<commit_message>
Implemented -h as help
Closes #1
</commit_message>
<xml_diff>
--- a/docs/IPA_YannickWernle_iLO.docx
+++ b/docs/IPA_YannickWernle_iLO.docx
@@ -10751,6 +10751,33 @@
               </w:numPr>
               <w:ind w:left="480"/>
             </w:pPr>
+            <w:r>
+              <w:t>Realisierung</w:t>
+            </w:r>
+          </w:p>
+          <w:p>
+            <w:pPr>
+              <w:pStyle w:val="Listenabsatz"/>
+              <w:numPr>
+                <w:ilvl w:val="1"/>
+                <w:numId w:val="12"/>
+              </w:numPr>
+            </w:pPr>
+            <w:r>
+              <w:t>Grundstruktur</w:t>
+            </w:r>
+          </w:p>
+          <w:p>
+            <w:pPr>
+              <w:pStyle w:val="Listenabsatz"/>
+              <w:numPr>
+                <w:ilvl w:val="0"/>
+                <w:numId w:val="12"/>
+              </w:numPr>
+            </w:pPr>
+            <w:r>
+              <w:t>Issues in Github</w:t>
+            </w:r>
           </w:p>
         </w:tc>
         <w:tc>
@@ -10761,6 +10788,22 @@
             <w:pPr>
               <w:jc w:val="both"/>
             </w:pPr>
+          </w:p>
+          <w:p>
+            <w:pPr>
+              <w:jc w:val="both"/>
+            </w:pPr>
+            <w:r>
+              <w:t>2h</w:t>
+            </w:r>
+          </w:p>
+          <w:p>
+            <w:pPr>
+              <w:jc w:val="both"/>
+            </w:pPr>
+            <w:r>
+              <w:t>1h</w:t>
+            </w:r>
           </w:p>
         </w:tc>
       </w:tr>
@@ -10998,6 +11041,33 @@
           <w:tcPr>
             <w:tcW w:w="9016" w:type="dxa"/>
           </w:tcPr>
+          <w:p>
+            <w:pPr>
+              <w:ind w:left="284" w:hanging="284"/>
+              <w:rPr>
+                <w:bCs/>
+              </w:rPr>
+            </w:pPr>
+            <w:r>
+              <w:rPr>
+                <w:bCs/>
+              </w:rPr>
+              <w:t xml:space="preserve">Ich hatte für den Morgen eigentlich nur das Implementieren der Grundstruktur und der Issues geplant, ich bin aber bei der Grundstruktur bedeutend schneller vorwärtsgekommen, als ich es geplant hatte, weswegen ich </w:t>
+            </w:r>
+          </w:p>
+          <w:p>
+            <w:pPr>
+              <w:pStyle w:val="Listenabsatz"/>
+              <w:numPr>
+                <w:ilvl w:val="0"/>
+                <w:numId w:val="8"/>
+              </w:numPr>
+              <w:rPr>
+                <w:b/>
+                <w:bCs/>
+              </w:rPr>
+            </w:pPr>
+          </w:p>
           <w:p>
             <w:pPr>
               <w:pStyle w:val="Listenabsatz"/>

</xml_diff>

<commit_message>
Small Fixes and Improvements
</commit_message>
<xml_diff>
--- a/docs/IPA_YannickWernle_iLO.docx
+++ b/docs/IPA_YannickWernle_iLO.docx
@@ -11009,13 +11009,21 @@
           <w:tcPr>
             <w:tcW w:w="4508" w:type="dxa"/>
           </w:tcPr>
-          <w:p/>
+          <w:p>
+            <w:r>
+              <w:t xml:space="preserve">Soll die Modulversionsüberprüfung eine spezifische Version oder Mindestversion voraussetzen? </w:t>
+            </w:r>
+          </w:p>
         </w:tc>
         <w:tc>
           <w:tcPr>
             <w:tcW w:w="4508" w:type="dxa"/>
           </w:tcPr>
-          <w:p/>
+          <w:p>
+            <w:r>
+              <w:t xml:space="preserve">Nein, es soll bei einer anderen Version nur der Hinweis kommen, dass eine andere Version verwendet wurde und es Probleme geben könnte. Am besten wäre auch ein Verweis, wie man </w:t>
+            </w:r>
+          </w:p>
         </w:tc>
       </w:tr>
     </w:tbl>
@@ -27263,7 +27271,10 @@
         <w:t>script.ps1</w:t>
       </w:r>
       <w:r>
-        <w:t xml:space="preserve"> auf, welches jeweils das Modul entfernt und wieder hinzufügt</w:t>
+        <w:t xml:space="preserve"> auf, welches jeweils das Modul </w:t>
+      </w:r>
+      <w:r>
+        <w:t>neu lädt</w:t>
       </w:r>
       <w:r>
         <w:t xml:space="preserve"> und die Start-Funktion aufruft</w:t>
@@ -27272,7 +27283,10 @@
         <w:t xml:space="preserve">. Dies ist dazu gedacht, das Skript einfacher </w:t>
       </w:r>
       <w:r>
-        <w:t>testen zu können</w:t>
+        <w:t xml:space="preserve">debuggen </w:t>
+      </w:r>
+      <w:r>
+        <w:t>zu können</w:t>
       </w:r>
       <w:r>
         <w:t>:</w:t>
@@ -27284,21 +27298,1456 @@
         <w:spacing w:line="285" w:lineRule="atLeast"/>
         <w:rPr>
           <w:rFonts w:ascii="Consolas" w:hAnsi="Consolas"/>
-          <w:color w:val="FFFFFF" w:themeColor="background1"/>
+          <w:color w:val="CCCCCC"/>
+          <w:sz w:val="21"/>
+          <w:szCs w:val="21"/>
+          <w:lang w:val="en-US" w:eastAsia="de-CH"/>
+        </w:rPr>
+      </w:pPr>
+      <w:r>
+        <w:rPr>
+          <w:rFonts w:ascii="Consolas" w:hAnsi="Consolas"/>
+          <w:color w:val="DCDCAA"/>
+          <w:sz w:val="21"/>
+          <w:szCs w:val="21"/>
+          <w:lang w:val="en-US" w:eastAsia="de-CH"/>
+        </w:rPr>
+        <w:t>Remove-Module</w:t>
+      </w:r>
+      <w:r>
+        <w:rPr>
+          <w:rFonts w:ascii="Consolas" w:hAnsi="Consolas"/>
+          <w:color w:val="CCCCCC"/>
+          <w:sz w:val="21"/>
+          <w:szCs w:val="21"/>
+          <w:lang w:val="en-US" w:eastAsia="de-CH"/>
+        </w:rPr>
+        <w:t xml:space="preserve"> ILO</w:t>
+      </w:r>
+      <w:r>
+        <w:rPr>
+          <w:rFonts w:ascii="Consolas" w:hAnsi="Consolas"/>
+          <w:color w:val="D4D4D4"/>
+          <w:sz w:val="21"/>
+          <w:szCs w:val="21"/>
+          <w:lang w:val="en-US" w:eastAsia="de-CH"/>
+        </w:rPr>
+        <w:t>-</w:t>
+      </w:r>
+      <w:r>
+        <w:rPr>
+          <w:rFonts w:ascii="Consolas" w:hAnsi="Consolas"/>
+          <w:color w:val="CCCCCC"/>
+          <w:sz w:val="21"/>
+          <w:szCs w:val="21"/>
+          <w:lang w:val="en-US" w:eastAsia="de-CH"/>
+        </w:rPr>
+        <w:t>Inventorizer;</w:t>
+      </w:r>
+    </w:p>
+    <w:p>
+      <w:pPr>
+        <w:shd w:val="clear" w:color="auto" w:fill="1F1F1F"/>
+        <w:spacing w:line="285" w:lineRule="atLeast"/>
+        <w:rPr>
+          <w:rFonts w:ascii="Consolas" w:hAnsi="Consolas"/>
+          <w:color w:val="CCCCCC"/>
+          <w:sz w:val="21"/>
+          <w:szCs w:val="21"/>
+          <w:lang w:val="en-US" w:eastAsia="de-CH"/>
+        </w:rPr>
+      </w:pPr>
+      <w:r>
+        <w:rPr>
+          <w:rFonts w:ascii="Consolas" w:hAnsi="Consolas"/>
+          <w:color w:val="DCDCAA"/>
+          <w:sz w:val="21"/>
+          <w:szCs w:val="21"/>
+          <w:lang w:val="en-US" w:eastAsia="de-CH"/>
+        </w:rPr>
+        <w:t>Import-Module</w:t>
+      </w:r>
+      <w:r>
+        <w:rPr>
+          <w:rFonts w:ascii="Consolas" w:hAnsi="Consolas"/>
+          <w:color w:val="CCCCCC"/>
+          <w:sz w:val="21"/>
+          <w:szCs w:val="21"/>
+          <w:lang w:val="en-US" w:eastAsia="de-CH"/>
+        </w:rPr>
+        <w:t xml:space="preserve"> .\ILO</w:t>
+      </w:r>
+      <w:r>
+        <w:rPr>
+          <w:rFonts w:ascii="Consolas" w:hAnsi="Consolas"/>
+          <w:color w:val="D4D4D4"/>
+          <w:sz w:val="21"/>
+          <w:szCs w:val="21"/>
+          <w:lang w:val="en-US" w:eastAsia="de-CH"/>
+        </w:rPr>
+        <w:t>-</w:t>
+      </w:r>
+      <w:r>
+        <w:rPr>
+          <w:rFonts w:ascii="Consolas" w:hAnsi="Consolas"/>
+          <w:color w:val="CCCCCC"/>
+          <w:sz w:val="21"/>
+          <w:szCs w:val="21"/>
+          <w:lang w:val="en-US" w:eastAsia="de-CH"/>
+        </w:rPr>
+        <w:t>Inventorizer\ILO</w:t>
+      </w:r>
+      <w:r>
+        <w:rPr>
+          <w:rFonts w:ascii="Consolas" w:hAnsi="Consolas"/>
+          <w:color w:val="D4D4D4"/>
+          <w:sz w:val="21"/>
+          <w:szCs w:val="21"/>
+          <w:lang w:val="en-US" w:eastAsia="de-CH"/>
+        </w:rPr>
+        <w:t>-</w:t>
+      </w:r>
+      <w:r>
+        <w:rPr>
+          <w:rFonts w:ascii="Consolas" w:hAnsi="Consolas"/>
+          <w:color w:val="CCCCCC"/>
+          <w:sz w:val="21"/>
+          <w:szCs w:val="21"/>
+          <w:lang w:val="en-US" w:eastAsia="de-CH"/>
+        </w:rPr>
+        <w:t>Inventorizer.psm1;</w:t>
+      </w:r>
+    </w:p>
+    <w:p>
+      <w:pPr>
+        <w:shd w:val="clear" w:color="auto" w:fill="1F1F1F"/>
+        <w:spacing w:line="285" w:lineRule="atLeast"/>
+        <w:rPr>
+          <w:rFonts w:ascii="Consolas" w:hAnsi="Consolas"/>
+          <w:color w:val="CCCCCC"/>
+          <w:sz w:val="21"/>
+          <w:szCs w:val="21"/>
+          <w:lang w:val="en-US" w:eastAsia="de-CH"/>
+        </w:rPr>
+      </w:pPr>
+      <w:r>
+        <w:rPr>
+          <w:rFonts w:ascii="Consolas" w:hAnsi="Consolas"/>
+          <w:color w:val="DCDCAA"/>
+          <w:sz w:val="21"/>
+          <w:szCs w:val="21"/>
+          <w:lang w:val="en-US" w:eastAsia="de-CH"/>
+        </w:rPr>
+        <w:t>Get-HWInfoFromILO</w:t>
+      </w:r>
+    </w:p>
+    <w:p>
+      <w:pPr>
+        <w:pStyle w:val="Beschriftung"/>
+      </w:pPr>
+      <w:r>
+        <w:t xml:space="preserve">Codesnippet </w:t>
+      </w:r>
+      <w:r>
+        <w:fldChar w:fldCharType="begin"/>
+      </w:r>
+      <w:r>
+        <w:instrText xml:space="preserve"> SEQ Codesnippet \* ARABIC </w:instrText>
+      </w:r>
+      <w:r>
+        <w:fldChar w:fldCharType="separate"/>
+      </w:r>
+      <w:r>
+        <w:rPr>
+          <w:noProof/>
+        </w:rPr>
+        <w:t>3</w:t>
+      </w:r>
+      <w:r>
+        <w:fldChar w:fldCharType="end"/>
+      </w:r>
+      <w:r>
+        <w:t>: Inhalt des Startscripts</w:t>
+      </w:r>
+    </w:p>
+    <w:p>
+      <w:r>
+        <w:t xml:space="preserve">Es soll am Ende des Skriptes nur eine kleine Anzahl an Funktionen nach Aussen erreichbar sein – wie oben erkennbar ist eine davon die </w:t>
+      </w:r>
+      <w:r>
+        <w:rPr>
+          <w:b/>
+        </w:rPr>
+        <w:t>GetHWInfoFromILO</w:t>
+      </w:r>
+      <w:r>
+        <w:t xml:space="preserve"> eine davon. Diese soll den ganzen Dialog und die eigentliche Abfrage triggern.</w:t>
+      </w:r>
+    </w:p>
+    <w:p/>
+    <w:p>
+      <w:r>
+        <w:t>Da für die Ausführung des Programms eine externe Bibliothek nötig ist, wird sie ebenfalls hier überprüft</w:t>
+      </w:r>
+      <w:r>
+        <w:t xml:space="preserve"> </w:t>
+      </w:r>
+      <w:r>
+        <w:t>– falls sie eine andere als erwartet ist, dann wird darauf hingewiesen und davor gewarnt.</w:t>
+      </w:r>
+    </w:p>
+    <w:p>
+      <w:pPr>
+        <w:spacing w:line="280" w:lineRule="atLeast"/>
+      </w:pPr>
+    </w:p>
+    <w:p>
+      <w:r>
+        <w:t xml:space="preserve">Grundstruktur für die Hilfe ist ebenfalls bereits implementiert: Sie wird durch zwei Parameter gelöst, wobei der eine davon </w:t>
+      </w:r>
+      <w:r>
+        <w:rPr>
+          <w:shd w:val="clear" w:color="auto" w:fill="000000" w:themeFill="text1"/>
+        </w:rPr>
+        <w:t>help</w:t>
+      </w:r>
+      <w:r>
+        <w:t xml:space="preserve"> ist und die Parameter </w:t>
+      </w:r>
+      <w:r>
+        <w:rPr>
+          <w:b/>
+        </w:rPr>
+        <w:t>--h</w:t>
+      </w:r>
+      <w:r>
+        <w:t xml:space="preserve">, </w:t>
+      </w:r>
+      <w:r>
+        <w:rPr>
+          <w:b/>
+        </w:rPr>
+        <w:t>--help</w:t>
+      </w:r>
+      <w:r>
+        <w:t xml:space="preserve"> und </w:t>
+      </w:r>
+      <w:r>
+        <w:rPr>
+          <w:b/>
+        </w:rPr>
+        <w:t>/?</w:t>
+      </w:r>
+      <w:r>
+        <w:t xml:space="preserve"> Abfängt. Da PowerShell zur Kennzeichnung von Parametern </w:t>
+      </w:r>
+      <w:r>
+        <w:rPr>
+          <w:b/>
+        </w:rPr>
+        <w:t>‘-‘</w:t>
+      </w:r>
+      <w:r>
+        <w:t xml:space="preserve"> verwendet, muss </w:t>
+      </w:r>
+      <w:r>
+        <w:rPr>
+          <w:b/>
+        </w:rPr>
+        <w:t>-</w:t>
+      </w:r>
+      <w:r>
+        <w:rPr>
+          <w:b/>
+        </w:rPr>
+        <w:t>h</w:t>
+      </w:r>
+      <w:r>
+        <w:t xml:space="preserve"> als Parameter implementiert werden und kann nicht wie die anderen direkt als String abgefangen werden. Das ist sehr </w:t>
+      </w:r>
+      <w:r>
+        <w:lastRenderedPageBreak/>
+        <w:t xml:space="preserve">einfach durch den Parametertyp </w:t>
+      </w:r>
+      <w:r>
+        <w:rPr>
+          <w:shd w:val="clear" w:color="auto" w:fill="000000" w:themeFill="text1"/>
+        </w:rPr>
+        <w:t>[switch]</w:t>
+      </w:r>
+      <w:r>
+        <w:t xml:space="preserve"> </w:t>
+      </w:r>
+      <w:r>
+        <w:t>gelöst – es wird im Hintergrund einfach etwas getrickst, um trotzdem die Hilfe-Funktion aufzurufen.</w:t>
+      </w:r>
+    </w:p>
+    <w:p>
+      <w:pPr>
+        <w:shd w:val="clear" w:color="auto" w:fill="1F1F1F"/>
+        <w:spacing w:line="285" w:lineRule="atLeast"/>
+        <w:rPr>
+          <w:rFonts w:ascii="Consolas" w:hAnsi="Consolas"/>
+          <w:color w:val="CCCCCC"/>
+          <w:sz w:val="21"/>
+          <w:szCs w:val="21"/>
+          <w:lang w:val="en-US" w:eastAsia="de-CH"/>
+        </w:rPr>
+      </w:pPr>
+      <w:r>
+        <w:rPr>
+          <w:rFonts w:ascii="Consolas" w:hAnsi="Consolas"/>
+          <w:color w:val="CCCCCC"/>
           <w:sz w:val="21"/>
           <w:szCs w:val="21"/>
           <w:lang w:eastAsia="de-CH"/>
         </w:rPr>
-      </w:pPr>
+        <w:t xml:space="preserve">    </w:t>
+      </w:r>
       <w:r>
         <w:rPr>
           <w:rFonts w:ascii="Consolas" w:hAnsi="Consolas"/>
-          <w:color w:val="FFFFFF" w:themeColor="background1"/>
+          <w:color w:val="6A9955"/>
+          <w:sz w:val="21"/>
+          <w:szCs w:val="21"/>
+          <w:lang w:val="en-US" w:eastAsia="de-CH"/>
+        </w:rPr>
+        <w:t>## Check if Help must be displayed</w:t>
+      </w:r>
+    </w:p>
+    <w:p>
+      <w:pPr>
+        <w:shd w:val="clear" w:color="auto" w:fill="1F1F1F"/>
+        <w:spacing w:line="285" w:lineRule="atLeast"/>
+        <w:rPr>
+          <w:rFonts w:ascii="Consolas" w:hAnsi="Consolas"/>
+          <w:color w:val="CCCCCC"/>
+          <w:sz w:val="21"/>
+          <w:szCs w:val="21"/>
+          <w:lang w:val="en-US" w:eastAsia="de-CH"/>
+        </w:rPr>
+      </w:pPr>
+      <w:r>
+        <w:rPr>
+          <w:rFonts w:ascii="Consolas" w:hAnsi="Consolas"/>
+          <w:color w:val="CCCCCC"/>
+          <w:sz w:val="21"/>
+          <w:szCs w:val="21"/>
+          <w:lang w:val="en-US" w:eastAsia="de-CH"/>
+        </w:rPr>
+        <w:t xml:space="preserve">    </w:t>
+      </w:r>
+      <w:r>
+        <w:rPr>
+          <w:rFonts w:ascii="Consolas" w:hAnsi="Consolas"/>
+          <w:color w:val="C586C0"/>
+          <w:sz w:val="21"/>
+          <w:szCs w:val="21"/>
+          <w:lang w:val="en-US" w:eastAsia="de-CH"/>
+        </w:rPr>
+        <w:t>if</w:t>
+      </w:r>
+      <w:r>
+        <w:rPr>
+          <w:rFonts w:ascii="Consolas" w:hAnsi="Consolas"/>
+          <w:color w:val="CCCCCC"/>
+          <w:sz w:val="21"/>
+          <w:szCs w:val="21"/>
+          <w:lang w:val="en-US" w:eastAsia="de-CH"/>
+        </w:rPr>
+        <w:t xml:space="preserve"> (</w:t>
+      </w:r>
+      <w:r>
+        <w:rPr>
+          <w:rFonts w:ascii="Consolas" w:hAnsi="Consolas"/>
+          <w:color w:val="9CDCFE"/>
+          <w:sz w:val="21"/>
+          <w:szCs w:val="21"/>
+          <w:lang w:val="en-US" w:eastAsia="de-CH"/>
+        </w:rPr>
+        <w:t>$h</w:t>
+      </w:r>
+      <w:r>
+        <w:rPr>
+          <w:rFonts w:ascii="Consolas" w:hAnsi="Consolas"/>
+          <w:color w:val="CCCCCC"/>
+          <w:sz w:val="21"/>
+          <w:szCs w:val="21"/>
+          <w:lang w:val="en-US" w:eastAsia="de-CH"/>
+        </w:rPr>
+        <w:t xml:space="preserve"> </w:t>
+      </w:r>
+      <w:r>
+        <w:rPr>
+          <w:rFonts w:ascii="Consolas" w:hAnsi="Consolas"/>
+          <w:color w:val="D4D4D4"/>
+          <w:sz w:val="21"/>
+          <w:szCs w:val="21"/>
+          <w:lang w:val="en-US" w:eastAsia="de-CH"/>
+        </w:rPr>
+        <w:t>-eq</w:t>
+      </w:r>
+      <w:r>
+        <w:rPr>
+          <w:rFonts w:ascii="Consolas" w:hAnsi="Consolas"/>
+          <w:color w:val="CCCCCC"/>
+          <w:sz w:val="21"/>
+          <w:szCs w:val="21"/>
+          <w:lang w:val="en-US" w:eastAsia="de-CH"/>
+        </w:rPr>
+        <w:t xml:space="preserve"> </w:t>
+      </w:r>
+      <w:r>
+        <w:rPr>
+          <w:rFonts w:ascii="Consolas" w:hAnsi="Consolas"/>
+          <w:color w:val="569CD6"/>
+          <w:sz w:val="21"/>
+          <w:szCs w:val="21"/>
+          <w:lang w:val="en-US" w:eastAsia="de-CH"/>
+        </w:rPr>
+        <w:t>$true</w:t>
+      </w:r>
+      <w:r>
+        <w:rPr>
+          <w:rFonts w:ascii="Consolas" w:hAnsi="Consolas"/>
+          <w:color w:val="CCCCCC"/>
+          <w:sz w:val="21"/>
+          <w:szCs w:val="21"/>
+          <w:lang w:val="en-US" w:eastAsia="de-CH"/>
+        </w:rPr>
+        <w:t xml:space="preserve">) { </w:t>
+      </w:r>
+      <w:r>
+        <w:rPr>
+          <w:rFonts w:ascii="Consolas" w:hAnsi="Consolas"/>
+          <w:color w:val="9CDCFE"/>
+          <w:sz w:val="21"/>
+          <w:szCs w:val="21"/>
+          <w:lang w:val="en-US" w:eastAsia="de-CH"/>
+        </w:rPr>
+        <w:t>$help</w:t>
+      </w:r>
+      <w:r>
+        <w:rPr>
+          <w:rFonts w:ascii="Consolas" w:hAnsi="Consolas"/>
+          <w:color w:val="CCCCCC"/>
+          <w:sz w:val="21"/>
+          <w:szCs w:val="21"/>
+          <w:lang w:val="en-US" w:eastAsia="de-CH"/>
+        </w:rPr>
+        <w:t xml:space="preserve"> </w:t>
+      </w:r>
+      <w:r>
+        <w:rPr>
+          <w:rFonts w:ascii="Consolas" w:hAnsi="Consolas"/>
+          <w:color w:val="D4D4D4"/>
+          <w:sz w:val="21"/>
+          <w:szCs w:val="21"/>
+          <w:lang w:val="en-US" w:eastAsia="de-CH"/>
+        </w:rPr>
+        <w:t>=</w:t>
+      </w:r>
+      <w:r>
+        <w:rPr>
+          <w:rFonts w:ascii="Consolas" w:hAnsi="Consolas"/>
+          <w:color w:val="CCCCCC"/>
+          <w:sz w:val="21"/>
+          <w:szCs w:val="21"/>
+          <w:lang w:val="en-US" w:eastAsia="de-CH"/>
+        </w:rPr>
+        <w:t xml:space="preserve"> </w:t>
+      </w:r>
+      <w:r>
+        <w:rPr>
+          <w:rFonts w:ascii="Consolas" w:hAnsi="Consolas"/>
+          <w:color w:val="CE9178"/>
+          <w:sz w:val="21"/>
+          <w:szCs w:val="21"/>
+          <w:lang w:val="en-US" w:eastAsia="de-CH"/>
+        </w:rPr>
+        <w:t>"-h"</w:t>
+      </w:r>
+      <w:r>
+        <w:rPr>
+          <w:rFonts w:ascii="Consolas" w:hAnsi="Consolas"/>
+          <w:color w:val="CCCCCC"/>
+          <w:sz w:val="21"/>
+          <w:szCs w:val="21"/>
+          <w:lang w:val="en-US" w:eastAsia="de-CH"/>
+        </w:rPr>
+        <w:t>; }</w:t>
+      </w:r>
+    </w:p>
+    <w:p>
+      <w:pPr>
+        <w:shd w:val="clear" w:color="auto" w:fill="1F1F1F"/>
+        <w:spacing w:line="285" w:lineRule="atLeast"/>
+        <w:rPr>
+          <w:rFonts w:ascii="Consolas" w:hAnsi="Consolas"/>
+          <w:color w:val="CCCCCC"/>
+          <w:sz w:val="21"/>
+          <w:szCs w:val="21"/>
+          <w:lang w:val="en-US" w:eastAsia="de-CH"/>
+        </w:rPr>
+      </w:pPr>
+      <w:r>
+        <w:rPr>
+          <w:rFonts w:ascii="Consolas" w:hAnsi="Consolas"/>
+          <w:color w:val="CCCCCC"/>
+          <w:sz w:val="21"/>
+          <w:szCs w:val="21"/>
+          <w:lang w:val="en-US" w:eastAsia="de-CH"/>
+        </w:rPr>
+        <w:t xml:space="preserve">    </w:t>
+      </w:r>
+      <w:r>
+        <w:rPr>
+          <w:rFonts w:ascii="Consolas" w:hAnsi="Consolas"/>
+          <w:color w:val="C586C0"/>
+          <w:sz w:val="21"/>
+          <w:szCs w:val="21"/>
+          <w:lang w:val="en-US" w:eastAsia="de-CH"/>
+        </w:rPr>
+        <w:t>if</w:t>
+      </w:r>
+      <w:r>
+        <w:rPr>
+          <w:rFonts w:ascii="Consolas" w:hAnsi="Consolas"/>
+          <w:color w:val="CCCCCC"/>
+          <w:sz w:val="21"/>
+          <w:szCs w:val="21"/>
+          <w:lang w:val="en-US" w:eastAsia="de-CH"/>
+        </w:rPr>
+        <w:t xml:space="preserve"> (</w:t>
+      </w:r>
+      <w:r>
+        <w:rPr>
+          <w:rFonts w:ascii="Consolas" w:hAnsi="Consolas"/>
+          <w:color w:val="9CDCFE"/>
+          <w:sz w:val="21"/>
+          <w:szCs w:val="21"/>
+          <w:lang w:val="en-US" w:eastAsia="de-CH"/>
+        </w:rPr>
+        <w:t>$help</w:t>
+      </w:r>
+      <w:r>
+        <w:rPr>
+          <w:rFonts w:ascii="Consolas" w:hAnsi="Consolas"/>
+          <w:color w:val="DCDCAA"/>
+          <w:sz w:val="21"/>
+          <w:szCs w:val="21"/>
+          <w:lang w:val="en-US" w:eastAsia="de-CH"/>
+        </w:rPr>
+        <w:t>.Length</w:t>
+      </w:r>
+      <w:r>
+        <w:rPr>
+          <w:rFonts w:ascii="Consolas" w:hAnsi="Consolas"/>
+          <w:color w:val="CCCCCC"/>
+          <w:sz w:val="21"/>
+          <w:szCs w:val="21"/>
+          <w:lang w:val="en-US" w:eastAsia="de-CH"/>
+        </w:rPr>
+        <w:t xml:space="preserve"> </w:t>
+      </w:r>
+      <w:r>
+        <w:rPr>
+          <w:rFonts w:ascii="Consolas" w:hAnsi="Consolas"/>
+          <w:color w:val="D4D4D4"/>
+          <w:sz w:val="21"/>
+          <w:szCs w:val="21"/>
+          <w:lang w:val="en-US" w:eastAsia="de-CH"/>
+        </w:rPr>
+        <w:t>-gt</w:t>
+      </w:r>
+      <w:r>
+        <w:rPr>
+          <w:rFonts w:ascii="Consolas" w:hAnsi="Consolas"/>
+          <w:color w:val="CCCCCC"/>
+          <w:sz w:val="21"/>
+          <w:szCs w:val="21"/>
+          <w:lang w:val="en-US" w:eastAsia="de-CH"/>
+        </w:rPr>
+        <w:t xml:space="preserve"> </w:t>
+      </w:r>
+      <w:r>
+        <w:rPr>
+          <w:rFonts w:ascii="Consolas" w:hAnsi="Consolas"/>
+          <w:color w:val="B5CEA8"/>
+          <w:sz w:val="21"/>
+          <w:szCs w:val="21"/>
+          <w:lang w:val="en-US" w:eastAsia="de-CH"/>
+        </w:rPr>
+        <w:t>0</w:t>
+      </w:r>
+      <w:r>
+        <w:rPr>
+          <w:rFonts w:ascii="Consolas" w:hAnsi="Consolas"/>
+          <w:color w:val="CCCCCC"/>
+          <w:sz w:val="21"/>
+          <w:szCs w:val="21"/>
+          <w:lang w:val="en-US" w:eastAsia="de-CH"/>
+        </w:rPr>
+        <w:t xml:space="preserve">) { </w:t>
+      </w:r>
+      <w:r>
+        <w:rPr>
+          <w:rFonts w:ascii="Consolas" w:hAnsi="Consolas"/>
+          <w:color w:val="DCDCAA"/>
+          <w:sz w:val="21"/>
+          <w:szCs w:val="21"/>
+          <w:lang w:val="en-US" w:eastAsia="de-CH"/>
+        </w:rPr>
+        <w:t>Show-Help</w:t>
+      </w:r>
+      <w:r>
+        <w:rPr>
+          <w:rFonts w:ascii="Consolas" w:hAnsi="Consolas"/>
+          <w:color w:val="CCCCCC"/>
+          <w:sz w:val="21"/>
+          <w:szCs w:val="21"/>
+          <w:lang w:val="en-US" w:eastAsia="de-CH"/>
+        </w:rPr>
+        <w:t xml:space="preserve"> </w:t>
+      </w:r>
+      <w:r>
+        <w:rPr>
+          <w:rFonts w:ascii="Consolas" w:hAnsi="Consolas"/>
+          <w:color w:val="9CDCFE"/>
+          <w:sz w:val="21"/>
+          <w:szCs w:val="21"/>
+          <w:lang w:val="en-US" w:eastAsia="de-CH"/>
+        </w:rPr>
+        <w:t>$help</w:t>
+      </w:r>
+      <w:r>
+        <w:rPr>
+          <w:rFonts w:ascii="Consolas" w:hAnsi="Consolas"/>
+          <w:color w:val="CCCCCC"/>
+          <w:sz w:val="21"/>
+          <w:szCs w:val="21"/>
+          <w:lang w:val="en-US" w:eastAsia="de-CH"/>
+        </w:rPr>
+        <w:t xml:space="preserve">; } </w:t>
+      </w:r>
+    </w:p>
+    <w:p>
+      <w:pPr>
+        <w:rPr>
+          <w:lang w:val="en-US"/>
+        </w:rPr>
+      </w:pPr>
+    </w:p>
+    <w:p>
+      <w:r>
+        <w:t xml:space="preserve">Die aufgerufene </w:t>
+      </w:r>
+      <w:r>
+        <w:rPr>
+          <w:shd w:val="clear" w:color="auto" w:fill="000000" w:themeFill="text1"/>
+        </w:rPr>
+        <w:t>Show-Help</w:t>
+      </w:r>
+      <w:r>
+        <w:t xml:space="preserve"> Fu</w:t>
+      </w:r>
+      <w:r>
+        <w:t xml:space="preserve">nktion macht im Grunde auch nichts anderes, als </w:t>
+      </w:r>
+      <w:r>
+        <w:rPr>
+          <w:shd w:val="clear" w:color="auto" w:fill="000000" w:themeFill="text1"/>
+        </w:rPr>
+        <w:t>Get-Help</w:t>
+      </w:r>
+      <w:r>
+        <w:rPr>
+          <w:shd w:val="clear" w:color="auto" w:fill="000000" w:themeFill="text1"/>
+        </w:rPr>
+        <w:t xml:space="preserve"> </w:t>
+      </w:r>
+      <w:r>
+        <w:rPr>
+          <w:shd w:val="clear" w:color="auto" w:fill="000000" w:themeFill="text1"/>
+        </w:rPr>
+        <w:t>Get-HWInfoFromILO</w:t>
+      </w:r>
+      <w:r>
+        <w:rPr>
+          <w:shd w:val="clear" w:color="auto" w:fill="000000" w:themeFill="text1"/>
+        </w:rPr>
+        <w:t xml:space="preserve"> </w:t>
+      </w:r>
+      <w:r>
+        <w:rPr>
+          <w:shd w:val="clear" w:color="auto" w:fill="000000" w:themeFill="text1"/>
+        </w:rPr>
+        <w:t>-Full</w:t>
+      </w:r>
+      <w:r>
+        <w:t xml:space="preserve"> aufzurufen.</w:t>
+      </w:r>
+      <w:r>
+        <w:t xml:space="preserve"> Das bedeutet </w:t>
+      </w:r>
+      <w:r>
+        <w:t>auch</w:t>
+      </w:r>
+      <w:r>
+        <w:t>, dass die native Art, Hilfe anzufordern in PowerShell selbstverständlich auch läuft.</w:t>
+      </w:r>
+    </w:p>
+    <w:p>
+      <w:pPr>
+        <w:pStyle w:val="berschrift3nummeriert"/>
+      </w:pPr>
+      <w:r>
+        <w:t>Generierung der Konfigurationsdatei</w:t>
+      </w:r>
+    </w:p>
+    <w:p>
+      <w:r>
+        <w:t xml:space="preserve">Die Generierung der Konfigurationsdateien lässt sich grob auf zwei verschiedene Aspekte aufteilen. Das ist einerseits die Eingabe auf Seiten des Users, der sich entscheiden muss, was für eine Konfiguration er denn überhaupt haben will, was man als </w:t>
+      </w:r>
+      <w:r>
+        <w:rPr>
+          <w:i/>
+        </w:rPr>
+        <w:t>Frontend</w:t>
+      </w:r>
+      <w:r>
+        <w:t xml:space="preserve"> bezeichnen könnte. </w:t>
+      </w:r>
+    </w:p>
+    <w:p/>
+    <w:p>
+      <w:r>
+        <w:t xml:space="preserve">Die Umsetzung des </w:t>
+      </w:r>
+      <w:r>
+        <w:rPr>
+          <w:i/>
+        </w:rPr>
+        <w:t>Frontends</w:t>
+      </w:r>
+      <w:r>
+        <w:t xml:space="preserve"> ist im Endeffekt nichts anderes, als verschachtelte Switch-Case-Statements, welche die 4 verschiedenen Möglichkeiten der Generierung abdecken</w:t>
+      </w:r>
+      <w:r>
+        <w:t xml:space="preserve"> und generell diesem Muster an Nutzereingaben (Read-Host) und switch-Statements folgen</w:t>
+      </w:r>
+      <w:r>
+        <w:t>:</w:t>
+      </w:r>
+    </w:p>
+    <w:p>
+      <w:pPr>
+        <w:shd w:val="clear" w:color="auto" w:fill="1F1F1F"/>
+        <w:spacing w:line="285" w:lineRule="atLeast"/>
+        <w:rPr>
+          <w:rFonts w:ascii="Consolas" w:hAnsi="Consolas"/>
+          <w:color w:val="CCCCCC"/>
+          <w:sz w:val="21"/>
+          <w:szCs w:val="21"/>
+          <w:lang w:val="en-US" w:eastAsia="de-CH"/>
+        </w:rPr>
+      </w:pPr>
+      <w:r>
+        <w:rPr>
+          <w:rFonts w:ascii="Consolas" w:hAnsi="Consolas"/>
+          <w:color w:val="9CDCFE"/>
+          <w:sz w:val="21"/>
+          <w:szCs w:val="21"/>
+          <w:lang w:val="en-US" w:eastAsia="de-CH"/>
+        </w:rPr>
+        <w:t>$pathToSaveAt</w:t>
+      </w:r>
+      <w:r>
+        <w:rPr>
+          <w:rFonts w:ascii="Consolas" w:hAnsi="Consolas"/>
+          <w:color w:val="CCCCCC"/>
+          <w:sz w:val="21"/>
+          <w:szCs w:val="21"/>
+          <w:lang w:val="en-US" w:eastAsia="de-CH"/>
+        </w:rPr>
+        <w:t xml:space="preserve"> </w:t>
+      </w:r>
+      <w:r>
+        <w:rPr>
+          <w:rFonts w:ascii="Consolas" w:hAnsi="Consolas"/>
+          <w:color w:val="D4D4D4"/>
+          <w:sz w:val="21"/>
+          <w:szCs w:val="21"/>
+          <w:lang w:val="en-US" w:eastAsia="de-CH"/>
+        </w:rPr>
+        <w:t>=</w:t>
+      </w:r>
+      <w:r>
+        <w:rPr>
+          <w:rFonts w:ascii="Consolas" w:hAnsi="Consolas"/>
+          <w:color w:val="CCCCCC"/>
+          <w:sz w:val="21"/>
+          <w:szCs w:val="21"/>
+          <w:lang w:val="en-US" w:eastAsia="de-CH"/>
+        </w:rPr>
+        <w:t xml:space="preserve"> </w:t>
+      </w:r>
+      <w:r>
+        <w:rPr>
+          <w:rFonts w:ascii="Consolas" w:hAnsi="Consolas"/>
+          <w:color w:val="DCDCAA"/>
+          <w:sz w:val="21"/>
+          <w:szCs w:val="21"/>
+          <w:lang w:val="en-US" w:eastAsia="de-CH"/>
+        </w:rPr>
+        <w:t>Read-Host</w:t>
+      </w:r>
+      <w:r>
+        <w:rPr>
+          <w:rFonts w:ascii="Consolas" w:hAnsi="Consolas"/>
+          <w:color w:val="CCCCCC"/>
+          <w:sz w:val="21"/>
+          <w:szCs w:val="21"/>
+          <w:lang w:val="en-US" w:eastAsia="de-CH"/>
+        </w:rPr>
+        <w:t xml:space="preserve"> </w:t>
+      </w:r>
+      <w:r>
+        <w:rPr>
+          <w:rFonts w:ascii="Consolas" w:hAnsi="Consolas"/>
+          <w:color w:val="D4D4D4"/>
+          <w:sz w:val="21"/>
+          <w:szCs w:val="21"/>
+          <w:lang w:val="en-US" w:eastAsia="de-CH"/>
+        </w:rPr>
+        <w:t>-</w:t>
+      </w:r>
+      <w:r>
+        <w:rPr>
+          <w:rFonts w:ascii="Consolas" w:hAnsi="Consolas"/>
+          <w:color w:val="CCCCCC"/>
+          <w:sz w:val="21"/>
+          <w:szCs w:val="21"/>
+          <w:lang w:val="en-US" w:eastAsia="de-CH"/>
+        </w:rPr>
+        <w:t xml:space="preserve">Prompt </w:t>
+      </w:r>
+      <w:r>
+        <w:rPr>
+          <w:rFonts w:ascii="Consolas" w:hAnsi="Consolas"/>
+          <w:color w:val="CE9178"/>
+          <w:sz w:val="21"/>
+          <w:szCs w:val="21"/>
+          <w:lang w:val="en-US" w:eastAsia="de-CH"/>
+        </w:rPr>
+        <w:t>"Where do you want to save the config at?"</w:t>
+      </w:r>
+      <w:r>
+        <w:rPr>
+          <w:rFonts w:ascii="Consolas" w:hAnsi="Consolas"/>
+          <w:color w:val="CCCCCC"/>
+          <w:sz w:val="21"/>
+          <w:szCs w:val="21"/>
+          <w:lang w:val="en-US" w:eastAsia="de-CH"/>
+        </w:rPr>
+        <w:t>;</w:t>
+      </w:r>
+    </w:p>
+    <w:p>
+      <w:pPr>
+        <w:shd w:val="clear" w:color="auto" w:fill="1F1F1F"/>
+        <w:spacing w:line="285" w:lineRule="atLeast"/>
+        <w:rPr>
+          <w:rFonts w:ascii="Consolas" w:hAnsi="Consolas"/>
+          <w:color w:val="CCCCCC"/>
+          <w:sz w:val="21"/>
+          <w:szCs w:val="21"/>
+          <w:lang w:val="en-US" w:eastAsia="de-CH"/>
+        </w:rPr>
+      </w:pPr>
+      <w:r>
+        <w:rPr>
+          <w:rFonts w:ascii="Consolas" w:hAnsi="Consolas"/>
+          <w:color w:val="9CDCFE"/>
+          <w:sz w:val="21"/>
+          <w:szCs w:val="21"/>
+          <w:lang w:val="en-US" w:eastAsia="de-CH"/>
+        </w:rPr>
+        <w:t>$withInventory</w:t>
+      </w:r>
+      <w:r>
+        <w:rPr>
+          <w:rFonts w:ascii="Consolas" w:hAnsi="Consolas"/>
+          <w:color w:val="CCCCCC"/>
+          <w:sz w:val="21"/>
+          <w:szCs w:val="21"/>
+          <w:lang w:val="en-US" w:eastAsia="de-CH"/>
+        </w:rPr>
+        <w:t xml:space="preserve"> </w:t>
+      </w:r>
+      <w:r>
+        <w:rPr>
+          <w:rFonts w:ascii="Consolas" w:hAnsi="Consolas"/>
+          <w:color w:val="D4D4D4"/>
+          <w:sz w:val="21"/>
+          <w:szCs w:val="21"/>
+          <w:lang w:val="en-US" w:eastAsia="de-CH"/>
+        </w:rPr>
+        <w:t>=</w:t>
+      </w:r>
+      <w:r>
+        <w:rPr>
+          <w:rFonts w:ascii="Consolas" w:hAnsi="Consolas"/>
+          <w:color w:val="CCCCCC"/>
+          <w:sz w:val="21"/>
+          <w:szCs w:val="21"/>
+          <w:lang w:val="en-US" w:eastAsia="de-CH"/>
+        </w:rPr>
+        <w:t xml:space="preserve"> </w:t>
+      </w:r>
+      <w:r>
+        <w:rPr>
+          <w:rFonts w:ascii="Consolas" w:hAnsi="Consolas"/>
+          <w:color w:val="DCDCAA"/>
+          <w:sz w:val="21"/>
+          <w:szCs w:val="21"/>
+          <w:lang w:val="en-US" w:eastAsia="de-CH"/>
+        </w:rPr>
+        <w:t>Read-Host</w:t>
+      </w:r>
+      <w:r>
+        <w:rPr>
+          <w:rFonts w:ascii="Consolas" w:hAnsi="Consolas"/>
+          <w:color w:val="CCCCCC"/>
+          <w:sz w:val="21"/>
+          <w:szCs w:val="21"/>
+          <w:lang w:val="en-US" w:eastAsia="de-CH"/>
+        </w:rPr>
+        <w:t xml:space="preserve"> </w:t>
+      </w:r>
+      <w:r>
+        <w:rPr>
+          <w:rFonts w:ascii="Consolas" w:hAnsi="Consolas"/>
+          <w:color w:val="D4D4D4"/>
+          <w:sz w:val="21"/>
+          <w:szCs w:val="21"/>
+          <w:lang w:val="en-US" w:eastAsia="de-CH"/>
+        </w:rPr>
+        <w:t>-</w:t>
+      </w:r>
+      <w:r>
+        <w:rPr>
+          <w:rFonts w:ascii="Consolas" w:hAnsi="Consolas"/>
+          <w:color w:val="CCCCCC"/>
+          <w:sz w:val="21"/>
+          <w:szCs w:val="21"/>
+          <w:lang w:val="en-US" w:eastAsia="de-CH"/>
+        </w:rPr>
+        <w:t xml:space="preserve">Prompt </w:t>
+      </w:r>
+      <w:r>
+        <w:rPr>
+          <w:rFonts w:ascii="Consolas" w:hAnsi="Consolas"/>
+          <w:color w:val="CE9178"/>
+          <w:sz w:val="21"/>
+          <w:szCs w:val="21"/>
+          <w:lang w:val="en-US" w:eastAsia="de-CH"/>
+        </w:rPr>
+        <w:t>"Do you want to:</w:t>
+      </w:r>
+      <w:r>
+        <w:rPr>
+          <w:rFonts w:ascii="Consolas" w:hAnsi="Consolas"/>
+          <w:color w:val="D7BA7D"/>
+          <w:sz w:val="21"/>
+          <w:szCs w:val="21"/>
+          <w:lang w:val="en-US" w:eastAsia="de-CH"/>
+        </w:rPr>
+        <w:t>`n</w:t>
+      </w:r>
+      <w:r>
+        <w:rPr>
+          <w:rFonts w:ascii="Consolas" w:hAnsi="Consolas"/>
+          <w:color w:val="CE9178"/>
+          <w:sz w:val="21"/>
+          <w:szCs w:val="21"/>
+          <w:lang w:val="en-US" w:eastAsia="de-CH"/>
+        </w:rPr>
+        <w:t>Read From Inventory [y/N]?"</w:t>
+      </w:r>
+    </w:p>
+    <w:p>
+      <w:pPr>
+        <w:shd w:val="clear" w:color="auto" w:fill="1F1F1F"/>
+        <w:spacing w:line="285" w:lineRule="atLeast"/>
+        <w:rPr>
+          <w:rFonts w:ascii="Consolas" w:hAnsi="Consolas"/>
+          <w:color w:val="CCCCCC"/>
+          <w:sz w:val="21"/>
+          <w:szCs w:val="21"/>
+          <w:lang w:val="en-US" w:eastAsia="de-CH"/>
+        </w:rPr>
+      </w:pPr>
+      <w:r>
+        <w:rPr>
+          <w:rFonts w:ascii="Consolas" w:hAnsi="Consolas"/>
+          <w:color w:val="C586C0"/>
+          <w:sz w:val="21"/>
+          <w:szCs w:val="21"/>
+          <w:lang w:val="en-US" w:eastAsia="de-CH"/>
+        </w:rPr>
+        <w:t>switch</w:t>
+      </w:r>
+      <w:r>
+        <w:rPr>
+          <w:rFonts w:ascii="Consolas" w:hAnsi="Consolas"/>
+          <w:color w:val="CCCCCC"/>
+          <w:sz w:val="21"/>
+          <w:szCs w:val="21"/>
+          <w:lang w:val="en-US" w:eastAsia="de-CH"/>
+        </w:rPr>
+        <w:t xml:space="preserve"> (</w:t>
+      </w:r>
+      <w:r>
+        <w:rPr>
+          <w:rFonts w:ascii="Consolas" w:hAnsi="Consolas"/>
+          <w:color w:val="9CDCFE"/>
+          <w:sz w:val="21"/>
+          <w:szCs w:val="21"/>
+          <w:lang w:val="en-US" w:eastAsia="de-CH"/>
+        </w:rPr>
+        <w:t>$withInventory</w:t>
+      </w:r>
+      <w:r>
+        <w:rPr>
+          <w:rFonts w:ascii="Consolas" w:hAnsi="Consolas"/>
+          <w:color w:val="CCCCCC"/>
+          <w:sz w:val="21"/>
+          <w:szCs w:val="21"/>
+          <w:lang w:val="en-US" w:eastAsia="de-CH"/>
+        </w:rPr>
+        <w:t>) {</w:t>
+      </w:r>
+    </w:p>
+    <w:p>
+      <w:pPr>
+        <w:shd w:val="clear" w:color="auto" w:fill="1F1F1F"/>
+        <w:spacing w:line="285" w:lineRule="atLeast"/>
+        <w:rPr>
+          <w:rFonts w:ascii="Consolas" w:hAnsi="Consolas"/>
+          <w:color w:val="CCCCCC"/>
+          <w:sz w:val="21"/>
+          <w:szCs w:val="21"/>
+          <w:lang w:val="en-US" w:eastAsia="de-CH"/>
+        </w:rPr>
+      </w:pPr>
+      <w:r>
+        <w:rPr>
+          <w:rFonts w:ascii="Consolas" w:hAnsi="Consolas"/>
+          <w:color w:val="CCCCCC"/>
+          <w:sz w:val="21"/>
+          <w:szCs w:val="21"/>
+          <w:lang w:val="en-US" w:eastAsia="de-CH"/>
+        </w:rPr>
+        <w:t xml:space="preserve">    </w:t>
+      </w:r>
+      <w:r>
+        <w:rPr>
+          <w:rFonts w:ascii="Consolas" w:hAnsi="Consolas"/>
+          <w:color w:val="CE9178"/>
+          <w:sz w:val="21"/>
+          <w:szCs w:val="21"/>
+          <w:lang w:val="en-US" w:eastAsia="de-CH"/>
+        </w:rPr>
+        <w:t>"y"</w:t>
+      </w:r>
+      <w:r>
+        <w:rPr>
+          <w:rFonts w:ascii="Consolas" w:hAnsi="Consolas"/>
+          <w:color w:val="CCCCCC"/>
+          <w:sz w:val="21"/>
+          <w:szCs w:val="21"/>
+          <w:lang w:val="en-US" w:eastAsia="de-CH"/>
+        </w:rPr>
+        <w:t xml:space="preserve"> {</w:t>
+      </w:r>
+    </w:p>
+    <w:p>
+      <w:pPr>
+        <w:shd w:val="clear" w:color="auto" w:fill="1F1F1F"/>
+        <w:spacing w:line="285" w:lineRule="atLeast"/>
+        <w:rPr>
+          <w:rFonts w:ascii="Consolas" w:hAnsi="Consolas"/>
+          <w:color w:val="CCCCCC"/>
+          <w:sz w:val="21"/>
+          <w:szCs w:val="21"/>
+          <w:lang w:val="en-US" w:eastAsia="de-CH"/>
+        </w:rPr>
+      </w:pPr>
+      <w:r>
+        <w:rPr>
+          <w:rFonts w:ascii="Consolas" w:hAnsi="Consolas"/>
+          <w:color w:val="CCCCCC"/>
+          <w:sz w:val="21"/>
+          <w:szCs w:val="21"/>
+          <w:lang w:val="en-US" w:eastAsia="de-CH"/>
+        </w:rPr>
+        <w:t xml:space="preserve">        </w:t>
+      </w:r>
+      <w:r>
+        <w:rPr>
+          <w:rFonts w:ascii="Consolas" w:hAnsi="Consolas"/>
+          <w:color w:val="DCDCAA"/>
+          <w:sz w:val="21"/>
+          <w:szCs w:val="21"/>
+          <w:lang w:val="en-US" w:eastAsia="de-CH"/>
+        </w:rPr>
+        <w:t>New-Config</w:t>
+      </w:r>
+      <w:r>
+        <w:rPr>
+          <w:rFonts w:ascii="Consolas" w:hAnsi="Consolas"/>
+          <w:color w:val="CCCCCC"/>
+          <w:sz w:val="21"/>
+          <w:szCs w:val="21"/>
+          <w:lang w:val="en-US" w:eastAsia="de-CH"/>
+        </w:rPr>
+        <w:t xml:space="preserve"> </w:t>
+      </w:r>
+      <w:r>
+        <w:rPr>
+          <w:rFonts w:ascii="Consolas" w:hAnsi="Consolas"/>
+          <w:color w:val="D4D4D4"/>
+          <w:sz w:val="21"/>
+          <w:szCs w:val="21"/>
+          <w:lang w:val="en-US" w:eastAsia="de-CH"/>
+        </w:rPr>
+        <w:t>-</w:t>
+      </w:r>
+      <w:r>
+        <w:rPr>
+          <w:rFonts w:ascii="Consolas" w:hAnsi="Consolas"/>
+          <w:color w:val="CCCCCC"/>
+          <w:sz w:val="21"/>
+          <w:szCs w:val="21"/>
+          <w:lang w:val="en-US" w:eastAsia="de-CH"/>
+        </w:rPr>
+        <w:t xml:space="preserve">Path </w:t>
+      </w:r>
+      <w:r>
+        <w:rPr>
+          <w:rFonts w:ascii="Consolas" w:hAnsi="Consolas"/>
+          <w:color w:val="9CDCFE"/>
+          <w:sz w:val="21"/>
+          <w:szCs w:val="21"/>
+          <w:lang w:val="en-US" w:eastAsia="de-CH"/>
+        </w:rPr>
+        <w:t>$pathToSaveAt</w:t>
+      </w:r>
+      <w:r>
+        <w:rPr>
+          <w:rFonts w:ascii="Consolas" w:hAnsi="Consolas"/>
+          <w:color w:val="CCCCCC"/>
+          <w:sz w:val="21"/>
+          <w:szCs w:val="21"/>
+          <w:lang w:val="en-US" w:eastAsia="de-CH"/>
+        </w:rPr>
+        <w:t xml:space="preserve"> </w:t>
+      </w:r>
+      <w:r>
+        <w:rPr>
+          <w:rFonts w:ascii="Consolas" w:hAnsi="Consolas"/>
+          <w:color w:val="D4D4D4"/>
+          <w:sz w:val="21"/>
+          <w:szCs w:val="21"/>
+          <w:lang w:val="en-US" w:eastAsia="de-CH"/>
+        </w:rPr>
+        <w:t>-</w:t>
+      </w:r>
+      <w:r>
+        <w:rPr>
+          <w:rFonts w:ascii="Consolas" w:hAnsi="Consolas"/>
+          <w:color w:val="CCCCCC"/>
+          <w:sz w:val="21"/>
+          <w:szCs w:val="21"/>
+          <w:lang w:val="en-US" w:eastAsia="de-CH"/>
+        </w:rPr>
+        <w:t>NotEmpty;</w:t>
+      </w:r>
+    </w:p>
+    <w:p>
+      <w:pPr>
+        <w:shd w:val="clear" w:color="auto" w:fill="1F1F1F"/>
+        <w:spacing w:line="285" w:lineRule="atLeast"/>
+        <w:rPr>
+          <w:rFonts w:ascii="Consolas" w:hAnsi="Consolas"/>
+          <w:color w:val="CCCCCC"/>
+          <w:sz w:val="21"/>
+          <w:szCs w:val="21"/>
+          <w:lang w:val="en-US" w:eastAsia="de-CH"/>
+        </w:rPr>
+      </w:pPr>
+      <w:r>
+        <w:rPr>
+          <w:rFonts w:ascii="Consolas" w:hAnsi="Consolas"/>
+          <w:color w:val="CCCCCC"/>
+          <w:sz w:val="21"/>
+          <w:szCs w:val="21"/>
+          <w:lang w:val="en-US" w:eastAsia="de-CH"/>
+        </w:rPr>
+        <w:t xml:space="preserve">        </w:t>
+      </w:r>
+      <w:r>
+        <w:rPr>
+          <w:rFonts w:ascii="Consolas" w:hAnsi="Consolas"/>
+          <w:color w:val="C586C0"/>
+          <w:sz w:val="21"/>
+          <w:szCs w:val="21"/>
+          <w:lang w:val="en-US" w:eastAsia="de-CH"/>
+        </w:rPr>
+        <w:t>break</w:t>
+      </w:r>
+      <w:r>
+        <w:rPr>
+          <w:rFonts w:ascii="Consolas" w:hAnsi="Consolas"/>
+          <w:color w:val="CCCCCC"/>
+          <w:sz w:val="21"/>
+          <w:szCs w:val="21"/>
+          <w:lang w:val="en-US" w:eastAsia="de-CH"/>
+        </w:rPr>
+        <w:t>;</w:t>
+      </w:r>
+    </w:p>
+    <w:p>
+      <w:pPr>
+        <w:shd w:val="clear" w:color="auto" w:fill="1F1F1F"/>
+        <w:spacing w:line="285" w:lineRule="atLeast"/>
+        <w:rPr>
+          <w:rFonts w:ascii="Consolas" w:hAnsi="Consolas"/>
+          <w:color w:val="CCCCCC"/>
+          <w:sz w:val="21"/>
+          <w:szCs w:val="21"/>
+          <w:lang w:val="en-US" w:eastAsia="de-CH"/>
+        </w:rPr>
+      </w:pPr>
+      <w:r>
+        <w:rPr>
+          <w:rFonts w:ascii="Consolas" w:hAnsi="Consolas"/>
+          <w:color w:val="CCCCCC"/>
+          <w:sz w:val="21"/>
+          <w:szCs w:val="21"/>
+          <w:lang w:val="en-US" w:eastAsia="de-CH"/>
+        </w:rPr>
+        <w:t>        }</w:t>
+      </w:r>
+    </w:p>
+    <w:p>
+      <w:pPr>
+        <w:shd w:val="clear" w:color="auto" w:fill="1F1F1F"/>
+        <w:spacing w:line="285" w:lineRule="atLeast"/>
+        <w:rPr>
+          <w:rFonts w:ascii="Consolas" w:hAnsi="Consolas"/>
+          <w:color w:val="CCCCCC"/>
+          <w:sz w:val="21"/>
+          <w:szCs w:val="21"/>
+          <w:lang w:val="en-US" w:eastAsia="de-CH"/>
+        </w:rPr>
+      </w:pPr>
+      <w:r>
+        <w:rPr>
+          <w:rFonts w:ascii="Consolas" w:hAnsi="Consolas"/>
+          <w:color w:val="CCCCCC"/>
+          <w:sz w:val="21"/>
+          <w:szCs w:val="21"/>
+          <w:lang w:val="en-US" w:eastAsia="de-CH"/>
+        </w:rPr>
+        <w:t xml:space="preserve">    </w:t>
+      </w:r>
+      <w:r>
+        <w:rPr>
+          <w:rFonts w:ascii="Consolas" w:hAnsi="Consolas"/>
+          <w:color w:val="CE9178"/>
+          <w:sz w:val="21"/>
+          <w:szCs w:val="21"/>
+          <w:lang w:val="en-US" w:eastAsia="de-CH"/>
+        </w:rPr>
+        <w:t>"N"</w:t>
+      </w:r>
+      <w:r>
+        <w:rPr>
+          <w:rFonts w:ascii="Consolas" w:hAnsi="Consolas"/>
+          <w:color w:val="CCCCCC"/>
+          <w:sz w:val="21"/>
+          <w:szCs w:val="21"/>
+          <w:lang w:val="en-US" w:eastAsia="de-CH"/>
+        </w:rPr>
+        <w:t xml:space="preserve"> {</w:t>
+      </w:r>
+    </w:p>
+    <w:p>
+      <w:pPr>
+        <w:shd w:val="clear" w:color="auto" w:fill="1F1F1F"/>
+        <w:spacing w:line="285" w:lineRule="atLeast"/>
+        <w:rPr>
+          <w:rFonts w:ascii="Consolas" w:hAnsi="Consolas"/>
+          <w:color w:val="CCCCCC"/>
+          <w:sz w:val="21"/>
+          <w:szCs w:val="21"/>
+          <w:lang w:val="en-US" w:eastAsia="de-CH"/>
+        </w:rPr>
+      </w:pPr>
+      <w:r>
+        <w:rPr>
+          <w:rFonts w:ascii="Consolas" w:hAnsi="Consolas"/>
+          <w:color w:val="CCCCCC"/>
+          <w:sz w:val="21"/>
+          <w:szCs w:val="21"/>
+          <w:lang w:val="en-US" w:eastAsia="de-CH"/>
+        </w:rPr>
+        <w:t xml:space="preserve">        </w:t>
+      </w:r>
+      <w:r>
+        <w:rPr>
+          <w:rFonts w:ascii="Consolas" w:hAnsi="Consolas"/>
+          <w:color w:val="DCDCAA"/>
+          <w:sz w:val="21"/>
+          <w:szCs w:val="21"/>
+          <w:lang w:val="en-US" w:eastAsia="de-CH"/>
+        </w:rPr>
+        <w:t>New-Config</w:t>
+      </w:r>
+      <w:r>
+        <w:rPr>
+          <w:rFonts w:ascii="Consolas" w:hAnsi="Consolas"/>
+          <w:color w:val="CCCCCC"/>
+          <w:sz w:val="21"/>
+          <w:szCs w:val="21"/>
+          <w:lang w:val="en-US" w:eastAsia="de-CH"/>
+        </w:rPr>
+        <w:t xml:space="preserve"> </w:t>
+      </w:r>
+      <w:r>
+        <w:rPr>
+          <w:rFonts w:ascii="Consolas" w:hAnsi="Consolas"/>
+          <w:color w:val="D4D4D4"/>
+          <w:sz w:val="21"/>
+          <w:szCs w:val="21"/>
+          <w:lang w:val="en-US" w:eastAsia="de-CH"/>
+        </w:rPr>
+        <w:t>-</w:t>
+      </w:r>
+      <w:r>
+        <w:rPr>
+          <w:rFonts w:ascii="Consolas" w:hAnsi="Consolas"/>
+          <w:color w:val="CCCCCC"/>
+          <w:sz w:val="21"/>
+          <w:szCs w:val="21"/>
+          <w:lang w:val="en-US" w:eastAsia="de-CH"/>
+        </w:rPr>
+        <w:t xml:space="preserve">Path </w:t>
+      </w:r>
+      <w:r>
+        <w:rPr>
+          <w:rFonts w:ascii="Consolas" w:hAnsi="Consolas"/>
+          <w:color w:val="9CDCFE"/>
+          <w:sz w:val="21"/>
+          <w:szCs w:val="21"/>
+          <w:lang w:val="en-US" w:eastAsia="de-CH"/>
+        </w:rPr>
+        <w:t>$pathToSaveAt</w:t>
+      </w:r>
+      <w:r>
+        <w:rPr>
+          <w:rFonts w:ascii="Consolas" w:hAnsi="Consolas"/>
+          <w:color w:val="CCCCCC"/>
+          <w:sz w:val="21"/>
+          <w:szCs w:val="21"/>
+          <w:lang w:val="en-US" w:eastAsia="de-CH"/>
+        </w:rPr>
+        <w:t xml:space="preserve"> </w:t>
+      </w:r>
+      <w:r>
+        <w:rPr>
+          <w:rFonts w:ascii="Consolas" w:hAnsi="Consolas"/>
+          <w:color w:val="D4D4D4"/>
+          <w:sz w:val="21"/>
+          <w:szCs w:val="21"/>
+          <w:lang w:val="en-US" w:eastAsia="de-CH"/>
+        </w:rPr>
+        <w:t>-</w:t>
+      </w:r>
+      <w:r>
+        <w:rPr>
+          <w:rFonts w:ascii="Consolas" w:hAnsi="Consolas"/>
+          <w:color w:val="CCCCCC"/>
+          <w:sz w:val="21"/>
+          <w:szCs w:val="21"/>
+          <w:lang w:val="en-US" w:eastAsia="de-CH"/>
+        </w:rPr>
+        <w:t xml:space="preserve">WithoutInventory </w:t>
+      </w:r>
+      <w:r>
+        <w:rPr>
+          <w:rFonts w:ascii="Consolas" w:hAnsi="Consolas"/>
+          <w:color w:val="D4D4D4"/>
+          <w:sz w:val="21"/>
+          <w:szCs w:val="21"/>
+          <w:lang w:val="en-US" w:eastAsia="de-CH"/>
+        </w:rPr>
+        <w:t>-</w:t>
+      </w:r>
+      <w:r>
+        <w:rPr>
+          <w:rFonts w:ascii="Consolas" w:hAnsi="Consolas"/>
+          <w:color w:val="CCCCCC"/>
+          <w:sz w:val="21"/>
+          <w:szCs w:val="21"/>
+          <w:lang w:val="en-US" w:eastAsia="de-CH"/>
+        </w:rPr>
+        <w:t>NotEmpty;</w:t>
+      </w:r>
+    </w:p>
+    <w:p>
+      <w:pPr>
+        <w:shd w:val="clear" w:color="auto" w:fill="1F1F1F"/>
+        <w:spacing w:line="285" w:lineRule="atLeast"/>
+        <w:rPr>
+          <w:rFonts w:ascii="Consolas" w:hAnsi="Consolas"/>
+          <w:color w:val="CCCCCC"/>
           <w:sz w:val="21"/>
           <w:szCs w:val="21"/>
           <w:lang w:eastAsia="de-CH"/>
         </w:rPr>
-        <w:t>Remove-Module ILO-Inventorizer</w:t>
+      </w:pPr>
+      <w:r>
+        <w:rPr>
+          <w:rFonts w:ascii="Consolas" w:hAnsi="Consolas"/>
+          <w:color w:val="CCCCCC"/>
+          <w:sz w:val="21"/>
+          <w:szCs w:val="21"/>
+          <w:lang w:eastAsia="de-CH"/>
+        </w:rPr>
+        <w:t xml:space="preserve">        </w:t>
+      </w:r>
+      <w:r>
+        <w:rPr>
+          <w:rFonts w:ascii="Consolas" w:hAnsi="Consolas"/>
+          <w:color w:val="C586C0"/>
+          <w:sz w:val="21"/>
+          <w:szCs w:val="21"/>
+          <w:lang w:eastAsia="de-CH"/>
+        </w:rPr>
+        <w:t>break</w:t>
+      </w:r>
+      <w:r>
+        <w:rPr>
+          <w:rFonts w:ascii="Consolas" w:hAnsi="Consolas"/>
+          <w:color w:val="CCCCCC"/>
+          <w:sz w:val="21"/>
+          <w:szCs w:val="21"/>
+          <w:lang w:eastAsia="de-CH"/>
+        </w:rPr>
+        <w:t>;</w:t>
       </w:r>
     </w:p>
     <w:p>
@@ -27307,21 +28756,21 @@
         <w:spacing w:line="285" w:lineRule="atLeast"/>
         <w:rPr>
           <w:rFonts w:ascii="Consolas" w:hAnsi="Consolas"/>
-          <w:color w:val="FFFFFF" w:themeColor="background1"/>
+          <w:color w:val="CCCCCC"/>
           <w:sz w:val="21"/>
           <w:szCs w:val="21"/>
-          <w:lang w:val="en-US" w:eastAsia="de-CH"/>
+          <w:lang w:eastAsia="de-CH"/>
         </w:rPr>
       </w:pPr>
       <w:r>
         <w:rPr>
           <w:rFonts w:ascii="Consolas" w:hAnsi="Consolas"/>
-          <w:color w:val="FFFFFF" w:themeColor="background1"/>
+          <w:color w:val="CCCCCC"/>
           <w:sz w:val="21"/>
           <w:szCs w:val="21"/>
-          <w:lang w:val="en-US" w:eastAsia="de-CH"/>
-        </w:rPr>
-        <w:t>Import-Module .\ILO-Inventorizer\ILO-Inventorizer.psm1</w:t>
+          <w:lang w:eastAsia="de-CH"/>
+        </w:rPr>
+        <w:t>        }</w:t>
       </w:r>
     </w:p>
     <w:p>
@@ -27331,21 +28780,21 @@
         <w:spacing w:line="285" w:lineRule="atLeast"/>
         <w:rPr>
           <w:rFonts w:ascii="Consolas" w:hAnsi="Consolas"/>
-          <w:color w:val="FFFFFF" w:themeColor="background1"/>
+          <w:color w:val="CCCCCC"/>
           <w:sz w:val="21"/>
           <w:szCs w:val="21"/>
-          <w:lang w:val="en-US" w:eastAsia="de-CH"/>
+          <w:lang w:eastAsia="de-CH"/>
         </w:rPr>
       </w:pPr>
       <w:r>
         <w:rPr>
           <w:rFonts w:ascii="Consolas" w:hAnsi="Consolas"/>
-          <w:color w:val="FFFFFF" w:themeColor="background1"/>
+          <w:color w:val="CCCCCC"/>
           <w:sz w:val="21"/>
           <w:szCs w:val="21"/>
-          <w:lang w:val="en-US" w:eastAsia="de-CH"/>
-        </w:rPr>
-        <w:t>GetHWInfoFromILO -h</w:t>
+          <w:lang w:eastAsia="de-CH"/>
+        </w:rPr>
+        <w:t>}</w:t>
       </w:r>
     </w:p>
     <w:p>
@@ -27368,59 +28817,274 @@
         <w:rPr>
           <w:noProof/>
         </w:rPr>
-        <w:t>3</w:t>
+        <w:t>4</w:t>
       </w:r>
       <w:r>
         <w:fldChar w:fldCharType="end"/>
       </w:r>
       <w:r>
-        <w:t>: Inhalt des Startscripts</w:t>
-      </w:r>
-    </w:p>
-    <w:p>
-      <w:r>
-        <w:t xml:space="preserve">Es soll am Ende des Skriptes nur eine kleine Anzahl an Funktionen nach Aussen erreichbar sein – wie oben erkennbar ist eine davon die </w:t>
+        <w:t>: "Frontend" Generierung der Konfigurationsdatei</w:t>
+      </w:r>
+      <w:r>
+        <w:t>e</w:t>
+      </w:r>
+      <w:r>
+        <w:t>n</w:t>
+      </w:r>
+    </w:p>
+    <w:p>
+      <w:pPr>
+        <w:rPr>
+          <w:szCs w:val="22"/>
+        </w:rPr>
+      </w:pPr>
+      <w:r>
+        <w:t xml:space="preserve">Im Hintergrund wird anhand der Eingaben dann ein PowerShell-Objekt erstellt und </w:t>
+      </w:r>
+      <w:r>
+        <w:t xml:space="preserve">mit </w:t>
+      </w:r>
+      <w:r>
+        <w:t>den entsprechenden Werten (Dummy-Werte oder leere Werte)</w:t>
+      </w:r>
+      <w:r>
+        <w:t xml:space="preserve"> gefüllt</w:t>
+      </w:r>
+      <w:r>
+        <w:t xml:space="preserve"> und anschliessend mittels </w:t>
+      </w:r>
+      <w:r>
+        <w:rPr>
+          <w:shd w:val="clear" w:color="auto" w:fill="000000" w:themeFill="text1"/>
+        </w:rPr>
+        <w:t>ConvertTo-Json</w:t>
+      </w:r>
+      <w:r>
+        <w:t xml:space="preserve"> &amp; </w:t>
+      </w:r>
+      <w:r>
+        <w:rPr>
+          <w:shd w:val="clear" w:color="auto" w:fill="000000" w:themeFill="text1"/>
+        </w:rPr>
+        <w:t>Out-File</w:t>
+      </w:r>
+      <w:r>
+        <w:rPr>
+          <w:sz w:val="21"/>
+          <w:szCs w:val="21"/>
+          <w:lang w:eastAsia="de-CH"/>
+        </w:rPr>
+        <w:t xml:space="preserve"> </w:t>
+      </w:r>
+      <w:r>
+        <w:t xml:space="preserve">zuerst in ein JSON-Format konvertiert und anschliessend in einer </w:t>
       </w:r>
       <w:r>
         <w:rPr>
           <w:b/>
         </w:rPr>
-        <w:t>GetHWInfoFromILO</w:t>
-      </w:r>
-      <w:r>
-        <w:t xml:space="preserve"> eine davon. Diese soll den ganzen Dialog und die eigentliche Abfrage triggern.</w:t>
+        <w:t>config.json</w:t>
+      </w:r>
+      <w:r>
+        <w:t xml:space="preserve">-Datei </w:t>
+      </w:r>
+      <w:r>
+        <w:rPr>
+          <w:szCs w:val="22"/>
+        </w:rPr>
+        <w:t>abgespeichert.</w:t>
+      </w:r>
+    </w:p>
+    <w:p>
+      <w:pPr>
+        <w:rPr>
+          <w:szCs w:val="22"/>
+          <w:lang w:eastAsia="de-CH"/>
+        </w:rPr>
+      </w:pPr>
+    </w:p>
+    <w:p>
+      <w:pPr>
+        <w:rPr>
+          <w:sz w:val="21"/>
+          <w:szCs w:val="21"/>
+          <w:lang w:eastAsia="de-CH"/>
+        </w:rPr>
+      </w:pPr>
+      <w:r>
+        <w:rPr>
+          <w:szCs w:val="22"/>
+          <w:lang w:eastAsia="de-CH"/>
+        </w:rPr>
+        <w:t>Der Pfad zur Konfigurationsdatei wird schlussendlich in einer Umgebungsvariable namens</w:t>
+      </w:r>
+      <w:r>
+        <w:rPr>
+          <w:sz w:val="21"/>
+          <w:szCs w:val="21"/>
+          <w:lang w:eastAsia="de-CH"/>
+        </w:rPr>
+        <w:t xml:space="preserve"> </w:t>
+      </w:r>
+      <w:r>
+        <w:rPr>
+          <w:shd w:val="clear" w:color="auto" w:fill="000000" w:themeFill="text1"/>
+        </w:rPr>
+        <w:t>$</w:t>
+      </w:r>
+      <w:r>
+        <w:rPr>
+          <w:shd w:val="clear" w:color="auto" w:fill="000000" w:themeFill="text1"/>
+        </w:rPr>
+        <w:t>ENV</w:t>
+      </w:r>
+      <w:r>
+        <w:rPr>
+          <w:shd w:val="clear" w:color="auto" w:fill="000000" w:themeFill="text1"/>
+        </w:rPr>
+        <w:t>:HPEILOCONFIG</w:t>
+      </w:r>
+      <w:r>
+        <w:rPr>
+          <w:rFonts w:ascii="Consolas" w:hAnsi="Consolas"/>
+          <w:color w:val="CCCCCC"/>
+          <w:sz w:val="21"/>
+          <w:szCs w:val="21"/>
+          <w:lang w:eastAsia="de-CH"/>
+        </w:rPr>
+        <w:t xml:space="preserve"> </w:t>
+      </w:r>
+      <w:r>
+        <w:rPr>
+          <w:szCs w:val="22"/>
+          <w:lang w:eastAsia="de-CH"/>
+        </w:rPr>
+        <w:t xml:space="preserve">gespeichert. Über sie läuft die eigentliche Abfrage der Konfigurationsparameter ab. </w:t>
+      </w:r>
+    </w:p>
+    <w:p>
+      <w:pPr>
+        <w:rPr>
+          <w:szCs w:val="22"/>
+          <w:lang w:eastAsia="de-CH"/>
+        </w:rPr>
+      </w:pPr>
+    </w:p>
+    <w:p>
+      <w:pPr>
+        <w:rPr>
+          <w:szCs w:val="22"/>
+          <w:lang w:eastAsia="de-CH"/>
+        </w:rPr>
+      </w:pPr>
+      <w:r>
+        <w:rPr>
+          <w:szCs w:val="22"/>
+          <w:lang w:eastAsia="de-CH"/>
+        </w:rPr>
+        <w:t xml:space="preserve">Wenn man sich nicht sicher ist, welche Datei jetzt gerade als </w:t>
+      </w:r>
+      <w:r>
+        <w:rPr>
+          <w:szCs w:val="22"/>
+          <w:lang w:eastAsia="de-CH"/>
+        </w:rPr>
+        <w:t>Konfigurationsdatei festgelegt ist, gibt es zwei weitere Funktionen: Mit Get-ConfigPath lässt sich die momentan ausgewählte Konfigurationsdatei anzeigen</w:t>
+      </w:r>
+      <w:r>
+        <w:rPr>
+          <w:szCs w:val="22"/>
+          <w:lang w:eastAsia="de-CH"/>
+        </w:rPr>
+        <w:t xml:space="preserve"> oder mit Set-ConfigPath unkompliziert ändern</w:t>
+      </w:r>
+      <w:r>
+        <w:rPr>
+          <w:szCs w:val="22"/>
+          <w:lang w:eastAsia="de-CH"/>
+        </w:rPr>
+        <w:t>.</w:t>
+      </w:r>
+    </w:p>
+    <w:p>
+      <w:pPr>
+        <w:pStyle w:val="berschrift3nummeriert"/>
+        <w:rPr>
+          <w:lang w:eastAsia="de-CH"/>
+        </w:rPr>
+      </w:pPr>
+      <w:r>
+        <w:rPr>
+          <w:lang w:eastAsia="de-CH"/>
+        </w:rPr>
+        <w:t>Start via Parameter</w:t>
+      </w:r>
+    </w:p>
+    <w:p>
+      <w:pPr>
+        <w:rPr>
+          <w:rFonts w:asciiTheme="majorHAnsi" w:hAnsiTheme="majorHAnsi"/>
+          <w:szCs w:val="22"/>
+          <w:lang w:eastAsia="de-CH"/>
+        </w:rPr>
+      </w:pPr>
+      <w:r>
+        <w:rPr>
+          <w:szCs w:val="22"/>
+          <w:lang w:eastAsia="de-CH"/>
+        </w:rPr>
+        <w:t xml:space="preserve">Bei der Nutzung via Parameter wird das später ähnlich gehandhabt – unter anderem zur besseren Nachverfolgbarkeit </w:t>
+      </w:r>
+      <w:r>
+        <w:rPr>
+          <w:szCs w:val="22"/>
+          <w:lang w:eastAsia="de-CH"/>
+        </w:rPr>
+        <w:t xml:space="preserve">und auch zur Wiederverwendung soll auch bei der Nutzung von Parametern im Hintergrund ein Config-File gespeichert werden, über welches schlussendlich die </w:t>
+      </w:r>
+      <w:r>
+        <w:rPr>
+          <w:szCs w:val="22"/>
+          <w:lang w:eastAsia="de-CH"/>
+        </w:rPr>
+        <w:lastRenderedPageBreak/>
+        <w:t xml:space="preserve">Abfrage erfolgt. Im Gegensatz zum </w:t>
+      </w:r>
+      <w:r>
+        <w:rPr>
+          <w:i/>
+          <w:szCs w:val="22"/>
+          <w:lang w:eastAsia="de-CH"/>
+        </w:rPr>
+        <w:t>normalen</w:t>
+      </w:r>
+      <w:r>
+        <w:rPr>
+          <w:szCs w:val="22"/>
+          <w:lang w:eastAsia="de-CH"/>
+        </w:rPr>
+        <w:t xml:space="preserve"> Anwendungsfall wird jedoch bei jeder weiteren Durchführung mit Parametern die jeweilige Konfiguration direkt überschrieben, sodass nur die aktuelle </w:t>
+      </w:r>
+      <w:r>
+        <w:rPr>
+          <w:szCs w:val="22"/>
+          <w:lang w:eastAsia="de-CH"/>
+        </w:rPr>
+        <w:t>übrigbleibt</w:t>
+      </w:r>
+      <w:r>
+        <w:rPr>
+          <w:szCs w:val="22"/>
+          <w:lang w:eastAsia="de-CH"/>
+        </w:rPr>
+        <w:t>.</w:t>
       </w:r>
     </w:p>
     <w:p/>
-    <w:p>
-      <w:r>
-        <w:t>Da für die Ausführung des Programms eine externe Bibliothek nötig ist, wird sie ebenfalls hier überprüft</w:t>
-      </w:r>
-      <w:r>
-        <w:t xml:space="preserve"> – dazu kann ganz einfach die </w:t>
-      </w:r>
-      <w:r>
-        <w:rPr>
-          <w:b/>
-        </w:rPr>
-        <w:t>#Require</w:t>
-      </w:r>
-      <w:r>
-        <w:t>-Funktionalität von PowerShell verwendet werden. Diese stellt sicher, dass das Modul nur Importiert und gestartet werden kann, wenn das richtige Modul in der richtigen Version ebenfalls vorhanden ist.</w:t>
-      </w:r>
-    </w:p>
-    <w:p>
-      <w:pPr>
-        <w:pStyle w:val="berschrift3nummeriert"/>
-      </w:pPr>
-      <w:r>
-        <w:t>Generierung der Konfigurationsdatei</w:t>
-      </w:r>
-    </w:p>
     <w:p/>
-    <w:p>
-      <w:r>
-        <w:lastRenderedPageBreak/>
+    <w:p/>
+    <w:p>
+      <w:r>
         <w:t>[UNTERTEILUNG IN KAPITEL FÜR TEILE (mysql, frontend, backend)]</w:t>
       </w:r>
     </w:p>
@@ -30310,7 +31974,7 @@
         <wp:inline distT="0" distB="0" distL="0" distR="0" wp14:anchorId="090C0848" wp14:editId="2DA655E6">
           <wp:extent cx="646219" cy="399665"/>
           <wp:effectExtent l="0" t="0" r="1905" b="0"/>
-          <wp:docPr id="50" name="Grafik 50"/>
+          <wp:docPr id="12" name="Grafik 12"/>
           <wp:cNvGraphicFramePr>
             <a:graphicFrameLocks xmlns:a="http://schemas.openxmlformats.org/drawingml/2006/main" noChangeAspect="1"/>
           </wp:cNvGraphicFramePr>

</xml_diff>

<commit_message>
Began implementing Start via Parameter with Parametersets
</commit_message>
<xml_diff>
--- a/docs/IPA_YannickWernle_iLO.docx
+++ b/docs/IPA_YannickWernle_iLO.docx
@@ -266,7 +266,7 @@
                     <w:sz w:val="28"/>
                     <w:szCs w:val="28"/>
                   </w:rPr>
-                  <w:t>7. März 2025</w:t>
+                  <w:t>10. März 2025</w:t>
                 </w:r>
                 <w:r>
                   <w:rPr>
@@ -465,27 +465,14 @@
       <w:r>
         <w:t xml:space="preserve">Tabelle </w:t>
       </w:r>
-      <w:r>
-        <w:fldChar w:fldCharType="begin"/>
-      </w:r>
-      <w:r>
-        <w:instrText xml:space="preserve"> SEQ Tabelle \* ARABIC </w:instrText>
-      </w:r>
-      <w:r>
-        <w:fldChar w:fldCharType="separate"/>
-      </w:r>
-      <w:r>
-        <w:rPr>
-          <w:noProof/>
-        </w:rPr>
-        <w:t>1</w:t>
-      </w:r>
-      <w:r>
-        <w:rPr>
-          <w:noProof/>
-        </w:rPr>
-        <w:fldChar w:fldCharType="end"/>
-      </w:r>
+      <w:fldSimple w:instr=" SEQ Tabelle \* ARABIC ">
+        <w:r>
+          <w:rPr>
+            <w:noProof/>
+          </w:rPr>
+          <w:t>1</w:t>
+        </w:r>
+      </w:fldSimple>
       <w:r>
         <w:t>: Versionierung</w:t>
       </w:r>
@@ -756,27 +743,14 @@
       <w:r>
         <w:t xml:space="preserve">Tabelle </w:t>
       </w:r>
-      <w:r>
-        <w:fldChar w:fldCharType="begin"/>
-      </w:r>
-      <w:r>
-        <w:instrText xml:space="preserve"> SEQ Tabelle \* ARABIC </w:instrText>
-      </w:r>
-      <w:r>
-        <w:fldChar w:fldCharType="separate"/>
-      </w:r>
-      <w:r>
-        <w:rPr>
-          <w:noProof/>
-        </w:rPr>
-        <w:t>2</w:t>
-      </w:r>
-      <w:r>
-        <w:rPr>
-          <w:noProof/>
-        </w:rPr>
-        <w:fldChar w:fldCharType="end"/>
-      </w:r>
+      <w:fldSimple w:instr=" SEQ Tabelle \* ARABIC ">
+        <w:r>
+          <w:rPr>
+            <w:noProof/>
+          </w:rPr>
+          <w:t>2</w:t>
+        </w:r>
+      </w:fldSimple>
       <w:r>
         <w:t>: Verteiler</w:t>
       </w:r>
@@ -901,27 +875,14 @@
       <w:r>
         <w:t xml:space="preserve">Tabelle </w:t>
       </w:r>
-      <w:r>
-        <w:fldChar w:fldCharType="begin"/>
-      </w:r>
-      <w:r>
-        <w:instrText xml:space="preserve"> SEQ Tabelle \* ARABIC </w:instrText>
-      </w:r>
-      <w:r>
-        <w:fldChar w:fldCharType="separate"/>
-      </w:r>
-      <w:r>
-        <w:rPr>
-          <w:noProof/>
-        </w:rPr>
-        <w:t>3</w:t>
-      </w:r>
-      <w:r>
-        <w:rPr>
-          <w:noProof/>
-        </w:rPr>
-        <w:fldChar w:fldCharType="end"/>
-      </w:r>
+      <w:fldSimple w:instr=" SEQ Tabelle \* ARABIC ">
+        <w:r>
+          <w:rPr>
+            <w:noProof/>
+          </w:rPr>
+          <w:t>3</w:t>
+        </w:r>
+      </w:fldSimple>
       <w:r>
         <w:t>: Dokumentinformationen</w:t>
       </w:r>
@@ -6101,27 +6062,14 @@
       <w:r>
         <w:t xml:space="preserve">Abbildung </w:t>
       </w:r>
-      <w:r>
-        <w:fldChar w:fldCharType="begin"/>
-      </w:r>
-      <w:r>
-        <w:instrText xml:space="preserve"> SEQ Abbildung \* ARABIC </w:instrText>
-      </w:r>
-      <w:r>
-        <w:fldChar w:fldCharType="separate"/>
-      </w:r>
-      <w:r>
-        <w:rPr>
-          <w:noProof/>
-        </w:rPr>
-        <w:t>1</w:t>
-      </w:r>
-      <w:r>
-        <w:rPr>
-          <w:noProof/>
-        </w:rPr>
-        <w:fldChar w:fldCharType="end"/>
-      </w:r>
+      <w:fldSimple w:instr=" SEQ Abbildung \* ARABIC ">
+        <w:r>
+          <w:rPr>
+            <w:noProof/>
+          </w:rPr>
+          <w:t>1</w:t>
+        </w:r>
+      </w:fldSimple>
       <w:r>
         <w:t xml:space="preserve"> – Beispiel Abbildung</w:t>
       </w:r>
@@ -6159,27 +6107,14 @@
       <w:r>
         <w:t xml:space="preserve">Codesnippet </w:t>
       </w:r>
-      <w:r>
-        <w:fldChar w:fldCharType="begin"/>
-      </w:r>
-      <w:r>
-        <w:instrText xml:space="preserve"> SEQ Code_Abschnitt \* ARABIC </w:instrText>
-      </w:r>
-      <w:r>
-        <w:fldChar w:fldCharType="separate"/>
-      </w:r>
-      <w:r>
-        <w:rPr>
-          <w:noProof/>
-        </w:rPr>
-        <w:t>1</w:t>
-      </w:r>
-      <w:r>
-        <w:rPr>
-          <w:noProof/>
-        </w:rPr>
-        <w:fldChar w:fldCharType="end"/>
-      </w:r>
+      <w:fldSimple w:instr=" SEQ Code_Abschnitt \* ARABIC ">
+        <w:r>
+          <w:rPr>
+            <w:noProof/>
+          </w:rPr>
+          <w:t>1</w:t>
+        </w:r>
+      </w:fldSimple>
       <w:r>
         <w:t xml:space="preserve"> - Beispiel Code</w:t>
       </w:r>
@@ -6291,27 +6226,14 @@
       <w:r>
         <w:t xml:space="preserve">Tabelle </w:t>
       </w:r>
-      <w:r>
-        <w:fldChar w:fldCharType="begin"/>
-      </w:r>
-      <w:r>
-        <w:instrText xml:space="preserve"> SEQ Tabelle \* ARABIC </w:instrText>
-      </w:r>
-      <w:r>
-        <w:fldChar w:fldCharType="separate"/>
-      </w:r>
-      <w:r>
-        <w:rPr>
-          <w:noProof/>
-        </w:rPr>
-        <w:t>4</w:t>
-      </w:r>
-      <w:r>
-        <w:rPr>
-          <w:noProof/>
-        </w:rPr>
-        <w:fldChar w:fldCharType="end"/>
-      </w:r>
+      <w:fldSimple w:instr=" SEQ Tabelle \* ARABIC ">
+        <w:r>
+          <w:rPr>
+            <w:noProof/>
+          </w:rPr>
+          <w:t>4</w:t>
+        </w:r>
+      </w:fldSimple>
       <w:r>
         <w:t>: Beispieltabelle</w:t>
       </w:r>
@@ -7307,27 +7229,14 @@
       <w:r>
         <w:t xml:space="preserve">Abbildung </w:t>
       </w:r>
-      <w:r>
-        <w:fldChar w:fldCharType="begin"/>
-      </w:r>
-      <w:r>
-        <w:instrText xml:space="preserve"> SEQ Abbildung \* ARABIC </w:instrText>
-      </w:r>
-      <w:r>
-        <w:fldChar w:fldCharType="separate"/>
-      </w:r>
-      <w:r>
-        <w:rPr>
-          <w:noProof/>
-        </w:rPr>
-        <w:t>2</w:t>
-      </w:r>
-      <w:r>
-        <w:rPr>
-          <w:noProof/>
-        </w:rPr>
-        <w:fldChar w:fldCharType="end"/>
-      </w:r>
+      <w:fldSimple w:instr=" SEQ Abbildung \* ARABIC ">
+        <w:r>
+          <w:rPr>
+            <w:noProof/>
+          </w:rPr>
+          <w:t>2</w:t>
+        </w:r>
+      </w:fldSimple>
       <w:r>
         <w:t>: Organigramm</w:t>
       </w:r>
@@ -8229,27 +8138,14 @@
       <w:r>
         <w:t xml:space="preserve">Tabelle </w:t>
       </w:r>
-      <w:r>
-        <w:fldChar w:fldCharType="begin"/>
-      </w:r>
-      <w:r>
-        <w:instrText xml:space="preserve"> SEQ Tabelle \* ARABIC </w:instrText>
-      </w:r>
-      <w:r>
-        <w:fldChar w:fldCharType="separate"/>
-      </w:r>
-      <w:r>
-        <w:rPr>
-          <w:noProof/>
-        </w:rPr>
-        <w:t>5</w:t>
-      </w:r>
-      <w:r>
-        <w:rPr>
-          <w:noProof/>
-        </w:rPr>
-        <w:fldChar w:fldCharType="end"/>
-      </w:r>
+      <w:fldSimple w:instr=" SEQ Tabelle \* ARABIC ">
+        <w:r>
+          <w:rPr>
+            <w:noProof/>
+          </w:rPr>
+          <w:t>5</w:t>
+        </w:r>
+      </w:fldSimple>
       <w:r>
         <w:t>: Zeitplanung</w:t>
       </w:r>
@@ -8317,27 +8213,14 @@
       <w:r>
         <w:t xml:space="preserve">Abbildung </w:t>
       </w:r>
-      <w:r>
-        <w:fldChar w:fldCharType="begin"/>
-      </w:r>
-      <w:r>
-        <w:instrText xml:space="preserve"> SEQ Abbildung \* ARABIC </w:instrText>
-      </w:r>
-      <w:r>
-        <w:fldChar w:fldCharType="separate"/>
-      </w:r>
-      <w:r>
-        <w:rPr>
-          <w:noProof/>
-        </w:rPr>
-        <w:t>3</w:t>
-      </w:r>
-      <w:r>
-        <w:rPr>
-          <w:noProof/>
-        </w:rPr>
-        <w:fldChar w:fldCharType="end"/>
-      </w:r>
+      <w:fldSimple w:instr=" SEQ Abbildung \* ARABIC ">
+        <w:r>
+          <w:rPr>
+            <w:noProof/>
+          </w:rPr>
+          <w:t>3</w:t>
+        </w:r>
+      </w:fldSimple>
       <w:r>
         <w:t>: Arbeitstage</w:t>
       </w:r>
@@ -9678,24 +9561,14 @@
       <w:r>
         <w:t xml:space="preserve">Tabelle </w:t>
       </w:r>
-      <w:r>
-        <w:fldChar w:fldCharType="begin"/>
-      </w:r>
-      <w:r>
-        <w:instrText xml:space="preserve"> SEQ Tabelle \* ARABIC </w:instrText>
-      </w:r>
-      <w:r>
-        <w:fldChar w:fldCharType="separate"/>
-      </w:r>
-      <w:r>
-        <w:rPr>
-          <w:noProof/>
-        </w:rPr>
-        <w:t>6</w:t>
-      </w:r>
-      <w:r>
-        <w:fldChar w:fldCharType="end"/>
-      </w:r>
+      <w:fldSimple w:instr=" SEQ Tabelle \* ARABIC ">
+        <w:r>
+          <w:rPr>
+            <w:noProof/>
+          </w:rPr>
+          <w:t>6</w:t>
+        </w:r>
+      </w:fldSimple>
       <w:r>
         <w:t>: Arbeitsjournal Tag 1</w:t>
       </w:r>
@@ -10629,24 +10502,14 @@
       <w:r>
         <w:t xml:space="preserve">Tabelle </w:t>
       </w:r>
-      <w:r>
-        <w:fldChar w:fldCharType="begin"/>
-      </w:r>
-      <w:r>
-        <w:instrText xml:space="preserve"> SEQ Tabelle \* ARABIC </w:instrText>
-      </w:r>
-      <w:r>
-        <w:fldChar w:fldCharType="separate"/>
-      </w:r>
-      <w:r>
-        <w:rPr>
-          <w:noProof/>
-        </w:rPr>
-        <w:t>7</w:t>
-      </w:r>
-      <w:r>
-        <w:fldChar w:fldCharType="end"/>
-      </w:r>
+      <w:fldSimple w:instr=" SEQ Tabelle \* ARABIC ">
+        <w:r>
+          <w:rPr>
+            <w:noProof/>
+          </w:rPr>
+          <w:t>7</w:t>
+        </w:r>
+      </w:fldSimple>
       <w:r>
         <w:t>: Arbeitsjournal Tag 2</w:t>
       </w:r>
@@ -10758,6 +10621,7 @@
                 <w:ilvl w:val="1"/>
                 <w:numId w:val="9"/>
               </w:numPr>
+              <w:ind w:left="567" w:hanging="22"/>
             </w:pPr>
             <w:r>
               <w:t>Grundstruktur</w:t>
@@ -10770,6 +10634,7 @@
                 <w:ilvl w:val="1"/>
                 <w:numId w:val="9"/>
               </w:numPr>
+              <w:ind w:left="567" w:hanging="22"/>
             </w:pPr>
             <w:r>
               <w:t>Konfigurationsdateien</w:t>
@@ -11374,6 +11239,7 @@
                 <w:id w:val="-995959397"/>
                 <w:citation/>
               </w:sdtPr>
+              <w:sdtEndPr/>
               <w:sdtContent>
                 <w:r>
                   <w:fldChar w:fldCharType="begin"/>
@@ -11397,6 +11263,11 @@
             </w:sdt>
           </w:p>
           <w:p>
+            <w:pPr>
+              <w:rPr>
+                <w:lang w:val="en-US"/>
+              </w:rPr>
+            </w:pPr>
             <w:r>
               <w:rPr>
                 <w:lang w:val="en-US"/>
@@ -11408,6 +11279,7 @@
                 <w:id w:val="214938902"/>
                 <w:citation/>
               </w:sdtPr>
+              <w:sdtEndPr/>
               <w:sdtContent>
                 <w:r>
                   <w:fldChar w:fldCharType="begin"/>
@@ -11455,6 +11327,7 @@
                 <w:id w:val="1082656094"/>
                 <w:citation/>
               </w:sdtPr>
+              <w:sdtEndPr/>
               <w:sdtContent>
                 <w:r>
                   <w:rPr>
@@ -11500,24 +11373,14 @@
       <w:r>
         <w:t xml:space="preserve">Tabelle </w:t>
       </w:r>
-      <w:r>
-        <w:fldChar w:fldCharType="begin"/>
-      </w:r>
-      <w:r>
-        <w:instrText xml:space="preserve"> SEQ Tabelle \* ARABIC </w:instrText>
-      </w:r>
-      <w:r>
-        <w:fldChar w:fldCharType="separate"/>
-      </w:r>
-      <w:r>
-        <w:rPr>
-          <w:noProof/>
-        </w:rPr>
-        <w:t>8</w:t>
-      </w:r>
-      <w:r>
-        <w:fldChar w:fldCharType="end"/>
-      </w:r>
+      <w:fldSimple w:instr=" SEQ Tabelle \* ARABIC ">
+        <w:r>
+          <w:rPr>
+            <w:noProof/>
+          </w:rPr>
+          <w:t>8</w:t>
+        </w:r>
+      </w:fldSimple>
       <w:r>
         <w:t>: Arbeitsjournal Tag 3</w:t>
       </w:r>
@@ -11637,17 +11500,17 @@
               <w:ind w:left="460"/>
             </w:pPr>
             <w:r>
-              <w:t>Implementation</w:t>
+              <w:t>Realisieren</w:t>
             </w:r>
           </w:p>
           <w:p>
             <w:pPr>
               <w:pStyle w:val="Listenabsatz"/>
               <w:numPr>
-                <w:ilvl w:val="0"/>
+                <w:ilvl w:val="1"/>
                 <w:numId w:val="9"/>
               </w:numPr>
-              <w:ind w:left="460"/>
+              <w:ind w:left="709"/>
             </w:pPr>
             <w:r>
               <w:t>Start per Parameter</w:t>
@@ -11657,10 +11520,10 @@
             <w:pPr>
               <w:pStyle w:val="Listenabsatz"/>
               <w:numPr>
-                <w:ilvl w:val="0"/>
+                <w:ilvl w:val="1"/>
                 <w:numId w:val="9"/>
               </w:numPr>
-              <w:ind w:left="460"/>
+              <w:ind w:left="709"/>
             </w:pPr>
             <w:r>
               <w:t>Logfunktion</w:t>
@@ -11670,10 +11533,10 @@
             <w:pPr>
               <w:pStyle w:val="Listenabsatz"/>
               <w:numPr>
-                <w:ilvl w:val="0"/>
+                <w:ilvl w:val="1"/>
                 <w:numId w:val="9"/>
               </w:numPr>
-              <w:ind w:left="460"/>
+              <w:ind w:left="709"/>
             </w:pPr>
             <w:r>
               <w:t>Pingtest</w:t>
@@ -11685,6 +11548,21 @@
             <w:tcW w:w="730" w:type="dxa"/>
           </w:tcPr>
           <w:p/>
+          <w:p>
+            <w:r>
+              <w:t>4h</w:t>
+            </w:r>
+          </w:p>
+          <w:p>
+            <w:r>
+              <w:t>2h</w:t>
+            </w:r>
+          </w:p>
+          <w:p>
+            <w:r>
+              <w:t>2h</w:t>
+            </w:r>
+          </w:p>
         </w:tc>
         <w:tc>
           <w:tcPr>
@@ -18124,27 +18002,14 @@
       <w:r>
         <w:t xml:space="preserve">Abbildung </w:t>
       </w:r>
-      <w:r>
-        <w:fldChar w:fldCharType="begin"/>
-      </w:r>
-      <w:r>
-        <w:instrText xml:space="preserve"> SEQ Abbildung \* ARABIC </w:instrText>
-      </w:r>
-      <w:r>
-        <w:fldChar w:fldCharType="separate"/>
-      </w:r>
-      <w:r>
-        <w:rPr>
-          <w:noProof/>
-        </w:rPr>
-        <w:t>4</w:t>
-      </w:r>
-      <w:r>
-        <w:rPr>
-          <w:noProof/>
-        </w:rPr>
-        <w:fldChar w:fldCharType="end"/>
-      </w:r>
+      <w:fldSimple w:instr=" SEQ Abbildung \* ARABIC ">
+        <w:r>
+          <w:rPr>
+            <w:noProof/>
+          </w:rPr>
+          <w:t>4</w:t>
+        </w:r>
+      </w:fldSimple>
       <w:r>
         <w:t>: Projektumfeld</w:t>
       </w:r>
@@ -19820,27 +19685,14 @@
       <w:r>
         <w:t xml:space="preserve">Abbildung </w:t>
       </w:r>
-      <w:r>
-        <w:fldChar w:fldCharType="begin"/>
-      </w:r>
-      <w:r>
-        <w:instrText xml:space="preserve"> SEQ Abbildung \* ARABIC </w:instrText>
-      </w:r>
-      <w:r>
-        <w:fldChar w:fldCharType="separate"/>
-      </w:r>
-      <w:r>
-        <w:rPr>
-          <w:noProof/>
-        </w:rPr>
-        <w:t>5</w:t>
-      </w:r>
-      <w:r>
-        <w:rPr>
-          <w:noProof/>
-        </w:rPr>
-        <w:fldChar w:fldCharType="end"/>
-      </w:r>
+      <w:fldSimple w:instr=" SEQ Abbildung \* ARABIC ">
+        <w:r>
+          <w:rPr>
+            <w:noProof/>
+          </w:rPr>
+          <w:t>5</w:t>
+        </w:r>
+      </w:fldSimple>
       <w:r>
         <w:t>: Programmablaufplan (simpel)</w:t>
       </w:r>
@@ -22974,24 +22826,14 @@
       <w:r>
         <w:t xml:space="preserve">Codesnippet </w:t>
       </w:r>
-      <w:r>
-        <w:fldChar w:fldCharType="begin"/>
-      </w:r>
-      <w:r>
-        <w:instrText xml:space="preserve"> SEQ Codesnippet \* ARABIC </w:instrText>
-      </w:r>
-      <w:r>
-        <w:fldChar w:fldCharType="separate"/>
-      </w:r>
-      <w:r>
-        <w:rPr>
-          <w:noProof/>
-        </w:rPr>
-        <w:t>1</w:t>
-      </w:r>
-      <w:r>
-        <w:fldChar w:fldCharType="end"/>
-      </w:r>
+      <w:fldSimple w:instr=" SEQ Codesnippet \* ARABIC ">
+        <w:r>
+          <w:rPr>
+            <w:noProof/>
+          </w:rPr>
+          <w:t>1</w:t>
+        </w:r>
+      </w:fldSimple>
       <w:r>
         <w:t>: Inhalt der Server-Konfiguration</w:t>
       </w:r>
@@ -24611,7 +24453,7 @@
           <w:color w:val="FFFFFF" w:themeColor="background1"/>
           <w:sz w:val="14"/>
           <w:szCs w:val="14"/>
-          <w:lang w:eastAsia="de-CH"/>
+          <w:lang w:val="en-US" w:eastAsia="de-CH"/>
         </w:rPr>
       </w:pPr>
       <w:r>
@@ -24630,7 +24472,7 @@
           <w:color w:val="FFFFFF" w:themeColor="background1"/>
           <w:sz w:val="14"/>
           <w:szCs w:val="14"/>
-          <w:lang w:eastAsia="de-CH"/>
+          <w:lang w:val="en-US" w:eastAsia="de-CH"/>
         </w:rPr>
         <w:t>ParameterSetName = "Inventory")]</w:t>
       </w:r>
@@ -24643,7 +24485,7 @@
           <w:color w:val="FFFFFF" w:themeColor="background1"/>
           <w:sz w:val="14"/>
           <w:szCs w:val="14"/>
-          <w:lang w:eastAsia="de-CH"/>
+          <w:lang w:val="en-US" w:eastAsia="de-CH"/>
         </w:rPr>
       </w:pPr>
       <w:r>
@@ -24652,7 +24494,7 @@
           <w:color w:val="FFFFFF" w:themeColor="background1"/>
           <w:sz w:val="14"/>
           <w:szCs w:val="14"/>
-          <w:lang w:eastAsia="de-CH"/>
+          <w:lang w:val="en-US" w:eastAsia="de-CH"/>
         </w:rPr>
         <w:t>    [string]</w:t>
       </w:r>
@@ -24665,7 +24507,7 @@
           <w:color w:val="FFFFFF" w:themeColor="background1"/>
           <w:sz w:val="14"/>
           <w:szCs w:val="14"/>
-          <w:lang w:eastAsia="de-CH"/>
+          <w:lang w:val="en-US" w:eastAsia="de-CH"/>
         </w:rPr>
       </w:pPr>
       <w:r>
@@ -24674,7 +24516,7 @@
           <w:color w:val="FFFFFF" w:themeColor="background1"/>
           <w:sz w:val="14"/>
           <w:szCs w:val="14"/>
-          <w:lang w:eastAsia="de-CH"/>
+          <w:lang w:val="en-US" w:eastAsia="de-CH"/>
         </w:rPr>
         <w:t>    $Password</w:t>
       </w:r>
@@ -24688,7 +24530,7 @@
           <w:color w:val="FFFFFF" w:themeColor="background1"/>
           <w:sz w:val="14"/>
           <w:szCs w:val="14"/>
-          <w:lang w:eastAsia="de-CH"/>
+          <w:lang w:val="en-US" w:eastAsia="de-CH"/>
         </w:rPr>
       </w:pPr>
       <w:r>
@@ -24697,7 +24539,7 @@
           <w:color w:val="FFFFFF" w:themeColor="background1"/>
           <w:sz w:val="14"/>
           <w:szCs w:val="14"/>
-          <w:lang w:eastAsia="de-CH"/>
+          <w:lang w:val="en-US" w:eastAsia="de-CH"/>
         </w:rPr>
         <w:t>)</w:t>
       </w:r>
@@ -24710,16 +24552,22 @@
           <w:color w:val="CCCCCC"/>
           <w:sz w:val="21"/>
           <w:szCs w:val="21"/>
-          <w:lang w:eastAsia="de-CH"/>
-        </w:rPr>
-      </w:pPr>
-      <w:r>
+          <w:lang w:val="en-US" w:eastAsia="de-CH"/>
+        </w:rPr>
+      </w:pPr>
+      <w:r>
+        <w:rPr>
+          <w:lang w:val="en-US"/>
+        </w:rPr>
         <w:t xml:space="preserve">Codesnippet </w:t>
       </w:r>
       <w:r>
         <w:fldChar w:fldCharType="begin"/>
       </w:r>
       <w:r>
+        <w:rPr>
+          <w:lang w:val="en-US"/>
+        </w:rPr>
         <w:instrText xml:space="preserve"> SEQ Codesnippet \* ARABIC </w:instrText>
       </w:r>
       <w:r>
@@ -24728,6 +24576,7 @@
       <w:r>
         <w:rPr>
           <w:noProof/>
+          <w:lang w:val="en-US"/>
         </w:rPr>
         <w:t>2</w:t>
       </w:r>
@@ -24735,10 +24584,19 @@
         <w:fldChar w:fldCharType="end"/>
       </w:r>
       <w:r>
+        <w:rPr>
+          <w:lang w:val="en-US"/>
+        </w:rPr>
         <w:t>: Geplante Parameter</w:t>
       </w:r>
     </w:p>
-    <w:p/>
+    <w:p>
+      <w:pPr>
+        <w:rPr>
+          <w:lang w:val="en-US"/>
+        </w:rPr>
+      </w:pPr>
+    </w:p>
     <w:p>
       <w:r>
         <w:t>Dabei wird anhand der oben beschriebenen vier Fälle je ein Parameterset erstellt – das bedeutet, es kann nur jeweils ein einziges davon gleichzeitig verwendet werden. Man kann also nicht z.B. ein ServerArray angeben &amp; ein Server-Path, das wird damit verhindert.</w:t>
@@ -24850,27 +24708,14 @@
       <w:r>
         <w:t xml:space="preserve">Abbildung </w:t>
       </w:r>
-      <w:r>
-        <w:fldChar w:fldCharType="begin"/>
-      </w:r>
-      <w:r>
-        <w:instrText xml:space="preserve"> SEQ Abbildung \* ARABIC </w:instrText>
-      </w:r>
-      <w:r>
-        <w:fldChar w:fldCharType="separate"/>
-      </w:r>
-      <w:r>
-        <w:rPr>
-          <w:noProof/>
-        </w:rPr>
-        <w:t>6</w:t>
-      </w:r>
-      <w:r>
-        <w:rPr>
-          <w:noProof/>
-        </w:rPr>
-        <w:fldChar w:fldCharType="end"/>
-      </w:r>
+      <w:fldSimple w:instr=" SEQ Abbildung \* ARABIC ">
+        <w:r>
+          <w:rPr>
+            <w:noProof/>
+          </w:rPr>
+          <w:t>6</w:t>
+        </w:r>
+      </w:fldSimple>
       <w:r>
         <w:t>: Programmablaufplan Skript detailliert</w:t>
       </w:r>
@@ -27201,24 +27046,14 @@
       <w:r>
         <w:t xml:space="preserve">Tabelle </w:t>
       </w:r>
-      <w:r>
-        <w:fldChar w:fldCharType="begin"/>
-      </w:r>
-      <w:r>
-        <w:instrText xml:space="preserve"> SEQ Tabelle \* ARABIC </w:instrText>
-      </w:r>
-      <w:r>
-        <w:fldChar w:fldCharType="separate"/>
-      </w:r>
-      <w:r>
-        <w:rPr>
-          <w:noProof/>
-        </w:rPr>
-        <w:t>9</w:t>
-      </w:r>
-      <w:r>
-        <w:fldChar w:fldCharType="end"/>
-      </w:r>
+      <w:fldSimple w:instr=" SEQ Tabelle \* ARABIC ">
+        <w:r>
+          <w:rPr>
+            <w:noProof/>
+          </w:rPr>
+          <w:t>9</w:t>
+        </w:r>
+      </w:fldSimple>
       <w:r>
         <w:t xml:space="preserve">: </w:t>
       </w:r>
@@ -27302,6 +27137,9 @@
         <w:keepNext/>
       </w:pPr>
       <w:r>
+        <w:rPr>
+          <w:noProof/>
+        </w:rPr>
         <w:drawing>
           <wp:inline distT="0" distB="0" distL="0" distR="0" wp14:anchorId="1EDE51DC" wp14:editId="51F71925">
             <wp:extent cx="2819794" cy="2200582"/>
@@ -27346,24 +27184,14 @@
       <w:r>
         <w:t xml:space="preserve">Abbildung </w:t>
       </w:r>
-      <w:r>
-        <w:fldChar w:fldCharType="begin"/>
-      </w:r>
-      <w:r>
-        <w:instrText xml:space="preserve"> SEQ Abbildung \* ARABIC </w:instrText>
-      </w:r>
-      <w:r>
-        <w:fldChar w:fldCharType="separate"/>
-      </w:r>
-      <w:r>
-        <w:rPr>
-          <w:noProof/>
-        </w:rPr>
-        <w:t>8</w:t>
-      </w:r>
-      <w:r>
-        <w:fldChar w:fldCharType="end"/>
-      </w:r>
+      <w:fldSimple w:instr=" SEQ Abbildung \* ARABIC ">
+        <w:r>
+          <w:rPr>
+            <w:noProof/>
+          </w:rPr>
+          <w:t>8</w:t>
+        </w:r>
+      </w:fldSimple>
       <w:r>
         <w:t>: Ordnerstruktur</w:t>
       </w:r>
@@ -27621,24 +27449,14 @@
       <w:r>
         <w:t xml:space="preserve">Codesnippet </w:t>
       </w:r>
-      <w:r>
-        <w:fldChar w:fldCharType="begin"/>
-      </w:r>
-      <w:r>
-        <w:instrText xml:space="preserve"> SEQ Codesnippet \* ARABIC </w:instrText>
-      </w:r>
-      <w:r>
-        <w:fldChar w:fldCharType="separate"/>
-      </w:r>
-      <w:r>
-        <w:rPr>
-          <w:noProof/>
-        </w:rPr>
-        <w:t>3</w:t>
-      </w:r>
-      <w:r>
-        <w:fldChar w:fldCharType="end"/>
-      </w:r>
+      <w:fldSimple w:instr=" SEQ Codesnippet \* ARABIC ">
+        <w:r>
+          <w:rPr>
+            <w:noProof/>
+          </w:rPr>
+          <w:t>3</w:t>
+        </w:r>
+      </w:fldSimple>
       <w:r>
         <w:t>: Inhalt des Startscripts</w:t>
       </w:r>
@@ -28898,7 +28716,7 @@
           <w:color w:val="CCCCCC"/>
           <w:sz w:val="21"/>
           <w:szCs w:val="21"/>
-          <w:lang w:eastAsia="de-CH"/>
+          <w:lang w:val="en-US" w:eastAsia="de-CH"/>
         </w:rPr>
         <w:t xml:space="preserve">        </w:t>
       </w:r>
@@ -28977,24 +28795,14 @@
       <w:r>
         <w:t xml:space="preserve">Codesnippet </w:t>
       </w:r>
-      <w:r>
-        <w:fldChar w:fldCharType="begin"/>
-      </w:r>
-      <w:r>
-        <w:instrText xml:space="preserve"> SEQ Codesnippet \* ARABIC </w:instrText>
-      </w:r>
-      <w:r>
-        <w:fldChar w:fldCharType="separate"/>
-      </w:r>
-      <w:r>
-        <w:rPr>
-          <w:noProof/>
-        </w:rPr>
-        <w:t>4</w:t>
-      </w:r>
-      <w:r>
-        <w:fldChar w:fldCharType="end"/>
-      </w:r>
+      <w:fldSimple w:instr=" SEQ Codesnippet \* ARABIC ">
+        <w:r>
+          <w:rPr>
+            <w:noProof/>
+          </w:rPr>
+          <w:t>4</w:t>
+        </w:r>
+      </w:fldSimple>
       <w:r>
         <w:t>: "Frontend" Generierung der Konfigurationsdatei</w:t>
       </w:r>
@@ -31457,7 +31265,7 @@
           <w:rPr>
             <w:noProof/>
           </w:rPr>
-          <w:t>07.03.2025</w:t>
+          <w:t>10.03.2025</w:t>
         </w:r>
         <w:r>
           <w:fldChar w:fldCharType="end"/>
@@ -31650,7 +31458,7 @@
           <w:rPr>
             <w:noProof/>
           </w:rPr>
-          <w:t>07.03.2025</w:t>
+          <w:t>10.03.2025</w:t>
         </w:r>
         <w:r>
           <w:fldChar w:fldCharType="end"/>
@@ -31837,7 +31645,7 @@
           <w:rPr>
             <w:noProof/>
           </w:rPr>
-          <w:t>07.03.2025</w:t>
+          <w:t>10.03.2025</w:t>
         </w:r>
         <w:r>
           <w:fldChar w:fldCharType="end"/>
@@ -38180,15 +37988,6 @@
 </file>
 
 <file path=customXml/item1.xml><?xml version="1.0" encoding="utf-8"?>
-<?mso-contentType ?>
-<FormTemplates xmlns="http://schemas.microsoft.com/sharepoint/v3/contenttype/forms">
-  <Display>DocumentLibraryForm</Display>
-  <Edit>DocumentLibraryForm</Edit>
-  <New>DocumentLibraryForm</New>
-</FormTemplates>
-</file>
-
-<file path=customXml/item2.xml><?xml version="1.0" encoding="utf-8"?>
 <p:properties xmlns:p="http://schemas.microsoft.com/office/2006/metadata/properties" xmlns:xsi="http://www.w3.org/2001/XMLSchema-instance" xmlns:pc="http://schemas.microsoft.com/office/infopath/2007/PartnerControls">
   <documentManagement>
     <TaxCatchAll xmlns="bc24777f-78b6-4f3c-a73a-d5fa08e4d537" xsi:nil="true"/>
@@ -38197,6 +37996,153 @@
     </lcf76f155ced4ddcb4097134ff3c332f>
   </documentManagement>
 </p:properties>
+</file>
+
+<file path=customXml/item2.xml><?xml version="1.0" encoding="utf-8"?>
+<b:Sources xmlns:b="http://schemas.openxmlformats.org/officeDocument/2006/bibliography" xmlns="http://schemas.openxmlformats.org/officeDocument/2006/bibliography" SelectedStyle="\APASixthEditionOfficeOnline.xsl" StyleName="APA" Version="6">
+  <b:Source>
+    <b:Tag>Pes</b:Tag>
+    <b:SourceType>InternetSite</b:SourceType>
+    <b:Guid>{C09893CF-2D7C-4617-B44D-0DC33C5CCE65}</b:Guid>
+    <b:Author>
+      <b:Author>
+        <b:Corporate>Pester</b:Corporate>
+      </b:Author>
+    </b:Author>
+    <b:Title>Pester.dev</b:Title>
+    <b:InternetSiteTitle>Quick Start</b:InternetSiteTitle>
+    <b:URL>https://pester.dev/docs/quick-start</b:URL>
+    <b:RefOrder>1</b:RefOrder>
+  </b:Source>
+  <b:Source>
+    <b:Tag>Sta11</b:Tag>
+    <b:SourceType>InternetSite</b:SourceType>
+    <b:Guid>{C5E2A326-D3D1-4922-86B7-890800FF3CF6}</b:Guid>
+    <b:Author>
+      <b:Author>
+        <b:NameList>
+          <b:Person>
+            <b:Last>Oliver</b:Last>
+            <b:First>Stackoverflow</b:First>
+            <b:Middle>-</b:Middle>
+          </b:Person>
+        </b:NameList>
+      </b:Author>
+    </b:Author>
+    <b:Title>Stackoverflow</b:Title>
+    <b:InternetSiteTitle>When to choose development of a PowerShell Module over PowerShell Script</b:InternetSiteTitle>
+    <b:Year>2011</b:Year>
+    <b:Month>02</b:Month>
+    <b:Day>24</b:Day>
+    <b:URL>https://stackoverflow.com/questions/5103211/when-to-choose-development-of-a-powershell-module-over-powershell-script</b:URL>
+    <b:RefOrder>3</b:RefOrder>
+  </b:Source>
+  <b:Source>
+    <b:Tag>Red22</b:Tag>
+    <b:SourceType>InternetSite</b:SourceType>
+    <b:Guid>{D1D57A89-6A09-408A-B1CF-92642848F767}</b:Guid>
+    <b:Author>
+      <b:Author>
+        <b:NameList>
+          <b:Person>
+            <b:Last>[deleted]</b:Last>
+            <b:First>Reddit</b:First>
+            <b:Middle>-</b:Middle>
+          </b:Person>
+        </b:NameList>
+      </b:Author>
+    </b:Author>
+    <b:Title>At what point does a script become a module</b:Title>
+    <b:InternetSiteTitle>Reddit</b:InternetSiteTitle>
+    <b:Year>2022</b:Year>
+    <b:Month>9</b:Month>
+    <b:Day>23</b:Day>
+    <b:URL>https://www.reddit.com/r/PowerShell/comments/xm4ryo/at_what_point_does_a_script_become_a_module/?rdt=61937</b:URL>
+    <b:RefOrder>4</b:RefOrder>
+  </b:Source>
+  <b:Source>
+    <b:Tag>Mic21</b:Tag>
+    <b:SourceType>InternetSite</b:SourceType>
+    <b:Guid>{9A8E358E-6B12-48C3-A64F-BC92A48A9B8B}</b:Guid>
+    <b:Author>
+      <b:Author>
+        <b:Corporate>Microsoft Learn</b:Corporate>
+      </b:Author>
+    </b:Author>
+    <b:Title>Microsoft | Learn | PowerShell</b:Title>
+    <b:InternetSiteTitle>Understanding a Windows PowerShell Module</b:InternetSiteTitle>
+    <b:Year>2021</b:Year>
+    <b:Month>09</b:Month>
+    <b:Day>18</b:Day>
+    <b:URL>https://learn.microsoft.com/en-us/powershell/scripting/developer/module/understanding-a-windows-powershell-module?view=powershell-7.5</b:URL>
+    <b:RefOrder>2</b:RefOrder>
+  </b:Source>
+  <b:Source>
+    <b:Tag>Kev17</b:Tag>
+    <b:SourceType>InternetSite</b:SourceType>
+    <b:Guid>{93FF3467-A455-4064-841F-77117E140A59}</b:Guid>
+    <b:Author>
+      <b:Author>
+        <b:NameList>
+          <b:Person>
+            <b:Last>Marquette</b:Last>
+            <b:First>Kevin</b:First>
+          </b:Person>
+        </b:NameList>
+      </b:Author>
+    </b:Author>
+    <b:Title>PowerShell Explained</b:Title>
+    <b:InternetSiteTitle>Powershell: Building a Module, one microstep at a time</b:InternetSiteTitle>
+    <b:Year>2017</b:Year>
+    <b:Month>03</b:Month>
+    <b:Day>27</b:Day>
+    <b:URL>https://powershellexplained.com/2017-05-27-Powershell-module-building-basics/#psm1</b:URL>
+    <b:RefOrder>5</b:RefOrder>
+  </b:Source>
+  <b:Source>
+    <b:Tag>sdw24</b:Tag>
+    <b:SourceType>InternetSite</b:SourceType>
+    <b:Guid>{B48EE002-79D1-4EF7-AE8B-991046EA0369}</b:Guid>
+    <b:Author>
+      <b:Author>
+        <b:NameList>
+          <b:Person>
+            <b:Last>sdwheeler</b:Last>
+            <b:First>ArieHein</b:First>
+          </b:Person>
+        </b:NameList>
+      </b:Author>
+    </b:Author>
+    <b:Title>Microsoft | Learn </b:Title>
+    <b:InternetSiteTitle>about_Requires</b:InternetSiteTitle>
+    <b:Year>2024</b:Year>
+    <b:Month>01</b:Month>
+    <b:Day>19</b:Day>
+    <b:URL>https://learn.microsoft.com/en-us/powershell/module/microsoft.powershell.core/about/about_requires?view=powershell-7.5</b:URL>
+    <b:RefOrder>6</b:RefOrder>
+  </b:Source>
+  <b:Source>
+    <b:Tag>sdw241</b:Tag>
+    <b:SourceType>InternetSite</b:SourceType>
+    <b:Guid>{3588F20E-14F9-4935-ABA8-01715B215816}</b:Guid>
+    <b:Author>
+      <b:Author>
+        <b:NameList>
+          <b:Person>
+            <b:Last>sdwheeler</b:Last>
+          </b:Person>
+        </b:NameList>
+      </b:Author>
+    </b:Author>
+    <b:Title>Microsoft | Learn</b:Title>
+    <b:InternetSiteTitle>about_Special_Characters</b:InternetSiteTitle>
+    <b:Year>2024</b:Year>
+    <b:Month>06</b:Month>
+    <b:Day>05</b:Day>
+    <b:URL>https://learn.microsoft.com/en-us/powershell/module/microsoft.powershell.core/about/about_special_characters?view=powershell-7.5</b:URL>
+    <b:RefOrder>7</b:RefOrder>
+  </b:Source>
+</b:Sources>
 </file>
 
 <file path=customXml/item3.xml><?xml version="1.0" encoding="utf-8"?>
@@ -38455,167 +38401,29 @@
 </file>
 
 <file path=customXml/item4.xml><?xml version="1.0" encoding="utf-8"?>
-<b:Sources xmlns:b="http://schemas.openxmlformats.org/officeDocument/2006/bibliography" xmlns="http://schemas.openxmlformats.org/officeDocument/2006/bibliography" SelectedStyle="\APASixthEditionOfficeOnline.xsl" StyleName="APA" Version="6">
-  <b:Source>
-    <b:Tag>Pes</b:Tag>
-    <b:SourceType>InternetSite</b:SourceType>
-    <b:Guid>{C09893CF-2D7C-4617-B44D-0DC33C5CCE65}</b:Guid>
-    <b:Author>
-      <b:Author>
-        <b:Corporate>Pester</b:Corporate>
-      </b:Author>
-    </b:Author>
-    <b:Title>Pester.dev</b:Title>
-    <b:InternetSiteTitle>Quick Start</b:InternetSiteTitle>
-    <b:URL>https://pester.dev/docs/quick-start</b:URL>
-    <b:RefOrder>1</b:RefOrder>
-  </b:Source>
-  <b:Source>
-    <b:Tag>Sta11</b:Tag>
-    <b:SourceType>InternetSite</b:SourceType>
-    <b:Guid>{C5E2A326-D3D1-4922-86B7-890800FF3CF6}</b:Guid>
-    <b:Author>
-      <b:Author>
-        <b:NameList>
-          <b:Person>
-            <b:Last>Oliver</b:Last>
-            <b:First>Stackoverflow</b:First>
-            <b:Middle>-</b:Middle>
-          </b:Person>
-        </b:NameList>
-      </b:Author>
-    </b:Author>
-    <b:Title>Stackoverflow</b:Title>
-    <b:InternetSiteTitle>When to choose development of a PowerShell Module over PowerShell Script</b:InternetSiteTitle>
-    <b:Year>2011</b:Year>
-    <b:Month>02</b:Month>
-    <b:Day>24</b:Day>
-    <b:URL>https://stackoverflow.com/questions/5103211/when-to-choose-development-of-a-powershell-module-over-powershell-script</b:URL>
-    <b:RefOrder>3</b:RefOrder>
-  </b:Source>
-  <b:Source>
-    <b:Tag>Red22</b:Tag>
-    <b:SourceType>InternetSite</b:SourceType>
-    <b:Guid>{D1D57A89-6A09-408A-B1CF-92642848F767}</b:Guid>
-    <b:Author>
-      <b:Author>
-        <b:NameList>
-          <b:Person>
-            <b:Last>[deleted]</b:Last>
-            <b:First>Reddit</b:First>
-            <b:Middle>-</b:Middle>
-          </b:Person>
-        </b:NameList>
-      </b:Author>
-    </b:Author>
-    <b:Title>At what point does a script become a module</b:Title>
-    <b:InternetSiteTitle>Reddit</b:InternetSiteTitle>
-    <b:Year>2022</b:Year>
-    <b:Month>9</b:Month>
-    <b:Day>23</b:Day>
-    <b:URL>https://www.reddit.com/r/PowerShell/comments/xm4ryo/at_what_point_does_a_script_become_a_module/?rdt=61937</b:URL>
-    <b:RefOrder>4</b:RefOrder>
-  </b:Source>
-  <b:Source>
-    <b:Tag>Mic21</b:Tag>
-    <b:SourceType>InternetSite</b:SourceType>
-    <b:Guid>{9A8E358E-6B12-48C3-A64F-BC92A48A9B8B}</b:Guid>
-    <b:Author>
-      <b:Author>
-        <b:Corporate>Microsoft Learn</b:Corporate>
-      </b:Author>
-    </b:Author>
-    <b:Title>Microsoft | Learn | PowerShell</b:Title>
-    <b:InternetSiteTitle>Understanding a Windows PowerShell Module</b:InternetSiteTitle>
-    <b:Year>2021</b:Year>
-    <b:Month>09</b:Month>
-    <b:Day>18</b:Day>
-    <b:URL>https://learn.microsoft.com/en-us/powershell/scripting/developer/module/understanding-a-windows-powershell-module?view=powershell-7.5</b:URL>
-    <b:RefOrder>2</b:RefOrder>
-  </b:Source>
-  <b:Source>
-    <b:Tag>Kev17</b:Tag>
-    <b:SourceType>InternetSite</b:SourceType>
-    <b:Guid>{93FF3467-A455-4064-841F-77117E140A59}</b:Guid>
-    <b:Author>
-      <b:Author>
-        <b:NameList>
-          <b:Person>
-            <b:Last>Marquette</b:Last>
-            <b:First>Kevin</b:First>
-          </b:Person>
-        </b:NameList>
-      </b:Author>
-    </b:Author>
-    <b:Title>PowerShell Explained</b:Title>
-    <b:InternetSiteTitle>Powershell: Building a Module, one microstep at a time</b:InternetSiteTitle>
-    <b:Year>2017</b:Year>
-    <b:Month>03</b:Month>
-    <b:Day>27</b:Day>
-    <b:URL>https://powershellexplained.com/2017-05-27-Powershell-module-building-basics/#psm1</b:URL>
-    <b:RefOrder>5</b:RefOrder>
-  </b:Source>
-  <b:Source>
-    <b:Tag>sdw24</b:Tag>
-    <b:SourceType>InternetSite</b:SourceType>
-    <b:Guid>{B48EE002-79D1-4EF7-AE8B-991046EA0369}</b:Guid>
-    <b:Author>
-      <b:Author>
-        <b:NameList>
-          <b:Person>
-            <b:Last>sdwheeler</b:Last>
-            <b:First>ArieHein</b:First>
-          </b:Person>
-        </b:NameList>
-      </b:Author>
-    </b:Author>
-    <b:Title>Microsoft | Learn </b:Title>
-    <b:InternetSiteTitle>about_Requires</b:InternetSiteTitle>
-    <b:Year>2024</b:Year>
-    <b:Month>01</b:Month>
-    <b:Day>19</b:Day>
-    <b:URL>https://learn.microsoft.com/en-us/powershell/module/microsoft.powershell.core/about/about_requires?view=powershell-7.5</b:URL>
-    <b:RefOrder>6</b:RefOrder>
-  </b:Source>
-  <b:Source>
-    <b:Tag>sdw241</b:Tag>
-    <b:SourceType>InternetSite</b:SourceType>
-    <b:Guid>{3588F20E-14F9-4935-ABA8-01715B215816}</b:Guid>
-    <b:Author>
-      <b:Author>
-        <b:NameList>
-          <b:Person>
-            <b:Last>sdwheeler</b:Last>
-          </b:Person>
-        </b:NameList>
-      </b:Author>
-    </b:Author>
-    <b:Title>Microsoft | Learn</b:Title>
-    <b:InternetSiteTitle>about_Special_Characters</b:InternetSiteTitle>
-    <b:Year>2024</b:Year>
-    <b:Month>06</b:Month>
-    <b:Day>05</b:Day>
-    <b:URL>https://learn.microsoft.com/en-us/powershell/module/microsoft.powershell.core/about/about_special_characters?view=powershell-7.5</b:URL>
-    <b:RefOrder>7</b:RefOrder>
-  </b:Source>
-</b:Sources>
+<?mso-contentType ?>
+<FormTemplates xmlns="http://schemas.microsoft.com/sharepoint/v3/contenttype/forms">
+  <Display>DocumentLibraryForm</Display>
+  <Edit>DocumentLibraryForm</Edit>
+  <New>DocumentLibraryForm</New>
+</FormTemplates>
 </file>
 
 <file path=customXml/itemProps1.xml><?xml version="1.0" encoding="utf-8"?>
-<ds:datastoreItem xmlns:ds="http://schemas.openxmlformats.org/officeDocument/2006/customXml" ds:itemID="{691B9E7B-1F5D-4650-8E1E-7519107C4315}">
-  <ds:schemaRefs>
-    <ds:schemaRef ds:uri="http://schemas.microsoft.com/sharepoint/v3/contenttype/forms"/>
-  </ds:schemaRefs>
-</ds:datastoreItem>
-</file>
-
-<file path=customXml/itemProps2.xml><?xml version="1.0" encoding="utf-8"?>
 <ds:datastoreItem xmlns:ds="http://schemas.openxmlformats.org/officeDocument/2006/customXml" ds:itemID="{A000BED3-F54C-414D-A2A4-3CB9371644D5}">
   <ds:schemaRefs>
     <ds:schemaRef ds:uri="http://schemas.microsoft.com/office/2006/metadata/properties"/>
     <ds:schemaRef ds:uri="http://schemas.microsoft.com/office/infopath/2007/PartnerControls"/>
     <ds:schemaRef ds:uri="bc24777f-78b6-4f3c-a73a-d5fa08e4d537"/>
     <ds:schemaRef ds:uri="c9077d15-72ed-4fec-bcfe-3472729e9195"/>
+  </ds:schemaRefs>
+</ds:datastoreItem>
+</file>
+
+<file path=customXml/itemProps2.xml><?xml version="1.0" encoding="utf-8"?>
+<ds:datastoreItem xmlns:ds="http://schemas.openxmlformats.org/officeDocument/2006/customXml" ds:itemID="{63658709-897E-486B-BD15-B5FC45CA493D}">
+  <ds:schemaRefs>
+    <ds:schemaRef ds:uri="http://schemas.openxmlformats.org/officeDocument/2006/bibliography"/>
   </ds:schemaRefs>
 </ds:datastoreItem>
 </file>
@@ -38640,9 +38448,9 @@
 </file>
 
 <file path=customXml/itemProps4.xml><?xml version="1.0" encoding="utf-8"?>
-<ds:datastoreItem xmlns:ds="http://schemas.openxmlformats.org/officeDocument/2006/customXml" ds:itemID="{63658709-897E-486B-BD15-B5FC45CA493D}">
+<ds:datastoreItem xmlns:ds="http://schemas.openxmlformats.org/officeDocument/2006/customXml" ds:itemID="{691B9E7B-1F5D-4650-8E1E-7519107C4315}">
   <ds:schemaRefs>
-    <ds:schemaRef ds:uri="http://schemas.openxmlformats.org/officeDocument/2006/bibliography"/>
+    <ds:schemaRef ds:uri="http://schemas.microsoft.com/sharepoint/v3/contenttype/forms"/>
   </ds:schemaRefs>
 </ds:datastoreItem>
 </file>
</xml_diff>

<commit_message>
Began adding logs statements to Code
</commit_message>
<xml_diff>
--- a/docs/IPA_YannickWernle_iLO.docx
+++ b/docs/IPA_YannickWernle_iLO.docx
@@ -6386,13 +6386,29 @@
     <w:p/>
     <w:p>
       <w:r>
-        <w:t>Die Verbindung zum Inventory soll dazu verwendet werden die, nach der Namenskonvention eingetragenen Serversysteme zu finden und ein Abgleich der vorhandenen Seriennummern und MAC Adressen zu machen. Der Report enthält dann die Unterschiede zum Inventory . Um das System für den Anwender transparent zu machen sollen die Zwischenschritte in Dateien zwischengespeichert werden, sodass man auch ohne den Webzugriff auf das Inventory arbeiten könnte. In einer frei wählbaren Konfigurationsdatei werden die Suchstrings spezifiziert nach denen gesucht werden kann.</w:t>
+        <w:t xml:space="preserve">Die Verbindung zum Inventory soll dazu verwendet werden die, nach der Namenskonvention eingetragenen Serversysteme zu finden und ein Abgleich der vorhandenen Seriennummern und MAC Adressen zu machen. Der Report enthält dann die Unterschiede zum Inventory . Um das System für den Anwender transparent zu </w:t>
+      </w:r>
+      <w:proofErr w:type="gramStart"/>
+      <w:r>
+        <w:t>machen</w:t>
+      </w:r>
+      <w:proofErr w:type="gramEnd"/>
+      <w:r>
+        <w:t xml:space="preserve"> sollen die Zwischenschritte in Dateien zwischengespeichert werden, sodass man auch ohne den Webzugriff auf das Inventory arbeiten könnte. In einer frei wählbaren Konfigurationsdatei werden die Suchstrings spezifiziert nach denen gesucht werden kann.</w:t>
       </w:r>
     </w:p>
     <w:p/>
     <w:p>
       <w:r>
-        <w:t>Die Ergebnisse werden tabellarisch in einer Datei gespeichert um sie kontrollieren zu können. Der automatsche Update ist nicht wünschenswert, da hier zu viele Details sonst implementiert werden müssten.</w:t>
+        <w:t xml:space="preserve">Die Ergebnisse werden tabellarisch in einer Datei </w:t>
+      </w:r>
+      <w:proofErr w:type="gramStart"/>
+      <w:r>
+        <w:t>gespeichert</w:t>
+      </w:r>
+      <w:proofErr w:type="gramEnd"/>
+      <w:r>
+        <w:t xml:space="preserve"> um sie kontrollieren zu können. Der automatsche Update ist nicht wünschenswert, da hier zu viele Details sonst implementiert werden müssten.</w:t>
       </w:r>
     </w:p>
     <w:p/>
@@ -6473,7 +6489,15 @@
         <w:ind w:left="709" w:firstLine="709"/>
       </w:pPr>
       <w:r>
-        <w:t>iv. Die Hilfeseite wird bei den Anforderung angezeigt, als Hilfe für den Benutzer.</w:t>
+        <w:t xml:space="preserve">iv. Die Hilfeseite wird </w:t>
+      </w:r>
+      <w:proofErr w:type="gramStart"/>
+      <w:r>
+        <w:t>bei den Anforderung</w:t>
+      </w:r>
+      <w:proofErr w:type="gramEnd"/>
+      <w:r>
+        <w:t xml:space="preserve"> angezeigt, als Hilfe für den Benutzer.</w:t>
       </w:r>
     </w:p>
     <w:p>
@@ -6518,7 +6542,15 @@
         <w:ind w:left="709"/>
       </w:pPr>
       <w:r>
-        <w:t>• Parameter ohne einer Konfigurationsdatei sollen nur über die Kommandozeile weitergegeben werden können. Welche Parameter das sind muss der Kandidat entscheiden.</w:t>
+        <w:t xml:space="preserve">• Parameter </w:t>
+      </w:r>
+      <w:proofErr w:type="gramStart"/>
+      <w:r>
+        <w:t>ohne einer Konfigurationsdatei</w:t>
+      </w:r>
+      <w:proofErr w:type="gramEnd"/>
+      <w:r>
+        <w:t xml:space="preserve"> sollen nur über die Kommandozeile weitergegeben werden können. Welche Parameter das sind muss der Kandidat entscheiden.</w:t>
       </w:r>
     </w:p>
     <w:p>
@@ -6828,7 +6860,15 @@
     </w:p>
     <w:p>
       <w:r>
-        <w:t>Das zu erstellende Skript wird mit den werkseitig (HPE) vordefinierten Parametern (Hostname, User und einem Kennwort z.B. mit Barcode/QR Code Scanner eingelesen[nicht Teil der IPA]) konfiguriert um Inventardaten aus einem einzelnen Rechnern automatisiert auszulesen</w:t>
+        <w:t xml:space="preserve">Das zu erstellende Skript wird mit den werkseitig (HPE) vordefinierten Parametern (Hostname, User und einem Kennwort z.B. mit Barcode/QR Code Scanner eingelesen[nicht Teil der IPA]) konfiguriert um Inventardaten </w:t>
+      </w:r>
+      <w:proofErr w:type="gramStart"/>
+      <w:r>
+        <w:t>aus einem einzelnen Rechnern</w:t>
+      </w:r>
+      <w:proofErr w:type="gramEnd"/>
+      <w:r>
+        <w:t xml:space="preserve"> automatisiert auszulesen</w:t>
       </w:r>
     </w:p>
     <w:p>
@@ -6860,12 +6900,34 @@
         <w:rPr>
           <w:b/>
         </w:rPr>
-        <w:t>Personengruppe die diese Skript anwenden:</w:t>
-      </w:r>
-    </w:p>
-    <w:p>
-      <w:r>
-        <w:t xml:space="preserve">Das zu erstellende Skript wird nur von den Administratoren der Kontrollgruppe und von dem Verantwortlichen für die Beschleunigerhardware gebraucht und benutzt. Es wird gebraucht um die manuelle Erfassung zu automatisieren und um Änderungen, die in unseren Anlagen durch Piketteinsätze durchgeführt werden besser </w:t>
+        <w:t xml:space="preserve">Personengruppe die </w:t>
+      </w:r>
+      <w:proofErr w:type="gramStart"/>
+      <w:r>
+        <w:rPr>
+          <w:b/>
+        </w:rPr>
+        <w:t>diese Skript</w:t>
+      </w:r>
+      <w:proofErr w:type="gramEnd"/>
+      <w:r>
+        <w:rPr>
+          <w:b/>
+        </w:rPr>
+        <w:t xml:space="preserve"> anwenden:</w:t>
+      </w:r>
+    </w:p>
+    <w:p>
+      <w:r>
+        <w:t xml:space="preserve">Das zu erstellende Skript wird nur von den Administratoren der Kontrollgruppe und von dem Verantwortlichen für die Beschleunigerhardware gebraucht und benutzt. Es wird </w:t>
+      </w:r>
+      <w:proofErr w:type="gramStart"/>
+      <w:r>
+        <w:t>gebraucht</w:t>
+      </w:r>
+      <w:proofErr w:type="gramEnd"/>
+      <w:r>
+        <w:t xml:space="preserve"> um die manuelle Erfassung zu automatisieren und um Änderungen, die in unseren Anlagen durch Piketteinsätze durchgeführt werden besser </w:t>
       </w:r>
       <w:proofErr w:type="spellStart"/>
       <w:r>
@@ -7134,7 +7196,23 @@
     </w:p>
     <w:p>
       <w:r>
-        <w:t>In der Test-IPA wurden die verschiedenen Version von HPEiLOCmdlets für die vorhandene Servermodelle DL380 Gen8/9/10/11 getestet. Diese Vorarbeit war notwendig weil die älteren Versionen zum Teil sehr unterschiedlich auf die verschiedenen HPE Generationen reagiert haben.</w:t>
+        <w:t xml:space="preserve">In der Test-IPA wurden </w:t>
+      </w:r>
+      <w:proofErr w:type="gramStart"/>
+      <w:r>
+        <w:t>die verschiedenen Version</w:t>
+      </w:r>
+      <w:proofErr w:type="gramEnd"/>
+      <w:r>
+        <w:t xml:space="preserve"> von HPEiLOCmdlets für die vorhandene Servermodelle DL380 Gen8/9/10/11 getestet. Diese Vorarbeit war </w:t>
+      </w:r>
+      <w:proofErr w:type="gramStart"/>
+      <w:r>
+        <w:t>notwendig</w:t>
+      </w:r>
+      <w:proofErr w:type="gramEnd"/>
+      <w:r>
+        <w:t xml:space="preserve"> weil die älteren Versionen zum Teil sehr unterschiedlich auf die verschiedenen HPE Generationen reagiert haben.</w:t>
       </w:r>
     </w:p>
     <w:p/>
@@ -7243,7 +7321,15 @@
         </w:numPr>
       </w:pPr>
       <w:r>
-        <w:t>Neben JSON auch CSV als Datenformat um in Excel zu importieren</w:t>
+        <w:t xml:space="preserve">Neben JSON auch CSV als </w:t>
+      </w:r>
+      <w:proofErr w:type="gramStart"/>
+      <w:r>
+        <w:t>Datenformat</w:t>
+      </w:r>
+      <w:proofErr w:type="gramEnd"/>
+      <w:r>
+        <w:t xml:space="preserve"> um in Excel zu importieren</w:t>
       </w:r>
     </w:p>
     <w:p>
@@ -7318,7 +7404,15 @@
     </w:p>
     <w:p>
       <w:r>
-        <w:t>Es sind neben dem Kandidat noch 4 weitere Personen direkt am Projekt beteiligt:</w:t>
+        <w:t xml:space="preserve">Es sind </w:t>
+      </w:r>
+      <w:proofErr w:type="gramStart"/>
+      <w:r>
+        <w:t>neben dem Kandidat</w:t>
+      </w:r>
+      <w:proofErr w:type="gramEnd"/>
+      <w:r>
+        <w:t xml:space="preserve"> noch 4 weitere Personen direkt am Projekt beteiligt:</w:t>
       </w:r>
     </w:p>
     <w:p>
@@ -7432,7 +7526,15 @@
     <w:p/>
     <w:p>
       <w:r>
-        <w:t>Er arbeitet während der ganzen IPA am PSI, genauer gesamt im Gebäude WBGB/009, wo er auch sonst arbeitet. Um etwaige Personen darauf hinzuweisen, dass er nicht verfügbar ist, hat er im Outlook einen Blocker für die gesamte IPA-Zeit eingetragen und ist im internen Teams als «Nicht Stören» gekennzeichnet.</w:t>
+        <w:t xml:space="preserve">Er arbeitet während der ganzen IPA am PSI, genauer gesamt im Gebäude WBGB/009, wo er auch sonst arbeitet. Um etwaige Personen darauf hinzuweisen, dass er nicht verfügbar ist, hat er im Outlook einen Blocker für die gesamte IPA-Zeit eingetragen und ist </w:t>
+      </w:r>
+      <w:proofErr w:type="gramStart"/>
+      <w:r>
+        <w:t>im internen Teams</w:t>
+      </w:r>
+      <w:proofErr w:type="gramEnd"/>
+      <w:r>
+        <w:t xml:space="preserve"> als «Nicht Stören» gekennzeichnet.</w:t>
       </w:r>
     </w:p>
     <w:p>
@@ -7681,6 +7783,7 @@
       </w:pPr>
       <w:hyperlink r:id="rId25" w:anchor="action=Part&amp;id=SRV0067" w:history="1">
         <w:proofErr w:type="spellStart"/>
+        <w:proofErr w:type="gramStart"/>
         <w:r>
           <w:rPr>
             <w:rStyle w:val="Hyperlink"/>
@@ -7689,6 +7792,7 @@
           <w:t>gfa</w:t>
         </w:r>
         <w:proofErr w:type="spellEnd"/>
+        <w:proofErr w:type="gramEnd"/>
         <w:r>
           <w:rPr>
             <w:rStyle w:val="Hyperlink"/>
@@ -7788,12 +7892,21 @@
         </w:rPr>
       </w:pPr>
       <w:hyperlink r:id="rId27" w:anchor="action=Part&amp;id=SRV0065" w:history="1">
+        <w:proofErr w:type="gramStart"/>
         <w:r>
           <w:rPr>
             <w:rStyle w:val="Hyperlink"/>
             <w:lang w:val="fr-FR"/>
           </w:rPr>
-          <w:t>gfa-sioc-cs-de3</w:t>
+          <w:t>gfa</w:t>
+        </w:r>
+        <w:proofErr w:type="gramEnd"/>
+        <w:r>
+          <w:rPr>
+            <w:rStyle w:val="Hyperlink"/>
+            <w:lang w:val="fr-FR"/>
+          </w:rPr>
+          <w:t>-sioc-cs-de3</w:t>
         </w:r>
       </w:hyperlink>
       <w:r>
@@ -7833,12 +7946,21 @@
         </w:rPr>
       </w:pPr>
       <w:hyperlink r:id="rId28" w:anchor="action=Part&amp;id=SRV0224" w:history="1">
+        <w:proofErr w:type="gramStart"/>
         <w:r>
           <w:rPr>
             <w:rStyle w:val="Hyperlink"/>
             <w:lang w:val="fr-FR"/>
           </w:rPr>
-          <w:t>gfa-sioc-cs-de4</w:t>
+          <w:t>gfa</w:t>
+        </w:r>
+        <w:proofErr w:type="gramEnd"/>
+        <w:r>
+          <w:rPr>
+            <w:rStyle w:val="Hyperlink"/>
+            <w:lang w:val="fr-FR"/>
+          </w:rPr>
+          <w:t>-sioc-cs-de4</w:t>
         </w:r>
       </w:hyperlink>
       <w:r>
@@ -8136,7 +8258,15 @@
     <w:p/>
     <w:p>
       <w:r>
-        <w:t>Die Phase Entscheiden ist dafür gedacht, allfällige wichtige Entscheidungen, die getroffen werden müssen bevor das Projekt realisiert wird, strukturiert und objektiv gefällt werden.</w:t>
+        <w:t xml:space="preserve">Die Phase Entscheiden ist dafür gedacht, allfällige wichtige Entscheidungen, die getroffen werden </w:t>
+      </w:r>
+      <w:proofErr w:type="gramStart"/>
+      <w:r>
+        <w:t>müssen</w:t>
+      </w:r>
+      <w:proofErr w:type="gramEnd"/>
+      <w:r>
+        <w:t xml:space="preserve"> bevor das Projekt realisiert wird, strukturiert und objektiv gefällt werden.</w:t>
       </w:r>
     </w:p>
     <w:p/>
@@ -8212,7 +8342,15 @@
     <w:p>
       <w:r>
         <w:lastRenderedPageBreak/>
-        <w:t>Der Kandidat hat sich gegen solche iterative Methoden entschieden, da dies aufgrund der vielen nötigen Personen unnötig kompliziert werden würde – ausserdem ist aufgrund der kurzen Zeit von 10 Arbeitstagen die Umsetzung schlicht zu aufwändig für den Ertrag. Ausserdem ist der Kandidat gut mit IPERKA vertraut, da dies schon in diversen Projekten in der Berufsschule erfolgreich angewendet wurde.</w:t>
+        <w:t xml:space="preserve">Der Kandidat hat sich </w:t>
+      </w:r>
+      <w:proofErr w:type="gramStart"/>
+      <w:r>
+        <w:t>gegen solche iterative Methoden</w:t>
+      </w:r>
+      <w:proofErr w:type="gramEnd"/>
+      <w:r>
+        <w:t xml:space="preserve"> entschieden, da dies aufgrund der vielen nötigen Personen unnötig kompliziert werden würde – ausserdem ist aufgrund der kurzen Zeit von 10 Arbeitstagen die Umsetzung schlicht zu aufwändig für den Ertrag. Ausserdem ist der Kandidat gut mit IPERKA vertraut, da dies schon in diversen Projekten in der Berufsschule erfolgreich angewendet wurde.</w:t>
       </w:r>
     </w:p>
     <w:p/>
@@ -8589,12 +8727,21 @@
           <w:lang w:eastAsia="en-US"/>
         </w:rPr>
       </w:pPr>
+      <w:proofErr w:type="gramStart"/>
       <w:r>
         <w:rPr>
           <w:rFonts w:eastAsiaTheme="minorHAnsi"/>
           <w:lang w:eastAsia="en-US"/>
         </w:rPr>
-        <w:t>Alle notwendige Informationen zur Durchführung des Projektes sind erfasst, die Anforderungsanalyse ist fertigstellt.</w:t>
+        <w:t>Alle notwendige Informationen</w:t>
+      </w:r>
+      <w:proofErr w:type="gramEnd"/>
+      <w:r>
+        <w:rPr>
+          <w:rFonts w:eastAsiaTheme="minorHAnsi"/>
+          <w:lang w:eastAsia="en-US"/>
+        </w:rPr>
+        <w:t xml:space="preserve"> zur Durchführung des Projektes sind erfasst, die Anforderungsanalyse ist fertigstellt.</w:t>
       </w:r>
     </w:p>
     <w:p>
@@ -10642,7 +10789,25 @@
                 <w:sz w:val="20"/>
                 <w:szCs w:val="22"/>
               </w:rPr>
-              <w:t>Das erste Gespräch mit dem Hauptexperten war ebenfalls heute und ich denke es ist gut gelaufen – der zweite Termin ist am 18. März geplant. Der HEX hat mir ein paar Hilfreiche Tipps gegeben, die ich sonst vergessen hätte (z.B. dass das Glossar alphabetisch sortiert werden muss usw.).</w:t>
+              <w:t>Das erste Gespräch mit dem Hauptexperten war ebenfalls heute und ich denke es ist gut gelaufen – der zweite Termin ist am 18. März geplant. Der HEX hat mir ein paar Hilfreiche Tipps gegeben, die ich sonst vergessen hätte (</w:t>
+            </w:r>
+            <w:proofErr w:type="gramStart"/>
+            <w:r>
+              <w:rPr>
+                <w:bCs/>
+                <w:sz w:val="20"/>
+                <w:szCs w:val="22"/>
+              </w:rPr>
+              <w:t>z.B.</w:t>
+            </w:r>
+            <w:proofErr w:type="gramEnd"/>
+            <w:r>
+              <w:rPr>
+                <w:bCs/>
+                <w:sz w:val="20"/>
+                <w:szCs w:val="22"/>
+              </w:rPr>
+              <w:t xml:space="preserve"> dass das Glossar alphabetisch sortiert werden muss usw.).</w:t>
             </w:r>
           </w:p>
           <w:p>
@@ -18543,7 +18708,15 @@
     <w:p/>
     <w:p>
       <w:r>
-        <w:t>Als Zielgruppe im weitesten Sinn kann man meinen Fachvorgesetzten nennen – er braucht das Skript, um Inventurdaten zu erfassen. Die einzige andere Person, die noch zur Benützung in Frage käme ist Kurt Bitterli, welcher die Gruppe leitet, die Inventory grossflächig zur Inventarisierung nutzt. Im Vorfeld der IPA wurde aber entschieden, Kurt nicht in die IPA zu integrieren, da er einerseits genug anderes zu tun hat, und andererseits seine Ansprüche &amp; Vorschläge den Zeitrahmen der IPA sprengen würden.</w:t>
+        <w:t xml:space="preserve">Als Zielgruppe im weitesten Sinn kann man meinen Fachvorgesetzten nennen – er braucht das Skript, um Inventurdaten zu erfassen. Die einzige andere Person, die noch zur Benützung in Frage </w:t>
+      </w:r>
+      <w:proofErr w:type="gramStart"/>
+      <w:r>
+        <w:t>käme</w:t>
+      </w:r>
+      <w:proofErr w:type="gramEnd"/>
+      <w:r>
+        <w:t xml:space="preserve"> ist Kurt Bitterli, welcher die Gruppe leitet, die Inventory grossflächig zur Inventarisierung nutzt. Im Vorfeld der IPA wurde aber entschieden, Kurt nicht in die IPA zu integrieren, da er einerseits genug anderes zu tun hat, und andererseits seine Ansprüche &amp; Vorschläge den Zeitrahmen der IPA sprengen würden.</w:t>
       </w:r>
     </w:p>
     <w:p>
@@ -18570,7 +18743,15 @@
         <w:t>Einzige</w:t>
       </w:r>
       <w:r>
-        <w:t>, was als Resultat des Skripts übrig bleiben soll, Dateien mit den ausgelesenen Daten – sie werden weder per Mail verschickt, noch sonst irgendwie bereitgestellt.</w:t>
+        <w:t xml:space="preserve">, was als Resultat des Skripts </w:t>
+      </w:r>
+      <w:proofErr w:type="gramStart"/>
+      <w:r>
+        <w:t>übrig bleiben</w:t>
+      </w:r>
+      <w:proofErr w:type="gramEnd"/>
+      <w:r>
+        <w:t xml:space="preserve"> soll, Dateien mit den ausgelesenen Daten – sie werden weder per Mail verschickt, noch sonst irgendwie bereitgestellt.</w:t>
       </w:r>
       <w:r>
         <w:t xml:space="preserve"> Sprich, es soll kein Update im Inventory durch das Skript ausgelöst werden.</w:t>
@@ -18604,7 +18785,15 @@
         <w:t>iLO</w:t>
       </w:r>
       <w:r>
-        <w:t xml:space="preserve">-Technologie abfragt. Weiter gibt es natürlich auch die Schnittstelle von PowerShell zur </w:t>
+        <w:t xml:space="preserve">-Technologie abfragt. Weiter gibt es </w:t>
+      </w:r>
+      <w:proofErr w:type="gramStart"/>
+      <w:r>
+        <w:t>natürlich auch</w:t>
+      </w:r>
+      <w:proofErr w:type="gramEnd"/>
+      <w:r>
+        <w:t xml:space="preserve"> die Schnittstelle von PowerShell zur </w:t>
       </w:r>
       <w:proofErr w:type="spellStart"/>
       <w:r>
@@ -20351,13 +20540,18 @@
         <w:t>Der Laptop des Kandidaten muss angeschaltet sein und sich in einem Netzwerk befinden, in dem sich mind. Einer der 5 Server befindet.</w:t>
       </w:r>
       <w:r>
-        <w:t xml:space="preserve"> Ausserdem muss die richtige PowerShell-Version (mind. v.7) installiert sein. Ausserdem muss der iLO-Server, der abgefragt werden soll, am Strom hängen – sonst kommen keine Daten zurück. Sie müssen, wenn möglich, am </w:t>
+        <w:t xml:space="preserve"> Ausserdem muss die richtige PowerShell-Version (mind. v.7) installiert sein. Ausserdem muss der iLO-Server, der abgefragt werden soll, am Strom hängen – sonst kommen keine Daten zurück. Sie müssen, wenn möglich, </w:t>
+      </w:r>
+      <w:proofErr w:type="gramStart"/>
+      <w:r>
+        <w:t xml:space="preserve">am </w:t>
       </w:r>
       <w:proofErr w:type="spellStart"/>
       <w:r>
         <w:t>laufen</w:t>
       </w:r>
       <w:proofErr w:type="spellEnd"/>
+      <w:proofErr w:type="gramEnd"/>
       <w:r>
         <w:t xml:space="preserve"> sein, damit die volle Informationsbreite getestet werden kann (wenn der Server nicht läuft und nur das iLO geben manche der Befehle nicht alle Daten zurück.</w:t>
       </w:r>
@@ -22594,7 +22788,21 @@
               <w:rPr>
                 <w:lang w:val="en-US"/>
               </w:rPr>
-              <w:t xml:space="preserve"> -Servers @{«rmgfa-sioc-cs-dev», «rmgfa-sioc-cs-d</w:t>
+              <w:t xml:space="preserve"> -Servers </w:t>
+            </w:r>
+            <w:proofErr w:type="gramStart"/>
+            <w:r>
+              <w:rPr>
+                <w:lang w:val="en-US"/>
+              </w:rPr>
+              <w:t>@{</w:t>
+            </w:r>
+            <w:proofErr w:type="gramEnd"/>
+            <w:r>
+              <w:rPr>
+                <w:lang w:val="en-US"/>
+              </w:rPr>
+              <w:t>«rmgfa-sioc-cs-dev», «rmgfa-sioc-cs-d</w:t>
             </w:r>
             <w:r>
               <w:rPr>
@@ -22883,7 +23091,15 @@
     <w:p/>
     <w:p>
       <w:r>
-        <w:t xml:space="preserve">Ein weiterer Teil, welcher in ein separates File gehört, ist die Liste an Servern, die abgefragt werden soll </w:t>
+        <w:t xml:space="preserve">Ein weiterer Teil, welcher in ein separates File gehört, ist die Liste an Servern, die abgefragt </w:t>
+      </w:r>
+      <w:proofErr w:type="gramStart"/>
+      <w:r>
+        <w:t>werden</w:t>
+      </w:r>
+      <w:proofErr w:type="gramEnd"/>
+      <w:r>
+        <w:t xml:space="preserve"> soll </w:t>
       </w:r>
       <w:r>
         <w:t>–</w:t>
@@ -23315,7 +23531,15 @@
     </w:tbl>
     <w:p>
       <w:r>
-        <w:t xml:space="preserve">Die Bezeichnungen sind weitestgehend selbsterklärend – sie sind jeweils der Pfad wo entweder eine Datei abgelegt ist oder wo Dateien abgelegt werden sollen. </w:t>
+        <w:t xml:space="preserve">Die Bezeichnungen sind weitestgehend selbsterklärend – sie sind jeweils </w:t>
+      </w:r>
+      <w:proofErr w:type="gramStart"/>
+      <w:r>
+        <w:t>der Pfad</w:t>
+      </w:r>
+      <w:proofErr w:type="gramEnd"/>
+      <w:r>
+        <w:t xml:space="preserve"> wo entweder eine Datei abgelegt ist oder wo Dateien abgelegt werden sollen. </w:t>
       </w:r>
     </w:p>
     <w:p/>
@@ -23343,7 +23567,15 @@
       </w:r>
       <w:proofErr w:type="spellEnd"/>
       <w:r>
-        <w:t>. Ersteres gibt an, mit welchem String gesucht werden soll und letzteres ist das Feld in Inventory, welches schlussendlich zurückgegeben werden soll.</w:t>
+        <w:t xml:space="preserve">. Ersteres gibt an, mit welchem String </w:t>
+      </w:r>
+      <w:proofErr w:type="gramStart"/>
+      <w:r>
+        <w:t>gesucht werden soll</w:t>
+      </w:r>
+      <w:proofErr w:type="gramEnd"/>
+      <w:r>
+        <w:t xml:space="preserve"> und letzteres ist das Feld in Inventory, welches schlussendlich zurückgegeben werden soll.</w:t>
       </w:r>
     </w:p>
     <w:p/>
@@ -23415,6 +23647,7 @@
         </w:rPr>
         <w:t xml:space="preserve"> (</w:t>
       </w:r>
+      <w:proofErr w:type="gramStart"/>
       <w:r>
         <w:rPr>
           <w:b/>
@@ -23423,6 +23656,7 @@
         </w:rPr>
         <w:t>login.json</w:t>
       </w:r>
+      <w:proofErr w:type="gramEnd"/>
       <w:r>
         <w:rPr>
           <w:b/>
@@ -23560,10 +23794,12 @@
         <w:t xml:space="preserve">Die Serverkonfiguration unterscheidet sich von den anderen beiden Konfigurationen darin, </w:t>
       </w:r>
       <w:proofErr w:type="spellStart"/>
+      <w:proofErr w:type="gramStart"/>
       <w:r>
         <w:t>das</w:t>
       </w:r>
       <w:proofErr w:type="spellEnd"/>
+      <w:proofErr w:type="gramEnd"/>
       <w:r>
         <w:t xml:space="preserve"> es eigentlich nur ein Array an Hostnamen ist und keine weiteren Eigenschaften enthält.</w:t>
       </w:r>
@@ -23780,7 +24016,15 @@
     </w:p>
     <w:p>
       <w:r>
-        <w:t xml:space="preserve">PowerShell ermöglicht viele verschiedene Arten, Parameter zu verwenden. Die Parameter sind essentiell eigentlich die der Konfigurationsdateien. </w:t>
+        <w:t xml:space="preserve">PowerShell ermöglicht viele verschiedene Arten, Parameter zu verwenden. Die Parameter sind </w:t>
+      </w:r>
+      <w:proofErr w:type="gramStart"/>
+      <w:r>
+        <w:t>essentiell</w:t>
+      </w:r>
+      <w:proofErr w:type="gramEnd"/>
+      <w:r>
+        <w:t xml:space="preserve"> eigentlich die der Konfigurationsdateien. </w:t>
       </w:r>
     </w:p>
     <w:p/>
@@ -23875,6 +24119,7 @@
       <w:pPr>
         <w:pStyle w:val="Nummerierung1"/>
       </w:pPr>
+      <w:proofErr w:type="gramStart"/>
       <w:r>
         <w:t xml:space="preserve">via </w:t>
       </w:r>
@@ -23885,7 +24130,11 @@
         <w:t xml:space="preserve"> </w:t>
       </w:r>
       <w:r>
-        <w:t xml:space="preserve">Angabe </w:t>
+        <w:t>Angabe</w:t>
+      </w:r>
+      <w:proofErr w:type="gramEnd"/>
+      <w:r>
+        <w:t xml:space="preserve"> </w:t>
       </w:r>
       <w:r>
         <w:t>einer Liste an Servern (d.h. Angabe eines Arra</w:t>
@@ -24017,6 +24266,7 @@
         <w:t>[</w:t>
       </w:r>
       <w:proofErr w:type="spellStart"/>
+      <w:proofErr w:type="gramStart"/>
       <w:r>
         <w:rPr>
           <w:rFonts w:ascii="Consolas" w:hAnsi="Consolas"/>
@@ -24039,6 +24289,7 @@
         <w:t>(</w:t>
       </w:r>
       <w:proofErr w:type="spellStart"/>
+      <w:proofErr w:type="gramEnd"/>
       <w:r>
         <w:rPr>
           <w:rFonts w:ascii="Consolas" w:hAnsi="Consolas"/>
@@ -24072,6 +24323,7 @@
           <w:lang w:val="en-US" w:eastAsia="de-CH"/>
         </w:rPr>
       </w:pPr>
+      <w:proofErr w:type="gramStart"/>
       <w:r>
         <w:rPr>
           <w:rFonts w:ascii="Consolas" w:hAnsi="Consolas"/>
@@ -24082,6 +24334,7 @@
         </w:rPr>
         <w:t>param(</w:t>
       </w:r>
+      <w:proofErr w:type="gramEnd"/>
     </w:p>
     <w:p>
       <w:pPr>
@@ -24102,12 +24355,10 @@
           <w:szCs w:val="14"/>
           <w:lang w:val="en-US" w:eastAsia="de-CH"/>
         </w:rPr>
-        <w:t>    [Parameter(Mandatory = $true,</w:t>
-      </w:r>
-    </w:p>
-    <w:p>
-      <w:pPr>
-        <w:shd w:val="clear" w:color="auto" w:fill="1F1F1F"/>
+        <w:t>    [</w:t>
+      </w:r>
+      <w:proofErr w:type="gramStart"/>
+      <w:r>
         <w:rPr>
           <w:rFonts w:ascii="Consolas" w:hAnsi="Consolas"/>
           <w:color w:val="FFFFFF" w:themeColor="background1"/>
@@ -24115,7 +24366,9 @@
           <w:szCs w:val="14"/>
           <w:lang w:val="en-US" w:eastAsia="de-CH"/>
         </w:rPr>
-      </w:pPr>
+        <w:t>Parameter(</w:t>
+      </w:r>
+      <w:proofErr w:type="gramEnd"/>
       <w:r>
         <w:rPr>
           <w:rFonts w:ascii="Consolas" w:hAnsi="Consolas"/>
@@ -24124,10 +24377,12 @@
           <w:szCs w:val="14"/>
           <w:lang w:val="en-US" w:eastAsia="de-CH"/>
         </w:rPr>
-        <w:t xml:space="preserve">        </w:t>
-      </w:r>
-      <w:proofErr w:type="spellStart"/>
-      <w:r>
+        <w:t>Mandatory = $true,</w:t>
+      </w:r>
+    </w:p>
+    <w:p>
+      <w:pPr>
+        <w:shd w:val="clear" w:color="auto" w:fill="1F1F1F"/>
         <w:rPr>
           <w:rFonts w:ascii="Consolas" w:hAnsi="Consolas"/>
           <w:color w:val="FFFFFF" w:themeColor="background1"/>
@@ -24135,9 +24390,7 @@
           <w:szCs w:val="14"/>
           <w:lang w:val="en-US" w:eastAsia="de-CH"/>
         </w:rPr>
-        <w:t>ParameterSetName</w:t>
-      </w:r>
-      <w:proofErr w:type="spellEnd"/>
+      </w:pPr>
       <w:r>
         <w:rPr>
           <w:rFonts w:ascii="Consolas" w:hAnsi="Consolas"/>
@@ -24146,12 +24399,10 @@
           <w:szCs w:val="14"/>
           <w:lang w:val="en-US" w:eastAsia="de-CH"/>
         </w:rPr>
-        <w:t xml:space="preserve"> = "Config")]</w:t>
-      </w:r>
-    </w:p>
-    <w:p>
-      <w:pPr>
-        <w:shd w:val="clear" w:color="auto" w:fill="1F1F1F"/>
+        <w:t xml:space="preserve">        </w:t>
+      </w:r>
+      <w:proofErr w:type="spellStart"/>
+      <w:r>
         <w:rPr>
           <w:rFonts w:ascii="Consolas" w:hAnsi="Consolas"/>
           <w:color w:val="FFFFFF" w:themeColor="background1"/>
@@ -24159,7 +24410,9 @@
           <w:szCs w:val="14"/>
           <w:lang w:val="en-US" w:eastAsia="de-CH"/>
         </w:rPr>
-      </w:pPr>
+        <w:t>ParameterSetName</w:t>
+      </w:r>
+      <w:proofErr w:type="spellEnd"/>
       <w:r>
         <w:rPr>
           <w:rFonts w:ascii="Consolas" w:hAnsi="Consolas"/>
@@ -24168,7 +24421,7 @@
           <w:szCs w:val="14"/>
           <w:lang w:val="en-US" w:eastAsia="de-CH"/>
         </w:rPr>
-        <w:t>    [string]</w:t>
+        <w:t xml:space="preserve"> = "Config")]</w:t>
       </w:r>
     </w:p>
     <w:p>
@@ -24190,7 +24443,7 @@
           <w:szCs w:val="14"/>
           <w:lang w:val="en-US" w:eastAsia="de-CH"/>
         </w:rPr>
-        <w:t>    $ConfigPath,</w:t>
+        <w:t>    [string]</w:t>
       </w:r>
     </w:p>
     <w:p>
@@ -24204,10 +24457,7 @@
           <w:lang w:val="en-US" w:eastAsia="de-CH"/>
         </w:rPr>
       </w:pPr>
-    </w:p>
-    <w:p>
-      <w:pPr>
-        <w:shd w:val="clear" w:color="auto" w:fill="1F1F1F"/>
+      <w:r>
         <w:rPr>
           <w:rFonts w:ascii="Consolas" w:hAnsi="Consolas"/>
           <w:color w:val="FFFFFF" w:themeColor="background1"/>
@@ -24215,8 +24465,12 @@
           <w:szCs w:val="14"/>
           <w:lang w:val="en-US" w:eastAsia="de-CH"/>
         </w:rPr>
-      </w:pPr>
-      <w:r>
+        <w:t>    $ConfigPath,</w:t>
+      </w:r>
+    </w:p>
+    <w:p>
+      <w:pPr>
+        <w:shd w:val="clear" w:color="auto" w:fill="1F1F1F"/>
         <w:rPr>
           <w:rFonts w:ascii="Consolas" w:hAnsi="Consolas"/>
           <w:color w:val="FFFFFF" w:themeColor="background1"/>
@@ -24224,8 +24478,7 @@
           <w:szCs w:val="14"/>
           <w:lang w:val="en-US" w:eastAsia="de-CH"/>
         </w:rPr>
-        <w:t>    [Parameter()]</w:t>
-      </w:r>
+      </w:pPr>
     </w:p>
     <w:p>
       <w:pPr>
@@ -24246,12 +24499,10 @@
           <w:szCs w:val="14"/>
           <w:lang w:val="en-US" w:eastAsia="de-CH"/>
         </w:rPr>
-        <w:t>    [string]</w:t>
-      </w:r>
-    </w:p>
-    <w:p>
-      <w:pPr>
-        <w:shd w:val="clear" w:color="auto" w:fill="1F1F1F"/>
+        <w:t>    [</w:t>
+      </w:r>
+      <w:proofErr w:type="gramStart"/>
+      <w:r>
         <w:rPr>
           <w:rFonts w:ascii="Consolas" w:hAnsi="Consolas"/>
           <w:color w:val="FFFFFF" w:themeColor="background1"/>
@@ -24259,7 +24510,9 @@
           <w:szCs w:val="14"/>
           <w:lang w:val="en-US" w:eastAsia="de-CH"/>
         </w:rPr>
-      </w:pPr>
+        <w:t>Parameter(</w:t>
+      </w:r>
+      <w:proofErr w:type="gramEnd"/>
       <w:r>
         <w:rPr>
           <w:rFonts w:ascii="Consolas" w:hAnsi="Consolas"/>
@@ -24268,7 +24521,7 @@
           <w:szCs w:val="14"/>
           <w:lang w:val="en-US" w:eastAsia="de-CH"/>
         </w:rPr>
-        <w:t>    $LoginConfigPath,</w:t>
+        <w:t>)]</w:t>
       </w:r>
     </w:p>
     <w:p>
@@ -24282,10 +24535,7 @@
           <w:lang w:val="en-US" w:eastAsia="de-CH"/>
         </w:rPr>
       </w:pPr>
-    </w:p>
-    <w:p>
-      <w:pPr>
-        <w:shd w:val="clear" w:color="auto" w:fill="1F1F1F"/>
+      <w:r>
         <w:rPr>
           <w:rFonts w:ascii="Consolas" w:hAnsi="Consolas"/>
           <w:color w:val="FFFFFF" w:themeColor="background1"/>
@@ -24293,8 +24543,12 @@
           <w:szCs w:val="14"/>
           <w:lang w:val="en-US" w:eastAsia="de-CH"/>
         </w:rPr>
-      </w:pPr>
-      <w:r>
+        <w:t>    [string]</w:t>
+      </w:r>
+    </w:p>
+    <w:p>
+      <w:pPr>
+        <w:shd w:val="clear" w:color="auto" w:fill="1F1F1F"/>
         <w:rPr>
           <w:rFonts w:ascii="Consolas" w:hAnsi="Consolas"/>
           <w:color w:val="FFFFFF" w:themeColor="background1"/>
@@ -24302,12 +24556,8 @@
           <w:szCs w:val="14"/>
           <w:lang w:val="en-US" w:eastAsia="de-CH"/>
         </w:rPr>
-        <w:t>    [Parameter()]</w:t>
-      </w:r>
-    </w:p>
-    <w:p>
-      <w:pPr>
-        <w:shd w:val="clear" w:color="auto" w:fill="1F1F1F"/>
+      </w:pPr>
+      <w:r>
         <w:rPr>
           <w:rFonts w:ascii="Consolas" w:hAnsi="Consolas"/>
           <w:color w:val="FFFFFF" w:themeColor="background1"/>
@@ -24315,8 +24565,12 @@
           <w:szCs w:val="14"/>
           <w:lang w:val="en-US" w:eastAsia="de-CH"/>
         </w:rPr>
-      </w:pPr>
-      <w:r>
+        <w:t>    $LoginConfigPath,</w:t>
+      </w:r>
+    </w:p>
+    <w:p>
+      <w:pPr>
+        <w:shd w:val="clear" w:color="auto" w:fill="1F1F1F"/>
         <w:rPr>
           <w:rFonts w:ascii="Consolas" w:hAnsi="Consolas"/>
           <w:color w:val="FFFFFF" w:themeColor="background1"/>
@@ -24324,8 +24578,7 @@
           <w:szCs w:val="14"/>
           <w:lang w:val="en-US" w:eastAsia="de-CH"/>
         </w:rPr>
-        <w:t>    [string]</w:t>
-      </w:r>
+      </w:pPr>
     </w:p>
     <w:p>
       <w:pPr>
@@ -24346,12 +24599,10 @@
           <w:szCs w:val="14"/>
           <w:lang w:val="en-US" w:eastAsia="de-CH"/>
         </w:rPr>
-        <w:t>    $ReportPath,</w:t>
-      </w:r>
-    </w:p>
-    <w:p>
-      <w:pPr>
-        <w:shd w:val="clear" w:color="auto" w:fill="1F1F1F"/>
+        <w:t>    [</w:t>
+      </w:r>
+      <w:proofErr w:type="gramStart"/>
+      <w:r>
         <w:rPr>
           <w:rFonts w:ascii="Consolas" w:hAnsi="Consolas"/>
           <w:color w:val="FFFFFF" w:themeColor="background1"/>
@@ -24359,7 +24610,9 @@
           <w:szCs w:val="14"/>
           <w:lang w:val="en-US" w:eastAsia="de-CH"/>
         </w:rPr>
-      </w:pPr>
+        <w:t>Parameter(</w:t>
+      </w:r>
+      <w:proofErr w:type="gramEnd"/>
       <w:r>
         <w:rPr>
           <w:rFonts w:ascii="Consolas" w:hAnsi="Consolas"/>
@@ -24368,7 +24621,7 @@
           <w:szCs w:val="14"/>
           <w:lang w:val="en-US" w:eastAsia="de-CH"/>
         </w:rPr>
-        <w:t xml:space="preserve">    </w:t>
+        <w:t>)]</w:t>
       </w:r>
     </w:p>
     <w:p>
@@ -24390,7 +24643,7 @@
           <w:szCs w:val="14"/>
           <w:lang w:val="en-US" w:eastAsia="de-CH"/>
         </w:rPr>
-        <w:t>    [Parameter()]</w:t>
+        <w:t>    [string]</w:t>
       </w:r>
     </w:p>
     <w:p>
@@ -24412,7 +24665,7 @@
           <w:szCs w:val="14"/>
           <w:lang w:val="en-US" w:eastAsia="de-CH"/>
         </w:rPr>
-        <w:t>    [string]</w:t>
+        <w:t>    $ReportPath,</w:t>
       </w:r>
     </w:p>
     <w:p>
@@ -24434,7 +24687,7 @@
           <w:szCs w:val="14"/>
           <w:lang w:val="en-US" w:eastAsia="de-CH"/>
         </w:rPr>
-        <w:t>    $LogPath,</w:t>
+        <w:t xml:space="preserve">    </w:t>
       </w:r>
     </w:p>
     <w:p>
@@ -24448,10 +24701,7 @@
           <w:lang w:val="en-US" w:eastAsia="de-CH"/>
         </w:rPr>
       </w:pPr>
-    </w:p>
-    <w:p>
-      <w:pPr>
-        <w:shd w:val="clear" w:color="auto" w:fill="1F1F1F"/>
+      <w:r>
         <w:rPr>
           <w:rFonts w:ascii="Consolas" w:hAnsi="Consolas"/>
           <w:color w:val="FFFFFF" w:themeColor="background1"/>
@@ -24459,7 +24709,9 @@
           <w:szCs w:val="14"/>
           <w:lang w:val="en-US" w:eastAsia="de-CH"/>
         </w:rPr>
-      </w:pPr>
+        <w:t>    [</w:t>
+      </w:r>
+      <w:proofErr w:type="gramStart"/>
       <w:r>
         <w:rPr>
           <w:rFonts w:ascii="Consolas" w:hAnsi="Consolas"/>
@@ -24468,12 +24720,10 @@
           <w:szCs w:val="14"/>
           <w:lang w:val="en-US" w:eastAsia="de-CH"/>
         </w:rPr>
-        <w:t>    [Parameter(Mandatory = $true,</w:t>
-      </w:r>
-    </w:p>
-    <w:p>
-      <w:pPr>
-        <w:shd w:val="clear" w:color="auto" w:fill="1F1F1F"/>
+        <w:t>Parameter(</w:t>
+      </w:r>
+      <w:proofErr w:type="gramEnd"/>
+      <w:r>
         <w:rPr>
           <w:rFonts w:ascii="Consolas" w:hAnsi="Consolas"/>
           <w:color w:val="FFFFFF" w:themeColor="background1"/>
@@ -24481,8 +24731,12 @@
           <w:szCs w:val="14"/>
           <w:lang w:val="en-US" w:eastAsia="de-CH"/>
         </w:rPr>
-      </w:pPr>
-      <w:r>
+        <w:t>)]</w:t>
+      </w:r>
+    </w:p>
+    <w:p>
+      <w:pPr>
+        <w:shd w:val="clear" w:color="auto" w:fill="1F1F1F"/>
         <w:rPr>
           <w:rFonts w:ascii="Consolas" w:hAnsi="Consolas"/>
           <w:color w:val="FFFFFF" w:themeColor="background1"/>
@@ -24490,9 +24744,7 @@
           <w:szCs w:val="14"/>
           <w:lang w:val="en-US" w:eastAsia="de-CH"/>
         </w:rPr>
-        <w:t xml:space="preserve">        </w:t>
-      </w:r>
-      <w:proofErr w:type="spellStart"/>
+      </w:pPr>
       <w:r>
         <w:rPr>
           <w:rFonts w:ascii="Consolas" w:hAnsi="Consolas"/>
@@ -24501,10 +24753,12 @@
           <w:szCs w:val="14"/>
           <w:lang w:val="en-US" w:eastAsia="de-CH"/>
         </w:rPr>
-        <w:t>ParameterSetName</w:t>
-      </w:r>
-      <w:proofErr w:type="spellEnd"/>
-      <w:r>
+        <w:t>    [string]</w:t>
+      </w:r>
+    </w:p>
+    <w:p>
+      <w:pPr>
+        <w:shd w:val="clear" w:color="auto" w:fill="1F1F1F"/>
         <w:rPr>
           <w:rFonts w:ascii="Consolas" w:hAnsi="Consolas"/>
           <w:color w:val="FFFFFF" w:themeColor="background1"/>
@@ -24512,9 +24766,7 @@
           <w:szCs w:val="14"/>
           <w:lang w:val="en-US" w:eastAsia="de-CH"/>
         </w:rPr>
-        <w:t xml:space="preserve"> = "</w:t>
-      </w:r>
-      <w:proofErr w:type="spellStart"/>
+      </w:pPr>
       <w:r>
         <w:rPr>
           <w:rFonts w:ascii="Consolas" w:hAnsi="Consolas"/>
@@ -24523,10 +24775,12 @@
           <w:szCs w:val="14"/>
           <w:lang w:val="en-US" w:eastAsia="de-CH"/>
         </w:rPr>
-        <w:t>ServerPath</w:t>
-      </w:r>
-      <w:proofErr w:type="spellEnd"/>
-      <w:r>
+        <w:t>    $LogPath,</w:t>
+      </w:r>
+    </w:p>
+    <w:p>
+      <w:pPr>
+        <w:shd w:val="clear" w:color="auto" w:fill="1F1F1F"/>
         <w:rPr>
           <w:rFonts w:ascii="Consolas" w:hAnsi="Consolas"/>
           <w:color w:val="FFFFFF" w:themeColor="background1"/>
@@ -24534,8 +24788,7 @@
           <w:szCs w:val="14"/>
           <w:lang w:val="en-US" w:eastAsia="de-CH"/>
         </w:rPr>
-        <w:t>")]</w:t>
-      </w:r>
+      </w:pPr>
     </w:p>
     <w:p>
       <w:pPr>
@@ -24556,12 +24809,10 @@
           <w:szCs w:val="14"/>
           <w:lang w:val="en-US" w:eastAsia="de-CH"/>
         </w:rPr>
-        <w:t>    [string]</w:t>
-      </w:r>
-    </w:p>
-    <w:p>
-      <w:pPr>
-        <w:shd w:val="clear" w:color="auto" w:fill="1F1F1F"/>
+        <w:t>    [</w:t>
+      </w:r>
+      <w:proofErr w:type="gramStart"/>
+      <w:r>
         <w:rPr>
           <w:rFonts w:ascii="Consolas" w:hAnsi="Consolas"/>
           <w:color w:val="FFFFFF" w:themeColor="background1"/>
@@ -24569,7 +24820,9 @@
           <w:szCs w:val="14"/>
           <w:lang w:val="en-US" w:eastAsia="de-CH"/>
         </w:rPr>
-      </w:pPr>
+        <w:t>Parameter(</w:t>
+      </w:r>
+      <w:proofErr w:type="gramEnd"/>
       <w:r>
         <w:rPr>
           <w:rFonts w:ascii="Consolas" w:hAnsi="Consolas"/>
@@ -24578,10 +24831,12 @@
           <w:szCs w:val="14"/>
           <w:lang w:val="en-US" w:eastAsia="de-CH"/>
         </w:rPr>
-        <w:t>    $</w:t>
-      </w:r>
-      <w:proofErr w:type="spellStart"/>
-      <w:r>
+        <w:t>Mandatory = $true,</w:t>
+      </w:r>
+    </w:p>
+    <w:p>
+      <w:pPr>
+        <w:shd w:val="clear" w:color="auto" w:fill="1F1F1F"/>
         <w:rPr>
           <w:rFonts w:ascii="Consolas" w:hAnsi="Consolas"/>
           <w:color w:val="FFFFFF" w:themeColor="background1"/>
@@ -24589,9 +24844,7 @@
           <w:szCs w:val="14"/>
           <w:lang w:val="en-US" w:eastAsia="de-CH"/>
         </w:rPr>
-        <w:t>ServerPath</w:t>
-      </w:r>
-      <w:proofErr w:type="spellEnd"/>
+      </w:pPr>
       <w:r>
         <w:rPr>
           <w:rFonts w:ascii="Consolas" w:hAnsi="Consolas"/>
@@ -24600,12 +24853,10 @@
           <w:szCs w:val="14"/>
           <w:lang w:val="en-US" w:eastAsia="de-CH"/>
         </w:rPr>
-        <w:t>,</w:t>
-      </w:r>
-    </w:p>
-    <w:p>
-      <w:pPr>
-        <w:shd w:val="clear" w:color="auto" w:fill="1F1F1F"/>
+        <w:t xml:space="preserve">        </w:t>
+      </w:r>
+      <w:proofErr w:type="spellStart"/>
+      <w:r>
         <w:rPr>
           <w:rFonts w:ascii="Consolas" w:hAnsi="Consolas"/>
           <w:color w:val="FFFFFF" w:themeColor="background1"/>
@@ -24613,11 +24864,10 @@
           <w:szCs w:val="14"/>
           <w:lang w:val="en-US" w:eastAsia="de-CH"/>
         </w:rPr>
-      </w:pPr>
-    </w:p>
-    <w:p>
-      <w:pPr>
-        <w:shd w:val="clear" w:color="auto" w:fill="1F1F1F"/>
+        <w:t>ParameterSetName</w:t>
+      </w:r>
+      <w:proofErr w:type="spellEnd"/>
+      <w:r>
         <w:rPr>
           <w:rFonts w:ascii="Consolas" w:hAnsi="Consolas"/>
           <w:color w:val="FFFFFF" w:themeColor="background1"/>
@@ -24625,7 +24875,9 @@
           <w:szCs w:val="14"/>
           <w:lang w:val="en-US" w:eastAsia="de-CH"/>
         </w:rPr>
-      </w:pPr>
+        <w:t xml:space="preserve"> = "</w:t>
+      </w:r>
+      <w:proofErr w:type="spellStart"/>
       <w:r>
         <w:rPr>
           <w:rFonts w:ascii="Consolas" w:hAnsi="Consolas"/>
@@ -24634,12 +24886,10 @@
           <w:szCs w:val="14"/>
           <w:lang w:val="en-US" w:eastAsia="de-CH"/>
         </w:rPr>
-        <w:t>    [Parameter(Mandatory = $true,</w:t>
-      </w:r>
-    </w:p>
-    <w:p>
-      <w:pPr>
-        <w:shd w:val="clear" w:color="auto" w:fill="1F1F1F"/>
+        <w:t>ServerPath</w:t>
+      </w:r>
+      <w:proofErr w:type="spellEnd"/>
+      <w:r>
         <w:rPr>
           <w:rFonts w:ascii="Consolas" w:hAnsi="Consolas"/>
           <w:color w:val="FFFFFF" w:themeColor="background1"/>
@@ -24647,8 +24897,12 @@
           <w:szCs w:val="14"/>
           <w:lang w:val="en-US" w:eastAsia="de-CH"/>
         </w:rPr>
-      </w:pPr>
-      <w:r>
+        <w:t>")]</w:t>
+      </w:r>
+    </w:p>
+    <w:p>
+      <w:pPr>
+        <w:shd w:val="clear" w:color="auto" w:fill="1F1F1F"/>
         <w:rPr>
           <w:rFonts w:ascii="Consolas" w:hAnsi="Consolas"/>
           <w:color w:val="FFFFFF" w:themeColor="background1"/>
@@ -24656,9 +24910,7 @@
           <w:szCs w:val="14"/>
           <w:lang w:val="en-US" w:eastAsia="de-CH"/>
         </w:rPr>
-        <w:t xml:space="preserve">        </w:t>
-      </w:r>
-      <w:proofErr w:type="spellStart"/>
+      </w:pPr>
       <w:r>
         <w:rPr>
           <w:rFonts w:ascii="Consolas" w:hAnsi="Consolas"/>
@@ -24667,10 +24919,12 @@
           <w:szCs w:val="14"/>
           <w:lang w:val="en-US" w:eastAsia="de-CH"/>
         </w:rPr>
-        <w:t>ParameterSetName</w:t>
-      </w:r>
-      <w:proofErr w:type="spellEnd"/>
-      <w:r>
+        <w:t>    [string]</w:t>
+      </w:r>
+    </w:p>
+    <w:p>
+      <w:pPr>
+        <w:shd w:val="clear" w:color="auto" w:fill="1F1F1F"/>
         <w:rPr>
           <w:rFonts w:ascii="Consolas" w:hAnsi="Consolas"/>
           <w:color w:val="FFFFFF" w:themeColor="background1"/>
@@ -24678,9 +24932,7 @@
           <w:szCs w:val="14"/>
           <w:lang w:val="en-US" w:eastAsia="de-CH"/>
         </w:rPr>
-        <w:t xml:space="preserve"> = "</w:t>
-      </w:r>
-      <w:proofErr w:type="spellStart"/>
+      </w:pPr>
       <w:r>
         <w:rPr>
           <w:rFonts w:ascii="Consolas" w:hAnsi="Consolas"/>
@@ -24689,9 +24941,9 @@
           <w:szCs w:val="14"/>
           <w:lang w:val="en-US" w:eastAsia="de-CH"/>
         </w:rPr>
-        <w:t>ServerArray</w:t>
-      </w:r>
-      <w:proofErr w:type="spellEnd"/>
+        <w:t>    $</w:t>
+      </w:r>
+      <w:proofErr w:type="spellStart"/>
       <w:r>
         <w:rPr>
           <w:rFonts w:ascii="Consolas" w:hAnsi="Consolas"/>
@@ -24700,12 +24952,10 @@
           <w:szCs w:val="14"/>
           <w:lang w:val="en-US" w:eastAsia="de-CH"/>
         </w:rPr>
-        <w:t>")]</w:t>
-      </w:r>
-    </w:p>
-    <w:p>
-      <w:pPr>
-        <w:shd w:val="clear" w:color="auto" w:fill="1F1F1F"/>
+        <w:t>ServerPath</w:t>
+      </w:r>
+      <w:proofErr w:type="spellEnd"/>
+      <w:r>
         <w:rPr>
           <w:rFonts w:ascii="Consolas" w:hAnsi="Consolas"/>
           <w:color w:val="FFFFFF" w:themeColor="background1"/>
@@ -24713,8 +24963,12 @@
           <w:szCs w:val="14"/>
           <w:lang w:val="en-US" w:eastAsia="de-CH"/>
         </w:rPr>
-      </w:pPr>
-      <w:r>
+        <w:t>,</w:t>
+      </w:r>
+    </w:p>
+    <w:p>
+      <w:pPr>
+        <w:shd w:val="clear" w:color="auto" w:fill="1F1F1F"/>
         <w:rPr>
           <w:rFonts w:ascii="Consolas" w:hAnsi="Consolas"/>
           <w:color w:val="FFFFFF" w:themeColor="background1"/>
@@ -24722,8 +24976,7 @@
           <w:szCs w:val="14"/>
           <w:lang w:val="en-US" w:eastAsia="de-CH"/>
         </w:rPr>
-        <w:t>    [array]</w:t>
-      </w:r>
+      </w:pPr>
     </w:p>
     <w:p>
       <w:pPr>
@@ -24744,12 +24997,10 @@
           <w:szCs w:val="14"/>
           <w:lang w:val="en-US" w:eastAsia="de-CH"/>
         </w:rPr>
-        <w:t>    $server,</w:t>
-      </w:r>
-    </w:p>
-    <w:p>
-      <w:pPr>
-        <w:shd w:val="clear" w:color="auto" w:fill="1F1F1F"/>
+        <w:t>    [</w:t>
+      </w:r>
+      <w:proofErr w:type="gramStart"/>
+      <w:r>
         <w:rPr>
           <w:rFonts w:ascii="Consolas" w:hAnsi="Consolas"/>
           <w:color w:val="FFFFFF" w:themeColor="background1"/>
@@ -24757,11 +25008,10 @@
           <w:szCs w:val="14"/>
           <w:lang w:val="en-US" w:eastAsia="de-CH"/>
         </w:rPr>
-      </w:pPr>
-    </w:p>
-    <w:p>
-      <w:pPr>
-        <w:shd w:val="clear" w:color="auto" w:fill="1F1F1F"/>
+        <w:t>Parameter(</w:t>
+      </w:r>
+      <w:proofErr w:type="gramEnd"/>
+      <w:r>
         <w:rPr>
           <w:rFonts w:ascii="Consolas" w:hAnsi="Consolas"/>
           <w:color w:val="FFFFFF" w:themeColor="background1"/>
@@ -24769,8 +25019,12 @@
           <w:szCs w:val="14"/>
           <w:lang w:val="en-US" w:eastAsia="de-CH"/>
         </w:rPr>
-      </w:pPr>
-      <w:r>
+        <w:t>Mandatory = $true,</w:t>
+      </w:r>
+    </w:p>
+    <w:p>
+      <w:pPr>
+        <w:shd w:val="clear" w:color="auto" w:fill="1F1F1F"/>
         <w:rPr>
           <w:rFonts w:ascii="Consolas" w:hAnsi="Consolas"/>
           <w:color w:val="FFFFFF" w:themeColor="background1"/>
@@ -24778,12 +25032,8 @@
           <w:szCs w:val="14"/>
           <w:lang w:val="en-US" w:eastAsia="de-CH"/>
         </w:rPr>
-        <w:t>    [Parameter()]</w:t>
-      </w:r>
-    </w:p>
-    <w:p>
-      <w:pPr>
-        <w:shd w:val="clear" w:color="auto" w:fill="1F1F1F"/>
+      </w:pPr>
+      <w:r>
         <w:rPr>
           <w:rFonts w:ascii="Consolas" w:hAnsi="Consolas"/>
           <w:color w:val="FFFFFF" w:themeColor="background1"/>
@@ -24791,7 +25041,9 @@
           <w:szCs w:val="14"/>
           <w:lang w:val="en-US" w:eastAsia="de-CH"/>
         </w:rPr>
-      </w:pPr>
+        <w:t xml:space="preserve">        </w:t>
+      </w:r>
+      <w:proofErr w:type="spellStart"/>
       <w:r>
         <w:rPr>
           <w:rFonts w:ascii="Consolas" w:hAnsi="Consolas"/>
@@ -24800,8 +25052,9 @@
           <w:szCs w:val="14"/>
           <w:lang w:val="en-US" w:eastAsia="de-CH"/>
         </w:rPr>
-        <w:t xml:space="preserve">    </w:t>
-      </w:r>
+        <w:t>ParameterSetName</w:t>
+      </w:r>
+      <w:proofErr w:type="spellEnd"/>
       <w:r>
         <w:rPr>
           <w:rFonts w:ascii="Consolas" w:hAnsi="Consolas"/>
@@ -24810,12 +25063,10 @@
           <w:szCs w:val="14"/>
           <w:lang w:val="en-US" w:eastAsia="de-CH"/>
         </w:rPr>
-        <w:t>[int]</w:t>
-      </w:r>
-    </w:p>
-    <w:p>
-      <w:pPr>
-        <w:shd w:val="clear" w:color="auto" w:fill="1F1F1F"/>
+        <w:t xml:space="preserve"> = "</w:t>
+      </w:r>
+      <w:proofErr w:type="spellStart"/>
+      <w:r>
         <w:rPr>
           <w:rFonts w:ascii="Consolas" w:hAnsi="Consolas"/>
           <w:color w:val="FFFFFF" w:themeColor="background1"/>
@@ -24823,7 +25074,9 @@
           <w:szCs w:val="14"/>
           <w:lang w:val="en-US" w:eastAsia="de-CH"/>
         </w:rPr>
-      </w:pPr>
+        <w:t>ServerArray</w:t>
+      </w:r>
+      <w:proofErr w:type="spellEnd"/>
       <w:r>
         <w:rPr>
           <w:rFonts w:ascii="Consolas" w:hAnsi="Consolas"/>
@@ -24832,9 +25085,12 @@
           <w:szCs w:val="14"/>
           <w:lang w:val="en-US" w:eastAsia="de-CH"/>
         </w:rPr>
-        <w:t xml:space="preserve">    </w:t>
-      </w:r>
-      <w:r>
+        <w:t>")]</w:t>
+      </w:r>
+    </w:p>
+    <w:p>
+      <w:pPr>
+        <w:shd w:val="clear" w:color="auto" w:fill="1F1F1F"/>
         <w:rPr>
           <w:rFonts w:ascii="Consolas" w:hAnsi="Consolas"/>
           <w:color w:val="FFFFFF" w:themeColor="background1"/>
@@ -24842,12 +25098,8 @@
           <w:szCs w:val="14"/>
           <w:lang w:val="en-US" w:eastAsia="de-CH"/>
         </w:rPr>
-        <w:t>$LogLevel,</w:t>
-      </w:r>
-    </w:p>
-    <w:p>
-      <w:pPr>
-        <w:shd w:val="clear" w:color="auto" w:fill="1F1F1F"/>
+      </w:pPr>
+      <w:r>
         <w:rPr>
           <w:rFonts w:ascii="Consolas" w:hAnsi="Consolas"/>
           <w:color w:val="FFFFFF" w:themeColor="background1"/>
@@ -24855,7 +25107,8 @@
           <w:szCs w:val="14"/>
           <w:lang w:val="en-US" w:eastAsia="de-CH"/>
         </w:rPr>
-      </w:pPr>
+        <w:t>    [array]</w:t>
+      </w:r>
     </w:p>
     <w:p>
       <w:pPr>
@@ -24876,7 +25129,7 @@
           <w:szCs w:val="14"/>
           <w:lang w:val="en-US" w:eastAsia="de-CH"/>
         </w:rPr>
-        <w:t>    [Parameter()]</w:t>
+        <w:t>    $server,</w:t>
       </w:r>
     </w:p>
     <w:p>
@@ -24890,7 +25143,10 @@
           <w:lang w:val="en-US" w:eastAsia="de-CH"/>
         </w:rPr>
       </w:pPr>
-      <w:r>
+    </w:p>
+    <w:p>
+      <w:pPr>
+        <w:shd w:val="clear" w:color="auto" w:fill="1F1F1F"/>
         <w:rPr>
           <w:rFonts w:ascii="Consolas" w:hAnsi="Consolas"/>
           <w:color w:val="FFFFFF" w:themeColor="background1"/>
@@ -24898,12 +25154,8 @@
           <w:szCs w:val="14"/>
           <w:lang w:val="en-US" w:eastAsia="de-CH"/>
         </w:rPr>
-        <w:t>    [switch]</w:t>
-      </w:r>
-    </w:p>
-    <w:p>
-      <w:pPr>
-        <w:shd w:val="clear" w:color="auto" w:fill="1F1F1F"/>
+      </w:pPr>
+      <w:r>
         <w:rPr>
           <w:rFonts w:ascii="Consolas" w:hAnsi="Consolas"/>
           <w:color w:val="FFFFFF" w:themeColor="background1"/>
@@ -24911,7 +25163,9 @@
           <w:szCs w:val="14"/>
           <w:lang w:val="en-US" w:eastAsia="de-CH"/>
         </w:rPr>
-      </w:pPr>
+        <w:t>    [</w:t>
+      </w:r>
+      <w:proofErr w:type="gramStart"/>
       <w:r>
         <w:rPr>
           <w:rFonts w:ascii="Consolas" w:hAnsi="Consolas"/>
@@ -24920,9 +25174,9 @@
           <w:szCs w:val="14"/>
           <w:lang w:val="en-US" w:eastAsia="de-CH"/>
         </w:rPr>
-        <w:t>    $</w:t>
-      </w:r>
-      <w:proofErr w:type="spellStart"/>
+        <w:t>Parameter(</w:t>
+      </w:r>
+      <w:proofErr w:type="gramEnd"/>
       <w:r>
         <w:rPr>
           <w:rFonts w:ascii="Consolas" w:hAnsi="Consolas"/>
@@ -24931,10 +25185,12 @@
           <w:szCs w:val="14"/>
           <w:lang w:val="en-US" w:eastAsia="de-CH"/>
         </w:rPr>
-        <w:t>LoggingActivated</w:t>
-      </w:r>
-      <w:proofErr w:type="spellEnd"/>
-      <w:r>
+        <w:t>)]</w:t>
+      </w:r>
+    </w:p>
+    <w:p>
+      <w:pPr>
+        <w:shd w:val="clear" w:color="auto" w:fill="1F1F1F"/>
         <w:rPr>
           <w:rFonts w:ascii="Consolas" w:hAnsi="Consolas"/>
           <w:color w:val="FFFFFF" w:themeColor="background1"/>
@@ -24942,12 +25198,8 @@
           <w:szCs w:val="14"/>
           <w:lang w:val="en-US" w:eastAsia="de-CH"/>
         </w:rPr>
-        <w:t>,</w:t>
-      </w:r>
-    </w:p>
-    <w:p>
-      <w:pPr>
-        <w:shd w:val="clear" w:color="auto" w:fill="1F1F1F"/>
+      </w:pPr>
+      <w:r>
         <w:rPr>
           <w:rFonts w:ascii="Consolas" w:hAnsi="Consolas"/>
           <w:color w:val="FFFFFF" w:themeColor="background1"/>
@@ -24955,11 +25207,9 @@
           <w:szCs w:val="14"/>
           <w:lang w:val="en-US" w:eastAsia="de-CH"/>
         </w:rPr>
-      </w:pPr>
-    </w:p>
-    <w:p>
-      <w:pPr>
-        <w:shd w:val="clear" w:color="auto" w:fill="1F1F1F"/>
+        <w:t xml:space="preserve">    </w:t>
+      </w:r>
+      <w:r>
         <w:rPr>
           <w:rFonts w:ascii="Consolas" w:hAnsi="Consolas"/>
           <w:color w:val="FFFFFF" w:themeColor="background1"/>
@@ -24967,8 +25217,12 @@
           <w:szCs w:val="14"/>
           <w:lang w:val="en-US" w:eastAsia="de-CH"/>
         </w:rPr>
-      </w:pPr>
-      <w:r>
+        <w:t>[int]</w:t>
+      </w:r>
+    </w:p>
+    <w:p>
+      <w:pPr>
+        <w:shd w:val="clear" w:color="auto" w:fill="1F1F1F"/>
         <w:rPr>
           <w:rFonts w:ascii="Consolas" w:hAnsi="Consolas"/>
           <w:color w:val="FFFFFF" w:themeColor="background1"/>
@@ -24976,12 +25230,8 @@
           <w:szCs w:val="14"/>
           <w:lang w:val="en-US" w:eastAsia="de-CH"/>
         </w:rPr>
-        <w:t>    [Parameter(Mandatory = $true,</w:t>
-      </w:r>
-    </w:p>
-    <w:p>
-      <w:pPr>
-        <w:shd w:val="clear" w:color="auto" w:fill="1F1F1F"/>
+      </w:pPr>
+      <w:r>
         <w:rPr>
           <w:rFonts w:ascii="Consolas" w:hAnsi="Consolas"/>
           <w:color w:val="FFFFFF" w:themeColor="background1"/>
@@ -24989,7 +25239,8 @@
           <w:szCs w:val="14"/>
           <w:lang w:val="en-US" w:eastAsia="de-CH"/>
         </w:rPr>
-      </w:pPr>
+        <w:t xml:space="preserve">    </w:t>
+      </w:r>
       <w:r>
         <w:rPr>
           <w:rFonts w:ascii="Consolas" w:hAnsi="Consolas"/>
@@ -24998,10 +25249,12 @@
           <w:szCs w:val="14"/>
           <w:lang w:val="en-US" w:eastAsia="de-CH"/>
         </w:rPr>
-        <w:t xml:space="preserve">        </w:t>
-      </w:r>
-      <w:proofErr w:type="spellStart"/>
-      <w:r>
+        <w:t>$LogLevel,</w:t>
+      </w:r>
+    </w:p>
+    <w:p>
+      <w:pPr>
+        <w:shd w:val="clear" w:color="auto" w:fill="1F1F1F"/>
         <w:rPr>
           <w:rFonts w:ascii="Consolas" w:hAnsi="Consolas"/>
           <w:color w:val="FFFFFF" w:themeColor="background1"/>
@@ -25009,10 +25262,11 @@
           <w:szCs w:val="14"/>
           <w:lang w:val="en-US" w:eastAsia="de-CH"/>
         </w:rPr>
-        <w:t>ParameterSetName</w:t>
-      </w:r>
-      <w:proofErr w:type="spellEnd"/>
-      <w:r>
+      </w:pPr>
+    </w:p>
+    <w:p>
+      <w:pPr>
+        <w:shd w:val="clear" w:color="auto" w:fill="1F1F1F"/>
         <w:rPr>
           <w:rFonts w:ascii="Consolas" w:hAnsi="Consolas"/>
           <w:color w:val="FFFFFF" w:themeColor="background1"/>
@@ -25020,12 +25274,8 @@
           <w:szCs w:val="14"/>
           <w:lang w:val="en-US" w:eastAsia="de-CH"/>
         </w:rPr>
-        <w:t xml:space="preserve"> = "Inventory")]</w:t>
-      </w:r>
-    </w:p>
-    <w:p>
-      <w:pPr>
-        <w:shd w:val="clear" w:color="auto" w:fill="1F1F1F"/>
+      </w:pPr>
+      <w:r>
         <w:rPr>
           <w:rFonts w:ascii="Consolas" w:hAnsi="Consolas"/>
           <w:color w:val="FFFFFF" w:themeColor="background1"/>
@@ -25033,7 +25283,9 @@
           <w:szCs w:val="14"/>
           <w:lang w:val="en-US" w:eastAsia="de-CH"/>
         </w:rPr>
-      </w:pPr>
+        <w:t>    [</w:t>
+      </w:r>
+      <w:proofErr w:type="gramStart"/>
       <w:r>
         <w:rPr>
           <w:rFonts w:ascii="Consolas" w:hAnsi="Consolas"/>
@@ -25042,12 +25294,10 @@
           <w:szCs w:val="14"/>
           <w:lang w:val="en-US" w:eastAsia="de-CH"/>
         </w:rPr>
-        <w:t>    [string]</w:t>
-      </w:r>
-    </w:p>
-    <w:p>
-      <w:pPr>
-        <w:shd w:val="clear" w:color="auto" w:fill="1F1F1F"/>
+        <w:t>Parameter(</w:t>
+      </w:r>
+      <w:proofErr w:type="gramEnd"/>
+      <w:r>
         <w:rPr>
           <w:rFonts w:ascii="Consolas" w:hAnsi="Consolas"/>
           <w:color w:val="FFFFFF" w:themeColor="background1"/>
@@ -25055,8 +25305,12 @@
           <w:szCs w:val="14"/>
           <w:lang w:val="en-US" w:eastAsia="de-CH"/>
         </w:rPr>
-      </w:pPr>
-      <w:r>
+        <w:t>)]</w:t>
+      </w:r>
+    </w:p>
+    <w:p>
+      <w:pPr>
+        <w:shd w:val="clear" w:color="auto" w:fill="1F1F1F"/>
         <w:rPr>
           <w:rFonts w:ascii="Consolas" w:hAnsi="Consolas"/>
           <w:color w:val="FFFFFF" w:themeColor="background1"/>
@@ -25064,9 +25318,7 @@
           <w:szCs w:val="14"/>
           <w:lang w:val="en-US" w:eastAsia="de-CH"/>
         </w:rPr>
-        <w:t>    $</w:t>
-      </w:r>
-      <w:proofErr w:type="spellStart"/>
+      </w:pPr>
       <w:r>
         <w:rPr>
           <w:rFonts w:ascii="Consolas" w:hAnsi="Consolas"/>
@@ -25075,10 +25327,12 @@
           <w:szCs w:val="14"/>
           <w:lang w:val="en-US" w:eastAsia="de-CH"/>
         </w:rPr>
-        <w:t>SearchStringInventory</w:t>
-      </w:r>
-      <w:proofErr w:type="spellEnd"/>
-      <w:r>
+        <w:t>    [switch]</w:t>
+      </w:r>
+    </w:p>
+    <w:p>
+      <w:pPr>
+        <w:shd w:val="clear" w:color="auto" w:fill="1F1F1F"/>
         <w:rPr>
           <w:rFonts w:ascii="Consolas" w:hAnsi="Consolas"/>
           <w:color w:val="FFFFFF" w:themeColor="background1"/>
@@ -25086,12 +25340,8 @@
           <w:szCs w:val="14"/>
           <w:lang w:val="en-US" w:eastAsia="de-CH"/>
         </w:rPr>
-        <w:t>,</w:t>
-      </w:r>
-    </w:p>
-    <w:p>
-      <w:pPr>
-        <w:shd w:val="clear" w:color="auto" w:fill="1F1F1F"/>
+      </w:pPr>
+      <w:r>
         <w:rPr>
           <w:rFonts w:ascii="Consolas" w:hAnsi="Consolas"/>
           <w:color w:val="FFFFFF" w:themeColor="background1"/>
@@ -25099,11 +25349,10 @@
           <w:szCs w:val="14"/>
           <w:lang w:val="en-US" w:eastAsia="de-CH"/>
         </w:rPr>
-      </w:pPr>
-    </w:p>
-    <w:p>
-      <w:pPr>
-        <w:shd w:val="clear" w:color="auto" w:fill="1F1F1F"/>
+        <w:t>    $</w:t>
+      </w:r>
+      <w:proofErr w:type="spellStart"/>
+      <w:r>
         <w:rPr>
           <w:rFonts w:ascii="Consolas" w:hAnsi="Consolas"/>
           <w:color w:val="FFFFFF" w:themeColor="background1"/>
@@ -25111,7 +25360,9 @@
           <w:szCs w:val="14"/>
           <w:lang w:val="en-US" w:eastAsia="de-CH"/>
         </w:rPr>
-      </w:pPr>
+        <w:t>LoggingActivated</w:t>
+      </w:r>
+      <w:proofErr w:type="spellEnd"/>
       <w:r>
         <w:rPr>
           <w:rFonts w:ascii="Consolas" w:hAnsi="Consolas"/>
@@ -25120,7 +25371,7 @@
           <w:szCs w:val="14"/>
           <w:lang w:val="en-US" w:eastAsia="de-CH"/>
         </w:rPr>
-        <w:t>    [Parameter()]</w:t>
+        <w:t>,</w:t>
       </w:r>
     </w:p>
     <w:p>
@@ -25134,7 +25385,10 @@
           <w:lang w:val="en-US" w:eastAsia="de-CH"/>
         </w:rPr>
       </w:pPr>
-      <w:r>
+    </w:p>
+    <w:p>
+      <w:pPr>
+        <w:shd w:val="clear" w:color="auto" w:fill="1F1F1F"/>
         <w:rPr>
           <w:rFonts w:ascii="Consolas" w:hAnsi="Consolas"/>
           <w:color w:val="FFFFFF" w:themeColor="background1"/>
@@ -25142,12 +25396,8 @@
           <w:szCs w:val="14"/>
           <w:lang w:val="en-US" w:eastAsia="de-CH"/>
         </w:rPr>
-        <w:t>    [switch]</w:t>
-      </w:r>
-    </w:p>
-    <w:p>
-      <w:pPr>
-        <w:shd w:val="clear" w:color="auto" w:fill="1F1F1F"/>
+      </w:pPr>
+      <w:r>
         <w:rPr>
           <w:rFonts w:ascii="Consolas" w:hAnsi="Consolas"/>
           <w:color w:val="FFFFFF" w:themeColor="background1"/>
@@ -25155,7 +25405,9 @@
           <w:szCs w:val="14"/>
           <w:lang w:val="en-US" w:eastAsia="de-CH"/>
         </w:rPr>
-      </w:pPr>
+        <w:t>    [</w:t>
+      </w:r>
+      <w:proofErr w:type="gramStart"/>
       <w:r>
         <w:rPr>
           <w:rFonts w:ascii="Consolas" w:hAnsi="Consolas"/>
@@ -25164,9 +25416,9 @@
           <w:szCs w:val="14"/>
           <w:lang w:val="en-US" w:eastAsia="de-CH"/>
         </w:rPr>
-        <w:t>    $</w:t>
-      </w:r>
-      <w:proofErr w:type="spellStart"/>
+        <w:t>Parameter(</w:t>
+      </w:r>
+      <w:proofErr w:type="gramEnd"/>
       <w:r>
         <w:rPr>
           <w:rFonts w:ascii="Consolas" w:hAnsi="Consolas"/>
@@ -25175,10 +25427,12 @@
           <w:szCs w:val="14"/>
           <w:lang w:val="en-US" w:eastAsia="de-CH"/>
         </w:rPr>
-        <w:t>DoNotSearchInventory</w:t>
-      </w:r>
-      <w:proofErr w:type="spellEnd"/>
-      <w:r>
+        <w:t>Mandatory = $true,</w:t>
+      </w:r>
+    </w:p>
+    <w:p>
+      <w:pPr>
+        <w:shd w:val="clear" w:color="auto" w:fill="1F1F1F"/>
         <w:rPr>
           <w:rFonts w:ascii="Consolas" w:hAnsi="Consolas"/>
           <w:color w:val="FFFFFF" w:themeColor="background1"/>
@@ -25186,12 +25440,8 @@
           <w:szCs w:val="14"/>
           <w:lang w:val="en-US" w:eastAsia="de-CH"/>
         </w:rPr>
-        <w:t>,</w:t>
-      </w:r>
-    </w:p>
-    <w:p>
-      <w:pPr>
-        <w:shd w:val="clear" w:color="auto" w:fill="1F1F1F"/>
+      </w:pPr>
+      <w:r>
         <w:rPr>
           <w:rFonts w:ascii="Consolas" w:hAnsi="Consolas"/>
           <w:color w:val="FFFFFF" w:themeColor="background1"/>
@@ -25199,11 +25449,10 @@
           <w:szCs w:val="14"/>
           <w:lang w:val="en-US" w:eastAsia="de-CH"/>
         </w:rPr>
-      </w:pPr>
-    </w:p>
-    <w:p>
-      <w:pPr>
-        <w:shd w:val="clear" w:color="auto" w:fill="1F1F1F"/>
+        <w:t xml:space="preserve">        </w:t>
+      </w:r>
+      <w:proofErr w:type="spellStart"/>
+      <w:r>
         <w:rPr>
           <w:rFonts w:ascii="Consolas" w:hAnsi="Consolas"/>
           <w:color w:val="FFFFFF" w:themeColor="background1"/>
@@ -25211,7 +25460,9 @@
           <w:szCs w:val="14"/>
           <w:lang w:val="en-US" w:eastAsia="de-CH"/>
         </w:rPr>
-      </w:pPr>
+        <w:t>ParameterSetName</w:t>
+      </w:r>
+      <w:proofErr w:type="spellEnd"/>
       <w:r>
         <w:rPr>
           <w:rFonts w:ascii="Consolas" w:hAnsi="Consolas"/>
@@ -25220,7 +25471,7 @@
           <w:szCs w:val="14"/>
           <w:lang w:val="en-US" w:eastAsia="de-CH"/>
         </w:rPr>
-        <w:t>    [Parameter()]</w:t>
+        <w:t xml:space="preserve"> = "Inventory")]</w:t>
       </w:r>
     </w:p>
     <w:p>
@@ -25275,7 +25526,7 @@
           <w:szCs w:val="14"/>
           <w:lang w:val="en-US" w:eastAsia="de-CH"/>
         </w:rPr>
-        <w:t>RemoteMgmntField</w:t>
+        <w:t>SearchStringInventory</w:t>
       </w:r>
       <w:proofErr w:type="spellEnd"/>
       <w:r>
@@ -25320,12 +25571,10 @@
           <w:szCs w:val="14"/>
           <w:lang w:val="en-US" w:eastAsia="de-CH"/>
         </w:rPr>
-        <w:t>    [Parameter()]</w:t>
-      </w:r>
-    </w:p>
-    <w:p>
-      <w:pPr>
-        <w:shd w:val="clear" w:color="auto" w:fill="1F1F1F"/>
+        <w:t>    [</w:t>
+      </w:r>
+      <w:proofErr w:type="gramStart"/>
+      <w:r>
         <w:rPr>
           <w:rFonts w:ascii="Consolas" w:hAnsi="Consolas"/>
           <w:color w:val="FFFFFF" w:themeColor="background1"/>
@@ -25333,7 +25582,9 @@
           <w:szCs w:val="14"/>
           <w:lang w:val="en-US" w:eastAsia="de-CH"/>
         </w:rPr>
-      </w:pPr>
+        <w:t>Parameter(</w:t>
+      </w:r>
+      <w:proofErr w:type="gramEnd"/>
       <w:r>
         <w:rPr>
           <w:rFonts w:ascii="Consolas" w:hAnsi="Consolas"/>
@@ -25342,7 +25593,7 @@
           <w:szCs w:val="14"/>
           <w:lang w:val="en-US" w:eastAsia="de-CH"/>
         </w:rPr>
-        <w:t>    [switch]</w:t>
+        <w:t>)]</w:t>
       </w:r>
     </w:p>
     <w:p>
@@ -25364,10 +25615,12 @@
           <w:szCs w:val="14"/>
           <w:lang w:val="en-US" w:eastAsia="de-CH"/>
         </w:rPr>
-        <w:t>    $</w:t>
-      </w:r>
-      <w:proofErr w:type="spellStart"/>
-      <w:r>
+        <w:t>    [switch]</w:t>
+      </w:r>
+    </w:p>
+    <w:p>
+      <w:pPr>
+        <w:shd w:val="clear" w:color="auto" w:fill="1F1F1F"/>
         <w:rPr>
           <w:rFonts w:ascii="Consolas" w:hAnsi="Consolas"/>
           <w:color w:val="FFFFFF" w:themeColor="background1"/>
@@ -25375,9 +25628,7 @@
           <w:szCs w:val="14"/>
           <w:lang w:val="en-US" w:eastAsia="de-CH"/>
         </w:rPr>
-        <w:t>DeactivateCertificateValidationILO</w:t>
-      </w:r>
-      <w:proofErr w:type="spellEnd"/>
+      </w:pPr>
       <w:r>
         <w:rPr>
           <w:rFonts w:ascii="Consolas" w:hAnsi="Consolas"/>
@@ -25386,12 +25637,10 @@
           <w:szCs w:val="14"/>
           <w:lang w:val="en-US" w:eastAsia="de-CH"/>
         </w:rPr>
-        <w:t>,</w:t>
-      </w:r>
-    </w:p>
-    <w:p>
-      <w:pPr>
-        <w:shd w:val="clear" w:color="auto" w:fill="1F1F1F"/>
+        <w:t>    $</w:t>
+      </w:r>
+      <w:proofErr w:type="spellStart"/>
+      <w:r>
         <w:rPr>
           <w:rFonts w:ascii="Consolas" w:hAnsi="Consolas"/>
           <w:color w:val="FFFFFF" w:themeColor="background1"/>
@@ -25399,11 +25648,10 @@
           <w:szCs w:val="14"/>
           <w:lang w:val="en-US" w:eastAsia="de-CH"/>
         </w:rPr>
-      </w:pPr>
-    </w:p>
-    <w:p>
-      <w:pPr>
-        <w:shd w:val="clear" w:color="auto" w:fill="1F1F1F"/>
+        <w:t>DoNotSearchInventory</w:t>
+      </w:r>
+      <w:proofErr w:type="spellEnd"/>
+      <w:r>
         <w:rPr>
           <w:rFonts w:ascii="Consolas" w:hAnsi="Consolas"/>
           <w:color w:val="FFFFFF" w:themeColor="background1"/>
@@ -25411,8 +25659,12 @@
           <w:szCs w:val="14"/>
           <w:lang w:val="en-US" w:eastAsia="de-CH"/>
         </w:rPr>
-      </w:pPr>
-      <w:r>
+        <w:t>,</w:t>
+      </w:r>
+    </w:p>
+    <w:p>
+      <w:pPr>
+        <w:shd w:val="clear" w:color="auto" w:fill="1F1F1F"/>
         <w:rPr>
           <w:rFonts w:ascii="Consolas" w:hAnsi="Consolas"/>
           <w:color w:val="FFFFFF" w:themeColor="background1"/>
@@ -25420,8 +25672,7 @@
           <w:szCs w:val="14"/>
           <w:lang w:val="en-US" w:eastAsia="de-CH"/>
         </w:rPr>
-        <w:t>    [Parameter(Mandatory = $true,</w:t>
-      </w:r>
+      </w:pPr>
     </w:p>
     <w:p>
       <w:pPr>
@@ -25442,9 +25693,9 @@
           <w:szCs w:val="14"/>
           <w:lang w:val="en-US" w:eastAsia="de-CH"/>
         </w:rPr>
-        <w:t xml:space="preserve">        </w:t>
-      </w:r>
-      <w:proofErr w:type="spellStart"/>
+        <w:t>    [</w:t>
+      </w:r>
+      <w:proofErr w:type="gramStart"/>
       <w:r>
         <w:rPr>
           <w:rFonts w:ascii="Consolas" w:hAnsi="Consolas"/>
@@ -25453,9 +25704,9 @@
           <w:szCs w:val="14"/>
           <w:lang w:val="en-US" w:eastAsia="de-CH"/>
         </w:rPr>
-        <w:t>ParameterSetName</w:t>
-      </w:r>
-      <w:proofErr w:type="spellEnd"/>
+        <w:t>Parameter(</w:t>
+      </w:r>
+      <w:proofErr w:type="gramEnd"/>
       <w:r>
         <w:rPr>
           <w:rFonts w:ascii="Consolas" w:hAnsi="Consolas"/>
@@ -25464,7 +25715,7 @@
           <w:szCs w:val="14"/>
           <w:lang w:val="en-US" w:eastAsia="de-CH"/>
         </w:rPr>
-        <w:t xml:space="preserve"> = "Config")]</w:t>
+        <w:t>)]</w:t>
       </w:r>
     </w:p>
     <w:p>
@@ -25486,7 +25737,7 @@
           <w:szCs w:val="14"/>
           <w:lang w:val="en-US" w:eastAsia="de-CH"/>
         </w:rPr>
-        <w:t>    [Parameter(Mandatory = $true,</w:t>
+        <w:t>    [string]</w:t>
       </w:r>
     </w:p>
     <w:p>
@@ -25508,7 +25759,7 @@
           <w:szCs w:val="14"/>
           <w:lang w:val="en-US" w:eastAsia="de-CH"/>
         </w:rPr>
-        <w:t xml:space="preserve">        </w:t>
+        <w:t>    $</w:t>
       </w:r>
       <w:proofErr w:type="spellStart"/>
       <w:r>
@@ -25519,7 +25770,7 @@
           <w:szCs w:val="14"/>
           <w:lang w:val="en-US" w:eastAsia="de-CH"/>
         </w:rPr>
-        <w:t>ParameterSetName</w:t>
+        <w:t>RemoteMgmntField</w:t>
       </w:r>
       <w:proofErr w:type="spellEnd"/>
       <w:r>
@@ -25530,10 +25781,12 @@
           <w:szCs w:val="14"/>
           <w:lang w:val="en-US" w:eastAsia="de-CH"/>
         </w:rPr>
-        <w:t xml:space="preserve"> = "</w:t>
-      </w:r>
-      <w:proofErr w:type="spellStart"/>
-      <w:r>
+        <w:t>,</w:t>
+      </w:r>
+    </w:p>
+    <w:p>
+      <w:pPr>
+        <w:shd w:val="clear" w:color="auto" w:fill="1F1F1F"/>
         <w:rPr>
           <w:rFonts w:ascii="Consolas" w:hAnsi="Consolas"/>
           <w:color w:val="FFFFFF" w:themeColor="background1"/>
@@ -25541,10 +25794,11 @@
           <w:szCs w:val="14"/>
           <w:lang w:val="en-US" w:eastAsia="de-CH"/>
         </w:rPr>
-        <w:t>ServerPath</w:t>
-      </w:r>
-      <w:proofErr w:type="spellEnd"/>
-      <w:r>
+      </w:pPr>
+    </w:p>
+    <w:p>
+      <w:pPr>
+        <w:shd w:val="clear" w:color="auto" w:fill="1F1F1F"/>
         <w:rPr>
           <w:rFonts w:ascii="Consolas" w:hAnsi="Consolas"/>
           <w:color w:val="FFFFFF" w:themeColor="background1"/>
@@ -25552,12 +25806,8 @@
           <w:szCs w:val="14"/>
           <w:lang w:val="en-US" w:eastAsia="de-CH"/>
         </w:rPr>
-        <w:t>")]</w:t>
-      </w:r>
-    </w:p>
-    <w:p>
-      <w:pPr>
-        <w:shd w:val="clear" w:color="auto" w:fill="1F1F1F"/>
+      </w:pPr>
+      <w:r>
         <w:rPr>
           <w:rFonts w:ascii="Consolas" w:hAnsi="Consolas"/>
           <w:color w:val="FFFFFF" w:themeColor="background1"/>
@@ -25565,7 +25815,9 @@
           <w:szCs w:val="14"/>
           <w:lang w:val="en-US" w:eastAsia="de-CH"/>
         </w:rPr>
-      </w:pPr>
+        <w:t>    [</w:t>
+      </w:r>
+      <w:proofErr w:type="gramStart"/>
       <w:r>
         <w:rPr>
           <w:rFonts w:ascii="Consolas" w:hAnsi="Consolas"/>
@@ -25574,12 +25826,10 @@
           <w:szCs w:val="14"/>
           <w:lang w:val="en-US" w:eastAsia="de-CH"/>
         </w:rPr>
-        <w:t>    [string]</w:t>
-      </w:r>
-    </w:p>
-    <w:p>
-      <w:pPr>
-        <w:shd w:val="clear" w:color="auto" w:fill="1F1F1F"/>
+        <w:t>Parameter(</w:t>
+      </w:r>
+      <w:proofErr w:type="gramEnd"/>
+      <w:r>
         <w:rPr>
           <w:rFonts w:ascii="Consolas" w:hAnsi="Consolas"/>
           <w:color w:val="FFFFFF" w:themeColor="background1"/>
@@ -25587,8 +25837,12 @@
           <w:szCs w:val="14"/>
           <w:lang w:val="en-US" w:eastAsia="de-CH"/>
         </w:rPr>
-      </w:pPr>
-      <w:r>
+        <w:t>)]</w:t>
+      </w:r>
+    </w:p>
+    <w:p>
+      <w:pPr>
+        <w:shd w:val="clear" w:color="auto" w:fill="1F1F1F"/>
         <w:rPr>
           <w:rFonts w:ascii="Consolas" w:hAnsi="Consolas"/>
           <w:color w:val="FFFFFF" w:themeColor="background1"/>
@@ -25596,12 +25850,8 @@
           <w:szCs w:val="14"/>
           <w:lang w:val="en-US" w:eastAsia="de-CH"/>
         </w:rPr>
-        <w:t>    $Username,</w:t>
-      </w:r>
-    </w:p>
-    <w:p>
-      <w:pPr>
-        <w:shd w:val="clear" w:color="auto" w:fill="1F1F1F"/>
+      </w:pPr>
+      <w:r>
         <w:rPr>
           <w:rFonts w:ascii="Consolas" w:hAnsi="Consolas"/>
           <w:color w:val="FFFFFF" w:themeColor="background1"/>
@@ -25609,7 +25859,8 @@
           <w:szCs w:val="14"/>
           <w:lang w:val="en-US" w:eastAsia="de-CH"/>
         </w:rPr>
-      </w:pPr>
+        <w:t>    [switch]</w:t>
+      </w:r>
     </w:p>
     <w:p>
       <w:pPr>
@@ -25630,12 +25881,10 @@
           <w:szCs w:val="14"/>
           <w:lang w:val="en-US" w:eastAsia="de-CH"/>
         </w:rPr>
-        <w:t>    [Parameter(Mandatory = $true,</w:t>
-      </w:r>
-    </w:p>
-    <w:p>
-      <w:pPr>
-        <w:shd w:val="clear" w:color="auto" w:fill="1F1F1F"/>
+        <w:t>    $</w:t>
+      </w:r>
+      <w:proofErr w:type="spellStart"/>
+      <w:r>
         <w:rPr>
           <w:rFonts w:ascii="Consolas" w:hAnsi="Consolas"/>
           <w:color w:val="FFFFFF" w:themeColor="background1"/>
@@ -25643,7 +25892,9 @@
           <w:szCs w:val="14"/>
           <w:lang w:val="en-US" w:eastAsia="de-CH"/>
         </w:rPr>
-      </w:pPr>
+        <w:t>DeactivateCertificateValidationILO</w:t>
+      </w:r>
+      <w:proofErr w:type="spellEnd"/>
       <w:r>
         <w:rPr>
           <w:rFonts w:ascii="Consolas" w:hAnsi="Consolas"/>
@@ -25652,10 +25903,12 @@
           <w:szCs w:val="14"/>
           <w:lang w:val="en-US" w:eastAsia="de-CH"/>
         </w:rPr>
-        <w:t xml:space="preserve">        </w:t>
-      </w:r>
-      <w:proofErr w:type="spellStart"/>
-      <w:r>
+        <w:t>,</w:t>
+      </w:r>
+    </w:p>
+    <w:p>
+      <w:pPr>
+        <w:shd w:val="clear" w:color="auto" w:fill="1F1F1F"/>
         <w:rPr>
           <w:rFonts w:ascii="Consolas" w:hAnsi="Consolas"/>
           <w:color w:val="FFFFFF" w:themeColor="background1"/>
@@ -25663,10 +25916,11 @@
           <w:szCs w:val="14"/>
           <w:lang w:val="en-US" w:eastAsia="de-CH"/>
         </w:rPr>
-        <w:t>ParameterSetName</w:t>
-      </w:r>
-      <w:proofErr w:type="spellEnd"/>
-      <w:r>
+      </w:pPr>
+    </w:p>
+    <w:p>
+      <w:pPr>
+        <w:shd w:val="clear" w:color="auto" w:fill="1F1F1F"/>
         <w:rPr>
           <w:rFonts w:ascii="Consolas" w:hAnsi="Consolas"/>
           <w:color w:val="FFFFFF" w:themeColor="background1"/>
@@ -25674,12 +25928,8 @@
           <w:szCs w:val="14"/>
           <w:lang w:val="en-US" w:eastAsia="de-CH"/>
         </w:rPr>
-        <w:t xml:space="preserve"> = "Config")]</w:t>
-      </w:r>
-    </w:p>
-    <w:p>
-      <w:pPr>
-        <w:shd w:val="clear" w:color="auto" w:fill="1F1F1F"/>
+      </w:pPr>
+      <w:r>
         <w:rPr>
           <w:rFonts w:ascii="Consolas" w:hAnsi="Consolas"/>
           <w:color w:val="FFFFFF" w:themeColor="background1"/>
@@ -25687,7 +25937,9 @@
           <w:szCs w:val="14"/>
           <w:lang w:val="en-US" w:eastAsia="de-CH"/>
         </w:rPr>
-      </w:pPr>
+        <w:t>    [</w:t>
+      </w:r>
+      <w:proofErr w:type="gramStart"/>
       <w:r>
         <w:rPr>
           <w:rFonts w:ascii="Consolas" w:hAnsi="Consolas"/>
@@ -25696,12 +25948,10 @@
           <w:szCs w:val="14"/>
           <w:lang w:val="en-US" w:eastAsia="de-CH"/>
         </w:rPr>
-        <w:t>    [Parameter(Mandatory = $true,</w:t>
-      </w:r>
-    </w:p>
-    <w:p>
-      <w:pPr>
-        <w:shd w:val="clear" w:color="auto" w:fill="1F1F1F"/>
+        <w:t>Parameter(</w:t>
+      </w:r>
+      <w:proofErr w:type="gramEnd"/>
+      <w:r>
         <w:rPr>
           <w:rFonts w:ascii="Consolas" w:hAnsi="Consolas"/>
           <w:color w:val="FFFFFF" w:themeColor="background1"/>
@@ -25709,8 +25959,12 @@
           <w:szCs w:val="14"/>
           <w:lang w:val="en-US" w:eastAsia="de-CH"/>
         </w:rPr>
-      </w:pPr>
-      <w:r>
+        <w:t>Mandatory = $true,</w:t>
+      </w:r>
+    </w:p>
+    <w:p>
+      <w:pPr>
+        <w:shd w:val="clear" w:color="auto" w:fill="1F1F1F"/>
         <w:rPr>
           <w:rFonts w:ascii="Consolas" w:hAnsi="Consolas"/>
           <w:color w:val="FFFFFF" w:themeColor="background1"/>
@@ -25718,9 +25972,7 @@
           <w:szCs w:val="14"/>
           <w:lang w:val="en-US" w:eastAsia="de-CH"/>
         </w:rPr>
-        <w:t xml:space="preserve">        </w:t>
-      </w:r>
-      <w:proofErr w:type="spellStart"/>
+      </w:pPr>
       <w:r>
         <w:rPr>
           <w:rFonts w:ascii="Consolas" w:hAnsi="Consolas"/>
@@ -25729,9 +25981,9 @@
           <w:szCs w:val="14"/>
           <w:lang w:val="en-US" w:eastAsia="de-CH"/>
         </w:rPr>
-        <w:t>ParameterSetName</w:t>
-      </w:r>
-      <w:proofErr w:type="spellEnd"/>
+        <w:t xml:space="preserve">        </w:t>
+      </w:r>
+      <w:proofErr w:type="spellStart"/>
       <w:r>
         <w:rPr>
           <w:rFonts w:ascii="Consolas" w:hAnsi="Consolas"/>
@@ -25740,9 +25992,9 @@
           <w:szCs w:val="14"/>
           <w:lang w:val="en-US" w:eastAsia="de-CH"/>
         </w:rPr>
-        <w:t xml:space="preserve"> = "</w:t>
-      </w:r>
-      <w:proofErr w:type="spellStart"/>
+        <w:t>ParameterSetName</w:t>
+      </w:r>
+      <w:proofErr w:type="spellEnd"/>
       <w:r>
         <w:rPr>
           <w:rFonts w:ascii="Consolas" w:hAnsi="Consolas"/>
@@ -25751,10 +26003,12 @@
           <w:szCs w:val="14"/>
           <w:lang w:val="en-US" w:eastAsia="de-CH"/>
         </w:rPr>
-        <w:t>ServerPath</w:t>
-      </w:r>
-      <w:proofErr w:type="spellEnd"/>
-      <w:r>
+        <w:t xml:space="preserve"> = "Config")]</w:t>
+      </w:r>
+    </w:p>
+    <w:p>
+      <w:pPr>
+        <w:shd w:val="clear" w:color="auto" w:fill="1F1F1F"/>
         <w:rPr>
           <w:rFonts w:ascii="Consolas" w:hAnsi="Consolas"/>
           <w:color w:val="FFFFFF" w:themeColor="background1"/>
@@ -25762,12 +26016,8 @@
           <w:szCs w:val="14"/>
           <w:lang w:val="en-US" w:eastAsia="de-CH"/>
         </w:rPr>
-        <w:t>")]</w:t>
-      </w:r>
-    </w:p>
-    <w:p>
-      <w:pPr>
-        <w:shd w:val="clear" w:color="auto" w:fill="1F1F1F"/>
+      </w:pPr>
+      <w:r>
         <w:rPr>
           <w:rFonts w:ascii="Consolas" w:hAnsi="Consolas"/>
           <w:color w:val="FFFFFF" w:themeColor="background1"/>
@@ -25775,7 +26025,9 @@
           <w:szCs w:val="14"/>
           <w:lang w:val="en-US" w:eastAsia="de-CH"/>
         </w:rPr>
-      </w:pPr>
+        <w:t>    [</w:t>
+      </w:r>
+      <w:proofErr w:type="gramStart"/>
       <w:r>
         <w:rPr>
           <w:rFonts w:ascii="Consolas" w:hAnsi="Consolas"/>
@@ -25784,12 +26036,10 @@
           <w:szCs w:val="14"/>
           <w:lang w:val="en-US" w:eastAsia="de-CH"/>
         </w:rPr>
-        <w:t>    [Parameter(Mandatory = $true,</w:t>
-      </w:r>
-    </w:p>
-    <w:p>
-      <w:pPr>
-        <w:shd w:val="clear" w:color="auto" w:fill="1F1F1F"/>
+        <w:t>Parameter(</w:t>
+      </w:r>
+      <w:proofErr w:type="gramEnd"/>
+      <w:r>
         <w:rPr>
           <w:rFonts w:ascii="Consolas" w:hAnsi="Consolas"/>
           <w:color w:val="FFFFFF" w:themeColor="background1"/>
@@ -25797,8 +26047,12 @@
           <w:szCs w:val="14"/>
           <w:lang w:val="en-US" w:eastAsia="de-CH"/>
         </w:rPr>
-      </w:pPr>
-      <w:r>
+        <w:t>Mandatory = $true,</w:t>
+      </w:r>
+    </w:p>
+    <w:p>
+      <w:pPr>
+        <w:shd w:val="clear" w:color="auto" w:fill="1F1F1F"/>
         <w:rPr>
           <w:rFonts w:ascii="Consolas" w:hAnsi="Consolas"/>
           <w:color w:val="FFFFFF" w:themeColor="background1"/>
@@ -25806,9 +26060,7 @@
           <w:szCs w:val="14"/>
           <w:lang w:val="en-US" w:eastAsia="de-CH"/>
         </w:rPr>
-        <w:t xml:space="preserve">        </w:t>
-      </w:r>
-      <w:proofErr w:type="spellStart"/>
+      </w:pPr>
       <w:r>
         <w:rPr>
           <w:rFonts w:ascii="Consolas" w:hAnsi="Consolas"/>
@@ -25817,9 +26069,9 @@
           <w:szCs w:val="14"/>
           <w:lang w:val="en-US" w:eastAsia="de-CH"/>
         </w:rPr>
-        <w:t>ParameterSetName</w:t>
-      </w:r>
-      <w:proofErr w:type="spellEnd"/>
+        <w:t xml:space="preserve">        </w:t>
+      </w:r>
+      <w:proofErr w:type="spellStart"/>
       <w:r>
         <w:rPr>
           <w:rFonts w:ascii="Consolas" w:hAnsi="Consolas"/>
@@ -25828,9 +26080,9 @@
           <w:szCs w:val="14"/>
           <w:lang w:val="en-US" w:eastAsia="de-CH"/>
         </w:rPr>
-        <w:t xml:space="preserve"> = "</w:t>
-      </w:r>
-      <w:proofErr w:type="spellStart"/>
+        <w:t>ParameterSetName</w:t>
+      </w:r>
+      <w:proofErr w:type="spellEnd"/>
       <w:r>
         <w:rPr>
           <w:rFonts w:ascii="Consolas" w:hAnsi="Consolas"/>
@@ -25839,9 +26091,9 @@
           <w:szCs w:val="14"/>
           <w:lang w:val="en-US" w:eastAsia="de-CH"/>
         </w:rPr>
-        <w:t>ServerArray</w:t>
-      </w:r>
-      <w:proofErr w:type="spellEnd"/>
+        <w:t xml:space="preserve"> = "</w:t>
+      </w:r>
+      <w:proofErr w:type="spellStart"/>
       <w:r>
         <w:rPr>
           <w:rFonts w:ascii="Consolas" w:hAnsi="Consolas"/>
@@ -25850,12 +26102,10 @@
           <w:szCs w:val="14"/>
           <w:lang w:val="en-US" w:eastAsia="de-CH"/>
         </w:rPr>
-        <w:t>")]</w:t>
-      </w:r>
-    </w:p>
-    <w:p>
-      <w:pPr>
-        <w:shd w:val="clear" w:color="auto" w:fill="1F1F1F"/>
+        <w:t>ServerPath</w:t>
+      </w:r>
+      <w:proofErr w:type="spellEnd"/>
+      <w:r>
         <w:rPr>
           <w:rFonts w:ascii="Consolas" w:hAnsi="Consolas"/>
           <w:color w:val="FFFFFF" w:themeColor="background1"/>
@@ -25863,8 +26113,12 @@
           <w:szCs w:val="14"/>
           <w:lang w:val="en-US" w:eastAsia="de-CH"/>
         </w:rPr>
-      </w:pPr>
-      <w:r>
+        <w:t>")]</w:t>
+      </w:r>
+    </w:p>
+    <w:p>
+      <w:pPr>
+        <w:shd w:val="clear" w:color="auto" w:fill="1F1F1F"/>
         <w:rPr>
           <w:rFonts w:ascii="Consolas" w:hAnsi="Consolas"/>
           <w:color w:val="FFFFFF" w:themeColor="background1"/>
@@ -25872,12 +26126,8 @@
           <w:szCs w:val="14"/>
           <w:lang w:val="en-US" w:eastAsia="de-CH"/>
         </w:rPr>
-        <w:t>    [Parameter(Mandatory = $true,</w:t>
-      </w:r>
-    </w:p>
-    <w:p>
-      <w:pPr>
-        <w:shd w:val="clear" w:color="auto" w:fill="1F1F1F"/>
+      </w:pPr>
+      <w:r>
         <w:rPr>
           <w:rFonts w:ascii="Consolas" w:hAnsi="Consolas"/>
           <w:color w:val="FFFFFF" w:themeColor="background1"/>
@@ -25885,8 +26135,12 @@
           <w:szCs w:val="14"/>
           <w:lang w:val="en-US" w:eastAsia="de-CH"/>
         </w:rPr>
-      </w:pPr>
-      <w:r>
+        <w:t>    [string]</w:t>
+      </w:r>
+    </w:p>
+    <w:p>
+      <w:pPr>
+        <w:shd w:val="clear" w:color="auto" w:fill="1F1F1F"/>
         <w:rPr>
           <w:rFonts w:ascii="Consolas" w:hAnsi="Consolas"/>
           <w:color w:val="FFFFFF" w:themeColor="background1"/>
@@ -25894,9 +26148,7 @@
           <w:szCs w:val="14"/>
           <w:lang w:val="en-US" w:eastAsia="de-CH"/>
         </w:rPr>
-        <w:t xml:space="preserve">        </w:t>
-      </w:r>
-      <w:proofErr w:type="spellStart"/>
+      </w:pPr>
       <w:r>
         <w:rPr>
           <w:rFonts w:ascii="Consolas" w:hAnsi="Consolas"/>
@@ -25905,10 +26157,12 @@
           <w:szCs w:val="14"/>
           <w:lang w:val="en-US" w:eastAsia="de-CH"/>
         </w:rPr>
-        <w:t>ParameterSetName</w:t>
-      </w:r>
-      <w:proofErr w:type="spellEnd"/>
-      <w:r>
+        <w:t>    $Username,</w:t>
+      </w:r>
+    </w:p>
+    <w:p>
+      <w:pPr>
+        <w:shd w:val="clear" w:color="auto" w:fill="1F1F1F"/>
         <w:rPr>
           <w:rFonts w:ascii="Consolas" w:hAnsi="Consolas"/>
           <w:color w:val="FFFFFF" w:themeColor="background1"/>
@@ -25916,8 +26170,7 @@
           <w:szCs w:val="14"/>
           <w:lang w:val="en-US" w:eastAsia="de-CH"/>
         </w:rPr>
-        <w:t xml:space="preserve"> = "Inventory")]</w:t>
-      </w:r>
+      </w:pPr>
     </w:p>
     <w:p>
       <w:pPr>
@@ -25938,12 +26191,10 @@
           <w:szCs w:val="14"/>
           <w:lang w:val="en-US" w:eastAsia="de-CH"/>
         </w:rPr>
-        <w:t>    [string]</w:t>
-      </w:r>
-    </w:p>
-    <w:p>
-      <w:pPr>
-        <w:shd w:val="clear" w:color="auto" w:fill="1F1F1F"/>
+        <w:t>    [</w:t>
+      </w:r>
+      <w:proofErr w:type="gramStart"/>
+      <w:r>
         <w:rPr>
           <w:rFonts w:ascii="Consolas" w:hAnsi="Consolas"/>
           <w:color w:val="FFFFFF" w:themeColor="background1"/>
@@ -25951,7 +26202,9 @@
           <w:szCs w:val="14"/>
           <w:lang w:val="en-US" w:eastAsia="de-CH"/>
         </w:rPr>
-      </w:pPr>
+        <w:t>Parameter(</w:t>
+      </w:r>
+      <w:proofErr w:type="gramEnd"/>
       <w:r>
         <w:rPr>
           <w:rFonts w:ascii="Consolas" w:hAnsi="Consolas"/>
@@ -25960,12 +26213,11 @@
           <w:szCs w:val="14"/>
           <w:lang w:val="en-US" w:eastAsia="de-CH"/>
         </w:rPr>
-        <w:t>    $Password</w:t>
-      </w:r>
-    </w:p>
-    <w:p>
-      <w:pPr>
-        <w:keepNext/>
+        <w:t>Mandatory = $true,</w:t>
+      </w:r>
+    </w:p>
+    <w:p>
+      <w:pPr>
         <w:shd w:val="clear" w:color="auto" w:fill="1F1F1F"/>
         <w:rPr>
           <w:rFonts w:ascii="Consolas" w:hAnsi="Consolas"/>
@@ -25983,6 +26235,403 @@
           <w:szCs w:val="14"/>
           <w:lang w:val="en-US" w:eastAsia="de-CH"/>
         </w:rPr>
+        <w:t xml:space="preserve">        </w:t>
+      </w:r>
+      <w:proofErr w:type="spellStart"/>
+      <w:r>
+        <w:rPr>
+          <w:rFonts w:ascii="Consolas" w:hAnsi="Consolas"/>
+          <w:color w:val="FFFFFF" w:themeColor="background1"/>
+          <w:sz w:val="14"/>
+          <w:szCs w:val="14"/>
+          <w:lang w:val="en-US" w:eastAsia="de-CH"/>
+        </w:rPr>
+        <w:t>ParameterSetName</w:t>
+      </w:r>
+      <w:proofErr w:type="spellEnd"/>
+      <w:r>
+        <w:rPr>
+          <w:rFonts w:ascii="Consolas" w:hAnsi="Consolas"/>
+          <w:color w:val="FFFFFF" w:themeColor="background1"/>
+          <w:sz w:val="14"/>
+          <w:szCs w:val="14"/>
+          <w:lang w:val="en-US" w:eastAsia="de-CH"/>
+        </w:rPr>
+        <w:t xml:space="preserve"> = "Config")]</w:t>
+      </w:r>
+    </w:p>
+    <w:p>
+      <w:pPr>
+        <w:shd w:val="clear" w:color="auto" w:fill="1F1F1F"/>
+        <w:rPr>
+          <w:rFonts w:ascii="Consolas" w:hAnsi="Consolas"/>
+          <w:color w:val="FFFFFF" w:themeColor="background1"/>
+          <w:sz w:val="14"/>
+          <w:szCs w:val="14"/>
+          <w:lang w:val="en-US" w:eastAsia="de-CH"/>
+        </w:rPr>
+      </w:pPr>
+      <w:r>
+        <w:rPr>
+          <w:rFonts w:ascii="Consolas" w:hAnsi="Consolas"/>
+          <w:color w:val="FFFFFF" w:themeColor="background1"/>
+          <w:sz w:val="14"/>
+          <w:szCs w:val="14"/>
+          <w:lang w:val="en-US" w:eastAsia="de-CH"/>
+        </w:rPr>
+        <w:t>    [</w:t>
+      </w:r>
+      <w:proofErr w:type="gramStart"/>
+      <w:r>
+        <w:rPr>
+          <w:rFonts w:ascii="Consolas" w:hAnsi="Consolas"/>
+          <w:color w:val="FFFFFF" w:themeColor="background1"/>
+          <w:sz w:val="14"/>
+          <w:szCs w:val="14"/>
+          <w:lang w:val="en-US" w:eastAsia="de-CH"/>
+        </w:rPr>
+        <w:t>Parameter(</w:t>
+      </w:r>
+      <w:proofErr w:type="gramEnd"/>
+      <w:r>
+        <w:rPr>
+          <w:rFonts w:ascii="Consolas" w:hAnsi="Consolas"/>
+          <w:color w:val="FFFFFF" w:themeColor="background1"/>
+          <w:sz w:val="14"/>
+          <w:szCs w:val="14"/>
+          <w:lang w:val="en-US" w:eastAsia="de-CH"/>
+        </w:rPr>
+        <w:t>Mandatory = $true,</w:t>
+      </w:r>
+    </w:p>
+    <w:p>
+      <w:pPr>
+        <w:shd w:val="clear" w:color="auto" w:fill="1F1F1F"/>
+        <w:rPr>
+          <w:rFonts w:ascii="Consolas" w:hAnsi="Consolas"/>
+          <w:color w:val="FFFFFF" w:themeColor="background1"/>
+          <w:sz w:val="14"/>
+          <w:szCs w:val="14"/>
+          <w:lang w:val="en-US" w:eastAsia="de-CH"/>
+        </w:rPr>
+      </w:pPr>
+      <w:r>
+        <w:rPr>
+          <w:rFonts w:ascii="Consolas" w:hAnsi="Consolas"/>
+          <w:color w:val="FFFFFF" w:themeColor="background1"/>
+          <w:sz w:val="14"/>
+          <w:szCs w:val="14"/>
+          <w:lang w:val="en-US" w:eastAsia="de-CH"/>
+        </w:rPr>
+        <w:t xml:space="preserve">        </w:t>
+      </w:r>
+      <w:proofErr w:type="spellStart"/>
+      <w:r>
+        <w:rPr>
+          <w:rFonts w:ascii="Consolas" w:hAnsi="Consolas"/>
+          <w:color w:val="FFFFFF" w:themeColor="background1"/>
+          <w:sz w:val="14"/>
+          <w:szCs w:val="14"/>
+          <w:lang w:val="en-US" w:eastAsia="de-CH"/>
+        </w:rPr>
+        <w:t>ParameterSetName</w:t>
+      </w:r>
+      <w:proofErr w:type="spellEnd"/>
+      <w:r>
+        <w:rPr>
+          <w:rFonts w:ascii="Consolas" w:hAnsi="Consolas"/>
+          <w:color w:val="FFFFFF" w:themeColor="background1"/>
+          <w:sz w:val="14"/>
+          <w:szCs w:val="14"/>
+          <w:lang w:val="en-US" w:eastAsia="de-CH"/>
+        </w:rPr>
+        <w:t xml:space="preserve"> = "</w:t>
+      </w:r>
+      <w:proofErr w:type="spellStart"/>
+      <w:r>
+        <w:rPr>
+          <w:rFonts w:ascii="Consolas" w:hAnsi="Consolas"/>
+          <w:color w:val="FFFFFF" w:themeColor="background1"/>
+          <w:sz w:val="14"/>
+          <w:szCs w:val="14"/>
+          <w:lang w:val="en-US" w:eastAsia="de-CH"/>
+        </w:rPr>
+        <w:t>ServerPath</w:t>
+      </w:r>
+      <w:proofErr w:type="spellEnd"/>
+      <w:r>
+        <w:rPr>
+          <w:rFonts w:ascii="Consolas" w:hAnsi="Consolas"/>
+          <w:color w:val="FFFFFF" w:themeColor="background1"/>
+          <w:sz w:val="14"/>
+          <w:szCs w:val="14"/>
+          <w:lang w:val="en-US" w:eastAsia="de-CH"/>
+        </w:rPr>
+        <w:t>")]</w:t>
+      </w:r>
+    </w:p>
+    <w:p>
+      <w:pPr>
+        <w:shd w:val="clear" w:color="auto" w:fill="1F1F1F"/>
+        <w:rPr>
+          <w:rFonts w:ascii="Consolas" w:hAnsi="Consolas"/>
+          <w:color w:val="FFFFFF" w:themeColor="background1"/>
+          <w:sz w:val="14"/>
+          <w:szCs w:val="14"/>
+          <w:lang w:val="en-US" w:eastAsia="de-CH"/>
+        </w:rPr>
+      </w:pPr>
+      <w:r>
+        <w:rPr>
+          <w:rFonts w:ascii="Consolas" w:hAnsi="Consolas"/>
+          <w:color w:val="FFFFFF" w:themeColor="background1"/>
+          <w:sz w:val="14"/>
+          <w:szCs w:val="14"/>
+          <w:lang w:val="en-US" w:eastAsia="de-CH"/>
+        </w:rPr>
+        <w:t>    [</w:t>
+      </w:r>
+      <w:proofErr w:type="gramStart"/>
+      <w:r>
+        <w:rPr>
+          <w:rFonts w:ascii="Consolas" w:hAnsi="Consolas"/>
+          <w:color w:val="FFFFFF" w:themeColor="background1"/>
+          <w:sz w:val="14"/>
+          <w:szCs w:val="14"/>
+          <w:lang w:val="en-US" w:eastAsia="de-CH"/>
+        </w:rPr>
+        <w:t>Parameter(</w:t>
+      </w:r>
+      <w:proofErr w:type="gramEnd"/>
+      <w:r>
+        <w:rPr>
+          <w:rFonts w:ascii="Consolas" w:hAnsi="Consolas"/>
+          <w:color w:val="FFFFFF" w:themeColor="background1"/>
+          <w:sz w:val="14"/>
+          <w:szCs w:val="14"/>
+          <w:lang w:val="en-US" w:eastAsia="de-CH"/>
+        </w:rPr>
+        <w:t>Mandatory = $true,</w:t>
+      </w:r>
+    </w:p>
+    <w:p>
+      <w:pPr>
+        <w:shd w:val="clear" w:color="auto" w:fill="1F1F1F"/>
+        <w:rPr>
+          <w:rFonts w:ascii="Consolas" w:hAnsi="Consolas"/>
+          <w:color w:val="FFFFFF" w:themeColor="background1"/>
+          <w:sz w:val="14"/>
+          <w:szCs w:val="14"/>
+          <w:lang w:val="en-US" w:eastAsia="de-CH"/>
+        </w:rPr>
+      </w:pPr>
+      <w:r>
+        <w:rPr>
+          <w:rFonts w:ascii="Consolas" w:hAnsi="Consolas"/>
+          <w:color w:val="FFFFFF" w:themeColor="background1"/>
+          <w:sz w:val="14"/>
+          <w:szCs w:val="14"/>
+          <w:lang w:val="en-US" w:eastAsia="de-CH"/>
+        </w:rPr>
+        <w:t xml:space="preserve">        </w:t>
+      </w:r>
+      <w:proofErr w:type="spellStart"/>
+      <w:r>
+        <w:rPr>
+          <w:rFonts w:ascii="Consolas" w:hAnsi="Consolas"/>
+          <w:color w:val="FFFFFF" w:themeColor="background1"/>
+          <w:sz w:val="14"/>
+          <w:szCs w:val="14"/>
+          <w:lang w:val="en-US" w:eastAsia="de-CH"/>
+        </w:rPr>
+        <w:t>ParameterSetName</w:t>
+      </w:r>
+      <w:proofErr w:type="spellEnd"/>
+      <w:r>
+        <w:rPr>
+          <w:rFonts w:ascii="Consolas" w:hAnsi="Consolas"/>
+          <w:color w:val="FFFFFF" w:themeColor="background1"/>
+          <w:sz w:val="14"/>
+          <w:szCs w:val="14"/>
+          <w:lang w:val="en-US" w:eastAsia="de-CH"/>
+        </w:rPr>
+        <w:t xml:space="preserve"> = "</w:t>
+      </w:r>
+      <w:proofErr w:type="spellStart"/>
+      <w:r>
+        <w:rPr>
+          <w:rFonts w:ascii="Consolas" w:hAnsi="Consolas"/>
+          <w:color w:val="FFFFFF" w:themeColor="background1"/>
+          <w:sz w:val="14"/>
+          <w:szCs w:val="14"/>
+          <w:lang w:val="en-US" w:eastAsia="de-CH"/>
+        </w:rPr>
+        <w:t>ServerArray</w:t>
+      </w:r>
+      <w:proofErr w:type="spellEnd"/>
+      <w:r>
+        <w:rPr>
+          <w:rFonts w:ascii="Consolas" w:hAnsi="Consolas"/>
+          <w:color w:val="FFFFFF" w:themeColor="background1"/>
+          <w:sz w:val="14"/>
+          <w:szCs w:val="14"/>
+          <w:lang w:val="en-US" w:eastAsia="de-CH"/>
+        </w:rPr>
+        <w:t>")]</w:t>
+      </w:r>
+    </w:p>
+    <w:p>
+      <w:pPr>
+        <w:shd w:val="clear" w:color="auto" w:fill="1F1F1F"/>
+        <w:rPr>
+          <w:rFonts w:ascii="Consolas" w:hAnsi="Consolas"/>
+          <w:color w:val="FFFFFF" w:themeColor="background1"/>
+          <w:sz w:val="14"/>
+          <w:szCs w:val="14"/>
+          <w:lang w:val="en-US" w:eastAsia="de-CH"/>
+        </w:rPr>
+      </w:pPr>
+      <w:r>
+        <w:rPr>
+          <w:rFonts w:ascii="Consolas" w:hAnsi="Consolas"/>
+          <w:color w:val="FFFFFF" w:themeColor="background1"/>
+          <w:sz w:val="14"/>
+          <w:szCs w:val="14"/>
+          <w:lang w:val="en-US" w:eastAsia="de-CH"/>
+        </w:rPr>
+        <w:t>    [</w:t>
+      </w:r>
+      <w:proofErr w:type="gramStart"/>
+      <w:r>
+        <w:rPr>
+          <w:rFonts w:ascii="Consolas" w:hAnsi="Consolas"/>
+          <w:color w:val="FFFFFF" w:themeColor="background1"/>
+          <w:sz w:val="14"/>
+          <w:szCs w:val="14"/>
+          <w:lang w:val="en-US" w:eastAsia="de-CH"/>
+        </w:rPr>
+        <w:t>Parameter(</w:t>
+      </w:r>
+      <w:proofErr w:type="gramEnd"/>
+      <w:r>
+        <w:rPr>
+          <w:rFonts w:ascii="Consolas" w:hAnsi="Consolas"/>
+          <w:color w:val="FFFFFF" w:themeColor="background1"/>
+          <w:sz w:val="14"/>
+          <w:szCs w:val="14"/>
+          <w:lang w:val="en-US" w:eastAsia="de-CH"/>
+        </w:rPr>
+        <w:t>Mandatory = $true,</w:t>
+      </w:r>
+    </w:p>
+    <w:p>
+      <w:pPr>
+        <w:shd w:val="clear" w:color="auto" w:fill="1F1F1F"/>
+        <w:rPr>
+          <w:rFonts w:ascii="Consolas" w:hAnsi="Consolas"/>
+          <w:color w:val="FFFFFF" w:themeColor="background1"/>
+          <w:sz w:val="14"/>
+          <w:szCs w:val="14"/>
+          <w:lang w:val="en-US" w:eastAsia="de-CH"/>
+        </w:rPr>
+      </w:pPr>
+      <w:r>
+        <w:rPr>
+          <w:rFonts w:ascii="Consolas" w:hAnsi="Consolas"/>
+          <w:color w:val="FFFFFF" w:themeColor="background1"/>
+          <w:sz w:val="14"/>
+          <w:szCs w:val="14"/>
+          <w:lang w:val="en-US" w:eastAsia="de-CH"/>
+        </w:rPr>
+        <w:t xml:space="preserve">        </w:t>
+      </w:r>
+      <w:proofErr w:type="spellStart"/>
+      <w:r>
+        <w:rPr>
+          <w:rFonts w:ascii="Consolas" w:hAnsi="Consolas"/>
+          <w:color w:val="FFFFFF" w:themeColor="background1"/>
+          <w:sz w:val="14"/>
+          <w:szCs w:val="14"/>
+          <w:lang w:val="en-US" w:eastAsia="de-CH"/>
+        </w:rPr>
+        <w:t>ParameterSetName</w:t>
+      </w:r>
+      <w:proofErr w:type="spellEnd"/>
+      <w:r>
+        <w:rPr>
+          <w:rFonts w:ascii="Consolas" w:hAnsi="Consolas"/>
+          <w:color w:val="FFFFFF" w:themeColor="background1"/>
+          <w:sz w:val="14"/>
+          <w:szCs w:val="14"/>
+          <w:lang w:val="en-US" w:eastAsia="de-CH"/>
+        </w:rPr>
+        <w:t xml:space="preserve"> = "Inventory")]</w:t>
+      </w:r>
+    </w:p>
+    <w:p>
+      <w:pPr>
+        <w:shd w:val="clear" w:color="auto" w:fill="1F1F1F"/>
+        <w:rPr>
+          <w:rFonts w:ascii="Consolas" w:hAnsi="Consolas"/>
+          <w:color w:val="FFFFFF" w:themeColor="background1"/>
+          <w:sz w:val="14"/>
+          <w:szCs w:val="14"/>
+          <w:lang w:val="en-US" w:eastAsia="de-CH"/>
+        </w:rPr>
+      </w:pPr>
+      <w:r>
+        <w:rPr>
+          <w:rFonts w:ascii="Consolas" w:hAnsi="Consolas"/>
+          <w:color w:val="FFFFFF" w:themeColor="background1"/>
+          <w:sz w:val="14"/>
+          <w:szCs w:val="14"/>
+          <w:lang w:val="en-US" w:eastAsia="de-CH"/>
+        </w:rPr>
+        <w:t>    [string]</w:t>
+      </w:r>
+    </w:p>
+    <w:p>
+      <w:pPr>
+        <w:shd w:val="clear" w:color="auto" w:fill="1F1F1F"/>
+        <w:rPr>
+          <w:rFonts w:ascii="Consolas" w:hAnsi="Consolas"/>
+          <w:color w:val="FFFFFF" w:themeColor="background1"/>
+          <w:sz w:val="14"/>
+          <w:szCs w:val="14"/>
+          <w:lang w:val="en-US" w:eastAsia="de-CH"/>
+        </w:rPr>
+      </w:pPr>
+      <w:r>
+        <w:rPr>
+          <w:rFonts w:ascii="Consolas" w:hAnsi="Consolas"/>
+          <w:color w:val="FFFFFF" w:themeColor="background1"/>
+          <w:sz w:val="14"/>
+          <w:szCs w:val="14"/>
+          <w:lang w:val="en-US" w:eastAsia="de-CH"/>
+        </w:rPr>
+        <w:t>    $Password</w:t>
+      </w:r>
+    </w:p>
+    <w:p>
+      <w:pPr>
+        <w:keepNext/>
+        <w:shd w:val="clear" w:color="auto" w:fill="1F1F1F"/>
+        <w:rPr>
+          <w:rFonts w:ascii="Consolas" w:hAnsi="Consolas"/>
+          <w:color w:val="FFFFFF" w:themeColor="background1"/>
+          <w:sz w:val="14"/>
+          <w:szCs w:val="14"/>
+          <w:lang w:val="en-US" w:eastAsia="de-CH"/>
+        </w:rPr>
+      </w:pPr>
+      <w:r>
+        <w:rPr>
+          <w:rFonts w:ascii="Consolas" w:hAnsi="Consolas"/>
+          <w:color w:val="FFFFFF" w:themeColor="background1"/>
+          <w:sz w:val="14"/>
+          <w:szCs w:val="14"/>
+          <w:lang w:val="en-US" w:eastAsia="de-CH"/>
+        </w:rPr>
         <w:t>)</w:t>
       </w:r>
     </w:p>
@@ -26068,7 +26717,11 @@
     <w:p/>
     <w:p>
       <w:r>
-        <w:t xml:space="preserve">Die Nutzung des </w:t>
+        <w:t xml:space="preserve">Die Nutzung </w:t>
+      </w:r>
+      <w:proofErr w:type="gramStart"/>
+      <w:r>
+        <w:t xml:space="preserve">des </w:t>
       </w:r>
       <w:proofErr w:type="spellStart"/>
       <w:r>
@@ -26079,7 +26732,11 @@
       </w:r>
       <w:proofErr w:type="spellEnd"/>
       <w:r>
-        <w:t>-Argument ganz am Anfang der Parameter</w:t>
+        <w:t>-Argument</w:t>
+      </w:r>
+      <w:proofErr w:type="gramEnd"/>
+      <w:r>
+        <w:t xml:space="preserve"> ganz am Anfang der Parameter</w:t>
       </w:r>
       <w:r>
         <w:t>liste führt dazu, dass die Parameter nicht positionell gesetzt werden können, sondern nur durch genaue Angabe des Namens – dadurch wird der Nutzer dazu gebracht, darüber nachzudenken, was er da überhaupt eingibt und macht das es ausserdem etwas einfacher zu dokumentieren.</w:t>
@@ -28548,13 +29205,29 @@
     </w:p>
     <w:p>
       <w:r>
-        <w:t xml:space="preserve">Wie man anhand der Entscheidungsmatrix unschwer erkennen kann, ist die Entscheidung relativ knapp ausgefallen und auf dem Modul gelandet. Das ist vor allem der Wiederverwendbarkeit des Codes sowie der Lesbarkeit geschuldet. </w:t>
+        <w:t xml:space="preserve">Wie man anhand der Entscheidungsmatrix unschwer erkennen kann, ist die </w:t>
+      </w:r>
+      <w:proofErr w:type="gramStart"/>
+      <w:r>
+        <w:t>Entscheidung relativ</w:t>
+      </w:r>
+      <w:proofErr w:type="gramEnd"/>
+      <w:r>
+        <w:t xml:space="preserve"> knapp ausgefallen und auf dem Modul gelandet. Das ist vor allem der Wiederverwendbarkeit des Codes sowie der Lesbarkeit geschuldet. </w:t>
       </w:r>
     </w:p>
     <w:p/>
     <w:p>
       <w:r>
-        <w:t xml:space="preserve">Als Skript ist übrigens gemeint, zwar mehrere Dateien zu verwenden, aber diese nicht durch ein Modul zentral zu bündeln. Es ist zwar einfacher in der Entwicklung, aber dafür geht die Modularität und die Wiederverwendbarkeit verloren – da dieses Skript später noch weiterentwickelt werden soll, ist diese aber stark von Vorteil. Ansonsten ist das Modul in den meisten Bereichen nur leicht besser als das Skript. Ein Nachteil des Moduls ist, dass der Kandidat noch nie selbst ein komplettes Modul entwickelt hat, sondern nur </w:t>
+        <w:t xml:space="preserve">Als Skript </w:t>
+      </w:r>
+      <w:proofErr w:type="gramStart"/>
+      <w:r>
+        <w:t>ist übrigens</w:t>
+      </w:r>
+      <w:proofErr w:type="gramEnd"/>
+      <w:r>
+        <w:t xml:space="preserve"> gemeint, zwar mehrere Dateien zu verwenden, aber diese nicht durch ein Modul zentral zu bündeln. Es ist zwar einfacher in der Entwicklung, aber dafür geht die Modularität und die Wiederverwendbarkeit verloren – da dieses Skript später noch weiterentwickelt werden soll, ist diese aber stark von Vorteil. Ansonsten ist das Modul in den meisten Bereichen nur leicht besser als das Skript. Ein Nachteil des Moduls ist, dass der Kandidat noch nie selbst ein komplettes Modul entwickelt hat, sondern nur </w:t>
       </w:r>
       <w:r>
         <w:t xml:space="preserve">zum Testen. </w:t>
@@ -28841,6 +29514,7 @@
         <w:t>-</w:t>
       </w:r>
       <w:proofErr w:type="spellStart"/>
+      <w:proofErr w:type="gramStart"/>
       <w:r>
         <w:rPr>
           <w:rFonts w:ascii="Consolas" w:hAnsi="Consolas"/>
@@ -28862,6 +29536,7 @@
         </w:rPr>
         <w:t>;</w:t>
       </w:r>
+      <w:proofErr w:type="gramEnd"/>
     </w:p>
     <w:p>
       <w:pPr>
@@ -28893,7 +29568,18 @@
           <w:szCs w:val="21"/>
           <w:lang w:val="en-US" w:eastAsia="de-CH"/>
         </w:rPr>
-        <w:t xml:space="preserve"> .\ILO</w:t>
+        <w:t xml:space="preserve"> </w:t>
+      </w:r>
+      <w:proofErr w:type="gramStart"/>
+      <w:r>
+        <w:rPr>
+          <w:rFonts w:ascii="Consolas" w:hAnsi="Consolas"/>
+          <w:color w:val="CCCCCC"/>
+          <w:sz w:val="21"/>
+          <w:szCs w:val="21"/>
+          <w:lang w:val="en-US" w:eastAsia="de-CH"/>
+        </w:rPr>
+        <w:t>.\ILO</w:t>
       </w:r>
       <w:r>
         <w:rPr>
@@ -28947,6 +29633,7 @@
         </w:rPr>
         <w:t>Inventorizer.psm1;</w:t>
       </w:r>
+      <w:proofErr w:type="gramEnd"/>
     </w:p>
     <w:p>
       <w:pPr>
@@ -29254,7 +29941,18 @@
           <w:szCs w:val="21"/>
           <w:lang w:val="en-US" w:eastAsia="de-CH"/>
         </w:rPr>
-        <w:t xml:space="preserve">) { </w:t>
+        <w:t xml:space="preserve">) </w:t>
+      </w:r>
+      <w:proofErr w:type="gramStart"/>
+      <w:r>
+        <w:rPr>
+          <w:rFonts w:ascii="Consolas" w:hAnsi="Consolas"/>
+          <w:color w:val="CCCCCC"/>
+          <w:sz w:val="21"/>
+          <w:szCs w:val="21"/>
+          <w:lang w:val="en-US" w:eastAsia="de-CH"/>
+        </w:rPr>
+        <w:t xml:space="preserve">{ </w:t>
       </w:r>
       <w:r>
         <w:rPr>
@@ -29264,7 +29962,18 @@
           <w:szCs w:val="21"/>
           <w:lang w:val="en-US" w:eastAsia="de-CH"/>
         </w:rPr>
-        <w:t>$help</w:t>
+        <w:t>$</w:t>
+      </w:r>
+      <w:proofErr w:type="gramEnd"/>
+      <w:r>
+        <w:rPr>
+          <w:rFonts w:ascii="Consolas" w:hAnsi="Consolas"/>
+          <w:color w:val="9CDCFE"/>
+          <w:sz w:val="21"/>
+          <w:szCs w:val="21"/>
+          <w:lang w:val="en-US" w:eastAsia="de-CH"/>
+        </w:rPr>
+        <w:t>help</w:t>
       </w:r>
       <w:r>
         <w:rPr>
@@ -29370,6 +30079,7 @@
         <w:t>$</w:t>
       </w:r>
       <w:proofErr w:type="spellStart"/>
+      <w:proofErr w:type="gramStart"/>
       <w:r>
         <w:rPr>
           <w:rFonts w:ascii="Consolas" w:hAnsi="Consolas"/>
@@ -29391,6 +30101,7 @@
         <w:t>.Length</w:t>
       </w:r>
       <w:proofErr w:type="spellEnd"/>
+      <w:proofErr w:type="gramEnd"/>
       <w:r>
         <w:rPr>
           <w:rFonts w:ascii="Consolas" w:hAnsi="Consolas"/>
@@ -29612,7 +30323,15 @@
       </w:r>
       <w:proofErr w:type="spellEnd"/>
       <w:r>
-        <w:t xml:space="preserve"> ist im Endeffekt nichts anderes, als verschachtelte Switch-Case-Statements, welche die 4 verschiedenen Möglichkeiten der Generierung abdecken</w:t>
+        <w:t xml:space="preserve"> ist im Endeffekt nichts </w:t>
+      </w:r>
+      <w:proofErr w:type="gramStart"/>
+      <w:r>
+        <w:t>anderes,</w:t>
+      </w:r>
+      <w:proofErr w:type="gramEnd"/>
+      <w:r>
+        <w:t xml:space="preserve"> als verschachtelte Switch-Case-Statements, welche die 4 verschiedenen Möglichkeiten der Generierung abdecken</w:t>
       </w:r>
       <w:r>
         <w:t xml:space="preserve"> und generell diesem Muster an Nutzereingaben (Read-Host) und switch-Statements folgen</w:t>
@@ -29733,7 +30452,18 @@
           <w:szCs w:val="21"/>
           <w:lang w:val="en-US" w:eastAsia="de-CH"/>
         </w:rPr>
-        <w:t>"Where do you want to save the config at?"</w:t>
+        <w:t>"Where do you want to save the config at?</w:t>
+      </w:r>
+      <w:proofErr w:type="gramStart"/>
+      <w:r>
+        <w:rPr>
+          <w:rFonts w:ascii="Consolas" w:hAnsi="Consolas"/>
+          <w:color w:val="CE9178"/>
+          <w:sz w:val="21"/>
+          <w:szCs w:val="21"/>
+          <w:lang w:val="en-US" w:eastAsia="de-CH"/>
+        </w:rPr>
+        <w:t>"</w:t>
       </w:r>
       <w:r>
         <w:rPr>
@@ -29745,6 +30475,7 @@
         </w:rPr>
         <w:t>;</w:t>
       </w:r>
+      <w:proofErr w:type="gramEnd"/>
     </w:p>
     <w:p>
       <w:pPr>
@@ -29858,7 +30589,18 @@
           <w:szCs w:val="21"/>
           <w:lang w:val="en-US" w:eastAsia="de-CH"/>
         </w:rPr>
-        <w:t>"Do you want to:</w:t>
+        <w:t xml:space="preserve">"Do you want </w:t>
+      </w:r>
+      <w:proofErr w:type="gramStart"/>
+      <w:r>
+        <w:rPr>
+          <w:rFonts w:ascii="Consolas" w:hAnsi="Consolas"/>
+          <w:color w:val="CE9178"/>
+          <w:sz w:val="21"/>
+          <w:szCs w:val="21"/>
+          <w:lang w:val="en-US" w:eastAsia="de-CH"/>
+        </w:rPr>
+        <w:t>to:</w:t>
       </w:r>
       <w:r>
         <w:rPr>
@@ -29871,6 +30613,7 @@
         <w:t>`</w:t>
       </w:r>
       <w:proofErr w:type="spellStart"/>
+      <w:proofErr w:type="gramEnd"/>
       <w:r>
         <w:rPr>
           <w:rFonts w:ascii="Consolas" w:hAnsi="Consolas"/>
@@ -30116,6 +30859,7 @@
         <w:t>-</w:t>
       </w:r>
       <w:proofErr w:type="spellStart"/>
+      <w:proofErr w:type="gramStart"/>
       <w:r>
         <w:rPr>
           <w:rFonts w:ascii="Consolas" w:hAnsi="Consolas"/>
@@ -30137,6 +30881,7 @@
         </w:rPr>
         <w:t>;</w:t>
       </w:r>
+      <w:proofErr w:type="gramEnd"/>
     </w:p>
     <w:p>
       <w:pPr>
@@ -30160,6 +30905,7 @@
         </w:rPr>
         <w:t xml:space="preserve">        </w:t>
       </w:r>
+      <w:proofErr w:type="gramStart"/>
       <w:r>
         <w:rPr>
           <w:rFonts w:ascii="Consolas" w:hAnsi="Consolas"/>
@@ -30180,6 +30926,7 @@
         </w:rPr>
         <w:t>;</w:t>
       </w:r>
+      <w:proofErr w:type="gramEnd"/>
     </w:p>
     <w:p>
       <w:pPr>
@@ -30384,6 +31131,7 @@
         <w:t>-</w:t>
       </w:r>
       <w:proofErr w:type="spellStart"/>
+      <w:proofErr w:type="gramStart"/>
       <w:r>
         <w:rPr>
           <w:rFonts w:ascii="Consolas" w:hAnsi="Consolas"/>
@@ -30405,6 +31153,7 @@
         </w:rPr>
         <w:t>;</w:t>
       </w:r>
+      <w:proofErr w:type="gramEnd"/>
     </w:p>
     <w:p>
       <w:pPr>
@@ -30777,6 +31526,458 @@
         <w:t>Logfunktion</w:t>
       </w:r>
     </w:p>
+    <w:p>
+      <w:r>
+        <w:t>Loglevels</w:t>
+      </w:r>
+    </w:p>
+    <w:tbl>
+      <w:tblPr>
+        <w:tblStyle w:val="PSITabelle1"/>
+        <w:tblW w:w="0" w:type="auto"/>
+        <w:tblLook w:val="04A0" w:firstRow="1" w:lastRow="0" w:firstColumn="1" w:lastColumn="0" w:noHBand="0" w:noVBand="1"/>
+      </w:tblPr>
+      <w:tblGrid>
+        <w:gridCol w:w="1701"/>
+        <w:gridCol w:w="7369"/>
+      </w:tblGrid>
+      <w:tr>
+        <w:trPr>
+          <w:cnfStyle w:val="100000000000" w:firstRow="1" w:lastRow="0" w:firstColumn="0" w:lastColumn="0" w:oddVBand="0" w:evenVBand="0" w:oddHBand="0" w:evenHBand="0" w:firstRowFirstColumn="0" w:firstRowLastColumn="0" w:lastRowFirstColumn="0" w:lastRowLastColumn="0"/>
+        </w:trPr>
+        <w:tc>
+          <w:tcPr>
+            <w:tcW w:w="1701" w:type="dxa"/>
+          </w:tcPr>
+          <w:p>
+            <w:pPr>
+              <w:rPr>
+                <w:b/>
+              </w:rPr>
+            </w:pPr>
+            <w:r>
+              <w:rPr>
+                <w:b/>
+              </w:rPr>
+              <w:t>Level</w:t>
+            </w:r>
+          </w:p>
+        </w:tc>
+        <w:tc>
+          <w:tcPr>
+            <w:tcW w:w="7369" w:type="dxa"/>
+          </w:tcPr>
+          <w:p>
+            <w:pPr>
+              <w:rPr>
+                <w:b/>
+              </w:rPr>
+            </w:pPr>
+            <w:r>
+              <w:rPr>
+                <w:b/>
+              </w:rPr>
+              <w:t>Bezeichnung</w:t>
+            </w:r>
+          </w:p>
+        </w:tc>
+      </w:tr>
+      <w:tr>
+        <w:tc>
+          <w:tcPr>
+            <w:tcW w:w="1701" w:type="dxa"/>
+          </w:tcPr>
+          <w:p>
+            <w:r>
+              <w:t>0</w:t>
+            </w:r>
+          </w:p>
+        </w:tc>
+        <w:tc>
+          <w:tcPr>
+            <w:tcW w:w="7369" w:type="dxa"/>
+          </w:tcPr>
+          <w:p>
+            <w:r>
+              <w:t>Keine Logs</w:t>
+            </w:r>
+          </w:p>
+          <w:p/>
+        </w:tc>
+      </w:tr>
+      <w:tr>
+        <w:tc>
+          <w:tcPr>
+            <w:tcW w:w="1701" w:type="dxa"/>
+          </w:tcPr>
+          <w:p>
+            <w:r>
+              <w:t>1</w:t>
+            </w:r>
+          </w:p>
+        </w:tc>
+        <w:tc>
+          <w:tcPr>
+            <w:tcW w:w="7369" w:type="dxa"/>
+          </w:tcPr>
+          <w:p>
+            <w:r>
+              <w:t>Keine Logs, ausser bei Fehlern</w:t>
+            </w:r>
+          </w:p>
+        </w:tc>
+      </w:tr>
+      <w:tr>
+        <w:tc>
+          <w:tcPr>
+            <w:tcW w:w="1701" w:type="dxa"/>
+          </w:tcPr>
+          <w:p>
+            <w:r>
+              <w:t>2</w:t>
+            </w:r>
+          </w:p>
+        </w:tc>
+        <w:tc>
+          <w:tcPr>
+            <w:tcW w:w="7369" w:type="dxa"/>
+          </w:tcPr>
+          <w:p>
+            <w:r>
+              <w:t>Logs nur bei Start &amp; Ende des Skripts</w:t>
+            </w:r>
+          </w:p>
+        </w:tc>
+      </w:tr>
+      <w:tr>
+        <w:tc>
+          <w:tcPr>
+            <w:tcW w:w="1701" w:type="dxa"/>
+          </w:tcPr>
+          <w:p>
+            <w:r>
+              <w:t>3</w:t>
+            </w:r>
+          </w:p>
+        </w:tc>
+        <w:tc>
+          <w:tcPr>
+            <w:tcW w:w="7369" w:type="dxa"/>
+          </w:tcPr>
+          <w:p>
+            <w:r>
+              <w:t xml:space="preserve">Logs nur bei den wichtigsten Schritten </w:t>
+            </w:r>
+          </w:p>
+          <w:p>
+            <w:pPr>
+              <w:pStyle w:val="Listenabsatz"/>
+              <w:numPr>
+                <w:ilvl w:val="0"/>
+                <w:numId w:val="12"/>
+              </w:numPr>
+            </w:pPr>
+            <w:r>
+              <w:t>Auslesen der Konfiguration</w:t>
+            </w:r>
+          </w:p>
+          <w:p>
+            <w:pPr>
+              <w:pStyle w:val="Listenabsatz"/>
+              <w:numPr>
+                <w:ilvl w:val="0"/>
+                <w:numId w:val="12"/>
+              </w:numPr>
+            </w:pPr>
+            <w:r>
+              <w:t>Pingtest</w:t>
+            </w:r>
+          </w:p>
+          <w:p>
+            <w:pPr>
+              <w:pStyle w:val="Listenabsatz"/>
+              <w:numPr>
+                <w:ilvl w:val="0"/>
+                <w:numId w:val="12"/>
+              </w:numPr>
+            </w:pPr>
+            <w:r>
+              <w:t>Abfrage von Inventory</w:t>
+            </w:r>
+          </w:p>
+          <w:p>
+            <w:pPr>
+              <w:pStyle w:val="Listenabsatz"/>
+              <w:numPr>
+                <w:ilvl w:val="0"/>
+                <w:numId w:val="12"/>
+              </w:numPr>
+            </w:pPr>
+            <w:r>
+              <w:t>Abfrage von ILO</w:t>
+            </w:r>
+          </w:p>
+          <w:p>
+            <w:pPr>
+              <w:pStyle w:val="Listenabsatz"/>
+              <w:numPr>
+                <w:ilvl w:val="0"/>
+                <w:numId w:val="12"/>
+              </w:numPr>
+            </w:pPr>
+            <w:r>
+              <w:t>Speichern in die Dateien</w:t>
+            </w:r>
+          </w:p>
+          <w:p>
+            <w:pPr>
+              <w:pStyle w:val="Listenabsatz"/>
+              <w:numPr>
+                <w:ilvl w:val="0"/>
+                <w:numId w:val="12"/>
+              </w:numPr>
+            </w:pPr>
+            <w:r>
+              <w:t>Ende des Skripts</w:t>
+            </w:r>
+          </w:p>
+          <w:p>
+            <w:pPr>
+              <w:pStyle w:val="Listenabsatz"/>
+              <w:numPr>
+                <w:ilvl w:val="0"/>
+                <w:numId w:val="12"/>
+              </w:numPr>
+            </w:pPr>
+            <w:r>
+              <w:t>Fehler</w:t>
+            </w:r>
+          </w:p>
+        </w:tc>
+      </w:tr>
+      <w:tr>
+        <w:tc>
+          <w:tcPr>
+            <w:tcW w:w="1701" w:type="dxa"/>
+          </w:tcPr>
+          <w:p>
+            <w:r>
+              <w:t>4</w:t>
+            </w:r>
+          </w:p>
+        </w:tc>
+        <w:tc>
+          <w:tcPr>
+            <w:tcW w:w="7369" w:type="dxa"/>
+          </w:tcPr>
+          <w:p>
+            <w:r>
+              <w:t>Genauere Logs bei den wichtigsten Schritten</w:t>
+            </w:r>
+          </w:p>
+          <w:p>
+            <w:pPr>
+              <w:pStyle w:val="Listenabsatz"/>
+              <w:numPr>
+                <w:ilvl w:val="0"/>
+                <w:numId w:val="12"/>
+              </w:numPr>
+            </w:pPr>
+            <w:r>
+              <w:t>Auslesen der Konfiguration</w:t>
+            </w:r>
+          </w:p>
+          <w:p>
+            <w:pPr>
+              <w:pStyle w:val="Listenabsatz"/>
+              <w:numPr>
+                <w:ilvl w:val="0"/>
+                <w:numId w:val="12"/>
+              </w:numPr>
+            </w:pPr>
+            <w:r>
+              <w:t>Pingtest</w:t>
+            </w:r>
+          </w:p>
+          <w:p>
+            <w:pPr>
+              <w:pStyle w:val="Listenabsatz"/>
+              <w:numPr>
+                <w:ilvl w:val="1"/>
+                <w:numId w:val="12"/>
+              </w:numPr>
+            </w:pPr>
+            <w:r>
+              <w:t>Ergebnis der einzelnen Server</w:t>
+            </w:r>
+          </w:p>
+          <w:p>
+            <w:pPr>
+              <w:pStyle w:val="Listenabsatz"/>
+              <w:numPr>
+                <w:ilvl w:val="0"/>
+                <w:numId w:val="12"/>
+              </w:numPr>
+            </w:pPr>
+            <w:r>
+              <w:t>Abfrage von Inventory</w:t>
+            </w:r>
+          </w:p>
+          <w:p>
+            <w:pPr>
+              <w:pStyle w:val="Listenabsatz"/>
+              <w:numPr>
+                <w:ilvl w:val="1"/>
+                <w:numId w:val="12"/>
+              </w:numPr>
+            </w:pPr>
+            <w:r>
+              <w:t>Ergebnis der einzelnen Server</w:t>
+            </w:r>
+          </w:p>
+          <w:p>
+            <w:pPr>
+              <w:pStyle w:val="Listenabsatz"/>
+              <w:numPr>
+                <w:ilvl w:val="0"/>
+                <w:numId w:val="12"/>
+              </w:numPr>
+            </w:pPr>
+            <w:r>
+              <w:t>Abfrage von ILO</w:t>
+            </w:r>
+          </w:p>
+          <w:p>
+            <w:pPr>
+              <w:pStyle w:val="Listenabsatz"/>
+              <w:numPr>
+                <w:ilvl w:val="1"/>
+                <w:numId w:val="12"/>
+              </w:numPr>
+            </w:pPr>
+            <w:r>
+              <w:t>Abschluss der einzelnen Server</w:t>
+            </w:r>
+          </w:p>
+          <w:p>
+            <w:pPr>
+              <w:pStyle w:val="Listenabsatz"/>
+              <w:numPr>
+                <w:ilvl w:val="1"/>
+                <w:numId w:val="12"/>
+              </w:numPr>
+            </w:pPr>
+            <w:r>
+              <w:t>Abschluss der Abfrage von ILO</w:t>
+            </w:r>
+          </w:p>
+          <w:p>
+            <w:pPr>
+              <w:pStyle w:val="Listenabsatz"/>
+              <w:numPr>
+                <w:ilvl w:val="0"/>
+                <w:numId w:val="12"/>
+              </w:numPr>
+            </w:pPr>
+            <w:r>
+              <w:t>Speicherfunktion</w:t>
+            </w:r>
+          </w:p>
+          <w:p>
+            <w:pPr>
+              <w:pStyle w:val="Listenabsatz"/>
+              <w:numPr>
+                <w:ilvl w:val="1"/>
+                <w:numId w:val="12"/>
+              </w:numPr>
+            </w:pPr>
+            <w:r>
+              <w:t>In JSON</w:t>
+            </w:r>
+          </w:p>
+          <w:p>
+            <w:pPr>
+              <w:pStyle w:val="Listenabsatz"/>
+              <w:numPr>
+                <w:ilvl w:val="1"/>
+                <w:numId w:val="12"/>
+              </w:numPr>
+            </w:pPr>
+            <w:r>
+              <w:t>In CSV</w:t>
+            </w:r>
+          </w:p>
+          <w:p>
+            <w:pPr>
+              <w:pStyle w:val="Listenabsatz"/>
+              <w:numPr>
+                <w:ilvl w:val="0"/>
+                <w:numId w:val="12"/>
+              </w:numPr>
+            </w:pPr>
+            <w:r>
+              <w:t>Ende des Skripts</w:t>
+            </w:r>
+          </w:p>
+          <w:p>
+            <w:pPr>
+              <w:pStyle w:val="Listenabsatz"/>
+              <w:numPr>
+                <w:ilvl w:val="0"/>
+                <w:numId w:val="12"/>
+              </w:numPr>
+            </w:pPr>
+            <w:r>
+              <w:t>Fehler</w:t>
+            </w:r>
+          </w:p>
+        </w:tc>
+      </w:tr>
+      <w:tr>
+        <w:tc>
+          <w:tcPr>
+            <w:tcW w:w="1701" w:type="dxa"/>
+          </w:tcPr>
+          <w:p>
+            <w:r>
+              <w:t>5</w:t>
+            </w:r>
+          </w:p>
+        </w:tc>
+        <w:tc>
+          <w:tcPr>
+            <w:tcW w:w="7369" w:type="dxa"/>
+          </w:tcPr>
+          <w:p>
+            <w:r>
+              <w:t>Genaue Logs der wichtigsten Schritte &amp; Logs bei Beginn und Ende einer aufgerufenen Funktion</w:t>
+            </w:r>
+          </w:p>
+        </w:tc>
+      </w:tr>
+      <w:tr>
+        <w:tc>
+          <w:tcPr>
+            <w:tcW w:w="1701" w:type="dxa"/>
+          </w:tcPr>
+          <w:p>
+            <w:r>
+              <w:t>6</w:t>
+            </w:r>
+          </w:p>
+        </w:tc>
+        <w:tc>
+          <w:tcPr>
+            <w:tcW w:w="7369" w:type="dxa"/>
+          </w:tcPr>
+          <w:p>
+            <w:r>
+              <w:t>Genaue Logs der wichtigsten Schritte &amp; genaue Logs der Funktionen.</w:t>
+            </w:r>
+          </w:p>
+        </w:tc>
+      </w:tr>
+    </w:tbl>
     <w:p/>
     <w:p>
       <w:pPr>
@@ -30827,6 +32028,7 @@
     <w:p/>
     <w:p>
       <w:r>
+        <w:lastRenderedPageBreak/>
         <w:t xml:space="preserve">Bei Umsetzung </w:t>
       </w:r>
       <w:proofErr w:type="spellStart"/>
@@ -32797,7 +33999,15 @@
         </w:numPr>
       </w:pPr>
       <w:r>
-        <w:t>Bei der Projektorganisation begründen, wieso IPERKA und nicht einfach «weil ich es schon verwende»</w:t>
+        <w:t xml:space="preserve">Bei der Projektorganisation begründen, wieso IPERKA und nicht einfach </w:t>
+      </w:r>
+      <w:proofErr w:type="gramStart"/>
+      <w:r>
+        <w:t>«</w:t>
+      </w:r>
+      <w:proofErr w:type="gramEnd"/>
+      <w:r>
+        <w:t>weil ich es schon verwende»</w:t>
       </w:r>
     </w:p>
     <w:p>
@@ -32809,7 +34019,15 @@
         </w:numPr>
       </w:pPr>
       <w:r>
-        <w:t>Bei der Entscheidungsphase nicht etwas nehmen wo man schon im Vorherein weiss, was man nimmt.</w:t>
+        <w:t xml:space="preserve">Bei der Entscheidungsphase nicht etwas </w:t>
+      </w:r>
+      <w:proofErr w:type="gramStart"/>
+      <w:r>
+        <w:t>nehmen</w:t>
+      </w:r>
+      <w:proofErr w:type="gramEnd"/>
+      <w:r>
+        <w:t xml:space="preserve"> wo man schon im Vorherein weiss, was man nimmt.</w:t>
       </w:r>
     </w:p>
     <w:p>
@@ -32883,7 +34101,15 @@
         <w:t>m Git s</w:t>
       </w:r>
       <w:r>
-        <w:t>chon alles vorhanden ist, dann reicht dass, ansonsten der Rest dazu (Dokumentation, Zeitplan usw.)</w:t>
+        <w:t xml:space="preserve">chon alles vorhanden ist, dann </w:t>
+      </w:r>
+      <w:proofErr w:type="gramStart"/>
+      <w:r>
+        <w:t>reicht</w:t>
+      </w:r>
+      <w:proofErr w:type="gramEnd"/>
+      <w:r>
+        <w:t xml:space="preserve"> dass, ansonsten der Rest dazu (Dokumentation, Zeitplan usw.)</w:t>
       </w:r>
     </w:p>
     <w:sectPr>

</xml_diff>

<commit_message>
Working on Generation of Serial.csv, Updated docs
</commit_message>
<xml_diff>
--- a/docs/IPA_YannickWernle_iLO.docx
+++ b/docs/IPA_YannickWernle_iLO.docx
@@ -13802,8 +13802,8 @@
       <w:tblGrid>
         <w:gridCol w:w="3518"/>
         <w:gridCol w:w="730"/>
-        <w:gridCol w:w="4111"/>
-        <w:gridCol w:w="657"/>
+        <w:gridCol w:w="3832"/>
+        <w:gridCol w:w="936"/>
       </w:tblGrid>
       <w:tr>
         <w:trPr>
@@ -13831,7 +13831,7 @@
         </w:tc>
         <w:tc>
           <w:tcPr>
-            <w:tcW w:w="4111" w:type="dxa"/>
+            <w:tcW w:w="3832" w:type="dxa"/>
           </w:tcPr>
           <w:p>
             <w:r>
@@ -13841,7 +13841,7 @@
         </w:tc>
         <w:tc>
           <w:tcPr>
-            <w:tcW w:w="657" w:type="dxa"/>
+            <w:tcW w:w="936" w:type="dxa"/>
           </w:tcPr>
           <w:p>
             <w:r>
@@ -13948,34 +13948,8 @@
         </w:tc>
         <w:tc>
           <w:tcPr>
-            <w:tcW w:w="4111" w:type="dxa"/>
-          </w:tcPr>
-          <w:p>
-            <w:pPr>
-              <w:pStyle w:val="Listenabsatz"/>
-              <w:numPr>
-                <w:ilvl w:val="0"/>
-                <w:numId w:val="9"/>
-              </w:numPr>
-              <w:ind w:left="480"/>
-            </w:pPr>
-            <w:r>
-              <w:t>Informieren:</w:t>
-            </w:r>
-          </w:p>
-          <w:p>
-            <w:pPr>
-              <w:pStyle w:val="Listenabsatz"/>
-              <w:numPr>
-                <w:ilvl w:val="0"/>
-                <w:numId w:val="10"/>
-              </w:numPr>
-              <w:ind w:left="480"/>
-            </w:pPr>
-            <w:r>
-              <w:t>Dokumentation:</w:t>
-            </w:r>
-          </w:p>
+            <w:tcW w:w="3832" w:type="dxa"/>
+          </w:tcPr>
           <w:p>
             <w:pPr>
               <w:pStyle w:val="Listenabsatz"/>
@@ -13983,10 +13957,45 @@
                 <w:ilvl w:val="0"/>
                 <w:numId w:val="12"/>
               </w:numPr>
-              <w:ind w:left="480"/>
-            </w:pPr>
-            <w:r>
-              <w:t>Zeitplan erstellen</w:t>
+            </w:pPr>
+            <w:r>
+              <w:t>Implementieren</w:t>
+            </w:r>
+          </w:p>
+          <w:p>
+            <w:pPr>
+              <w:pStyle w:val="Listenabsatz"/>
+              <w:numPr>
+                <w:ilvl w:val="1"/>
+                <w:numId w:val="12"/>
+              </w:numPr>
+            </w:pPr>
+            <w:r>
+              <w:t>ILO-Abfrage fertigstellen</w:t>
+            </w:r>
+          </w:p>
+          <w:p>
+            <w:pPr>
+              <w:pStyle w:val="Listenabsatz"/>
+              <w:numPr>
+                <w:ilvl w:val="1"/>
+                <w:numId w:val="12"/>
+              </w:numPr>
+            </w:pPr>
+            <w:r>
+              <w:t>Speicherung in JSON-Datei</w:t>
+            </w:r>
+          </w:p>
+          <w:p>
+            <w:pPr>
+              <w:pStyle w:val="Listenabsatz"/>
+              <w:numPr>
+                <w:ilvl w:val="1"/>
+                <w:numId w:val="12"/>
+              </w:numPr>
+            </w:pPr>
+            <w:r>
+              <w:t>Speicherung in CSV-Datei</w:t>
             </w:r>
           </w:p>
           <w:p>
@@ -13996,21 +14005,67 @@
                 <w:ilvl w:val="0"/>
                 <w:numId w:val="12"/>
               </w:numPr>
-              <w:ind w:left="480"/>
-            </w:pPr>
-            <w:r>
-              <w:t>Arbeiten für nächsten Tag geplant</w:t>
-            </w:r>
-          </w:p>
-        </w:tc>
-        <w:tc>
-          <w:tcPr>
-            <w:tcW w:w="657" w:type="dxa"/>
+            </w:pPr>
+            <w:r>
+              <w:t>Arbeitsjournal</w:t>
+            </w:r>
+          </w:p>
+        </w:tc>
+        <w:tc>
+          <w:tcPr>
+            <w:tcW w:w="936" w:type="dxa"/>
           </w:tcPr>
           <w:p>
             <w:pPr>
               <w:jc w:val="both"/>
             </w:pPr>
+          </w:p>
+          <w:p>
+            <w:pPr>
+              <w:jc w:val="both"/>
+            </w:pPr>
+            <w:r>
+              <w:t>2,5h</w:t>
+            </w:r>
+          </w:p>
+          <w:p>
+            <w:pPr>
+              <w:jc w:val="both"/>
+            </w:pPr>
+          </w:p>
+          <w:p>
+            <w:pPr>
+              <w:jc w:val="both"/>
+            </w:pPr>
+            <w:r>
+              <w:t>0,5h</w:t>
+            </w:r>
+          </w:p>
+          <w:p>
+            <w:pPr>
+              <w:jc w:val="both"/>
+            </w:pPr>
+          </w:p>
+          <w:p>
+            <w:pPr>
+              <w:jc w:val="both"/>
+            </w:pPr>
+            <w:r>
+              <w:t>5h</w:t>
+            </w:r>
+          </w:p>
+          <w:p>
+            <w:pPr>
+              <w:jc w:val="both"/>
+            </w:pPr>
+          </w:p>
+          <w:p>
+            <w:pPr>
+              <w:jc w:val="both"/>
+            </w:pPr>
+            <w:r>
+              <w:t>0.3h</w:t>
+            </w:r>
           </w:p>
         </w:tc>
       </w:tr>
@@ -14061,7 +14116,7 @@
         </w:tc>
         <w:tc>
           <w:tcPr>
-            <w:tcW w:w="4111" w:type="dxa"/>
+            <w:tcW w:w="3832" w:type="dxa"/>
           </w:tcPr>
           <w:p>
             <w:pPr>
@@ -14075,7 +14130,7 @@
         </w:tc>
         <w:tc>
           <w:tcPr>
-            <w:tcW w:w="657" w:type="dxa"/>
+            <w:tcW w:w="936" w:type="dxa"/>
           </w:tcPr>
           <w:p>
             <w:pPr>
@@ -14111,17 +14166,21 @@
           <w:tcPr>
             <w:tcW w:w="730" w:type="dxa"/>
           </w:tcPr>
+          <w:p>
+            <w:r>
+              <w:t>8.3h</w:t>
+            </w:r>
+          </w:p>
+        </w:tc>
+        <w:tc>
+          <w:tcPr>
+            <w:tcW w:w="3832" w:type="dxa"/>
+          </w:tcPr>
           <w:p/>
         </w:tc>
         <w:tc>
           <w:tcPr>
-            <w:tcW w:w="4111" w:type="dxa"/>
-          </w:tcPr>
-          <w:p/>
-        </w:tc>
-        <w:tc>
-          <w:tcPr>
-            <w:tcW w:w="657" w:type="dxa"/>
+            <w:tcW w:w="936" w:type="dxa"/>
           </w:tcPr>
           <w:p/>
         </w:tc>
@@ -14361,99 +14420,48 @@
           </w:p>
           <w:p>
             <w:pPr>
-              <w:pStyle w:val="Listenabsatz"/>
-              <w:numPr>
-                <w:ilvl w:val="0"/>
-                <w:numId w:val="8"/>
-              </w:numPr>
+              <w:ind w:left="284" w:hanging="284"/>
+              <w:rPr>
+                <w:bCs/>
+              </w:rPr>
+            </w:pPr>
+          </w:p>
+          <w:p>
+            <w:pPr>
+              <w:ind w:left="284" w:hanging="284"/>
+              <w:rPr>
+                <w:bCs/>
+              </w:rPr>
+            </w:pPr>
+            <w:r>
+              <w:rPr>
+                <w:bCs/>
+              </w:rPr>
+              <w:lastRenderedPageBreak/>
+              <w:t xml:space="preserve">Den Rest des Tages habe ich damit verbracht, die JSON- und CSV-Dateien abzuspeichern: Die generierung der JSON-Datei ging sehr schnell, da ich die bereinigte Abfrage von ILO mit einem einfachen Befehl konvertieren konnte und ich das bereits bei der Konfiguration benutze. </w:t>
+            </w:r>
+          </w:p>
+          <w:p>
+            <w:pPr>
+              <w:ind w:left="284" w:hanging="284"/>
+              <w:rPr>
+                <w:bCs/>
+              </w:rPr>
+            </w:pPr>
+          </w:p>
+          <w:p>
+            <w:pPr>
+              <w:ind w:left="284" w:hanging="284"/>
               <w:rPr>
                 <w:b/>
                 <w:bCs/>
               </w:rPr>
             </w:pPr>
             <w:r>
-              <w:t>Kurz Zusammenfassung, was habe ich gemacht.</w:t>
-            </w:r>
-          </w:p>
-          <w:p>
-            <w:pPr>
-              <w:pStyle w:val="Listenabsatz"/>
-              <w:numPr>
-                <w:ilvl w:val="0"/>
-                <w:numId w:val="8"/>
-              </w:numPr>
-              <w:rPr>
-                <w:b/>
+              <w:rPr>
                 <w:bCs/>
               </w:rPr>
-            </w:pPr>
-            <w:r>
-              <w:t>Was gelang mir gut, was weniger? Worin liegen die Gründe?</w:t>
-            </w:r>
-          </w:p>
-          <w:p>
-            <w:pPr>
-              <w:pStyle w:val="Listenabsatz"/>
-              <w:numPr>
-                <w:ilvl w:val="0"/>
-                <w:numId w:val="8"/>
-              </w:numPr>
-              <w:rPr>
-                <w:b/>
-                <w:bCs/>
-              </w:rPr>
-            </w:pPr>
-            <w:r>
-              <w:lastRenderedPageBreak/>
-              <w:t>Sind alle Ziele erreicht worden? Weshalb nicht?</w:t>
-            </w:r>
-          </w:p>
-          <w:p>
-            <w:pPr>
-              <w:pStyle w:val="Listenabsatz"/>
-              <w:numPr>
-                <w:ilvl w:val="0"/>
-                <w:numId w:val="8"/>
-              </w:numPr>
-              <w:rPr>
-                <w:b/>
-                <w:bCs/>
-              </w:rPr>
-            </w:pPr>
-            <w:r>
-              <w:t>Warum bin ich mit meiner Leistung zufrieden / unzufrieden?</w:t>
-            </w:r>
-          </w:p>
-          <w:p>
-            <w:pPr>
-              <w:pStyle w:val="Listenabsatz"/>
-              <w:numPr>
-                <w:ilvl w:val="0"/>
-                <w:numId w:val="8"/>
-              </w:numPr>
-              <w:rPr>
-                <w:b/>
-                <w:bCs/>
-              </w:rPr>
-            </w:pPr>
-            <w:r>
-              <w:t>Was habe ich gelernt?</w:t>
-            </w:r>
-          </w:p>
-          <w:p>
-            <w:pPr>
-              <w:pStyle w:val="Listenabsatz"/>
-              <w:numPr>
-                <w:ilvl w:val="0"/>
-                <w:numId w:val="8"/>
-              </w:numPr>
-              <w:rPr>
-                <w:b/>
-                <w:bCs/>
-              </w:rPr>
-            </w:pPr>
-            <w:r>
-              <w:t>Was kann ich besser / anders machen?</w:t>
+              <w:t>Deutlich länger dauerte es, die CSV-Dateien zu erstellen: CSV-Dateien sind mehr oder weniger Tabellen, in denen sich die verschachtelte Natur der Abfrage kaum gescheit abbilden lässt. Deswegen brauchte ich etwas länger, unter anderem auch deswegen, weil ich mich dazu entschlossen hatte, für die genauen MAC-Addressen und Seriennummern je eigene Dateien zu erstellen – hierfür musste ich wieder im Hintergrund filtern, was relativ zeitaufwändig war. Ich bin aber trotzdem noch im Zeitplan und werde voraussichtlich mit der eigentlichen Aufgabe bald fertig, es geht am Montag und die nächste Woche vor allem darum, die Hilfestellungen einzufügen und Fehler auszumerzen.</w:t>
             </w:r>
           </w:p>
           <w:p>
@@ -14623,7 +14631,7 @@
               <w:keepNext/>
             </w:pPr>
             <w:r>
-              <w:t>Wie liesse sich dieser Fehler beheben?</w:t>
+              <w:t>Wie liesse sich dieser Fehler von HPEILOCmdlets (vers. 4.4.0.0), der Server hat ILO6 beheben?</w:t>
             </w:r>
           </w:p>
         </w:tc>
@@ -14716,72 +14724,7 @@
               <w:ind w:left="460"/>
             </w:pPr>
             <w:r>
-              <w:t>Informieren:</w:t>
-            </w:r>
-          </w:p>
-          <w:p>
-            <w:pPr>
-              <w:pStyle w:val="Listenabsatz"/>
-              <w:numPr>
-                <w:ilvl w:val="0"/>
-                <w:numId w:val="10"/>
-              </w:numPr>
-              <w:ind w:left="460"/>
-            </w:pPr>
-            <w:r>
-              <w:t>Dokumentation:</w:t>
-            </w:r>
-          </w:p>
-          <w:p>
-            <w:pPr>
-              <w:pStyle w:val="Listenabsatz"/>
-              <w:numPr>
-                <w:ilvl w:val="0"/>
-                <w:numId w:val="11"/>
-              </w:numPr>
-              <w:ind w:left="1169"/>
-            </w:pPr>
-            <w:r>
-              <w:t>Arbeitsjournal</w:t>
-            </w:r>
-          </w:p>
-          <w:p>
-            <w:pPr>
-              <w:pStyle w:val="Listenabsatz"/>
-              <w:numPr>
-                <w:ilvl w:val="0"/>
-                <w:numId w:val="11"/>
-              </w:numPr>
-              <w:ind w:left="1169"/>
-            </w:pPr>
-            <w:r>
-              <w:t>Dokumentstruktur</w:t>
-            </w:r>
-          </w:p>
-          <w:p>
-            <w:pPr>
-              <w:pStyle w:val="Listenabsatz"/>
-              <w:numPr>
-                <w:ilvl w:val="0"/>
-                <w:numId w:val="11"/>
-              </w:numPr>
-              <w:ind w:left="1169"/>
-            </w:pPr>
-            <w:r>
-              <w:t>Organigramm</w:t>
-            </w:r>
-          </w:p>
-          <w:p>
-            <w:pPr>
-              <w:pStyle w:val="Listenabsatz"/>
-              <w:numPr>
-                <w:ilvl w:val="0"/>
-                <w:numId w:val="11"/>
-              </w:numPr>
-              <w:ind w:left="1169"/>
-            </w:pPr>
-            <w:r>
-              <w:t>Aufgabenstellung</w:t>
+              <w:t>Realisieren Abschluss Dateien</w:t>
             </w:r>
           </w:p>
           <w:p>
@@ -14794,7 +14737,20 @@
               <w:ind w:left="460"/>
             </w:pPr>
             <w:r>
-              <w:t>Zeitplan erstellen</w:t>
+              <w:t>Dokumentierung Dateien</w:t>
+            </w:r>
+          </w:p>
+          <w:p>
+            <w:pPr>
+              <w:pStyle w:val="Listenabsatz"/>
+              <w:numPr>
+                <w:ilvl w:val="0"/>
+                <w:numId w:val="9"/>
+              </w:numPr>
+              <w:ind w:left="460"/>
+            </w:pPr>
+            <w:r>
+              <w:t>Hilfestellungen</w:t>
             </w:r>
           </w:p>
         </w:tc>
@@ -37056,6 +37012,157 @@
         <w:t>Dateispeicherung</w:t>
       </w:r>
     </w:p>
+    <w:p>
+      <w:r>
+        <w:t xml:space="preserve">Die Report-Dateien werden am Ende in den Pfad hineingespeichert, welcher unter dem Pfad </w:t>
+      </w:r>
+      <w:r>
+        <w:rPr>
+          <w:color w:val="FFFFFF" w:themeColor="background1"/>
+          <w:highlight w:val="black"/>
+        </w:rPr>
+        <w:t>reportPath</w:t>
+      </w:r>
+      <w:r>
+        <w:rPr>
+          <w:color w:val="FFFFFF" w:themeColor="background1"/>
+        </w:rPr>
+        <w:t xml:space="preserve"> </w:t>
+      </w:r>
+      <w:r>
+        <w:t>in der Konfigurationsdatei abgelegt ist.</w:t>
+      </w:r>
+    </w:p>
+    <w:p/>
+    <w:p>
+      <w:pPr>
+        <w:rPr>
+          <w:b/>
+        </w:rPr>
+      </w:pPr>
+      <w:r>
+        <w:rPr>
+          <w:b/>
+        </w:rPr>
+        <w:t>JSON</w:t>
+      </w:r>
+    </w:p>
+    <w:p>
+      <w:r>
+        <w:t xml:space="preserve">Die Dateispeicherung in JSON ist sehr einfach </w:t>
+      </w:r>
+    </w:p>
+    <w:p>
+      <w:pPr>
+        <w:pStyle w:val="Listenabsatz"/>
+        <w:numPr>
+          <w:ilvl w:val="0"/>
+          <w:numId w:val="28"/>
+        </w:numPr>
+      </w:pPr>
+      <w:r>
+        <w:t>Verweis auf bereits vertraut durch Config</w:t>
+      </w:r>
+    </w:p>
+    <w:p>
+      <w:pPr>
+        <w:pStyle w:val="Listenabsatz"/>
+        <w:numPr>
+          <w:ilvl w:val="0"/>
+          <w:numId w:val="28"/>
+        </w:numPr>
+      </w:pPr>
+      <w:r>
+        <w:t>Guarantee-Directory</w:t>
+      </w:r>
+    </w:p>
+    <w:p>
+      <w:pPr>
+        <w:pStyle w:val="Listenabsatz"/>
+        <w:numPr>
+          <w:ilvl w:val="0"/>
+          <w:numId w:val="28"/>
+        </w:numPr>
+      </w:pPr>
+      <w:r>
+        <w:t>Ausführlich, konnte ILO-Abfrage dafür verwenden</w:t>
+      </w:r>
+    </w:p>
+    <w:p/>
+    <w:p>
+      <w:r>
+        <w:rPr>
+          <w:b/>
+        </w:rPr>
+        <w:t>CSV</w:t>
+      </w:r>
+    </w:p>
+    <w:p>
+      <w:r>
+        <w:t xml:space="preserve">Komplexer </w:t>
+      </w:r>
+    </w:p>
+    <w:p>
+      <w:pPr>
+        <w:pStyle w:val="Listenabsatz"/>
+        <w:numPr>
+          <w:ilvl w:val="0"/>
+          <w:numId w:val="28"/>
+        </w:numPr>
+      </w:pPr>
+      <w:r>
+        <w:t>Noch nie aktiv implementiert, nur experimentiert</w:t>
+      </w:r>
+    </w:p>
+    <w:p>
+      <w:pPr>
+        <w:pStyle w:val="Listenabsatz"/>
+        <w:numPr>
+          <w:ilvl w:val="0"/>
+          <w:numId w:val="28"/>
+        </w:numPr>
+      </w:pPr>
+      <w:r>
+        <w:t>Aufteilung (Generell, MAC, Seriennummern)</w:t>
+      </w:r>
+    </w:p>
+    <w:p>
+      <w:pPr>
+        <w:pStyle w:val="Listenabsatz"/>
+        <w:numPr>
+          <w:ilvl w:val="0"/>
+          <w:numId w:val="28"/>
+        </w:numPr>
+      </w:pPr>
+      <w:r>
+        <w:t>Zusammengefasst auf kleinst-notwendiges</w:t>
+      </w:r>
+    </w:p>
+    <w:p>
+      <w:pPr>
+        <w:pStyle w:val="Listenabsatz"/>
+        <w:numPr>
+          <w:ilvl w:val="0"/>
+          <w:numId w:val="28"/>
+        </w:numPr>
+      </w:pPr>
+      <w:r>
+        <w:t>Musste ILO-Abfrage modifizieren</w:t>
+      </w:r>
+    </w:p>
+    <w:p>
+      <w:pPr>
+        <w:pStyle w:val="Listenabsatz"/>
+        <w:numPr>
+          <w:ilvl w:val="0"/>
+          <w:numId w:val="28"/>
+        </w:numPr>
+      </w:pPr>
+      <w:r>
+        <w:t>Inventory-Abfrage aus zwischenspeicherung verwendet für Label</w:t>
+      </w:r>
+    </w:p>
+    <w:p/>
     <w:p>
       <w:r>
         <w:t>[UNTERTEILUNG IN KAPITEL FÜR TEILE (mysql, frontend, backend)]</w:t>
@@ -42622,6 +42729,118 @@
     </w:lvl>
   </w:abstractNum>
   <w:abstractNum w:abstractNumId="26" w15:restartNumberingAfterBreak="0">
+    <w:nsid w:val="75A92A54"/>
+    <w:multiLevelType w:val="hybridMultilevel"/>
+    <w:tmpl w:val="BE7ADAD4"/>
+    <w:lvl w:ilvl="0" w:tplc="EC004EA6">
+      <w:numFmt w:val="bullet"/>
+      <w:lvlText w:val=""/>
+      <w:lvlJc w:val="left"/>
+      <w:pPr>
+        <w:ind w:left="720" w:hanging="360"/>
+      </w:pPr>
+      <w:rPr>
+        <w:rFonts w:ascii="Wingdings" w:eastAsia="Times New Roman" w:hAnsi="Wingdings" w:cs="Times New Roman" w:hint="default"/>
+      </w:rPr>
+    </w:lvl>
+    <w:lvl w:ilvl="1" w:tplc="08070003" w:tentative="1">
+      <w:start w:val="1"/>
+      <w:numFmt w:val="bullet"/>
+      <w:lvlText w:val="o"/>
+      <w:lvlJc w:val="left"/>
+      <w:pPr>
+        <w:ind w:left="1440" w:hanging="360"/>
+      </w:pPr>
+      <w:rPr>
+        <w:rFonts w:ascii="Courier New" w:hAnsi="Courier New" w:cs="Courier New" w:hint="default"/>
+      </w:rPr>
+    </w:lvl>
+    <w:lvl w:ilvl="2" w:tplc="08070005" w:tentative="1">
+      <w:start w:val="1"/>
+      <w:numFmt w:val="bullet"/>
+      <w:lvlText w:val=""/>
+      <w:lvlJc w:val="left"/>
+      <w:pPr>
+        <w:ind w:left="2160" w:hanging="360"/>
+      </w:pPr>
+      <w:rPr>
+        <w:rFonts w:ascii="Wingdings" w:hAnsi="Wingdings" w:hint="default"/>
+      </w:rPr>
+    </w:lvl>
+    <w:lvl w:ilvl="3" w:tplc="08070001" w:tentative="1">
+      <w:start w:val="1"/>
+      <w:numFmt w:val="bullet"/>
+      <w:lvlText w:val=""/>
+      <w:lvlJc w:val="left"/>
+      <w:pPr>
+        <w:ind w:left="2880" w:hanging="360"/>
+      </w:pPr>
+      <w:rPr>
+        <w:rFonts w:ascii="Symbol" w:hAnsi="Symbol" w:hint="default"/>
+      </w:rPr>
+    </w:lvl>
+    <w:lvl w:ilvl="4" w:tplc="08070003" w:tentative="1">
+      <w:start w:val="1"/>
+      <w:numFmt w:val="bullet"/>
+      <w:lvlText w:val="o"/>
+      <w:lvlJc w:val="left"/>
+      <w:pPr>
+        <w:ind w:left="3600" w:hanging="360"/>
+      </w:pPr>
+      <w:rPr>
+        <w:rFonts w:ascii="Courier New" w:hAnsi="Courier New" w:cs="Courier New" w:hint="default"/>
+      </w:rPr>
+    </w:lvl>
+    <w:lvl w:ilvl="5" w:tplc="08070005" w:tentative="1">
+      <w:start w:val="1"/>
+      <w:numFmt w:val="bullet"/>
+      <w:lvlText w:val=""/>
+      <w:lvlJc w:val="left"/>
+      <w:pPr>
+        <w:ind w:left="4320" w:hanging="360"/>
+      </w:pPr>
+      <w:rPr>
+        <w:rFonts w:ascii="Wingdings" w:hAnsi="Wingdings" w:hint="default"/>
+      </w:rPr>
+    </w:lvl>
+    <w:lvl w:ilvl="6" w:tplc="08070001" w:tentative="1">
+      <w:start w:val="1"/>
+      <w:numFmt w:val="bullet"/>
+      <w:lvlText w:val=""/>
+      <w:lvlJc w:val="left"/>
+      <w:pPr>
+        <w:ind w:left="5040" w:hanging="360"/>
+      </w:pPr>
+      <w:rPr>
+        <w:rFonts w:ascii="Symbol" w:hAnsi="Symbol" w:hint="default"/>
+      </w:rPr>
+    </w:lvl>
+    <w:lvl w:ilvl="7" w:tplc="08070003" w:tentative="1">
+      <w:start w:val="1"/>
+      <w:numFmt w:val="bullet"/>
+      <w:lvlText w:val="o"/>
+      <w:lvlJc w:val="left"/>
+      <w:pPr>
+        <w:ind w:left="5760" w:hanging="360"/>
+      </w:pPr>
+      <w:rPr>
+        <w:rFonts w:ascii="Courier New" w:hAnsi="Courier New" w:cs="Courier New" w:hint="default"/>
+      </w:rPr>
+    </w:lvl>
+    <w:lvl w:ilvl="8" w:tplc="08070005" w:tentative="1">
+      <w:start w:val="1"/>
+      <w:numFmt w:val="bullet"/>
+      <w:lvlText w:val=""/>
+      <w:lvlJc w:val="left"/>
+      <w:pPr>
+        <w:ind w:left="6480" w:hanging="360"/>
+      </w:pPr>
+      <w:rPr>
+        <w:rFonts w:ascii="Wingdings" w:hAnsi="Wingdings" w:hint="default"/>
+      </w:rPr>
+    </w:lvl>
+  </w:abstractNum>
+  <w:abstractNum w:abstractNumId="27" w15:restartNumberingAfterBreak="0">
     <w:nsid w:val="7A3E7C47"/>
     <w:multiLevelType w:val="hybridMultilevel"/>
     <w:tmpl w:val="6360AEC8"/>
@@ -42756,7 +42975,7 @@
     <w:abstractNumId w:val="14"/>
   </w:num>
   <w:num w:numId="8" w16cid:durableId="184052842">
-    <w:abstractNumId w:val="26"/>
+    <w:abstractNumId w:val="27"/>
   </w:num>
   <w:num w:numId="9" w16cid:durableId="827865991">
     <w:abstractNumId w:val="25"/>
@@ -42814,6 +43033,9 @@
   </w:num>
   <w:num w:numId="27" w16cid:durableId="1899894567">
     <w:abstractNumId w:val="5"/>
+  </w:num>
+  <w:num w:numId="28" w16cid:durableId="881939344">
+    <w:abstractNumId w:val="26"/>
   </w:num>
   <w:numIdMacAtCleanup w:val="25"/>
 </w:numbering>

</xml_diff>

<commit_message>
Generation of Serial.csv, some improvements when the value returned is empty
</commit_message>
<xml_diff>
--- a/docs/IPA_YannickWernle_iLO.docx
+++ b/docs/IPA_YannickWernle_iLO.docx
@@ -266,7 +266,7 @@
                     <w:sz w:val="28"/>
                     <w:szCs w:val="28"/>
                   </w:rPr>
-                  <w:t>14. März 2025</w:t>
+                  <w:t>17. März 2025</w:t>
                 </w:r>
                 <w:r>
                   <w:rPr>
@@ -14556,6 +14556,7 @@
                 <w:id w:val="1352997497"/>
                 <w:citation/>
               </w:sdtPr>
+              <w:sdtEndPr/>
               <w:sdtContent>
                 <w:r>
                   <w:rPr>
@@ -14603,6 +14604,7 @@
                 <w:id w:val="-2093606925"/>
                 <w:citation/>
               </w:sdtPr>
+              <w:sdtEndPr/>
               <w:sdtContent>
                 <w:r>
                   <w:fldChar w:fldCharType="begin"/>
@@ -14665,6 +14667,9 @@
               <w:keepNext/>
             </w:pPr>
             <w:r>
+              <w:rPr>
+                <w:noProof/>
+              </w:rPr>
               <w:drawing>
                 <wp:inline distT="0" distB="0" distL="0" distR="0" wp14:anchorId="3E12FAAD" wp14:editId="79279264">
                   <wp:extent cx="5759450" cy="128905"/>
@@ -14724,7 +14729,19 @@
       </w:pPr>
       <w:r>
         <w:lastRenderedPageBreak/>
-        <w:t>[WOCHENTAG], [DATUM] – Tag [TAGESNUMMER]</w:t>
+        <w:t>Montag</w:t>
+      </w:r>
+      <w:r>
+        <w:t xml:space="preserve">, </w:t>
+      </w:r>
+      <w:r>
+        <w:t>17.03.2025</w:t>
+      </w:r>
+      <w:r>
+        <w:t xml:space="preserve"> – Tag </w:t>
+      </w:r>
+      <w:r>
+        <w:t>8</w:t>
       </w:r>
     </w:p>
     <w:tbl>
@@ -14834,7 +14851,22 @@
           <w:tcPr>
             <w:tcW w:w="730" w:type="dxa"/>
           </w:tcPr>
+          <w:p>
+            <w:r>
+              <w:t>3h</w:t>
+            </w:r>
+          </w:p>
           <w:p/>
+          <w:p>
+            <w:r>
+              <w:t>1h</w:t>
+            </w:r>
+          </w:p>
+          <w:p>
+            <w:r>
+              <w:t>4h</w:t>
+            </w:r>
+          </w:p>
         </w:tc>
         <w:tc>
           <w:tcPr>
@@ -36494,7 +36526,7 @@
           <w:color w:val="CCCCCC"/>
           <w:sz w:val="21"/>
           <w:szCs w:val="21"/>
-          <w:lang w:val="fr-FR" w:eastAsia="de-CH"/>
+          <w:lang w:val="en-US" w:eastAsia="de-CH"/>
         </w:rPr>
       </w:pPr>
       <w:r>
@@ -36503,7 +36535,7 @@
           <w:color w:val="9CDCFE"/>
           <w:sz w:val="21"/>
           <w:szCs w:val="21"/>
-          <w:lang w:val="fr-FR" w:eastAsia="de-CH"/>
+          <w:lang w:val="en-US" w:eastAsia="de-CH"/>
         </w:rPr>
         <w:t>$devices</w:t>
       </w:r>
@@ -36513,7 +36545,7 @@
           <w:color w:val="CCCCCC"/>
           <w:sz w:val="21"/>
           <w:szCs w:val="21"/>
-          <w:lang w:val="fr-FR" w:eastAsia="de-CH"/>
+          <w:lang w:val="en-US" w:eastAsia="de-CH"/>
         </w:rPr>
         <w:t xml:space="preserve"> </w:t>
       </w:r>
@@ -36523,7 +36555,7 @@
           <w:color w:val="D4D4D4"/>
           <w:sz w:val="21"/>
           <w:szCs w:val="21"/>
-          <w:lang w:val="fr-FR" w:eastAsia="de-CH"/>
+          <w:lang w:val="en-US" w:eastAsia="de-CH"/>
         </w:rPr>
         <w:t>=</w:t>
       </w:r>
@@ -36533,7 +36565,7 @@
           <w:color w:val="CCCCCC"/>
           <w:sz w:val="21"/>
           <w:szCs w:val="21"/>
-          <w:lang w:val="fr-FR" w:eastAsia="de-CH"/>
+          <w:lang w:val="en-US" w:eastAsia="de-CH"/>
         </w:rPr>
         <w:t xml:space="preserve"> (</w:t>
       </w:r>
@@ -36543,7 +36575,7 @@
           <w:color w:val="9CDCFE"/>
           <w:sz w:val="21"/>
           <w:szCs w:val="21"/>
-          <w:lang w:val="fr-FR" w:eastAsia="de-CH"/>
+          <w:lang w:val="en-US" w:eastAsia="de-CH"/>
         </w:rPr>
         <w:t>$conn</w:t>
       </w:r>
@@ -36553,7 +36585,7 @@
           <w:color w:val="CCCCCC"/>
           <w:sz w:val="21"/>
           <w:szCs w:val="21"/>
-          <w:lang w:val="fr-FR" w:eastAsia="de-CH"/>
+          <w:lang w:val="en-US" w:eastAsia="de-CH"/>
         </w:rPr>
         <w:t xml:space="preserve"> </w:t>
       </w:r>
@@ -36563,7 +36595,7 @@
           <w:color w:val="D4D4D4"/>
           <w:sz w:val="21"/>
           <w:szCs w:val="21"/>
-          <w:lang w:val="fr-FR" w:eastAsia="de-CH"/>
+          <w:lang w:val="en-US" w:eastAsia="de-CH"/>
         </w:rPr>
         <w:t>|</w:t>
       </w:r>
@@ -36573,7 +36605,7 @@
           <w:color w:val="CCCCCC"/>
           <w:sz w:val="21"/>
           <w:szCs w:val="21"/>
-          <w:lang w:val="fr-FR" w:eastAsia="de-CH"/>
+          <w:lang w:val="en-US" w:eastAsia="de-CH"/>
         </w:rPr>
         <w:t xml:space="preserve"> </w:t>
       </w:r>
@@ -36583,7 +36615,7 @@
           <w:color w:val="DCDCAA"/>
           <w:sz w:val="21"/>
           <w:szCs w:val="21"/>
-          <w:lang w:val="fr-FR" w:eastAsia="de-CH"/>
+          <w:lang w:val="en-US" w:eastAsia="de-CH"/>
         </w:rPr>
         <w:t>Get-HPEiLODeviceInventory</w:t>
       </w:r>
@@ -36593,7 +36625,7 @@
           <w:color w:val="CCCCCC"/>
           <w:sz w:val="21"/>
           <w:szCs w:val="21"/>
-          <w:lang w:val="fr-FR" w:eastAsia="de-CH"/>
+          <w:lang w:val="en-US" w:eastAsia="de-CH"/>
         </w:rPr>
         <w:t>);</w:t>
       </w:r>
@@ -36969,7 +37001,7 @@
           <w:color w:val="CCCCCC"/>
           <w:sz w:val="21"/>
           <w:szCs w:val="21"/>
-          <w:lang w:val="en-US" w:eastAsia="de-CH"/>
+          <w:lang w:eastAsia="de-CH"/>
         </w:rPr>
       </w:pPr>
       <w:r>
@@ -36978,7 +37010,7 @@
           <w:color w:val="CCCCCC"/>
           <w:sz w:val="21"/>
           <w:szCs w:val="21"/>
-          <w:lang w:val="en-US" w:eastAsia="de-CH"/>
+          <w:lang w:eastAsia="de-CH"/>
         </w:rPr>
         <w:lastRenderedPageBreak/>
         <w:t>}</w:t>
@@ -36987,9 +37019,6 @@
     <w:p>
       <w:pPr>
         <w:pStyle w:val="Beschriftung"/>
-        <w:rPr>
-          <w:lang w:val="en-US"/>
-        </w:rPr>
       </w:pPr>
       <w:r>
         <w:t xml:space="preserve">Codesnippet </w:t>
@@ -39440,7 +39469,7 @@
           <w:rPr>
             <w:noProof/>
           </w:rPr>
-          <w:t>14.03.2025</w:t>
+          <w:t>17.03.2025</w:t>
         </w:r>
         <w:r>
           <w:fldChar w:fldCharType="end"/>
@@ -39633,7 +39662,7 @@
           <w:rPr>
             <w:noProof/>
           </w:rPr>
-          <w:t>14.03.2025</w:t>
+          <w:t>17.03.2025</w:t>
         </w:r>
         <w:r>
           <w:fldChar w:fldCharType="end"/>
@@ -39820,7 +39849,7 @@
           <w:rPr>
             <w:noProof/>
           </w:rPr>
-          <w:t>14.03.2025</w:t>
+          <w:t>17.03.2025</w:t>
         </w:r>
         <w:r>
           <w:fldChar w:fldCharType="end"/>
@@ -46283,17 +46312,6 @@
 </file>
 
 <file path=customXml/item1.xml><?xml version="1.0" encoding="utf-8"?>
-<p:properties xmlns:p="http://schemas.microsoft.com/office/2006/metadata/properties" xmlns:xsi="http://www.w3.org/2001/XMLSchema-instance" xmlns:pc="http://schemas.microsoft.com/office/infopath/2007/PartnerControls">
-  <documentManagement>
-    <TaxCatchAll xmlns="bc24777f-78b6-4f3c-a73a-d5fa08e4d537" xsi:nil="true"/>
-    <lcf76f155ced4ddcb4097134ff3c332f xmlns="c9077d15-72ed-4fec-bcfe-3472729e9195">
-      <Terms xmlns="http://schemas.microsoft.com/office/infopath/2007/PartnerControls"/>
-    </lcf76f155ced4ddcb4097134ff3c332f>
-  </documentManagement>
-</p:properties>
-</file>
-
-<file path=customXml/item2.xml><?xml version="1.0" encoding="utf-8"?>
 <ct:contentTypeSchema xmlns:ct="http://schemas.microsoft.com/office/2006/metadata/contentType" xmlns:ma="http://schemas.microsoft.com/office/2006/metadata/properties/metaAttributes" ct:_="" ma:_="" ma:contentTypeName="Dokument" ma:contentTypeID="0x0101000E594130A2AF244FBF3F304D904ED593" ma:contentTypeVersion="18" ma:contentTypeDescription="Ein neues Dokument erstellen." ma:contentTypeScope="" ma:versionID="9c227ad3ab8d826471e210bb857ebfda">
   <xsd:schema xmlns:xsd="http://www.w3.org/2001/XMLSchema" xmlns:xs="http://www.w3.org/2001/XMLSchema" xmlns:p="http://schemas.microsoft.com/office/2006/metadata/properties" xmlns:ns2="c9077d15-72ed-4fec-bcfe-3472729e9195" xmlns:ns3="bc24777f-78b6-4f3c-a73a-d5fa08e4d537" targetNamespace="http://schemas.microsoft.com/office/2006/metadata/properties" ma:root="true" ma:fieldsID="2a0acd45fe6cc66a06723547185abeb0" ns2:_="" ns3:_="">
     <xsd:import namespace="c9077d15-72ed-4fec-bcfe-3472729e9195"/>
@@ -46548,16 +46566,7 @@
 </ct:contentTypeSchema>
 </file>
 
-<file path=customXml/item3.xml><?xml version="1.0" encoding="utf-8"?>
-<?mso-contentType ?>
-<FormTemplates xmlns="http://schemas.microsoft.com/sharepoint/v3/contenttype/forms">
-  <Display>DocumentLibraryForm</Display>
-  <Edit>DocumentLibraryForm</Edit>
-  <New>DocumentLibraryForm</New>
-</FormTemplates>
-</file>
-
-<file path=customXml/item4.xml><?xml version="1.0" encoding="utf-8"?>
+<file path=customXml/item2.xml><?xml version="1.0" encoding="utf-8"?>
 <b:Sources xmlns:b="http://schemas.openxmlformats.org/officeDocument/2006/bibliography" xmlns="http://schemas.openxmlformats.org/officeDocument/2006/bibliography" SelectedStyle="\APASixthEditionOfficeOnline.xsl" StyleName="APA" Version="6">
   <b:Source>
     <b:Tag>Pes</b:Tag>
@@ -46868,18 +46877,27 @@
 </b:Sources>
 </file>
 
-<file path=customXml/itemProps1.xml><?xml version="1.0" encoding="utf-8"?>
-<ds:datastoreItem xmlns:ds="http://schemas.openxmlformats.org/officeDocument/2006/customXml" ds:itemID="{A000BED3-F54C-414D-A2A4-3CB9371644D5}">
-  <ds:schemaRefs>
-    <ds:schemaRef ds:uri="http://schemas.microsoft.com/office/2006/metadata/properties"/>
-    <ds:schemaRef ds:uri="http://schemas.microsoft.com/office/infopath/2007/PartnerControls"/>
-    <ds:schemaRef ds:uri="bc24777f-78b6-4f3c-a73a-d5fa08e4d537"/>
-    <ds:schemaRef ds:uri="c9077d15-72ed-4fec-bcfe-3472729e9195"/>
-  </ds:schemaRefs>
-</ds:datastoreItem>
+<file path=customXml/item3.xml><?xml version="1.0" encoding="utf-8"?>
+<?mso-contentType ?>
+<FormTemplates xmlns="http://schemas.microsoft.com/sharepoint/v3/contenttype/forms">
+  <Display>DocumentLibraryForm</Display>
+  <Edit>DocumentLibraryForm</Edit>
+  <New>DocumentLibraryForm</New>
+</FormTemplates>
 </file>
 
-<file path=customXml/itemProps2.xml><?xml version="1.0" encoding="utf-8"?>
+<file path=customXml/item4.xml><?xml version="1.0" encoding="utf-8"?>
+<p:properties xmlns:p="http://schemas.microsoft.com/office/2006/metadata/properties" xmlns:xsi="http://www.w3.org/2001/XMLSchema-instance" xmlns:pc="http://schemas.microsoft.com/office/infopath/2007/PartnerControls">
+  <documentManagement>
+    <TaxCatchAll xmlns="bc24777f-78b6-4f3c-a73a-d5fa08e4d537" xsi:nil="true"/>
+    <lcf76f155ced4ddcb4097134ff3c332f xmlns="c9077d15-72ed-4fec-bcfe-3472729e9195">
+      <Terms xmlns="http://schemas.microsoft.com/office/infopath/2007/PartnerControls"/>
+    </lcf76f155ced4ddcb4097134ff3c332f>
+  </documentManagement>
+</p:properties>
+</file>
+
+<file path=customXml/itemProps1.xml><?xml version="1.0" encoding="utf-8"?>
 <ds:datastoreItem xmlns:ds="http://schemas.openxmlformats.org/officeDocument/2006/customXml" ds:itemID="{26B821B1-DB57-412F-801F-E3F9A38BE314}">
   <ds:schemaRefs>
     <ds:schemaRef ds:uri="http://schemas.microsoft.com/office/2006/metadata/contentType"/>
@@ -46898,6 +46916,14 @@
 </ds:datastoreItem>
 </file>
 
+<file path=customXml/itemProps2.xml><?xml version="1.0" encoding="utf-8"?>
+<ds:datastoreItem xmlns:ds="http://schemas.openxmlformats.org/officeDocument/2006/customXml" ds:itemID="{18CFAB80-1C31-4E2A-84EC-9CF17E8E2295}">
+  <ds:schemaRefs>
+    <ds:schemaRef ds:uri="http://schemas.openxmlformats.org/officeDocument/2006/bibliography"/>
+  </ds:schemaRefs>
+</ds:datastoreItem>
+</file>
+
 <file path=customXml/itemProps3.xml><?xml version="1.0" encoding="utf-8"?>
 <ds:datastoreItem xmlns:ds="http://schemas.openxmlformats.org/officeDocument/2006/customXml" ds:itemID="{691B9E7B-1F5D-4650-8E1E-7519107C4315}">
   <ds:schemaRefs>
@@ -46907,9 +46933,12 @@
 </file>
 
 <file path=customXml/itemProps4.xml><?xml version="1.0" encoding="utf-8"?>
-<ds:datastoreItem xmlns:ds="http://schemas.openxmlformats.org/officeDocument/2006/customXml" ds:itemID="{18CFAB80-1C31-4E2A-84EC-9CF17E8E2295}">
+<ds:datastoreItem xmlns:ds="http://schemas.openxmlformats.org/officeDocument/2006/customXml" ds:itemID="{A000BED3-F54C-414D-A2A4-3CB9371644D5}">
   <ds:schemaRefs>
-    <ds:schemaRef ds:uri="http://schemas.openxmlformats.org/officeDocument/2006/bibliography"/>
+    <ds:schemaRef ds:uri="http://schemas.microsoft.com/office/2006/metadata/properties"/>
+    <ds:schemaRef ds:uri="http://schemas.microsoft.com/office/infopath/2007/PartnerControls"/>
+    <ds:schemaRef ds:uri="bc24777f-78b6-4f3c-a73a-d5fa08e4d537"/>
+    <ds:schemaRef ds:uri="c9077d15-72ed-4fec-bcfe-3472729e9195"/>
   </ds:schemaRefs>
 </ds:datastoreItem>
 </file>
</xml_diff>

<commit_message>
Small Fixes, Began implementing Help (Module help), reworked Get-Help to make it less function specific
</commit_message>
<xml_diff>
--- a/docs/IPA_YannickWernle_iLO.docx
+++ b/docs/IPA_YannickWernle_iLO.docx
@@ -14853,7 +14853,10 @@
           </w:tcPr>
           <w:p>
             <w:r>
-              <w:t>3h</w:t>
+              <w:t>3,5</w:t>
+            </w:r>
+            <w:r>
+              <w:t>h</w:t>
             </w:r>
           </w:p>
           <w:p/>
@@ -14864,7 +14867,10 @@
           </w:p>
           <w:p>
             <w:r>
-              <w:t>4h</w:t>
+              <w:t>3,5</w:t>
+            </w:r>
+            <w:r>
+              <w:t>h</w:t>
             </w:r>
           </w:p>
         </w:tc>
@@ -15141,13 +15147,21 @@
           <w:tcPr>
             <w:tcW w:w="4508" w:type="dxa"/>
           </w:tcPr>
-          <w:p/>
+          <w:p>
+            <w:r>
+              <w:t>(Kurze Diskusion mit Helge) Sollen Fehler in Konfigurationsdateien und an sonstigen Orten so weit als möglich korrigiert werden (im Bezug auf Fehler der Konfiguration)?</w:t>
+            </w:r>
+          </w:p>
         </w:tc>
         <w:tc>
           <w:tcPr>
             <w:tcW w:w="4508" w:type="dxa"/>
           </w:tcPr>
-          <w:p/>
+          <w:p>
+            <w:r>
+              <w:t>Die Fehler sollen vor allem bei der Generierung der Konfiguration abgefangen werden. Im restlichen Teil des Programmes soll der User darauf hingewiesen werden (mit Hilfestellungen), aber fixen muss er sie selbst.</w:t>
+            </w:r>
+          </w:p>
         </w:tc>
       </w:tr>
     </w:tbl>
@@ -15183,6 +15197,124 @@
           </w:tcPr>
           <w:p>
             <w:pPr>
+              <w:ind w:left="284" w:hanging="284"/>
+              <w:rPr>
+                <w:bCs/>
+              </w:rPr>
+            </w:pPr>
+            <w:r>
+              <w:rPr>
+                <w:bCs/>
+              </w:rPr>
+              <w:t xml:space="preserve">Heute stand vor allem der Abschluss der Ausgabedateien im Vordergrund, speziell die CSV-Dateien – ich konnte am Freitag schon einen grossen Teil abschliessen, für heute blieb aber die letzte CSV-Datei übrig, welche die Seriennummern ausgibt. </w:t>
+            </w:r>
+            <w:r>
+              <w:rPr>
+                <w:bCs/>
+              </w:rPr>
+              <w:t>Probleme gab es vor allem bei der Konvertierung, wenn ein Feld leer war – ich musste diese daher mühsam alle abfangen.</w:t>
+            </w:r>
+          </w:p>
+          <w:p>
+            <w:pPr>
+              <w:ind w:left="284" w:hanging="284"/>
+              <w:rPr>
+                <w:bCs/>
+              </w:rPr>
+            </w:pPr>
+          </w:p>
+          <w:p>
+            <w:pPr>
+              <w:ind w:left="284" w:hanging="284"/>
+              <w:rPr>
+                <w:bCs/>
+              </w:rPr>
+            </w:pPr>
+            <w:r>
+              <w:rPr>
+                <w:bCs/>
+              </w:rPr>
+              <w:t xml:space="preserve">Ich musste ausserdem eine Funktion erstellen, welche die Keys unter allen abgefragten Servern </w:t>
+            </w:r>
+            <w:r>
+              <w:rPr>
+                <w:bCs/>
+              </w:rPr>
+              <w:t>standardisiert</w:t>
+            </w:r>
+            <w:r>
+              <w:rPr>
+                <w:bCs/>
+              </w:rPr>
+              <w:t xml:space="preserve"> – wenn dem nicht so ist, wird nämlich einfach nur die Felder angezeigt, deren Key bei allen vorhanden ist – das ist nicht schön, weil so einfach Daten verloren gehen.</w:t>
+            </w:r>
+            <w:r>
+              <w:rPr>
+                <w:bCs/>
+              </w:rPr>
+              <w:t xml:space="preserve"> Ausserdem habe ich bei den Seriennummern die Tabelle erweitert, sodass nicht nur die Seriennummern angezeigt werden, sondern in einer separaten Tabelle unten auch Details dazu, damit man weiss, was zu was gehört.</w:t>
+            </w:r>
+          </w:p>
+          <w:p>
+            <w:pPr>
+              <w:ind w:left="284" w:hanging="284"/>
+              <w:rPr>
+                <w:bCs/>
+              </w:rPr>
+            </w:pPr>
+          </w:p>
+          <w:p>
+            <w:pPr>
+              <w:ind w:left="284" w:hanging="284"/>
+              <w:rPr>
+                <w:bCs/>
+              </w:rPr>
+            </w:pPr>
+            <w:r>
+              <w:rPr>
+                <w:bCs/>
+              </w:rPr>
+              <w:t>Helge und ich haben kurz vor dem Mittag noch darüber geredet, wie der Stand ist und haben uns dann entschlossen, die IPA testweise am Mittwochnachmittag auf den SwissFEL-Maschinen zu testen.</w:t>
+            </w:r>
+          </w:p>
+          <w:p>
+            <w:pPr>
+              <w:ind w:left="284" w:hanging="284"/>
+              <w:rPr>
+                <w:bCs/>
+              </w:rPr>
+            </w:pPr>
+          </w:p>
+          <w:p>
+            <w:pPr>
+              <w:ind w:left="284" w:hanging="284"/>
+              <w:rPr>
+                <w:bCs/>
+              </w:rPr>
+            </w:pPr>
+            <w:r>
+              <w:rPr>
+                <w:bCs/>
+              </w:rPr>
+              <w:t>Am Nachmittag habe ich mich vor allem mit den Hilfestellungen befasst und auch damit begonnen, die Testfälle vom Anfang des Projektes auszubauen: Da ich nun ein konkretes Programm habe, kann ich die bereits vorhandenen korrigieren und noch weitere, vorher nicht berücksichtigte, Fälle hinzufügen, nach denen ich testen kann.</w:t>
+            </w:r>
+          </w:p>
+          <w:p>
+            <w:pPr>
+              <w:pStyle w:val="Listenabsatz"/>
+              <w:numPr>
+                <w:ilvl w:val="0"/>
+                <w:numId w:val="0"/>
+              </w:numPr>
+              <w:ind w:left="720"/>
+              <w:rPr>
+                <w:b/>
+                <w:bCs/>
+              </w:rPr>
+            </w:pPr>
+          </w:p>
+          <w:p>
+            <w:pPr>
               <w:pStyle w:val="Listenabsatz"/>
               <w:numPr>
                 <w:ilvl w:val="0"/>
@@ -15242,6 +15374,7 @@
               </w:rPr>
             </w:pPr>
             <w:r>
+              <w:lastRenderedPageBreak/>
               <w:t>Warum bin ich mit meiner Leistung zufrieden / unzufrieden?</w:t>
             </w:r>
           </w:p>
@@ -22411,12 +22544,6 @@
         <w:t>VS-Code PowerShell Extension (2025.0.0)</w:t>
       </w:r>
     </w:p>
-    <w:p/>
-    <w:p>
-      <w:r>
-        <w:t>In der Dokumentation und den Darstellungen darin kamen die folgenden Programme zur Anwendung:</w:t>
-      </w:r>
-    </w:p>
     <w:p>
       <w:pPr>
         <w:pStyle w:val="Listenabsatz"/>
@@ -22424,15 +22551,15 @@
           <w:ilvl w:val="0"/>
           <w:numId w:val="12"/>
         </w:numPr>
-        <w:rPr>
-          <w:lang w:val="en-US"/>
-        </w:rPr>
-      </w:pPr>
-      <w:r>
-        <w:rPr>
-          <w:lang w:val="en-US"/>
-        </w:rPr>
-        <w:t>Microsoft Onedrive.com (Backup Dokumentation)</w:t>
+      </w:pPr>
+      <w:r>
+        <w:t>Git-Extensions</w:t>
+      </w:r>
+    </w:p>
+    <w:p/>
+    <w:p>
+      <w:r>
+        <w:t>In der Dokumentation und den Darstellungen darin kamen die folgenden Programme zur Anwendung:</w:t>
       </w:r>
     </w:p>
     <w:p>
@@ -22442,9 +22569,15 @@
           <w:ilvl w:val="0"/>
           <w:numId w:val="12"/>
         </w:numPr>
-      </w:pPr>
-      <w:r>
-        <w:t>Draw.io (Darstellungen und Diagramme)</w:t>
+        <w:rPr>
+          <w:lang w:val="en-US"/>
+        </w:rPr>
+      </w:pPr>
+      <w:r>
+        <w:rPr>
+          <w:lang w:val="en-US"/>
+        </w:rPr>
+        <w:t>Microsoft Onedrive.com (Backup Dokumentation)</w:t>
       </w:r>
     </w:p>
     <w:p>
@@ -22456,7 +22589,7 @@
         </w:numPr>
       </w:pPr>
       <w:r>
-        <w:t>Microsoft Word (Dokumentation)</w:t>
+        <w:t>Draw.io (Darstellungen und Diagramme)</w:t>
       </w:r>
     </w:p>
     <w:p>
@@ -22468,7 +22601,31 @@
         </w:numPr>
       </w:pPr>
       <w:r>
+        <w:t>Microsoft Word (Dokumentation)</w:t>
+      </w:r>
+    </w:p>
+    <w:p>
+      <w:pPr>
+        <w:pStyle w:val="Listenabsatz"/>
+        <w:numPr>
+          <w:ilvl w:val="0"/>
+          <w:numId w:val="12"/>
+        </w:numPr>
+      </w:pPr>
+      <w:r>
         <w:t>Microsoft Excel (Zeitplan und Entscheidungsmatrix)</w:t>
+      </w:r>
+    </w:p>
+    <w:p>
+      <w:pPr>
+        <w:pStyle w:val="Listenabsatz"/>
+        <w:numPr>
+          <w:ilvl w:val="0"/>
+          <w:numId w:val="12"/>
+        </w:numPr>
+      </w:pPr>
+      <w:r>
+        <w:t>PAP-Designer</w:t>
       </w:r>
     </w:p>
     <w:p>
@@ -27698,7 +27855,7 @@
         <w:rPr>
           <w:noProof/>
         </w:rPr>
-        <w:t>8</w:t>
+        <w:t>7</w:t>
       </w:r>
       <w:r>
         <w:rPr>
@@ -27721,7 +27878,19 @@
         <w:t>ILO-Inventorizer</w:t>
       </w:r>
       <w:r>
-        <w:t xml:space="preserve"> fungiert dabei als Wrapper für das Modul, mit der gleichnamigen Moduldatei (</w:t>
+        <w:t xml:space="preserve"> </w:t>
+      </w:r>
+      <w:r>
+        <w:t>wird</w:t>
+      </w:r>
+      <w:r>
+        <w:t xml:space="preserve"> dabei als Wrapper für das Modul</w:t>
+      </w:r>
+      <w:r>
+        <w:t xml:space="preserve"> verwendet</w:t>
+      </w:r>
+      <w:r>
+        <w:t>, mit der gleichnamigen Moduldatei (</w:t>
       </w:r>
       <w:r>
         <w:rPr>
@@ -34697,6 +34866,723 @@
         <w:t>eben den Hostnamen weitere Informationen abgespeichert, wie die MAC-Adressen oder die Seriennummer, die nicht direkt für die ILO-Abfrage nützlich sind, aber für den Nutzenden zur Konfiguration der Computer sehr nützlich sein kann.</w:t>
       </w:r>
     </w:p>
+    <w:p/>
+    <w:p>
+      <w:r>
+        <w:t xml:space="preserve">Um für die Abspeicherung der CSV-Dateien einfacher an das </w:t>
+      </w:r>
+      <w:r>
+        <w:rPr>
+          <w:i/>
+        </w:rPr>
+        <w:t>Label</w:t>
+      </w:r>
+      <w:r>
+        <w:t>-Feld zu kommen, braucht es eine Funktion, welche die Antwort von Inventory vom unschönen verschachtelten Array zu einem schönen Array aus Obj</w:t>
+      </w:r>
+      <w:r>
+        <w:t>ekten</w:t>
+      </w:r>
+      <w:r>
+        <w:t xml:space="preserve"> konvertiert</w:t>
+      </w:r>
+      <w:r>
+        <w:t xml:space="preserve">: </w:t>
+      </w:r>
+    </w:p>
+    <w:p>
+      <w:pPr>
+        <w:shd w:val="clear" w:color="auto" w:fill="1F1F1F"/>
+        <w:spacing w:line="285" w:lineRule="atLeast"/>
+        <w:rPr>
+          <w:rFonts w:ascii="Consolas" w:hAnsi="Consolas"/>
+          <w:color w:val="CCCCCC"/>
+          <w:sz w:val="21"/>
+          <w:szCs w:val="21"/>
+          <w:lang w:val="en-US" w:eastAsia="de-CH"/>
+        </w:rPr>
+      </w:pPr>
+      <w:r>
+        <w:rPr>
+          <w:rFonts w:ascii="Consolas" w:hAnsi="Consolas"/>
+          <w:color w:val="CCCCCC"/>
+          <w:sz w:val="21"/>
+          <w:szCs w:val="21"/>
+          <w:lang w:eastAsia="de-CH"/>
+        </w:rPr>
+        <w:t xml:space="preserve">            </w:t>
+      </w:r>
+      <w:r>
+        <w:rPr>
+          <w:rFonts w:ascii="Consolas" w:hAnsi="Consolas"/>
+          <w:color w:val="9CDCFE"/>
+          <w:sz w:val="21"/>
+          <w:szCs w:val="21"/>
+          <w:lang w:val="en-US" w:eastAsia="de-CH"/>
+        </w:rPr>
+        <w:t>$servers</w:t>
+      </w:r>
+      <w:r>
+        <w:rPr>
+          <w:rFonts w:ascii="Consolas" w:hAnsi="Consolas"/>
+          <w:color w:val="CCCCCC"/>
+          <w:sz w:val="21"/>
+          <w:szCs w:val="21"/>
+          <w:lang w:val="en-US" w:eastAsia="de-CH"/>
+        </w:rPr>
+        <w:t xml:space="preserve"> </w:t>
+      </w:r>
+      <w:r>
+        <w:rPr>
+          <w:rFonts w:ascii="Consolas" w:hAnsi="Consolas"/>
+          <w:color w:val="D4D4D4"/>
+          <w:sz w:val="21"/>
+          <w:szCs w:val="21"/>
+          <w:lang w:val="en-US" w:eastAsia="de-CH"/>
+        </w:rPr>
+        <w:t>=</w:t>
+      </w:r>
+      <w:r>
+        <w:rPr>
+          <w:rFonts w:ascii="Consolas" w:hAnsi="Consolas"/>
+          <w:color w:val="CCCCCC"/>
+          <w:sz w:val="21"/>
+          <w:szCs w:val="21"/>
+          <w:lang w:val="en-US" w:eastAsia="de-CH"/>
+        </w:rPr>
+        <w:t xml:space="preserve"> ((</w:t>
+      </w:r>
+      <w:r>
+        <w:rPr>
+          <w:rFonts w:ascii="Consolas" w:hAnsi="Consolas"/>
+          <w:color w:val="9CDCFE"/>
+          <w:sz w:val="21"/>
+          <w:szCs w:val="21"/>
+          <w:lang w:val="en-US" w:eastAsia="de-CH"/>
+        </w:rPr>
+        <w:t>$resp</w:t>
+      </w:r>
+      <w:r>
+        <w:rPr>
+          <w:rFonts w:ascii="Consolas" w:hAnsi="Consolas"/>
+          <w:color w:val="CCCCCC"/>
+          <w:sz w:val="21"/>
+          <w:szCs w:val="21"/>
+          <w:lang w:val="en-US" w:eastAsia="de-CH"/>
+        </w:rPr>
+        <w:t>).d.Rows);</w:t>
+      </w:r>
+    </w:p>
+    <w:p>
+      <w:pPr>
+        <w:shd w:val="clear" w:color="auto" w:fill="1F1F1F"/>
+        <w:spacing w:line="285" w:lineRule="atLeast"/>
+        <w:rPr>
+          <w:rFonts w:ascii="Consolas" w:hAnsi="Consolas"/>
+          <w:color w:val="CCCCCC"/>
+          <w:sz w:val="21"/>
+          <w:szCs w:val="21"/>
+          <w:lang w:val="en-US" w:eastAsia="de-CH"/>
+        </w:rPr>
+      </w:pPr>
+      <w:r>
+        <w:rPr>
+          <w:rFonts w:ascii="Consolas" w:hAnsi="Consolas"/>
+          <w:color w:val="CCCCCC"/>
+          <w:sz w:val="21"/>
+          <w:szCs w:val="21"/>
+          <w:lang w:val="en-US" w:eastAsia="de-CH"/>
+        </w:rPr>
+        <w:t xml:space="preserve">            </w:t>
+      </w:r>
+      <w:r>
+        <w:rPr>
+          <w:rFonts w:ascii="Consolas" w:hAnsi="Consolas"/>
+          <w:color w:val="9CDCFE"/>
+          <w:sz w:val="21"/>
+          <w:szCs w:val="21"/>
+          <w:lang w:val="en-US" w:eastAsia="de-CH"/>
+        </w:rPr>
+        <w:t>$serversClean</w:t>
+      </w:r>
+      <w:r>
+        <w:rPr>
+          <w:rFonts w:ascii="Consolas" w:hAnsi="Consolas"/>
+          <w:color w:val="CCCCCC"/>
+          <w:sz w:val="21"/>
+          <w:szCs w:val="21"/>
+          <w:lang w:val="en-US" w:eastAsia="de-CH"/>
+        </w:rPr>
+        <w:t xml:space="preserve"> </w:t>
+      </w:r>
+      <w:r>
+        <w:rPr>
+          <w:rFonts w:ascii="Consolas" w:hAnsi="Consolas"/>
+          <w:color w:val="D4D4D4"/>
+          <w:sz w:val="21"/>
+          <w:szCs w:val="21"/>
+          <w:lang w:val="en-US" w:eastAsia="de-CH"/>
+        </w:rPr>
+        <w:t>=</w:t>
+      </w:r>
+      <w:r>
+        <w:rPr>
+          <w:rFonts w:ascii="Consolas" w:hAnsi="Consolas"/>
+          <w:color w:val="CCCCCC"/>
+          <w:sz w:val="21"/>
+          <w:szCs w:val="21"/>
+          <w:lang w:val="en-US" w:eastAsia="de-CH"/>
+        </w:rPr>
+        <w:t xml:space="preserve"> </w:t>
+      </w:r>
+      <w:r>
+        <w:rPr>
+          <w:rFonts w:ascii="Consolas" w:hAnsi="Consolas"/>
+          <w:color w:val="569CD6"/>
+          <w:sz w:val="21"/>
+          <w:szCs w:val="21"/>
+          <w:lang w:val="en-US" w:eastAsia="de-CH"/>
+        </w:rPr>
+        <w:t>@</w:t>
+      </w:r>
+      <w:r>
+        <w:rPr>
+          <w:rFonts w:ascii="Consolas" w:hAnsi="Consolas"/>
+          <w:color w:val="CCCCCC"/>
+          <w:sz w:val="21"/>
+          <w:szCs w:val="21"/>
+          <w:lang w:val="en-US" w:eastAsia="de-CH"/>
+        </w:rPr>
+        <w:t>();</w:t>
+      </w:r>
+    </w:p>
+    <w:p>
+      <w:pPr>
+        <w:shd w:val="clear" w:color="auto" w:fill="1F1F1F"/>
+        <w:spacing w:line="285" w:lineRule="atLeast"/>
+        <w:rPr>
+          <w:rFonts w:ascii="Consolas" w:hAnsi="Consolas"/>
+          <w:color w:val="CCCCCC"/>
+          <w:sz w:val="21"/>
+          <w:szCs w:val="21"/>
+          <w:lang w:val="en-US" w:eastAsia="de-CH"/>
+        </w:rPr>
+      </w:pPr>
+      <w:r>
+        <w:rPr>
+          <w:rFonts w:ascii="Consolas" w:hAnsi="Consolas"/>
+          <w:color w:val="CCCCCC"/>
+          <w:sz w:val="21"/>
+          <w:szCs w:val="21"/>
+          <w:lang w:val="en-US" w:eastAsia="de-CH"/>
+        </w:rPr>
+        <w:t xml:space="preserve">            </w:t>
+      </w:r>
+      <w:r>
+        <w:rPr>
+          <w:rFonts w:ascii="Consolas" w:hAnsi="Consolas"/>
+          <w:color w:val="C586C0"/>
+          <w:sz w:val="21"/>
+          <w:szCs w:val="21"/>
+          <w:lang w:val="en-US" w:eastAsia="de-CH"/>
+        </w:rPr>
+        <w:t>foreach</w:t>
+      </w:r>
+      <w:r>
+        <w:rPr>
+          <w:rFonts w:ascii="Consolas" w:hAnsi="Consolas"/>
+          <w:color w:val="CCCCCC"/>
+          <w:sz w:val="21"/>
+          <w:szCs w:val="21"/>
+          <w:lang w:val="en-US" w:eastAsia="de-CH"/>
+        </w:rPr>
+        <w:t xml:space="preserve"> (</w:t>
+      </w:r>
+      <w:r>
+        <w:rPr>
+          <w:rFonts w:ascii="Consolas" w:hAnsi="Consolas"/>
+          <w:color w:val="9CDCFE"/>
+          <w:sz w:val="21"/>
+          <w:szCs w:val="21"/>
+          <w:lang w:val="en-US" w:eastAsia="de-CH"/>
+        </w:rPr>
+        <w:t>$srv</w:t>
+      </w:r>
+      <w:r>
+        <w:rPr>
+          <w:rFonts w:ascii="Consolas" w:hAnsi="Consolas"/>
+          <w:color w:val="CCCCCC"/>
+          <w:sz w:val="21"/>
+          <w:szCs w:val="21"/>
+          <w:lang w:val="en-US" w:eastAsia="de-CH"/>
+        </w:rPr>
+        <w:t xml:space="preserve"> </w:t>
+      </w:r>
+      <w:r>
+        <w:rPr>
+          <w:rFonts w:ascii="Consolas" w:hAnsi="Consolas"/>
+          <w:color w:val="C586C0"/>
+          <w:sz w:val="21"/>
+          <w:szCs w:val="21"/>
+          <w:lang w:val="en-US" w:eastAsia="de-CH"/>
+        </w:rPr>
+        <w:t>in</w:t>
+      </w:r>
+      <w:r>
+        <w:rPr>
+          <w:rFonts w:ascii="Consolas" w:hAnsi="Consolas"/>
+          <w:color w:val="CCCCCC"/>
+          <w:sz w:val="21"/>
+          <w:szCs w:val="21"/>
+          <w:lang w:val="en-US" w:eastAsia="de-CH"/>
+        </w:rPr>
+        <w:t xml:space="preserve"> </w:t>
+      </w:r>
+      <w:r>
+        <w:rPr>
+          <w:rFonts w:ascii="Consolas" w:hAnsi="Consolas"/>
+          <w:color w:val="9CDCFE"/>
+          <w:sz w:val="21"/>
+          <w:szCs w:val="21"/>
+          <w:lang w:val="en-US" w:eastAsia="de-CH"/>
+        </w:rPr>
+        <w:t>$servers</w:t>
+      </w:r>
+      <w:r>
+        <w:rPr>
+          <w:rFonts w:ascii="Consolas" w:hAnsi="Consolas"/>
+          <w:color w:val="CCCCCC"/>
+          <w:sz w:val="21"/>
+          <w:szCs w:val="21"/>
+          <w:lang w:val="en-US" w:eastAsia="de-CH"/>
+        </w:rPr>
+        <w:t>) {</w:t>
+      </w:r>
+    </w:p>
+    <w:p>
+      <w:pPr>
+        <w:shd w:val="clear" w:color="auto" w:fill="1F1F1F"/>
+        <w:spacing w:line="285" w:lineRule="atLeast"/>
+        <w:rPr>
+          <w:rFonts w:ascii="Consolas" w:hAnsi="Consolas"/>
+          <w:color w:val="CCCCCC"/>
+          <w:sz w:val="21"/>
+          <w:szCs w:val="21"/>
+          <w:lang w:val="en-US" w:eastAsia="de-CH"/>
+        </w:rPr>
+      </w:pPr>
+      <w:r>
+        <w:rPr>
+          <w:rFonts w:ascii="Consolas" w:hAnsi="Consolas"/>
+          <w:color w:val="CCCCCC"/>
+          <w:sz w:val="21"/>
+          <w:szCs w:val="21"/>
+          <w:lang w:val="en-US" w:eastAsia="de-CH"/>
+        </w:rPr>
+        <w:t xml:space="preserve">                </w:t>
+      </w:r>
+      <w:r>
+        <w:rPr>
+          <w:rFonts w:ascii="Consolas" w:hAnsi="Consolas"/>
+          <w:color w:val="9CDCFE"/>
+          <w:sz w:val="21"/>
+          <w:szCs w:val="21"/>
+          <w:lang w:val="en-US" w:eastAsia="de-CH"/>
+        </w:rPr>
+        <w:t>$serversClean</w:t>
+      </w:r>
+      <w:r>
+        <w:rPr>
+          <w:rFonts w:ascii="Consolas" w:hAnsi="Consolas"/>
+          <w:color w:val="CCCCCC"/>
+          <w:sz w:val="21"/>
+          <w:szCs w:val="21"/>
+          <w:lang w:val="en-US" w:eastAsia="de-CH"/>
+        </w:rPr>
+        <w:t xml:space="preserve"> </w:t>
+      </w:r>
+      <w:r>
+        <w:rPr>
+          <w:rFonts w:ascii="Consolas" w:hAnsi="Consolas"/>
+          <w:color w:val="D4D4D4"/>
+          <w:sz w:val="21"/>
+          <w:szCs w:val="21"/>
+          <w:lang w:val="en-US" w:eastAsia="de-CH"/>
+        </w:rPr>
+        <w:t>+=</w:t>
+      </w:r>
+      <w:r>
+        <w:rPr>
+          <w:rFonts w:ascii="Consolas" w:hAnsi="Consolas"/>
+          <w:color w:val="CCCCCC"/>
+          <w:sz w:val="21"/>
+          <w:szCs w:val="21"/>
+          <w:lang w:val="en-US" w:eastAsia="de-CH"/>
+        </w:rPr>
+        <w:t xml:space="preserve"> [</w:t>
+      </w:r>
+      <w:r>
+        <w:rPr>
+          <w:rFonts w:ascii="Consolas" w:hAnsi="Consolas"/>
+          <w:color w:val="569CD6"/>
+          <w:sz w:val="21"/>
+          <w:szCs w:val="21"/>
+          <w:lang w:val="en-US" w:eastAsia="de-CH"/>
+        </w:rPr>
+        <w:t>ordered</w:t>
+      </w:r>
+      <w:r>
+        <w:rPr>
+          <w:rFonts w:ascii="Consolas" w:hAnsi="Consolas"/>
+          <w:color w:val="CCCCCC"/>
+          <w:sz w:val="21"/>
+          <w:szCs w:val="21"/>
+          <w:lang w:val="en-US" w:eastAsia="de-CH"/>
+        </w:rPr>
+        <w:t>]</w:t>
+      </w:r>
+      <w:r>
+        <w:rPr>
+          <w:rFonts w:ascii="Consolas" w:hAnsi="Consolas"/>
+          <w:color w:val="569CD6"/>
+          <w:sz w:val="21"/>
+          <w:szCs w:val="21"/>
+          <w:lang w:val="en-US" w:eastAsia="de-CH"/>
+        </w:rPr>
+        <w:t>@</w:t>
+      </w:r>
+      <w:r>
+        <w:rPr>
+          <w:rFonts w:ascii="Consolas" w:hAnsi="Consolas"/>
+          <w:color w:val="CCCCCC"/>
+          <w:sz w:val="21"/>
+          <w:szCs w:val="21"/>
+          <w:lang w:val="en-US" w:eastAsia="de-CH"/>
+        </w:rPr>
+        <w:t>{</w:t>
+      </w:r>
+    </w:p>
+    <w:p>
+      <w:pPr>
+        <w:shd w:val="clear" w:color="auto" w:fill="1F1F1F"/>
+        <w:spacing w:line="285" w:lineRule="atLeast"/>
+        <w:rPr>
+          <w:rFonts w:ascii="Consolas" w:hAnsi="Consolas"/>
+          <w:color w:val="CCCCCC"/>
+          <w:sz w:val="21"/>
+          <w:szCs w:val="21"/>
+          <w:lang w:eastAsia="de-CH"/>
+        </w:rPr>
+      </w:pPr>
+      <w:r>
+        <w:rPr>
+          <w:rFonts w:ascii="Consolas" w:hAnsi="Consolas"/>
+          <w:color w:val="CCCCCC"/>
+          <w:sz w:val="21"/>
+          <w:szCs w:val="21"/>
+          <w:lang w:val="en-US" w:eastAsia="de-CH"/>
+        </w:rPr>
+        <w:t xml:space="preserve">                    </w:t>
+      </w:r>
+      <w:r>
+        <w:rPr>
+          <w:rFonts w:ascii="Consolas" w:hAnsi="Consolas"/>
+          <w:color w:val="9CDCFE"/>
+          <w:sz w:val="21"/>
+          <w:szCs w:val="21"/>
+          <w:lang w:eastAsia="de-CH"/>
+        </w:rPr>
+        <w:t>Label</w:t>
+      </w:r>
+      <w:r>
+        <w:rPr>
+          <w:rFonts w:ascii="Consolas" w:hAnsi="Consolas"/>
+          <w:color w:val="CCCCCC"/>
+          <w:sz w:val="21"/>
+          <w:szCs w:val="21"/>
+          <w:lang w:eastAsia="de-CH"/>
+        </w:rPr>
+        <w:t xml:space="preserve">         </w:t>
+      </w:r>
+      <w:r>
+        <w:rPr>
+          <w:rFonts w:ascii="Consolas" w:hAnsi="Consolas"/>
+          <w:color w:val="D4D4D4"/>
+          <w:sz w:val="21"/>
+          <w:szCs w:val="21"/>
+          <w:lang w:eastAsia="de-CH"/>
+        </w:rPr>
+        <w:t>=</w:t>
+      </w:r>
+      <w:r>
+        <w:rPr>
+          <w:rFonts w:ascii="Consolas" w:hAnsi="Consolas"/>
+          <w:color w:val="CCCCCC"/>
+          <w:sz w:val="21"/>
+          <w:szCs w:val="21"/>
+          <w:lang w:eastAsia="de-CH"/>
+        </w:rPr>
+        <w:t xml:space="preserve"> </w:t>
+      </w:r>
+      <w:r>
+        <w:rPr>
+          <w:rFonts w:ascii="Consolas" w:hAnsi="Consolas"/>
+          <w:color w:val="9CDCFE"/>
+          <w:sz w:val="21"/>
+          <w:szCs w:val="21"/>
+          <w:lang w:eastAsia="de-CH"/>
+        </w:rPr>
+        <w:t>$srv</w:t>
+      </w:r>
+      <w:r>
+        <w:rPr>
+          <w:rFonts w:ascii="Consolas" w:hAnsi="Consolas"/>
+          <w:color w:val="CCCCCC"/>
+          <w:sz w:val="21"/>
+          <w:szCs w:val="21"/>
+          <w:lang w:eastAsia="de-CH"/>
+        </w:rPr>
+        <w:t>[</w:t>
+      </w:r>
+      <w:r>
+        <w:rPr>
+          <w:rFonts w:ascii="Consolas" w:hAnsi="Consolas"/>
+          <w:color w:val="B5CEA8"/>
+          <w:sz w:val="21"/>
+          <w:szCs w:val="21"/>
+          <w:lang w:eastAsia="de-CH"/>
+        </w:rPr>
+        <w:t>0</w:t>
+      </w:r>
+      <w:r>
+        <w:rPr>
+          <w:rFonts w:ascii="Consolas" w:hAnsi="Consolas"/>
+          <w:color w:val="CCCCCC"/>
+          <w:sz w:val="21"/>
+          <w:szCs w:val="21"/>
+          <w:lang w:eastAsia="de-CH"/>
+        </w:rPr>
+        <w:t>]</w:t>
+      </w:r>
+    </w:p>
+    <w:p>
+      <w:pPr>
+        <w:shd w:val="clear" w:color="auto" w:fill="1F1F1F"/>
+        <w:spacing w:line="285" w:lineRule="atLeast"/>
+        <w:rPr>
+          <w:rFonts w:ascii="Consolas" w:hAnsi="Consolas"/>
+          <w:color w:val="CCCCCC"/>
+          <w:sz w:val="21"/>
+          <w:szCs w:val="21"/>
+          <w:lang w:eastAsia="de-CH"/>
+        </w:rPr>
+      </w:pPr>
+      <w:r>
+        <w:rPr>
+          <w:rFonts w:ascii="Consolas" w:hAnsi="Consolas"/>
+          <w:color w:val="CCCCCC"/>
+          <w:sz w:val="21"/>
+          <w:szCs w:val="21"/>
+          <w:lang w:eastAsia="de-CH"/>
+        </w:rPr>
+        <w:t xml:space="preserve">                    </w:t>
+      </w:r>
+      <w:r>
+        <w:rPr>
+          <w:rFonts w:ascii="Consolas" w:hAnsi="Consolas"/>
+          <w:color w:val="9CDCFE"/>
+          <w:sz w:val="21"/>
+          <w:szCs w:val="21"/>
+          <w:lang w:eastAsia="de-CH"/>
+        </w:rPr>
+        <w:t>Hostname</w:t>
+      </w:r>
+      <w:r>
+        <w:rPr>
+          <w:rFonts w:ascii="Consolas" w:hAnsi="Consolas"/>
+          <w:color w:val="CCCCCC"/>
+          <w:sz w:val="21"/>
+          <w:szCs w:val="21"/>
+          <w:lang w:eastAsia="de-CH"/>
+        </w:rPr>
+        <w:t xml:space="preserve">      </w:t>
+      </w:r>
+      <w:r>
+        <w:rPr>
+          <w:rFonts w:ascii="Consolas" w:hAnsi="Consolas"/>
+          <w:color w:val="D4D4D4"/>
+          <w:sz w:val="21"/>
+          <w:szCs w:val="21"/>
+          <w:lang w:eastAsia="de-CH"/>
+        </w:rPr>
+        <w:t>=</w:t>
+      </w:r>
+      <w:r>
+        <w:rPr>
+          <w:rFonts w:ascii="Consolas" w:hAnsi="Consolas"/>
+          <w:color w:val="CCCCCC"/>
+          <w:sz w:val="21"/>
+          <w:szCs w:val="21"/>
+          <w:lang w:eastAsia="de-CH"/>
+        </w:rPr>
+        <w:t xml:space="preserve"> </w:t>
+      </w:r>
+      <w:r>
+        <w:rPr>
+          <w:rFonts w:ascii="Consolas" w:hAnsi="Consolas"/>
+          <w:color w:val="9CDCFE"/>
+          <w:sz w:val="21"/>
+          <w:szCs w:val="21"/>
+          <w:lang w:eastAsia="de-CH"/>
+        </w:rPr>
+        <w:t>$srv</w:t>
+      </w:r>
+      <w:r>
+        <w:rPr>
+          <w:rFonts w:ascii="Consolas" w:hAnsi="Consolas"/>
+          <w:color w:val="CCCCCC"/>
+          <w:sz w:val="21"/>
+          <w:szCs w:val="21"/>
+          <w:lang w:eastAsia="de-CH"/>
+        </w:rPr>
+        <w:t>[</w:t>
+      </w:r>
+      <w:r>
+        <w:rPr>
+          <w:rFonts w:ascii="Consolas" w:hAnsi="Consolas"/>
+          <w:color w:val="B5CEA8"/>
+          <w:sz w:val="21"/>
+          <w:szCs w:val="21"/>
+          <w:lang w:eastAsia="de-CH"/>
+        </w:rPr>
+        <w:t>1</w:t>
+      </w:r>
+      <w:r>
+        <w:rPr>
+          <w:rFonts w:ascii="Consolas" w:hAnsi="Consolas"/>
+          <w:color w:val="CCCCCC"/>
+          <w:sz w:val="21"/>
+          <w:szCs w:val="21"/>
+          <w:lang w:eastAsia="de-CH"/>
+        </w:rPr>
+        <w:t>]</w:t>
+      </w:r>
+    </w:p>
+    <w:p>
+      <w:pPr>
+        <w:shd w:val="clear" w:color="auto" w:fill="1F1F1F"/>
+        <w:spacing w:line="285" w:lineRule="atLeast"/>
+        <w:rPr>
+          <w:rFonts w:ascii="Consolas" w:hAnsi="Consolas"/>
+          <w:color w:val="CCCCCC"/>
+          <w:sz w:val="21"/>
+          <w:szCs w:val="21"/>
+          <w:lang w:eastAsia="de-CH"/>
+        </w:rPr>
+      </w:pPr>
+      <w:r>
+        <w:rPr>
+          <w:rFonts w:ascii="Consolas" w:hAnsi="Consolas"/>
+          <w:color w:val="CCCCCC"/>
+          <w:sz w:val="21"/>
+          <w:szCs w:val="21"/>
+          <w:lang w:eastAsia="de-CH"/>
+        </w:rPr>
+        <w:tab/>
+      </w:r>
+      <w:r>
+        <w:rPr>
+          <w:rFonts w:ascii="Consolas" w:hAnsi="Consolas"/>
+          <w:color w:val="CCCCCC"/>
+          <w:sz w:val="21"/>
+          <w:szCs w:val="21"/>
+          <w:lang w:eastAsia="de-CH"/>
+        </w:rPr>
+        <w:tab/>
+        <w:t xml:space="preserve">    }</w:t>
+      </w:r>
+    </w:p>
+    <w:p>
+      <w:pPr>
+        <w:keepNext/>
+        <w:shd w:val="clear" w:color="auto" w:fill="1F1F1F"/>
+        <w:spacing w:line="285" w:lineRule="atLeast"/>
+        <w:rPr>
+          <w:rFonts w:ascii="Consolas" w:hAnsi="Consolas"/>
+          <w:color w:val="CCCCCC"/>
+          <w:sz w:val="21"/>
+          <w:szCs w:val="21"/>
+          <w:lang w:eastAsia="de-CH"/>
+        </w:rPr>
+      </w:pPr>
+      <w:r>
+        <w:rPr>
+          <w:rFonts w:ascii="Consolas" w:hAnsi="Consolas"/>
+          <w:color w:val="CCCCCC"/>
+          <w:sz w:val="21"/>
+          <w:szCs w:val="21"/>
+          <w:lang w:eastAsia="de-CH"/>
+        </w:rPr>
+        <w:tab/>
+      </w:r>
+      <w:r>
+        <w:rPr>
+          <w:rFonts w:ascii="Consolas" w:hAnsi="Consolas"/>
+          <w:color w:val="CCCCCC"/>
+          <w:sz w:val="21"/>
+          <w:szCs w:val="21"/>
+          <w:lang w:eastAsia="de-CH"/>
+        </w:rPr>
+        <w:tab/>
+        <w:t>}</w:t>
+      </w:r>
+    </w:p>
+    <w:p>
+      <w:pPr>
+        <w:pStyle w:val="Beschriftung"/>
+      </w:pPr>
+      <w:r>
+        <w:t xml:space="preserve">Codesnippet </w:t>
+      </w:r>
+      <w:r>
+        <w:fldChar w:fldCharType="begin"/>
+      </w:r>
+      <w:r>
+        <w:instrText xml:space="preserve"> SEQ Codesnippet \* ARABIC </w:instrText>
+      </w:r>
+      <w:r>
+        <w:fldChar w:fldCharType="separate"/>
+      </w:r>
+      <w:r>
+        <w:rPr>
+          <w:noProof/>
+        </w:rPr>
+        <w:t>11</w:t>
+      </w:r>
+      <w:r>
+        <w:fldChar w:fldCharType="end"/>
+      </w:r>
+      <w:r>
+        <w:t>: Konvertierung der Inventory-Antwort</w:t>
+      </w:r>
+    </w:p>
+    <w:p>
+      <w:r>
+        <w:t>Dieses Array wird dann zu JSON konvertiert und in einer für später und zur Nachverfolgung zwischengespeichert.</w:t>
+      </w:r>
+      <w:r>
+        <w:t xml:space="preserve"> Aus dieser Datei stammen bspw. das Label, welches später bei der CSV-Speicherung wieder wichtig wird.</w:t>
+      </w:r>
+    </w:p>
+    <w:p>
+      <w:pPr>
+        <w:spacing w:line="280" w:lineRule="atLeast"/>
+      </w:pPr>
+      <w:r>
+        <w:br w:type="page"/>
+      </w:r>
+    </w:p>
+    <w:p/>
     <w:p>
       <w:pPr>
         <w:pStyle w:val="berschrift3nummeriert"/>
@@ -35590,7 +36476,6 @@
           <w:szCs w:val="18"/>
           <w:lang w:val="en-US" w:eastAsia="de-CH"/>
         </w:rPr>
-        <w:lastRenderedPageBreak/>
         <w:t xml:space="preserve"> </w:t>
       </w:r>
       <w:r>
@@ -35852,7 +36737,7 @@
         <w:rPr>
           <w:noProof/>
         </w:rPr>
-        <w:t>11</w:t>
+        <w:t>12</w:t>
       </w:r>
       <w:r>
         <w:rPr>
@@ -36296,6 +37181,7 @@
           <w:szCs w:val="21"/>
           <w:lang w:val="en-US" w:eastAsia="de-CH"/>
         </w:rPr>
+        <w:lastRenderedPageBreak/>
         <w:t># If LogActive is ignored, log only to console.</w:t>
       </w:r>
     </w:p>
@@ -36465,7 +37351,7 @@
         <w:rPr>
           <w:noProof/>
         </w:rPr>
-        <w:t>12</w:t>
+        <w:t>13</w:t>
       </w:r>
       <w:r>
         <w:rPr>
@@ -37012,7 +37898,6 @@
           <w:szCs w:val="21"/>
           <w:lang w:eastAsia="de-CH"/>
         </w:rPr>
-        <w:lastRenderedPageBreak/>
         <w:t>}</w:t>
       </w:r>
     </w:p>
@@ -37036,7 +37921,7 @@
         <w:rPr>
           <w:noProof/>
         </w:rPr>
-        <w:t>13</w:t>
+        <w:t>14</w:t>
       </w:r>
       <w:r>
         <w:fldChar w:fldCharType="end"/>
@@ -37100,7 +37985,7 @@
         <w:rPr>
           <w:noProof/>
         </w:rPr>
-        <w:t>14</w:t>
+        <w:t>15</w:t>
       </w:r>
       <w:r>
         <w:fldChar w:fldCharType="end"/>
@@ -37137,136 +38022,3574 @@
       <w:r>
         <w:t>in der Konfigurationsdatei abgelegt ist.</w:t>
       </w:r>
+      <w:r>
+        <w:t xml:space="preserve"> </w:t>
+      </w:r>
     </w:p>
     <w:p/>
     <w:p>
       <w:pPr>
-        <w:rPr>
-          <w:b/>
-        </w:rPr>
-      </w:pPr>
-      <w:r>
-        <w:rPr>
-          <w:b/>
-        </w:rPr>
+        <w:pStyle w:val="Untertitel"/>
+      </w:pPr>
+      <w:r>
         <w:t>JSON</w:t>
       </w:r>
     </w:p>
     <w:p>
       <w:r>
-        <w:t xml:space="preserve">Die Dateispeicherung in JSON ist sehr einfach </w:t>
+        <w:t xml:space="preserve">Die Dateispeicherung in JSON ist </w:t>
+      </w:r>
+      <w:r>
+        <w:t>die einfachere und simplere von beiden – sie umfasst die gefilterte Ausgabe vom ILO.</w:t>
+      </w:r>
+      <w:r>
+        <w:t xml:space="preserve"> Sie unterscheidet sich in der Implementation nur wenig von der Generierung der Konfigurationsdateien, welche auf dem gleichen Weg generiert werden</w:t>
+      </w:r>
+      <w:r>
+        <w:t>: Es wird zuerst ein PowerShell</w:t>
+      </w:r>
+      <w:r>
+        <w:t>-O</w:t>
+      </w:r>
+      <w:r>
+        <w:t>bjekt erstellt</w:t>
+      </w:r>
+      <w:r>
+        <w:t>, welches dann in JSON konvertiert und schlussendlich in einer Datei gespeichert wird.</w:t>
+      </w:r>
+    </w:p>
+    <w:p>
+      <w:pPr>
+        <w:keepNext/>
+        <w:shd w:val="clear" w:color="auto" w:fill="1F1F1F"/>
+        <w:spacing w:line="285" w:lineRule="atLeast"/>
+      </w:pPr>
+      <w:r>
+        <w:rPr>
+          <w:rFonts w:ascii="Consolas" w:hAnsi="Consolas"/>
+          <w:color w:val="CCCCCC"/>
+          <w:sz w:val="21"/>
+          <w:szCs w:val="21"/>
+          <w:lang w:eastAsia="de-CH"/>
+        </w:rPr>
+        <w:t xml:space="preserve">    </w:t>
+      </w:r>
+      <w:r>
+        <w:rPr>
+          <w:rFonts w:ascii="Consolas" w:hAnsi="Consolas"/>
+          <w:color w:val="9CDCFE"/>
+          <w:sz w:val="21"/>
+          <w:szCs w:val="21"/>
+          <w:lang w:val="en-US" w:eastAsia="de-CH"/>
+        </w:rPr>
+        <w:t>$report</w:t>
+      </w:r>
+      <w:r>
+        <w:rPr>
+          <w:rFonts w:ascii="Consolas" w:hAnsi="Consolas"/>
+          <w:color w:val="CCCCCC"/>
+          <w:sz w:val="21"/>
+          <w:szCs w:val="21"/>
+          <w:lang w:val="en-US" w:eastAsia="de-CH"/>
+        </w:rPr>
+        <w:t xml:space="preserve"> </w:t>
+      </w:r>
+      <w:r>
+        <w:rPr>
+          <w:rFonts w:ascii="Consolas" w:hAnsi="Consolas"/>
+          <w:color w:val="D4D4D4"/>
+          <w:sz w:val="21"/>
+          <w:szCs w:val="21"/>
+          <w:lang w:val="en-US" w:eastAsia="de-CH"/>
+        </w:rPr>
+        <w:t>|</w:t>
+      </w:r>
+      <w:r>
+        <w:rPr>
+          <w:rFonts w:ascii="Consolas" w:hAnsi="Consolas"/>
+          <w:color w:val="CCCCCC"/>
+          <w:sz w:val="21"/>
+          <w:szCs w:val="21"/>
+          <w:lang w:val="en-US" w:eastAsia="de-CH"/>
+        </w:rPr>
+        <w:t xml:space="preserve"> </w:t>
+      </w:r>
+      <w:r>
+        <w:rPr>
+          <w:rFonts w:ascii="Consolas" w:hAnsi="Consolas"/>
+          <w:color w:val="DCDCAA"/>
+          <w:sz w:val="21"/>
+          <w:szCs w:val="21"/>
+          <w:lang w:val="en-US" w:eastAsia="de-CH"/>
+        </w:rPr>
+        <w:t>ConvertTo-Json</w:t>
+      </w:r>
+      <w:r>
+        <w:rPr>
+          <w:rFonts w:ascii="Consolas" w:hAnsi="Consolas"/>
+          <w:color w:val="CCCCCC"/>
+          <w:sz w:val="21"/>
+          <w:szCs w:val="21"/>
+          <w:lang w:val="en-US" w:eastAsia="de-CH"/>
+        </w:rPr>
+        <w:t xml:space="preserve"> </w:t>
+      </w:r>
+      <w:r>
+        <w:rPr>
+          <w:rFonts w:ascii="Consolas" w:hAnsi="Consolas"/>
+          <w:color w:val="D4D4D4"/>
+          <w:sz w:val="21"/>
+          <w:szCs w:val="21"/>
+          <w:lang w:val="en-US" w:eastAsia="de-CH"/>
+        </w:rPr>
+        <w:t>-</w:t>
+      </w:r>
+      <w:r>
+        <w:rPr>
+          <w:rFonts w:ascii="Consolas" w:hAnsi="Consolas"/>
+          <w:color w:val="CCCCCC"/>
+          <w:sz w:val="21"/>
+          <w:szCs w:val="21"/>
+          <w:lang w:val="en-US" w:eastAsia="de-CH"/>
+        </w:rPr>
+        <w:t xml:space="preserve">Depth </w:t>
+      </w:r>
+      <w:r>
+        <w:rPr>
+          <w:rFonts w:ascii="Consolas" w:hAnsi="Consolas"/>
+          <w:color w:val="B5CEA8"/>
+          <w:sz w:val="21"/>
+          <w:szCs w:val="21"/>
+          <w:lang w:val="en-US" w:eastAsia="de-CH"/>
+        </w:rPr>
+        <w:t>15</w:t>
+      </w:r>
+      <w:r>
+        <w:rPr>
+          <w:rFonts w:ascii="Consolas" w:hAnsi="Consolas"/>
+          <w:color w:val="CCCCCC"/>
+          <w:sz w:val="21"/>
+          <w:szCs w:val="21"/>
+          <w:lang w:val="en-US" w:eastAsia="de-CH"/>
+        </w:rPr>
+        <w:t xml:space="preserve"> </w:t>
+      </w:r>
+      <w:r>
+        <w:rPr>
+          <w:rFonts w:ascii="Consolas" w:hAnsi="Consolas"/>
+          <w:color w:val="D4D4D4"/>
+          <w:sz w:val="21"/>
+          <w:szCs w:val="21"/>
+          <w:lang w:val="en-US" w:eastAsia="de-CH"/>
+        </w:rPr>
+        <w:t>|</w:t>
+      </w:r>
+      <w:r>
+        <w:rPr>
+          <w:rFonts w:ascii="Consolas" w:hAnsi="Consolas"/>
+          <w:color w:val="CCCCCC"/>
+          <w:sz w:val="21"/>
+          <w:szCs w:val="21"/>
+          <w:lang w:val="en-US" w:eastAsia="de-CH"/>
+        </w:rPr>
+        <w:t xml:space="preserve"> </w:t>
+      </w:r>
+      <w:r>
+        <w:rPr>
+          <w:rFonts w:ascii="Consolas" w:hAnsi="Consolas"/>
+          <w:color w:val="DCDCAA"/>
+          <w:sz w:val="21"/>
+          <w:szCs w:val="21"/>
+          <w:lang w:val="en-US" w:eastAsia="de-CH"/>
+        </w:rPr>
+        <w:t>Out-File</w:t>
+      </w:r>
+      <w:r>
+        <w:rPr>
+          <w:rFonts w:ascii="Consolas" w:hAnsi="Consolas"/>
+          <w:color w:val="CCCCCC"/>
+          <w:sz w:val="21"/>
+          <w:szCs w:val="21"/>
+          <w:lang w:val="en-US" w:eastAsia="de-CH"/>
+        </w:rPr>
+        <w:t xml:space="preserve"> </w:t>
+      </w:r>
+      <w:r>
+        <w:rPr>
+          <w:rFonts w:ascii="Consolas" w:hAnsi="Consolas"/>
+          <w:color w:val="D4D4D4"/>
+          <w:sz w:val="21"/>
+          <w:szCs w:val="21"/>
+          <w:lang w:val="en-US" w:eastAsia="de-CH"/>
+        </w:rPr>
+        <w:t>-</w:t>
+      </w:r>
+      <w:r>
+        <w:rPr>
+          <w:rFonts w:ascii="Consolas" w:hAnsi="Consolas"/>
+          <w:color w:val="CCCCCC"/>
+          <w:sz w:val="21"/>
+          <w:szCs w:val="21"/>
+          <w:lang w:val="en-US" w:eastAsia="de-CH"/>
+        </w:rPr>
+        <w:t xml:space="preserve">FilePath </w:t>
+      </w:r>
+      <w:r>
+        <w:rPr>
+          <w:rFonts w:ascii="Consolas" w:hAnsi="Consolas"/>
+          <w:color w:val="9CDCFE"/>
+          <w:sz w:val="21"/>
+          <w:szCs w:val="21"/>
+          <w:lang w:val="en-US" w:eastAsia="de-CH"/>
+        </w:rPr>
+        <w:t>$name</w:t>
+      </w:r>
+      <w:r>
+        <w:rPr>
+          <w:rFonts w:ascii="Consolas" w:hAnsi="Consolas"/>
+          <w:color w:val="CCCCCC"/>
+          <w:sz w:val="21"/>
+          <w:szCs w:val="21"/>
+          <w:lang w:val="en-US" w:eastAsia="de-CH"/>
+        </w:rPr>
+        <w:t xml:space="preserve"> </w:t>
+      </w:r>
+      <w:r>
+        <w:rPr>
+          <w:rFonts w:ascii="Consolas" w:hAnsi="Consolas"/>
+          <w:color w:val="D4D4D4"/>
+          <w:sz w:val="21"/>
+          <w:szCs w:val="21"/>
+          <w:lang w:val="en-US" w:eastAsia="de-CH"/>
+        </w:rPr>
+        <w:t>-</w:t>
+      </w:r>
+      <w:r>
+        <w:rPr>
+          <w:rFonts w:ascii="Consolas" w:hAnsi="Consolas"/>
+          <w:color w:val="CCCCCC"/>
+          <w:sz w:val="21"/>
+          <w:szCs w:val="21"/>
+          <w:lang w:val="en-US" w:eastAsia="de-CH"/>
+        </w:rPr>
+        <w:t>Force;</w:t>
+      </w:r>
+    </w:p>
+    <w:p>
+      <w:pPr>
+        <w:pStyle w:val="Beschriftung"/>
+        <w:rPr>
+          <w:rFonts w:ascii="Consolas" w:hAnsi="Consolas"/>
+          <w:color w:val="CCCCCC"/>
+          <w:sz w:val="21"/>
+          <w:szCs w:val="21"/>
+          <w:lang w:eastAsia="de-CH"/>
+        </w:rPr>
+      </w:pPr>
+      <w:r>
+        <w:t xml:space="preserve">Codesnippet </w:t>
+      </w:r>
+      <w:r>
+        <w:fldChar w:fldCharType="begin"/>
+      </w:r>
+      <w:r>
+        <w:instrText xml:space="preserve"> SEQ Codesnippet \* ARABIC </w:instrText>
+      </w:r>
+      <w:r>
+        <w:fldChar w:fldCharType="separate"/>
+      </w:r>
+      <w:r>
+        <w:rPr>
+          <w:noProof/>
+        </w:rPr>
+        <w:t>16</w:t>
+      </w:r>
+      <w:r>
+        <w:fldChar w:fldCharType="end"/>
+      </w:r>
+      <w:r>
+        <w:t>: Dateispeicherung JSON</w:t>
+      </w:r>
+    </w:p>
+    <w:p>
+      <w:r>
+        <w:t>Um z</w:t>
+      </w:r>
+      <w:r>
+        <w:t>u garantieren, dass die Ausgaben sich in einem Ordner befinden</w:t>
+      </w:r>
+      <w:r>
+        <w:t xml:space="preserve"> und nicht einer Datei befinden, wurde eine Funktion implementiert, welche die Datei aus dem Pfad entfernt und den Ordner erstellt, falls dieser nicht existiert:</w:t>
+      </w:r>
+    </w:p>
+    <w:p>
+      <w:pPr>
+        <w:shd w:val="clear" w:color="auto" w:fill="1F1F1F"/>
+        <w:spacing w:line="285" w:lineRule="atLeast"/>
+        <w:rPr>
+          <w:rFonts w:ascii="Consolas" w:hAnsi="Consolas"/>
+          <w:color w:val="CCCCCC"/>
+          <w:sz w:val="18"/>
+          <w:szCs w:val="18"/>
+          <w:lang w:val="en-US" w:eastAsia="de-CH"/>
+        </w:rPr>
+      </w:pPr>
+      <w:r>
+        <w:rPr>
+          <w:rFonts w:ascii="Consolas" w:hAnsi="Consolas"/>
+          <w:color w:val="569CD6"/>
+          <w:sz w:val="18"/>
+          <w:szCs w:val="18"/>
+          <w:lang w:val="en-US" w:eastAsia="de-CH"/>
+        </w:rPr>
+        <w:t>Function</w:t>
+      </w:r>
+      <w:r>
+        <w:rPr>
+          <w:rFonts w:ascii="Consolas" w:hAnsi="Consolas"/>
+          <w:color w:val="CCCCCC"/>
+          <w:sz w:val="18"/>
+          <w:szCs w:val="18"/>
+          <w:lang w:val="en-US" w:eastAsia="de-CH"/>
+        </w:rPr>
+        <w:t xml:space="preserve"> </w:t>
+      </w:r>
+      <w:r>
+        <w:rPr>
+          <w:rFonts w:ascii="Consolas" w:hAnsi="Consolas"/>
+          <w:color w:val="DCDCAA"/>
+          <w:sz w:val="18"/>
+          <w:szCs w:val="18"/>
+          <w:lang w:val="en-US" w:eastAsia="de-CH"/>
+        </w:rPr>
+        <w:t>Register-Directory</w:t>
+      </w:r>
+      <w:r>
+        <w:rPr>
+          <w:rFonts w:ascii="Consolas" w:hAnsi="Consolas"/>
+          <w:color w:val="CCCCCC"/>
+          <w:sz w:val="18"/>
+          <w:szCs w:val="18"/>
+          <w:lang w:val="en-US" w:eastAsia="de-CH"/>
+        </w:rPr>
+        <w:t xml:space="preserve"> {</w:t>
+      </w:r>
+    </w:p>
+    <w:p>
+      <w:pPr>
+        <w:shd w:val="clear" w:color="auto" w:fill="1F1F1F"/>
+        <w:spacing w:line="285" w:lineRule="atLeast"/>
+        <w:rPr>
+          <w:rFonts w:ascii="Consolas" w:hAnsi="Consolas"/>
+          <w:color w:val="CCCCCC"/>
+          <w:sz w:val="18"/>
+          <w:szCs w:val="18"/>
+          <w:lang w:val="en-US" w:eastAsia="de-CH"/>
+        </w:rPr>
+      </w:pPr>
+      <w:r>
+        <w:rPr>
+          <w:rFonts w:ascii="Consolas" w:hAnsi="Consolas"/>
+          <w:color w:val="CCCCCC"/>
+          <w:sz w:val="18"/>
+          <w:szCs w:val="18"/>
+          <w:lang w:val="en-US" w:eastAsia="de-CH"/>
+        </w:rPr>
+        <w:t xml:space="preserve">    </w:t>
+      </w:r>
+      <w:r>
+        <w:rPr>
+          <w:rFonts w:ascii="Consolas" w:hAnsi="Consolas"/>
+          <w:color w:val="C586C0"/>
+          <w:sz w:val="18"/>
+          <w:szCs w:val="18"/>
+          <w:lang w:val="en-US" w:eastAsia="de-CH"/>
+        </w:rPr>
+        <w:t>param</w:t>
+      </w:r>
+      <w:r>
+        <w:rPr>
+          <w:rFonts w:ascii="Consolas" w:hAnsi="Consolas"/>
+          <w:color w:val="CCCCCC"/>
+          <w:sz w:val="18"/>
+          <w:szCs w:val="18"/>
+          <w:lang w:val="en-US" w:eastAsia="de-CH"/>
+        </w:rPr>
+        <w:t>(</w:t>
+      </w:r>
+    </w:p>
+    <w:p>
+      <w:pPr>
+        <w:shd w:val="clear" w:color="auto" w:fill="1F1F1F"/>
+        <w:spacing w:line="285" w:lineRule="atLeast"/>
+        <w:rPr>
+          <w:rFonts w:ascii="Consolas" w:hAnsi="Consolas"/>
+          <w:color w:val="CCCCCC"/>
+          <w:sz w:val="18"/>
+          <w:szCs w:val="18"/>
+          <w:lang w:val="en-US" w:eastAsia="de-CH"/>
+        </w:rPr>
+      </w:pPr>
+      <w:r>
+        <w:rPr>
+          <w:rFonts w:ascii="Consolas" w:hAnsi="Consolas"/>
+          <w:color w:val="CCCCCC"/>
+          <w:sz w:val="18"/>
+          <w:szCs w:val="18"/>
+          <w:lang w:val="en-US" w:eastAsia="de-CH"/>
+        </w:rPr>
+        <w:t>        [</w:t>
+      </w:r>
+      <w:r>
+        <w:rPr>
+          <w:rFonts w:ascii="Consolas" w:hAnsi="Consolas"/>
+          <w:color w:val="DCDCAA"/>
+          <w:sz w:val="18"/>
+          <w:szCs w:val="18"/>
+          <w:lang w:val="en-US" w:eastAsia="de-CH"/>
+        </w:rPr>
+        <w:t>Parameter</w:t>
+      </w:r>
+      <w:r>
+        <w:rPr>
+          <w:rFonts w:ascii="Consolas" w:hAnsi="Consolas"/>
+          <w:color w:val="CCCCCC"/>
+          <w:sz w:val="18"/>
+          <w:szCs w:val="18"/>
+          <w:lang w:val="en-US" w:eastAsia="de-CH"/>
+        </w:rPr>
+        <w:t>(</w:t>
+      </w:r>
+      <w:r>
+        <w:rPr>
+          <w:rFonts w:ascii="Consolas" w:hAnsi="Consolas"/>
+          <w:color w:val="9CDCFE"/>
+          <w:sz w:val="18"/>
+          <w:szCs w:val="18"/>
+          <w:lang w:val="en-US" w:eastAsia="de-CH"/>
+        </w:rPr>
+        <w:t>Mandatory</w:t>
+      </w:r>
+      <w:r>
+        <w:rPr>
+          <w:rFonts w:ascii="Consolas" w:hAnsi="Consolas"/>
+          <w:color w:val="CCCCCC"/>
+          <w:sz w:val="18"/>
+          <w:szCs w:val="18"/>
+          <w:lang w:val="en-US" w:eastAsia="de-CH"/>
+        </w:rPr>
+        <w:t xml:space="preserve"> </w:t>
+      </w:r>
+      <w:r>
+        <w:rPr>
+          <w:rFonts w:ascii="Consolas" w:hAnsi="Consolas"/>
+          <w:color w:val="D4D4D4"/>
+          <w:sz w:val="18"/>
+          <w:szCs w:val="18"/>
+          <w:lang w:val="en-US" w:eastAsia="de-CH"/>
+        </w:rPr>
+        <w:t>=</w:t>
+      </w:r>
+      <w:r>
+        <w:rPr>
+          <w:rFonts w:ascii="Consolas" w:hAnsi="Consolas"/>
+          <w:color w:val="CCCCCC"/>
+          <w:sz w:val="18"/>
+          <w:szCs w:val="18"/>
+          <w:lang w:val="en-US" w:eastAsia="de-CH"/>
+        </w:rPr>
+        <w:t xml:space="preserve"> </w:t>
+      </w:r>
+      <w:r>
+        <w:rPr>
+          <w:rFonts w:ascii="Consolas" w:hAnsi="Consolas"/>
+          <w:color w:val="569CD6"/>
+          <w:sz w:val="18"/>
+          <w:szCs w:val="18"/>
+          <w:lang w:val="en-US" w:eastAsia="de-CH"/>
+        </w:rPr>
+        <w:t>$true</w:t>
+      </w:r>
+      <w:r>
+        <w:rPr>
+          <w:rFonts w:ascii="Consolas" w:hAnsi="Consolas"/>
+          <w:color w:val="CCCCCC"/>
+          <w:sz w:val="18"/>
+          <w:szCs w:val="18"/>
+          <w:lang w:val="en-US" w:eastAsia="de-CH"/>
+        </w:rPr>
+        <w:t>)]</w:t>
+      </w:r>
+    </w:p>
+    <w:p>
+      <w:pPr>
+        <w:shd w:val="clear" w:color="auto" w:fill="1F1F1F"/>
+        <w:spacing w:line="285" w:lineRule="atLeast"/>
+        <w:rPr>
+          <w:rFonts w:ascii="Consolas" w:hAnsi="Consolas"/>
+          <w:color w:val="CCCCCC"/>
+          <w:sz w:val="18"/>
+          <w:szCs w:val="18"/>
+          <w:lang w:eastAsia="de-CH"/>
+        </w:rPr>
+      </w:pPr>
+      <w:r>
+        <w:rPr>
+          <w:rFonts w:ascii="Consolas" w:hAnsi="Consolas"/>
+          <w:color w:val="CCCCCC"/>
+          <w:sz w:val="18"/>
+          <w:szCs w:val="18"/>
+          <w:lang w:val="en-US" w:eastAsia="de-CH"/>
+        </w:rPr>
+        <w:lastRenderedPageBreak/>
+        <w:t xml:space="preserve">        </w:t>
+      </w:r>
+      <w:r>
+        <w:rPr>
+          <w:rFonts w:ascii="Consolas" w:hAnsi="Consolas"/>
+          <w:color w:val="CCCCCC"/>
+          <w:sz w:val="18"/>
+          <w:szCs w:val="18"/>
+          <w:lang w:eastAsia="de-CH"/>
+        </w:rPr>
+        <w:t>[</w:t>
+      </w:r>
+      <w:r>
+        <w:rPr>
+          <w:rFonts w:ascii="Consolas" w:hAnsi="Consolas"/>
+          <w:color w:val="569CD6"/>
+          <w:sz w:val="18"/>
+          <w:szCs w:val="18"/>
+          <w:lang w:eastAsia="de-CH"/>
+        </w:rPr>
+        <w:t>string</w:t>
+      </w:r>
+      <w:r>
+        <w:rPr>
+          <w:rFonts w:ascii="Consolas" w:hAnsi="Consolas"/>
+          <w:color w:val="CCCCCC"/>
+          <w:sz w:val="18"/>
+          <w:szCs w:val="18"/>
+          <w:lang w:eastAsia="de-CH"/>
+        </w:rPr>
+        <w:t>]</w:t>
+      </w:r>
+    </w:p>
+    <w:p>
+      <w:pPr>
+        <w:shd w:val="clear" w:color="auto" w:fill="1F1F1F"/>
+        <w:spacing w:line="285" w:lineRule="atLeast"/>
+        <w:rPr>
+          <w:rFonts w:ascii="Consolas" w:hAnsi="Consolas"/>
+          <w:color w:val="CCCCCC"/>
+          <w:sz w:val="18"/>
+          <w:szCs w:val="18"/>
+          <w:lang w:eastAsia="de-CH"/>
+        </w:rPr>
+      </w:pPr>
+      <w:r>
+        <w:rPr>
+          <w:rFonts w:ascii="Consolas" w:hAnsi="Consolas"/>
+          <w:color w:val="CCCCCC"/>
+          <w:sz w:val="18"/>
+          <w:szCs w:val="18"/>
+          <w:lang w:eastAsia="de-CH"/>
+        </w:rPr>
+        <w:t xml:space="preserve">        </w:t>
+      </w:r>
+      <w:r>
+        <w:rPr>
+          <w:rFonts w:ascii="Consolas" w:hAnsi="Consolas"/>
+          <w:color w:val="9CDCFE"/>
+          <w:sz w:val="18"/>
+          <w:szCs w:val="18"/>
+          <w:lang w:eastAsia="de-CH"/>
+        </w:rPr>
+        <w:t>$Path</w:t>
+      </w:r>
+      <w:r>
+        <w:rPr>
+          <w:rFonts w:ascii="Consolas" w:hAnsi="Consolas"/>
+          <w:color w:val="D4D4D4"/>
+          <w:sz w:val="18"/>
+          <w:szCs w:val="18"/>
+          <w:lang w:eastAsia="de-CH"/>
+        </w:rPr>
+        <w:t>,</w:t>
+      </w:r>
+    </w:p>
+    <w:p>
+      <w:pPr>
+        <w:shd w:val="clear" w:color="auto" w:fill="1F1F1F"/>
+        <w:spacing w:line="285" w:lineRule="atLeast"/>
+        <w:rPr>
+          <w:rFonts w:ascii="Consolas" w:hAnsi="Consolas"/>
+          <w:color w:val="CCCCCC"/>
+          <w:sz w:val="18"/>
+          <w:szCs w:val="18"/>
+          <w:lang w:eastAsia="de-CH"/>
+        </w:rPr>
+      </w:pPr>
+    </w:p>
+    <w:p>
+      <w:pPr>
+        <w:shd w:val="clear" w:color="auto" w:fill="1F1F1F"/>
+        <w:spacing w:line="285" w:lineRule="atLeast"/>
+        <w:rPr>
+          <w:rFonts w:ascii="Consolas" w:hAnsi="Consolas"/>
+          <w:color w:val="CCCCCC"/>
+          <w:sz w:val="18"/>
+          <w:szCs w:val="18"/>
+          <w:lang w:eastAsia="de-CH"/>
+        </w:rPr>
+      </w:pPr>
+      <w:r>
+        <w:rPr>
+          <w:rFonts w:ascii="Consolas" w:hAnsi="Consolas"/>
+          <w:color w:val="CCCCCC"/>
+          <w:sz w:val="18"/>
+          <w:szCs w:val="18"/>
+          <w:lang w:eastAsia="de-CH"/>
+        </w:rPr>
+        <w:t>        [</w:t>
+      </w:r>
+      <w:r>
+        <w:rPr>
+          <w:rFonts w:ascii="Consolas" w:hAnsi="Consolas"/>
+          <w:color w:val="DCDCAA"/>
+          <w:sz w:val="18"/>
+          <w:szCs w:val="18"/>
+          <w:lang w:eastAsia="de-CH"/>
+        </w:rPr>
+        <w:t>Parameter</w:t>
+      </w:r>
+      <w:r>
+        <w:rPr>
+          <w:rFonts w:ascii="Consolas" w:hAnsi="Consolas"/>
+          <w:color w:val="CCCCCC"/>
+          <w:sz w:val="18"/>
+          <w:szCs w:val="18"/>
+          <w:lang w:eastAsia="de-CH"/>
+        </w:rPr>
+        <w:t>()]</w:t>
+      </w:r>
+    </w:p>
+    <w:p>
+      <w:pPr>
+        <w:shd w:val="clear" w:color="auto" w:fill="1F1F1F"/>
+        <w:spacing w:line="285" w:lineRule="atLeast"/>
+        <w:rPr>
+          <w:rFonts w:ascii="Consolas" w:hAnsi="Consolas"/>
+          <w:color w:val="CCCCCC"/>
+          <w:sz w:val="18"/>
+          <w:szCs w:val="18"/>
+          <w:lang w:eastAsia="de-CH"/>
+        </w:rPr>
+      </w:pPr>
+      <w:r>
+        <w:rPr>
+          <w:rFonts w:ascii="Consolas" w:hAnsi="Consolas"/>
+          <w:color w:val="CCCCCC"/>
+          <w:sz w:val="18"/>
+          <w:szCs w:val="18"/>
+          <w:lang w:eastAsia="de-CH"/>
+        </w:rPr>
+        <w:t>        [</w:t>
+      </w:r>
+      <w:r>
+        <w:rPr>
+          <w:rFonts w:ascii="Consolas" w:hAnsi="Consolas"/>
+          <w:color w:val="569CD6"/>
+          <w:sz w:val="18"/>
+          <w:szCs w:val="18"/>
+          <w:lang w:eastAsia="de-CH"/>
+        </w:rPr>
+        <w:t>switch</w:t>
+      </w:r>
+      <w:r>
+        <w:rPr>
+          <w:rFonts w:ascii="Consolas" w:hAnsi="Consolas"/>
+          <w:color w:val="CCCCCC"/>
+          <w:sz w:val="18"/>
+          <w:szCs w:val="18"/>
+          <w:lang w:eastAsia="de-CH"/>
+        </w:rPr>
+        <w:t>]</w:t>
+      </w:r>
+    </w:p>
+    <w:p>
+      <w:pPr>
+        <w:shd w:val="clear" w:color="auto" w:fill="1F1F1F"/>
+        <w:spacing w:line="285" w:lineRule="atLeast"/>
+        <w:rPr>
+          <w:rFonts w:ascii="Consolas" w:hAnsi="Consolas"/>
+          <w:color w:val="CCCCCC"/>
+          <w:sz w:val="18"/>
+          <w:szCs w:val="18"/>
+          <w:lang w:eastAsia="de-CH"/>
+        </w:rPr>
+      </w:pPr>
+      <w:r>
+        <w:rPr>
+          <w:rFonts w:ascii="Consolas" w:hAnsi="Consolas"/>
+          <w:color w:val="CCCCCC"/>
+          <w:sz w:val="18"/>
+          <w:szCs w:val="18"/>
+          <w:lang w:eastAsia="de-CH"/>
+        </w:rPr>
+        <w:t xml:space="preserve">        </w:t>
+      </w:r>
+      <w:r>
+        <w:rPr>
+          <w:rFonts w:ascii="Consolas" w:hAnsi="Consolas"/>
+          <w:color w:val="9CDCFE"/>
+          <w:sz w:val="18"/>
+          <w:szCs w:val="18"/>
+          <w:lang w:eastAsia="de-CH"/>
+        </w:rPr>
+        <w:t>$ignoreError</w:t>
+      </w:r>
+    </w:p>
+    <w:p>
+      <w:pPr>
+        <w:shd w:val="clear" w:color="auto" w:fill="1F1F1F"/>
+        <w:spacing w:line="285" w:lineRule="atLeast"/>
+        <w:rPr>
+          <w:rFonts w:ascii="Consolas" w:hAnsi="Consolas"/>
+          <w:color w:val="CCCCCC"/>
+          <w:sz w:val="18"/>
+          <w:szCs w:val="18"/>
+          <w:lang w:eastAsia="de-CH"/>
+        </w:rPr>
+      </w:pPr>
+    </w:p>
+    <w:p>
+      <w:pPr>
+        <w:shd w:val="clear" w:color="auto" w:fill="1F1F1F"/>
+        <w:spacing w:line="285" w:lineRule="atLeast"/>
+        <w:rPr>
+          <w:rFonts w:ascii="Consolas" w:hAnsi="Consolas"/>
+          <w:color w:val="CCCCCC"/>
+          <w:sz w:val="18"/>
+          <w:szCs w:val="18"/>
+          <w:lang w:val="en-US" w:eastAsia="de-CH"/>
+        </w:rPr>
+      </w:pPr>
+      <w:r>
+        <w:rPr>
+          <w:rFonts w:ascii="Consolas" w:hAnsi="Consolas"/>
+          <w:color w:val="CCCCCC"/>
+          <w:sz w:val="18"/>
+          <w:szCs w:val="18"/>
+          <w:lang w:eastAsia="de-CH"/>
+        </w:rPr>
+        <w:t xml:space="preserve">    </w:t>
+      </w:r>
+      <w:r>
+        <w:rPr>
+          <w:rFonts w:ascii="Consolas" w:hAnsi="Consolas"/>
+          <w:color w:val="CCCCCC"/>
+          <w:sz w:val="18"/>
+          <w:szCs w:val="18"/>
+          <w:lang w:val="en-US" w:eastAsia="de-CH"/>
+        </w:rPr>
+        <w:t>)</w:t>
+      </w:r>
+    </w:p>
+    <w:p>
+      <w:pPr>
+        <w:shd w:val="clear" w:color="auto" w:fill="1F1F1F"/>
+        <w:spacing w:line="285" w:lineRule="atLeast"/>
+        <w:rPr>
+          <w:rFonts w:ascii="Consolas" w:hAnsi="Consolas"/>
+          <w:color w:val="CCCCCC"/>
+          <w:sz w:val="18"/>
+          <w:szCs w:val="18"/>
+          <w:lang w:val="en-US" w:eastAsia="de-CH"/>
+        </w:rPr>
+      </w:pPr>
+    </w:p>
+    <w:p>
+      <w:pPr>
+        <w:shd w:val="clear" w:color="auto" w:fill="1F1F1F"/>
+        <w:spacing w:line="285" w:lineRule="atLeast"/>
+        <w:rPr>
+          <w:rFonts w:ascii="Consolas" w:hAnsi="Consolas"/>
+          <w:color w:val="CCCCCC"/>
+          <w:sz w:val="18"/>
+          <w:szCs w:val="18"/>
+          <w:lang w:val="en-US" w:eastAsia="de-CH"/>
+        </w:rPr>
+      </w:pPr>
+      <w:r>
+        <w:rPr>
+          <w:rFonts w:ascii="Consolas" w:hAnsi="Consolas"/>
+          <w:color w:val="CCCCCC"/>
+          <w:sz w:val="18"/>
+          <w:szCs w:val="18"/>
+          <w:lang w:val="en-US" w:eastAsia="de-CH"/>
+        </w:rPr>
+        <w:t xml:space="preserve">    </w:t>
+      </w:r>
+      <w:r>
+        <w:rPr>
+          <w:rFonts w:ascii="Consolas" w:hAnsi="Consolas"/>
+          <w:color w:val="C586C0"/>
+          <w:sz w:val="18"/>
+          <w:szCs w:val="18"/>
+          <w:lang w:val="en-US" w:eastAsia="de-CH"/>
+        </w:rPr>
+        <w:t>try</w:t>
+      </w:r>
+      <w:r>
+        <w:rPr>
+          <w:rFonts w:ascii="Consolas" w:hAnsi="Consolas"/>
+          <w:color w:val="CCCCCC"/>
+          <w:sz w:val="18"/>
+          <w:szCs w:val="18"/>
+          <w:lang w:val="en-US" w:eastAsia="de-CH"/>
+        </w:rPr>
+        <w:t>{</w:t>
+      </w:r>
+    </w:p>
+    <w:p>
+      <w:pPr>
+        <w:shd w:val="clear" w:color="auto" w:fill="1F1F1F"/>
+        <w:spacing w:line="285" w:lineRule="atLeast"/>
+        <w:rPr>
+          <w:rFonts w:ascii="Consolas" w:hAnsi="Consolas"/>
+          <w:color w:val="CCCCCC"/>
+          <w:sz w:val="18"/>
+          <w:szCs w:val="18"/>
+          <w:lang w:val="en-US" w:eastAsia="de-CH"/>
+        </w:rPr>
+      </w:pPr>
+      <w:r>
+        <w:rPr>
+          <w:rFonts w:ascii="Consolas" w:hAnsi="Consolas"/>
+          <w:color w:val="CCCCCC"/>
+          <w:sz w:val="18"/>
+          <w:szCs w:val="18"/>
+          <w:lang w:val="en-US" w:eastAsia="de-CH"/>
+        </w:rPr>
+        <w:t xml:space="preserve">        </w:t>
+      </w:r>
+      <w:r>
+        <w:rPr>
+          <w:rFonts w:ascii="Consolas" w:hAnsi="Consolas"/>
+          <w:color w:val="C586C0"/>
+          <w:sz w:val="18"/>
+          <w:szCs w:val="18"/>
+          <w:lang w:val="en-US" w:eastAsia="de-CH"/>
+        </w:rPr>
+        <w:t>if</w:t>
+      </w:r>
+      <w:r>
+        <w:rPr>
+          <w:rFonts w:ascii="Consolas" w:hAnsi="Consolas"/>
+          <w:color w:val="CCCCCC"/>
+          <w:sz w:val="18"/>
+          <w:szCs w:val="18"/>
+          <w:lang w:val="en-US" w:eastAsia="de-CH"/>
+        </w:rPr>
+        <w:t xml:space="preserve"> ((</w:t>
+      </w:r>
+      <w:r>
+        <w:rPr>
+          <w:rFonts w:ascii="Consolas" w:hAnsi="Consolas"/>
+          <w:color w:val="D4D4D4"/>
+          <w:sz w:val="18"/>
+          <w:szCs w:val="18"/>
+          <w:lang w:val="en-US" w:eastAsia="de-CH"/>
+        </w:rPr>
+        <w:t>-not</w:t>
+      </w:r>
+      <w:r>
+        <w:rPr>
+          <w:rFonts w:ascii="Consolas" w:hAnsi="Consolas"/>
+          <w:color w:val="CCCCCC"/>
+          <w:sz w:val="18"/>
+          <w:szCs w:val="18"/>
+          <w:lang w:val="en-US" w:eastAsia="de-CH"/>
+        </w:rPr>
+        <w:t xml:space="preserve"> (</w:t>
+      </w:r>
+      <w:r>
+        <w:rPr>
+          <w:rFonts w:ascii="Consolas" w:hAnsi="Consolas"/>
+          <w:color w:val="DCDCAA"/>
+          <w:sz w:val="18"/>
+          <w:szCs w:val="18"/>
+          <w:lang w:val="en-US" w:eastAsia="de-CH"/>
+        </w:rPr>
+        <w:t>Test-Path</w:t>
+      </w:r>
+      <w:r>
+        <w:rPr>
+          <w:rFonts w:ascii="Consolas" w:hAnsi="Consolas"/>
+          <w:color w:val="CCCCCC"/>
+          <w:sz w:val="18"/>
+          <w:szCs w:val="18"/>
+          <w:lang w:val="en-US" w:eastAsia="de-CH"/>
+        </w:rPr>
+        <w:t xml:space="preserve"> </w:t>
+      </w:r>
+      <w:r>
+        <w:rPr>
+          <w:rFonts w:ascii="Consolas" w:hAnsi="Consolas"/>
+          <w:color w:val="D4D4D4"/>
+          <w:sz w:val="18"/>
+          <w:szCs w:val="18"/>
+          <w:lang w:val="en-US" w:eastAsia="de-CH"/>
+        </w:rPr>
+        <w:t>-</w:t>
+      </w:r>
+      <w:r>
+        <w:rPr>
+          <w:rFonts w:ascii="Consolas" w:hAnsi="Consolas"/>
+          <w:color w:val="CCCCCC"/>
+          <w:sz w:val="18"/>
+          <w:szCs w:val="18"/>
+          <w:lang w:val="en-US" w:eastAsia="de-CH"/>
+        </w:rPr>
+        <w:t xml:space="preserve">Path </w:t>
+      </w:r>
+      <w:r>
+        <w:rPr>
+          <w:rFonts w:ascii="Consolas" w:hAnsi="Consolas"/>
+          <w:color w:val="9CDCFE"/>
+          <w:sz w:val="18"/>
+          <w:szCs w:val="18"/>
+          <w:lang w:val="en-US" w:eastAsia="de-CH"/>
+        </w:rPr>
+        <w:t>$Path</w:t>
+      </w:r>
+      <w:r>
+        <w:rPr>
+          <w:rFonts w:ascii="Consolas" w:hAnsi="Consolas"/>
+          <w:color w:val="CCCCCC"/>
+          <w:sz w:val="18"/>
+          <w:szCs w:val="18"/>
+          <w:lang w:val="en-US" w:eastAsia="de-CH"/>
+        </w:rPr>
+        <w:t xml:space="preserve">)) </w:t>
+      </w:r>
+      <w:r>
+        <w:rPr>
+          <w:rFonts w:ascii="Consolas" w:hAnsi="Consolas"/>
+          <w:color w:val="D4D4D4"/>
+          <w:sz w:val="18"/>
+          <w:szCs w:val="18"/>
+          <w:lang w:val="en-US" w:eastAsia="de-CH"/>
+        </w:rPr>
+        <w:t>-and</w:t>
+      </w:r>
+      <w:r>
+        <w:rPr>
+          <w:rFonts w:ascii="Consolas" w:hAnsi="Consolas"/>
+          <w:color w:val="CCCCCC"/>
+          <w:sz w:val="18"/>
+          <w:szCs w:val="18"/>
+          <w:lang w:val="en-US" w:eastAsia="de-CH"/>
+        </w:rPr>
+        <w:t xml:space="preserve"> </w:t>
+      </w:r>
+      <w:r>
+        <w:rPr>
+          <w:rFonts w:ascii="Consolas" w:hAnsi="Consolas"/>
+          <w:color w:val="9CDCFE"/>
+          <w:sz w:val="18"/>
+          <w:szCs w:val="18"/>
+          <w:lang w:val="en-US" w:eastAsia="de-CH"/>
+        </w:rPr>
+        <w:t>$ignoreError</w:t>
+      </w:r>
+      <w:r>
+        <w:rPr>
+          <w:rFonts w:ascii="Consolas" w:hAnsi="Consolas"/>
+          <w:color w:val="CCCCCC"/>
+          <w:sz w:val="18"/>
+          <w:szCs w:val="18"/>
+          <w:lang w:val="en-US" w:eastAsia="de-CH"/>
+        </w:rPr>
+        <w:t>) {</w:t>
+      </w:r>
+    </w:p>
+    <w:p>
+      <w:pPr>
+        <w:shd w:val="clear" w:color="auto" w:fill="1F1F1F"/>
+        <w:spacing w:line="285" w:lineRule="atLeast"/>
+        <w:rPr>
+          <w:rFonts w:ascii="Consolas" w:hAnsi="Consolas"/>
+          <w:color w:val="CCCCCC"/>
+          <w:sz w:val="18"/>
+          <w:szCs w:val="18"/>
+          <w:lang w:val="en-US" w:eastAsia="de-CH"/>
+        </w:rPr>
+      </w:pPr>
+      <w:r>
+        <w:rPr>
+          <w:rFonts w:ascii="Consolas" w:hAnsi="Consolas"/>
+          <w:color w:val="CCCCCC"/>
+          <w:sz w:val="18"/>
+          <w:szCs w:val="18"/>
+          <w:lang w:val="en-US" w:eastAsia="de-CH"/>
+        </w:rPr>
+        <w:t xml:space="preserve">            </w:t>
+      </w:r>
+      <w:r>
+        <w:rPr>
+          <w:rFonts w:ascii="Consolas" w:hAnsi="Consolas"/>
+          <w:color w:val="DCDCAA"/>
+          <w:sz w:val="18"/>
+          <w:szCs w:val="18"/>
+          <w:lang w:val="en-US" w:eastAsia="de-CH"/>
+        </w:rPr>
+        <w:t>New-Item</w:t>
+      </w:r>
+      <w:r>
+        <w:rPr>
+          <w:rFonts w:ascii="Consolas" w:hAnsi="Consolas"/>
+          <w:color w:val="CCCCCC"/>
+          <w:sz w:val="18"/>
+          <w:szCs w:val="18"/>
+          <w:lang w:val="en-US" w:eastAsia="de-CH"/>
+        </w:rPr>
+        <w:t xml:space="preserve"> </w:t>
+      </w:r>
+      <w:r>
+        <w:rPr>
+          <w:rFonts w:ascii="Consolas" w:hAnsi="Consolas"/>
+          <w:color w:val="D4D4D4"/>
+          <w:sz w:val="18"/>
+          <w:szCs w:val="18"/>
+          <w:lang w:val="en-US" w:eastAsia="de-CH"/>
+        </w:rPr>
+        <w:t>-</w:t>
+      </w:r>
+      <w:r>
+        <w:rPr>
+          <w:rFonts w:ascii="Consolas" w:hAnsi="Consolas"/>
+          <w:color w:val="CCCCCC"/>
+          <w:sz w:val="18"/>
+          <w:szCs w:val="18"/>
+          <w:lang w:val="en-US" w:eastAsia="de-CH"/>
+        </w:rPr>
+        <w:t xml:space="preserve">Path </w:t>
+      </w:r>
+      <w:r>
+        <w:rPr>
+          <w:rFonts w:ascii="Consolas" w:hAnsi="Consolas"/>
+          <w:color w:val="9CDCFE"/>
+          <w:sz w:val="18"/>
+          <w:szCs w:val="18"/>
+          <w:lang w:val="en-US" w:eastAsia="de-CH"/>
+        </w:rPr>
+        <w:t>$Path</w:t>
+      </w:r>
+      <w:r>
+        <w:rPr>
+          <w:rFonts w:ascii="Consolas" w:hAnsi="Consolas"/>
+          <w:color w:val="CCCCCC"/>
+          <w:sz w:val="18"/>
+          <w:szCs w:val="18"/>
+          <w:lang w:val="en-US" w:eastAsia="de-CH"/>
+        </w:rPr>
+        <w:t xml:space="preserve"> </w:t>
+      </w:r>
+      <w:r>
+        <w:rPr>
+          <w:rFonts w:ascii="Consolas" w:hAnsi="Consolas"/>
+          <w:color w:val="D4D4D4"/>
+          <w:sz w:val="18"/>
+          <w:szCs w:val="18"/>
+          <w:lang w:val="en-US" w:eastAsia="de-CH"/>
+        </w:rPr>
+        <w:t>-</w:t>
+      </w:r>
+      <w:r>
+        <w:rPr>
+          <w:rFonts w:ascii="Consolas" w:hAnsi="Consolas"/>
+          <w:color w:val="CCCCCC"/>
+          <w:sz w:val="18"/>
+          <w:szCs w:val="18"/>
+          <w:lang w:val="en-US" w:eastAsia="de-CH"/>
+        </w:rPr>
+        <w:t xml:space="preserve">Force </w:t>
+      </w:r>
+      <w:r>
+        <w:rPr>
+          <w:rFonts w:ascii="Consolas" w:hAnsi="Consolas"/>
+          <w:color w:val="D4D4D4"/>
+          <w:sz w:val="18"/>
+          <w:szCs w:val="18"/>
+          <w:lang w:val="en-US" w:eastAsia="de-CH"/>
+        </w:rPr>
+        <w:t>-</w:t>
+      </w:r>
+      <w:r>
+        <w:rPr>
+          <w:rFonts w:ascii="Consolas" w:hAnsi="Consolas"/>
+          <w:color w:val="CCCCCC"/>
+          <w:sz w:val="18"/>
+          <w:szCs w:val="18"/>
+          <w:lang w:val="en-US" w:eastAsia="de-CH"/>
+        </w:rPr>
+        <w:t>ItemType Directory;</w:t>
+      </w:r>
+    </w:p>
+    <w:p>
+      <w:pPr>
+        <w:shd w:val="clear" w:color="auto" w:fill="1F1F1F"/>
+        <w:spacing w:line="285" w:lineRule="atLeast"/>
+        <w:rPr>
+          <w:rFonts w:ascii="Consolas" w:hAnsi="Consolas"/>
+          <w:color w:val="CCCCCC"/>
+          <w:sz w:val="18"/>
+          <w:szCs w:val="18"/>
+          <w:lang w:val="en-US" w:eastAsia="de-CH"/>
+        </w:rPr>
+      </w:pPr>
+      <w:r>
+        <w:rPr>
+          <w:rFonts w:ascii="Consolas" w:hAnsi="Consolas"/>
+          <w:color w:val="CCCCCC"/>
+          <w:sz w:val="18"/>
+          <w:szCs w:val="18"/>
+          <w:lang w:val="en-US" w:eastAsia="de-CH"/>
+        </w:rPr>
+        <w:t>        }</w:t>
+      </w:r>
+      <w:r>
+        <w:rPr>
+          <w:rFonts w:ascii="Consolas" w:hAnsi="Consolas"/>
+          <w:color w:val="C586C0"/>
+          <w:sz w:val="18"/>
+          <w:szCs w:val="18"/>
+          <w:lang w:val="en-US" w:eastAsia="de-CH"/>
+        </w:rPr>
+        <w:t>else</w:t>
+      </w:r>
+      <w:r>
+        <w:rPr>
+          <w:rFonts w:ascii="Consolas" w:hAnsi="Consolas"/>
+          <w:color w:val="CCCCCC"/>
+          <w:sz w:val="18"/>
+          <w:szCs w:val="18"/>
+          <w:lang w:val="en-US" w:eastAsia="de-CH"/>
+        </w:rPr>
+        <w:t>{</w:t>
+      </w:r>
+    </w:p>
+    <w:p>
+      <w:pPr>
+        <w:shd w:val="clear" w:color="auto" w:fill="1F1F1F"/>
+        <w:spacing w:line="285" w:lineRule="atLeast"/>
+        <w:rPr>
+          <w:rFonts w:ascii="Consolas" w:hAnsi="Consolas"/>
+          <w:color w:val="CCCCCC"/>
+          <w:sz w:val="18"/>
+          <w:szCs w:val="18"/>
+          <w:lang w:val="en-US" w:eastAsia="de-CH"/>
+        </w:rPr>
+      </w:pPr>
+      <w:r>
+        <w:rPr>
+          <w:rFonts w:ascii="Consolas" w:hAnsi="Consolas"/>
+          <w:color w:val="CCCCCC"/>
+          <w:sz w:val="18"/>
+          <w:szCs w:val="18"/>
+          <w:lang w:val="en-US" w:eastAsia="de-CH"/>
+        </w:rPr>
+        <w:t xml:space="preserve">            </w:t>
+      </w:r>
+      <w:r>
+        <w:rPr>
+          <w:rFonts w:ascii="Consolas" w:hAnsi="Consolas"/>
+          <w:color w:val="C586C0"/>
+          <w:sz w:val="18"/>
+          <w:szCs w:val="18"/>
+          <w:lang w:val="en-US" w:eastAsia="de-CH"/>
+        </w:rPr>
+        <w:t>throw</w:t>
+      </w:r>
+      <w:r>
+        <w:rPr>
+          <w:rFonts w:ascii="Consolas" w:hAnsi="Consolas"/>
+          <w:color w:val="CCCCCC"/>
+          <w:sz w:val="18"/>
+          <w:szCs w:val="18"/>
+          <w:lang w:val="en-US" w:eastAsia="de-CH"/>
+        </w:rPr>
+        <w:t xml:space="preserve"> [</w:t>
+      </w:r>
+      <w:r>
+        <w:rPr>
+          <w:rFonts w:ascii="Consolas" w:hAnsi="Consolas"/>
+          <w:color w:val="569CD6"/>
+          <w:sz w:val="18"/>
+          <w:szCs w:val="18"/>
+          <w:lang w:val="en-US" w:eastAsia="de-CH"/>
+        </w:rPr>
+        <w:t>System.IO.DirectoryNotFoundException</w:t>
+      </w:r>
+      <w:r>
+        <w:rPr>
+          <w:rFonts w:ascii="Consolas" w:hAnsi="Consolas"/>
+          <w:color w:val="CCCCCC"/>
+          <w:sz w:val="18"/>
+          <w:szCs w:val="18"/>
+          <w:lang w:val="en-US" w:eastAsia="de-CH"/>
+        </w:rPr>
+        <w:t xml:space="preserve">] </w:t>
+      </w:r>
+      <w:r>
+        <w:rPr>
+          <w:rFonts w:ascii="Consolas" w:hAnsi="Consolas"/>
+          <w:color w:val="CE9178"/>
+          <w:sz w:val="18"/>
+          <w:szCs w:val="18"/>
+          <w:lang w:val="en-US" w:eastAsia="de-CH"/>
+        </w:rPr>
+        <w:t>"The directory at '</w:t>
+      </w:r>
+      <w:r>
+        <w:rPr>
+          <w:rFonts w:ascii="Consolas" w:hAnsi="Consolas"/>
+          <w:color w:val="9CDCFE"/>
+          <w:sz w:val="18"/>
+          <w:szCs w:val="18"/>
+          <w:lang w:val="en-US" w:eastAsia="de-CH"/>
+        </w:rPr>
+        <w:t>$Path</w:t>
+      </w:r>
+      <w:r>
+        <w:rPr>
+          <w:rFonts w:ascii="Consolas" w:hAnsi="Consolas"/>
+          <w:color w:val="CE9178"/>
+          <w:sz w:val="18"/>
+          <w:szCs w:val="18"/>
+          <w:lang w:val="en-US" w:eastAsia="de-CH"/>
+        </w:rPr>
+        <w:t>' does not exist."</w:t>
+      </w:r>
+    </w:p>
+    <w:p>
+      <w:pPr>
+        <w:shd w:val="clear" w:color="auto" w:fill="1F1F1F"/>
+        <w:spacing w:line="285" w:lineRule="atLeast"/>
+        <w:rPr>
+          <w:rFonts w:ascii="Consolas" w:hAnsi="Consolas"/>
+          <w:color w:val="CCCCCC"/>
+          <w:sz w:val="18"/>
+          <w:szCs w:val="18"/>
+          <w:lang w:val="en-US" w:eastAsia="de-CH"/>
+        </w:rPr>
+      </w:pPr>
+      <w:r>
+        <w:rPr>
+          <w:rFonts w:ascii="Consolas" w:hAnsi="Consolas"/>
+          <w:color w:val="CCCCCC"/>
+          <w:sz w:val="18"/>
+          <w:szCs w:val="18"/>
+          <w:lang w:val="en-US" w:eastAsia="de-CH"/>
+        </w:rPr>
+        <w:t>        }</w:t>
+      </w:r>
+    </w:p>
+    <w:p>
+      <w:pPr>
+        <w:shd w:val="clear" w:color="auto" w:fill="1F1F1F"/>
+        <w:spacing w:line="285" w:lineRule="atLeast"/>
+        <w:rPr>
+          <w:rFonts w:ascii="Consolas" w:hAnsi="Consolas"/>
+          <w:color w:val="CCCCCC"/>
+          <w:sz w:val="18"/>
+          <w:szCs w:val="18"/>
+          <w:lang w:val="en-US" w:eastAsia="de-CH"/>
+        </w:rPr>
+      </w:pPr>
+      <w:r>
+        <w:rPr>
+          <w:rFonts w:ascii="Consolas" w:hAnsi="Consolas"/>
+          <w:color w:val="CCCCCC"/>
+          <w:sz w:val="18"/>
+          <w:szCs w:val="18"/>
+          <w:lang w:val="en-US" w:eastAsia="de-CH"/>
+        </w:rPr>
+        <w:t xml:space="preserve">        </w:t>
+      </w:r>
+    </w:p>
+    <w:p>
+      <w:pPr>
+        <w:shd w:val="clear" w:color="auto" w:fill="1F1F1F"/>
+        <w:spacing w:line="285" w:lineRule="atLeast"/>
+        <w:rPr>
+          <w:rFonts w:ascii="Consolas" w:hAnsi="Consolas"/>
+          <w:color w:val="CCCCCC"/>
+          <w:sz w:val="18"/>
+          <w:szCs w:val="18"/>
+          <w:lang w:val="en-US" w:eastAsia="de-CH"/>
+        </w:rPr>
+      </w:pPr>
+      <w:r>
+        <w:rPr>
+          <w:rFonts w:ascii="Consolas" w:hAnsi="Consolas"/>
+          <w:color w:val="CCCCCC"/>
+          <w:sz w:val="18"/>
+          <w:szCs w:val="18"/>
+          <w:lang w:val="en-US" w:eastAsia="de-CH"/>
+        </w:rPr>
+        <w:t xml:space="preserve">        </w:t>
+      </w:r>
+      <w:r>
+        <w:rPr>
+          <w:rFonts w:ascii="Consolas" w:hAnsi="Consolas"/>
+          <w:color w:val="9CDCFE"/>
+          <w:sz w:val="18"/>
+          <w:szCs w:val="18"/>
+          <w:lang w:val="en-US" w:eastAsia="de-CH"/>
+        </w:rPr>
+        <w:t>$isDirectory</w:t>
+      </w:r>
+      <w:r>
+        <w:rPr>
+          <w:rFonts w:ascii="Consolas" w:hAnsi="Consolas"/>
+          <w:color w:val="CCCCCC"/>
+          <w:sz w:val="18"/>
+          <w:szCs w:val="18"/>
+          <w:lang w:val="en-US" w:eastAsia="de-CH"/>
+        </w:rPr>
+        <w:t xml:space="preserve"> </w:t>
+      </w:r>
+      <w:r>
+        <w:rPr>
+          <w:rFonts w:ascii="Consolas" w:hAnsi="Consolas"/>
+          <w:color w:val="D4D4D4"/>
+          <w:sz w:val="18"/>
+          <w:szCs w:val="18"/>
+          <w:lang w:val="en-US" w:eastAsia="de-CH"/>
+        </w:rPr>
+        <w:t>=</w:t>
+      </w:r>
+      <w:r>
+        <w:rPr>
+          <w:rFonts w:ascii="Consolas" w:hAnsi="Consolas"/>
+          <w:color w:val="CCCCCC"/>
+          <w:sz w:val="18"/>
+          <w:szCs w:val="18"/>
+          <w:lang w:val="en-US" w:eastAsia="de-CH"/>
+        </w:rPr>
+        <w:t xml:space="preserve"> (</w:t>
+      </w:r>
+      <w:r>
+        <w:rPr>
+          <w:rFonts w:ascii="Consolas" w:hAnsi="Consolas"/>
+          <w:color w:val="DCDCAA"/>
+          <w:sz w:val="18"/>
+          <w:szCs w:val="18"/>
+          <w:lang w:val="en-US" w:eastAsia="de-CH"/>
+        </w:rPr>
+        <w:t>Get-Item</w:t>
+      </w:r>
+      <w:r>
+        <w:rPr>
+          <w:rFonts w:ascii="Consolas" w:hAnsi="Consolas"/>
+          <w:color w:val="CCCCCC"/>
+          <w:sz w:val="18"/>
+          <w:szCs w:val="18"/>
+          <w:lang w:val="en-US" w:eastAsia="de-CH"/>
+        </w:rPr>
+        <w:t xml:space="preserve"> (</w:t>
+      </w:r>
+      <w:r>
+        <w:rPr>
+          <w:rFonts w:ascii="Consolas" w:hAnsi="Consolas"/>
+          <w:color w:val="9CDCFE"/>
+          <w:sz w:val="18"/>
+          <w:szCs w:val="18"/>
+          <w:lang w:val="en-US" w:eastAsia="de-CH"/>
+        </w:rPr>
+        <w:t>$Path</w:t>
+      </w:r>
+      <w:r>
+        <w:rPr>
+          <w:rFonts w:ascii="Consolas" w:hAnsi="Consolas"/>
+          <w:color w:val="CCCCCC"/>
+          <w:sz w:val="18"/>
+          <w:szCs w:val="18"/>
+          <w:lang w:val="en-US" w:eastAsia="de-CH"/>
+        </w:rPr>
+        <w:t xml:space="preserve">)) </w:t>
+      </w:r>
+      <w:r>
+        <w:rPr>
+          <w:rFonts w:ascii="Consolas" w:hAnsi="Consolas"/>
+          <w:color w:val="D4D4D4"/>
+          <w:sz w:val="18"/>
+          <w:szCs w:val="18"/>
+          <w:lang w:val="en-US" w:eastAsia="de-CH"/>
+        </w:rPr>
+        <w:t>-is</w:t>
+      </w:r>
+      <w:r>
+        <w:rPr>
+          <w:rFonts w:ascii="Consolas" w:hAnsi="Consolas"/>
+          <w:color w:val="CCCCCC"/>
+          <w:sz w:val="18"/>
+          <w:szCs w:val="18"/>
+          <w:lang w:val="en-US" w:eastAsia="de-CH"/>
+        </w:rPr>
+        <w:t xml:space="preserve"> [</w:t>
+      </w:r>
+      <w:r>
+        <w:rPr>
+          <w:rFonts w:ascii="Consolas" w:hAnsi="Consolas"/>
+          <w:color w:val="569CD6"/>
+          <w:sz w:val="18"/>
+          <w:szCs w:val="18"/>
+          <w:lang w:val="en-US" w:eastAsia="de-CH"/>
+        </w:rPr>
+        <w:t>System.IO.DirectoryInfo</w:t>
+      </w:r>
+      <w:r>
+        <w:rPr>
+          <w:rFonts w:ascii="Consolas" w:hAnsi="Consolas"/>
+          <w:color w:val="CCCCCC"/>
+          <w:sz w:val="18"/>
+          <w:szCs w:val="18"/>
+          <w:lang w:val="en-US" w:eastAsia="de-CH"/>
+        </w:rPr>
+        <w:t>];</w:t>
+      </w:r>
+    </w:p>
+    <w:p>
+      <w:pPr>
+        <w:shd w:val="clear" w:color="auto" w:fill="1F1F1F"/>
+        <w:spacing w:line="285" w:lineRule="atLeast"/>
+        <w:rPr>
+          <w:rFonts w:ascii="Consolas" w:hAnsi="Consolas"/>
+          <w:color w:val="CCCCCC"/>
+          <w:sz w:val="18"/>
+          <w:szCs w:val="18"/>
+          <w:lang w:val="en-US" w:eastAsia="de-CH"/>
+        </w:rPr>
+      </w:pPr>
+      <w:r>
+        <w:rPr>
+          <w:rFonts w:ascii="Consolas" w:hAnsi="Consolas"/>
+          <w:color w:val="CCCCCC"/>
+          <w:sz w:val="18"/>
+          <w:szCs w:val="18"/>
+          <w:lang w:val="en-US" w:eastAsia="de-CH"/>
+        </w:rPr>
+        <w:t xml:space="preserve">        </w:t>
+      </w:r>
+      <w:r>
+        <w:rPr>
+          <w:rFonts w:ascii="Consolas" w:hAnsi="Consolas"/>
+          <w:color w:val="C586C0"/>
+          <w:sz w:val="18"/>
+          <w:szCs w:val="18"/>
+          <w:lang w:val="en-US" w:eastAsia="de-CH"/>
+        </w:rPr>
+        <w:t>if</w:t>
+      </w:r>
+      <w:r>
+        <w:rPr>
+          <w:rFonts w:ascii="Consolas" w:hAnsi="Consolas"/>
+          <w:color w:val="CCCCCC"/>
+          <w:sz w:val="18"/>
+          <w:szCs w:val="18"/>
+          <w:lang w:val="en-US" w:eastAsia="de-CH"/>
+        </w:rPr>
+        <w:t xml:space="preserve"> (</w:t>
+      </w:r>
+      <w:r>
+        <w:rPr>
+          <w:rFonts w:ascii="Consolas" w:hAnsi="Consolas"/>
+          <w:color w:val="D4D4D4"/>
+          <w:sz w:val="18"/>
+          <w:szCs w:val="18"/>
+          <w:lang w:val="en-US" w:eastAsia="de-CH"/>
+        </w:rPr>
+        <w:t>-not</w:t>
+      </w:r>
+      <w:r>
+        <w:rPr>
+          <w:rFonts w:ascii="Consolas" w:hAnsi="Consolas"/>
+          <w:color w:val="CCCCCC"/>
+          <w:sz w:val="18"/>
+          <w:szCs w:val="18"/>
+          <w:lang w:val="en-US" w:eastAsia="de-CH"/>
+        </w:rPr>
+        <w:t xml:space="preserve"> </w:t>
+      </w:r>
+      <w:r>
+        <w:rPr>
+          <w:rFonts w:ascii="Consolas" w:hAnsi="Consolas"/>
+          <w:color w:val="9CDCFE"/>
+          <w:sz w:val="18"/>
+          <w:szCs w:val="18"/>
+          <w:lang w:val="en-US" w:eastAsia="de-CH"/>
+        </w:rPr>
+        <w:t>$isDirectory</w:t>
+      </w:r>
+      <w:r>
+        <w:rPr>
+          <w:rFonts w:ascii="Consolas" w:hAnsi="Consolas"/>
+          <w:color w:val="CCCCCC"/>
+          <w:sz w:val="18"/>
+          <w:szCs w:val="18"/>
+          <w:lang w:val="en-US" w:eastAsia="de-CH"/>
+        </w:rPr>
+        <w:t>) {</w:t>
+      </w:r>
+    </w:p>
+    <w:p>
+      <w:pPr>
+        <w:shd w:val="clear" w:color="auto" w:fill="1F1F1F"/>
+        <w:spacing w:line="285" w:lineRule="atLeast"/>
+        <w:rPr>
+          <w:rFonts w:ascii="Consolas" w:hAnsi="Consolas"/>
+          <w:color w:val="CCCCCC"/>
+          <w:sz w:val="18"/>
+          <w:szCs w:val="18"/>
+          <w:lang w:val="en-US" w:eastAsia="de-CH"/>
+        </w:rPr>
+      </w:pPr>
+      <w:r>
+        <w:rPr>
+          <w:rFonts w:ascii="Consolas" w:hAnsi="Consolas"/>
+          <w:color w:val="CCCCCC"/>
+          <w:sz w:val="18"/>
+          <w:szCs w:val="18"/>
+          <w:lang w:val="en-US" w:eastAsia="de-CH"/>
+        </w:rPr>
+        <w:t xml:space="preserve">            </w:t>
+      </w:r>
+      <w:r>
+        <w:rPr>
+          <w:rFonts w:ascii="Consolas" w:hAnsi="Consolas"/>
+          <w:color w:val="9CDCFE"/>
+          <w:sz w:val="18"/>
+          <w:szCs w:val="18"/>
+          <w:lang w:val="en-US" w:eastAsia="de-CH"/>
+        </w:rPr>
+        <w:t>$Path</w:t>
+      </w:r>
+      <w:r>
+        <w:rPr>
+          <w:rFonts w:ascii="Consolas" w:hAnsi="Consolas"/>
+          <w:color w:val="CCCCCC"/>
+          <w:sz w:val="18"/>
+          <w:szCs w:val="18"/>
+          <w:lang w:val="en-US" w:eastAsia="de-CH"/>
+        </w:rPr>
+        <w:t xml:space="preserve"> </w:t>
+      </w:r>
+      <w:r>
+        <w:rPr>
+          <w:rFonts w:ascii="Consolas" w:hAnsi="Consolas"/>
+          <w:color w:val="D4D4D4"/>
+          <w:sz w:val="18"/>
+          <w:szCs w:val="18"/>
+          <w:lang w:val="en-US" w:eastAsia="de-CH"/>
+        </w:rPr>
+        <w:t>=</w:t>
+      </w:r>
+      <w:r>
+        <w:rPr>
+          <w:rFonts w:ascii="Consolas" w:hAnsi="Consolas"/>
+          <w:color w:val="CCCCCC"/>
+          <w:sz w:val="18"/>
+          <w:szCs w:val="18"/>
+          <w:lang w:val="en-US" w:eastAsia="de-CH"/>
+        </w:rPr>
+        <w:t xml:space="preserve"> </w:t>
+      </w:r>
+      <w:r>
+        <w:rPr>
+          <w:rFonts w:ascii="Consolas" w:hAnsi="Consolas"/>
+          <w:color w:val="9CDCFE"/>
+          <w:sz w:val="18"/>
+          <w:szCs w:val="18"/>
+          <w:lang w:val="en-US" w:eastAsia="de-CH"/>
+        </w:rPr>
+        <w:t>$Path</w:t>
+      </w:r>
+      <w:r>
+        <w:rPr>
+          <w:rFonts w:ascii="Consolas" w:hAnsi="Consolas"/>
+          <w:color w:val="CCCCCC"/>
+          <w:sz w:val="18"/>
+          <w:szCs w:val="18"/>
+          <w:lang w:val="en-US" w:eastAsia="de-CH"/>
+        </w:rPr>
+        <w:t xml:space="preserve"> </w:t>
+      </w:r>
+      <w:r>
+        <w:rPr>
+          <w:rFonts w:ascii="Consolas" w:hAnsi="Consolas"/>
+          <w:color w:val="D4D4D4"/>
+          <w:sz w:val="18"/>
+          <w:szCs w:val="18"/>
+          <w:lang w:val="en-US" w:eastAsia="de-CH"/>
+        </w:rPr>
+        <w:t>|</w:t>
+      </w:r>
+      <w:r>
+        <w:rPr>
+          <w:rFonts w:ascii="Consolas" w:hAnsi="Consolas"/>
+          <w:color w:val="CCCCCC"/>
+          <w:sz w:val="18"/>
+          <w:szCs w:val="18"/>
+          <w:lang w:val="en-US" w:eastAsia="de-CH"/>
+        </w:rPr>
+        <w:t xml:space="preserve"> </w:t>
+      </w:r>
+      <w:r>
+        <w:rPr>
+          <w:rFonts w:ascii="Consolas" w:hAnsi="Consolas"/>
+          <w:color w:val="DCDCAA"/>
+          <w:sz w:val="18"/>
+          <w:szCs w:val="18"/>
+          <w:lang w:val="en-US" w:eastAsia="de-CH"/>
+        </w:rPr>
+        <w:t>Split-Path</w:t>
+      </w:r>
+      <w:r>
+        <w:rPr>
+          <w:rFonts w:ascii="Consolas" w:hAnsi="Consolas"/>
+          <w:color w:val="CCCCCC"/>
+          <w:sz w:val="18"/>
+          <w:szCs w:val="18"/>
+          <w:lang w:val="en-US" w:eastAsia="de-CH"/>
+        </w:rPr>
+        <w:t xml:space="preserve"> </w:t>
+      </w:r>
+      <w:r>
+        <w:rPr>
+          <w:rFonts w:ascii="Consolas" w:hAnsi="Consolas"/>
+          <w:color w:val="D4D4D4"/>
+          <w:sz w:val="18"/>
+          <w:szCs w:val="18"/>
+          <w:lang w:val="en-US" w:eastAsia="de-CH"/>
+        </w:rPr>
+        <w:t>-</w:t>
+      </w:r>
+      <w:r>
+        <w:rPr>
+          <w:rFonts w:ascii="Consolas" w:hAnsi="Consolas"/>
+          <w:color w:val="CCCCCC"/>
+          <w:sz w:val="18"/>
+          <w:szCs w:val="18"/>
+          <w:lang w:val="en-US" w:eastAsia="de-CH"/>
+        </w:rPr>
+        <w:t xml:space="preserve">Parent </w:t>
+      </w:r>
+      <w:r>
+        <w:rPr>
+          <w:rFonts w:ascii="Consolas" w:hAnsi="Consolas"/>
+          <w:color w:val="D4D4D4"/>
+          <w:sz w:val="18"/>
+          <w:szCs w:val="18"/>
+          <w:lang w:val="en-US" w:eastAsia="de-CH"/>
+        </w:rPr>
+        <w:t>-</w:t>
+      </w:r>
+      <w:r>
+        <w:rPr>
+          <w:rFonts w:ascii="Consolas" w:hAnsi="Consolas"/>
+          <w:color w:val="CCCCCC"/>
+          <w:sz w:val="18"/>
+          <w:szCs w:val="18"/>
+          <w:lang w:val="en-US" w:eastAsia="de-CH"/>
+        </w:rPr>
+        <w:t>Resolve;</w:t>
+      </w:r>
+    </w:p>
+    <w:p>
+      <w:pPr>
+        <w:shd w:val="clear" w:color="auto" w:fill="1F1F1F"/>
+        <w:spacing w:line="285" w:lineRule="atLeast"/>
+        <w:rPr>
+          <w:rFonts w:ascii="Consolas" w:hAnsi="Consolas"/>
+          <w:color w:val="CCCCCC"/>
+          <w:sz w:val="18"/>
+          <w:szCs w:val="18"/>
+          <w:lang w:val="en-US" w:eastAsia="de-CH"/>
+        </w:rPr>
+      </w:pPr>
+      <w:r>
+        <w:rPr>
+          <w:rFonts w:ascii="Consolas" w:hAnsi="Consolas"/>
+          <w:color w:val="CCCCCC"/>
+          <w:sz w:val="18"/>
+          <w:szCs w:val="18"/>
+          <w:lang w:val="en-US" w:eastAsia="de-CH"/>
+        </w:rPr>
+        <w:t>        }</w:t>
+      </w:r>
+    </w:p>
+    <w:p>
+      <w:pPr>
+        <w:shd w:val="clear" w:color="auto" w:fill="1F1F1F"/>
+        <w:spacing w:line="285" w:lineRule="atLeast"/>
+        <w:rPr>
+          <w:rFonts w:ascii="Consolas" w:hAnsi="Consolas"/>
+          <w:color w:val="CCCCCC"/>
+          <w:sz w:val="18"/>
+          <w:szCs w:val="18"/>
+          <w:lang w:val="en-US" w:eastAsia="de-CH"/>
+        </w:rPr>
+      </w:pPr>
+      <w:r>
+        <w:rPr>
+          <w:rFonts w:ascii="Consolas" w:hAnsi="Consolas"/>
+          <w:color w:val="CCCCCC"/>
+          <w:sz w:val="18"/>
+          <w:szCs w:val="18"/>
+          <w:lang w:val="en-US" w:eastAsia="de-CH"/>
+        </w:rPr>
+        <w:t xml:space="preserve">        </w:t>
+      </w:r>
+      <w:r>
+        <w:rPr>
+          <w:rFonts w:ascii="Consolas" w:hAnsi="Consolas"/>
+          <w:color w:val="C586C0"/>
+          <w:sz w:val="18"/>
+          <w:szCs w:val="18"/>
+          <w:lang w:val="en-US" w:eastAsia="de-CH"/>
+        </w:rPr>
+        <w:t>return</w:t>
+      </w:r>
+      <w:r>
+        <w:rPr>
+          <w:rFonts w:ascii="Consolas" w:hAnsi="Consolas"/>
+          <w:color w:val="CCCCCC"/>
+          <w:sz w:val="18"/>
+          <w:szCs w:val="18"/>
+          <w:lang w:val="en-US" w:eastAsia="de-CH"/>
+        </w:rPr>
+        <w:t xml:space="preserve"> </w:t>
+      </w:r>
+      <w:r>
+        <w:rPr>
+          <w:rFonts w:ascii="Consolas" w:hAnsi="Consolas"/>
+          <w:color w:val="9CDCFE"/>
+          <w:sz w:val="18"/>
+          <w:szCs w:val="18"/>
+          <w:lang w:val="en-US" w:eastAsia="de-CH"/>
+        </w:rPr>
+        <w:t>$Path</w:t>
+      </w:r>
+      <w:r>
+        <w:rPr>
+          <w:rFonts w:ascii="Consolas" w:hAnsi="Consolas"/>
+          <w:color w:val="DCDCAA"/>
+          <w:sz w:val="18"/>
+          <w:szCs w:val="18"/>
+          <w:lang w:val="en-US" w:eastAsia="de-CH"/>
+        </w:rPr>
+        <w:t>.ToString</w:t>
+      </w:r>
+      <w:r>
+        <w:rPr>
+          <w:rFonts w:ascii="Consolas" w:hAnsi="Consolas"/>
+          <w:color w:val="CCCCCC"/>
+          <w:sz w:val="18"/>
+          <w:szCs w:val="18"/>
+          <w:lang w:val="en-US" w:eastAsia="de-CH"/>
+        </w:rPr>
+        <w:t>();</w:t>
+      </w:r>
+    </w:p>
+    <w:p>
+      <w:pPr>
+        <w:shd w:val="clear" w:color="auto" w:fill="1F1F1F"/>
+        <w:spacing w:line="285" w:lineRule="atLeast"/>
+        <w:rPr>
+          <w:rFonts w:ascii="Consolas" w:hAnsi="Consolas"/>
+          <w:color w:val="CCCCCC"/>
+          <w:sz w:val="18"/>
+          <w:szCs w:val="18"/>
+          <w:lang w:val="en-US" w:eastAsia="de-CH"/>
+        </w:rPr>
+      </w:pPr>
+      <w:r>
+        <w:rPr>
+          <w:rFonts w:ascii="Consolas" w:hAnsi="Consolas"/>
+          <w:color w:val="CCCCCC"/>
+          <w:sz w:val="18"/>
+          <w:szCs w:val="18"/>
+          <w:lang w:val="en-US" w:eastAsia="de-CH"/>
+        </w:rPr>
+        <w:t>    }</w:t>
+      </w:r>
+      <w:r>
+        <w:rPr>
+          <w:rFonts w:ascii="Consolas" w:hAnsi="Consolas"/>
+          <w:color w:val="C586C0"/>
+          <w:sz w:val="18"/>
+          <w:szCs w:val="18"/>
+          <w:lang w:val="en-US" w:eastAsia="de-CH"/>
+        </w:rPr>
+        <w:t>catch</w:t>
+      </w:r>
+      <w:r>
+        <w:rPr>
+          <w:rFonts w:ascii="Consolas" w:hAnsi="Consolas"/>
+          <w:color w:val="CCCCCC"/>
+          <w:sz w:val="18"/>
+          <w:szCs w:val="18"/>
+          <w:lang w:val="en-US" w:eastAsia="de-CH"/>
+        </w:rPr>
+        <w:t>{</w:t>
+      </w:r>
+    </w:p>
+    <w:p>
+      <w:pPr>
+        <w:shd w:val="clear" w:color="auto" w:fill="1F1F1F"/>
+        <w:spacing w:line="285" w:lineRule="atLeast"/>
+        <w:rPr>
+          <w:rFonts w:ascii="Consolas" w:hAnsi="Consolas"/>
+          <w:color w:val="CCCCCC"/>
+          <w:sz w:val="18"/>
+          <w:szCs w:val="18"/>
+          <w:lang w:val="en-US" w:eastAsia="de-CH"/>
+        </w:rPr>
+      </w:pPr>
+      <w:r>
+        <w:rPr>
+          <w:rFonts w:ascii="Consolas" w:hAnsi="Consolas"/>
+          <w:color w:val="CCCCCC"/>
+          <w:sz w:val="18"/>
+          <w:szCs w:val="18"/>
+          <w:lang w:val="en-US" w:eastAsia="de-CH"/>
+        </w:rPr>
+        <w:t xml:space="preserve">        </w:t>
+      </w:r>
+      <w:r>
+        <w:rPr>
+          <w:rFonts w:ascii="Consolas" w:hAnsi="Consolas"/>
+          <w:color w:val="DCDCAA"/>
+          <w:sz w:val="18"/>
+          <w:szCs w:val="18"/>
+          <w:lang w:val="en-US" w:eastAsia="de-CH"/>
+        </w:rPr>
+        <w:t>Write-Error</w:t>
+      </w:r>
+      <w:r>
+        <w:rPr>
+          <w:rFonts w:ascii="Consolas" w:hAnsi="Consolas"/>
+          <w:color w:val="CCCCCC"/>
+          <w:sz w:val="18"/>
+          <w:szCs w:val="18"/>
+          <w:lang w:val="en-US" w:eastAsia="de-CH"/>
+        </w:rPr>
+        <w:t xml:space="preserve"> </w:t>
+      </w:r>
+      <w:r>
+        <w:rPr>
+          <w:rFonts w:ascii="Consolas" w:hAnsi="Consolas"/>
+          <w:color w:val="9CDCFE"/>
+          <w:sz w:val="18"/>
+          <w:szCs w:val="18"/>
+          <w:lang w:val="en-US" w:eastAsia="de-CH"/>
+        </w:rPr>
+        <w:t>$_</w:t>
+      </w:r>
+    </w:p>
+    <w:p>
+      <w:pPr>
+        <w:shd w:val="clear" w:color="auto" w:fill="1F1F1F"/>
+        <w:spacing w:line="285" w:lineRule="atLeast"/>
+        <w:rPr>
+          <w:rFonts w:ascii="Consolas" w:hAnsi="Consolas"/>
+          <w:color w:val="CCCCCC"/>
+          <w:sz w:val="18"/>
+          <w:szCs w:val="18"/>
+          <w:lang w:eastAsia="de-CH"/>
+        </w:rPr>
+      </w:pPr>
+      <w:r>
+        <w:rPr>
+          <w:rFonts w:ascii="Consolas" w:hAnsi="Consolas"/>
+          <w:color w:val="CCCCCC"/>
+          <w:sz w:val="18"/>
+          <w:szCs w:val="18"/>
+          <w:lang w:val="en-US" w:eastAsia="de-CH"/>
+        </w:rPr>
+        <w:t xml:space="preserve">    </w:t>
+      </w:r>
+      <w:r>
+        <w:rPr>
+          <w:rFonts w:ascii="Consolas" w:hAnsi="Consolas"/>
+          <w:color w:val="CCCCCC"/>
+          <w:sz w:val="18"/>
+          <w:szCs w:val="18"/>
+          <w:lang w:eastAsia="de-CH"/>
+        </w:rPr>
+        <w:t>}</w:t>
+      </w:r>
+    </w:p>
+    <w:p>
+      <w:pPr>
+        <w:keepNext/>
+        <w:shd w:val="clear" w:color="auto" w:fill="1F1F1F"/>
+        <w:spacing w:line="285" w:lineRule="atLeast"/>
+        <w:rPr>
+          <w:rFonts w:ascii="Consolas" w:hAnsi="Consolas"/>
+          <w:color w:val="CCCCCC"/>
+          <w:sz w:val="18"/>
+          <w:szCs w:val="18"/>
+          <w:lang w:eastAsia="de-CH"/>
+        </w:rPr>
+      </w:pPr>
+      <w:r>
+        <w:rPr>
+          <w:rFonts w:ascii="Consolas" w:hAnsi="Consolas"/>
+          <w:color w:val="CCCCCC"/>
+          <w:sz w:val="18"/>
+          <w:szCs w:val="18"/>
+          <w:lang w:eastAsia="de-CH"/>
+        </w:rPr>
+        <w:t>}</w:t>
+      </w:r>
+    </w:p>
+    <w:p>
+      <w:pPr>
+        <w:pStyle w:val="Beschriftung"/>
+      </w:pPr>
+      <w:r>
+        <w:t xml:space="preserve">Codesnippet </w:t>
+      </w:r>
+      <w:r>
+        <w:fldChar w:fldCharType="begin"/>
+      </w:r>
+      <w:r>
+        <w:instrText xml:space="preserve"> SEQ Codesnippet \* ARABIC </w:instrText>
+      </w:r>
+      <w:r>
+        <w:fldChar w:fldCharType="separate"/>
+      </w:r>
+      <w:r>
+        <w:rPr>
+          <w:noProof/>
+        </w:rPr>
+        <w:t>17</w:t>
+      </w:r>
+      <w:r>
+        <w:fldChar w:fldCharType="end"/>
+      </w:r>
+      <w:r>
+        <w:t>: Generierung des Pfades falls er nicht existiert.</w:t>
+      </w:r>
+    </w:p>
+    <w:p>
+      <w:r>
+        <w:t xml:space="preserve">Nach einem Gespräch mit dem Fachvorgesetzten </w:t>
+      </w:r>
+      <w:r>
+        <w:t>wurde die Funktion so modifiziert, dass sie lediglich bei der Generation der Konfiguration den Pfad erstellt – in allen anderen Fällen muss der Anwender garantieren, dass der Pfad existiert.</w:t>
+      </w:r>
+      <w:r>
+        <w:t xml:space="preserve"> </w:t>
+      </w:r>
+    </w:p>
+    <w:p/>
+    <w:p>
+      <w:pPr>
+        <w:pStyle w:val="Untertitel"/>
+      </w:pPr>
+      <w:r>
+        <w:t>CSV</w:t>
+      </w:r>
+    </w:p>
+    <w:p>
+      <w:r>
+        <w:t>Im Vergleich zur Datenspeicherung in JSON ist diejenige mit CSV komplexer, da sie stärker standardisiert ist und sich nicht wie ein Objekt, sondern wie eine Tabelle verhält</w:t>
+      </w:r>
+      <w:r>
+        <w:t xml:space="preserve"> – dadurch darf es unter anderem keine Verschachtelungen geben.</w:t>
+      </w:r>
+    </w:p>
+    <w:p/>
+    <w:p>
+      <w:r>
+        <w:t>Die Ausgabe im CSV ist primär für den Nutzenden gedacht und nicht geeignet dafür, sie</w:t>
+      </w:r>
+      <w:r>
+        <w:t xml:space="preserve"> </w:t>
+      </w:r>
+      <w:r>
+        <w:t>durch Automatisierungsprozesse</w:t>
+      </w:r>
+      <w:r>
+        <w:t xml:space="preserve"> weiter zu verwenden. Sie sind auch aus diesem Grund im Vergleich zur JSON-Datei so kurz als möglich gehalten</w:t>
+      </w:r>
+      <w:r>
+        <w:t>. Aufgrund dessen ist die CSV-Ausgabe in drei verschiedene Dateien strukturiert:</w:t>
       </w:r>
     </w:p>
     <w:p>
       <w:pPr>
         <w:pStyle w:val="Listenabsatz"/>
+        <w:keepNext/>
         <w:numPr>
           <w:ilvl w:val="0"/>
-          <w:numId w:val="28"/>
+          <w:numId w:val="12"/>
         </w:numPr>
       </w:pPr>
       <w:r>
-        <w:t>Verweis auf bereits vertraut durch Config</w:t>
+        <w:rPr>
+          <w:b/>
+        </w:rPr>
+        <w:t>Generell</w:t>
+      </w:r>
+      <w:r>
+        <w:t>:</w:t>
+      </w:r>
+      <w:r>
+        <w:t xml:space="preserve"> Diese Datei stellt +- die Standardansicht in Inventory dar – d.h. sie ist sehr kurz</w:t>
+      </w:r>
+      <w:r>
+        <w:br/>
+      </w:r>
+      <w:r>
+        <w:drawing>
+          <wp:inline distT="0" distB="0" distL="0" distR="0" wp14:anchorId="6116ECF8" wp14:editId="31B5506E">
+            <wp:extent cx="5759450" cy="465455"/>
+            <wp:effectExtent l="0" t="0" r="0" b="0"/>
+            <wp:docPr id="723214442" name="Grafik 1"/>
+            <wp:cNvGraphicFramePr>
+              <a:graphicFrameLocks xmlns:a="http://schemas.openxmlformats.org/drawingml/2006/main" noChangeAspect="1"/>
+            </wp:cNvGraphicFramePr>
+            <a:graphic xmlns:a="http://schemas.openxmlformats.org/drawingml/2006/main">
+              <a:graphicData uri="http://schemas.openxmlformats.org/drawingml/2006/picture">
+                <pic:pic xmlns:pic="http://schemas.openxmlformats.org/drawingml/2006/picture">
+                  <pic:nvPicPr>
+                    <pic:cNvPr id="723214442" name=""/>
+                    <pic:cNvPicPr/>
+                  </pic:nvPicPr>
+                  <pic:blipFill>
+                    <a:blip r:embed="rId47"/>
+                    <a:stretch>
+                      <a:fillRect/>
+                    </a:stretch>
+                  </pic:blipFill>
+                  <pic:spPr>
+                    <a:xfrm>
+                      <a:off x="0" y="0"/>
+                      <a:ext cx="5759450" cy="465455"/>
+                    </a:xfrm>
+                    <a:prstGeom prst="rect">
+                      <a:avLst/>
+                    </a:prstGeom>
+                  </pic:spPr>
+                </pic:pic>
+              </a:graphicData>
+            </a:graphic>
+          </wp:inline>
+        </w:drawing>
+      </w:r>
+    </w:p>
+    <w:p>
+      <w:pPr>
+        <w:pStyle w:val="Beschriftung"/>
+        <w:ind w:left="709"/>
+      </w:pPr>
+      <w:r>
+        <w:t xml:space="preserve">Abbildung </w:t>
+      </w:r>
+      <w:r>
+        <w:fldChar w:fldCharType="begin"/>
+      </w:r>
+      <w:r>
+        <w:instrText xml:space="preserve"> SEQ Abbildung \* ARABIC </w:instrText>
+      </w:r>
+      <w:r>
+        <w:fldChar w:fldCharType="separate"/>
+      </w:r>
+      <w:r>
+        <w:rPr>
+          <w:noProof/>
+        </w:rPr>
+        <w:t>8</w:t>
+      </w:r>
+      <w:r>
+        <w:fldChar w:fldCharType="end"/>
+      </w:r>
+      <w:r>
+        <w:t>: Resultat der generellen CSV-Datei</w:t>
       </w:r>
     </w:p>
     <w:p>
       <w:pPr>
         <w:pStyle w:val="Listenabsatz"/>
+        <w:keepNext/>
         <w:numPr>
           <w:ilvl w:val="0"/>
-          <w:numId w:val="28"/>
+          <w:numId w:val="12"/>
         </w:numPr>
       </w:pPr>
       <w:r>
-        <w:t>Guarantee-Directory</w:t>
+        <w:rPr>
+          <w:b/>
+        </w:rPr>
+        <w:lastRenderedPageBreak/>
+        <w:t>MAC</w:t>
+      </w:r>
+      <w:r>
+        <w:rPr>
+          <w:b/>
+        </w:rPr>
+        <w:t>:</w:t>
+      </w:r>
+      <w:r>
+        <w:t xml:space="preserve"> Diese Datei stellt alle MAC-Adressen dar, egal ob </w:t>
+      </w:r>
+      <w:r>
+        <w:rPr>
+          <w:u w:val="thick"/>
+        </w:rPr>
+        <w:t>NIC</w:t>
+      </w:r>
+      <w:r>
+        <w:t>, Netzwerkadapter</w:t>
+      </w:r>
+      <w:r>
+        <w:t xml:space="preserve"> oder Devices.</w:t>
+      </w:r>
+      <w:r>
+        <w:br/>
+      </w:r>
+      <w:r>
+        <w:rPr>
+          <w:b/>
+        </w:rPr>
+        <w:drawing>
+          <wp:inline distT="0" distB="0" distL="0" distR="0" wp14:anchorId="449BA066" wp14:editId="016E2AC7">
+            <wp:extent cx="5759450" cy="357505"/>
+            <wp:effectExtent l="0" t="0" r="0" b="4445"/>
+            <wp:docPr id="2071115154" name="Grafik 1"/>
+            <wp:cNvGraphicFramePr>
+              <a:graphicFrameLocks xmlns:a="http://schemas.openxmlformats.org/drawingml/2006/main" noChangeAspect="1"/>
+            </wp:cNvGraphicFramePr>
+            <a:graphic xmlns:a="http://schemas.openxmlformats.org/drawingml/2006/main">
+              <a:graphicData uri="http://schemas.openxmlformats.org/drawingml/2006/picture">
+                <pic:pic xmlns:pic="http://schemas.openxmlformats.org/drawingml/2006/picture">
+                  <pic:nvPicPr>
+                    <pic:cNvPr id="2071115154" name=""/>
+                    <pic:cNvPicPr/>
+                  </pic:nvPicPr>
+                  <pic:blipFill>
+                    <a:blip r:embed="rId48"/>
+                    <a:stretch>
+                      <a:fillRect/>
+                    </a:stretch>
+                  </pic:blipFill>
+                  <pic:spPr>
+                    <a:xfrm>
+                      <a:off x="0" y="0"/>
+                      <a:ext cx="5759450" cy="357505"/>
+                    </a:xfrm>
+                    <a:prstGeom prst="rect">
+                      <a:avLst/>
+                    </a:prstGeom>
+                  </pic:spPr>
+                </pic:pic>
+              </a:graphicData>
+            </a:graphic>
+          </wp:inline>
+        </w:drawing>
+      </w:r>
+    </w:p>
+    <w:p>
+      <w:pPr>
+        <w:pStyle w:val="Beschriftung"/>
+        <w:ind w:left="709"/>
+        <w:rPr>
+          <w:b/>
+        </w:rPr>
+      </w:pPr>
+      <w:r>
+        <w:t xml:space="preserve">Abbildung </w:t>
+      </w:r>
+      <w:r>
+        <w:fldChar w:fldCharType="begin"/>
+      </w:r>
+      <w:r>
+        <w:instrText xml:space="preserve"> SEQ Abbildung \* ARABIC </w:instrText>
+      </w:r>
+      <w:r>
+        <w:fldChar w:fldCharType="separate"/>
+      </w:r>
+      <w:r>
+        <w:rPr>
+          <w:noProof/>
+        </w:rPr>
+        <w:t>9</w:t>
+      </w:r>
+      <w:r>
+        <w:fldChar w:fldCharType="end"/>
+      </w:r>
+      <w:r>
+        <w:t>: Resultat der MAC-Adressen CSV-Datei</w:t>
       </w:r>
     </w:p>
     <w:p>
       <w:pPr>
         <w:pStyle w:val="Listenabsatz"/>
+        <w:keepNext/>
         <w:numPr>
           <w:ilvl w:val="0"/>
-          <w:numId w:val="28"/>
+          <w:numId w:val="12"/>
         </w:numPr>
       </w:pPr>
       <w:r>
-        <w:t>Ausführlich, konnte ILO-Abfrage dafür verwenden</w:t>
+        <w:rPr>
+          <w:b/>
+        </w:rPr>
+        <w:t>Seriennummern</w:t>
+      </w:r>
+      <w:r>
+        <w:t>: Diese Datei stellt alle MAC-Adressen dar, welche gefunden werden konnten (Prozessor, Storage, Memory usw.)</w:t>
+      </w:r>
+      <w:r>
+        <w:t xml:space="preserve"> Ausserdem enthält sie zusätzlich dazu noch eine kurze Liste mit genaueren Details der Namen und Orte der Seriennummern, um so die einzelnen Teile besser unterscheiden zu können.</w:t>
+      </w:r>
+      <w:r>
+        <w:br/>
+      </w:r>
+      <w:r>
+        <w:drawing>
+          <wp:inline distT="0" distB="0" distL="0" distR="0" wp14:anchorId="2E6A7C20" wp14:editId="252E177F">
+            <wp:extent cx="5759450" cy="852170"/>
+            <wp:effectExtent l="0" t="0" r="0" b="5080"/>
+            <wp:docPr id="338793120" name="Grafik 1"/>
+            <wp:cNvGraphicFramePr>
+              <a:graphicFrameLocks xmlns:a="http://schemas.openxmlformats.org/drawingml/2006/main" noChangeAspect="1"/>
+            </wp:cNvGraphicFramePr>
+            <a:graphic xmlns:a="http://schemas.openxmlformats.org/drawingml/2006/main">
+              <a:graphicData uri="http://schemas.openxmlformats.org/drawingml/2006/picture">
+                <pic:pic xmlns:pic="http://schemas.openxmlformats.org/drawingml/2006/picture">
+                  <pic:nvPicPr>
+                    <pic:cNvPr id="338793120" name=""/>
+                    <pic:cNvPicPr/>
+                  </pic:nvPicPr>
+                  <pic:blipFill>
+                    <a:blip r:embed="rId49"/>
+                    <a:stretch>
+                      <a:fillRect/>
+                    </a:stretch>
+                  </pic:blipFill>
+                  <pic:spPr>
+                    <a:xfrm>
+                      <a:off x="0" y="0"/>
+                      <a:ext cx="5759450" cy="852170"/>
+                    </a:xfrm>
+                    <a:prstGeom prst="rect">
+                      <a:avLst/>
+                    </a:prstGeom>
+                  </pic:spPr>
+                </pic:pic>
+              </a:graphicData>
+            </a:graphic>
+          </wp:inline>
+        </w:drawing>
+      </w:r>
+    </w:p>
+    <w:p>
+      <w:pPr>
+        <w:pStyle w:val="Beschriftung"/>
+        <w:ind w:left="709"/>
+      </w:pPr>
+      <w:r>
+        <w:t xml:space="preserve">Abbildung </w:t>
+      </w:r>
+      <w:r>
+        <w:fldChar w:fldCharType="begin"/>
+      </w:r>
+      <w:r>
+        <w:instrText xml:space="preserve"> SEQ Abbildung \* ARABIC </w:instrText>
+      </w:r>
+      <w:r>
+        <w:fldChar w:fldCharType="separate"/>
+      </w:r>
+      <w:r>
+        <w:rPr>
+          <w:noProof/>
+        </w:rPr>
+        <w:t>10</w:t>
+      </w:r>
+      <w:r>
+        <w:fldChar w:fldCharType="end"/>
+      </w:r>
+      <w:r>
+        <w:t>: Resultat der Seriennummern CSV-Datei</w:t>
+      </w:r>
+    </w:p>
+    <w:p>
+      <w:r>
+        <w:t>Überall wo ein ‘-‘ zu sehen ist, befindet wurde kein passender Wert gefunden.</w:t>
       </w:r>
     </w:p>
     <w:p/>
     <w:p>
       <w:r>
+        <w:t xml:space="preserve">Das in allen drei Dateien vorhandene Feld </w:t>
+      </w:r>
+      <w:r>
+        <w:rPr>
+          <w:i/>
+        </w:rPr>
+        <w:t>Label</w:t>
+      </w:r>
+      <w:r>
+        <w:t xml:space="preserve"> ist der Identifier innerhalb des Inventory – es ist daher nur vorhanden, wenn auch eine Inventory-Abfrage durchgeführt wurde</w:t>
+      </w:r>
+      <w:r>
+        <w:t xml:space="preserve"> und wird aus der Datei ausgelesen, in der das Resultat der Inventory-Abfrage abgespeichert wird</w:t>
+      </w:r>
+      <w:r>
+        <w:t>.</w:t>
+      </w:r>
+      <w:r>
+        <w:t xml:space="preserve"> </w:t>
+      </w:r>
+    </w:p>
+    <w:p/>
+    <w:p>
+      <w:r>
         <w:rPr>
           <w:b/>
         </w:rPr>
-        <w:t>CSV</w:t>
-      </w:r>
-    </w:p>
-    <w:p>
-      <w:r>
-        <w:t xml:space="preserve">Komplexer </w:t>
-      </w:r>
-    </w:p>
-    <w:p>
-      <w:pPr>
-        <w:pStyle w:val="Listenabsatz"/>
-        <w:numPr>
-          <w:ilvl w:val="0"/>
-          <w:numId w:val="28"/>
-        </w:numPr>
-      </w:pPr>
-      <w:r>
-        <w:t>Noch nie aktiv implementiert, nur experimentiert</w:t>
-      </w:r>
-    </w:p>
-    <w:p>
-      <w:pPr>
-        <w:pStyle w:val="Listenabsatz"/>
-        <w:numPr>
-          <w:ilvl w:val="0"/>
-          <w:numId w:val="28"/>
-        </w:numPr>
-      </w:pPr>
-      <w:r>
-        <w:t>Aufteilung (Generell, MAC, Seriennummern)</w:t>
-      </w:r>
-    </w:p>
-    <w:p>
-      <w:pPr>
-        <w:pStyle w:val="Listenabsatz"/>
-        <w:numPr>
-          <w:ilvl w:val="0"/>
-          <w:numId w:val="28"/>
-        </w:numPr>
-      </w:pPr>
-      <w:r>
-        <w:t>Zusammengefasst auf kleinst-notwendiges</w:t>
-      </w:r>
-    </w:p>
-    <w:p>
-      <w:pPr>
-        <w:pStyle w:val="Listenabsatz"/>
-        <w:numPr>
-          <w:ilvl w:val="0"/>
-          <w:numId w:val="28"/>
-        </w:numPr>
-      </w:pPr>
-      <w:r>
-        <w:t>Musste ILO-Abfrage modifizieren</w:t>
-      </w:r>
-    </w:p>
-    <w:p>
-      <w:pPr>
-        <w:pStyle w:val="Listenabsatz"/>
-        <w:numPr>
-          <w:ilvl w:val="0"/>
-          <w:numId w:val="28"/>
-        </w:numPr>
-      </w:pPr>
-      <w:r>
-        <w:t>Inventory-Abfrage aus zwischenspeicherung verwendet für Label</w:t>
-      </w:r>
-    </w:p>
+        <w:t>CSV-Standardisierung</w:t>
+      </w:r>
+    </w:p>
+    <w:p>
+      <w:r>
+        <w:t>Es gibt bei der Konvertierung von PowerShellvariablen in CSV ein kleines Problem was ein Array aus Objekten angeht: Es werden nur jeweils die Keys übernommen, welche in allen Instanzen des Objektes vorkommt. Da aber je nach abgefragtem Server nicht überall gleich viele Teile eingebaut; Ein Server hat bspw. 4 RAM-Riegel, ein anderer vielleicht aber 8 oder 16, aber weil ein anderer nur 2 hat, wird in der Datei bei ALLEN nur zwei angezeigt.</w:t>
+      </w:r>
+    </w:p>
+    <w:p>
+      <w:r>
+        <w:t>Um dieses Problem zu umgehen, kann man mittels einer Funktion über alle Instanzen standardisieren, sodass alle Instanzen die gewünschten Eigenschaften besitzen</w:t>
+      </w:r>
+      <w:r>
+        <w:t xml:space="preserve"> – dort wo sie vorher nicht vorhanden war, wird sie mit einem ‘-‘</w:t>
+      </w:r>
+      <w:r>
+        <w:t xml:space="preserve"> hinzugefügt</w:t>
+      </w:r>
+      <w:r>
+        <w:t>.</w:t>
+      </w:r>
+    </w:p>
+    <w:p>
+      <w:pPr>
+        <w:shd w:val="clear" w:color="auto" w:fill="1F1F1F"/>
+        <w:spacing w:line="285" w:lineRule="atLeast"/>
+        <w:rPr>
+          <w:rFonts w:ascii="Consolas" w:hAnsi="Consolas"/>
+          <w:color w:val="CCCCCC"/>
+          <w:sz w:val="21"/>
+          <w:szCs w:val="21"/>
+          <w:lang w:val="en-US" w:eastAsia="de-CH"/>
+        </w:rPr>
+      </w:pPr>
+      <w:r>
+        <w:rPr>
+          <w:rFonts w:ascii="Consolas" w:hAnsi="Consolas"/>
+          <w:color w:val="569CD6"/>
+          <w:sz w:val="21"/>
+          <w:szCs w:val="21"/>
+          <w:lang w:val="en-US" w:eastAsia="de-CH"/>
+        </w:rPr>
+        <w:t>Function</w:t>
+      </w:r>
+      <w:r>
+        <w:rPr>
+          <w:rFonts w:ascii="Consolas" w:hAnsi="Consolas"/>
+          <w:color w:val="CCCCCC"/>
+          <w:sz w:val="21"/>
+          <w:szCs w:val="21"/>
+          <w:lang w:val="en-US" w:eastAsia="de-CH"/>
+        </w:rPr>
+        <w:t xml:space="preserve"> </w:t>
+      </w:r>
+      <w:r>
+        <w:rPr>
+          <w:rFonts w:ascii="Consolas" w:hAnsi="Consolas"/>
+          <w:color w:val="DCDCAA"/>
+          <w:sz w:val="21"/>
+          <w:szCs w:val="21"/>
+          <w:lang w:val="en-US" w:eastAsia="de-CH"/>
+        </w:rPr>
+        <w:t>Get-StandardizedCSV</w:t>
+      </w:r>
+      <w:r>
+        <w:rPr>
+          <w:rFonts w:ascii="Consolas" w:hAnsi="Consolas"/>
+          <w:color w:val="CCCCCC"/>
+          <w:sz w:val="21"/>
+          <w:szCs w:val="21"/>
+          <w:lang w:val="en-US" w:eastAsia="de-CH"/>
+        </w:rPr>
+        <w:t xml:space="preserve"> {</w:t>
+      </w:r>
+    </w:p>
+    <w:p>
+      <w:pPr>
+        <w:shd w:val="clear" w:color="auto" w:fill="1F1F1F"/>
+        <w:spacing w:line="285" w:lineRule="atLeast"/>
+        <w:rPr>
+          <w:rFonts w:ascii="Consolas" w:hAnsi="Consolas"/>
+          <w:color w:val="CCCCCC"/>
+          <w:sz w:val="21"/>
+          <w:szCs w:val="21"/>
+          <w:lang w:val="en-US" w:eastAsia="de-CH"/>
+        </w:rPr>
+      </w:pPr>
+      <w:r>
+        <w:rPr>
+          <w:rFonts w:ascii="Consolas" w:hAnsi="Consolas"/>
+          <w:color w:val="CCCCCC"/>
+          <w:sz w:val="21"/>
+          <w:szCs w:val="21"/>
+          <w:lang w:val="en-US" w:eastAsia="de-CH"/>
+        </w:rPr>
+        <w:t xml:space="preserve">    </w:t>
+      </w:r>
+      <w:r>
+        <w:rPr>
+          <w:rFonts w:ascii="Consolas" w:hAnsi="Consolas"/>
+          <w:color w:val="C586C0"/>
+          <w:sz w:val="21"/>
+          <w:szCs w:val="21"/>
+          <w:lang w:val="en-US" w:eastAsia="de-CH"/>
+        </w:rPr>
+        <w:t>param</w:t>
+      </w:r>
+      <w:r>
+        <w:rPr>
+          <w:rFonts w:ascii="Consolas" w:hAnsi="Consolas"/>
+          <w:color w:val="CCCCCC"/>
+          <w:sz w:val="21"/>
+          <w:szCs w:val="21"/>
+          <w:lang w:val="en-US" w:eastAsia="de-CH"/>
+        </w:rPr>
+        <w:t>(</w:t>
+      </w:r>
+    </w:p>
+    <w:p>
+      <w:pPr>
+        <w:shd w:val="clear" w:color="auto" w:fill="1F1F1F"/>
+        <w:spacing w:line="285" w:lineRule="atLeast"/>
+        <w:rPr>
+          <w:rFonts w:ascii="Consolas" w:hAnsi="Consolas"/>
+          <w:color w:val="CCCCCC"/>
+          <w:sz w:val="21"/>
+          <w:szCs w:val="21"/>
+          <w:lang w:val="en-US" w:eastAsia="de-CH"/>
+        </w:rPr>
+      </w:pPr>
+      <w:r>
+        <w:rPr>
+          <w:rFonts w:ascii="Consolas" w:hAnsi="Consolas"/>
+          <w:color w:val="CCCCCC"/>
+          <w:sz w:val="21"/>
+          <w:szCs w:val="21"/>
+          <w:lang w:val="en-US" w:eastAsia="de-CH"/>
+        </w:rPr>
+        <w:t>        [</w:t>
+      </w:r>
+      <w:r>
+        <w:rPr>
+          <w:rFonts w:ascii="Consolas" w:hAnsi="Consolas"/>
+          <w:color w:val="DCDCAA"/>
+          <w:sz w:val="21"/>
+          <w:szCs w:val="21"/>
+          <w:lang w:val="en-US" w:eastAsia="de-CH"/>
+        </w:rPr>
+        <w:t>Parameter</w:t>
+      </w:r>
+      <w:r>
+        <w:rPr>
+          <w:rFonts w:ascii="Consolas" w:hAnsi="Consolas"/>
+          <w:color w:val="CCCCCC"/>
+          <w:sz w:val="21"/>
+          <w:szCs w:val="21"/>
+          <w:lang w:val="en-US" w:eastAsia="de-CH"/>
+        </w:rPr>
+        <w:t>(</w:t>
+      </w:r>
+      <w:r>
+        <w:rPr>
+          <w:rFonts w:ascii="Consolas" w:hAnsi="Consolas"/>
+          <w:color w:val="9CDCFE"/>
+          <w:sz w:val="21"/>
+          <w:szCs w:val="21"/>
+          <w:lang w:val="en-US" w:eastAsia="de-CH"/>
+        </w:rPr>
+        <w:t>Mandatory</w:t>
+      </w:r>
+      <w:r>
+        <w:rPr>
+          <w:rFonts w:ascii="Consolas" w:hAnsi="Consolas"/>
+          <w:color w:val="CCCCCC"/>
+          <w:sz w:val="21"/>
+          <w:szCs w:val="21"/>
+          <w:lang w:val="en-US" w:eastAsia="de-CH"/>
+        </w:rPr>
+        <w:t xml:space="preserve"> </w:t>
+      </w:r>
+      <w:r>
+        <w:rPr>
+          <w:rFonts w:ascii="Consolas" w:hAnsi="Consolas"/>
+          <w:color w:val="D4D4D4"/>
+          <w:sz w:val="21"/>
+          <w:szCs w:val="21"/>
+          <w:lang w:val="en-US" w:eastAsia="de-CH"/>
+        </w:rPr>
+        <w:t>=</w:t>
+      </w:r>
+      <w:r>
+        <w:rPr>
+          <w:rFonts w:ascii="Consolas" w:hAnsi="Consolas"/>
+          <w:color w:val="CCCCCC"/>
+          <w:sz w:val="21"/>
+          <w:szCs w:val="21"/>
+          <w:lang w:val="en-US" w:eastAsia="de-CH"/>
+        </w:rPr>
+        <w:t xml:space="preserve"> </w:t>
+      </w:r>
+      <w:r>
+        <w:rPr>
+          <w:rFonts w:ascii="Consolas" w:hAnsi="Consolas"/>
+          <w:color w:val="569CD6"/>
+          <w:sz w:val="21"/>
+          <w:szCs w:val="21"/>
+          <w:lang w:val="en-US" w:eastAsia="de-CH"/>
+        </w:rPr>
+        <w:t>$true</w:t>
+      </w:r>
+      <w:r>
+        <w:rPr>
+          <w:rFonts w:ascii="Consolas" w:hAnsi="Consolas"/>
+          <w:color w:val="CCCCCC"/>
+          <w:sz w:val="21"/>
+          <w:szCs w:val="21"/>
+          <w:lang w:val="en-US" w:eastAsia="de-CH"/>
+        </w:rPr>
+        <w:t>)]</w:t>
+      </w:r>
+    </w:p>
+    <w:p>
+      <w:pPr>
+        <w:shd w:val="clear" w:color="auto" w:fill="1F1F1F"/>
+        <w:spacing w:line="285" w:lineRule="atLeast"/>
+        <w:rPr>
+          <w:rFonts w:ascii="Consolas" w:hAnsi="Consolas"/>
+          <w:color w:val="CCCCCC"/>
+          <w:sz w:val="21"/>
+          <w:szCs w:val="21"/>
+          <w:lang w:val="en-US" w:eastAsia="de-CH"/>
+        </w:rPr>
+      </w:pPr>
+      <w:r>
+        <w:rPr>
+          <w:rFonts w:ascii="Consolas" w:hAnsi="Consolas"/>
+          <w:color w:val="CCCCCC"/>
+          <w:sz w:val="21"/>
+          <w:szCs w:val="21"/>
+          <w:lang w:val="en-US" w:eastAsia="de-CH"/>
+        </w:rPr>
+        <w:t xml:space="preserve">        </w:t>
+      </w:r>
+      <w:r>
+        <w:rPr>
+          <w:rFonts w:ascii="Consolas" w:hAnsi="Consolas"/>
+          <w:color w:val="9CDCFE"/>
+          <w:sz w:val="21"/>
+          <w:szCs w:val="21"/>
+          <w:lang w:val="en-US" w:eastAsia="de-CH"/>
+        </w:rPr>
+        <w:t>$Report</w:t>
+      </w:r>
+    </w:p>
+    <w:p>
+      <w:pPr>
+        <w:shd w:val="clear" w:color="auto" w:fill="1F1F1F"/>
+        <w:spacing w:line="285" w:lineRule="atLeast"/>
+        <w:rPr>
+          <w:rFonts w:ascii="Consolas" w:hAnsi="Consolas"/>
+          <w:color w:val="CCCCCC"/>
+          <w:sz w:val="21"/>
+          <w:szCs w:val="21"/>
+          <w:lang w:val="en-US" w:eastAsia="de-CH"/>
+        </w:rPr>
+      </w:pPr>
+      <w:r>
+        <w:rPr>
+          <w:rFonts w:ascii="Consolas" w:hAnsi="Consolas"/>
+          <w:color w:val="CCCCCC"/>
+          <w:sz w:val="21"/>
+          <w:szCs w:val="21"/>
+          <w:lang w:val="en-US" w:eastAsia="de-CH"/>
+        </w:rPr>
+        <w:t>    )</w:t>
+      </w:r>
+    </w:p>
+    <w:p>
+      <w:pPr>
+        <w:shd w:val="clear" w:color="auto" w:fill="1F1F1F"/>
+        <w:spacing w:line="285" w:lineRule="atLeast"/>
+        <w:rPr>
+          <w:rFonts w:ascii="Consolas" w:hAnsi="Consolas"/>
+          <w:color w:val="CCCCCC"/>
+          <w:sz w:val="21"/>
+          <w:szCs w:val="21"/>
+          <w:lang w:val="en-US" w:eastAsia="de-CH"/>
+        </w:rPr>
+      </w:pPr>
+      <w:r>
+        <w:rPr>
+          <w:rFonts w:ascii="Consolas" w:hAnsi="Consolas"/>
+          <w:color w:val="CCCCCC"/>
+          <w:sz w:val="21"/>
+          <w:szCs w:val="21"/>
+          <w:lang w:val="en-US" w:eastAsia="de-CH"/>
+        </w:rPr>
+        <w:t xml:space="preserve">    </w:t>
+      </w:r>
+      <w:r>
+        <w:rPr>
+          <w:rFonts w:ascii="Consolas" w:hAnsi="Consolas"/>
+          <w:color w:val="9CDCFE"/>
+          <w:sz w:val="21"/>
+          <w:szCs w:val="21"/>
+          <w:lang w:val="en-US" w:eastAsia="de-CH"/>
+        </w:rPr>
+        <w:t>$unique</w:t>
+      </w:r>
+      <w:r>
+        <w:rPr>
+          <w:rFonts w:ascii="Consolas" w:hAnsi="Consolas"/>
+          <w:color w:val="CCCCCC"/>
+          <w:sz w:val="21"/>
+          <w:szCs w:val="21"/>
+          <w:lang w:val="en-US" w:eastAsia="de-CH"/>
+        </w:rPr>
+        <w:t xml:space="preserve"> </w:t>
+      </w:r>
+      <w:r>
+        <w:rPr>
+          <w:rFonts w:ascii="Consolas" w:hAnsi="Consolas"/>
+          <w:color w:val="D4D4D4"/>
+          <w:sz w:val="21"/>
+          <w:szCs w:val="21"/>
+          <w:lang w:val="en-US" w:eastAsia="de-CH"/>
+        </w:rPr>
+        <w:t>=</w:t>
+      </w:r>
+      <w:r>
+        <w:rPr>
+          <w:rFonts w:ascii="Consolas" w:hAnsi="Consolas"/>
+          <w:color w:val="CCCCCC"/>
+          <w:sz w:val="21"/>
+          <w:szCs w:val="21"/>
+          <w:lang w:val="en-US" w:eastAsia="de-CH"/>
+        </w:rPr>
+        <w:t xml:space="preserve"> </w:t>
+      </w:r>
+      <w:r>
+        <w:rPr>
+          <w:rFonts w:ascii="Consolas" w:hAnsi="Consolas"/>
+          <w:color w:val="9CDCFE"/>
+          <w:sz w:val="21"/>
+          <w:szCs w:val="21"/>
+          <w:lang w:val="en-US" w:eastAsia="de-CH"/>
+        </w:rPr>
+        <w:t>$Report</w:t>
+      </w:r>
+      <w:r>
+        <w:rPr>
+          <w:rFonts w:ascii="Consolas" w:hAnsi="Consolas"/>
+          <w:color w:val="CCCCCC"/>
+          <w:sz w:val="21"/>
+          <w:szCs w:val="21"/>
+          <w:lang w:val="en-US" w:eastAsia="de-CH"/>
+        </w:rPr>
+        <w:t xml:space="preserve"> </w:t>
+      </w:r>
+      <w:r>
+        <w:rPr>
+          <w:rFonts w:ascii="Consolas" w:hAnsi="Consolas"/>
+          <w:color w:val="D4D4D4"/>
+          <w:sz w:val="21"/>
+          <w:szCs w:val="21"/>
+          <w:lang w:val="en-US" w:eastAsia="de-CH"/>
+        </w:rPr>
+        <w:t>|</w:t>
+      </w:r>
+      <w:r>
+        <w:rPr>
+          <w:rFonts w:ascii="Consolas" w:hAnsi="Consolas"/>
+          <w:color w:val="CCCCCC"/>
+          <w:sz w:val="21"/>
+          <w:szCs w:val="21"/>
+          <w:lang w:val="en-US" w:eastAsia="de-CH"/>
+        </w:rPr>
+        <w:t xml:space="preserve"> </w:t>
+      </w:r>
+      <w:r>
+        <w:rPr>
+          <w:rFonts w:ascii="Consolas" w:hAnsi="Consolas"/>
+          <w:color w:val="DCDCAA"/>
+          <w:sz w:val="21"/>
+          <w:szCs w:val="21"/>
+          <w:lang w:val="en-US" w:eastAsia="de-CH"/>
+        </w:rPr>
+        <w:t>ForEach-Object</w:t>
+      </w:r>
+      <w:r>
+        <w:rPr>
+          <w:rFonts w:ascii="Consolas" w:hAnsi="Consolas"/>
+          <w:color w:val="CCCCCC"/>
+          <w:sz w:val="21"/>
+          <w:szCs w:val="21"/>
+          <w:lang w:val="en-US" w:eastAsia="de-CH"/>
+        </w:rPr>
+        <w:t xml:space="preserve"> { </w:t>
+      </w:r>
+      <w:r>
+        <w:rPr>
+          <w:rFonts w:ascii="Consolas" w:hAnsi="Consolas"/>
+          <w:color w:val="9CDCFE"/>
+          <w:sz w:val="21"/>
+          <w:szCs w:val="21"/>
+          <w:lang w:val="en-US" w:eastAsia="de-CH"/>
+        </w:rPr>
+        <w:t>$_</w:t>
+      </w:r>
+      <w:r>
+        <w:rPr>
+          <w:rFonts w:ascii="Consolas" w:hAnsi="Consolas"/>
+          <w:color w:val="DCDCAA"/>
+          <w:sz w:val="21"/>
+          <w:szCs w:val="21"/>
+          <w:lang w:val="en-US" w:eastAsia="de-CH"/>
+        </w:rPr>
+        <w:t>.Keys</w:t>
+      </w:r>
+      <w:r>
+        <w:rPr>
+          <w:rFonts w:ascii="Consolas" w:hAnsi="Consolas"/>
+          <w:color w:val="CCCCCC"/>
+          <w:sz w:val="21"/>
+          <w:szCs w:val="21"/>
+          <w:lang w:val="en-US" w:eastAsia="de-CH"/>
+        </w:rPr>
+        <w:t xml:space="preserve"> } </w:t>
+      </w:r>
+      <w:r>
+        <w:rPr>
+          <w:rFonts w:ascii="Consolas" w:hAnsi="Consolas"/>
+          <w:color w:val="D4D4D4"/>
+          <w:sz w:val="21"/>
+          <w:szCs w:val="21"/>
+          <w:lang w:val="en-US" w:eastAsia="de-CH"/>
+        </w:rPr>
+        <w:t>|</w:t>
+      </w:r>
+      <w:r>
+        <w:rPr>
+          <w:rFonts w:ascii="Consolas" w:hAnsi="Consolas"/>
+          <w:color w:val="CCCCCC"/>
+          <w:sz w:val="21"/>
+          <w:szCs w:val="21"/>
+          <w:lang w:val="en-US" w:eastAsia="de-CH"/>
+        </w:rPr>
+        <w:t xml:space="preserve"> </w:t>
+      </w:r>
+      <w:r>
+        <w:rPr>
+          <w:rFonts w:ascii="Consolas" w:hAnsi="Consolas"/>
+          <w:color w:val="DCDCAA"/>
+          <w:sz w:val="21"/>
+          <w:szCs w:val="21"/>
+          <w:lang w:val="en-US" w:eastAsia="de-CH"/>
+        </w:rPr>
+        <w:t>Select-Object</w:t>
+      </w:r>
+      <w:r>
+        <w:rPr>
+          <w:rFonts w:ascii="Consolas" w:hAnsi="Consolas"/>
+          <w:color w:val="CCCCCC"/>
+          <w:sz w:val="21"/>
+          <w:szCs w:val="21"/>
+          <w:lang w:val="en-US" w:eastAsia="de-CH"/>
+        </w:rPr>
+        <w:t xml:space="preserve"> </w:t>
+      </w:r>
+      <w:r>
+        <w:rPr>
+          <w:rFonts w:ascii="Consolas" w:hAnsi="Consolas"/>
+          <w:color w:val="D4D4D4"/>
+          <w:sz w:val="21"/>
+          <w:szCs w:val="21"/>
+          <w:lang w:val="en-US" w:eastAsia="de-CH"/>
+        </w:rPr>
+        <w:t>-</w:t>
+      </w:r>
+      <w:r>
+        <w:rPr>
+          <w:rFonts w:ascii="Consolas" w:hAnsi="Consolas"/>
+          <w:color w:val="CCCCCC"/>
+          <w:sz w:val="21"/>
+          <w:szCs w:val="21"/>
+          <w:lang w:val="en-US" w:eastAsia="de-CH"/>
+        </w:rPr>
+        <w:t>Unique</w:t>
+      </w:r>
+    </w:p>
+    <w:p>
+      <w:pPr>
+        <w:shd w:val="clear" w:color="auto" w:fill="1F1F1F"/>
+        <w:spacing w:line="285" w:lineRule="atLeast"/>
+        <w:rPr>
+          <w:rFonts w:ascii="Consolas" w:hAnsi="Consolas"/>
+          <w:color w:val="CCCCCC"/>
+          <w:sz w:val="21"/>
+          <w:szCs w:val="21"/>
+          <w:lang w:val="en-US" w:eastAsia="de-CH"/>
+        </w:rPr>
+      </w:pPr>
+      <w:r>
+        <w:rPr>
+          <w:rFonts w:ascii="Consolas" w:hAnsi="Consolas"/>
+          <w:color w:val="CCCCCC"/>
+          <w:sz w:val="21"/>
+          <w:szCs w:val="21"/>
+          <w:lang w:val="en-US" w:eastAsia="de-CH"/>
+        </w:rPr>
+        <w:t xml:space="preserve">    </w:t>
+      </w:r>
+      <w:r>
+        <w:rPr>
+          <w:rFonts w:ascii="Consolas" w:hAnsi="Consolas"/>
+          <w:color w:val="C586C0"/>
+          <w:sz w:val="21"/>
+          <w:szCs w:val="21"/>
+          <w:lang w:val="en-US" w:eastAsia="de-CH"/>
+        </w:rPr>
+        <w:t>foreach</w:t>
+      </w:r>
+      <w:r>
+        <w:rPr>
+          <w:rFonts w:ascii="Consolas" w:hAnsi="Consolas"/>
+          <w:color w:val="CCCCCC"/>
+          <w:sz w:val="21"/>
+          <w:szCs w:val="21"/>
+          <w:lang w:val="en-US" w:eastAsia="de-CH"/>
+        </w:rPr>
+        <w:t xml:space="preserve"> (</w:t>
+      </w:r>
+      <w:r>
+        <w:rPr>
+          <w:rFonts w:ascii="Consolas" w:hAnsi="Consolas"/>
+          <w:color w:val="9CDCFE"/>
+          <w:sz w:val="21"/>
+          <w:szCs w:val="21"/>
+          <w:lang w:val="en-US" w:eastAsia="de-CH"/>
+        </w:rPr>
+        <w:t>$srvObj</w:t>
+      </w:r>
+      <w:r>
+        <w:rPr>
+          <w:rFonts w:ascii="Consolas" w:hAnsi="Consolas"/>
+          <w:color w:val="CCCCCC"/>
+          <w:sz w:val="21"/>
+          <w:szCs w:val="21"/>
+          <w:lang w:val="en-US" w:eastAsia="de-CH"/>
+        </w:rPr>
+        <w:t xml:space="preserve"> </w:t>
+      </w:r>
+      <w:r>
+        <w:rPr>
+          <w:rFonts w:ascii="Consolas" w:hAnsi="Consolas"/>
+          <w:color w:val="C586C0"/>
+          <w:sz w:val="21"/>
+          <w:szCs w:val="21"/>
+          <w:lang w:val="en-US" w:eastAsia="de-CH"/>
+        </w:rPr>
+        <w:t>in</w:t>
+      </w:r>
+      <w:r>
+        <w:rPr>
+          <w:rFonts w:ascii="Consolas" w:hAnsi="Consolas"/>
+          <w:color w:val="CCCCCC"/>
+          <w:sz w:val="21"/>
+          <w:szCs w:val="21"/>
+          <w:lang w:val="en-US" w:eastAsia="de-CH"/>
+        </w:rPr>
+        <w:t xml:space="preserve"> </w:t>
+      </w:r>
+      <w:r>
+        <w:rPr>
+          <w:rFonts w:ascii="Consolas" w:hAnsi="Consolas"/>
+          <w:color w:val="9CDCFE"/>
+          <w:sz w:val="21"/>
+          <w:szCs w:val="21"/>
+          <w:lang w:val="en-US" w:eastAsia="de-CH"/>
+        </w:rPr>
+        <w:t>$Report</w:t>
+      </w:r>
+      <w:r>
+        <w:rPr>
+          <w:rFonts w:ascii="Consolas" w:hAnsi="Consolas"/>
+          <w:color w:val="CCCCCC"/>
+          <w:sz w:val="21"/>
+          <w:szCs w:val="21"/>
+          <w:lang w:val="en-US" w:eastAsia="de-CH"/>
+        </w:rPr>
+        <w:t>) {</w:t>
+      </w:r>
+    </w:p>
+    <w:p>
+      <w:pPr>
+        <w:shd w:val="clear" w:color="auto" w:fill="1F1F1F"/>
+        <w:spacing w:line="285" w:lineRule="atLeast"/>
+        <w:rPr>
+          <w:rFonts w:ascii="Consolas" w:hAnsi="Consolas"/>
+          <w:color w:val="CCCCCC"/>
+          <w:sz w:val="21"/>
+          <w:szCs w:val="21"/>
+          <w:lang w:val="en-US" w:eastAsia="de-CH"/>
+        </w:rPr>
+      </w:pPr>
+      <w:r>
+        <w:rPr>
+          <w:rFonts w:ascii="Consolas" w:hAnsi="Consolas"/>
+          <w:color w:val="CCCCCC"/>
+          <w:sz w:val="21"/>
+          <w:szCs w:val="21"/>
+          <w:lang w:val="en-US" w:eastAsia="de-CH"/>
+        </w:rPr>
+        <w:t xml:space="preserve">        </w:t>
+      </w:r>
+      <w:r>
+        <w:rPr>
+          <w:rFonts w:ascii="Consolas" w:hAnsi="Consolas"/>
+          <w:color w:val="C586C0"/>
+          <w:sz w:val="21"/>
+          <w:szCs w:val="21"/>
+          <w:lang w:val="en-US" w:eastAsia="de-CH"/>
+        </w:rPr>
+        <w:t>foreach</w:t>
+      </w:r>
+      <w:r>
+        <w:rPr>
+          <w:rFonts w:ascii="Consolas" w:hAnsi="Consolas"/>
+          <w:color w:val="CCCCCC"/>
+          <w:sz w:val="21"/>
+          <w:szCs w:val="21"/>
+          <w:lang w:val="en-US" w:eastAsia="de-CH"/>
+        </w:rPr>
+        <w:t xml:space="preserve"> (</w:t>
+      </w:r>
+      <w:r>
+        <w:rPr>
+          <w:rFonts w:ascii="Consolas" w:hAnsi="Consolas"/>
+          <w:color w:val="9CDCFE"/>
+          <w:sz w:val="21"/>
+          <w:szCs w:val="21"/>
+          <w:lang w:val="en-US" w:eastAsia="de-CH"/>
+        </w:rPr>
+        <w:t>$uniqueMember</w:t>
+      </w:r>
+      <w:r>
+        <w:rPr>
+          <w:rFonts w:ascii="Consolas" w:hAnsi="Consolas"/>
+          <w:color w:val="CCCCCC"/>
+          <w:sz w:val="21"/>
+          <w:szCs w:val="21"/>
+          <w:lang w:val="en-US" w:eastAsia="de-CH"/>
+        </w:rPr>
+        <w:t xml:space="preserve"> </w:t>
+      </w:r>
+      <w:r>
+        <w:rPr>
+          <w:rFonts w:ascii="Consolas" w:hAnsi="Consolas"/>
+          <w:color w:val="C586C0"/>
+          <w:sz w:val="21"/>
+          <w:szCs w:val="21"/>
+          <w:lang w:val="en-US" w:eastAsia="de-CH"/>
+        </w:rPr>
+        <w:t>in</w:t>
+      </w:r>
+      <w:r>
+        <w:rPr>
+          <w:rFonts w:ascii="Consolas" w:hAnsi="Consolas"/>
+          <w:color w:val="CCCCCC"/>
+          <w:sz w:val="21"/>
+          <w:szCs w:val="21"/>
+          <w:lang w:val="en-US" w:eastAsia="de-CH"/>
+        </w:rPr>
+        <w:t xml:space="preserve"> </w:t>
+      </w:r>
+      <w:r>
+        <w:rPr>
+          <w:rFonts w:ascii="Consolas" w:hAnsi="Consolas"/>
+          <w:color w:val="9CDCFE"/>
+          <w:sz w:val="21"/>
+          <w:szCs w:val="21"/>
+          <w:lang w:val="en-US" w:eastAsia="de-CH"/>
+        </w:rPr>
+        <w:t>$unique</w:t>
+      </w:r>
+      <w:r>
+        <w:rPr>
+          <w:rFonts w:ascii="Consolas" w:hAnsi="Consolas"/>
+          <w:color w:val="CCCCCC"/>
+          <w:sz w:val="21"/>
+          <w:szCs w:val="21"/>
+          <w:lang w:val="en-US" w:eastAsia="de-CH"/>
+        </w:rPr>
+        <w:t>) {</w:t>
+      </w:r>
+    </w:p>
+    <w:p>
+      <w:pPr>
+        <w:shd w:val="clear" w:color="auto" w:fill="1F1F1F"/>
+        <w:spacing w:line="285" w:lineRule="atLeast"/>
+        <w:rPr>
+          <w:rFonts w:ascii="Consolas" w:hAnsi="Consolas"/>
+          <w:color w:val="CCCCCC"/>
+          <w:sz w:val="21"/>
+          <w:szCs w:val="21"/>
+          <w:lang w:val="en-US" w:eastAsia="de-CH"/>
+        </w:rPr>
+      </w:pPr>
+      <w:r>
+        <w:rPr>
+          <w:rFonts w:ascii="Consolas" w:hAnsi="Consolas"/>
+          <w:color w:val="CCCCCC"/>
+          <w:sz w:val="21"/>
+          <w:szCs w:val="21"/>
+          <w:lang w:val="en-US" w:eastAsia="de-CH"/>
+        </w:rPr>
+        <w:t xml:space="preserve">            </w:t>
+      </w:r>
+      <w:r>
+        <w:rPr>
+          <w:rFonts w:ascii="Consolas" w:hAnsi="Consolas"/>
+          <w:color w:val="C586C0"/>
+          <w:sz w:val="21"/>
+          <w:szCs w:val="21"/>
+          <w:lang w:val="en-US" w:eastAsia="de-CH"/>
+        </w:rPr>
+        <w:t>if</w:t>
+      </w:r>
+      <w:r>
+        <w:rPr>
+          <w:rFonts w:ascii="Consolas" w:hAnsi="Consolas"/>
+          <w:color w:val="CCCCCC"/>
+          <w:sz w:val="21"/>
+          <w:szCs w:val="21"/>
+          <w:lang w:val="en-US" w:eastAsia="de-CH"/>
+        </w:rPr>
+        <w:t xml:space="preserve"> ((</w:t>
+      </w:r>
+      <w:r>
+        <w:rPr>
+          <w:rFonts w:ascii="Consolas" w:hAnsi="Consolas"/>
+          <w:color w:val="9CDCFE"/>
+          <w:sz w:val="21"/>
+          <w:szCs w:val="21"/>
+          <w:lang w:val="en-US" w:eastAsia="de-CH"/>
+        </w:rPr>
+        <w:t>$srvObj</w:t>
+      </w:r>
+      <w:r>
+        <w:rPr>
+          <w:rFonts w:ascii="Consolas" w:hAnsi="Consolas"/>
+          <w:color w:val="DCDCAA"/>
+          <w:sz w:val="21"/>
+          <w:szCs w:val="21"/>
+          <w:lang w:val="en-US" w:eastAsia="de-CH"/>
+        </w:rPr>
+        <w:t>.Keys</w:t>
+      </w:r>
+      <w:r>
+        <w:rPr>
+          <w:rFonts w:ascii="Consolas" w:hAnsi="Consolas"/>
+          <w:color w:val="CCCCCC"/>
+          <w:sz w:val="21"/>
+          <w:szCs w:val="21"/>
+          <w:lang w:val="en-US" w:eastAsia="de-CH"/>
+        </w:rPr>
+        <w:t xml:space="preserve"> </w:t>
+      </w:r>
+      <w:r>
+        <w:rPr>
+          <w:rFonts w:ascii="Consolas" w:hAnsi="Consolas"/>
+          <w:color w:val="D4D4D4"/>
+          <w:sz w:val="21"/>
+          <w:szCs w:val="21"/>
+          <w:lang w:val="en-US" w:eastAsia="de-CH"/>
+        </w:rPr>
+        <w:t>-contains</w:t>
+      </w:r>
+      <w:r>
+        <w:rPr>
+          <w:rFonts w:ascii="Consolas" w:hAnsi="Consolas"/>
+          <w:color w:val="CCCCCC"/>
+          <w:sz w:val="21"/>
+          <w:szCs w:val="21"/>
+          <w:lang w:val="en-US" w:eastAsia="de-CH"/>
+        </w:rPr>
+        <w:t xml:space="preserve"> </w:t>
+      </w:r>
+      <w:r>
+        <w:rPr>
+          <w:rFonts w:ascii="Consolas" w:hAnsi="Consolas"/>
+          <w:color w:val="9CDCFE"/>
+          <w:sz w:val="21"/>
+          <w:szCs w:val="21"/>
+          <w:lang w:val="en-US" w:eastAsia="de-CH"/>
+        </w:rPr>
+        <w:t>$uniqueMember</w:t>
+      </w:r>
+      <w:r>
+        <w:rPr>
+          <w:rFonts w:ascii="Consolas" w:hAnsi="Consolas"/>
+          <w:color w:val="CCCCCC"/>
+          <w:sz w:val="21"/>
+          <w:szCs w:val="21"/>
+          <w:lang w:val="en-US" w:eastAsia="de-CH"/>
+        </w:rPr>
+        <w:t xml:space="preserve">) </w:t>
+      </w:r>
+      <w:r>
+        <w:rPr>
+          <w:rFonts w:ascii="Consolas" w:hAnsi="Consolas"/>
+          <w:color w:val="D4D4D4"/>
+          <w:sz w:val="21"/>
+          <w:szCs w:val="21"/>
+          <w:lang w:val="en-US" w:eastAsia="de-CH"/>
+        </w:rPr>
+        <w:t>-eq</w:t>
+      </w:r>
+      <w:r>
+        <w:rPr>
+          <w:rFonts w:ascii="Consolas" w:hAnsi="Consolas"/>
+          <w:color w:val="CCCCCC"/>
+          <w:sz w:val="21"/>
+          <w:szCs w:val="21"/>
+          <w:lang w:val="en-US" w:eastAsia="de-CH"/>
+        </w:rPr>
+        <w:t xml:space="preserve"> </w:t>
+      </w:r>
+      <w:r>
+        <w:rPr>
+          <w:rFonts w:ascii="Consolas" w:hAnsi="Consolas"/>
+          <w:color w:val="569CD6"/>
+          <w:sz w:val="21"/>
+          <w:szCs w:val="21"/>
+          <w:lang w:val="en-US" w:eastAsia="de-CH"/>
+        </w:rPr>
+        <w:t>$false</w:t>
+      </w:r>
+      <w:r>
+        <w:rPr>
+          <w:rFonts w:ascii="Consolas" w:hAnsi="Consolas"/>
+          <w:color w:val="CCCCCC"/>
+          <w:sz w:val="21"/>
+          <w:szCs w:val="21"/>
+          <w:lang w:val="en-US" w:eastAsia="de-CH"/>
+        </w:rPr>
+        <w:t>) {    </w:t>
+      </w:r>
+    </w:p>
+    <w:p>
+      <w:pPr>
+        <w:shd w:val="clear" w:color="auto" w:fill="1F1F1F"/>
+        <w:spacing w:line="285" w:lineRule="atLeast"/>
+        <w:rPr>
+          <w:rFonts w:ascii="Consolas" w:hAnsi="Consolas"/>
+          <w:color w:val="CCCCCC"/>
+          <w:sz w:val="21"/>
+          <w:szCs w:val="21"/>
+          <w:lang w:val="en-US" w:eastAsia="de-CH"/>
+        </w:rPr>
+      </w:pPr>
+      <w:r>
+        <w:rPr>
+          <w:rFonts w:ascii="Consolas" w:hAnsi="Consolas"/>
+          <w:color w:val="CCCCCC"/>
+          <w:sz w:val="21"/>
+          <w:szCs w:val="21"/>
+          <w:lang w:val="en-US" w:eastAsia="de-CH"/>
+        </w:rPr>
+        <w:t xml:space="preserve">                </w:t>
+      </w:r>
+      <w:r>
+        <w:rPr>
+          <w:rFonts w:ascii="Consolas" w:hAnsi="Consolas"/>
+          <w:color w:val="9CDCFE"/>
+          <w:sz w:val="21"/>
+          <w:szCs w:val="21"/>
+          <w:lang w:val="en-US" w:eastAsia="de-CH"/>
+        </w:rPr>
+        <w:t>$srvObj</w:t>
+      </w:r>
+      <w:r>
+        <w:rPr>
+          <w:rFonts w:ascii="Consolas" w:hAnsi="Consolas"/>
+          <w:color w:val="CCCCCC"/>
+          <w:sz w:val="21"/>
+          <w:szCs w:val="21"/>
+          <w:lang w:val="en-US" w:eastAsia="de-CH"/>
+        </w:rPr>
+        <w:t xml:space="preserve"> </w:t>
+      </w:r>
+      <w:r>
+        <w:rPr>
+          <w:rFonts w:ascii="Consolas" w:hAnsi="Consolas"/>
+          <w:color w:val="D4D4D4"/>
+          <w:sz w:val="21"/>
+          <w:szCs w:val="21"/>
+          <w:lang w:val="en-US" w:eastAsia="de-CH"/>
+        </w:rPr>
+        <w:t>|</w:t>
+      </w:r>
+      <w:r>
+        <w:rPr>
+          <w:rFonts w:ascii="Consolas" w:hAnsi="Consolas"/>
+          <w:color w:val="CCCCCC"/>
+          <w:sz w:val="21"/>
+          <w:szCs w:val="21"/>
+          <w:lang w:val="en-US" w:eastAsia="de-CH"/>
+        </w:rPr>
+        <w:t xml:space="preserve"> </w:t>
+      </w:r>
+      <w:r>
+        <w:rPr>
+          <w:rFonts w:ascii="Consolas" w:hAnsi="Consolas"/>
+          <w:color w:val="DCDCAA"/>
+          <w:sz w:val="21"/>
+          <w:szCs w:val="21"/>
+          <w:lang w:val="en-US" w:eastAsia="de-CH"/>
+        </w:rPr>
+        <w:t>Add-Member</w:t>
+      </w:r>
+      <w:r>
+        <w:rPr>
+          <w:rFonts w:ascii="Consolas" w:hAnsi="Consolas"/>
+          <w:color w:val="CCCCCC"/>
+          <w:sz w:val="21"/>
+          <w:szCs w:val="21"/>
+          <w:lang w:val="en-US" w:eastAsia="de-CH"/>
+        </w:rPr>
+        <w:t xml:space="preserve"> </w:t>
+      </w:r>
+      <w:r>
+        <w:rPr>
+          <w:rFonts w:ascii="Consolas" w:hAnsi="Consolas"/>
+          <w:color w:val="D4D4D4"/>
+          <w:sz w:val="21"/>
+          <w:szCs w:val="21"/>
+          <w:lang w:val="en-US" w:eastAsia="de-CH"/>
+        </w:rPr>
+        <w:t>-</w:t>
+      </w:r>
+      <w:r>
+        <w:rPr>
+          <w:rFonts w:ascii="Consolas" w:hAnsi="Consolas"/>
+          <w:color w:val="CCCCCC"/>
+          <w:sz w:val="21"/>
+          <w:szCs w:val="21"/>
+          <w:lang w:val="en-US" w:eastAsia="de-CH"/>
+        </w:rPr>
+        <w:t xml:space="preserve">Name </w:t>
+      </w:r>
+      <w:r>
+        <w:rPr>
+          <w:rFonts w:ascii="Consolas" w:hAnsi="Consolas"/>
+          <w:color w:val="9CDCFE"/>
+          <w:sz w:val="21"/>
+          <w:szCs w:val="21"/>
+          <w:lang w:val="en-US" w:eastAsia="de-CH"/>
+        </w:rPr>
+        <w:t>$uniqueMember</w:t>
+      </w:r>
+      <w:r>
+        <w:rPr>
+          <w:rFonts w:ascii="Consolas" w:hAnsi="Consolas"/>
+          <w:color w:val="CCCCCC"/>
+          <w:sz w:val="21"/>
+          <w:szCs w:val="21"/>
+          <w:lang w:val="en-US" w:eastAsia="de-CH"/>
+        </w:rPr>
+        <w:t xml:space="preserve"> </w:t>
+      </w:r>
+      <w:r>
+        <w:rPr>
+          <w:rFonts w:ascii="Consolas" w:hAnsi="Consolas"/>
+          <w:color w:val="D4D4D4"/>
+          <w:sz w:val="21"/>
+          <w:szCs w:val="21"/>
+          <w:lang w:val="en-US" w:eastAsia="de-CH"/>
+        </w:rPr>
+        <w:t>-</w:t>
+      </w:r>
+      <w:r>
+        <w:rPr>
+          <w:rFonts w:ascii="Consolas" w:hAnsi="Consolas"/>
+          <w:color w:val="CCCCCC"/>
+          <w:sz w:val="21"/>
+          <w:szCs w:val="21"/>
+          <w:lang w:val="en-US" w:eastAsia="de-CH"/>
+        </w:rPr>
+        <w:t xml:space="preserve">Value </w:t>
+      </w:r>
+      <w:r>
+        <w:rPr>
+          <w:rFonts w:ascii="Consolas" w:hAnsi="Consolas"/>
+          <w:color w:val="CE9178"/>
+          <w:sz w:val="21"/>
+          <w:szCs w:val="21"/>
+          <w:lang w:val="en-US" w:eastAsia="de-CH"/>
+        </w:rPr>
+        <w:t>"-"</w:t>
+      </w:r>
+      <w:r>
+        <w:rPr>
+          <w:rFonts w:ascii="Consolas" w:hAnsi="Consolas"/>
+          <w:color w:val="CCCCCC"/>
+          <w:sz w:val="21"/>
+          <w:szCs w:val="21"/>
+          <w:lang w:val="en-US" w:eastAsia="de-CH"/>
+        </w:rPr>
+        <w:t xml:space="preserve"> </w:t>
+      </w:r>
+      <w:r>
+        <w:rPr>
+          <w:rFonts w:ascii="Consolas" w:hAnsi="Consolas"/>
+          <w:color w:val="D4D4D4"/>
+          <w:sz w:val="21"/>
+          <w:szCs w:val="21"/>
+          <w:lang w:val="en-US" w:eastAsia="de-CH"/>
+        </w:rPr>
+        <w:t>-</w:t>
+      </w:r>
+      <w:r>
+        <w:rPr>
+          <w:rFonts w:ascii="Consolas" w:hAnsi="Consolas"/>
+          <w:color w:val="CCCCCC"/>
+          <w:sz w:val="21"/>
+          <w:szCs w:val="21"/>
+          <w:lang w:val="en-US" w:eastAsia="de-CH"/>
+        </w:rPr>
+        <w:t>MemberType NoteProperty;</w:t>
+      </w:r>
+    </w:p>
+    <w:p>
+      <w:pPr>
+        <w:shd w:val="clear" w:color="auto" w:fill="1F1F1F"/>
+        <w:spacing w:line="285" w:lineRule="atLeast"/>
+        <w:rPr>
+          <w:rFonts w:ascii="Consolas" w:hAnsi="Consolas"/>
+          <w:color w:val="CCCCCC"/>
+          <w:sz w:val="21"/>
+          <w:szCs w:val="21"/>
+          <w:lang w:eastAsia="de-CH"/>
+        </w:rPr>
+      </w:pPr>
+      <w:r>
+        <w:rPr>
+          <w:rFonts w:ascii="Consolas" w:hAnsi="Consolas"/>
+          <w:color w:val="CCCCCC"/>
+          <w:sz w:val="21"/>
+          <w:szCs w:val="21"/>
+          <w:lang w:val="en-US" w:eastAsia="de-CH"/>
+        </w:rPr>
+        <w:t xml:space="preserve">            </w:t>
+      </w:r>
+      <w:r>
+        <w:rPr>
+          <w:rFonts w:ascii="Consolas" w:hAnsi="Consolas"/>
+          <w:color w:val="CCCCCC"/>
+          <w:sz w:val="21"/>
+          <w:szCs w:val="21"/>
+          <w:lang w:eastAsia="de-CH"/>
+        </w:rPr>
+        <w:t>}</w:t>
+      </w:r>
+    </w:p>
+    <w:p>
+      <w:pPr>
+        <w:shd w:val="clear" w:color="auto" w:fill="1F1F1F"/>
+        <w:spacing w:line="285" w:lineRule="atLeast"/>
+        <w:rPr>
+          <w:rFonts w:ascii="Consolas" w:hAnsi="Consolas"/>
+          <w:color w:val="CCCCCC"/>
+          <w:sz w:val="21"/>
+          <w:szCs w:val="21"/>
+          <w:lang w:eastAsia="de-CH"/>
+        </w:rPr>
+      </w:pPr>
+      <w:r>
+        <w:rPr>
+          <w:rFonts w:ascii="Consolas" w:hAnsi="Consolas"/>
+          <w:color w:val="CCCCCC"/>
+          <w:sz w:val="21"/>
+          <w:szCs w:val="21"/>
+          <w:lang w:eastAsia="de-CH"/>
+        </w:rPr>
+        <w:t>        }</w:t>
+      </w:r>
+    </w:p>
+    <w:p>
+      <w:pPr>
+        <w:shd w:val="clear" w:color="auto" w:fill="1F1F1F"/>
+        <w:spacing w:line="285" w:lineRule="atLeast"/>
+        <w:rPr>
+          <w:rFonts w:ascii="Consolas" w:hAnsi="Consolas"/>
+          <w:color w:val="CCCCCC"/>
+          <w:sz w:val="21"/>
+          <w:szCs w:val="21"/>
+          <w:lang w:eastAsia="de-CH"/>
+        </w:rPr>
+      </w:pPr>
+      <w:r>
+        <w:rPr>
+          <w:rFonts w:ascii="Consolas" w:hAnsi="Consolas"/>
+          <w:color w:val="CCCCCC"/>
+          <w:sz w:val="21"/>
+          <w:szCs w:val="21"/>
+          <w:lang w:eastAsia="de-CH"/>
+        </w:rPr>
+        <w:t>    }</w:t>
+      </w:r>
+    </w:p>
+    <w:p>
+      <w:pPr>
+        <w:shd w:val="clear" w:color="auto" w:fill="1F1F1F"/>
+        <w:spacing w:line="285" w:lineRule="atLeast"/>
+        <w:rPr>
+          <w:rFonts w:ascii="Consolas" w:hAnsi="Consolas"/>
+          <w:color w:val="CCCCCC"/>
+          <w:sz w:val="21"/>
+          <w:szCs w:val="21"/>
+          <w:lang w:eastAsia="de-CH"/>
+        </w:rPr>
+      </w:pPr>
+      <w:r>
+        <w:rPr>
+          <w:rFonts w:ascii="Consolas" w:hAnsi="Consolas"/>
+          <w:color w:val="CCCCCC"/>
+          <w:sz w:val="21"/>
+          <w:szCs w:val="21"/>
+          <w:lang w:eastAsia="de-CH"/>
+        </w:rPr>
+        <w:t xml:space="preserve">    </w:t>
+      </w:r>
+      <w:r>
+        <w:rPr>
+          <w:rFonts w:ascii="Consolas" w:hAnsi="Consolas"/>
+          <w:color w:val="C586C0"/>
+          <w:sz w:val="21"/>
+          <w:szCs w:val="21"/>
+          <w:lang w:eastAsia="de-CH"/>
+        </w:rPr>
+        <w:t>return</w:t>
+      </w:r>
+      <w:r>
+        <w:rPr>
+          <w:rFonts w:ascii="Consolas" w:hAnsi="Consolas"/>
+          <w:color w:val="CCCCCC"/>
+          <w:sz w:val="21"/>
+          <w:szCs w:val="21"/>
+          <w:lang w:eastAsia="de-CH"/>
+        </w:rPr>
+        <w:t xml:space="preserve"> </w:t>
+      </w:r>
+      <w:r>
+        <w:rPr>
+          <w:rFonts w:ascii="Consolas" w:hAnsi="Consolas"/>
+          <w:color w:val="9CDCFE"/>
+          <w:sz w:val="21"/>
+          <w:szCs w:val="21"/>
+          <w:lang w:eastAsia="de-CH"/>
+        </w:rPr>
+        <w:t>$Report</w:t>
+      </w:r>
+    </w:p>
+    <w:p>
+      <w:pPr>
+        <w:keepNext/>
+        <w:shd w:val="clear" w:color="auto" w:fill="1F1F1F"/>
+        <w:spacing w:line="285" w:lineRule="atLeast"/>
+        <w:rPr>
+          <w:rFonts w:ascii="Consolas" w:hAnsi="Consolas"/>
+          <w:color w:val="CCCCCC"/>
+          <w:sz w:val="21"/>
+          <w:szCs w:val="21"/>
+          <w:lang w:eastAsia="de-CH"/>
+        </w:rPr>
+      </w:pPr>
+      <w:r>
+        <w:rPr>
+          <w:rFonts w:ascii="Consolas" w:hAnsi="Consolas"/>
+          <w:color w:val="CCCCCC"/>
+          <w:sz w:val="21"/>
+          <w:szCs w:val="21"/>
+          <w:lang w:eastAsia="de-CH"/>
+        </w:rPr>
+        <w:t>}</w:t>
+      </w:r>
+    </w:p>
+    <w:p>
+      <w:pPr>
+        <w:pStyle w:val="Beschriftung"/>
+      </w:pPr>
+      <w:r>
+        <w:t xml:space="preserve">Codesnippet </w:t>
+      </w:r>
+      <w:r>
+        <w:fldChar w:fldCharType="begin"/>
+      </w:r>
+      <w:r>
+        <w:instrText xml:space="preserve"> SEQ Codesnippet \* ARABIC </w:instrText>
+      </w:r>
+      <w:r>
+        <w:fldChar w:fldCharType="separate"/>
+      </w:r>
+      <w:r>
+        <w:rPr>
+          <w:noProof/>
+        </w:rPr>
+        <w:t>18</w:t>
+      </w:r>
+      <w:r>
+        <w:fldChar w:fldCharType="end"/>
+      </w:r>
+      <w:r>
+        <w:t>: Standardisierung von CSV-Dateien</w:t>
+      </w:r>
+    </w:p>
+    <w:p>
+      <w:r>
+        <w:t xml:space="preserve"> </w:t>
+      </w:r>
+    </w:p>
+    <w:p/>
+    <w:p/>
     <w:p/>
     <w:p>
       <w:r>
@@ -38316,7 +42639,7 @@
       <w:r>
         <w:t xml:space="preserve"> (Jahr). Titel. Abgerufen am [Datum] von </w:t>
       </w:r>
-      <w:hyperlink r:id="rId47" w:history="1">
+      <w:hyperlink r:id="rId50" w:history="1">
         <w:r>
           <w:rPr>
             <w:rStyle w:val="Hyperlink"/>
@@ -38707,6 +43030,24 @@
           <w:p/>
         </w:tc>
       </w:tr>
+      <w:tr>
+        <w:tc>
+          <w:tcPr>
+            <w:tcW w:w="2127" w:type="dxa"/>
+          </w:tcPr>
+          <w:p>
+            <w:r>
+              <w:t>ParameterSet</w:t>
+            </w:r>
+          </w:p>
+        </w:tc>
+        <w:tc>
+          <w:tcPr>
+            <w:tcW w:w="6889" w:type="dxa"/>
+          </w:tcPr>
+          <w:p/>
+        </w:tc>
+      </w:tr>
     </w:tbl>
     <w:p>
       <w:pPr>
@@ -38816,9 +43157,27 @@
           <w:tcPr>
             <w:tcW w:w="1696" w:type="dxa"/>
           </w:tcPr>
-          <w:p>
-            <w:r>
-              <w:t>ParameterSet</w:t>
+          <w:p/>
+        </w:tc>
+        <w:tc>
+          <w:tcPr>
+            <w:tcW w:w="7320" w:type="dxa"/>
+          </w:tcPr>
+          <w:p>
+            <w:pPr>
+              <w:keepNext/>
+            </w:pPr>
+          </w:p>
+        </w:tc>
+      </w:tr>
+      <w:tr>
+        <w:tc>
+          <w:tcPr>
+            <w:tcW w:w="1696" w:type="dxa"/>
+          </w:tcPr>
+          <w:p>
+            <w:r>
+              <w:t>NIC</w:t>
             </w:r>
           </w:p>
         </w:tc>
@@ -39217,12 +43576,12 @@
       </w:r>
     </w:p>
     <w:sectPr>
-      <w:headerReference w:type="even" r:id="rId48"/>
-      <w:headerReference w:type="default" r:id="rId49"/>
-      <w:footerReference w:type="even" r:id="rId50"/>
-      <w:footerReference w:type="default" r:id="rId51"/>
-      <w:headerReference w:type="first" r:id="rId52"/>
-      <w:footerReference w:type="first" r:id="rId53"/>
+      <w:headerReference w:type="even" r:id="rId51"/>
+      <w:headerReference w:type="default" r:id="rId52"/>
+      <w:footerReference w:type="even" r:id="rId53"/>
+      <w:footerReference w:type="default" r:id="rId54"/>
+      <w:headerReference w:type="first" r:id="rId55"/>
+      <w:footerReference w:type="first" r:id="rId56"/>
       <w:pgSz w:w="11906" w:h="16838"/>
       <w:pgMar w:top="1276" w:right="1418" w:bottom="1134" w:left="1418" w:header="454" w:footer="227" w:gutter="0"/>
       <w:cols w:space="708"/>
@@ -45553,6 +49912,7 @@
     <w:rsid w:val="0027563B"/>
     <w:rsid w:val="004E4DD4"/>
     <w:rsid w:val="006B2A61"/>
+    <w:rsid w:val="007B606F"/>
     <w:rsid w:val="00A43C5A"/>
     <w:rsid w:val="00B10631"/>
     <w:rsid w:val="00D51BAF"/>

</xml_diff>

<commit_message>
Added Help to Get-HWInfoFromILO
</commit_message>
<xml_diff>
--- a/docs/IPA_YannickWernle_iLO.docx
+++ b/docs/IPA_YannickWernle_iLO.docx
@@ -12376,6 +12376,9 @@
             </w:sdt>
           </w:p>
           <w:p>
+            <w:pPr>
+              <w:keepNext/>
+            </w:pPr>
             <w:r>
               <w:t xml:space="preserve">Überprüfung ob [switch] verwendet wurde -&gt; </w:t>
             </w:r>
@@ -12423,6 +12426,35 @@
       </w:tr>
     </w:tbl>
     <w:p>
+      <w:pPr>
+        <w:pStyle w:val="Beschriftung"/>
+      </w:pPr>
+      <w:r>
+        <w:t xml:space="preserve">Tabelle </w:t>
+      </w:r>
+      <w:r>
+        <w:fldChar w:fldCharType="begin"/>
+      </w:r>
+      <w:r>
+        <w:instrText xml:space="preserve"> SEQ Tabelle \* ARABIC </w:instrText>
+      </w:r>
+      <w:r>
+        <w:fldChar w:fldCharType="separate"/>
+      </w:r>
+      <w:r>
+        <w:rPr>
+          <w:noProof/>
+        </w:rPr>
+        <w:t>9</w:t>
+      </w:r>
+      <w:r>
+        <w:fldChar w:fldCharType="end"/>
+      </w:r>
+      <w:r>
+        <w:t>: Arbeitsjournal Tag 4</w:t>
+      </w:r>
+    </w:p>
+    <w:p>
       <w:r>
         <w:br w:type="page"/>
       </w:r>
@@ -13103,6 +13135,9 @@
             <w:tcW w:w="9016" w:type="dxa"/>
           </w:tcPr>
           <w:p>
+            <w:pPr>
+              <w:keepNext/>
+            </w:pPr>
             <w:r>
               <w:t xml:space="preserve">Regex-Visualisierung für PowerShell -&gt; </w:t>
             </w:r>
@@ -13138,6 +13173,35 @@
       </w:tr>
     </w:tbl>
     <w:p>
+      <w:pPr>
+        <w:pStyle w:val="Beschriftung"/>
+      </w:pPr>
+      <w:r>
+        <w:t xml:space="preserve">Tabelle </w:t>
+      </w:r>
+      <w:r>
+        <w:fldChar w:fldCharType="begin"/>
+      </w:r>
+      <w:r>
+        <w:instrText xml:space="preserve"> SEQ Tabelle \* ARABIC </w:instrText>
+      </w:r>
+      <w:r>
+        <w:fldChar w:fldCharType="separate"/>
+      </w:r>
+      <w:r>
+        <w:rPr>
+          <w:noProof/>
+        </w:rPr>
+        <w:t>10</w:t>
+      </w:r>
+      <w:r>
+        <w:fldChar w:fldCharType="end"/>
+      </w:r>
+      <w:r>
+        <w:t>: Arbeitsjournal Tag 5</w:t>
+      </w:r>
+    </w:p>
+    <w:p>
       <w:r>
         <w:br w:type="page"/>
       </w:r>
@@ -13738,6 +13802,9 @@
             <w:tcW w:w="9016" w:type="dxa"/>
           </w:tcPr>
           <w:p>
+            <w:pPr>
+              <w:keepNext/>
+            </w:pPr>
             <w:r>
               <w:t xml:space="preserve">Entfernen von 2 Array-Elementen vom Anfang -&gt; </w:t>
             </w:r>
@@ -13772,7 +13839,35 @@
         </w:tc>
       </w:tr>
     </w:tbl>
-    <w:p/>
+    <w:p>
+      <w:pPr>
+        <w:pStyle w:val="Beschriftung"/>
+      </w:pPr>
+      <w:r>
+        <w:t xml:space="preserve">Tabelle </w:t>
+      </w:r>
+      <w:r>
+        <w:fldChar w:fldCharType="begin"/>
+      </w:r>
+      <w:r>
+        <w:instrText xml:space="preserve"> SEQ Tabelle \* ARABIC </w:instrText>
+      </w:r>
+      <w:r>
+        <w:fldChar w:fldCharType="separate"/>
+      </w:r>
+      <w:r>
+        <w:rPr>
+          <w:noProof/>
+        </w:rPr>
+        <w:t>11</w:t>
+      </w:r>
+      <w:r>
+        <w:fldChar w:fldCharType="end"/>
+      </w:r>
+      <w:r>
+        <w:t>: Arbeitsjorunal Tag 6</w:t>
+      </w:r>
+    </w:p>
     <w:p>
       <w:pPr>
         <w:pStyle w:val="Beschriftung"/>
@@ -14719,6 +14814,35 @@
       </w:tr>
     </w:tbl>
     <w:p>
+      <w:pPr>
+        <w:pStyle w:val="Beschriftung"/>
+      </w:pPr>
+      <w:r>
+        <w:t xml:space="preserve">Tabelle </w:t>
+      </w:r>
+      <w:r>
+        <w:fldChar w:fldCharType="begin"/>
+      </w:r>
+      <w:r>
+        <w:instrText xml:space="preserve"> SEQ Tabelle \* ARABIC </w:instrText>
+      </w:r>
+      <w:r>
+        <w:fldChar w:fldCharType="separate"/>
+      </w:r>
+      <w:r>
+        <w:rPr>
+          <w:noProof/>
+        </w:rPr>
+        <w:t>12</w:t>
+      </w:r>
+      <w:r>
+        <w:fldChar w:fldCharType="end"/>
+      </w:r>
+      <w:r>
+        <w:t>: Arbeitsjournal Tag 7</w:t>
+      </w:r>
+    </w:p>
+    <w:p>
       <w:r>
         <w:br w:type="page"/>
       </w:r>
@@ -15460,11 +15584,43 @@
           <w:tcPr>
             <w:tcW w:w="9016" w:type="dxa"/>
           </w:tcPr>
-          <w:p/>
+          <w:p>
+            <w:pPr>
+              <w:keepNext/>
+            </w:pPr>
+          </w:p>
         </w:tc>
       </w:tr>
     </w:tbl>
-    <w:p/>
+    <w:p>
+      <w:pPr>
+        <w:pStyle w:val="Beschriftung"/>
+      </w:pPr>
+      <w:r>
+        <w:t xml:space="preserve">Tabelle </w:t>
+      </w:r>
+      <w:r>
+        <w:fldChar w:fldCharType="begin"/>
+      </w:r>
+      <w:r>
+        <w:instrText xml:space="preserve"> SEQ Tabelle \* ARABIC </w:instrText>
+      </w:r>
+      <w:r>
+        <w:fldChar w:fldCharType="separate"/>
+      </w:r>
+      <w:r>
+        <w:rPr>
+          <w:noProof/>
+        </w:rPr>
+        <w:t>13</w:t>
+      </w:r>
+      <w:r>
+        <w:fldChar w:fldCharType="end"/>
+      </w:r>
+      <w:r>
+        <w:t>: Arbeitsjournal Tag 8</w:t>
+      </w:r>
+    </w:p>
     <w:tbl>
       <w:tblPr>
         <w:tblStyle w:val="PSITabelle1"/>
@@ -27704,7 +27860,7 @@
         <w:rPr>
           <w:noProof/>
         </w:rPr>
-        <w:t>9</w:t>
+        <w:t>14</w:t>
       </w:r>
       <w:r>
         <w:rPr>
@@ -41584,6 +41740,147 @@
       </w:r>
     </w:p>
     <w:p>
+      <w:pPr>
+        <w:spacing w:line="280" w:lineRule="atLeast"/>
+      </w:pPr>
+      <w:r>
+        <w:br w:type="page"/>
+      </w:r>
+    </w:p>
+    <w:p>
+      <w:pPr>
+        <w:pStyle w:val="berschrift3nummeriert"/>
+      </w:pPr>
+      <w:r>
+        <w:lastRenderedPageBreak/>
+        <w:t>Hilfestellungen</w:t>
+      </w:r>
+    </w:p>
+    <w:p>
+      <w:r>
+        <w:t xml:space="preserve">Die Hilfestellungen erfolgen pro Funktion jeweils in der Form von </w:t>
+      </w:r>
+      <w:r>
+        <w:rPr>
+          <w:i/>
+        </w:rPr>
+        <w:t>comment-based help</w:t>
+      </w:r>
+      <w:r>
+        <w:t xml:space="preserve"> – das ist der native Weg von PowerShell, mit dem üblicherweise dokumentiert wird. Damit lassen sich aber nur die Funktionen dokumentieren, nicht aber das Modul an sich. Aus diesem Grund wurde ein </w:t>
+      </w:r>
+      <w:r>
+        <w:rPr>
+          <w:i/>
+        </w:rPr>
+        <w:t>ILO-Inventorizer.help.txt</w:t>
+      </w:r>
+      <w:r>
+        <w:t xml:space="preserve"> erstellt, welches von PowerShell aufgerufen wird, wenn man den </w:t>
+      </w:r>
+      <w:r>
+        <w:rPr>
+          <w:i/>
+        </w:rPr>
+        <w:t>Get-Help</w:t>
+      </w:r>
+      <w:r>
+        <w:t>-Befehl auf das Modul anwendet.</w:t>
+      </w:r>
+    </w:p>
+    <w:p/>
+    <w:p>
+      <w:r>
+        <w:t xml:space="preserve">Um die Nutzung zu vereinfachen zeigt die Hilfe des Modules eine kleine Tabelle mit allen </w:t>
+      </w:r>
+      <w:r>
+        <w:rPr>
+          <w:i/>
+        </w:rPr>
+        <w:t>public</w:t>
+      </w:r>
+      <w:r>
+        <w:t xml:space="preserve"> Funktionen und jeweils kurz zusammengefasst, was sie so machen. Ausserdem zeigt sie, wie man über die verschiedenen Hilfsparameter zur Hilfe kommt.</w:t>
+      </w:r>
+    </w:p>
+    <w:p>
+      <w:pPr>
+        <w:keepNext/>
+      </w:pPr>
+      <w:r>
+        <w:drawing>
+          <wp:inline distT="0" distB="0" distL="0" distR="0" wp14:anchorId="4B4D5F78" wp14:editId="1D0956CD">
+            <wp:extent cx="5759450" cy="2877820"/>
+            <wp:effectExtent l="0" t="0" r="0" b="0"/>
+            <wp:docPr id="1484624033" name="Grafik 1"/>
+            <wp:cNvGraphicFramePr>
+              <a:graphicFrameLocks xmlns:a="http://schemas.openxmlformats.org/drawingml/2006/main" noChangeAspect="1"/>
+            </wp:cNvGraphicFramePr>
+            <a:graphic xmlns:a="http://schemas.openxmlformats.org/drawingml/2006/main">
+              <a:graphicData uri="http://schemas.openxmlformats.org/drawingml/2006/picture">
+                <pic:pic xmlns:pic="http://schemas.openxmlformats.org/drawingml/2006/picture">
+                  <pic:nvPicPr>
+                    <pic:cNvPr id="1484624033" name=""/>
+                    <pic:cNvPicPr/>
+                  </pic:nvPicPr>
+                  <pic:blipFill>
+                    <a:blip r:embed="rId50"/>
+                    <a:stretch>
+                      <a:fillRect/>
+                    </a:stretch>
+                  </pic:blipFill>
+                  <pic:spPr>
+                    <a:xfrm>
+                      <a:off x="0" y="0"/>
+                      <a:ext cx="5759450" cy="2877820"/>
+                    </a:xfrm>
+                    <a:prstGeom prst="rect">
+                      <a:avLst/>
+                    </a:prstGeom>
+                  </pic:spPr>
+                </pic:pic>
+              </a:graphicData>
+            </a:graphic>
+          </wp:inline>
+        </w:drawing>
+      </w:r>
+    </w:p>
+    <w:p>
+      <w:pPr>
+        <w:pStyle w:val="Beschriftung"/>
+      </w:pPr>
+      <w:r>
+        <w:t xml:space="preserve">Abbildung </w:t>
+      </w:r>
+      <w:r>
+        <w:fldChar w:fldCharType="begin"/>
+      </w:r>
+      <w:r>
+        <w:instrText xml:space="preserve"> SEQ Abbildung \* ARABIC </w:instrText>
+      </w:r>
+      <w:r>
+        <w:fldChar w:fldCharType="separate"/>
+      </w:r>
+      <w:r>
+        <w:rPr>
+          <w:noProof/>
+        </w:rPr>
+        <w:t>11</w:t>
+      </w:r>
+      <w:r>
+        <w:fldChar w:fldCharType="end"/>
+      </w:r>
+      <w:r>
+        <w:t>: Modulhilfe</w:t>
+      </w:r>
+      <w:r>
+        <w:t>s</w:t>
+      </w:r>
+    </w:p>
+    <w:p/>
+    <w:p/>
+    <w:p/>
+    <w:p>
       <w:r>
         <w:t xml:space="preserve"> </w:t>
       </w:r>
@@ -41694,6 +41991,7 @@
         <w:rPr>
           <w:noProof/>
         </w:rPr>
+        <w:lastRenderedPageBreak/>
         <mc:AlternateContent>
           <mc:Choice Requires="wps">
             <w:drawing>
@@ -42639,7 +42937,7 @@
       <w:r>
         <w:t xml:space="preserve"> (Jahr). Titel. Abgerufen am [Datum] von </w:t>
       </w:r>
-      <w:hyperlink r:id="rId50" w:history="1">
+      <w:hyperlink r:id="rId51" w:history="1">
         <w:r>
           <w:rPr>
             <w:rStyle w:val="Hyperlink"/>
@@ -43576,12 +43874,12 @@
       </w:r>
     </w:p>
     <w:sectPr>
-      <w:headerReference w:type="even" r:id="rId51"/>
-      <w:headerReference w:type="default" r:id="rId52"/>
-      <w:footerReference w:type="even" r:id="rId53"/>
-      <w:footerReference w:type="default" r:id="rId54"/>
-      <w:headerReference w:type="first" r:id="rId55"/>
-      <w:footerReference w:type="first" r:id="rId56"/>
+      <w:headerReference w:type="even" r:id="rId52"/>
+      <w:headerReference w:type="default" r:id="rId53"/>
+      <w:footerReference w:type="even" r:id="rId54"/>
+      <w:footerReference w:type="default" r:id="rId55"/>
+      <w:headerReference w:type="first" r:id="rId56"/>
+      <w:footerReference w:type="first" r:id="rId57"/>
       <w:pgSz w:w="11906" w:h="16838"/>
       <w:pgMar w:top="1276" w:right="1418" w:bottom="1134" w:left="1418" w:header="454" w:footer="227" w:gutter="0"/>
       <w:cols w:space="708"/>

</xml_diff>

<commit_message>
Added Comment based help to all other 5 public functions
</commit_message>
<xml_diff>
--- a/docs/IPA_YannickWernle_iLO.docx
+++ b/docs/IPA_YannickWernle_iLO.docx
@@ -41877,7 +41877,23 @@
         <w:t>s</w:t>
       </w:r>
     </w:p>
-    <w:p/>
+    <w:p>
+      <w:r>
+        <w:t>Die Comment-Based Help ist nur bei</w:t>
+      </w:r>
+      <w:r>
+        <w:t xml:space="preserve"> den 5 </w:t>
+      </w:r>
+      <w:r>
+        <w:rPr>
+          <w:i/>
+        </w:rPr>
+        <w:t>public</w:t>
+      </w:r>
+      <w:r>
+        <w:t xml:space="preserve"> Funktionen zu finden, aus dem Grund, dass die anderen Funktionen gar nicht durch den späteren User verwendet werden sollen und verwendet werden können. Das heisst, um sie zu verwenden, muss man im Code etwas ändern – wenn man so weit ist, sollten die regulären Kommentare beim Programmieren als Hilfestellungen reichen.</w:t>
+      </w:r>
+    </w:p>
     <w:p/>
     <w:p/>
     <w:p>
@@ -41981,6 +41997,7 @@
     </w:p>
     <w:p>
       <w:r>
+        <w:lastRenderedPageBreak/>
         <w:t>[BILDER/CODE]</w:t>
       </w:r>
     </w:p>
@@ -41991,7 +42008,6 @@
         <w:rPr>
           <w:noProof/>
         </w:rPr>
-        <w:lastRenderedPageBreak/>
         <mc:AlternateContent>
           <mc:Choice Requires="wps">
             <w:drawing>

</xml_diff>

<commit_message>
small improvements after second call with expert, added some errorhandling
</commit_message>
<xml_diff>
--- a/docs/IPA_YannickWernle_iLO.docx
+++ b/docs/IPA_YannickWernle_iLO.docx
@@ -6724,12 +6724,12 @@
         <w:ind w:left="709"/>
       </w:pPr>
       <w:r>
+        <w:t>• Nutzinformationen (Hostname + ausgelesene Seriennummer + Anzahl an Netzwerkinterfaces) in einem Excel importfähigen Format (CSV Format)</w:t>
+      </w:r>
+    </w:p>
+    <w:p>
+      <w:r>
         <w:lastRenderedPageBreak/>
-        <w:t>• Nutzinformationen (Hostname + ausgelesene Seriennummer + Anzahl an Netzwerkinterfaces) in einem Excel importfähigen Format (CSV Format)</w:t>
-      </w:r>
-    </w:p>
-    <w:p>
-      <w:r>
         <w:t>f. Tests : Der Kandidat muss für das Testen des Tools Laufzeittests erstellen. Folgende Serversysteme sollen dabei getestet werden:</w:t>
       </w:r>
     </w:p>
@@ -8601,7 +8601,7 @@
           <w:headerReference w:type="first" r:id="rId36"/>
           <w:type w:val="continuous"/>
           <w:pgSz w:w="11906" w:h="16838"/>
-          <w:pgMar w:top="1440" w:right="1440" w:bottom="1440" w:left="1440" w:header="708" w:footer="708" w:gutter="0"/>
+          <w:pgMar w:top="1299" w:right="1440" w:bottom="1440" w:left="1440" w:header="708" w:footer="708" w:gutter="0"/>
           <w:pgNumType w:start="0"/>
           <w:cols w:space="708"/>
           <w:titlePg/>
@@ -16753,17 +16753,6 @@
               <w:t>Testfälle überarbeiten</w:t>
             </w:r>
           </w:p>
-        </w:tc>
-        <w:tc>
-          <w:tcPr>
-            <w:tcW w:w="730" w:type="dxa"/>
-          </w:tcPr>
-          <w:p/>
-        </w:tc>
-        <w:tc>
-          <w:tcPr>
-            <w:tcW w:w="4111" w:type="dxa"/>
-          </w:tcPr>
           <w:p>
             <w:pPr>
               <w:pStyle w:val="Listenabsatz"/>
@@ -16771,50 +16760,39 @@
                 <w:ilvl w:val="0"/>
                 <w:numId w:val="9"/>
               </w:numPr>
-              <w:ind w:left="480"/>
-            </w:pPr>
-            <w:r>
-              <w:t>Informieren:</w:t>
-            </w:r>
-          </w:p>
-          <w:p>
-            <w:pPr>
-              <w:pStyle w:val="Listenabsatz"/>
-              <w:numPr>
-                <w:ilvl w:val="0"/>
-                <w:numId w:val="10"/>
-              </w:numPr>
-              <w:ind w:left="480"/>
-            </w:pPr>
-            <w:r>
-              <w:t>Dokumentation:</w:t>
-            </w:r>
-          </w:p>
-          <w:p>
-            <w:pPr>
-              <w:pStyle w:val="Listenabsatz"/>
-              <w:numPr>
-                <w:ilvl w:val="0"/>
-                <w:numId w:val="12"/>
-              </w:numPr>
-              <w:ind w:left="480"/>
-            </w:pPr>
-            <w:r>
-              <w:t>Zeitplan erstellen</w:t>
-            </w:r>
-          </w:p>
-          <w:p>
-            <w:pPr>
-              <w:pStyle w:val="Listenabsatz"/>
-              <w:numPr>
-                <w:ilvl w:val="0"/>
-                <w:numId w:val="12"/>
-              </w:numPr>
-              <w:ind w:left="480"/>
-            </w:pPr>
-            <w:r>
-              <w:t>Arbeiten für nächsten Tag geplant</w:t>
-            </w:r>
+            </w:pPr>
+            <w:r>
+              <w:t>Arbeitsjournal</w:t>
+            </w:r>
+          </w:p>
+        </w:tc>
+        <w:tc>
+          <w:tcPr>
+            <w:tcW w:w="730" w:type="dxa"/>
+          </w:tcPr>
+          <w:p>
+            <w:r>
+              <w:t>6h</w:t>
+            </w:r>
+          </w:p>
+          <w:p/>
+          <w:p/>
+          <w:p/>
+          <w:p/>
+          <w:p>
+            <w:r>
+              <w:t>2h</w:t>
+            </w:r>
+          </w:p>
+        </w:tc>
+        <w:tc>
+          <w:tcPr>
+            <w:tcW w:w="4111" w:type="dxa"/>
+          </w:tcPr>
+          <w:p>
+            <w:pPr>
+              <w:ind w:left="284" w:hanging="284"/>
+            </w:pPr>
           </w:p>
         </w:tc>
         <w:tc>
@@ -16843,17 +16821,36 @@
             </w:pPr>
             <w:r>
               <w:rPr>
+                <w:bCs/>
+              </w:rPr>
+              <w:t>Überzeit – Soll</w:t>
+            </w:r>
+          </w:p>
+        </w:tc>
+        <w:tc>
+          <w:tcPr>
+            <w:tcW w:w="730" w:type="dxa"/>
+          </w:tcPr>
+          <w:p>
+            <w:pPr>
+              <w:rPr>
                 <w:b/>
                 <w:bCs/>
                 <w:color w:val="FFFFFF" w:themeColor="background1"/>
               </w:rPr>
-              <w:t>Überzeit</w:t>
-            </w:r>
-          </w:p>
-        </w:tc>
-        <w:tc>
-          <w:tcPr>
-            <w:tcW w:w="730" w:type="dxa"/>
+            </w:pPr>
+            <w:r>
+              <w:rPr>
+                <w:b/>
+                <w:bCs/>
+              </w:rPr>
+              <w:t>0h</w:t>
+            </w:r>
+          </w:p>
+        </w:tc>
+        <w:tc>
+          <w:tcPr>
+            <w:tcW w:w="4111" w:type="dxa"/>
           </w:tcPr>
           <w:p>
             <w:pPr>
@@ -16865,46 +16862,30 @@
             </w:pPr>
             <w:r>
               <w:rPr>
+                <w:bCs/>
+              </w:rPr>
+              <w:t>Überzeit - Ist</w:t>
+            </w:r>
+          </w:p>
+        </w:tc>
+        <w:tc>
+          <w:tcPr>
+            <w:tcW w:w="657" w:type="dxa"/>
+          </w:tcPr>
+          <w:p>
+            <w:pPr>
+              <w:rPr>
                 <w:b/>
                 <w:bCs/>
                 <w:color w:val="FFFFFF" w:themeColor="background1"/>
               </w:rPr>
-              <w:t>0h</w:t>
-            </w:r>
-          </w:p>
-        </w:tc>
-        <w:tc>
-          <w:tcPr>
-            <w:tcW w:w="4111" w:type="dxa"/>
-          </w:tcPr>
-          <w:p>
-            <w:pPr>
+            </w:pPr>
+            <w:r>
               <w:rPr>
                 <w:b/>
                 <w:bCs/>
                 <w:color w:val="FFFFFF" w:themeColor="background1"/>
               </w:rPr>
-            </w:pPr>
-          </w:p>
-        </w:tc>
-        <w:tc>
-          <w:tcPr>
-            <w:tcW w:w="657" w:type="dxa"/>
-          </w:tcPr>
-          <w:p>
-            <w:pPr>
-              <w:rPr>
-                <w:b/>
-                <w:bCs/>
-                <w:color w:val="FFFFFF" w:themeColor="background1"/>
-              </w:rPr>
-            </w:pPr>
-            <w:r>
-              <w:rPr>
-                <w:b/>
-                <w:bCs/>
-                <w:color w:val="FFFFFF" w:themeColor="background1"/>
-              </w:rPr>
               <w:t>0h</w:t>
             </w:r>
           </w:p>
@@ -16925,13 +16906,21 @@
           <w:tcPr>
             <w:tcW w:w="730" w:type="dxa"/>
           </w:tcPr>
-          <w:p/>
+          <w:p>
+            <w:r>
+              <w:t>8.3h</w:t>
+            </w:r>
+          </w:p>
         </w:tc>
         <w:tc>
           <w:tcPr>
             <w:tcW w:w="4111" w:type="dxa"/>
           </w:tcPr>
-          <w:p/>
+          <w:p>
+            <w:r>
+              <w:t>Arbeitszeit - Ist</w:t>
+            </w:r>
+          </w:p>
         </w:tc>
         <w:tc>
           <w:tcPr>
@@ -26192,7 +26181,7 @@
           <w:color w:val="FFFFFF" w:themeColor="background1"/>
           <w:sz w:val="14"/>
           <w:szCs w:val="14"/>
-          <w:lang w:val="en-US" w:eastAsia="de-CH"/>
+          <w:lang w:eastAsia="de-CH"/>
         </w:rPr>
       </w:pPr>
       <w:r>
@@ -26203,50 +26192,60 @@
           <w:szCs w:val="14"/>
           <w:lang w:val="en-US" w:eastAsia="de-CH"/>
         </w:rPr>
-        <w:t>    [string]</w:t>
-      </w:r>
-    </w:p>
-    <w:p>
-      <w:pPr>
-        <w:shd w:val="clear" w:color="auto" w:fill="1F1F1F"/>
+        <w:t xml:space="preserve">    </w:t>
+      </w:r>
+      <w:r>
         <w:rPr>
           <w:rFonts w:ascii="Consolas" w:hAnsi="Consolas"/>
           <w:color w:val="FFFFFF" w:themeColor="background1"/>
           <w:sz w:val="14"/>
           <w:szCs w:val="14"/>
-          <w:lang w:val="en-US" w:eastAsia="de-CH"/>
-        </w:rPr>
-      </w:pPr>
-      <w:r>
+          <w:lang w:eastAsia="de-CH"/>
+        </w:rPr>
+        <w:t>[string]</w:t>
+      </w:r>
+    </w:p>
+    <w:p>
+      <w:pPr>
+        <w:shd w:val="clear" w:color="auto" w:fill="1F1F1F"/>
         <w:rPr>
           <w:rFonts w:ascii="Consolas" w:hAnsi="Consolas"/>
           <w:color w:val="FFFFFF" w:themeColor="background1"/>
           <w:sz w:val="14"/>
           <w:szCs w:val="14"/>
-          <w:lang w:val="en-US" w:eastAsia="de-CH"/>
-        </w:rPr>
-        <w:t>    $Password</w:t>
-      </w:r>
-    </w:p>
-    <w:p>
-      <w:pPr>
-        <w:keepNext/>
-        <w:shd w:val="clear" w:color="auto" w:fill="1F1F1F"/>
+          <w:lang w:eastAsia="de-CH"/>
+        </w:rPr>
+      </w:pPr>
+      <w:r>
         <w:rPr>
           <w:rFonts w:ascii="Consolas" w:hAnsi="Consolas"/>
           <w:color w:val="FFFFFF" w:themeColor="background1"/>
           <w:sz w:val="14"/>
           <w:szCs w:val="14"/>
-          <w:lang w:val="en-US" w:eastAsia="de-CH"/>
-        </w:rPr>
-      </w:pPr>
-      <w:r>
+          <w:lang w:eastAsia="de-CH"/>
+        </w:rPr>
+        <w:t>    $Password</w:t>
+      </w:r>
+    </w:p>
+    <w:p>
+      <w:pPr>
+        <w:keepNext/>
+        <w:shd w:val="clear" w:color="auto" w:fill="1F1F1F"/>
         <w:rPr>
           <w:rFonts w:ascii="Consolas" w:hAnsi="Consolas"/>
           <w:color w:val="FFFFFF" w:themeColor="background1"/>
           <w:sz w:val="14"/>
           <w:szCs w:val="14"/>
-          <w:lang w:val="en-US" w:eastAsia="de-CH"/>
+          <w:lang w:eastAsia="de-CH"/>
+        </w:rPr>
+      </w:pPr>
+      <w:r>
+        <w:rPr>
+          <w:rFonts w:ascii="Consolas" w:hAnsi="Consolas"/>
+          <w:color w:val="FFFFFF" w:themeColor="background1"/>
+          <w:sz w:val="14"/>
+          <w:szCs w:val="14"/>
+          <w:lang w:eastAsia="de-CH"/>
         </w:rPr>
         <w:t>)</w:t>
       </w:r>
@@ -26259,22 +26258,16 @@
           <w:color w:val="CCCCCC"/>
           <w:sz w:val="21"/>
           <w:szCs w:val="21"/>
-          <w:lang w:val="en-US" w:eastAsia="de-CH"/>
-        </w:rPr>
-      </w:pPr>
-      <w:r>
-        <w:rPr>
-          <w:lang w:val="en-US"/>
-        </w:rPr>
+          <w:lang w:eastAsia="de-CH"/>
+        </w:rPr>
+      </w:pPr>
+      <w:r>
         <w:t xml:space="preserve">Codesnippet </w:t>
       </w:r>
       <w:r>
         <w:fldChar w:fldCharType="begin"/>
       </w:r>
       <w:r>
-        <w:rPr>
-          <w:lang w:val="en-US"/>
-        </w:rPr>
         <w:instrText xml:space="preserve"> SEQ Codesnippet \* ARABIC </w:instrText>
       </w:r>
       <w:r>
@@ -26283,7 +26276,6 @@
       <w:r>
         <w:rPr>
           <w:noProof/>
-          <w:lang w:val="en-US"/>
         </w:rPr>
         <w:t>2</w:t>
       </w:r>
@@ -26291,9 +26283,6 @@
         <w:fldChar w:fldCharType="end"/>
       </w:r>
       <w:r>
-        <w:rPr>
-          <w:lang w:val="en-US"/>
-        </w:rPr>
         <w:t>: Geplante Parameter</w:t>
       </w:r>
     </w:p>
@@ -29353,16 +29342,6 @@
       <w:r>
         <w:rPr>
           <w:rFonts w:ascii="Consolas" w:hAnsi="Consolas"/>
-          <w:color w:val="CCCCCC"/>
-          <w:sz w:val="18"/>
-          <w:szCs w:val="18"/>
-          <w:lang w:eastAsia="de-CH"/>
-        </w:rPr>
-        <w:t xml:space="preserve">    </w:t>
-      </w:r>
-      <w:r>
-        <w:rPr>
-          <w:rFonts w:ascii="Consolas" w:hAnsi="Consolas"/>
           <w:color w:val="6A9955"/>
           <w:sz w:val="18"/>
           <w:szCs w:val="18"/>
@@ -29386,16 +29365,6 @@
       <w:r>
         <w:rPr>
           <w:rFonts w:ascii="Consolas" w:hAnsi="Consolas"/>
-          <w:color w:val="CCCCCC"/>
-          <w:sz w:val="18"/>
-          <w:szCs w:val="18"/>
-          <w:lang w:val="en-US" w:eastAsia="de-CH"/>
-        </w:rPr>
-        <w:t xml:space="preserve">    </w:t>
-      </w:r>
-      <w:r>
-        <w:rPr>
-          <w:rFonts w:ascii="Consolas" w:hAnsi="Consolas"/>
           <w:color w:val="C586C0"/>
           <w:sz w:val="18"/>
           <w:szCs w:val="18"/>
@@ -29411,6 +29380,146 @@
           <w:szCs w:val="18"/>
           <w:lang w:val="en-US" w:eastAsia="de-CH"/>
         </w:rPr>
+        <w:t xml:space="preserve"> ((</w:t>
+      </w:r>
+      <w:r>
+        <w:rPr>
+          <w:rFonts w:ascii="Consolas" w:hAnsi="Consolas"/>
+          <w:color w:val="9CDCFE"/>
+          <w:sz w:val="18"/>
+          <w:szCs w:val="18"/>
+          <w:lang w:val="en-US" w:eastAsia="de-CH"/>
+        </w:rPr>
+        <w:t>$h</w:t>
+      </w:r>
+      <w:r>
+        <w:rPr>
+          <w:rFonts w:ascii="Consolas" w:hAnsi="Consolas"/>
+          <w:color w:val="CCCCCC"/>
+          <w:sz w:val="18"/>
+          <w:szCs w:val="18"/>
+          <w:lang w:val="en-US" w:eastAsia="de-CH"/>
+        </w:rPr>
+        <w:t xml:space="preserve"> </w:t>
+      </w:r>
+      <w:r>
+        <w:rPr>
+          <w:rFonts w:ascii="Consolas" w:hAnsi="Consolas"/>
+          <w:color w:val="D4D4D4"/>
+          <w:sz w:val="18"/>
+          <w:szCs w:val="18"/>
+          <w:lang w:val="en-US" w:eastAsia="de-CH"/>
+        </w:rPr>
+        <w:t>-eq</w:t>
+      </w:r>
+      <w:r>
+        <w:rPr>
+          <w:rFonts w:ascii="Consolas" w:hAnsi="Consolas"/>
+          <w:color w:val="CCCCCC"/>
+          <w:sz w:val="18"/>
+          <w:szCs w:val="18"/>
+          <w:lang w:val="en-US" w:eastAsia="de-CH"/>
+        </w:rPr>
+        <w:t xml:space="preserve"> </w:t>
+      </w:r>
+      <w:r>
+        <w:rPr>
+          <w:rFonts w:ascii="Consolas" w:hAnsi="Consolas"/>
+          <w:color w:val="569CD6"/>
+          <w:sz w:val="18"/>
+          <w:szCs w:val="18"/>
+          <w:lang w:val="en-US" w:eastAsia="de-CH"/>
+        </w:rPr>
+        <w:t>$true</w:t>
+      </w:r>
+      <w:r>
+        <w:rPr>
+          <w:rFonts w:ascii="Consolas" w:hAnsi="Consolas"/>
+          <w:color w:val="CCCCCC"/>
+          <w:sz w:val="18"/>
+          <w:szCs w:val="18"/>
+          <w:lang w:val="en-US" w:eastAsia="de-CH"/>
+        </w:rPr>
+        <w:t xml:space="preserve">) </w:t>
+      </w:r>
+      <w:r>
+        <w:rPr>
+          <w:rFonts w:ascii="Consolas" w:hAnsi="Consolas"/>
+          <w:color w:val="D4D4D4"/>
+          <w:sz w:val="18"/>
+          <w:szCs w:val="18"/>
+          <w:lang w:val="en-US" w:eastAsia="de-CH"/>
+        </w:rPr>
+        <w:t>-or</w:t>
+      </w:r>
+      <w:r>
+        <w:rPr>
+          <w:rFonts w:ascii="Consolas" w:hAnsi="Consolas"/>
+          <w:color w:val="CCCCCC"/>
+          <w:sz w:val="18"/>
+          <w:szCs w:val="18"/>
+          <w:lang w:val="en-US" w:eastAsia="de-CH"/>
+        </w:rPr>
+        <w:t xml:space="preserve"> ((</w:t>
+      </w:r>
+      <w:r>
+        <w:rPr>
+          <w:rFonts w:ascii="Consolas" w:hAnsi="Consolas"/>
+          <w:color w:val="DCDCAA"/>
+          <w:sz w:val="18"/>
+          <w:szCs w:val="18"/>
+          <w:lang w:val="en-US" w:eastAsia="de-CH"/>
+        </w:rPr>
+        <w:t>Show-Help</w:t>
+      </w:r>
+      <w:r>
+        <w:rPr>
+          <w:rFonts w:ascii="Consolas" w:hAnsi="Consolas"/>
+          <w:color w:val="CCCCCC"/>
+          <w:sz w:val="18"/>
+          <w:szCs w:val="18"/>
+          <w:lang w:val="en-US" w:eastAsia="de-CH"/>
+        </w:rPr>
+        <w:t xml:space="preserve"> </w:t>
+      </w:r>
+      <w:r>
+        <w:rPr>
+          <w:rFonts w:ascii="Consolas" w:hAnsi="Consolas"/>
+          <w:color w:val="9CDCFE"/>
+          <w:sz w:val="18"/>
+          <w:szCs w:val="18"/>
+          <w:lang w:val="en-US" w:eastAsia="de-CH"/>
+        </w:rPr>
+        <w:t>$help</w:t>
+      </w:r>
+      <w:r>
+        <w:rPr>
+          <w:rFonts w:ascii="Consolas" w:hAnsi="Consolas"/>
+          <w:color w:val="CCCCCC"/>
+          <w:sz w:val="18"/>
+          <w:szCs w:val="18"/>
+          <w:lang w:val="en-US" w:eastAsia="de-CH"/>
+        </w:rPr>
+        <w:t xml:space="preserve">) </w:t>
+      </w:r>
+      <w:r>
+        <w:rPr>
+          <w:rFonts w:ascii="Consolas" w:hAnsi="Consolas"/>
+          <w:color w:val="D4D4D4"/>
+          <w:sz w:val="18"/>
+          <w:szCs w:val="18"/>
+          <w:lang w:val="en-US" w:eastAsia="de-CH"/>
+        </w:rPr>
+        <w:t>-and</w:t>
+      </w:r>
+      <w:r>
+        <w:rPr>
+          <w:rFonts w:ascii="Consolas" w:hAnsi="Consolas"/>
+          <w:color w:val="CCCCCC"/>
+          <w:sz w:val="18"/>
+          <w:szCs w:val="18"/>
+          <w:lang w:val="en-US" w:eastAsia="de-CH"/>
+        </w:rPr>
         <w:t xml:space="preserve"> (</w:t>
       </w:r>
       <w:r>
@@ -29421,7 +29530,17 @@
           <w:szCs w:val="18"/>
           <w:lang w:val="en-US" w:eastAsia="de-CH"/>
         </w:rPr>
-        <w:t>$h</w:t>
+        <w:t>$help</w:t>
+      </w:r>
+      <w:r>
+        <w:rPr>
+          <w:rFonts w:ascii="Consolas" w:hAnsi="Consolas"/>
+          <w:color w:val="DCDCAA"/>
+          <w:sz w:val="18"/>
+          <w:szCs w:val="18"/>
+          <w:lang w:val="en-US" w:eastAsia="de-CH"/>
+        </w:rPr>
+        <w:t>.Length</w:t>
       </w:r>
       <w:r>
         <w:rPr>
@@ -29441,7 +29560,7 @@
           <w:szCs w:val="18"/>
           <w:lang w:val="en-US" w:eastAsia="de-CH"/>
         </w:rPr>
-        <w:t>-eq</w:t>
+        <w:t>-gt</w:t>
       </w:r>
       <w:r>
         <w:rPr>
@@ -29456,82 +29575,22 @@
       <w:r>
         <w:rPr>
           <w:rFonts w:ascii="Consolas" w:hAnsi="Consolas"/>
-          <w:color w:val="569CD6"/>
-          <w:sz w:val="18"/>
-          <w:szCs w:val="18"/>
-          <w:lang w:val="en-US" w:eastAsia="de-CH"/>
-        </w:rPr>
-        <w:t>$true</w:t>
-      </w:r>
-      <w:r>
-        <w:rPr>
-          <w:rFonts w:ascii="Consolas" w:hAnsi="Consolas"/>
-          <w:color w:val="CCCCCC"/>
-          <w:sz w:val="18"/>
-          <w:szCs w:val="18"/>
-          <w:lang w:val="en-US" w:eastAsia="de-CH"/>
-        </w:rPr>
-        <w:t xml:space="preserve">) { </w:t>
-      </w:r>
-      <w:r>
-        <w:rPr>
-          <w:rFonts w:ascii="Consolas" w:hAnsi="Consolas"/>
-          <w:color w:val="9CDCFE"/>
-          <w:sz w:val="18"/>
-          <w:szCs w:val="18"/>
-          <w:lang w:val="en-US" w:eastAsia="de-CH"/>
-        </w:rPr>
-        <w:t>$help</w:t>
-      </w:r>
-      <w:r>
-        <w:rPr>
-          <w:rFonts w:ascii="Consolas" w:hAnsi="Consolas"/>
-          <w:color w:val="CCCCCC"/>
-          <w:sz w:val="18"/>
-          <w:szCs w:val="18"/>
-          <w:lang w:val="en-US" w:eastAsia="de-CH"/>
-        </w:rPr>
-        <w:t xml:space="preserve"> </w:t>
-      </w:r>
-      <w:r>
-        <w:rPr>
-          <w:rFonts w:ascii="Consolas" w:hAnsi="Consolas"/>
-          <w:color w:val="D4D4D4"/>
-          <w:sz w:val="18"/>
-          <w:szCs w:val="18"/>
-          <w:lang w:val="en-US" w:eastAsia="de-CH"/>
-        </w:rPr>
-        <w:t>=</w:t>
-      </w:r>
-      <w:r>
-        <w:rPr>
-          <w:rFonts w:ascii="Consolas" w:hAnsi="Consolas"/>
-          <w:color w:val="CCCCCC"/>
-          <w:sz w:val="18"/>
-          <w:szCs w:val="18"/>
-          <w:lang w:val="en-US" w:eastAsia="de-CH"/>
-        </w:rPr>
-        <w:t xml:space="preserve"> </w:t>
-      </w:r>
-      <w:r>
-        <w:rPr>
-          <w:rFonts w:ascii="Consolas" w:hAnsi="Consolas"/>
-          <w:color w:val="CE9178"/>
-          <w:sz w:val="18"/>
-          <w:szCs w:val="18"/>
-          <w:lang w:val="en-US" w:eastAsia="de-CH"/>
-        </w:rPr>
-        <w:t>"-h"</w:t>
-      </w:r>
-      <w:r>
-        <w:rPr>
-          <w:rFonts w:ascii="Consolas" w:hAnsi="Consolas"/>
-          <w:color w:val="CCCCCC"/>
-          <w:sz w:val="18"/>
-          <w:szCs w:val="18"/>
-          <w:lang w:val="en-US" w:eastAsia="de-CH"/>
-        </w:rPr>
-        <w:t>; }</w:t>
+          <w:color w:val="B5CEA8"/>
+          <w:sz w:val="18"/>
+          <w:szCs w:val="18"/>
+          <w:lang w:val="en-US" w:eastAsia="de-CH"/>
+        </w:rPr>
+        <w:t>0</w:t>
+      </w:r>
+      <w:r>
+        <w:rPr>
+          <w:rFonts w:ascii="Consolas" w:hAnsi="Consolas"/>
+          <w:color w:val="CCCCCC"/>
+          <w:sz w:val="18"/>
+          <w:szCs w:val="18"/>
+          <w:lang w:val="en-US" w:eastAsia="de-CH"/>
+        </w:rPr>
+        <w:t>)) ) {</w:t>
       </w:r>
     </w:p>
     <w:p>
@@ -29559,6 +29618,363 @@
       <w:r>
         <w:rPr>
           <w:rFonts w:ascii="Consolas" w:hAnsi="Consolas"/>
+          <w:color w:val="DCDCAA"/>
+          <w:sz w:val="18"/>
+          <w:szCs w:val="18"/>
+          <w:lang w:val="en-US" w:eastAsia="de-CH"/>
+        </w:rPr>
+        <w:t>Get-Help</w:t>
+      </w:r>
+      <w:r>
+        <w:rPr>
+          <w:rFonts w:ascii="Consolas" w:hAnsi="Consolas"/>
+          <w:color w:val="CCCCCC"/>
+          <w:sz w:val="18"/>
+          <w:szCs w:val="18"/>
+          <w:lang w:val="en-US" w:eastAsia="de-CH"/>
+        </w:rPr>
+        <w:t xml:space="preserve"> </w:t>
+      </w:r>
+      <w:r>
+        <w:rPr>
+          <w:rFonts w:ascii="Consolas" w:hAnsi="Consolas"/>
+          <w:color w:val="DCDCAA"/>
+          <w:sz w:val="18"/>
+          <w:szCs w:val="18"/>
+          <w:lang w:val="en-US" w:eastAsia="de-CH"/>
+        </w:rPr>
+        <w:t>Get-HWInfoFromILO</w:t>
+      </w:r>
+      <w:r>
+        <w:rPr>
+          <w:rFonts w:ascii="Consolas" w:hAnsi="Consolas"/>
+          <w:color w:val="CCCCCC"/>
+          <w:sz w:val="18"/>
+          <w:szCs w:val="18"/>
+          <w:lang w:val="en-US" w:eastAsia="de-CH"/>
+        </w:rPr>
+        <w:t xml:space="preserve"> </w:t>
+      </w:r>
+      <w:r>
+        <w:rPr>
+          <w:rFonts w:ascii="Consolas" w:hAnsi="Consolas"/>
+          <w:color w:val="D4D4D4"/>
+          <w:sz w:val="18"/>
+          <w:szCs w:val="18"/>
+          <w:lang w:val="en-US" w:eastAsia="de-CH"/>
+        </w:rPr>
+        <w:t>-</w:t>
+      </w:r>
+      <w:r>
+        <w:rPr>
+          <w:rFonts w:ascii="Consolas" w:hAnsi="Consolas"/>
+          <w:color w:val="CCCCCC"/>
+          <w:sz w:val="18"/>
+          <w:szCs w:val="18"/>
+          <w:lang w:val="en-US" w:eastAsia="de-CH"/>
+        </w:rPr>
+        <w:t>Full;    </w:t>
+      </w:r>
+    </w:p>
+    <w:p>
+      <w:pPr>
+        <w:keepNext/>
+        <w:shd w:val="clear" w:color="auto" w:fill="1F1F1F"/>
+        <w:spacing w:line="285" w:lineRule="atLeast"/>
+        <w:rPr>
+          <w:rFonts w:ascii="Consolas" w:hAnsi="Consolas"/>
+          <w:color w:val="CCCCCC"/>
+          <w:sz w:val="18"/>
+          <w:szCs w:val="18"/>
+          <w:lang w:eastAsia="de-CH"/>
+        </w:rPr>
+      </w:pPr>
+      <w:r>
+        <w:rPr>
+          <w:rFonts w:ascii="Consolas" w:hAnsi="Consolas"/>
+          <w:color w:val="CCCCCC"/>
+          <w:sz w:val="18"/>
+          <w:szCs w:val="18"/>
+          <w:lang w:eastAsia="de-CH"/>
+        </w:rPr>
+        <w:t>}</w:t>
+      </w:r>
+    </w:p>
+    <w:p>
+      <w:pPr>
+        <w:pStyle w:val="Beschriftung"/>
+      </w:pPr>
+      <w:r>
+        <w:t xml:space="preserve">Codesnippet </w:t>
+      </w:r>
+      <w:r>
+        <w:fldChar w:fldCharType="begin"/>
+      </w:r>
+      <w:r>
+        <w:instrText xml:space="preserve"> SEQ Codesnippet \* ARABIC </w:instrText>
+      </w:r>
+      <w:r>
+        <w:fldChar w:fldCharType="separate"/>
+      </w:r>
+      <w:r>
+        <w:rPr>
+          <w:noProof/>
+        </w:rPr>
+        <w:t>4</w:t>
+      </w:r>
+      <w:r>
+        <w:fldChar w:fldCharType="end"/>
+      </w:r>
+      <w:r>
+        <w:t>: Get-Help Funktionalität</w:t>
+      </w:r>
+    </w:p>
+    <w:p>
+      <w:r>
+        <w:t xml:space="preserve">Die aufgerufene </w:t>
+      </w:r>
+      <w:r>
+        <w:rPr>
+          <w:shd w:val="clear" w:color="auto" w:fill="000000" w:themeFill="text1"/>
+        </w:rPr>
+        <w:t>Show-Help</w:t>
+      </w:r>
+      <w:r>
+        <w:t xml:space="preserve"> Fu</w:t>
+      </w:r>
+      <w:r>
+        <w:t xml:space="preserve">nktion macht im Grunde auch nichts anderes, als </w:t>
+      </w:r>
+      <w:r>
+        <w:rPr>
+          <w:shd w:val="clear" w:color="auto" w:fill="000000" w:themeFill="text1"/>
+        </w:rPr>
+        <w:t>Get-Help</w:t>
+      </w:r>
+      <w:r>
+        <w:rPr>
+          <w:shd w:val="clear" w:color="auto" w:fill="000000" w:themeFill="text1"/>
+        </w:rPr>
+        <w:t xml:space="preserve"> </w:t>
+      </w:r>
+      <w:r>
+        <w:rPr>
+          <w:shd w:val="clear" w:color="auto" w:fill="000000" w:themeFill="text1"/>
+        </w:rPr>
+        <w:t>Get-HWInfoFromILO</w:t>
+      </w:r>
+      <w:r>
+        <w:rPr>
+          <w:shd w:val="clear" w:color="auto" w:fill="000000" w:themeFill="text1"/>
+        </w:rPr>
+        <w:t xml:space="preserve"> </w:t>
+      </w:r>
+      <w:r>
+        <w:rPr>
+          <w:shd w:val="clear" w:color="auto" w:fill="000000" w:themeFill="text1"/>
+        </w:rPr>
+        <w:t>-Full</w:t>
+      </w:r>
+      <w:r>
+        <w:t xml:space="preserve"> aufzurufen.</w:t>
+      </w:r>
+      <w:r>
+        <w:t xml:space="preserve"> Das bedeutet </w:t>
+      </w:r>
+      <w:r>
+        <w:t>auch</w:t>
+      </w:r>
+      <w:r>
+        <w:t>, dass die native Art, Hilfe anzufordern in PowerShell selbstverständlich auch läuft.</w:t>
+      </w:r>
+    </w:p>
+    <w:p/>
+    <w:p>
+      <w:pPr>
+        <w:pStyle w:val="berschrift3nummeriert"/>
+      </w:pPr>
+      <w:r>
+        <w:t>Modulversion</w:t>
+      </w:r>
+    </w:p>
+    <w:p>
+      <w:r>
+        <w:t>Die Modulversion, auf der alles getestet wurde, ist die Version 4.4.0.0 des HPEiLOCmdlets. Dies ergibt sich aus der Erfahrung der Test-IPA.</w:t>
+      </w:r>
+    </w:p>
+    <w:p/>
+    <w:p>
+      <w:r>
+        <w:t xml:space="preserve">Falls eine andere Version verwendet wird, soll das aber kein Problem sein – in Absprache mit dem VF wird bei abweichenden Versionen lediglich der User darauf hingewiesen und ihm gesagt, dass </w:t>
+      </w:r>
+      <w:r>
+        <w:t>es zu Fehlern aufgrund der Versionsdifferenzen geben kann.</w:t>
+      </w:r>
+    </w:p>
+    <w:p>
+      <w:pPr>
+        <w:shd w:val="clear" w:color="auto" w:fill="1F1F1F"/>
+        <w:spacing w:line="285" w:lineRule="atLeast"/>
+        <w:rPr>
+          <w:rFonts w:ascii="Consolas" w:hAnsi="Consolas"/>
+          <w:color w:val="CCCCCC"/>
+          <w:sz w:val="18"/>
+          <w:szCs w:val="18"/>
+          <w:lang w:val="en-US" w:eastAsia="de-CH"/>
+        </w:rPr>
+      </w:pPr>
+      <w:r>
+        <w:rPr>
+          <w:rFonts w:ascii="Consolas" w:hAnsi="Consolas"/>
+          <w:color w:val="DCDCAA"/>
+          <w:sz w:val="18"/>
+          <w:szCs w:val="18"/>
+          <w:lang w:val="en-US" w:eastAsia="de-CH"/>
+        </w:rPr>
+        <w:t>Import-Module</w:t>
+      </w:r>
+      <w:r>
+        <w:rPr>
+          <w:rFonts w:ascii="Consolas" w:hAnsi="Consolas"/>
+          <w:color w:val="CCCCCC"/>
+          <w:sz w:val="18"/>
+          <w:szCs w:val="18"/>
+          <w:lang w:val="en-US" w:eastAsia="de-CH"/>
+        </w:rPr>
+        <w:t xml:space="preserve"> HPEiLOCmdlets;</w:t>
+      </w:r>
+    </w:p>
+    <w:p>
+      <w:pPr>
+        <w:shd w:val="clear" w:color="auto" w:fill="1F1F1F"/>
+        <w:spacing w:line="285" w:lineRule="atLeast"/>
+        <w:rPr>
+          <w:rFonts w:ascii="Consolas" w:hAnsi="Consolas"/>
+          <w:color w:val="CCCCCC"/>
+          <w:sz w:val="18"/>
+          <w:szCs w:val="18"/>
+          <w:lang w:val="en-US" w:eastAsia="de-CH"/>
+        </w:rPr>
+      </w:pPr>
+      <w:r>
+        <w:rPr>
+          <w:rFonts w:ascii="Consolas" w:hAnsi="Consolas"/>
+          <w:color w:val="6A9955"/>
+          <w:sz w:val="18"/>
+          <w:szCs w:val="18"/>
+          <w:lang w:val="en-US" w:eastAsia="de-CH"/>
+        </w:rPr>
+        <w:t>## Check for recommended ModuleVersion</w:t>
+      </w:r>
+    </w:p>
+    <w:p>
+      <w:pPr>
+        <w:shd w:val="clear" w:color="auto" w:fill="1F1F1F"/>
+        <w:spacing w:line="285" w:lineRule="atLeast"/>
+        <w:rPr>
+          <w:rFonts w:ascii="Consolas" w:hAnsi="Consolas"/>
+          <w:color w:val="CCCCCC"/>
+          <w:sz w:val="18"/>
+          <w:szCs w:val="18"/>
+          <w:lang w:val="en-US" w:eastAsia="de-CH"/>
+        </w:rPr>
+      </w:pPr>
+      <w:r>
+        <w:rPr>
+          <w:rFonts w:ascii="Consolas" w:hAnsi="Consolas"/>
+          <w:color w:val="9CDCFE"/>
+          <w:sz w:val="18"/>
+          <w:szCs w:val="18"/>
+          <w:lang w:val="en-US" w:eastAsia="de-CH"/>
+        </w:rPr>
+        <w:t>$moduleVersion</w:t>
+      </w:r>
+      <w:r>
+        <w:rPr>
+          <w:rFonts w:ascii="Consolas" w:hAnsi="Consolas"/>
+          <w:color w:val="CCCCCC"/>
+          <w:sz w:val="18"/>
+          <w:szCs w:val="18"/>
+          <w:lang w:val="en-US" w:eastAsia="de-CH"/>
+        </w:rPr>
+        <w:t xml:space="preserve"> </w:t>
+      </w:r>
+      <w:r>
+        <w:rPr>
+          <w:rFonts w:ascii="Consolas" w:hAnsi="Consolas"/>
+          <w:color w:val="D4D4D4"/>
+          <w:sz w:val="18"/>
+          <w:szCs w:val="18"/>
+          <w:lang w:val="en-US" w:eastAsia="de-CH"/>
+        </w:rPr>
+        <w:t>=</w:t>
+      </w:r>
+      <w:r>
+        <w:rPr>
+          <w:rFonts w:ascii="Consolas" w:hAnsi="Consolas"/>
+          <w:color w:val="CCCCCC"/>
+          <w:sz w:val="18"/>
+          <w:szCs w:val="18"/>
+          <w:lang w:val="en-US" w:eastAsia="de-CH"/>
+        </w:rPr>
+        <w:t xml:space="preserve"> (</w:t>
+      </w:r>
+      <w:r>
+        <w:rPr>
+          <w:rFonts w:ascii="Consolas" w:hAnsi="Consolas"/>
+          <w:color w:val="DCDCAA"/>
+          <w:sz w:val="18"/>
+          <w:szCs w:val="18"/>
+          <w:lang w:val="en-US" w:eastAsia="de-CH"/>
+        </w:rPr>
+        <w:t>Get-Module</w:t>
+      </w:r>
+      <w:r>
+        <w:rPr>
+          <w:rFonts w:ascii="Consolas" w:hAnsi="Consolas"/>
+          <w:color w:val="CCCCCC"/>
+          <w:sz w:val="18"/>
+          <w:szCs w:val="18"/>
+          <w:lang w:val="en-US" w:eastAsia="de-CH"/>
+        </w:rPr>
+        <w:t xml:space="preserve"> </w:t>
+      </w:r>
+      <w:r>
+        <w:rPr>
+          <w:rFonts w:ascii="Consolas" w:hAnsi="Consolas"/>
+          <w:color w:val="D4D4D4"/>
+          <w:sz w:val="18"/>
+          <w:szCs w:val="18"/>
+          <w:lang w:val="en-US" w:eastAsia="de-CH"/>
+        </w:rPr>
+        <w:t>-</w:t>
+      </w:r>
+      <w:r>
+        <w:rPr>
+          <w:rFonts w:ascii="Consolas" w:hAnsi="Consolas"/>
+          <w:color w:val="CCCCCC"/>
+          <w:sz w:val="18"/>
+          <w:szCs w:val="18"/>
+          <w:lang w:val="en-US" w:eastAsia="de-CH"/>
+        </w:rPr>
+        <w:t>Name HPEiLOCmdlets).Version.ToString()</w:t>
+      </w:r>
+    </w:p>
+    <w:p>
+      <w:pPr>
+        <w:shd w:val="clear" w:color="auto" w:fill="1F1F1F"/>
+        <w:spacing w:line="285" w:lineRule="atLeast"/>
+        <w:rPr>
+          <w:rFonts w:ascii="Consolas" w:hAnsi="Consolas"/>
+          <w:color w:val="CCCCCC"/>
+          <w:sz w:val="18"/>
+          <w:szCs w:val="18"/>
+          <w:lang w:val="en-US" w:eastAsia="de-CH"/>
+        </w:rPr>
+      </w:pPr>
+      <w:r>
+        <w:rPr>
+          <w:rFonts w:ascii="Consolas" w:hAnsi="Consolas"/>
           <w:color w:val="C586C0"/>
           <w:sz w:val="18"/>
           <w:szCs w:val="18"/>
@@ -29584,7 +30000,80 @@
           <w:szCs w:val="18"/>
           <w:lang w:val="en-US" w:eastAsia="de-CH"/>
         </w:rPr>
-        <w:t>$help</w:t>
+        <w:t>$recommendedVersion</w:t>
+      </w:r>
+      <w:r>
+        <w:rPr>
+          <w:rFonts w:ascii="Consolas" w:hAnsi="Consolas"/>
+          <w:color w:val="CCCCCC"/>
+          <w:sz w:val="18"/>
+          <w:szCs w:val="18"/>
+          <w:lang w:val="en-US" w:eastAsia="de-CH"/>
+        </w:rPr>
+        <w:t xml:space="preserve"> </w:t>
+      </w:r>
+      <w:r>
+        <w:rPr>
+          <w:rFonts w:ascii="Consolas" w:hAnsi="Consolas"/>
+          <w:color w:val="D4D4D4"/>
+          <w:sz w:val="18"/>
+          <w:szCs w:val="18"/>
+          <w:lang w:val="en-US" w:eastAsia="de-CH"/>
+        </w:rPr>
+        <w:t>-ne</w:t>
+      </w:r>
+      <w:r>
+        <w:rPr>
+          <w:rFonts w:ascii="Consolas" w:hAnsi="Consolas"/>
+          <w:color w:val="CCCCCC"/>
+          <w:sz w:val="18"/>
+          <w:szCs w:val="18"/>
+          <w:lang w:val="en-US" w:eastAsia="de-CH"/>
+        </w:rPr>
+        <w:t xml:space="preserve"> (</w:t>
+      </w:r>
+      <w:r>
+        <w:rPr>
+          <w:rFonts w:ascii="Consolas" w:hAnsi="Consolas"/>
+          <w:color w:val="9CDCFE"/>
+          <w:sz w:val="18"/>
+          <w:szCs w:val="18"/>
+          <w:lang w:val="en-US" w:eastAsia="de-CH"/>
+        </w:rPr>
+        <w:t>$moduleVersion</w:t>
+      </w:r>
+      <w:r>
+        <w:rPr>
+          <w:rFonts w:ascii="Consolas" w:hAnsi="Consolas"/>
+          <w:color w:val="CCCCCC"/>
+          <w:sz w:val="18"/>
+          <w:szCs w:val="18"/>
+          <w:lang w:val="en-US" w:eastAsia="de-CH"/>
+        </w:rPr>
+        <w:t>)) {</w:t>
+      </w:r>
+    </w:p>
+    <w:p>
+      <w:pPr>
+        <w:shd w:val="clear" w:color="auto" w:fill="1F1F1F"/>
+        <w:spacing w:line="285" w:lineRule="atLeast"/>
+        <w:rPr>
+          <w:rFonts w:ascii="Consolas" w:hAnsi="Consolas"/>
+          <w:color w:val="CCCCCC"/>
+          <w:sz w:val="18"/>
+          <w:szCs w:val="18"/>
+          <w:lang w:val="en-US" w:eastAsia="de-CH"/>
+        </w:rPr>
+      </w:pPr>
+      <w:r>
+        <w:rPr>
+          <w:rFonts w:ascii="Consolas" w:hAnsi="Consolas"/>
+          <w:color w:val="CCCCCC"/>
+          <w:sz w:val="18"/>
+          <w:szCs w:val="18"/>
+          <w:lang w:val="en-US" w:eastAsia="de-CH"/>
+        </w:rPr>
+        <w:t xml:space="preserve">            </w:t>
       </w:r>
       <w:r>
         <w:rPr>
@@ -29594,7 +30083,7 @@
           <w:szCs w:val="18"/>
           <w:lang w:val="en-US" w:eastAsia="de-CH"/>
         </w:rPr>
-        <w:t>.Length</w:t>
+        <w:t>Write-Warning</w:t>
       </w:r>
       <w:r>
         <w:rPr>
@@ -29609,62 +30098,12 @@
       <w:r>
         <w:rPr>
           <w:rFonts w:ascii="Consolas" w:hAnsi="Consolas"/>
-          <w:color w:val="D4D4D4"/>
-          <w:sz w:val="18"/>
-          <w:szCs w:val="18"/>
-          <w:lang w:val="en-US" w:eastAsia="de-CH"/>
-        </w:rPr>
-        <w:t>-gt</w:t>
-      </w:r>
-      <w:r>
-        <w:rPr>
-          <w:rFonts w:ascii="Consolas" w:hAnsi="Consolas"/>
-          <w:color w:val="CCCCCC"/>
-          <w:sz w:val="18"/>
-          <w:szCs w:val="18"/>
-          <w:lang w:val="en-US" w:eastAsia="de-CH"/>
-        </w:rPr>
-        <w:t xml:space="preserve"> </w:t>
-      </w:r>
-      <w:r>
-        <w:rPr>
-          <w:rFonts w:ascii="Consolas" w:hAnsi="Consolas"/>
-          <w:color w:val="B5CEA8"/>
-          <w:sz w:val="18"/>
-          <w:szCs w:val="18"/>
-          <w:lang w:val="en-US" w:eastAsia="de-CH"/>
-        </w:rPr>
-        <w:t>0</w:t>
-      </w:r>
-      <w:r>
-        <w:rPr>
-          <w:rFonts w:ascii="Consolas" w:hAnsi="Consolas"/>
-          <w:color w:val="CCCCCC"/>
-          <w:sz w:val="18"/>
-          <w:szCs w:val="18"/>
-          <w:lang w:val="en-US" w:eastAsia="de-CH"/>
-        </w:rPr>
-        <w:t xml:space="preserve">) { </w:t>
-      </w:r>
-      <w:r>
-        <w:rPr>
-          <w:rFonts w:ascii="Consolas" w:hAnsi="Consolas"/>
-          <w:color w:val="DCDCAA"/>
-          <w:sz w:val="18"/>
-          <w:szCs w:val="18"/>
-          <w:lang w:val="en-US" w:eastAsia="de-CH"/>
-        </w:rPr>
-        <w:t>Show-Help</w:t>
-      </w:r>
-      <w:r>
-        <w:rPr>
-          <w:rFonts w:ascii="Consolas" w:hAnsi="Consolas"/>
-          <w:color w:val="CCCCCC"/>
-          <w:sz w:val="18"/>
-          <w:szCs w:val="18"/>
-          <w:lang w:val="en-US" w:eastAsia="de-CH"/>
-        </w:rPr>
-        <w:t xml:space="preserve"> </w:t>
+          <w:color w:val="CE9178"/>
+          <w:sz w:val="18"/>
+          <w:szCs w:val="18"/>
+          <w:lang w:val="en-US" w:eastAsia="de-CH"/>
+        </w:rPr>
+        <w:t>"The installed Module HPEiLOCmdlets doesnt use the recommended Version '</w:t>
       </w:r>
       <w:r>
         <w:rPr>
@@ -29674,83 +30113,90 @@
           <w:szCs w:val="18"/>
           <w:lang w:val="en-US" w:eastAsia="de-CH"/>
         </w:rPr>
-        <w:t>$help</w:t>
-      </w:r>
-      <w:r>
-        <w:rPr>
-          <w:rFonts w:ascii="Consolas" w:hAnsi="Consolas"/>
-          <w:color w:val="CCCCCC"/>
-          <w:sz w:val="18"/>
-          <w:szCs w:val="18"/>
-          <w:lang w:val="en-US" w:eastAsia="de-CH"/>
-        </w:rPr>
-        <w:t xml:space="preserve">; } </w:t>
-      </w:r>
-    </w:p>
-    <w:p>
-      <w:pPr>
-        <w:rPr>
-          <w:lang w:val="en-US"/>
-        </w:rPr>
-      </w:pPr>
-    </w:p>
-    <w:p>
-      <w:r>
-        <w:t xml:space="preserve">Die aufgerufene </w:t>
-      </w:r>
-      <w:r>
-        <w:rPr>
-          <w:shd w:val="clear" w:color="auto" w:fill="000000" w:themeFill="text1"/>
-        </w:rPr>
-        <w:t>Show-Help</w:t>
-      </w:r>
-      <w:r>
-        <w:t xml:space="preserve"> Fu</w:t>
-      </w:r>
-      <w:r>
-        <w:t xml:space="preserve">nktion macht im Grunde auch nichts anderes, als </w:t>
-      </w:r>
-      <w:r>
-        <w:rPr>
-          <w:shd w:val="clear" w:color="auto" w:fill="000000" w:themeFill="text1"/>
-        </w:rPr>
-        <w:t>Get-Help</w:t>
-      </w:r>
-      <w:r>
-        <w:rPr>
-          <w:shd w:val="clear" w:color="auto" w:fill="000000" w:themeFill="text1"/>
-        </w:rPr>
-        <w:t xml:space="preserve"> </w:t>
-      </w:r>
-      <w:r>
-        <w:rPr>
-          <w:shd w:val="clear" w:color="auto" w:fill="000000" w:themeFill="text1"/>
-        </w:rPr>
-        <w:t>Get-HWInfoFromILO</w:t>
-      </w:r>
-      <w:r>
-        <w:rPr>
-          <w:shd w:val="clear" w:color="auto" w:fill="000000" w:themeFill="text1"/>
-        </w:rPr>
-        <w:t xml:space="preserve"> </w:t>
-      </w:r>
-      <w:r>
-        <w:rPr>
-          <w:shd w:val="clear" w:color="auto" w:fill="000000" w:themeFill="text1"/>
-        </w:rPr>
-        <w:t>-Full</w:t>
-      </w:r>
-      <w:r>
-        <w:t xml:space="preserve"> aufzurufen.</w:t>
-      </w:r>
-      <w:r>
-        <w:t xml:space="preserve"> Das bedeutet </w:t>
-      </w:r>
-      <w:r>
-        <w:t>auch</w:t>
-      </w:r>
-      <w:r>
-        <w:t>, dass die native Art, Hilfe anzufordern in PowerShell selbstverständlich auch läuft.</w:t>
+        <w:t>$recommendedVersion</w:t>
+      </w:r>
+      <w:r>
+        <w:rPr>
+          <w:rFonts w:ascii="Consolas" w:hAnsi="Consolas"/>
+          <w:color w:val="CE9178"/>
+          <w:sz w:val="18"/>
+          <w:szCs w:val="18"/>
+          <w:lang w:val="en-US" w:eastAsia="de-CH"/>
+        </w:rPr>
+        <w:t>', but '</w:t>
+      </w:r>
+      <w:r>
+        <w:rPr>
+          <w:rFonts w:ascii="Consolas" w:hAnsi="Consolas"/>
+          <w:color w:val="9CDCFE"/>
+          <w:sz w:val="18"/>
+          <w:szCs w:val="18"/>
+          <w:lang w:val="en-US" w:eastAsia="de-CH"/>
+        </w:rPr>
+        <w:t>$moduleVersion</w:t>
+      </w:r>
+      <w:r>
+        <w:rPr>
+          <w:rFonts w:ascii="Consolas" w:hAnsi="Consolas"/>
+          <w:color w:val="CE9178"/>
+          <w:sz w:val="18"/>
+          <w:szCs w:val="18"/>
+          <w:lang w:val="en-US" w:eastAsia="de-CH"/>
+        </w:rPr>
+        <w:t>' - some features may not work correctly."</w:t>
+      </w:r>
+    </w:p>
+    <w:p>
+      <w:pPr>
+        <w:keepNext/>
+        <w:shd w:val="clear" w:color="auto" w:fill="1F1F1F"/>
+        <w:spacing w:line="285" w:lineRule="atLeast"/>
+        <w:rPr>
+          <w:rFonts w:ascii="Consolas" w:hAnsi="Consolas"/>
+          <w:color w:val="CCCCCC"/>
+          <w:sz w:val="18"/>
+          <w:szCs w:val="18"/>
+          <w:lang w:eastAsia="de-CH"/>
+        </w:rPr>
+      </w:pPr>
+      <w:r>
+        <w:rPr>
+          <w:rFonts w:ascii="Consolas" w:hAnsi="Consolas"/>
+          <w:color w:val="CCCCCC"/>
+          <w:sz w:val="18"/>
+          <w:szCs w:val="18"/>
+          <w:lang w:eastAsia="de-CH"/>
+        </w:rPr>
+        <w:t>}</w:t>
+      </w:r>
+    </w:p>
+    <w:p>
+      <w:pPr>
+        <w:pStyle w:val="Beschriftung"/>
+      </w:pPr>
+      <w:r>
+        <w:t xml:space="preserve">Codesnippet </w:t>
+      </w:r>
+      <w:r>
+        <w:fldChar w:fldCharType="begin"/>
+      </w:r>
+      <w:r>
+        <w:instrText xml:space="preserve"> SEQ Codesnippet \* ARABIC </w:instrText>
+      </w:r>
+      <w:r>
+        <w:fldChar w:fldCharType="separate"/>
+      </w:r>
+      <w:r>
+        <w:rPr>
+          <w:noProof/>
+        </w:rPr>
+        <w:t>5</w:t>
+      </w:r>
+      <w:r>
+        <w:fldChar w:fldCharType="end"/>
+      </w:r>
+      <w:r>
+        <w:t>: Überprüfung Modulversion</w:t>
       </w:r>
     </w:p>
     <w:p>
@@ -30483,6 +30929,7 @@
           <w:szCs w:val="21"/>
           <w:lang w:val="en-US" w:eastAsia="de-CH"/>
         </w:rPr>
+        <w:lastRenderedPageBreak/>
         <w:t xml:space="preserve">        </w:t>
       </w:r>
       <w:r>
@@ -30573,7 +31020,7 @@
         <w:rPr>
           <w:noProof/>
         </w:rPr>
-        <w:t>4</w:t>
+        <w:t>6</w:t>
       </w:r>
       <w:r>
         <w:rPr>
@@ -30806,15 +31253,7 @@
           <w:szCs w:val="22"/>
           <w:lang w:eastAsia="de-CH"/>
         </w:rPr>
-        <w:t xml:space="preserve"> Konfigurationsdatei erstellt, welche gleich strukturiert ist wie eine normale. Der Unterschied liegt vor allem </w:t>
-      </w:r>
-      <w:r>
-        <w:rPr>
-          <w:szCs w:val="22"/>
-          <w:lang w:eastAsia="de-CH"/>
-        </w:rPr>
-        <w:lastRenderedPageBreak/>
-        <w:t xml:space="preserve">darin, dass diese bei jedem Start mit </w:t>
+        <w:t xml:space="preserve"> Konfigurationsdatei erstellt, welche gleich strukturiert ist wie eine normale. Der Unterschied liegt vor allem darin, dass diese bei jedem Start mit </w:t>
       </w:r>
       <w:r>
         <w:rPr>
@@ -31813,7 +32252,7 @@
         <w:rPr>
           <w:noProof/>
         </w:rPr>
-        <w:t>5</w:t>
+        <w:t>7</w:t>
       </w:r>
       <w:r>
         <w:rPr>
@@ -31925,6 +32364,7 @@
           <w:szCs w:val="16"/>
           <w:lang w:val="en-US" w:eastAsia="de-CH"/>
         </w:rPr>
+        <w:lastRenderedPageBreak/>
         <w:t>Get-HWInfofromILO -ServerPath &lt;string&gt; -Username &lt;string&gt; -Password &lt;string&gt; [Other Parameters]</w:t>
       </w:r>
     </w:p>
@@ -31995,7 +32435,7 @@
         <w:rPr>
           <w:noProof/>
         </w:rPr>
-        <w:t>6</w:t>
+        <w:t>8</w:t>
       </w:r>
       <w:r>
         <w:rPr>
@@ -32266,7 +32706,7 @@
         <w:rPr>
           <w:noProof/>
         </w:rPr>
-        <w:t>7</w:t>
+        <w:t>9</w:t>
       </w:r>
       <w:r>
         <w:rPr>
@@ -33314,7 +33754,7 @@
         <w:rPr>
           <w:noProof/>
         </w:rPr>
-        <w:t>8</w:t>
+        <w:t>10</w:t>
       </w:r>
       <w:r>
         <w:rPr>
@@ -33822,7 +34262,7 @@
         <w:rPr>
           <w:noProof/>
         </w:rPr>
-        <w:t>9</w:t>
+        <w:t>11</w:t>
       </w:r>
       <w:r>
         <w:rPr>
@@ -35915,7 +36355,7 @@
         <w:rPr>
           <w:noProof/>
         </w:rPr>
-        <w:t>10</w:t>
+        <w:t>12</w:t>
       </w:r>
       <w:r>
         <w:rPr>
@@ -36134,7 +36574,7 @@
           <w:color w:val="CCCCCC"/>
           <w:sz w:val="21"/>
           <w:szCs w:val="21"/>
-          <w:lang w:val="en-US" w:eastAsia="de-CH"/>
+          <w:lang w:eastAsia="de-CH"/>
         </w:rPr>
       </w:pPr>
       <w:r>
@@ -36153,188 +36593,11 @@
           <w:color w:val="C586C0"/>
           <w:sz w:val="21"/>
           <w:szCs w:val="21"/>
-          <w:lang w:val="en-US" w:eastAsia="de-CH"/>
+          <w:lang w:eastAsia="de-CH"/>
         </w:rPr>
         <w:t>foreach</w:t>
       </w:r>
       <w:r>
-        <w:rPr>
-          <w:rFonts w:ascii="Consolas" w:hAnsi="Consolas"/>
-          <w:color w:val="CCCCCC"/>
-          <w:sz w:val="21"/>
-          <w:szCs w:val="21"/>
-          <w:lang w:val="en-US" w:eastAsia="de-CH"/>
-        </w:rPr>
-        <w:t xml:space="preserve"> (</w:t>
-      </w:r>
-      <w:r>
-        <w:rPr>
-          <w:rFonts w:ascii="Consolas" w:hAnsi="Consolas"/>
-          <w:color w:val="9CDCFE"/>
-          <w:sz w:val="21"/>
-          <w:szCs w:val="21"/>
-          <w:lang w:val="en-US" w:eastAsia="de-CH"/>
-        </w:rPr>
-        <w:t>$srv</w:t>
-      </w:r>
-      <w:r>
-        <w:rPr>
-          <w:rFonts w:ascii="Consolas" w:hAnsi="Consolas"/>
-          <w:color w:val="CCCCCC"/>
-          <w:sz w:val="21"/>
-          <w:szCs w:val="21"/>
-          <w:lang w:val="en-US" w:eastAsia="de-CH"/>
-        </w:rPr>
-        <w:t xml:space="preserve"> </w:t>
-      </w:r>
-      <w:r>
-        <w:rPr>
-          <w:rFonts w:ascii="Consolas" w:hAnsi="Consolas"/>
-          <w:color w:val="C586C0"/>
-          <w:sz w:val="21"/>
-          <w:szCs w:val="21"/>
-          <w:lang w:val="en-US" w:eastAsia="de-CH"/>
-        </w:rPr>
-        <w:t>in</w:t>
-      </w:r>
-      <w:r>
-        <w:rPr>
-          <w:rFonts w:ascii="Consolas" w:hAnsi="Consolas"/>
-          <w:color w:val="CCCCCC"/>
-          <w:sz w:val="21"/>
-          <w:szCs w:val="21"/>
-          <w:lang w:val="en-US" w:eastAsia="de-CH"/>
-        </w:rPr>
-        <w:t xml:space="preserve"> </w:t>
-      </w:r>
-      <w:r>
-        <w:rPr>
-          <w:rFonts w:ascii="Consolas" w:hAnsi="Consolas"/>
-          <w:color w:val="9CDCFE"/>
-          <w:sz w:val="21"/>
-          <w:szCs w:val="21"/>
-          <w:lang w:val="en-US" w:eastAsia="de-CH"/>
-        </w:rPr>
-        <w:t>$servers</w:t>
-      </w:r>
-      <w:r>
-        <w:rPr>
-          <w:rFonts w:ascii="Consolas" w:hAnsi="Consolas"/>
-          <w:color w:val="CCCCCC"/>
-          <w:sz w:val="21"/>
-          <w:szCs w:val="21"/>
-          <w:lang w:val="en-US" w:eastAsia="de-CH"/>
-        </w:rPr>
-        <w:t>) {</w:t>
-      </w:r>
-    </w:p>
-    <w:p>
-      <w:pPr>
-        <w:shd w:val="clear" w:color="auto" w:fill="1F1F1F"/>
-        <w:spacing w:line="285" w:lineRule="atLeast"/>
-        <w:rPr>
-          <w:rFonts w:ascii="Consolas" w:hAnsi="Consolas"/>
-          <w:color w:val="CCCCCC"/>
-          <w:sz w:val="21"/>
-          <w:szCs w:val="21"/>
-          <w:lang w:val="en-US" w:eastAsia="de-CH"/>
-        </w:rPr>
-      </w:pPr>
-      <w:r>
-        <w:rPr>
-          <w:rFonts w:ascii="Consolas" w:hAnsi="Consolas"/>
-          <w:color w:val="CCCCCC"/>
-          <w:sz w:val="21"/>
-          <w:szCs w:val="21"/>
-          <w:lang w:val="en-US" w:eastAsia="de-CH"/>
-        </w:rPr>
-        <w:t xml:space="preserve">                </w:t>
-      </w:r>
-      <w:r>
-        <w:rPr>
-          <w:rFonts w:ascii="Consolas" w:hAnsi="Consolas"/>
-          <w:color w:val="9CDCFE"/>
-          <w:sz w:val="21"/>
-          <w:szCs w:val="21"/>
-          <w:lang w:val="en-US" w:eastAsia="de-CH"/>
-        </w:rPr>
-        <w:t>$serversClean</w:t>
-      </w:r>
-      <w:r>
-        <w:rPr>
-          <w:rFonts w:ascii="Consolas" w:hAnsi="Consolas"/>
-          <w:color w:val="CCCCCC"/>
-          <w:sz w:val="21"/>
-          <w:szCs w:val="21"/>
-          <w:lang w:val="en-US" w:eastAsia="de-CH"/>
-        </w:rPr>
-        <w:t xml:space="preserve"> </w:t>
-      </w:r>
-      <w:r>
-        <w:rPr>
-          <w:rFonts w:ascii="Consolas" w:hAnsi="Consolas"/>
-          <w:color w:val="D4D4D4"/>
-          <w:sz w:val="21"/>
-          <w:szCs w:val="21"/>
-          <w:lang w:val="en-US" w:eastAsia="de-CH"/>
-        </w:rPr>
-        <w:t>+=</w:t>
-      </w:r>
-      <w:r>
-        <w:rPr>
-          <w:rFonts w:ascii="Consolas" w:hAnsi="Consolas"/>
-          <w:color w:val="CCCCCC"/>
-          <w:sz w:val="21"/>
-          <w:szCs w:val="21"/>
-          <w:lang w:val="en-US" w:eastAsia="de-CH"/>
-        </w:rPr>
-        <w:t xml:space="preserve"> [</w:t>
-      </w:r>
-      <w:r>
-        <w:rPr>
-          <w:rFonts w:ascii="Consolas" w:hAnsi="Consolas"/>
-          <w:color w:val="569CD6"/>
-          <w:sz w:val="21"/>
-          <w:szCs w:val="21"/>
-          <w:lang w:val="en-US" w:eastAsia="de-CH"/>
-        </w:rPr>
-        <w:t>ordered</w:t>
-      </w:r>
-      <w:r>
-        <w:rPr>
-          <w:rFonts w:ascii="Consolas" w:hAnsi="Consolas"/>
-          <w:color w:val="CCCCCC"/>
-          <w:sz w:val="21"/>
-          <w:szCs w:val="21"/>
-          <w:lang w:val="en-US" w:eastAsia="de-CH"/>
-        </w:rPr>
-        <w:t>]</w:t>
-      </w:r>
-      <w:r>
-        <w:rPr>
-          <w:rFonts w:ascii="Consolas" w:hAnsi="Consolas"/>
-          <w:color w:val="569CD6"/>
-          <w:sz w:val="21"/>
-          <w:szCs w:val="21"/>
-          <w:lang w:val="en-US" w:eastAsia="de-CH"/>
-        </w:rPr>
-        <w:t>@</w:t>
-      </w:r>
-      <w:r>
-        <w:rPr>
-          <w:rFonts w:ascii="Consolas" w:hAnsi="Consolas"/>
-          <w:color w:val="CCCCCC"/>
-          <w:sz w:val="21"/>
-          <w:szCs w:val="21"/>
-          <w:lang w:val="en-US" w:eastAsia="de-CH"/>
-        </w:rPr>
-        <w:t>{</w:t>
-      </w:r>
-    </w:p>
-    <w:p>
-      <w:pPr>
-        <w:shd w:val="clear" w:color="auto" w:fill="1F1F1F"/>
-        <w:spacing w:line="285" w:lineRule="atLeast"/>
         <w:rPr>
           <w:rFonts w:ascii="Consolas" w:hAnsi="Consolas"/>
           <w:color w:val="CCCCCC"/>
@@ -36342,16 +36605,7 @@
           <w:szCs w:val="21"/>
           <w:lang w:eastAsia="de-CH"/>
         </w:rPr>
-      </w:pPr>
-      <w:r>
-        <w:rPr>
-          <w:rFonts w:ascii="Consolas" w:hAnsi="Consolas"/>
-          <w:color w:val="CCCCCC"/>
-          <w:sz w:val="21"/>
-          <w:szCs w:val="21"/>
-          <w:lang w:val="en-US" w:eastAsia="de-CH"/>
-        </w:rPr>
-        <w:t xml:space="preserve">                    </w:t>
+        <w:t xml:space="preserve"> (</w:t>
       </w:r>
       <w:r>
         <w:rPr>
@@ -36361,7 +36615,7 @@
           <w:szCs w:val="21"/>
           <w:lang w:eastAsia="de-CH"/>
         </w:rPr>
-        <w:t>Label</w:t>
+        <w:t>$srv</w:t>
       </w:r>
       <w:r>
         <w:rPr>
@@ -36371,7 +36625,90 @@
           <w:szCs w:val="21"/>
           <w:lang w:eastAsia="de-CH"/>
         </w:rPr>
-        <w:t xml:space="preserve">         </w:t>
+        <w:t xml:space="preserve"> </w:t>
+      </w:r>
+      <w:r>
+        <w:rPr>
+          <w:rFonts w:ascii="Consolas" w:hAnsi="Consolas"/>
+          <w:color w:val="C586C0"/>
+          <w:sz w:val="21"/>
+          <w:szCs w:val="21"/>
+          <w:lang w:eastAsia="de-CH"/>
+        </w:rPr>
+        <w:t>in</w:t>
+      </w:r>
+      <w:r>
+        <w:rPr>
+          <w:rFonts w:ascii="Consolas" w:hAnsi="Consolas"/>
+          <w:color w:val="CCCCCC"/>
+          <w:sz w:val="21"/>
+          <w:szCs w:val="21"/>
+          <w:lang w:eastAsia="de-CH"/>
+        </w:rPr>
+        <w:t xml:space="preserve"> </w:t>
+      </w:r>
+      <w:r>
+        <w:rPr>
+          <w:rFonts w:ascii="Consolas" w:hAnsi="Consolas"/>
+          <w:color w:val="9CDCFE"/>
+          <w:sz w:val="21"/>
+          <w:szCs w:val="21"/>
+          <w:lang w:eastAsia="de-CH"/>
+        </w:rPr>
+        <w:t>$servers</w:t>
+      </w:r>
+      <w:r>
+        <w:rPr>
+          <w:rFonts w:ascii="Consolas" w:hAnsi="Consolas"/>
+          <w:color w:val="CCCCCC"/>
+          <w:sz w:val="21"/>
+          <w:szCs w:val="21"/>
+          <w:lang w:eastAsia="de-CH"/>
+        </w:rPr>
+        <w:t>) {</w:t>
+      </w:r>
+    </w:p>
+    <w:p>
+      <w:pPr>
+        <w:shd w:val="clear" w:color="auto" w:fill="1F1F1F"/>
+        <w:spacing w:line="285" w:lineRule="atLeast"/>
+        <w:rPr>
+          <w:rFonts w:ascii="Consolas" w:hAnsi="Consolas"/>
+          <w:color w:val="CCCCCC"/>
+          <w:sz w:val="21"/>
+          <w:szCs w:val="21"/>
+          <w:lang w:eastAsia="de-CH"/>
+        </w:rPr>
+      </w:pPr>
+      <w:r>
+        <w:rPr>
+          <w:rFonts w:ascii="Consolas" w:hAnsi="Consolas"/>
+          <w:color w:val="CCCCCC"/>
+          <w:sz w:val="21"/>
+          <w:szCs w:val="21"/>
+          <w:lang w:eastAsia="de-CH"/>
+        </w:rPr>
+        <w:t xml:space="preserve">                </w:t>
+      </w:r>
+      <w:r>
+        <w:rPr>
+          <w:rFonts w:ascii="Consolas" w:hAnsi="Consolas"/>
+          <w:color w:val="9CDCFE"/>
+          <w:sz w:val="21"/>
+          <w:szCs w:val="21"/>
+          <w:lang w:eastAsia="de-CH"/>
+        </w:rPr>
+        <w:t>$serversClean</w:t>
+      </w:r>
+      <w:r>
+        <w:rPr>
+          <w:rFonts w:ascii="Consolas" w:hAnsi="Consolas"/>
+          <w:color w:val="CCCCCC"/>
+          <w:sz w:val="21"/>
+          <w:szCs w:val="21"/>
+          <w:lang w:eastAsia="de-CH"/>
+        </w:rPr>
+        <w:t xml:space="preserve"> </w:t>
       </w:r>
       <w:r>
         <w:rPr>
@@ -36381,7 +36718,7 @@
           <w:szCs w:val="21"/>
           <w:lang w:eastAsia="de-CH"/>
         </w:rPr>
-        <w:t>=</w:t>
+        <w:t>+=</w:t>
       </w:r>
       <w:r>
         <w:rPr>
@@ -36391,7 +36728,70 @@
           <w:szCs w:val="21"/>
           <w:lang w:eastAsia="de-CH"/>
         </w:rPr>
-        <w:t xml:space="preserve"> </w:t>
+        <w:t xml:space="preserve"> [</w:t>
+      </w:r>
+      <w:r>
+        <w:rPr>
+          <w:rFonts w:ascii="Consolas" w:hAnsi="Consolas"/>
+          <w:color w:val="569CD6"/>
+          <w:sz w:val="21"/>
+          <w:szCs w:val="21"/>
+          <w:lang w:eastAsia="de-CH"/>
+        </w:rPr>
+        <w:t>ordered</w:t>
+      </w:r>
+      <w:r>
+        <w:rPr>
+          <w:rFonts w:ascii="Consolas" w:hAnsi="Consolas"/>
+          <w:color w:val="CCCCCC"/>
+          <w:sz w:val="21"/>
+          <w:szCs w:val="21"/>
+          <w:lang w:eastAsia="de-CH"/>
+        </w:rPr>
+        <w:t>]</w:t>
+      </w:r>
+      <w:r>
+        <w:rPr>
+          <w:rFonts w:ascii="Consolas" w:hAnsi="Consolas"/>
+          <w:color w:val="569CD6"/>
+          <w:sz w:val="21"/>
+          <w:szCs w:val="21"/>
+          <w:lang w:eastAsia="de-CH"/>
+        </w:rPr>
+        <w:t>@</w:t>
+      </w:r>
+      <w:r>
+        <w:rPr>
+          <w:rFonts w:ascii="Consolas" w:hAnsi="Consolas"/>
+          <w:color w:val="CCCCCC"/>
+          <w:sz w:val="21"/>
+          <w:szCs w:val="21"/>
+          <w:lang w:eastAsia="de-CH"/>
+        </w:rPr>
+        <w:t>{</w:t>
+      </w:r>
+    </w:p>
+    <w:p>
+      <w:pPr>
+        <w:shd w:val="clear" w:color="auto" w:fill="1F1F1F"/>
+        <w:spacing w:line="285" w:lineRule="atLeast"/>
+        <w:rPr>
+          <w:rFonts w:ascii="Consolas" w:hAnsi="Consolas"/>
+          <w:color w:val="CCCCCC"/>
+          <w:sz w:val="21"/>
+          <w:szCs w:val="21"/>
+          <w:lang w:eastAsia="de-CH"/>
+        </w:rPr>
+      </w:pPr>
+      <w:r>
+        <w:rPr>
+          <w:rFonts w:ascii="Consolas" w:hAnsi="Consolas"/>
+          <w:color w:val="CCCCCC"/>
+          <w:sz w:val="21"/>
+          <w:szCs w:val="21"/>
+          <w:lang w:eastAsia="de-CH"/>
+        </w:rPr>
+        <w:t xml:space="preserve">                    </w:t>
       </w:r>
       <w:r>
         <w:rPr>
@@ -36401,6 +36801,46 @@
           <w:szCs w:val="21"/>
           <w:lang w:eastAsia="de-CH"/>
         </w:rPr>
+        <w:t>Label</w:t>
+      </w:r>
+      <w:r>
+        <w:rPr>
+          <w:rFonts w:ascii="Consolas" w:hAnsi="Consolas"/>
+          <w:color w:val="CCCCCC"/>
+          <w:sz w:val="21"/>
+          <w:szCs w:val="21"/>
+          <w:lang w:eastAsia="de-CH"/>
+        </w:rPr>
+        <w:t xml:space="preserve">         </w:t>
+      </w:r>
+      <w:r>
+        <w:rPr>
+          <w:rFonts w:ascii="Consolas" w:hAnsi="Consolas"/>
+          <w:color w:val="D4D4D4"/>
+          <w:sz w:val="21"/>
+          <w:szCs w:val="21"/>
+          <w:lang w:eastAsia="de-CH"/>
+        </w:rPr>
+        <w:t>=</w:t>
+      </w:r>
+      <w:r>
+        <w:rPr>
+          <w:rFonts w:ascii="Consolas" w:hAnsi="Consolas"/>
+          <w:color w:val="CCCCCC"/>
+          <w:sz w:val="21"/>
+          <w:szCs w:val="21"/>
+          <w:lang w:eastAsia="de-CH"/>
+        </w:rPr>
+        <w:t xml:space="preserve"> </w:t>
+      </w:r>
+      <w:r>
+        <w:rPr>
+          <w:rFonts w:ascii="Consolas" w:hAnsi="Consolas"/>
+          <w:color w:val="9CDCFE"/>
+          <w:sz w:val="21"/>
+          <w:szCs w:val="21"/>
+          <w:lang w:eastAsia="de-CH"/>
+        </w:rPr>
         <w:t>$srv</w:t>
       </w:r>
       <w:r>
@@ -36626,7 +37066,7 @@
         <w:rPr>
           <w:noProof/>
         </w:rPr>
-        <w:t>11</w:t>
+        <w:t>13</w:t>
       </w:r>
       <w:r>
         <w:fldChar w:fldCharType="end"/>
@@ -37806,7 +38246,7 @@
         <w:rPr>
           <w:noProof/>
         </w:rPr>
-        <w:t>12</w:t>
+        <w:t>14</w:t>
       </w:r>
       <w:r>
         <w:rPr>
@@ -38420,7 +38860,7 @@
         <w:rPr>
           <w:noProof/>
         </w:rPr>
-        <w:t>13</w:t>
+        <w:t>15</w:t>
       </w:r>
       <w:r>
         <w:rPr>
@@ -38990,7 +39430,7 @@
         <w:rPr>
           <w:noProof/>
         </w:rPr>
-        <w:t>14</w:t>
+        <w:t>16</w:t>
       </w:r>
       <w:r>
         <w:fldChar w:fldCharType="end"/>
@@ -39054,7 +39494,7 @@
         <w:rPr>
           <w:noProof/>
         </w:rPr>
-        <w:t>15</w:t>
+        <w:t>17</w:t>
       </w:r>
       <w:r>
         <w:fldChar w:fldCharType="end"/>
@@ -39380,7 +39820,7 @@
         <w:rPr>
           <w:noProof/>
         </w:rPr>
-        <w:t>16</w:t>
+        <w:t>18</w:t>
       </w:r>
       <w:r>
         <w:fldChar w:fldCharType="end"/>
@@ -41056,7 +41496,7 @@
         <w:rPr>
           <w:noProof/>
         </w:rPr>
-        <w:t>17</w:t>
+        <w:t>19</w:t>
       </w:r>
       <w:r>
         <w:fldChar w:fldCharType="end"/>
@@ -42665,7 +43105,7 @@
         <w:rPr>
           <w:noProof/>
         </w:rPr>
-        <w:t>18</w:t>
+        <w:t>20</w:t>
       </w:r>
       <w:r>
         <w:fldChar w:fldCharType="end"/>
@@ -42847,13 +43287,41 @@
         <w:rPr>
           <w:i/>
         </w:rPr>
-        <w:t>public</w:t>
+        <w:t>öffentlichen</w:t>
       </w:r>
       <w:r>
         <w:t xml:space="preserve"> Funktionen zu finden, aus dem Grund, dass die anderen Funktionen gar nicht durch den späteren User verwendet werden sollen und verwendet werden können. Das heisst, um sie zu verwenden, muss man im Code etwas ändern – wenn man so weit ist, sollten die regulären Kommentare beim Programmieren als Hilfestellungen reichen.</w:t>
       </w:r>
     </w:p>
     <w:p/>
+    <w:p>
+      <w:pPr>
+        <w:pStyle w:val="berschrift3nummeriert"/>
+      </w:pPr>
+      <w:r>
+        <w:t>Fehlerbehandlung</w:t>
+      </w:r>
+    </w:p>
+    <w:p>
+      <w:r>
+        <w:t xml:space="preserve">Die Fehlerbehandlung im Modul geschieht grundsätzlich aus </w:t>
+      </w:r>
+      <w:r>
+        <w:rPr>
+          <w:i/>
+        </w:rPr>
+        <w:t>try-catch</w:t>
+      </w:r>
+      <w:r>
+        <w:t xml:space="preserve">-Blöcken, die wo immer möglich, nicht nur Fehler allgemein abfangen, sondern bei bekannten Fehlern ausserdem den Nutzer darauf hinweisen, wo der Fehler liegt und wie er behoben werden kann. </w:t>
+      </w:r>
+    </w:p>
+    <w:p/>
+    <w:p>
+      <w:r>
+        <w:t>Dies ist logischerweise nicht abschliessend möglich, da es weitaus mehr Fehler gibt als je während der Realisierung angetroffen wurden. Es wurde nichtsdestotrotz darauf geachtet, die Parameter und Konfigurationsdateien möglichst breit feinkörnig abzudecken.</w:t>
+      </w:r>
+    </w:p>
     <w:p/>
     <w:p/>
     <w:p>
@@ -42899,6 +43367,7 @@
         </w:numPr>
       </w:pPr>
       <w:r>
+        <w:lastRenderedPageBreak/>
         <w:t xml:space="preserve">Was, </w:t>
       </w:r>
     </w:p>
@@ -42967,7 +43436,6 @@
         <w:rPr>
           <w:noProof/>
         </w:rPr>
-        <w:lastRenderedPageBreak/>
         <mc:AlternateContent>
           <mc:Choice Requires="wps">
             <w:drawing>
@@ -44847,6 +45315,390 @@
       </w:r>
       <w:r>
         <w:t>chon alles vorhanden ist, dann reicht dass, ansonsten der Rest dazu (Dokumentation, Zeitplan usw.)</w:t>
+      </w:r>
+    </w:p>
+    <w:p>
+      <w:pPr>
+        <w:spacing w:line="280" w:lineRule="atLeast"/>
+      </w:pPr>
+      <w:r>
+        <w:br w:type="page"/>
+      </w:r>
+    </w:p>
+    <w:p>
+      <w:pPr>
+        <w:pStyle w:val="berschrift2nummeriert"/>
+      </w:pPr>
+      <w:r>
+        <w:lastRenderedPageBreak/>
+        <w:t>Protokoll Zweiter Expertenbesuch</w:t>
+      </w:r>
+    </w:p>
+    <w:tbl>
+      <w:tblPr>
+        <w:tblStyle w:val="PSITabelle1"/>
+        <w:tblW w:w="0" w:type="auto"/>
+        <w:tblLook w:val="04A0" w:firstRow="1" w:lastRow="0" w:firstColumn="1" w:lastColumn="0" w:noHBand="0" w:noVBand="1"/>
+      </w:tblPr>
+      <w:tblGrid>
+        <w:gridCol w:w="3023"/>
+        <w:gridCol w:w="3023"/>
+        <w:gridCol w:w="3024"/>
+      </w:tblGrid>
+      <w:tr>
+        <w:trPr>
+          <w:cnfStyle w:val="100000000000" w:firstRow="1" w:lastRow="0" w:firstColumn="0" w:lastColumn="0" w:oddVBand="0" w:evenVBand="0" w:oddHBand="0" w:evenHBand="0" w:firstRowFirstColumn="0" w:firstRowLastColumn="0" w:lastRowFirstColumn="0" w:lastRowLastColumn="0"/>
+        </w:trPr>
+        <w:tc>
+          <w:tcPr>
+            <w:tcW w:w="3023" w:type="dxa"/>
+          </w:tcPr>
+          <w:p>
+            <w:pPr>
+              <w:rPr>
+                <w:lang w:val="en-US"/>
+              </w:rPr>
+            </w:pPr>
+            <w:r>
+              <w:rPr>
+                <w:lang w:val="en-US"/>
+              </w:rPr>
+              <w:t>Datum</w:t>
+            </w:r>
+          </w:p>
+        </w:tc>
+        <w:tc>
+          <w:tcPr>
+            <w:tcW w:w="3023" w:type="dxa"/>
+          </w:tcPr>
+          <w:p>
+            <w:pPr>
+              <w:rPr>
+                <w:lang w:val="en-US"/>
+              </w:rPr>
+            </w:pPr>
+            <w:r>
+              <w:rPr>
+                <w:lang w:val="en-US"/>
+              </w:rPr>
+              <w:t>Teilnehmer</w:t>
+            </w:r>
+          </w:p>
+        </w:tc>
+        <w:tc>
+          <w:tcPr>
+            <w:tcW w:w="3024" w:type="dxa"/>
+          </w:tcPr>
+          <w:p>
+            <w:pPr>
+              <w:rPr>
+                <w:lang w:val="en-US"/>
+              </w:rPr>
+            </w:pPr>
+            <w:r>
+              <w:rPr>
+                <w:lang w:val="en-US"/>
+              </w:rPr>
+              <w:t>Dauer</w:t>
+            </w:r>
+          </w:p>
+        </w:tc>
+      </w:tr>
+      <w:tr>
+        <w:tc>
+          <w:tcPr>
+            <w:tcW w:w="3023" w:type="dxa"/>
+          </w:tcPr>
+          <w:p>
+            <w:pPr>
+              <w:rPr>
+                <w:lang w:val="en-US"/>
+              </w:rPr>
+            </w:pPr>
+            <w:r>
+              <w:rPr>
+                <w:lang w:val="en-US"/>
+              </w:rPr>
+              <w:t>18.03.2025</w:t>
+            </w:r>
+          </w:p>
+        </w:tc>
+        <w:tc>
+          <w:tcPr>
+            <w:tcW w:w="3023" w:type="dxa"/>
+          </w:tcPr>
+          <w:p>
+            <w:pPr>
+              <w:rPr>
+                <w:lang w:val="en-US"/>
+              </w:rPr>
+            </w:pPr>
+            <w:r>
+              <w:rPr>
+                <w:lang w:val="en-US"/>
+              </w:rPr>
+              <w:t>HEX, VF, KAND</w:t>
+            </w:r>
+          </w:p>
+        </w:tc>
+        <w:tc>
+          <w:tcPr>
+            <w:tcW w:w="3024" w:type="dxa"/>
+          </w:tcPr>
+          <w:p>
+            <w:pPr>
+              <w:rPr>
+                <w:lang w:val="en-US"/>
+              </w:rPr>
+            </w:pPr>
+            <w:r>
+              <w:rPr>
+                <w:lang w:val="en-US"/>
+              </w:rPr>
+              <w:t>Ca. 43 min</w:t>
+            </w:r>
+          </w:p>
+        </w:tc>
+      </w:tr>
+    </w:tbl>
+    <w:p>
+      <w:pPr>
+        <w:rPr>
+          <w:lang w:val="en-US"/>
+        </w:rPr>
+      </w:pPr>
+    </w:p>
+    <w:p>
+      <w:pPr>
+        <w:rPr>
+          <w:lang w:val="en-US"/>
+        </w:rPr>
+      </w:pPr>
+      <w:r>
+        <w:rPr>
+          <w:b/>
+          <w:lang w:val="en-US"/>
+        </w:rPr>
+        <w:t>Traktanden</w:t>
+      </w:r>
+      <w:r>
+        <w:rPr>
+          <w:lang w:val="en-US"/>
+        </w:rPr>
+        <w:t>:</w:t>
+      </w:r>
+    </w:p>
+    <w:p>
+      <w:pPr>
+        <w:pStyle w:val="Listenabsatz"/>
+        <w:numPr>
+          <w:ilvl w:val="0"/>
+          <w:numId w:val="12"/>
+        </w:numPr>
+        <w:rPr>
+          <w:lang w:val="en-US"/>
+        </w:rPr>
+      </w:pPr>
+      <w:r>
+        <w:rPr>
+          <w:lang w:val="en-US"/>
+        </w:rPr>
+        <w:t xml:space="preserve">Kurze </w:t>
+      </w:r>
+      <w:r>
+        <w:rPr>
+          <w:lang w:val="en-US"/>
+        </w:rPr>
+        <w:t>Besprechung über Stand</w:t>
+      </w:r>
+    </w:p>
+    <w:p>
+      <w:pPr>
+        <w:pStyle w:val="Listenabsatz"/>
+        <w:numPr>
+          <w:ilvl w:val="1"/>
+          <w:numId w:val="12"/>
+        </w:numPr>
+        <w:rPr>
+          <w:lang w:val="en-US"/>
+        </w:rPr>
+      </w:pPr>
+      <w:r>
+        <w:rPr>
+          <w:lang w:val="en-US"/>
+        </w:rPr>
+        <w:t>Zeitplan angeschaut</w:t>
+      </w:r>
+    </w:p>
+    <w:p>
+      <w:pPr>
+        <w:pStyle w:val="Listenabsatz"/>
+        <w:numPr>
+          <w:ilvl w:val="1"/>
+          <w:numId w:val="12"/>
+        </w:numPr>
+        <w:rPr>
+          <w:lang w:val="en-US"/>
+        </w:rPr>
+      </w:pPr>
+      <w:r>
+        <w:rPr>
+          <w:lang w:val="en-US"/>
+        </w:rPr>
+        <w:t xml:space="preserve">Dokumentation angeschaut </w:t>
+      </w:r>
+    </w:p>
+    <w:p>
+      <w:pPr>
+        <w:pStyle w:val="Listenabsatz"/>
+        <w:numPr>
+          <w:ilvl w:val="1"/>
+          <w:numId w:val="12"/>
+        </w:numPr>
+        <w:rPr>
+          <w:lang w:val="en-US"/>
+        </w:rPr>
+      </w:pPr>
+      <w:r>
+        <w:rPr>
+          <w:lang w:val="en-US"/>
+        </w:rPr>
+        <w:t>Kurzes Code Review</w:t>
+      </w:r>
+    </w:p>
+    <w:p>
+      <w:pPr>
+        <w:pStyle w:val="Listenabsatz"/>
+        <w:numPr>
+          <w:ilvl w:val="0"/>
+          <w:numId w:val="12"/>
+        </w:numPr>
+      </w:pPr>
+      <w:r>
+        <w:t>Information über Präsentation &amp; nachfolgendes Fachgespräch</w:t>
+      </w:r>
+    </w:p>
+    <w:p>
+      <w:r>
+        <w:rPr>
+          <w:b/>
+        </w:rPr>
+        <w:t>Bemerkungen HEX &amp; VF:</w:t>
+      </w:r>
+    </w:p>
+    <w:p>
+      <w:pPr>
+        <w:pStyle w:val="Listenabsatz"/>
+        <w:numPr>
+          <w:ilvl w:val="0"/>
+          <w:numId w:val="12"/>
+        </w:numPr>
+      </w:pPr>
+      <w:r>
+        <w:t xml:space="preserve">Speicherung des Passwortes in einem normalen String ist nicht gut – wieso wird nicht ein SecureString verwendet? </w:t>
+      </w:r>
+    </w:p>
+    <w:p>
+      <w:pPr>
+        <w:pStyle w:val="Listenabsatz"/>
+        <w:numPr>
+          <w:ilvl w:val="0"/>
+          <w:numId w:val="12"/>
+        </w:numPr>
+      </w:pPr>
+      <w:r>
+        <w:t>Grafiken &amp; Code in der Präsentation sollten gross, scharf und gut lesbar sein (ansonsten drucken)</w:t>
+      </w:r>
+    </w:p>
+    <w:p>
+      <w:pPr>
+        <w:pStyle w:val="Listenabsatz"/>
+        <w:numPr>
+          <w:ilvl w:val="0"/>
+          <w:numId w:val="12"/>
+        </w:numPr>
+      </w:pPr>
+      <w:r>
+        <w:t>Dem HEX ist auch der Kontext rund um das Projekt wichtig (Wer involviert, Wieso braucht es usw.)</w:t>
+      </w:r>
+      <w:r>
+        <w:t>, das Inhaltsverzeichnis sollte so kurz wie möglich sein</w:t>
+      </w:r>
+    </w:p>
+    <w:p>
+      <w:pPr>
+        <w:pStyle w:val="Listenabsatz"/>
+        <w:numPr>
+          <w:ilvl w:val="0"/>
+          <w:numId w:val="12"/>
+        </w:numPr>
+      </w:pPr>
+      <w:r>
+        <w:t>VF: Klar erwähnen, dass die Modulversion und ILO-Abfrage bereits Teil der Test-IPA war.</w:t>
+      </w:r>
+    </w:p>
+    <w:p>
+      <w:pPr>
+        <w:pStyle w:val="Listenabsatz"/>
+        <w:numPr>
+          <w:ilvl w:val="0"/>
+          <w:numId w:val="12"/>
+        </w:numPr>
+      </w:pPr>
+      <w:r>
+        <w:t>VF: Ich soll bei den Variablennamen die Formatierung so einheitlich als möglich machen und die Parameter klar als Usereingaben kennzeichenn.</w:t>
+      </w:r>
+    </w:p>
+    <w:p>
+      <w:pPr>
+        <w:pStyle w:val="Listenabsatz"/>
+        <w:numPr>
+          <w:ilvl w:val="0"/>
+          <w:numId w:val="12"/>
+        </w:numPr>
+      </w:pPr>
+      <w:r>
+        <w:t xml:space="preserve">Am Besten den Montag grösstenteils in die Dokumentation einfliessen lassen und bereits vorher schon etwas hochladen aber nicht signieren (falls was passieren würde). Der Abgabezeitpunkt muss nicht 1 zu 1 </w:t>
+      </w:r>
+      <w:r>
+        <w:t>um 13:00 Uhr sein</w:t>
+      </w:r>
+      <w:r>
+        <w:t>, paar Sekunden vorher oder nachher ist auch okay</w:t>
+      </w:r>
+      <w:r>
+        <w:t>.</w:t>
+      </w:r>
+    </w:p>
+    <w:p/>
+    <w:p>
+      <w:r>
+        <w:rPr>
+          <w:b/>
+        </w:rPr>
+        <w:t>Fragen:</w:t>
+      </w:r>
+    </w:p>
+    <w:p>
+      <w:pPr>
+        <w:pStyle w:val="Listenabsatz"/>
+        <w:numPr>
+          <w:ilvl w:val="0"/>
+          <w:numId w:val="12"/>
+        </w:numPr>
+      </w:pPr>
+      <w:r>
+        <w:t xml:space="preserve">Abgabe der Dokumentation </w:t>
+      </w:r>
+      <w:r>
+        <w:t>sollte vor allem als PDF sein oder?</w:t>
+      </w:r>
+      <w:r>
+        <w:br/>
+        <w:t>Genau --&gt; kann auch im Ordner als .docx abelegt sein, aber PDF garantiert die einheitliche Darstellung, welche bei Word nicht garantiert ist.</w:t>
+      </w:r>
+      <w:r>
+        <w:t xml:space="preserve"> </w:t>
       </w:r>
     </w:p>
     <w:sectPr>
@@ -45546,10 +46398,18 @@
         <w:noProof/>
       </w:rPr>
       <w:drawing>
-        <wp:inline distT="0" distB="0" distL="0" distR="0" wp14:anchorId="6E7A6592" wp14:editId="68977B50">
-          <wp:extent cx="646219" cy="399665"/>
+        <wp:anchor distT="0" distB="0" distL="114300" distR="114300" simplePos="0" relativeHeight="251660288" behindDoc="0" locked="0" layoutInCell="1" allowOverlap="1" wp14:anchorId="6E7A6592" wp14:editId="784B2367">
+          <wp:simplePos x="0" y="0"/>
+          <wp:positionH relativeFrom="column">
+            <wp:posOffset>20320</wp:posOffset>
+          </wp:positionH>
+          <wp:positionV relativeFrom="paragraph">
+            <wp:posOffset>-12396</wp:posOffset>
+          </wp:positionV>
+          <wp:extent cx="645795" cy="399415"/>
           <wp:effectExtent l="0" t="0" r="1905" b="0"/>
-          <wp:docPr id="61" name="Grafik 61"/>
+          <wp:wrapNone/>
+          <wp:docPr id="2016595086" name="Grafik 2016595086"/>
           <wp:cNvGraphicFramePr>
             <a:graphicFrameLocks xmlns:a="http://schemas.openxmlformats.org/drawingml/2006/main" noChangeAspect="1"/>
           </wp:cNvGraphicFramePr>
@@ -45575,7 +46435,7 @@
                 <pic:spPr>
                   <a:xfrm>
                     <a:off x="0" y="0"/>
-                    <a:ext cx="646219" cy="399665"/>
+                    <a:ext cx="645795" cy="399415"/>
                   </a:xfrm>
                   <a:prstGeom prst="rect">
                     <a:avLst/>
@@ -45584,15 +46444,31 @@
               </pic:pic>
             </a:graphicData>
           </a:graphic>
-        </wp:inline>
+        </wp:anchor>
       </w:drawing>
     </w:r>
     <w:r>
       <w:tab/>
     </w:r>
     <w:r>
-      <w:tab/>
-      <w:t>Titel IPA</w:t>
+      <w:t xml:space="preserve">                                                              </w:t>
+    </w:r>
+  </w:p>
+  <w:p>
+    <w:pPr>
+      <w:pStyle w:val="Kopfzeile"/>
+    </w:pPr>
+    <w:r>
+      <w:t xml:space="preserve"> </w:t>
+    </w:r>
+    <w:r>
+      <w:t xml:space="preserve">Inventurskript zum Abgleich von installierter Hardware mit einer </w:t>
+    </w:r>
+    <w:r>
+      <w:t xml:space="preserve"> </w:t>
+    </w:r>
+    <w:r>
+      <w:t>zentralen Datenbank</w:t>
     </w:r>
   </w:p>
 </w:hdr>
@@ -45625,7 +46501,7 @@
           <wp:extent cx="3315600" cy="576000"/>
           <wp:effectExtent l="0" t="0" r="0" b="0"/>
           <wp:wrapNone/>
-          <wp:docPr id="1265667341" name="Grafik 1"/>
+          <wp:docPr id="1290336095" name="Grafik 1"/>
           <wp:cNvGraphicFramePr>
             <a:graphicFrameLocks xmlns:a="http://schemas.openxmlformats.org/drawingml/2006/main" noChangeAspect="1"/>
           </wp:cNvGraphicFramePr>
@@ -45678,16 +46554,23 @@
   <w:p>
     <w:pPr>
       <w:pStyle w:val="Kopfzeile"/>
-      <w:jc w:val="left"/>
     </w:pPr>
     <w:r>
       <w:rPr>
         <w:noProof/>
       </w:rPr>
       <w:drawing>
-        <wp:inline distT="0" distB="0" distL="0" distR="0" wp14:anchorId="69367746" wp14:editId="698A9DE1">
+        <wp:anchor distT="0" distB="0" distL="114300" distR="114300" simplePos="0" relativeHeight="251661312" behindDoc="0" locked="0" layoutInCell="1" allowOverlap="1" wp14:anchorId="69367746" wp14:editId="6B12C244">
+          <wp:simplePos x="0" y="0"/>
+          <wp:positionH relativeFrom="column">
+            <wp:posOffset>-265</wp:posOffset>
+          </wp:positionH>
+          <wp:positionV relativeFrom="paragraph">
+            <wp:posOffset>-15382</wp:posOffset>
+          </wp:positionV>
           <wp:extent cx="646219" cy="399665"/>
           <wp:effectExtent l="0" t="0" r="1905" b="0"/>
+          <wp:wrapSquare wrapText="bothSides"/>
           <wp:docPr id="63" name="Grafik 63"/>
           <wp:cNvGraphicFramePr>
             <a:graphicFrameLocks xmlns:a="http://schemas.openxmlformats.org/drawingml/2006/main" noChangeAspect="1"/>
@@ -45723,33 +46606,19 @@
               </pic:pic>
             </a:graphicData>
           </a:graphic>
-        </wp:inline>
+        </wp:anchor>
       </w:drawing>
     </w:r>
+  </w:p>
+  <w:p>
+    <w:pPr>
+      <w:pStyle w:val="Kopfzeile"/>
+    </w:pPr>
     <w:r>
       <w:tab/>
     </w:r>
     <w:r>
-      <w:tab/>
-    </w:r>
-    <w:r>
-      <w:tab/>
-    </w:r>
-    <w:r>
-      <w:tab/>
-    </w:r>
-    <w:r>
-      <w:tab/>
-    </w:r>
-    <w:r>
-      <w:tab/>
-    </w:r>
-    <w:r>
-      <w:tab/>
-    </w:r>
-    <w:r>
-      <w:tab/>
-      <w:t>Titel IPA</w:t>
+      <w:t>Inventurskript zum Abgleich von installierter Hardware mit einer  zentralen Datenbank</w:t>
     </w:r>
   </w:p>
   <w:p>
@@ -45789,9 +46658,17 @@
         <w:noProof/>
       </w:rPr>
       <w:drawing>
-        <wp:inline distT="0" distB="0" distL="0" distR="0" wp14:anchorId="090C0848" wp14:editId="2DA655E6">
+        <wp:anchor distT="0" distB="0" distL="114300" distR="114300" simplePos="0" relativeHeight="251662336" behindDoc="0" locked="0" layoutInCell="1" allowOverlap="1" wp14:anchorId="090C0848" wp14:editId="33EB7B8A">
+          <wp:simplePos x="0" y="0"/>
+          <wp:positionH relativeFrom="column">
+            <wp:posOffset>322</wp:posOffset>
+          </wp:positionH>
+          <wp:positionV relativeFrom="paragraph">
+            <wp:posOffset>-1687</wp:posOffset>
+          </wp:positionV>
           <wp:extent cx="646219" cy="399665"/>
           <wp:effectExtent l="0" t="0" r="1905" b="0"/>
+          <wp:wrapSquare wrapText="bothSides"/>
           <wp:docPr id="12" name="Grafik 12"/>
           <wp:cNvGraphicFramePr>
             <a:graphicFrameLocks xmlns:a="http://schemas.openxmlformats.org/drawingml/2006/main" noChangeAspect="1"/>
@@ -45827,16 +46704,32 @@
               </pic:pic>
             </a:graphicData>
           </a:graphic>
-        </wp:inline>
+        </wp:anchor>
       </w:drawing>
     </w:r>
     <w:r>
       <w:tab/>
     </w:r>
+  </w:p>
+  <w:p>
+    <w:pPr>
+      <w:pStyle w:val="Kopfzeile"/>
+    </w:pPr>
     <w:r>
-      <w:tab/>
-      <w:t>Titel IPA</w:t>
+      <w:t xml:space="preserve">Inventurskript zum Abgleich von installierter Hardware mit einer </w:t>
     </w:r>
+    <w:r>
+      <w:t xml:space="preserve"> </w:t>
+    </w:r>
+    <w:r>
+      <w:t>zentralen Datenbank</w:t>
+    </w:r>
+  </w:p>
+  <w:p>
+    <w:pPr>
+      <w:pStyle w:val="Kopfzeile"/>
+      <w:jc w:val="left"/>
+    </w:pPr>
   </w:p>
 </w:hdr>
 </file>
@@ -51191,6 +52084,7 @@
     <w:rsid w:val="00B10631"/>
     <w:rsid w:val="00D51BAF"/>
     <w:rsid w:val="00E717EC"/>
+    <w:rsid w:val="00F12E91"/>
     <w:rsid w:val="00F85491"/>
     <w:rsid w:val="00FF5B00"/>
   </w:rsids>
@@ -51946,15 +52840,6 @@
 </file>
 
 <file path=customXml/item1.xml><?xml version="1.0" encoding="utf-8"?>
-<?mso-contentType ?>
-<FormTemplates xmlns="http://schemas.microsoft.com/sharepoint/v3/contenttype/forms">
-  <Display>DocumentLibraryForm</Display>
-  <Edit>DocumentLibraryForm</Edit>
-  <New>DocumentLibraryForm</New>
-</FormTemplates>
-</file>
-
-<file path=customXml/item2.xml><?xml version="1.0" encoding="utf-8"?>
 <b:Sources xmlns:b="http://schemas.openxmlformats.org/officeDocument/2006/bibliography" xmlns="http://schemas.openxmlformats.org/officeDocument/2006/bibliography" SelectedStyle="\APASixthEditionOfficeOnline.xsl" StyleName="APA" Version="6">
   <b:Source>
     <b:Tag>Pes</b:Tag>
@@ -52330,18 +53215,7 @@
 </b:Sources>
 </file>
 
-<file path=customXml/item3.xml><?xml version="1.0" encoding="utf-8"?>
-<p:properties xmlns:p="http://schemas.microsoft.com/office/2006/metadata/properties" xmlns:xsi="http://www.w3.org/2001/XMLSchema-instance" xmlns:pc="http://schemas.microsoft.com/office/infopath/2007/PartnerControls">
-  <documentManagement>
-    <TaxCatchAll xmlns="bc24777f-78b6-4f3c-a73a-d5fa08e4d537" xsi:nil="true"/>
-    <lcf76f155ced4ddcb4097134ff3c332f xmlns="c9077d15-72ed-4fec-bcfe-3472729e9195">
-      <Terms xmlns="http://schemas.microsoft.com/office/infopath/2007/PartnerControls"/>
-    </lcf76f155ced4ddcb4097134ff3c332f>
-  </documentManagement>
-</p:properties>
-</file>
-
-<file path=customXml/item4.xml><?xml version="1.0" encoding="utf-8"?>
+<file path=customXml/item2.xml><?xml version="1.0" encoding="utf-8"?>
 <ct:contentTypeSchema xmlns:ct="http://schemas.microsoft.com/office/2006/metadata/contentType" xmlns:ma="http://schemas.microsoft.com/office/2006/metadata/properties/metaAttributes" ct:_="" ma:_="" ma:contentTypeName="Dokument" ma:contentTypeID="0x0101000E594130A2AF244FBF3F304D904ED593" ma:contentTypeVersion="18" ma:contentTypeDescription="Ein neues Dokument erstellen." ma:contentTypeScope="" ma:versionID="9c227ad3ab8d826471e210bb857ebfda">
   <xsd:schema xmlns:xsd="http://www.w3.org/2001/XMLSchema" xmlns:xs="http://www.w3.org/2001/XMLSchema" xmlns:p="http://schemas.microsoft.com/office/2006/metadata/properties" xmlns:ns2="c9077d15-72ed-4fec-bcfe-3472729e9195" xmlns:ns3="bc24777f-78b6-4f3c-a73a-d5fa08e4d537" targetNamespace="http://schemas.microsoft.com/office/2006/metadata/properties" ma:root="true" ma:fieldsID="2a0acd45fe6cc66a06723547185abeb0" ns2:_="" ns3:_="">
     <xsd:import namespace="c9077d15-72ed-4fec-bcfe-3472729e9195"/>
@@ -52596,18 +53470,49 @@
 </ct:contentTypeSchema>
 </file>
 
+<file path=customXml/item3.xml><?xml version="1.0" encoding="utf-8"?>
+<p:properties xmlns:p="http://schemas.microsoft.com/office/2006/metadata/properties" xmlns:xsi="http://www.w3.org/2001/XMLSchema-instance" xmlns:pc="http://schemas.microsoft.com/office/infopath/2007/PartnerControls">
+  <documentManagement>
+    <TaxCatchAll xmlns="bc24777f-78b6-4f3c-a73a-d5fa08e4d537" xsi:nil="true"/>
+    <lcf76f155ced4ddcb4097134ff3c332f xmlns="c9077d15-72ed-4fec-bcfe-3472729e9195">
+      <Terms xmlns="http://schemas.microsoft.com/office/infopath/2007/PartnerControls"/>
+    </lcf76f155ced4ddcb4097134ff3c332f>
+  </documentManagement>
+</p:properties>
+</file>
+
+<file path=customXml/item4.xml><?xml version="1.0" encoding="utf-8"?>
+<?mso-contentType ?>
+<FormTemplates xmlns="http://schemas.microsoft.com/sharepoint/v3/contenttype/forms">
+  <Display>DocumentLibraryForm</Display>
+  <Edit>DocumentLibraryForm</Edit>
+  <New>DocumentLibraryForm</New>
+</FormTemplates>
+</file>
+
 <file path=customXml/itemProps1.xml><?xml version="1.0" encoding="utf-8"?>
-<ds:datastoreItem xmlns:ds="http://schemas.openxmlformats.org/officeDocument/2006/customXml" ds:itemID="{691B9E7B-1F5D-4650-8E1E-7519107C4315}">
+<ds:datastoreItem xmlns:ds="http://schemas.openxmlformats.org/officeDocument/2006/customXml" ds:itemID="{4A2F8540-5004-423C-A661-03838419CB51}">
   <ds:schemaRefs>
-    <ds:schemaRef ds:uri="http://schemas.microsoft.com/sharepoint/v3/contenttype/forms"/>
+    <ds:schemaRef ds:uri="http://schemas.openxmlformats.org/officeDocument/2006/bibliography"/>
   </ds:schemaRefs>
 </ds:datastoreItem>
 </file>
 
 <file path=customXml/itemProps2.xml><?xml version="1.0" encoding="utf-8"?>
-<ds:datastoreItem xmlns:ds="http://schemas.openxmlformats.org/officeDocument/2006/customXml" ds:itemID="{4A2F8540-5004-423C-A661-03838419CB51}">
+<ds:datastoreItem xmlns:ds="http://schemas.openxmlformats.org/officeDocument/2006/customXml" ds:itemID="{26B821B1-DB57-412F-801F-E3F9A38BE314}">
   <ds:schemaRefs>
-    <ds:schemaRef ds:uri="http://schemas.openxmlformats.org/officeDocument/2006/bibliography"/>
+    <ds:schemaRef ds:uri="http://schemas.microsoft.com/office/2006/metadata/contentType"/>
+    <ds:schemaRef ds:uri="http://schemas.microsoft.com/office/2006/metadata/properties/metaAttributes"/>
+    <ds:schemaRef ds:uri="http://www.w3.org/2001/XMLSchema"/>
+    <ds:schemaRef ds:uri="http://schemas.microsoft.com/office/2006/metadata/properties"/>
+    <ds:schemaRef ds:uri="c9077d15-72ed-4fec-bcfe-3472729e9195"/>
+    <ds:schemaRef ds:uri="bc24777f-78b6-4f3c-a73a-d5fa08e4d537"/>
+    <ds:schemaRef ds:uri="http://schemas.microsoft.com/office/2006/documentManagement/types"/>
+    <ds:schemaRef ds:uri="http://schemas.microsoft.com/office/infopath/2007/PartnerControls"/>
+    <ds:schemaRef ds:uri="http://schemas.openxmlformats.org/package/2006/metadata/core-properties"/>
+    <ds:schemaRef ds:uri="http://purl.org/dc/elements/1.1/"/>
+    <ds:schemaRef ds:uri="http://purl.org/dc/terms/"/>
+    <ds:schemaRef ds:uri="http://schemas.microsoft.com/internal/obd"/>
   </ds:schemaRefs>
 </ds:datastoreItem>
 </file>
@@ -52624,20 +53529,9 @@
 </file>
 
 <file path=customXml/itemProps4.xml><?xml version="1.0" encoding="utf-8"?>
-<ds:datastoreItem xmlns:ds="http://schemas.openxmlformats.org/officeDocument/2006/customXml" ds:itemID="{26B821B1-DB57-412F-801F-E3F9A38BE314}">
+<ds:datastoreItem xmlns:ds="http://schemas.openxmlformats.org/officeDocument/2006/customXml" ds:itemID="{691B9E7B-1F5D-4650-8E1E-7519107C4315}">
   <ds:schemaRefs>
-    <ds:schemaRef ds:uri="http://schemas.microsoft.com/office/2006/metadata/contentType"/>
-    <ds:schemaRef ds:uri="http://schemas.microsoft.com/office/2006/metadata/properties/metaAttributes"/>
-    <ds:schemaRef ds:uri="http://www.w3.org/2001/XMLSchema"/>
-    <ds:schemaRef ds:uri="http://schemas.microsoft.com/office/2006/metadata/properties"/>
-    <ds:schemaRef ds:uri="c9077d15-72ed-4fec-bcfe-3472729e9195"/>
-    <ds:schemaRef ds:uri="bc24777f-78b6-4f3c-a73a-d5fa08e4d537"/>
-    <ds:schemaRef ds:uri="http://schemas.microsoft.com/office/2006/documentManagement/types"/>
-    <ds:schemaRef ds:uri="http://schemas.microsoft.com/office/infopath/2007/PartnerControls"/>
-    <ds:schemaRef ds:uri="http://schemas.openxmlformats.org/package/2006/metadata/core-properties"/>
-    <ds:schemaRef ds:uri="http://purl.org/dc/elements/1.1/"/>
-    <ds:schemaRef ds:uri="http://purl.org/dc/terms/"/>
-    <ds:schemaRef ds:uri="http://schemas.microsoft.com/internal/obd"/>
+    <ds:schemaRef ds:uri="http://schemas.microsoft.com/sharepoint/v3/contenttype/forms"/>
   </ds:schemaRefs>
 </ds:datastoreItem>
 </file>
</xml_diff>

<commit_message>
Changed Path to Imports, catch exception if module is not installed
</commit_message>
<xml_diff>
--- a/docs/IPA_YannickWernle_iLO.docx
+++ b/docs/IPA_YannickWernle_iLO.docx
@@ -30929,7 +30929,6 @@
           <w:szCs w:val="21"/>
           <w:lang w:val="en-US" w:eastAsia="de-CH"/>
         </w:rPr>
-        <w:lastRenderedPageBreak/>
         <w:t xml:space="preserve">        </w:t>
       </w:r>
       <w:r>
@@ -30973,6 +30972,7 @@
           <w:szCs w:val="21"/>
           <w:lang w:eastAsia="de-CH"/>
         </w:rPr>
+        <w:lastRenderedPageBreak/>
         <w:t>        }</w:t>
       </w:r>
     </w:p>
@@ -32364,7 +32364,6 @@
           <w:szCs w:val="16"/>
           <w:lang w:val="en-US" w:eastAsia="de-CH"/>
         </w:rPr>
-        <w:lastRenderedPageBreak/>
         <w:t>Get-HWInfofromILO -ServerPath &lt;string&gt; -Username &lt;string&gt; -Password &lt;string&gt; [Other Parameters]</w:t>
       </w:r>
     </w:p>
@@ -32388,6 +32387,7 @@
           <w:szCs w:val="16"/>
           <w:lang w:val="en-US" w:eastAsia="de-CH"/>
         </w:rPr>
+        <w:lastRenderedPageBreak/>
         <w:t>Get-HWInfofromILO -server &lt;array&gt; -Username &lt;string&gt; -Password &lt;string&gt; [Other Parameters]</w:t>
       </w:r>
     </w:p>
@@ -43323,14 +43323,89 @@
       </w:r>
     </w:p>
     <w:p/>
+    <w:p>
+      <w:pPr>
+        <w:pStyle w:val="berschrift3nummeriert"/>
+      </w:pPr>
+      <w:r>
+        <w:t>Sicherung des Passwortes</w:t>
+      </w:r>
+    </w:p>
+    <w:p>
+      <w:r>
+        <w:t xml:space="preserve">Passwörter sind sehr oft etwas empfindliches, womit sich viel Schaden anrichten lässt. Deswegen ist es Konvention, das Passwort zu verschlüsseln. In PowerShell kann das über </w:t>
+      </w:r>
+      <w:r>
+        <w:rPr>
+          <w:color w:val="FFFFFF" w:themeColor="background1"/>
+          <w:highlight w:val="black"/>
+        </w:rPr>
+        <w:t>Secure-Strings</w:t>
+      </w:r>
+      <w:r>
+        <w:t xml:space="preserve"> gelöst werden. In dem Fall dieser IPA gibt es zwei Wege, wie das Passwort gesetzt werden kann – entweder in einer Konfigurationsdatei (separat zur normalen)</w:t>
+      </w:r>
+      <w:r>
+        <w:t xml:space="preserve"> oder per Parameter. </w:t>
+      </w:r>
+    </w:p>
     <w:p/>
     <w:p>
       <w:r>
-        <w:t xml:space="preserve"> </w:t>
+        <w:t xml:space="preserve">Um die Sicherheit zu gewährleisten wird deswegen intern das Passwort immer als Secure-String gehandelt; Bei dem Start per Parameter ist die Eingabe in Form eines Secure-Strings, beim </w:t>
+      </w:r>
+      <w:r>
+        <w:lastRenderedPageBreak/>
+        <w:t>Auslesen aus einer Datei wird es von PlainText in einen SecureString konvertiert.</w:t>
+      </w:r>
+      <w:r>
+        <w:t xml:space="preserve"> D.h. sobald das Passwort sich im Scope des Moduls befindet, wird es sicher behandelt. </w:t>
+      </w:r>
+    </w:p>
+    <w:p>
+      <w:r>
+        <w:t>Das Passwort selbst ist nur relevant für die Anmeldung am Server, weshalb es dort wieder als PlainText zurückkonvertiert wird.</w:t>
       </w:r>
     </w:p>
     <w:p/>
+    <w:p>
+      <w:r>
+        <w:t>Die Speicherung als SecureString ist aber im Projektumfeld nicht unbedingt erforderlich, aus folgenden Gründen:</w:t>
+      </w:r>
+    </w:p>
+    <w:p>
+      <w:pPr>
+        <w:pStyle w:val="Listenabsatz"/>
+        <w:numPr>
+          <w:ilvl w:val="0"/>
+          <w:numId w:val="12"/>
+        </w:numPr>
+      </w:pPr>
+      <w:r>
+        <w:t>Ist man am Server, kann man direkt daran das Root-Passwort ablesen und kommt so ohne weiteres an das ILO-Interface,</w:t>
+      </w:r>
+    </w:p>
+    <w:p>
+      <w:pPr>
+        <w:pStyle w:val="Listenabsatz"/>
+        <w:numPr>
+          <w:ilvl w:val="0"/>
+          <w:numId w:val="12"/>
+        </w:numPr>
+      </w:pPr>
+      <w:r>
+        <w:t xml:space="preserve">Ist man wie am PSI in mehreren verschachtelten und abgesicherten Netzwerken, wo man nur mit Zwei-Faktor-Authentifizierung, zwei mal das Netzwerk wechseln, wo jedes Mal wieder ein Passwort eingegeben werden muss, ist man </w:t>
+      </w:r>
+      <w:r>
+        <w:t>im tiefsten Netzwerk (in dem sich die ILO-Server befinden) schon auf einem solchen Level an Sicherheit, dass alle 42 Maschinen das gleiche Standardisierte Passwort und denselben Benutzernamen haben.</w:t>
+      </w:r>
+    </w:p>
     <w:p/>
+    <w:p>
+      <w:r>
+        <w:t xml:space="preserve">Das Skript wird später als Service laufen, wobei dafür im Active-Directory das Login gespeichert werden könnte – in diesem Falle ist das Handling als SecureString sinnvoll, da es dort eine Schnittstelle gibt, durch die angegriffen werden könnte. </w:t>
+      </w:r>
+    </w:p>
     <w:p/>
     <w:p>
       <w:r>
@@ -43367,7 +43442,6 @@
         </w:numPr>
       </w:pPr>
       <w:r>
-        <w:lastRenderedPageBreak/>
         <w:t xml:space="preserve">Was, </w:t>
       </w:r>
     </w:p>
@@ -52082,6 +52156,7 @@
     <w:rsid w:val="007B606F"/>
     <w:rsid w:val="00A43C5A"/>
     <w:rsid w:val="00B10631"/>
+    <w:rsid w:val="00C233D2"/>
     <w:rsid w:val="00D51BAF"/>
     <w:rsid w:val="00E717EC"/>
     <w:rsid w:val="00F12E91"/>

</xml_diff>

<commit_message>
Added Help to Parameter
</commit_message>
<xml_diff>
--- a/docs/IPA_YannickWernle_iLO.docx
+++ b/docs/IPA_YannickWernle_iLO.docx
@@ -16651,8 +16651,8 @@
       <w:tblGrid>
         <w:gridCol w:w="3518"/>
         <w:gridCol w:w="730"/>
-        <w:gridCol w:w="4111"/>
-        <w:gridCol w:w="657"/>
+        <w:gridCol w:w="3690"/>
+        <w:gridCol w:w="1078"/>
       </w:tblGrid>
       <w:tr>
         <w:trPr>
@@ -16680,7 +16680,7 @@
         </w:tc>
         <w:tc>
           <w:tcPr>
-            <w:tcW w:w="4111" w:type="dxa"/>
+            <w:tcW w:w="3690" w:type="dxa"/>
           </w:tcPr>
           <w:p>
             <w:r>
@@ -16690,7 +16690,7 @@
         </w:tc>
         <w:tc>
           <w:tcPr>
-            <w:tcW w:w="657" w:type="dxa"/>
+            <w:tcW w:w="1078" w:type="dxa"/>
           </w:tcPr>
           <w:p>
             <w:r>
@@ -16750,7 +16750,7 @@
               </w:numPr>
             </w:pPr>
             <w:r>
-              <w:t>Testfälle überarbeiten</w:t>
+              <w:t>2er Expertenbesuch</w:t>
             </w:r>
           </w:p>
           <w:p>
@@ -16762,6 +16762,18 @@
               </w:numPr>
             </w:pPr>
             <w:r>
+              <w:t>Testfälle überarbeiten</w:t>
+            </w:r>
+          </w:p>
+          <w:p>
+            <w:pPr>
+              <w:pStyle w:val="Listenabsatz"/>
+              <w:numPr>
+                <w:ilvl w:val="0"/>
+                <w:numId w:val="9"/>
+              </w:numPr>
+            </w:pPr>
+            <w:r>
               <w:t>Arbeitsjournal</w:t>
             </w:r>
           </w:p>
@@ -16772,7 +16784,10 @@
           </w:tcPr>
           <w:p>
             <w:r>
-              <w:t>6h</w:t>
+              <w:t>5</w:t>
+            </w:r>
+            <w:r>
+              <w:t>h</w:t>
             </w:r>
           </w:p>
           <w:p/>
@@ -16781,14 +16796,81 @@
           <w:p/>
           <w:p>
             <w:r>
+              <w:t>1h</w:t>
+            </w:r>
+          </w:p>
+          <w:p>
+            <w:r>
               <w:t>2h</w:t>
             </w:r>
           </w:p>
-        </w:tc>
-        <w:tc>
-          <w:tcPr>
-            <w:tcW w:w="4111" w:type="dxa"/>
-          </w:tcPr>
+          <w:p>
+            <w:r>
+              <w:t>0.3h</w:t>
+            </w:r>
+          </w:p>
+        </w:tc>
+        <w:tc>
+          <w:tcPr>
+            <w:tcW w:w="3690" w:type="dxa"/>
+          </w:tcPr>
+          <w:p>
+            <w:pPr>
+              <w:pStyle w:val="Listenabsatz"/>
+              <w:numPr>
+                <w:ilvl w:val="0"/>
+                <w:numId w:val="29"/>
+              </w:numPr>
+            </w:pPr>
+            <w:r>
+              <w:t xml:space="preserve">Fehlerbehandlung </w:t>
+            </w:r>
+          </w:p>
+          <w:p>
+            <w:pPr>
+              <w:pStyle w:val="Listenabsatz"/>
+              <w:numPr>
+                <w:ilvl w:val="0"/>
+                <w:numId w:val="29"/>
+              </w:numPr>
+            </w:pPr>
+            <w:r>
+              <w:t>Expertenbesuch</w:t>
+            </w:r>
+          </w:p>
+          <w:p>
+            <w:pPr>
+              <w:pStyle w:val="Listenabsatz"/>
+              <w:numPr>
+                <w:ilvl w:val="0"/>
+                <w:numId w:val="29"/>
+              </w:numPr>
+            </w:pPr>
+            <w:r>
+              <w:t>Testfälle überarbeiten</w:t>
+            </w:r>
+          </w:p>
+          <w:p>
+            <w:pPr>
+              <w:pStyle w:val="Listenabsatz"/>
+              <w:numPr>
+                <w:ilvl w:val="0"/>
+                <w:numId w:val="29"/>
+              </w:numPr>
+            </w:pPr>
+            <w:r>
+              <w:t>Fix SecureString</w:t>
+            </w:r>
+          </w:p>
+          <w:p>
+            <w:pPr>
+              <w:pStyle w:val="Listenabsatz"/>
+              <w:numPr>
+                <w:ilvl w:val="0"/>
+                <w:numId w:val="29"/>
+              </w:numPr>
+            </w:pPr>
+          </w:p>
           <w:p>
             <w:pPr>
               <w:ind w:left="284" w:hanging="284"/>
@@ -16797,12 +16879,39 @@
         </w:tc>
         <w:tc>
           <w:tcPr>
-            <w:tcW w:w="657" w:type="dxa"/>
+            <w:tcW w:w="1078" w:type="dxa"/>
           </w:tcPr>
           <w:p>
             <w:pPr>
               <w:jc w:val="both"/>
             </w:pPr>
+            <w:r>
+              <w:t>3</w:t>
+            </w:r>
+            <w:r>
+              <w:t>,5h</w:t>
+            </w:r>
+          </w:p>
+          <w:p>
+            <w:pPr>
+              <w:jc w:val="both"/>
+            </w:pPr>
+            <w:r>
+              <w:t>0.75h</w:t>
+            </w:r>
+          </w:p>
+          <w:p>
+            <w:pPr>
+              <w:jc w:val="both"/>
+            </w:pPr>
+          </w:p>
+          <w:p>
+            <w:pPr>
+              <w:jc w:val="both"/>
+            </w:pPr>
+            <w:r>
+              <w:t>0.25h</w:t>
+            </w:r>
           </w:p>
         </w:tc>
       </w:tr>
@@ -16850,7 +16959,7 @@
         </w:tc>
         <w:tc>
           <w:tcPr>
-            <w:tcW w:w="4111" w:type="dxa"/>
+            <w:tcW w:w="3690" w:type="dxa"/>
           </w:tcPr>
           <w:p>
             <w:pPr>
@@ -16870,7 +16979,7 @@
         </w:tc>
         <w:tc>
           <w:tcPr>
-            <w:tcW w:w="657" w:type="dxa"/>
+            <w:tcW w:w="1078" w:type="dxa"/>
           </w:tcPr>
           <w:p>
             <w:pPr>
@@ -16914,7 +17023,7 @@
         </w:tc>
         <w:tc>
           <w:tcPr>
-            <w:tcW w:w="4111" w:type="dxa"/>
+            <w:tcW w:w="3690" w:type="dxa"/>
           </w:tcPr>
           <w:p>
             <w:r>
@@ -16924,7 +17033,7 @@
         </w:tc>
         <w:tc>
           <w:tcPr>
-            <w:tcW w:w="657" w:type="dxa"/>
+            <w:tcW w:w="1078" w:type="dxa"/>
           </w:tcPr>
           <w:p/>
         </w:tc>
@@ -17066,10 +17175,42 @@
             <w:pPr>
               <w:ind w:left="284" w:hanging="284"/>
               <w:rPr>
-                <w:b/>
                 <w:bCs/>
               </w:rPr>
             </w:pPr>
+            <w:r>
+              <w:rPr>
+                <w:bCs/>
+              </w:rPr>
+              <w:t>Am Morgen habe ich heute vor allem bei der Fehlerbehandlung gearbeitet: D.h. ich habe vor try-catches eingebaut und die vorhersehbarsten Fälle abgefangen. Ausserdem war das zweite Gespräch mit dem Expert, welches wie ich finde gut gelaufen ist – Helge und der HEX schienen ziemlich zufrieden zu sein mit meinem Code und meiner Dokumentation und haben keine grösseren Probleme und Schwachstellen finden können. Weiteres dazu im Protokoll im Anhang (10.2).</w:t>
+            </w:r>
+          </w:p>
+          <w:p>
+            <w:pPr>
+              <w:ind w:left="284" w:hanging="284"/>
+              <w:rPr>
+                <w:bCs/>
+              </w:rPr>
+            </w:pPr>
+          </w:p>
+          <w:p>
+            <w:pPr>
+              <w:rPr>
+                <w:bCs/>
+              </w:rPr>
+            </w:pPr>
+            <w:r>
+              <w:rPr>
+                <w:bCs/>
+              </w:rPr>
+              <w:t>Die Fehlerbehandlung selbst war teils relativ umständlich, da ich alles von Hand testen musste und es schwer war, alle verschiedenen Fälle zu berücksichtigen. Aus diesem Grund habe ich mit dazu entschlossen, am Nachmittag meine Testfälle zu überarbeiten – in der Planung waren dies noch wenige</w:t>
+            </w:r>
+            <w:r>
+              <w:rPr>
+                <w:bCs/>
+              </w:rPr>
+              <w:t xml:space="preserve"> und allgemein gehalten, da ich nicht genau abschätzen konnte, was ich wie implementieren würde. Jetzt am Ende des Projektes kann ich das relativ genau abschätzen und habe sie deswegen angepasst – ausserdem konnte ich so besser die Fehlerbehandlung testen und Details hinzufügen.</w:t>
+            </w:r>
           </w:p>
           <w:p>
             <w:pPr>
@@ -17220,6 +17361,7 @@
           </w:tcPr>
           <w:p>
             <w:r>
+              <w:lastRenderedPageBreak/>
               <w:t>Recherchen:</w:t>
             </w:r>
           </w:p>
@@ -22023,7 +22165,10 @@
               <w:t xml:space="preserve">Get-Help </w:t>
             </w:r>
             <w:r>
-              <w:t>Get-DataFromILO</w:t>
+              <w:t>Get-</w:t>
+            </w:r>
+            <w:r>
+              <w:t>HWInfoFromILO</w:t>
             </w:r>
           </w:p>
         </w:tc>
@@ -22046,7 +22191,275 @@
           </w:tcPr>
           <w:p>
             <w:r>
-              <w:t>Die Hilfeseite wird angezeigt.</w:t>
+              <w:t>Die Hilfeseite wird angezeigt</w:t>
+            </w:r>
+            <w:r>
+              <w:t>:</w:t>
+            </w:r>
+            <w:r>
+              <w:br/>
+              <w:t>NAME</w:t>
+            </w:r>
+          </w:p>
+          <w:p>
+            <w:pPr>
+              <w:rPr>
+                <w:lang w:val="en-US"/>
+              </w:rPr>
+            </w:pPr>
+            <w:r>
+              <w:rPr>
+                <w:lang w:val="en-US"/>
+              </w:rPr>
+              <w:t>Get-HWInf</w:t>
+            </w:r>
+            <w:r>
+              <w:rPr>
+                <w:lang w:val="en-US"/>
+              </w:rPr>
+              <w:t>oFromILO</w:t>
+            </w:r>
+          </w:p>
+          <w:p>
+            <w:pPr>
+              <w:rPr>
+                <w:lang w:val="en-US"/>
+              </w:rPr>
+            </w:pPr>
+            <w:r>
+              <w:rPr>
+                <w:lang w:val="en-US"/>
+              </w:rPr>
+              <w:t>SYNOPSIS</w:t>
+            </w:r>
+          </w:p>
+          <w:p>
+            <w:pPr>
+              <w:rPr>
+                <w:lang w:val="en-US"/>
+              </w:rPr>
+            </w:pPr>
+            <w:r>
+              <w:rPr>
+                <w:lang w:val="en-US"/>
+              </w:rPr>
+              <w:t>[…]</w:t>
+            </w:r>
+          </w:p>
+          <w:p>
+            <w:pPr>
+              <w:rPr>
+                <w:lang w:val="en-US"/>
+              </w:rPr>
+            </w:pPr>
+            <w:r>
+              <w:rPr>
+                <w:lang w:val="en-US"/>
+              </w:rPr>
+              <w:t>SYNTAX</w:t>
+            </w:r>
+          </w:p>
+          <w:p>
+            <w:pPr>
+              <w:rPr>
+                <w:lang w:val="en-US"/>
+              </w:rPr>
+            </w:pPr>
+            <w:r>
+              <w:rPr>
+                <w:lang w:val="en-US"/>
+              </w:rPr>
+              <w:t>[…]</w:t>
+            </w:r>
+          </w:p>
+        </w:tc>
+      </w:tr>
+    </w:tbl>
+    <w:p>
+      <w:pPr>
+        <w:rPr>
+          <w:lang w:val="en-US"/>
+        </w:rPr>
+      </w:pPr>
+    </w:p>
+    <w:tbl>
+      <w:tblPr>
+        <w:tblStyle w:val="PSITabelle1"/>
+        <w:tblW w:w="0" w:type="auto"/>
+        <w:tblLook w:val="04A0" w:firstRow="1" w:lastRow="0" w:firstColumn="1" w:lastColumn="0" w:noHBand="0" w:noVBand="1"/>
+      </w:tblPr>
+      <w:tblGrid>
+        <w:gridCol w:w="2254"/>
+        <w:gridCol w:w="2254"/>
+        <w:gridCol w:w="2254"/>
+        <w:gridCol w:w="2254"/>
+      </w:tblGrid>
+      <w:tr>
+        <w:trPr>
+          <w:cnfStyle w:val="100000000000" w:firstRow="1" w:lastRow="0" w:firstColumn="0" w:lastColumn="0" w:oddVBand="0" w:evenVBand="0" w:oddHBand="0" w:evenHBand="0" w:firstRowFirstColumn="0" w:firstRowLastColumn="0" w:lastRowFirstColumn="0" w:lastRowLastColumn="0"/>
+        </w:trPr>
+        <w:tc>
+          <w:tcPr>
+            <w:tcW w:w="2254" w:type="dxa"/>
+          </w:tcPr>
+          <w:p>
+            <w:r>
+              <w:t>Testfall:</w:t>
+            </w:r>
+          </w:p>
+        </w:tc>
+        <w:tc>
+          <w:tcPr>
+            <w:tcW w:w="2254" w:type="dxa"/>
+          </w:tcPr>
+          <w:p>
+            <w:r>
+              <w:t>TF-02</w:t>
+            </w:r>
+          </w:p>
+        </w:tc>
+        <w:tc>
+          <w:tcPr>
+            <w:tcW w:w="2254" w:type="dxa"/>
+          </w:tcPr>
+          <w:p>
+            <w:r>
+              <w:t>Anforderung:</w:t>
+            </w:r>
+          </w:p>
+        </w:tc>
+        <w:tc>
+          <w:tcPr>
+            <w:tcW w:w="2254" w:type="dxa"/>
+          </w:tcPr>
+          <w:p>
+            <w:r>
+              <w:t>ANF-02</w:t>
+            </w:r>
+          </w:p>
+        </w:tc>
+      </w:tr>
+      <w:tr>
+        <w:tc>
+          <w:tcPr>
+            <w:tcW w:w="2254" w:type="dxa"/>
+          </w:tcPr>
+          <w:p>
+            <w:r>
+              <w:t>Testart</w:t>
+            </w:r>
+          </w:p>
+        </w:tc>
+        <w:tc>
+          <w:tcPr>
+            <w:tcW w:w="6762" w:type="dxa"/>
+            <w:gridSpan w:val="3"/>
+          </w:tcPr>
+          <w:p>
+            <w:r>
+              <w:t>Funktionaler Test</w:t>
+            </w:r>
+          </w:p>
+        </w:tc>
+      </w:tr>
+      <w:tr>
+        <w:tc>
+          <w:tcPr>
+            <w:tcW w:w="2254" w:type="dxa"/>
+          </w:tcPr>
+          <w:p>
+            <w:r>
+              <w:t>Beschrieb</w:t>
+            </w:r>
+          </w:p>
+        </w:tc>
+        <w:tc>
+          <w:tcPr>
+            <w:tcW w:w="6762" w:type="dxa"/>
+            <w:gridSpan w:val="3"/>
+          </w:tcPr>
+          <w:p>
+            <w:r>
+              <w:t xml:space="preserve">Benutzer </w:t>
+            </w:r>
+            <w:r>
+              <w:t>kann Hilfe anzeigen lassen</w:t>
+            </w:r>
+          </w:p>
+        </w:tc>
+      </w:tr>
+      <w:tr>
+        <w:tc>
+          <w:tcPr>
+            <w:tcW w:w="2254" w:type="dxa"/>
+          </w:tcPr>
+          <w:p>
+            <w:r>
+              <w:t>Voraussetzungen</w:t>
+            </w:r>
+          </w:p>
+        </w:tc>
+        <w:tc>
+          <w:tcPr>
+            <w:tcW w:w="6762" w:type="dxa"/>
+            <w:gridSpan w:val="3"/>
+          </w:tcPr>
+          <w:p>
+            <w:r>
+              <w:t>Skript ist gestartet</w:t>
+            </w:r>
+          </w:p>
+        </w:tc>
+      </w:tr>
+      <w:tr>
+        <w:tc>
+          <w:tcPr>
+            <w:tcW w:w="2254" w:type="dxa"/>
+          </w:tcPr>
+          <w:p>
+            <w:r>
+              <w:t>Testschritte</w:t>
+            </w:r>
+          </w:p>
+        </w:tc>
+        <w:tc>
+          <w:tcPr>
+            <w:tcW w:w="6762" w:type="dxa"/>
+            <w:gridSpan w:val="3"/>
+          </w:tcPr>
+          <w:p>
+            <w:pPr>
+              <w:pStyle w:val="Listenabsatz"/>
+              <w:numPr>
+                <w:ilvl w:val="0"/>
+                <w:numId w:val="20"/>
+              </w:numPr>
+            </w:pPr>
+            <w:r>
+              <w:t>Get-DataFromILO -Path 0</w:t>
+            </w:r>
+          </w:p>
+        </w:tc>
+      </w:tr>
+      <w:tr>
+        <w:tc>
+          <w:tcPr>
+            <w:tcW w:w="2254" w:type="dxa"/>
+          </w:tcPr>
+          <w:p>
+            <w:r>
+              <w:t>Erwartetes Ergebnis</w:t>
+            </w:r>
+          </w:p>
+        </w:tc>
+        <w:tc>
+          <w:tcPr>
+            <w:tcW w:w="6762" w:type="dxa"/>
+            <w:gridSpan w:val="3"/>
+          </w:tcPr>
+          <w:p>
+            <w:r>
+              <w:t>Die Hilfeseite über Parameter wird angezeigt und auf den Fehler hingewiesen, dass der Pfad nicht richtig ist.</w:t>
             </w:r>
           </w:p>
         </w:tc>
@@ -22085,7 +22498,7 @@
           </w:tcPr>
           <w:p>
             <w:r>
-              <w:t>TF-02</w:t>
+              <w:t>TF-03</w:t>
             </w:r>
           </w:p>
         </w:tc>
@@ -22105,7 +22518,10 @@
           </w:tcPr>
           <w:p>
             <w:r>
-              <w:t>ANF-02</w:t>
+              <w:t>ANF-03</w:t>
+            </w:r>
+            <w:r>
+              <w:t>, ANF-05</w:t>
             </w:r>
           </w:p>
         </w:tc>
@@ -22177,7 +22593,7 @@
           </w:tcPr>
           <w:p>
             <w:r>
-              <w:t>Skript ist gestartet</w:t>
+              <w:t>Skript ist gestartet &amp; Konfiguration vorhanden, Loglevel ist keine Zahl</w:t>
             </w:r>
           </w:p>
         </w:tc>
@@ -22203,16 +22619,31 @@
               <w:pStyle w:val="Listenabsatz"/>
               <w:numPr>
                 <w:ilvl w:val="0"/>
-                <w:numId w:val="20"/>
+                <w:numId w:val="21"/>
               </w:numPr>
-            </w:pPr>
-            <w:r>
-              <w:t>Get-DataFromILO -Path 0</w:t>
+              <w:rPr>
+                <w:lang w:val="en-US"/>
+              </w:rPr>
+            </w:pPr>
+            <w:r>
+              <w:rPr>
+                <w:lang w:val="en-US"/>
+              </w:rPr>
+              <w:t>Get-DataFromILO -Path C:\P</w:t>
+            </w:r>
+            <w:r>
+              <w:rPr>
+                <w:lang w:val="en-US"/>
+              </w:rPr>
+              <w:t>athToConfig</w:t>
             </w:r>
           </w:p>
         </w:tc>
       </w:tr>
       <w:tr>
+        <w:trPr>
+          <w:trHeight w:val="368"/>
+        </w:trPr>
         <w:tc>
           <w:tcPr>
             <w:tcW w:w="2254" w:type="dxa"/>
@@ -22230,7 +22661,7 @@
           </w:tcPr>
           <w:p>
             <w:r>
-              <w:t>Die Hilfeseite über Parameter wird angezeigt und auf den Fehler hingewiesen, dass der Pfad nicht richtig ist.</w:t>
+              <w:t>Die Hilfeseite über Parameter wird angezeigt und auf den Fehler hingewiesen, dass der Loglevel keine Zahl sein kann.</w:t>
             </w:r>
           </w:p>
         </w:tc>
@@ -22269,7 +22700,10 @@
           </w:tcPr>
           <w:p>
             <w:r>
-              <w:t>TF-03</w:t>
+              <w:t>TF-0</w:t>
+            </w:r>
+            <w:r>
+              <w:t>4</w:t>
             </w:r>
           </w:p>
         </w:tc>
@@ -22289,10 +22723,10 @@
           </w:tcPr>
           <w:p>
             <w:r>
-              <w:t>ANF-03</w:t>
-            </w:r>
-            <w:r>
-              <w:t>, ANF-05</w:t>
+              <w:t>ANF-0</w:t>
+            </w:r>
+            <w:r>
+              <w:t>6</w:t>
             </w:r>
           </w:p>
         </w:tc>
@@ -22341,7 +22775,7 @@
               <w:t xml:space="preserve">Benutzer </w:t>
             </w:r>
             <w:r>
-              <w:t>kann Hilfe anzeigen lassen</w:t>
+              <w:t>kann eine Leere Konfiguration generieren</w:t>
             </w:r>
           </w:p>
         </w:tc>
@@ -22353,6 +22787,7 @@
           </w:tcPr>
           <w:p>
             <w:r>
+              <w:lastRenderedPageBreak/>
               <w:t>Voraussetzungen</w:t>
             </w:r>
           </w:p>
@@ -22364,7 +22799,10 @@
           </w:tcPr>
           <w:p>
             <w:r>
-              <w:t>Skript ist gestartet &amp; Konfiguration vorhanden, Loglevel ist keine Zahl</w:t>
+              <w:t>Skript ist gestartet</w:t>
+            </w:r>
+            <w:r>
+              <w:t>, keine Konfigurationsdatei hinterlegt.</w:t>
             </w:r>
           </w:p>
         </w:tc>
@@ -22390,31 +22828,34 @@
               <w:pStyle w:val="Listenabsatz"/>
               <w:numPr>
                 <w:ilvl w:val="0"/>
-                <w:numId w:val="21"/>
+                <w:numId w:val="22"/>
               </w:numPr>
+            </w:pPr>
+            <w:r>
               <w:rPr>
                 <w:lang w:val="en-US"/>
               </w:rPr>
-            </w:pPr>
-            <w:r>
-              <w:rPr>
-                <w:lang w:val="en-US"/>
-              </w:rPr>
-              <w:t>Get-DataFromILO -Path C:\P</w:t>
-            </w:r>
-            <w:r>
-              <w:rPr>
-                <w:lang w:val="en-US"/>
-              </w:rPr>
-              <w:t>athToConfig</w:t>
+              <w:t>Get-DataFromILO</w:t>
+            </w:r>
+          </w:p>
+          <w:p>
+            <w:pPr>
+              <w:pStyle w:val="Listenabsatz"/>
+              <w:numPr>
+                <w:ilvl w:val="0"/>
+                <w:numId w:val="22"/>
+              </w:numPr>
+            </w:pPr>
+            <w:r>
+              <w:t xml:space="preserve">Aus Optionen “Generate empty </w:t>
+            </w:r>
+            <w:r>
+              <w:t>config» wählen</w:t>
             </w:r>
           </w:p>
         </w:tc>
       </w:tr>
       <w:tr>
-        <w:trPr>
-          <w:trHeight w:val="368"/>
-        </w:trPr>
         <w:tc>
           <w:tcPr>
             <w:tcW w:w="2254" w:type="dxa"/>
@@ -22432,7 +22873,7 @@
           </w:tcPr>
           <w:p>
             <w:r>
-              <w:t>Die Hilfeseite über Parameter wird angezeigt und auf den Fehler hingewiesen, dass der Loglevel keine Zahl sein kann.</w:t>
+              <w:t>Leere Konfigurationsdatei «config.json» wird erstellt.</w:t>
             </w:r>
           </w:p>
         </w:tc>
@@ -22474,7 +22915,7 @@
               <w:t>TF-0</w:t>
             </w:r>
             <w:r>
-              <w:t>4</w:t>
+              <w:t>5</w:t>
             </w:r>
           </w:p>
         </w:tc>
@@ -22497,7 +22938,7 @@
               <w:t>ANF-0</w:t>
             </w:r>
             <w:r>
-              <w:t>6</w:t>
+              <w:t>7</w:t>
             </w:r>
           </w:p>
         </w:tc>
@@ -22546,7 +22987,7 @@
               <w:t xml:space="preserve">Benutzer </w:t>
             </w:r>
             <w:r>
-              <w:t>kann eine Leere Konfiguration generieren</w:t>
+              <w:t>kann eine Konfiguration generieren, welche Beispieldaten beinhaltet</w:t>
             </w:r>
           </w:p>
         </w:tc>
@@ -22569,10 +23010,7 @@
           </w:tcPr>
           <w:p>
             <w:r>
-              <w:t>Skript ist gestartet</w:t>
-            </w:r>
-            <w:r>
-              <w:t>, keine Konfigurationsdatei hinterlegt.</w:t>
+              <w:t>Skript ist gestartet, keine Konfigurationsdatei hinterlegt.</w:t>
             </w:r>
           </w:p>
         </w:tc>
@@ -22598,7 +23036,7 @@
               <w:pStyle w:val="Listenabsatz"/>
               <w:numPr>
                 <w:ilvl w:val="0"/>
-                <w:numId w:val="22"/>
+                <w:numId w:val="23"/>
               </w:numPr>
             </w:pPr>
             <w:r>
@@ -22613,14 +23051,14 @@
               <w:pStyle w:val="Listenabsatz"/>
               <w:numPr>
                 <w:ilvl w:val="0"/>
-                <w:numId w:val="22"/>
+                <w:numId w:val="23"/>
               </w:numPr>
             </w:pPr>
             <w:r>
-              <w:t xml:space="preserve">Aus Optionen “Generate empty </w:t>
-            </w:r>
-            <w:r>
-              <w:t>config» wählen</w:t>
+              <w:t xml:space="preserve">Aus Optionen “Generate </w:t>
+            </w:r>
+            <w:r>
+              <w:t>dummy-config» wählen</w:t>
             </w:r>
           </w:p>
         </w:tc>
@@ -22643,7 +23081,13 @@
           </w:tcPr>
           <w:p>
             <w:r>
-              <w:t>Leere Konfigurationsdatei «config.json» wird erstellt.</w:t>
+              <w:t>Konfigurationsdatei «config.json» wird erstellt</w:t>
+            </w:r>
+            <w:r>
+              <w:t xml:space="preserve"> und enthält Beispieldaten</w:t>
+            </w:r>
+            <w:r>
+              <w:t>.</w:t>
             </w:r>
           </w:p>
         </w:tc>
@@ -22685,7 +23129,7 @@
               <w:t>TF-0</w:t>
             </w:r>
             <w:r>
-              <w:t>5</w:t>
+              <w:t>6</w:t>
             </w:r>
           </w:p>
         </w:tc>
@@ -22705,10 +23149,7 @@
           </w:tcPr>
           <w:p>
             <w:r>
-              <w:t>ANF-0</w:t>
-            </w:r>
-            <w:r>
-              <w:t>7</w:t>
+              <w:t>ANF-07</w:t>
             </w:r>
           </w:p>
         </w:tc>
@@ -22754,10 +23195,7 @@
           </w:tcPr>
           <w:p>
             <w:r>
-              <w:t xml:space="preserve">Benutzer </w:t>
-            </w:r>
-            <w:r>
-              <w:t>kann eine Konfiguration generieren, welche Beispieldaten beinhaltet</w:t>
+              <w:t>Benutzer kann komplettes Skript ausführen mit Verbindung zum Inventory.</w:t>
             </w:r>
           </w:p>
         </w:tc>
@@ -22780,7 +23218,13 @@
           </w:tcPr>
           <w:p>
             <w:r>
-              <w:t>Skript ist gestartet, keine Konfigurationsdatei hinterlegt.</w:t>
+              <w:t>Skript ist gestartet,</w:t>
+            </w:r>
+            <w:r>
+              <w:t xml:space="preserve"> eine richtige Konfigurationsdatei ist hinterlegt, Inventory ist erreichbar</w:t>
+            </w:r>
+            <w:r>
+              <w:t>.</w:t>
             </w:r>
           </w:p>
         </w:tc>
@@ -22806,14 +23250,11 @@
               <w:pStyle w:val="Listenabsatz"/>
               <w:numPr>
                 <w:ilvl w:val="0"/>
-                <w:numId w:val="23"/>
+                <w:numId w:val="24"/>
               </w:numPr>
             </w:pPr>
             <w:r>
-              <w:rPr>
-                <w:lang w:val="en-US"/>
-              </w:rPr>
-              <w:t>Get-DataFromILO</w:t>
+              <w:t>Option in Konfig «Suchstring» und «Field_Inventory» sind auf «sf-sioc-cs» und «Hostname_Mngt» gesetzt.</w:t>
             </w:r>
           </w:p>
           <w:p>
@@ -22821,14 +23262,17 @@
               <w:pStyle w:val="Listenabsatz"/>
               <w:numPr>
                 <w:ilvl w:val="0"/>
-                <w:numId w:val="23"/>
+                <w:numId w:val="24"/>
               </w:numPr>
             </w:pPr>
             <w:r>
-              <w:t xml:space="preserve">Aus Optionen “Generate </w:t>
-            </w:r>
-            <w:r>
-              <w:t>dummy-config» wählen</w:t>
+              <w:t>Get-</w:t>
+            </w:r>
+            <w:r>
+              <w:t>DataFromILO</w:t>
+            </w:r>
+            <w:r>
+              <w:t xml:space="preserve"> -Path</w:t>
             </w:r>
           </w:p>
         </w:tc>
@@ -22851,13 +23295,10 @@
           </w:tcPr>
           <w:p>
             <w:r>
-              <w:t>Konfigurationsdatei «config.json» wird erstellt</w:t>
-            </w:r>
-            <w:r>
-              <w:t xml:space="preserve"> und enthält Beispieldaten</w:t>
-            </w:r>
-            <w:r>
-              <w:t>.</w:t>
+              <w:t>Es werden die Servernamen aus Inventory abgefragt, in ein .json-File zwischengespeichert. Danach wird anhand der Hostnamen ein Pingtest durchgeführt --&gt; als Resultat werden ein report.json und report.csv generiert.</w:t>
+            </w:r>
+            <w:r>
+              <w:t xml:space="preserve"> Das Resultat enthählt MAC-Adressen und Seriennummern.</w:t>
             </w:r>
           </w:p>
         </w:tc>
@@ -22899,217 +23340,6 @@
               <w:t>TF-0</w:t>
             </w:r>
             <w:r>
-              <w:t>6</w:t>
-            </w:r>
-          </w:p>
-        </w:tc>
-        <w:tc>
-          <w:tcPr>
-            <w:tcW w:w="2254" w:type="dxa"/>
-          </w:tcPr>
-          <w:p>
-            <w:r>
-              <w:t>Anforderung:</w:t>
-            </w:r>
-          </w:p>
-        </w:tc>
-        <w:tc>
-          <w:tcPr>
-            <w:tcW w:w="2254" w:type="dxa"/>
-          </w:tcPr>
-          <w:p>
-            <w:r>
-              <w:t>ANF-07</w:t>
-            </w:r>
-          </w:p>
-        </w:tc>
-      </w:tr>
-      <w:tr>
-        <w:tc>
-          <w:tcPr>
-            <w:tcW w:w="2254" w:type="dxa"/>
-          </w:tcPr>
-          <w:p>
-            <w:r>
-              <w:t>Testart</w:t>
-            </w:r>
-          </w:p>
-        </w:tc>
-        <w:tc>
-          <w:tcPr>
-            <w:tcW w:w="6762" w:type="dxa"/>
-            <w:gridSpan w:val="3"/>
-          </w:tcPr>
-          <w:p>
-            <w:r>
-              <w:t>Funktionaler Test</w:t>
-            </w:r>
-          </w:p>
-        </w:tc>
-      </w:tr>
-      <w:tr>
-        <w:tc>
-          <w:tcPr>
-            <w:tcW w:w="2254" w:type="dxa"/>
-          </w:tcPr>
-          <w:p>
-            <w:r>
-              <w:t>Beschrieb</w:t>
-            </w:r>
-          </w:p>
-        </w:tc>
-        <w:tc>
-          <w:tcPr>
-            <w:tcW w:w="6762" w:type="dxa"/>
-            <w:gridSpan w:val="3"/>
-          </w:tcPr>
-          <w:p>
-            <w:r>
-              <w:t>Benutzer kann komplettes Skript ausführen mit Verbindung zum Inventory.</w:t>
-            </w:r>
-          </w:p>
-        </w:tc>
-      </w:tr>
-      <w:tr>
-        <w:tc>
-          <w:tcPr>
-            <w:tcW w:w="2254" w:type="dxa"/>
-          </w:tcPr>
-          <w:p>
-            <w:r>
-              <w:t>Voraussetzungen</w:t>
-            </w:r>
-          </w:p>
-        </w:tc>
-        <w:tc>
-          <w:tcPr>
-            <w:tcW w:w="6762" w:type="dxa"/>
-            <w:gridSpan w:val="3"/>
-          </w:tcPr>
-          <w:p>
-            <w:r>
-              <w:t>Skript ist gestartet,</w:t>
-            </w:r>
-            <w:r>
-              <w:t xml:space="preserve"> eine richtige Konfigurationsdatei ist hinterlegt, Inventory ist erreichbar</w:t>
-            </w:r>
-            <w:r>
-              <w:t>.</w:t>
-            </w:r>
-          </w:p>
-        </w:tc>
-      </w:tr>
-      <w:tr>
-        <w:tc>
-          <w:tcPr>
-            <w:tcW w:w="2254" w:type="dxa"/>
-          </w:tcPr>
-          <w:p>
-            <w:r>
-              <w:t>Testschritte</w:t>
-            </w:r>
-          </w:p>
-        </w:tc>
-        <w:tc>
-          <w:tcPr>
-            <w:tcW w:w="6762" w:type="dxa"/>
-            <w:gridSpan w:val="3"/>
-          </w:tcPr>
-          <w:p>
-            <w:pPr>
-              <w:pStyle w:val="Listenabsatz"/>
-              <w:numPr>
-                <w:ilvl w:val="0"/>
-                <w:numId w:val="24"/>
-              </w:numPr>
-            </w:pPr>
-            <w:r>
-              <w:t>Option in Konfig «Suchstring» und «Field_Inventory» sind auf «sf-sioc-cs» und «Hostname_Mngt» gesetzt.</w:t>
-            </w:r>
-          </w:p>
-          <w:p>
-            <w:pPr>
-              <w:pStyle w:val="Listenabsatz"/>
-              <w:numPr>
-                <w:ilvl w:val="0"/>
-                <w:numId w:val="24"/>
-              </w:numPr>
-            </w:pPr>
-            <w:r>
-              <w:t>Get-</w:t>
-            </w:r>
-            <w:r>
-              <w:t>DataFromILO</w:t>
-            </w:r>
-            <w:r>
-              <w:t xml:space="preserve"> -Path</w:t>
-            </w:r>
-          </w:p>
-        </w:tc>
-      </w:tr>
-      <w:tr>
-        <w:tc>
-          <w:tcPr>
-            <w:tcW w:w="2254" w:type="dxa"/>
-          </w:tcPr>
-          <w:p>
-            <w:r>
-              <w:t>Erwartetes Ergebnis</w:t>
-            </w:r>
-          </w:p>
-        </w:tc>
-        <w:tc>
-          <w:tcPr>
-            <w:tcW w:w="6762" w:type="dxa"/>
-            <w:gridSpan w:val="3"/>
-          </w:tcPr>
-          <w:p>
-            <w:r>
-              <w:t>Es werden die Servernamen aus Inventory abgefragt, in ein .json-File zwischengespeichert. Danach wird anhand der Hostnamen ein Pingtest durchgeführt --&gt; als Resultat werden ein report.json und report.csv generiert.</w:t>
-            </w:r>
-            <w:r>
-              <w:t xml:space="preserve"> Das Resultat enthählt MAC-Adressen und Seriennummern.</w:t>
-            </w:r>
-          </w:p>
-        </w:tc>
-      </w:tr>
-    </w:tbl>
-    <w:p/>
-    <w:tbl>
-      <w:tblPr>
-        <w:tblStyle w:val="PSITabelle1"/>
-        <w:tblW w:w="0" w:type="auto"/>
-        <w:tblLook w:val="04A0" w:firstRow="1" w:lastRow="0" w:firstColumn="1" w:lastColumn="0" w:noHBand="0" w:noVBand="1"/>
-      </w:tblPr>
-      <w:tblGrid>
-        <w:gridCol w:w="2254"/>
-        <w:gridCol w:w="2254"/>
-        <w:gridCol w:w="2254"/>
-        <w:gridCol w:w="2254"/>
-      </w:tblGrid>
-      <w:tr>
-        <w:trPr>
-          <w:cnfStyle w:val="100000000000" w:firstRow="1" w:lastRow="0" w:firstColumn="0" w:lastColumn="0" w:oddVBand="0" w:evenVBand="0" w:oddHBand="0" w:evenHBand="0" w:firstRowFirstColumn="0" w:firstRowLastColumn="0" w:lastRowFirstColumn="0" w:lastRowLastColumn="0"/>
-        </w:trPr>
-        <w:tc>
-          <w:tcPr>
-            <w:tcW w:w="2254" w:type="dxa"/>
-          </w:tcPr>
-          <w:p>
-            <w:r>
-              <w:t>Testfall:</w:t>
-            </w:r>
-          </w:p>
-        </w:tc>
-        <w:tc>
-          <w:tcPr>
-            <w:tcW w:w="2254" w:type="dxa"/>
-          </w:tcPr>
-          <w:p>
-            <w:r>
-              <w:t>TF-0</w:t>
-            </w:r>
-            <w:r>
               <w:t>7</w:t>
             </w:r>
           </w:p>
@@ -23271,6 +23501,7 @@
           </w:tcPr>
           <w:p>
             <w:r>
+              <w:lastRenderedPageBreak/>
               <w:t>Erwartetes Ergebnis</w:t>
             </w:r>
           </w:p>
@@ -23309,7 +23540,6 @@
           </w:tcPr>
           <w:p>
             <w:r>
-              <w:lastRenderedPageBreak/>
               <w:t>Testfall:</w:t>
             </w:r>
           </w:p>
@@ -43367,7 +43597,293 @@
         <w:t>Das Passwort selbst ist nur relevant für die Anmeldung am Server, weshalb es dort wieder als PlainText zurückkonvertiert wird.</w:t>
       </w:r>
     </w:p>
-    <w:p/>
+    <w:p>
+      <w:pPr>
+        <w:shd w:val="clear" w:color="auto" w:fill="1F1F1F"/>
+        <w:spacing w:line="285" w:lineRule="atLeast"/>
+        <w:rPr>
+          <w:rFonts w:ascii="Consolas" w:hAnsi="Consolas"/>
+          <w:color w:val="CCCCCC"/>
+          <w:sz w:val="18"/>
+          <w:szCs w:val="18"/>
+          <w:lang w:val="en-US" w:eastAsia="de-CH"/>
+        </w:rPr>
+      </w:pPr>
+      <w:r>
+        <w:rPr>
+          <w:rFonts w:ascii="Consolas" w:hAnsi="Consolas"/>
+          <w:color w:val="9CDCFE"/>
+          <w:sz w:val="18"/>
+          <w:szCs w:val="18"/>
+          <w:lang w:val="en-US" w:eastAsia="de-CH"/>
+        </w:rPr>
+        <w:t>$conn</w:t>
+      </w:r>
+      <w:r>
+        <w:rPr>
+          <w:rFonts w:ascii="Consolas" w:hAnsi="Consolas"/>
+          <w:color w:val="CCCCCC"/>
+          <w:sz w:val="18"/>
+          <w:szCs w:val="18"/>
+          <w:lang w:val="en-US" w:eastAsia="de-CH"/>
+        </w:rPr>
+        <w:t xml:space="preserve"> </w:t>
+      </w:r>
+      <w:r>
+        <w:rPr>
+          <w:rFonts w:ascii="Consolas" w:hAnsi="Consolas"/>
+          <w:color w:val="D4D4D4"/>
+          <w:sz w:val="18"/>
+          <w:szCs w:val="18"/>
+          <w:lang w:val="en-US" w:eastAsia="de-CH"/>
+        </w:rPr>
+        <w:t>=</w:t>
+      </w:r>
+      <w:r>
+        <w:rPr>
+          <w:rFonts w:ascii="Consolas" w:hAnsi="Consolas"/>
+          <w:color w:val="CCCCCC"/>
+          <w:sz w:val="18"/>
+          <w:szCs w:val="18"/>
+          <w:lang w:val="en-US" w:eastAsia="de-CH"/>
+        </w:rPr>
+        <w:t xml:space="preserve"> </w:t>
+      </w:r>
+      <w:r>
+        <w:rPr>
+          <w:rFonts w:ascii="Consolas" w:hAnsi="Consolas"/>
+          <w:color w:val="DCDCAA"/>
+          <w:sz w:val="18"/>
+          <w:szCs w:val="18"/>
+          <w:lang w:val="en-US" w:eastAsia="de-CH"/>
+        </w:rPr>
+        <w:t>Connect-HPEiLO</w:t>
+      </w:r>
+      <w:r>
+        <w:rPr>
+          <w:rFonts w:ascii="Consolas" w:hAnsi="Consolas"/>
+          <w:color w:val="CCCCCC"/>
+          <w:sz w:val="18"/>
+          <w:szCs w:val="18"/>
+          <w:lang w:val="en-US" w:eastAsia="de-CH"/>
+        </w:rPr>
+        <w:t xml:space="preserve"> </w:t>
+      </w:r>
+      <w:r>
+        <w:rPr>
+          <w:rFonts w:ascii="Consolas" w:hAnsi="Consolas"/>
+          <w:color w:val="D4D4D4"/>
+          <w:sz w:val="18"/>
+          <w:szCs w:val="18"/>
+          <w:lang w:val="en-US" w:eastAsia="de-CH"/>
+        </w:rPr>
+        <w:t>-</w:t>
+      </w:r>
+      <w:r>
+        <w:rPr>
+          <w:rFonts w:ascii="Consolas" w:hAnsi="Consolas"/>
+          <w:color w:val="CCCCCC"/>
+          <w:sz w:val="18"/>
+          <w:szCs w:val="18"/>
+          <w:lang w:val="en-US" w:eastAsia="de-CH"/>
+        </w:rPr>
+        <w:t xml:space="preserve">Address </w:t>
+      </w:r>
+      <w:r>
+        <w:rPr>
+          <w:rFonts w:ascii="Consolas" w:hAnsi="Consolas"/>
+          <w:color w:val="9CDCFE"/>
+          <w:sz w:val="18"/>
+          <w:szCs w:val="18"/>
+          <w:lang w:val="en-US" w:eastAsia="de-CH"/>
+        </w:rPr>
+        <w:t>$srv</w:t>
+      </w:r>
+      <w:r>
+        <w:rPr>
+          <w:rFonts w:ascii="Consolas" w:hAnsi="Consolas"/>
+          <w:color w:val="CCCCCC"/>
+          <w:sz w:val="18"/>
+          <w:szCs w:val="18"/>
+          <w:lang w:val="en-US" w:eastAsia="de-CH"/>
+        </w:rPr>
+        <w:t xml:space="preserve"> </w:t>
+      </w:r>
+      <w:r>
+        <w:rPr>
+          <w:rFonts w:ascii="Consolas" w:hAnsi="Consolas"/>
+          <w:color w:val="D4D4D4"/>
+          <w:sz w:val="18"/>
+          <w:szCs w:val="18"/>
+          <w:lang w:val="en-US" w:eastAsia="de-CH"/>
+        </w:rPr>
+        <w:t>-</w:t>
+      </w:r>
+      <w:r>
+        <w:rPr>
+          <w:rFonts w:ascii="Consolas" w:hAnsi="Consolas"/>
+          <w:color w:val="CCCCCC"/>
+          <w:sz w:val="18"/>
+          <w:szCs w:val="18"/>
+          <w:lang w:val="en-US" w:eastAsia="de-CH"/>
+        </w:rPr>
+        <w:t xml:space="preserve">Username </w:t>
+      </w:r>
+      <w:r>
+        <w:rPr>
+          <w:rFonts w:ascii="Consolas" w:hAnsi="Consolas"/>
+          <w:color w:val="9CDCFE"/>
+          <w:sz w:val="18"/>
+          <w:szCs w:val="18"/>
+          <w:lang w:val="en-US" w:eastAsia="de-CH"/>
+        </w:rPr>
+        <w:t>$login</w:t>
+      </w:r>
+      <w:r>
+        <w:rPr>
+          <w:rFonts w:ascii="Consolas" w:hAnsi="Consolas"/>
+          <w:color w:val="DCDCAA"/>
+          <w:sz w:val="18"/>
+          <w:szCs w:val="18"/>
+          <w:lang w:val="en-US" w:eastAsia="de-CH"/>
+        </w:rPr>
+        <w:t>.Username</w:t>
+      </w:r>
+      <w:r>
+        <w:rPr>
+          <w:rFonts w:ascii="Consolas" w:hAnsi="Consolas"/>
+          <w:color w:val="CCCCCC"/>
+          <w:sz w:val="18"/>
+          <w:szCs w:val="18"/>
+          <w:lang w:val="en-US" w:eastAsia="de-CH"/>
+        </w:rPr>
+        <w:t xml:space="preserve"> </w:t>
+      </w:r>
+      <w:r>
+        <w:rPr>
+          <w:rFonts w:ascii="Consolas" w:hAnsi="Consolas"/>
+          <w:color w:val="D4D4D4"/>
+          <w:sz w:val="18"/>
+          <w:szCs w:val="18"/>
+          <w:lang w:val="en-US" w:eastAsia="de-CH"/>
+        </w:rPr>
+        <w:t>-</w:t>
+      </w:r>
+      <w:r>
+        <w:rPr>
+          <w:rFonts w:ascii="Consolas" w:hAnsi="Consolas"/>
+          <w:color w:val="CCCCCC"/>
+          <w:sz w:val="18"/>
+          <w:szCs w:val="18"/>
+          <w:lang w:val="en-US" w:eastAsia="de-CH"/>
+        </w:rPr>
+        <w:t>Password (</w:t>
+      </w:r>
+      <w:r>
+        <w:rPr>
+          <w:rFonts w:ascii="Consolas" w:hAnsi="Consolas"/>
+          <w:color w:val="DCDCAA"/>
+          <w:sz w:val="18"/>
+          <w:szCs w:val="18"/>
+          <w:lang w:val="en-US" w:eastAsia="de-CH"/>
+        </w:rPr>
+        <w:t>ConvertFrom-SecureString</w:t>
+      </w:r>
+      <w:r>
+        <w:rPr>
+          <w:rFonts w:ascii="Consolas" w:hAnsi="Consolas"/>
+          <w:color w:val="CCCCCC"/>
+          <w:sz w:val="18"/>
+          <w:szCs w:val="18"/>
+          <w:lang w:val="en-US" w:eastAsia="de-CH"/>
+        </w:rPr>
+        <w:t xml:space="preserve"> </w:t>
+      </w:r>
+      <w:r>
+        <w:rPr>
+          <w:rFonts w:ascii="Consolas" w:hAnsi="Consolas"/>
+          <w:color w:val="D4D4D4"/>
+          <w:sz w:val="18"/>
+          <w:szCs w:val="18"/>
+          <w:lang w:val="en-US" w:eastAsia="de-CH"/>
+        </w:rPr>
+        <w:t>-</w:t>
+      </w:r>
+      <w:r>
+        <w:rPr>
+          <w:rFonts w:ascii="Consolas" w:hAnsi="Consolas"/>
+          <w:color w:val="CCCCCC"/>
+          <w:sz w:val="18"/>
+          <w:szCs w:val="18"/>
+          <w:lang w:val="en-US" w:eastAsia="de-CH"/>
+        </w:rPr>
+        <w:t>SecureString (</w:t>
+      </w:r>
+      <w:r>
+        <w:rPr>
+          <w:rFonts w:ascii="Consolas" w:hAnsi="Consolas"/>
+          <w:color w:val="9CDCFE"/>
+          <w:sz w:val="18"/>
+          <w:szCs w:val="18"/>
+          <w:lang w:val="en-US" w:eastAsia="de-CH"/>
+        </w:rPr>
+        <w:t>$login</w:t>
+      </w:r>
+      <w:r>
+        <w:rPr>
+          <w:rFonts w:ascii="Consolas" w:hAnsi="Consolas"/>
+          <w:color w:val="DCDCAA"/>
+          <w:sz w:val="18"/>
+          <w:szCs w:val="18"/>
+          <w:lang w:val="en-US" w:eastAsia="de-CH"/>
+        </w:rPr>
+        <w:t>.Password</w:t>
+      </w:r>
+      <w:r>
+        <w:rPr>
+          <w:rFonts w:ascii="Consolas" w:hAnsi="Consolas"/>
+          <w:color w:val="CCCCCC"/>
+          <w:sz w:val="18"/>
+          <w:szCs w:val="18"/>
+          <w:lang w:val="en-US" w:eastAsia="de-CH"/>
+        </w:rPr>
+        <w:t xml:space="preserve">) </w:t>
+      </w:r>
+      <w:r>
+        <w:rPr>
+          <w:rFonts w:ascii="Consolas" w:hAnsi="Consolas"/>
+          <w:color w:val="D4D4D4"/>
+          <w:sz w:val="18"/>
+          <w:szCs w:val="18"/>
+          <w:lang w:val="en-US" w:eastAsia="de-CH"/>
+        </w:rPr>
+        <w:t>-</w:t>
+      </w:r>
+      <w:r>
+        <w:rPr>
+          <w:rFonts w:ascii="Consolas" w:hAnsi="Consolas"/>
+          <w:color w:val="CCCCCC"/>
+          <w:sz w:val="18"/>
+          <w:szCs w:val="18"/>
+          <w:lang w:val="en-US" w:eastAsia="de-CH"/>
+        </w:rPr>
+        <w:t>AsPlainText)</w:t>
+      </w:r>
+    </w:p>
+    <w:p>
+      <w:pPr>
+        <w:rPr>
+          <w:lang w:val="en-US"/>
+        </w:rPr>
+      </w:pPr>
+    </w:p>
+    <w:p>
+      <w:pPr>
+        <w:rPr>
+          <w:lang w:val="en-US"/>
+        </w:rPr>
+      </w:pPr>
+    </w:p>
     <w:p>
       <w:r>
         <w:t>Die Speicherung als SecureString ist aber im Projektumfeld nicht unbedingt erforderlich, aus folgenden Gründen:</w:t>
@@ -48749,6 +49265,119 @@
     </w:lvl>
   </w:abstractNum>
   <w:abstractNum w:abstractNumId="20" w15:restartNumberingAfterBreak="0">
+    <w:nsid w:val="4D796D3A"/>
+    <w:multiLevelType w:val="hybridMultilevel"/>
+    <w:tmpl w:val="33F81284"/>
+    <w:lvl w:ilvl="0" w:tplc="BA6E96C2">
+      <w:start w:val="2"/>
+      <w:numFmt w:val="bullet"/>
+      <w:lvlText w:val="-"/>
+      <w:lvlJc w:val="left"/>
+      <w:pPr>
+        <w:ind w:left="720" w:hanging="360"/>
+      </w:pPr>
+      <w:rPr>
+        <w:rFonts w:ascii="Calibri" w:eastAsiaTheme="minorHAnsi" w:hAnsi="Calibri" w:cs="Calibri" w:hint="default"/>
+      </w:rPr>
+    </w:lvl>
+    <w:lvl w:ilvl="1" w:tplc="08070003" w:tentative="1">
+      <w:start w:val="1"/>
+      <w:numFmt w:val="bullet"/>
+      <w:lvlText w:val="o"/>
+      <w:lvlJc w:val="left"/>
+      <w:pPr>
+        <w:ind w:left="1440" w:hanging="360"/>
+      </w:pPr>
+      <w:rPr>
+        <w:rFonts w:ascii="Courier New" w:hAnsi="Courier New" w:cs="Courier New" w:hint="default"/>
+      </w:rPr>
+    </w:lvl>
+    <w:lvl w:ilvl="2" w:tplc="08070005" w:tentative="1">
+      <w:start w:val="1"/>
+      <w:numFmt w:val="bullet"/>
+      <w:lvlText w:val=""/>
+      <w:lvlJc w:val="left"/>
+      <w:pPr>
+        <w:ind w:left="2160" w:hanging="360"/>
+      </w:pPr>
+      <w:rPr>
+        <w:rFonts w:ascii="Wingdings" w:hAnsi="Wingdings" w:hint="default"/>
+      </w:rPr>
+    </w:lvl>
+    <w:lvl w:ilvl="3" w:tplc="08070001" w:tentative="1">
+      <w:start w:val="1"/>
+      <w:numFmt w:val="bullet"/>
+      <w:lvlText w:val=""/>
+      <w:lvlJc w:val="left"/>
+      <w:pPr>
+        <w:ind w:left="2880" w:hanging="360"/>
+      </w:pPr>
+      <w:rPr>
+        <w:rFonts w:ascii="Symbol" w:hAnsi="Symbol" w:hint="default"/>
+      </w:rPr>
+    </w:lvl>
+    <w:lvl w:ilvl="4" w:tplc="08070003" w:tentative="1">
+      <w:start w:val="1"/>
+      <w:numFmt w:val="bullet"/>
+      <w:lvlText w:val="o"/>
+      <w:lvlJc w:val="left"/>
+      <w:pPr>
+        <w:ind w:left="3600" w:hanging="360"/>
+      </w:pPr>
+      <w:rPr>
+        <w:rFonts w:ascii="Courier New" w:hAnsi="Courier New" w:cs="Courier New" w:hint="default"/>
+      </w:rPr>
+    </w:lvl>
+    <w:lvl w:ilvl="5" w:tplc="08070005" w:tentative="1">
+      <w:start w:val="1"/>
+      <w:numFmt w:val="bullet"/>
+      <w:lvlText w:val=""/>
+      <w:lvlJc w:val="left"/>
+      <w:pPr>
+        <w:ind w:left="4320" w:hanging="360"/>
+      </w:pPr>
+      <w:rPr>
+        <w:rFonts w:ascii="Wingdings" w:hAnsi="Wingdings" w:hint="default"/>
+      </w:rPr>
+    </w:lvl>
+    <w:lvl w:ilvl="6" w:tplc="08070001" w:tentative="1">
+      <w:start w:val="1"/>
+      <w:numFmt w:val="bullet"/>
+      <w:lvlText w:val=""/>
+      <w:lvlJc w:val="left"/>
+      <w:pPr>
+        <w:ind w:left="5040" w:hanging="360"/>
+      </w:pPr>
+      <w:rPr>
+        <w:rFonts w:ascii="Symbol" w:hAnsi="Symbol" w:hint="default"/>
+      </w:rPr>
+    </w:lvl>
+    <w:lvl w:ilvl="7" w:tplc="08070003" w:tentative="1">
+      <w:start w:val="1"/>
+      <w:numFmt w:val="bullet"/>
+      <w:lvlText w:val="o"/>
+      <w:lvlJc w:val="left"/>
+      <w:pPr>
+        <w:ind w:left="5760" w:hanging="360"/>
+      </w:pPr>
+      <w:rPr>
+        <w:rFonts w:ascii="Courier New" w:hAnsi="Courier New" w:cs="Courier New" w:hint="default"/>
+      </w:rPr>
+    </w:lvl>
+    <w:lvl w:ilvl="8" w:tplc="08070005" w:tentative="1">
+      <w:start w:val="1"/>
+      <w:numFmt w:val="bullet"/>
+      <w:lvlText w:val=""/>
+      <w:lvlJc w:val="left"/>
+      <w:pPr>
+        <w:ind w:left="6480" w:hanging="360"/>
+      </w:pPr>
+      <w:rPr>
+        <w:rFonts w:ascii="Wingdings" w:hAnsi="Wingdings" w:hint="default"/>
+      </w:rPr>
+    </w:lvl>
+  </w:abstractNum>
+  <w:abstractNum w:abstractNumId="21" w15:restartNumberingAfterBreak="0">
     <w:nsid w:val="55C81278"/>
     <w:multiLevelType w:val="hybridMultilevel"/>
     <w:tmpl w:val="A5C03FCE"/>
@@ -48861,7 +49490,7 @@
       </w:rPr>
     </w:lvl>
   </w:abstractNum>
-  <w:abstractNum w:abstractNumId="21" w15:restartNumberingAfterBreak="0">
+  <w:abstractNum w:abstractNumId="22" w15:restartNumberingAfterBreak="0">
     <w:nsid w:val="58613E6B"/>
     <w:multiLevelType w:val="multilevel"/>
     <w:tmpl w:val="98B28E36"/>
@@ -48977,7 +49606,7 @@
       </w:rPr>
     </w:lvl>
   </w:abstractNum>
-  <w:abstractNum w:abstractNumId="22" w15:restartNumberingAfterBreak="0">
+  <w:abstractNum w:abstractNumId="23" w15:restartNumberingAfterBreak="0">
     <w:nsid w:val="5DA83466"/>
     <w:multiLevelType w:val="hybridMultilevel"/>
     <w:tmpl w:val="F00C877A"/>
@@ -49090,7 +49719,7 @@
       </w:rPr>
     </w:lvl>
   </w:abstractNum>
-  <w:abstractNum w:abstractNumId="23" w15:restartNumberingAfterBreak="0">
+  <w:abstractNum w:abstractNumId="24" w15:restartNumberingAfterBreak="0">
     <w:nsid w:val="62DC59F8"/>
     <w:multiLevelType w:val="hybridMultilevel"/>
     <w:tmpl w:val="9822C01E"/>
@@ -49203,7 +49832,7 @@
       </w:rPr>
     </w:lvl>
   </w:abstractNum>
-  <w:abstractNum w:abstractNumId="24" w15:restartNumberingAfterBreak="0">
+  <w:abstractNum w:abstractNumId="25" w15:restartNumberingAfterBreak="0">
     <w:nsid w:val="660461F7"/>
     <w:multiLevelType w:val="multilevel"/>
     <w:tmpl w:val="8CEE2828"/>
@@ -49320,7 +49949,7 @@
       </w:rPr>
     </w:lvl>
   </w:abstractNum>
-  <w:abstractNum w:abstractNumId="25" w15:restartNumberingAfterBreak="0">
+  <w:abstractNum w:abstractNumId="26" w15:restartNumberingAfterBreak="0">
     <w:nsid w:val="6B561F0B"/>
     <w:multiLevelType w:val="hybridMultilevel"/>
     <w:tmpl w:val="0BF2AE00"/>
@@ -49433,7 +50062,7 @@
       </w:rPr>
     </w:lvl>
   </w:abstractNum>
-  <w:abstractNum w:abstractNumId="26" w15:restartNumberingAfterBreak="0">
+  <w:abstractNum w:abstractNumId="27" w15:restartNumberingAfterBreak="0">
     <w:nsid w:val="75A92A54"/>
     <w:multiLevelType w:val="hybridMultilevel"/>
     <w:tmpl w:val="BE7ADAD4"/>
@@ -49545,7 +50174,7 @@
       </w:rPr>
     </w:lvl>
   </w:abstractNum>
-  <w:abstractNum w:abstractNumId="27" w15:restartNumberingAfterBreak="0">
+  <w:abstractNum w:abstractNumId="28" w15:restartNumberingAfterBreak="0">
     <w:nsid w:val="7A3E7C47"/>
     <w:multiLevelType w:val="hybridMultilevel"/>
     <w:tmpl w:val="6360AEC8"/>
@@ -49659,7 +50288,7 @@
     </w:lvl>
   </w:abstractNum>
   <w:num w:numId="1" w16cid:durableId="956832184">
-    <w:abstractNumId w:val="21"/>
+    <w:abstractNumId w:val="22"/>
   </w:num>
   <w:num w:numId="2" w16cid:durableId="1254821494">
     <w:abstractNumId w:val="11"/>
@@ -49671,7 +50300,7 @@
     <w:abstractNumId w:val="10"/>
   </w:num>
   <w:num w:numId="5" w16cid:durableId="1074162686">
-    <w:abstractNumId w:val="24"/>
+    <w:abstractNumId w:val="25"/>
   </w:num>
   <w:num w:numId="6" w16cid:durableId="1038356840">
     <w:abstractNumId w:val="1"/>
@@ -49680,16 +50309,16 @@
     <w:abstractNumId w:val="14"/>
   </w:num>
   <w:num w:numId="8" w16cid:durableId="184052842">
-    <w:abstractNumId w:val="27"/>
+    <w:abstractNumId w:val="28"/>
   </w:num>
   <w:num w:numId="9" w16cid:durableId="827865991">
-    <w:abstractNumId w:val="25"/>
+    <w:abstractNumId w:val="26"/>
   </w:num>
   <w:num w:numId="10" w16cid:durableId="594362341">
     <w:abstractNumId w:val="9"/>
   </w:num>
   <w:num w:numId="11" w16cid:durableId="26563742">
-    <w:abstractNumId w:val="22"/>
+    <w:abstractNumId w:val="23"/>
   </w:num>
   <w:num w:numId="12" w16cid:durableId="152915950">
     <w:abstractNumId w:val="8"/>
@@ -49698,7 +50327,7 @@
     <w:abstractNumId w:val="3"/>
   </w:num>
   <w:num w:numId="14" w16cid:durableId="1073816086">
-    <w:abstractNumId w:val="23"/>
+    <w:abstractNumId w:val="24"/>
   </w:num>
   <w:num w:numId="15" w16cid:durableId="376902603">
     <w:abstractNumId w:val="17"/>
@@ -49713,7 +50342,7 @@
     <w:abstractNumId w:val="16"/>
   </w:num>
   <w:num w:numId="19" w16cid:durableId="1811821112">
-    <w:abstractNumId w:val="20"/>
+    <w:abstractNumId w:val="21"/>
   </w:num>
   <w:num w:numId="20" w16cid:durableId="1168640662">
     <w:abstractNumId w:val="4"/>
@@ -49740,7 +50369,10 @@
     <w:abstractNumId w:val="5"/>
   </w:num>
   <w:num w:numId="28" w16cid:durableId="881939344">
-    <w:abstractNumId w:val="26"/>
+    <w:abstractNumId w:val="27"/>
+  </w:num>
+  <w:num w:numId="29" w16cid:durableId="1744327840">
+    <w:abstractNumId w:val="20"/>
   </w:num>
   <w:numIdMacAtCleanup w:val="25"/>
 </w:numbering>

</xml_diff>

<commit_message>
Added Deactivation of Pingtest
</commit_message>
<xml_diff>
--- a/docs/IPA_YannickWernle_iLO.docx
+++ b/docs/IPA_YannickWernle_iLO.docx
@@ -6414,7 +6414,11 @@
     <w:p/>
     <w:p>
       <w:r>
-        <w:t>Die Verbindung zum Inventory soll dazu verwendet werden die, nach der Namenskonvention eingetragenen Serversysteme zu finden und ein Abgleich der vorhandenen Seriennummern und MAC Adressen zu machen. Der Report enthält dann die Unterschiede zum Inventory . Um das System für den Anwender transparent zu machen sollen die Zwischenschritte in Dateien zwischengespeichert werden, sodass man auch ohne den Webzugriff auf das Inventory arbeiten könnte. In einer frei wählbaren Konfigurationsdatei werden die Suchstrings spezifiziert nach denen gesucht werden kann.</w:t>
+        <w:t xml:space="preserve">Die Verbindung zum Inventory soll dazu verwendet werden die, nach der Namenskonvention eingetragenen Serversysteme zu finden und ein Abgleich der vorhandenen Seriennummern und MAC Adressen zu machen. Der Report enthält dann die Unterschiede zum Inventory . Um das System für </w:t>
+      </w:r>
+      <w:r>
+        <w:lastRenderedPageBreak/>
+        <w:t>den Anwender transparent zu machen sollen die Zwischenschritte in Dateien zwischengespeichert werden, sodass man auch ohne den Webzugriff auf das Inventory arbeiten könnte. In einer frei wählbaren Konfigurationsdatei werden die Suchstrings spezifiziert nach denen gesucht werden kann.</w:t>
       </w:r>
     </w:p>
     <w:p/>
@@ -6650,6 +6654,7 @@
         <w:ind w:left="1418"/>
       </w:pPr>
       <w:r>
+        <w:lastRenderedPageBreak/>
         <w:t>ii. Seriennummern: das Speichern (CSV-Dateien) von Seriennummern muss ausschaltbar sein</w:t>
       </w:r>
     </w:p>
@@ -6729,79 +6734,82 @@
     </w:p>
     <w:p>
       <w:r>
+        <w:t>f. Tests : Der Kandidat muss für das Testen des Tools Laufzeittests erstellen. Folgende Serversysteme sollen dabei getestet werden:</w:t>
+      </w:r>
+    </w:p>
+    <w:p>
+      <w:pPr>
+        <w:ind w:firstLine="709"/>
+      </w:pPr>
+      <w:r>
+        <w:t>• Laufzeittest mit den Serversystemen DL380 Gen8/Gen9/Gen10/Gen11</w:t>
+      </w:r>
+    </w:p>
+    <w:p>
+      <w:pPr>
+        <w:ind w:firstLine="709"/>
+      </w:pPr>
+      <w:r>
+        <w:t>• Laufzeittest mit DL20 Gen10 als nicht Standartsystem</w:t>
+      </w:r>
+    </w:p>
+    <w:p>
+      <w:r>
+        <w:t>g. Prozessoptimierung</w:t>
+      </w:r>
+    </w:p>
+    <w:p>
+      <w:pPr>
+        <w:ind w:left="709"/>
+      </w:pPr>
+      <w:r>
+        <w:t>• Anpassung der zur Inventarisierung notwendigen Schlüsselbegriffe, diese müssen vom Kandidaten bestimmt werden</w:t>
+      </w:r>
+    </w:p>
+    <w:p>
+      <w:pPr>
+        <w:ind w:left="709"/>
+      </w:pPr>
+      <w:r>
+        <w:t>• Optimierung der Datenstruktur in den Exportdateien zum Abgleich der Datenbankinformationen (Inventory). Diese ist vom Kandidaten durchzuführen.</w:t>
+      </w:r>
+    </w:p>
+    <w:p/>
+    <w:p>
+      <w:pPr>
+        <w:rPr>
+          <w:b/>
+        </w:rPr>
+      </w:pPr>
+      <w:r>
+        <w:rPr>
+          <w:b/>
+        </w:rPr>
+        <w:t>Anwendungsbeispiele:</w:t>
+      </w:r>
+    </w:p>
+    <w:p>
+      <w:r>
+        <w:t>a. lokale Anwendung ohne Datenbankanbindung (Hardwareverantwortliche Person oder Administrator)</w:t>
+      </w:r>
+    </w:p>
+    <w:p>
+      <w:r>
+        <w:t>Das zu erstellende Skript wird mit den werkseitig (HPE) vordefinierten Parametern (Hostname, User und einem Kennwort z.B. mit Barcode/QR Code Scanner eingelesen[nicht Teil der IPA]) konfiguriert um Inventardaten aus einem einzelnen Rechnern automatisiert auszulesen</w:t>
+      </w:r>
+    </w:p>
+    <w:p>
+      <w:r>
+        <w:t>b. wöchentlicher automatische Ausführung (Administrator)</w:t>
+      </w:r>
+    </w:p>
+    <w:p>
+      <w:r>
+        <w:t xml:space="preserve">Das zu erstellende Skript liest seine Konfiguration ein und sucht in der Inventurdatenbank nach den installierten Servern (Namenkonvention). Das Resultat dieser Suche ( Servern in einem Beschleuniger) enthält unter anderem die Hostname des Managmentinterfaces welches zur Inventur </w:t>
+      </w:r>
+      <w:r>
         <w:lastRenderedPageBreak/>
-        <w:t>f. Tests : Der Kandidat muss für das Testen des Tools Laufzeittests erstellen. Folgende Serversysteme sollen dabei getestet werden:</w:t>
-      </w:r>
-    </w:p>
-    <w:p>
-      <w:pPr>
-        <w:ind w:firstLine="709"/>
-      </w:pPr>
-      <w:r>
-        <w:t>• Laufzeittest mit den Serversystemen DL380 Gen8/Gen9/Gen10/Gen11</w:t>
-      </w:r>
-    </w:p>
-    <w:p>
-      <w:pPr>
-        <w:ind w:firstLine="709"/>
-      </w:pPr>
-      <w:r>
-        <w:t>• Laufzeittest mit DL20 Gen10 als nicht Standartsystem</w:t>
-      </w:r>
-    </w:p>
-    <w:p>
-      <w:r>
-        <w:t>g. Prozessoptimierung</w:t>
-      </w:r>
-    </w:p>
-    <w:p>
-      <w:pPr>
-        <w:ind w:left="709"/>
-      </w:pPr>
-      <w:r>
-        <w:t>• Anpassung der zur Inventarisierung notwendigen Schlüsselbegriffe, diese müssen vom Kandidaten bestimmt werden</w:t>
-      </w:r>
-    </w:p>
-    <w:p>
-      <w:pPr>
-        <w:ind w:left="709"/>
-      </w:pPr>
-      <w:r>
-        <w:t>• Optimierung der Datenstruktur in den Exportdateien zum Abgleich der Datenbankinformationen (Inventory). Diese ist vom Kandidaten durchzuführen.</w:t>
-      </w:r>
-    </w:p>
-    <w:p/>
-    <w:p>
-      <w:pPr>
-        <w:rPr>
-          <w:b/>
-        </w:rPr>
-      </w:pPr>
-      <w:r>
-        <w:rPr>
-          <w:b/>
-        </w:rPr>
-        <w:t>Anwendungsbeispiele:</w:t>
-      </w:r>
-    </w:p>
-    <w:p>
-      <w:r>
-        <w:t>a. lokale Anwendung ohne Datenbankanbindung (Hardwareverantwortliche Person oder Administrator)</w:t>
-      </w:r>
-    </w:p>
-    <w:p>
-      <w:r>
-        <w:t>Das zu erstellende Skript wird mit den werkseitig (HPE) vordefinierten Parametern (Hostname, User und einem Kennwort z.B. mit Barcode/QR Code Scanner eingelesen[nicht Teil der IPA]) konfiguriert um Inventardaten aus einem einzelnen Rechnern automatisiert auszulesen</w:t>
-      </w:r>
-    </w:p>
-    <w:p>
-      <w:r>
-        <w:t>b. wöchentlicher automatische Ausführung (Administrator)</w:t>
-      </w:r>
-    </w:p>
-    <w:p>
-      <w:r>
-        <w:t>Das zu erstellende Skript liest seine Konfiguration ein und sucht in der Inventurdatenbank nach den installierten Servern (Namenkonvention). Das Resultat dieser Suche ( Servern in einem Beschleuniger) enthält unter anderem die Hostname des Managmentinterfaces welches zur Inventur abgefragt werden kann. Die gespeicherten Daten ermöglichen eine Rückverfolgung der eingesetzten Hardware in den abgefragten Servern.</w:t>
+        <w:t>abgefragt werden kann. Die gespeicherten Daten ermöglichen eine Rückverfolgung der eingesetzten Hardware in den abgefragten Servern.</w:t>
       </w:r>
     </w:p>
     <w:p/>
@@ -7115,6 +7123,7 @@
       </w:pPr>
       <w:bookmarkStart w:id="12" w:name="_Toc191907048"/>
       <w:r>
+        <w:lastRenderedPageBreak/>
         <w:t>Neue Lerninhalte</w:t>
       </w:r>
       <w:bookmarkEnd w:id="12"/>
@@ -7909,6 +7918,7 @@
     </w:p>
     <w:p>
       <w:r>
+        <w:lastRenderedPageBreak/>
         <w:t xml:space="preserve">IPERKA ist ein Akronym, welches für «Informieren, Planen, Entscheiden, Realisieren, Kontrollieren, Auswerten» besteht. Die Projektmanagementmethode ist nach dem Wasserfallprinzip aufgebaut, was bedeutet, dass die Phasen aufeinander folgen und nicht iterativ sind. </w:t>
       </w:r>
     </w:p>
@@ -7994,7 +8004,6 @@
     </w:p>
     <w:p>
       <w:r>
-        <w:lastRenderedPageBreak/>
         <w:t>Der Kandidat hat sich gegen solche iterative Methoden entschieden, da dies aufgrund der vielen nötigen Personen unnötig kompliziert werden würde – ausserdem ist aufgrund der kurzen Zeit von 10 Arbeitstagen die Umsetzung schlicht zu aufwändig für den Ertrag. Ausserdem ist der Kandidat gut mit IPERKA vertraut, da dies schon in diversen Projekten in der Berufsschule erfolgreich angewendet wurde.</w:t>
       </w:r>
     </w:p>
@@ -8499,6 +8508,7 @@
           <w:rFonts w:eastAsiaTheme="minorHAnsi"/>
           <w:lang w:eastAsia="en-US"/>
         </w:rPr>
+        <w:lastRenderedPageBreak/>
         <w:t>Das Projekt wird umgesetzt und ist im bestmöglichen Zustand. Idealerweise konnten alle Anforderungen implementiert werden.</w:t>
       </w:r>
     </w:p>
@@ -8587,7 +8597,6 @@
     </w:p>
     <w:p>
       <w:r>
-        <w:lastRenderedPageBreak/>
         <w:t xml:space="preserve">Dies ist der Zeitpunkt, in dem die Arbeit in dem Stand, in welchem sie ist, abgegeben wird und anhand derer die Bewertung durchgeführt wird. </w:t>
       </w:r>
     </w:p>
@@ -9632,6 +9641,7 @@
           </w:tcPr>
           <w:p>
             <w:r>
+              <w:lastRenderedPageBreak/>
               <w:t>Recherchen:</w:t>
             </w:r>
           </w:p>
@@ -10494,6 +10504,7 @@
                 <w:sz w:val="20"/>
                 <w:szCs w:val="22"/>
               </w:rPr>
+              <w:lastRenderedPageBreak/>
               <w:t>Als nächstes steht am Donnerstag die Implementierung der Grundstruktur an und die Implementation der Parameter.</w:t>
             </w:r>
             <w:r>
@@ -12330,6 +12341,7 @@
           </w:tcPr>
           <w:p>
             <w:r>
+              <w:lastRenderedPageBreak/>
               <w:t>Approved</w:t>
             </w:r>
             <w:r>
@@ -13144,6 +13156,7 @@
           </w:tcPr>
           <w:p>
             <w:r>
+              <w:lastRenderedPageBreak/>
               <w:t>Hilfestellungen:</w:t>
             </w:r>
           </w:p>
@@ -13921,6 +13934,7 @@
     </w:p>
     <w:p>
       <w:r>
+        <w:lastRenderedPageBreak/>
         <w:br w:type="page"/>
       </w:r>
     </w:p>
@@ -16030,7 +16044,6 @@
                 <w:sz w:val="18"/>
                 <w:szCs w:val="18"/>
               </w:rPr>
-              <w:lastRenderedPageBreak/>
               <w:t>Helge und ich haben kurz vor dem Mittag noch darüber geredet, wie der Stand ist und haben uns dann entschlossen, die IPA testweise am Mittwochnachmittag auf den SwissFEL-Maschinen zu testen.</w:t>
             </w:r>
           </w:p>
@@ -17286,6 +17299,7 @@
               </w:rPr>
             </w:pPr>
             <w:r>
+              <w:lastRenderedPageBreak/>
               <w:t>Warum bin ich mit meiner Leistung zufrieden / unzufrieden?</w:t>
             </w:r>
           </w:p>
@@ -17361,7 +17375,6 @@
           </w:tcPr>
           <w:p>
             <w:r>
-              <w:lastRenderedPageBreak/>
               <w:t>Recherchen:</w:t>
             </w:r>
           </w:p>
@@ -19858,6 +19871,7 @@
       </w:pPr>
       <w:bookmarkStart w:id="30" w:name="_Toc191907067"/>
       <w:r>
+        <w:lastRenderedPageBreak/>
         <w:t>Systemgrenzen &amp; Schnittstellen</w:t>
       </w:r>
       <w:bookmarkEnd w:id="30"/>
@@ -19885,7 +19899,6 @@
     <w:p/>
     <w:p>
       <w:r>
-        <w:lastRenderedPageBreak/>
         <w:t xml:space="preserve">Schnittstellen gibt es vom </w:t>
       </w:r>
       <w:r>
@@ -20062,6 +20075,7 @@
                 <w:sz w:val="18"/>
                 <w:szCs w:val="20"/>
               </w:rPr>
+              <w:lastRenderedPageBreak/>
               <w:t>ANF-01</w:t>
             </w:r>
           </w:p>
@@ -20674,7 +20688,6 @@
                 <w:sz w:val="18"/>
                 <w:szCs w:val="20"/>
               </w:rPr>
-              <w:lastRenderedPageBreak/>
               <w:t>ANF-15</w:t>
             </w:r>
           </w:p>
@@ -21080,76 +21093,6 @@
           </w:p>
         </w:tc>
       </w:tr>
-      <w:tr>
-        <w:tc>
-          <w:tcPr>
-            <w:tcW w:w="1838" w:type="dxa"/>
-          </w:tcPr>
-          <w:p>
-            <w:pPr>
-              <w:rPr>
-                <w:sz w:val="18"/>
-                <w:szCs w:val="20"/>
-              </w:rPr>
-            </w:pPr>
-            <w:r>
-              <w:rPr>
-                <w:sz w:val="18"/>
-                <w:szCs w:val="20"/>
-              </w:rPr>
-              <w:t>ANF-25</w:t>
-            </w:r>
-          </w:p>
-        </w:tc>
-        <w:tc>
-          <w:tcPr>
-            <w:tcW w:w="7178" w:type="dxa"/>
-          </w:tcPr>
-          <w:p>
-            <w:pPr>
-              <w:rPr>
-                <w:sz w:val="18"/>
-                <w:szCs w:val="20"/>
-              </w:rPr>
-            </w:pPr>
-            <w:r>
-              <w:rPr>
-                <w:sz w:val="18"/>
-                <w:szCs w:val="20"/>
-              </w:rPr>
-              <w:t xml:space="preserve">Das Skript mit den Servern </w:t>
-            </w:r>
-            <w:r>
-              <w:rPr>
-                <w:sz w:val="18"/>
-                <w:szCs w:val="20"/>
-              </w:rPr>
-              <w:t>DL380 Gen8/Gen9/Gen10/Gen11</w:t>
-            </w:r>
-            <w:r>
-              <w:rPr>
-                <w:sz w:val="18"/>
-                <w:szCs w:val="20"/>
-              </w:rPr>
-              <w:t xml:space="preserve">&amp; </w:t>
-            </w:r>
-            <w:r>
-              <w:rPr>
-                <w:sz w:val="18"/>
-                <w:szCs w:val="20"/>
-              </w:rPr>
-              <w:t>DL20 Gen10</w:t>
-            </w:r>
-            <w:r>
-              <w:rPr>
-                <w:sz w:val="18"/>
-                <w:szCs w:val="20"/>
-              </w:rPr>
-              <w:t xml:space="preserve"> getestet werden.</w:t>
-            </w:r>
-          </w:p>
-        </w:tc>
-      </w:tr>
     </w:tbl>
     <w:p/>
     <w:p>
@@ -21157,6 +21100,7 @@
         <w:pStyle w:val="Untertitel"/>
       </w:pPr>
       <w:r>
+        <w:lastRenderedPageBreak/>
         <w:t>Nicht Funktionale Anforderung</w:t>
       </w:r>
       <w:r>
@@ -21360,6 +21304,83 @@
                 <w:szCs w:val="20"/>
               </w:rPr>
               <w:t>Das Skript soll per Abfragen Daten von den spezifizierten Servern auslesen und abspeichern.</w:t>
+            </w:r>
+          </w:p>
+        </w:tc>
+      </w:tr>
+      <w:tr>
+        <w:tc>
+          <w:tcPr>
+            <w:tcW w:w="1838" w:type="dxa"/>
+          </w:tcPr>
+          <w:p>
+            <w:pPr>
+              <w:rPr>
+                <w:sz w:val="18"/>
+                <w:szCs w:val="20"/>
+              </w:rPr>
+            </w:pPr>
+            <w:r>
+              <w:rPr>
+                <w:sz w:val="18"/>
+                <w:szCs w:val="20"/>
+              </w:rPr>
+              <w:t>ANF-</w:t>
+            </w:r>
+            <w:r>
+              <w:rPr>
+                <w:sz w:val="18"/>
+                <w:szCs w:val="20"/>
+              </w:rPr>
+              <w:t>R-03</w:t>
+            </w:r>
+          </w:p>
+        </w:tc>
+        <w:tc>
+          <w:tcPr>
+            <w:tcW w:w="7178" w:type="dxa"/>
+          </w:tcPr>
+          <w:p>
+            <w:pPr>
+              <w:rPr>
+                <w:sz w:val="18"/>
+                <w:szCs w:val="20"/>
+              </w:rPr>
+            </w:pPr>
+            <w:r>
+              <w:rPr>
+                <w:sz w:val="18"/>
+                <w:szCs w:val="20"/>
+              </w:rPr>
+              <w:t xml:space="preserve">Das Skript mit den Servern </w:t>
+            </w:r>
+            <w:r>
+              <w:rPr>
+                <w:sz w:val="18"/>
+                <w:szCs w:val="20"/>
+              </w:rPr>
+              <w:t>DL380 Gen8/Gen9/Gen10/Gen11</w:t>
+            </w:r>
+            <w:r>
+              <w:rPr>
+                <w:sz w:val="18"/>
+                <w:szCs w:val="20"/>
+              </w:rPr>
+              <w:t xml:space="preserve">&amp; </w:t>
+            </w:r>
+            <w:r>
+              <w:rPr>
+                <w:sz w:val="18"/>
+                <w:szCs w:val="20"/>
+              </w:rPr>
+              <w:t>DL20 Gen10</w:t>
+            </w:r>
+            <w:r>
+              <w:rPr>
+                <w:sz w:val="18"/>
+                <w:szCs w:val="20"/>
+              </w:rPr>
+              <w:t xml:space="preserve"> getestet werden.</w:t>
             </w:r>
           </w:p>
         </w:tc>
@@ -21909,6 +21930,7 @@
         <w:rPr>
           <w:b/>
         </w:rPr>
+        <w:lastRenderedPageBreak/>
         <w:t>Testmittel und Methoden</w:t>
       </w:r>
     </w:p>
@@ -21989,7 +22011,6 @@
           <w:bCs/>
           <w:lang w:val="de-CH"/>
         </w:rPr>
-        <w:lastRenderedPageBreak/>
         <w:t>Nicht getestete Aspekte</w:t>
       </w:r>
     </w:p>
@@ -22796,7 +22817,6 @@
           </w:tcPr>
           <w:p>
             <w:r>
-              <w:lastRenderedPageBreak/>
               <w:t>Voraussetzungen</w:t>
             </w:r>
           </w:p>
@@ -23162,7 +23182,11 @@
           <w:tcPr>
             <w:tcW w:w="2254" w:type="dxa"/>
           </w:tcPr>
-          <w:p/>
+          <w:p>
+            <w:r>
+              <w:t>Keine</w:t>
+            </w:r>
+          </w:p>
         </w:tc>
       </w:tr>
       <w:tr>
@@ -23212,7 +23236,13 @@
               <w:t>kann eine</w:t>
             </w:r>
             <w:r>
-              <w:t xml:space="preserve"> Konfiguration neu Hinterlegen</w:t>
+              <w:t xml:space="preserve"> Konfiguration neu </w:t>
+            </w:r>
+            <w:r>
+              <w:t>h</w:t>
+            </w:r>
+            <w:r>
+              <w:t>interlegen</w:t>
             </w:r>
           </w:p>
         </w:tc>
@@ -23369,7 +23399,11 @@
           <w:tcPr>
             <w:tcW w:w="2254" w:type="dxa"/>
           </w:tcPr>
-          <w:p/>
+          <w:p>
+            <w:r>
+              <w:t>ANF-02</w:t>
+            </w:r>
+          </w:p>
         </w:tc>
       </w:tr>
       <w:tr>
@@ -23615,7 +23649,13 @@
           </w:tcPr>
           <w:p>
             <w:r>
-              <w:t>ANF-07</w:t>
+              <w:t>ANF-</w:t>
+            </w:r>
+            <w:r>
+              <w:t>10</w:t>
+            </w:r>
+            <w:r>
+              <w:t>, ANF-16</w:t>
             </w:r>
           </w:p>
         </w:tc>
@@ -23661,7 +23701,7 @@
           </w:tcPr>
           <w:p>
             <w:r>
-              <w:t>Benutzer kann komplettes Skript ausführen mit Verbindung zum Inventory.</w:t>
+              <w:t>Führe eine InventoryAbfrage durch.</w:t>
             </w:r>
           </w:p>
         </w:tc>
@@ -23876,7 +23916,10 @@
           </w:tcPr>
           <w:p>
             <w:r>
-              <w:t>ANF-07</w:t>
+              <w:t>ANF-</w:t>
+            </w:r>
+            <w:r>
+              <w:t>10, ANF-24</w:t>
             </w:r>
           </w:p>
         </w:tc>
@@ -23922,7 +23965,7 @@
           </w:tcPr>
           <w:p>
             <w:r>
-              <w:t>Benutzer kann komplettes Skript ausführen mit Verbindung zum Inventory.</w:t>
+              <w:t>Teste ob wenn Inventory nicht erreichbar ist der richtige Fehler angezeigt wird.</w:t>
             </w:r>
           </w:p>
         </w:tc>
@@ -24056,7 +24099,6 @@
           </w:tcPr>
           <w:p>
             <w:r>
-              <w:lastRenderedPageBreak/>
               <w:t>Testfall:</w:t>
             </w:r>
           </w:p>
@@ -24090,7 +24132,10 @@
           </w:tcPr>
           <w:p>
             <w:r>
-              <w:t>ANF-07</w:t>
+              <w:t>ANF-</w:t>
+            </w:r>
+            <w:r>
+              <w:t>11, ANF-12</w:t>
             </w:r>
           </w:p>
         </w:tc>
@@ -24136,7 +24181,10 @@
           </w:tcPr>
           <w:p>
             <w:r>
-              <w:t>Benutzer kann komplettes Skript ausführen ohne Verbindung zum Inventory.</w:t>
+              <w:t>Teste Server</w:t>
+            </w:r>
+            <w:r>
+              <w:t>Path wenn in Konfiguration so spezifiziert.</w:t>
             </w:r>
           </w:p>
         </w:tc>
@@ -24162,7 +24210,13 @@
               <w:t xml:space="preserve">Skript ist gestartet, eine richtige Konfigurationsdatei ist hinterlegt, </w:t>
             </w:r>
             <w:r>
-              <w:t xml:space="preserve"> in der Konfiguration ist ein Feld «QueryServerPath» mit einem Pfad zu einem Array an Servernamen. </w:t>
+              <w:t xml:space="preserve"> in der Konfiguration ist ein Feld </w:t>
+            </w:r>
+            <w:r>
+              <w:t>«s</w:t>
+            </w:r>
+            <w:r>
+              <w:t xml:space="preserve">erverPath» mit einem Pfad zu einem Array an Servernamen. </w:t>
             </w:r>
             <w:r>
               <w:t>Inventory ist</w:t>
@@ -24210,7 +24264,10 @@
               <w:t>»</w:t>
             </w:r>
             <w:r>
-              <w:t>ist auf False</w:t>
+              <w:t xml:space="preserve">ist auf </w:t>
+            </w:r>
+            <w:r>
+              <w:t>true</w:t>
             </w:r>
             <w:r>
               <w:t xml:space="preserve"> gesetzt. «IgnoreMACAddress» und «IgnoreSerialNumber» sind </w:t>
@@ -24319,7 +24376,10 @@
           </w:tcPr>
           <w:p>
             <w:r>
-              <w:t>ANF-07</w:t>
+              <w:t>ANF-</w:t>
+            </w:r>
+            <w:r>
+              <w:t>11, ANF-08</w:t>
             </w:r>
           </w:p>
         </w:tc>
@@ -24365,7 +24425,7 @@
           </w:tcPr>
           <w:p>
             <w:r>
-              <w:t>Benutzer kann komplettes Skript ausführen ohne Verbindung zum Inventory, nur mit der Komandozeile.</w:t>
+              <w:t>Führe Anfrage rein per Parameter durch, mit einem Array an Servern als Parametern</w:t>
             </w:r>
           </w:p>
         </w:tc>
@@ -24530,7 +24590,10 @@
           </w:tcPr>
           <w:p>
             <w:r>
-              <w:t>ANF-07</w:t>
+              <w:t>ANF-0</w:t>
+            </w:r>
+            <w:r>
+              <w:t>8</w:t>
             </w:r>
           </w:p>
         </w:tc>
@@ -24576,7 +24639,7 @@
           </w:tcPr>
           <w:p>
             <w:r>
-              <w:t>Benutzer kann komplettes Skript ausführen ohne Verbindung zum Inventory, nur mit der Komandozeile.</w:t>
+              <w:t>Führe einen Abfrage rein per Parameter durch, mit einer Konfiguration als Parameter.</w:t>
             </w:r>
           </w:p>
         </w:tc>
@@ -24720,7 +24783,6 @@
           </w:tcPr>
           <w:p>
             <w:r>
-              <w:lastRenderedPageBreak/>
               <w:t>Testfall:</w:t>
             </w:r>
           </w:p>
@@ -24754,7 +24816,13 @@
           </w:tcPr>
           <w:p>
             <w:r>
-              <w:t>ANF-07</w:t>
+              <w:t>ANF-0</w:t>
+            </w:r>
+            <w:r>
+              <w:t>8</w:t>
+            </w:r>
+            <w:r>
+              <w:t>, ANF-11, ANF-12</w:t>
             </w:r>
           </w:p>
         </w:tc>
@@ -24800,7 +24868,7 @@
           </w:tcPr>
           <w:p>
             <w:r>
-              <w:t>Benutzer kann komplettes Skript ausführen ohne Verbindung zum Inventory, nur mit der Komandozeile.</w:t>
+              <w:t>Führe eine Abfrage rein per Parameter aus, mit einer Datei wo die Server abgelegt sind.</w:t>
             </w:r>
           </w:p>
         </w:tc>
@@ -25019,7 +25087,10 @@
           </w:tcPr>
           <w:p>
             <w:r>
-              <w:t>ANF-07</w:t>
+              <w:t>ANF-</w:t>
+            </w:r>
+            <w:r>
+              <w:t>08, ANF-10</w:t>
             </w:r>
           </w:p>
         </w:tc>
@@ -25065,7 +25136,7 @@
           </w:tcPr>
           <w:p>
             <w:r>
-              <w:t>Benutzer kann komplettes Skript ausführen ohne Verbindung zum Inventory, nur mit der Komandozeile.</w:t>
+              <w:t>Führe eine Abfrage rein per Parameter und per Inventory durch.</w:t>
             </w:r>
           </w:p>
         </w:tc>
@@ -25177,7 +25248,13 @@
               <w:t>Die Abfrage</w:t>
             </w:r>
             <w:r>
-              <w:t xml:space="preserve"> durchsucht Inventory aufgrund des Suchstrings, speichert die beiden Server «rmgfa-sioc-cs-dev» und «rmgfa-sioc-cs-de4» in einer Datei und führ aufgrund von ihr die Abfrage aus.</w:t>
+              <w:t xml:space="preserve"> durchsucht Inventory aufgrund des Suchstrings, speichert die beiden Server «rmgfa-sioc-cs-dev» und «rmgfa-sioc-cs-de4» in einer Datei und führ</w:t>
+            </w:r>
+            <w:r>
+              <w:t>t</w:t>
+            </w:r>
+            <w:r>
+              <w:t xml:space="preserve"> aufgrund von ihr die Abfrage aus.</w:t>
             </w:r>
             <w:r>
               <w:t xml:space="preserve"> Es werden alle Dateien generiert.</w:t>
@@ -25186,6 +25263,622 @@
         </w:tc>
       </w:tr>
     </w:tbl>
+    <w:p/>
+    <w:tbl>
+      <w:tblPr>
+        <w:tblStyle w:val="PSITabelle1"/>
+        <w:tblW w:w="0" w:type="auto"/>
+        <w:tblLook w:val="04A0" w:firstRow="1" w:lastRow="0" w:firstColumn="1" w:lastColumn="0" w:noHBand="0" w:noVBand="1"/>
+      </w:tblPr>
+      <w:tblGrid>
+        <w:gridCol w:w="2254"/>
+        <w:gridCol w:w="2254"/>
+        <w:gridCol w:w="2254"/>
+        <w:gridCol w:w="2254"/>
+      </w:tblGrid>
+      <w:tr>
+        <w:trPr>
+          <w:cnfStyle w:val="100000000000" w:firstRow="1" w:lastRow="0" w:firstColumn="0" w:lastColumn="0" w:oddVBand="0" w:evenVBand="0" w:oddHBand="0" w:evenHBand="0" w:firstRowFirstColumn="0" w:firstRowLastColumn="0" w:lastRowFirstColumn="0" w:lastRowLastColumn="0"/>
+        </w:trPr>
+        <w:tc>
+          <w:tcPr>
+            <w:tcW w:w="2254" w:type="dxa"/>
+          </w:tcPr>
+          <w:p>
+            <w:r>
+              <w:t>Testfall:</w:t>
+            </w:r>
+          </w:p>
+        </w:tc>
+        <w:tc>
+          <w:tcPr>
+            <w:tcW w:w="2254" w:type="dxa"/>
+          </w:tcPr>
+          <w:p>
+            <w:r>
+              <w:t>TF-1</w:t>
+            </w:r>
+            <w:r>
+              <w:t>5</w:t>
+            </w:r>
+          </w:p>
+        </w:tc>
+        <w:tc>
+          <w:tcPr>
+            <w:tcW w:w="2254" w:type="dxa"/>
+          </w:tcPr>
+          <w:p>
+            <w:r>
+              <w:t>Anforderung:</w:t>
+            </w:r>
+          </w:p>
+        </w:tc>
+        <w:tc>
+          <w:tcPr>
+            <w:tcW w:w="2254" w:type="dxa"/>
+          </w:tcPr>
+          <w:p>
+            <w:r>
+              <w:t>ANF-0</w:t>
+            </w:r>
+            <w:r>
+              <w:t>4</w:t>
+            </w:r>
+          </w:p>
+        </w:tc>
+      </w:tr>
+      <w:tr>
+        <w:tc>
+          <w:tcPr>
+            <w:tcW w:w="2254" w:type="dxa"/>
+          </w:tcPr>
+          <w:p>
+            <w:r>
+              <w:t>Testart</w:t>
+            </w:r>
+          </w:p>
+        </w:tc>
+        <w:tc>
+          <w:tcPr>
+            <w:tcW w:w="6762" w:type="dxa"/>
+            <w:gridSpan w:val="3"/>
+          </w:tcPr>
+          <w:p>
+            <w:r>
+              <w:t>Funktionaler Test</w:t>
+            </w:r>
+          </w:p>
+        </w:tc>
+      </w:tr>
+      <w:tr>
+        <w:tc>
+          <w:tcPr>
+            <w:tcW w:w="2254" w:type="dxa"/>
+          </w:tcPr>
+          <w:p>
+            <w:r>
+              <w:t>Beschrieb</w:t>
+            </w:r>
+          </w:p>
+        </w:tc>
+        <w:tc>
+          <w:tcPr>
+            <w:tcW w:w="6762" w:type="dxa"/>
+            <w:gridSpan w:val="3"/>
+          </w:tcPr>
+          <w:p>
+            <w:r>
+              <w:t>Anzeige einer Warnung bei abweichender Version</w:t>
+            </w:r>
+          </w:p>
+        </w:tc>
+      </w:tr>
+      <w:tr>
+        <w:trPr>
+          <w:trHeight w:val="747"/>
+        </w:trPr>
+        <w:tc>
+          <w:tcPr>
+            <w:tcW w:w="2254" w:type="dxa"/>
+          </w:tcPr>
+          <w:p>
+            <w:r>
+              <w:t>Voraussetzungen</w:t>
+            </w:r>
+          </w:p>
+        </w:tc>
+        <w:tc>
+          <w:tcPr>
+            <w:tcW w:w="6762" w:type="dxa"/>
+            <w:gridSpan w:val="3"/>
+          </w:tcPr>
+          <w:p>
+            <w:r>
+              <w:t xml:space="preserve">Skript ist gestartet, </w:t>
+            </w:r>
+            <w:r>
+              <w:t>die Bibliothek HPEiLOCmdlets ist in einer anderen Version als 4.4.0.0 installiert</w:t>
+            </w:r>
+          </w:p>
+        </w:tc>
+      </w:tr>
+      <w:tr>
+        <w:tc>
+          <w:tcPr>
+            <w:tcW w:w="2254" w:type="dxa"/>
+          </w:tcPr>
+          <w:p>
+            <w:r>
+              <w:t>Testschritte</w:t>
+            </w:r>
+          </w:p>
+        </w:tc>
+        <w:tc>
+          <w:tcPr>
+            <w:tcW w:w="6762" w:type="dxa"/>
+            <w:gridSpan w:val="3"/>
+          </w:tcPr>
+          <w:p>
+            <w:pPr>
+              <w:pStyle w:val="Listenabsatz"/>
+              <w:numPr>
+                <w:ilvl w:val="0"/>
+                <w:numId w:val="36"/>
+              </w:numPr>
+              <w:rPr>
+                <w:lang w:val="en-US"/>
+              </w:rPr>
+            </w:pPr>
+            <w:r>
+              <w:rPr>
+                <w:lang w:val="en-US"/>
+              </w:rPr>
+              <w:t>Get-DataFromILO -</w:t>
+            </w:r>
+            <w:r>
+              <w:rPr>
+                <w:lang w:val="en-US"/>
+              </w:rPr>
+              <w:t xml:space="preserve">SearchStringInventory </w:t>
+            </w:r>
+            <w:r>
+              <w:rPr>
+                <w:lang w:val="en-US"/>
+              </w:rPr>
+              <w:t>“rmgfa-sioc-cs-de”</w:t>
+            </w:r>
+          </w:p>
+        </w:tc>
+      </w:tr>
+      <w:tr>
+        <w:tc>
+          <w:tcPr>
+            <w:tcW w:w="2254" w:type="dxa"/>
+          </w:tcPr>
+          <w:p>
+            <w:r>
+              <w:t>Erwartetes Ergebnis</w:t>
+            </w:r>
+          </w:p>
+        </w:tc>
+        <w:tc>
+          <w:tcPr>
+            <w:tcW w:w="6762" w:type="dxa"/>
+            <w:gridSpan w:val="3"/>
+          </w:tcPr>
+          <w:p>
+            <w:r>
+              <w:t>Warnung: Die Verwendete Bibliotheksversion ist nicht die empfohlene Version</w:t>
+            </w:r>
+          </w:p>
+        </w:tc>
+      </w:tr>
+    </w:tbl>
+    <w:p/>
+    <w:tbl>
+      <w:tblPr>
+        <w:tblStyle w:val="PSITabelle1"/>
+        <w:tblW w:w="0" w:type="auto"/>
+        <w:tblLook w:val="04A0" w:firstRow="1" w:lastRow="0" w:firstColumn="1" w:lastColumn="0" w:noHBand="0" w:noVBand="1"/>
+      </w:tblPr>
+      <w:tblGrid>
+        <w:gridCol w:w="2254"/>
+        <w:gridCol w:w="2254"/>
+        <w:gridCol w:w="2254"/>
+        <w:gridCol w:w="2254"/>
+      </w:tblGrid>
+      <w:tr>
+        <w:trPr>
+          <w:cnfStyle w:val="100000000000" w:firstRow="1" w:lastRow="0" w:firstColumn="0" w:lastColumn="0" w:oddVBand="0" w:evenVBand="0" w:oddHBand="0" w:evenHBand="0" w:firstRowFirstColumn="0" w:firstRowLastColumn="0" w:lastRowFirstColumn="0" w:lastRowLastColumn="0"/>
+        </w:trPr>
+        <w:tc>
+          <w:tcPr>
+            <w:tcW w:w="2254" w:type="dxa"/>
+          </w:tcPr>
+          <w:p>
+            <w:r>
+              <w:t>Testfall:</w:t>
+            </w:r>
+          </w:p>
+        </w:tc>
+        <w:tc>
+          <w:tcPr>
+            <w:tcW w:w="2254" w:type="dxa"/>
+          </w:tcPr>
+          <w:p>
+            <w:r>
+              <w:t>TF-1</w:t>
+            </w:r>
+            <w:r>
+              <w:t>6</w:t>
+            </w:r>
+          </w:p>
+        </w:tc>
+        <w:tc>
+          <w:tcPr>
+            <w:tcW w:w="2254" w:type="dxa"/>
+          </w:tcPr>
+          <w:p>
+            <w:r>
+              <w:t>Anforderung:</w:t>
+            </w:r>
+          </w:p>
+        </w:tc>
+        <w:tc>
+          <w:tcPr>
+            <w:tcW w:w="2254" w:type="dxa"/>
+          </w:tcPr>
+          <w:p>
+            <w:r>
+              <w:t>ANF-0</w:t>
+            </w:r>
+            <w:r>
+              <w:t>9</w:t>
+            </w:r>
+          </w:p>
+        </w:tc>
+      </w:tr>
+      <w:tr>
+        <w:tc>
+          <w:tcPr>
+            <w:tcW w:w="2254" w:type="dxa"/>
+          </w:tcPr>
+          <w:p>
+            <w:r>
+              <w:t>Testart</w:t>
+            </w:r>
+          </w:p>
+        </w:tc>
+        <w:tc>
+          <w:tcPr>
+            <w:tcW w:w="6762" w:type="dxa"/>
+            <w:gridSpan w:val="3"/>
+          </w:tcPr>
+          <w:p>
+            <w:r>
+              <w:t>Funktionaler Test</w:t>
+            </w:r>
+          </w:p>
+        </w:tc>
+      </w:tr>
+      <w:tr>
+        <w:tc>
+          <w:tcPr>
+            <w:tcW w:w="2254" w:type="dxa"/>
+          </w:tcPr>
+          <w:p>
+            <w:r>
+              <w:t>Beschrieb</w:t>
+            </w:r>
+          </w:p>
+        </w:tc>
+        <w:tc>
+          <w:tcPr>
+            <w:tcW w:w="6762" w:type="dxa"/>
+            <w:gridSpan w:val="3"/>
+          </w:tcPr>
+          <w:p>
+            <w:r>
+              <w:t xml:space="preserve">Logfunktion </w:t>
+            </w:r>
+          </w:p>
+        </w:tc>
+      </w:tr>
+      <w:tr>
+        <w:trPr>
+          <w:trHeight w:val="747"/>
+        </w:trPr>
+        <w:tc>
+          <w:tcPr>
+            <w:tcW w:w="2254" w:type="dxa"/>
+          </w:tcPr>
+          <w:p>
+            <w:r>
+              <w:t>Voraussetzungen</w:t>
+            </w:r>
+          </w:p>
+        </w:tc>
+        <w:tc>
+          <w:tcPr>
+            <w:tcW w:w="6762" w:type="dxa"/>
+            <w:gridSpan w:val="3"/>
+          </w:tcPr>
+          <w:p>
+            <w:r>
+              <w:t xml:space="preserve">Skript ist gestartet, </w:t>
+            </w:r>
+            <w:r>
+              <w:t>eine Konfigurationsdatei ist konfiguriert mit Loglevel 1, ein LogPfad ist gesetzt &amp; die Aktivierung ist auf true gesetzt</w:t>
+            </w:r>
+          </w:p>
+        </w:tc>
+      </w:tr>
+      <w:tr>
+        <w:tc>
+          <w:tcPr>
+            <w:tcW w:w="2254" w:type="dxa"/>
+          </w:tcPr>
+          <w:p>
+            <w:r>
+              <w:t>Testschritte</w:t>
+            </w:r>
+          </w:p>
+        </w:tc>
+        <w:tc>
+          <w:tcPr>
+            <w:tcW w:w="6762" w:type="dxa"/>
+            <w:gridSpan w:val="3"/>
+          </w:tcPr>
+          <w:p>
+            <w:pPr>
+              <w:pStyle w:val="Listenabsatz"/>
+              <w:numPr>
+                <w:ilvl w:val="0"/>
+                <w:numId w:val="37"/>
+              </w:numPr>
+              <w:rPr>
+                <w:lang w:val="en-US"/>
+              </w:rPr>
+            </w:pPr>
+            <w:r>
+              <w:rPr>
+                <w:lang w:val="en-US"/>
+              </w:rPr>
+              <w:t xml:space="preserve">Get-DataFromILO </w:t>
+            </w:r>
+          </w:p>
+        </w:tc>
+      </w:tr>
+      <w:tr>
+        <w:tc>
+          <w:tcPr>
+            <w:tcW w:w="2254" w:type="dxa"/>
+          </w:tcPr>
+          <w:p>
+            <w:r>
+              <w:t>Erwartetes Ergebnis</w:t>
+            </w:r>
+          </w:p>
+        </w:tc>
+        <w:tc>
+          <w:tcPr>
+            <w:tcW w:w="6762" w:type="dxa"/>
+            <w:gridSpan w:val="3"/>
+          </w:tcPr>
+          <w:p>
+            <w:r>
+              <w:t>Es werden die gröberen Schritte des Programms am spezifizierten Ort hingespeichert.</w:t>
+            </w:r>
+          </w:p>
+        </w:tc>
+      </w:tr>
+    </w:tbl>
+    <w:p/>
+    <w:tbl>
+      <w:tblPr>
+        <w:tblStyle w:val="PSITabelle1"/>
+        <w:tblW w:w="0" w:type="auto"/>
+        <w:tblLook w:val="04A0" w:firstRow="1" w:lastRow="0" w:firstColumn="1" w:lastColumn="0" w:noHBand="0" w:noVBand="1"/>
+      </w:tblPr>
+      <w:tblGrid>
+        <w:gridCol w:w="2254"/>
+        <w:gridCol w:w="2254"/>
+        <w:gridCol w:w="2254"/>
+        <w:gridCol w:w="2254"/>
+      </w:tblGrid>
+      <w:tr>
+        <w:trPr>
+          <w:cnfStyle w:val="100000000000" w:firstRow="1" w:lastRow="0" w:firstColumn="0" w:lastColumn="0" w:oddVBand="0" w:evenVBand="0" w:oddHBand="0" w:evenHBand="0" w:firstRowFirstColumn="0" w:firstRowLastColumn="0" w:lastRowFirstColumn="0" w:lastRowLastColumn="0"/>
+        </w:trPr>
+        <w:tc>
+          <w:tcPr>
+            <w:tcW w:w="2254" w:type="dxa"/>
+          </w:tcPr>
+          <w:p>
+            <w:r>
+              <w:t>Testfall:</w:t>
+            </w:r>
+          </w:p>
+        </w:tc>
+        <w:tc>
+          <w:tcPr>
+            <w:tcW w:w="2254" w:type="dxa"/>
+          </w:tcPr>
+          <w:p>
+            <w:r>
+              <w:t>TF-1</w:t>
+            </w:r>
+            <w:r>
+              <w:t>7</w:t>
+            </w:r>
+          </w:p>
+        </w:tc>
+        <w:tc>
+          <w:tcPr>
+            <w:tcW w:w="2254" w:type="dxa"/>
+          </w:tcPr>
+          <w:p>
+            <w:r>
+              <w:t>Anforderung:</w:t>
+            </w:r>
+          </w:p>
+        </w:tc>
+        <w:tc>
+          <w:tcPr>
+            <w:tcW w:w="2254" w:type="dxa"/>
+          </w:tcPr>
+          <w:p>
+            <w:r>
+              <w:t>ANF-</w:t>
+            </w:r>
+            <w:r>
+              <w:t>18, ANF-19, ANF-20, ANF-21, ANF-22, ANF-23</w:t>
+            </w:r>
+          </w:p>
+        </w:tc>
+      </w:tr>
+      <w:tr>
+        <w:tc>
+          <w:tcPr>
+            <w:tcW w:w="2254" w:type="dxa"/>
+          </w:tcPr>
+          <w:p>
+            <w:r>
+              <w:t>Testart</w:t>
+            </w:r>
+          </w:p>
+        </w:tc>
+        <w:tc>
+          <w:tcPr>
+            <w:tcW w:w="6762" w:type="dxa"/>
+            <w:gridSpan w:val="3"/>
+          </w:tcPr>
+          <w:p>
+            <w:r>
+              <w:t>Funktionaler Test</w:t>
+            </w:r>
+          </w:p>
+        </w:tc>
+      </w:tr>
+      <w:tr>
+        <w:tc>
+          <w:tcPr>
+            <w:tcW w:w="2254" w:type="dxa"/>
+          </w:tcPr>
+          <w:p>
+            <w:r>
+              <w:t>Beschrieb</w:t>
+            </w:r>
+          </w:p>
+        </w:tc>
+        <w:tc>
+          <w:tcPr>
+            <w:tcW w:w="6762" w:type="dxa"/>
+            <w:gridSpan w:val="3"/>
+          </w:tcPr>
+          <w:p>
+            <w:r>
+              <w:t>Überprüfung der Speicherung in CSV</w:t>
+            </w:r>
+          </w:p>
+        </w:tc>
+      </w:tr>
+      <w:tr>
+        <w:trPr>
+          <w:trHeight w:val="747"/>
+        </w:trPr>
+        <w:tc>
+          <w:tcPr>
+            <w:tcW w:w="2254" w:type="dxa"/>
+          </w:tcPr>
+          <w:p>
+            <w:r>
+              <w:t>Voraussetzungen</w:t>
+            </w:r>
+          </w:p>
+        </w:tc>
+        <w:tc>
+          <w:tcPr>
+            <w:tcW w:w="6762" w:type="dxa"/>
+            <w:gridSpan w:val="3"/>
+          </w:tcPr>
+          <w:p>
+            <w:r>
+              <w:t xml:space="preserve">Skript ist gestartet, die </w:t>
+            </w:r>
+            <w:r>
+              <w:t>Konfigurationsdatei enthält ignoreMACAddresses = true und einen ReportPath</w:t>
+            </w:r>
+          </w:p>
+        </w:tc>
+      </w:tr>
+      <w:tr>
+        <w:tc>
+          <w:tcPr>
+            <w:tcW w:w="2254" w:type="dxa"/>
+          </w:tcPr>
+          <w:p>
+            <w:r>
+              <w:t>Testschritte</w:t>
+            </w:r>
+          </w:p>
+        </w:tc>
+        <w:tc>
+          <w:tcPr>
+            <w:tcW w:w="6762" w:type="dxa"/>
+            <w:gridSpan w:val="3"/>
+          </w:tcPr>
+          <w:p>
+            <w:pPr>
+              <w:pStyle w:val="Listenabsatz"/>
+              <w:numPr>
+                <w:ilvl w:val="0"/>
+                <w:numId w:val="38"/>
+              </w:numPr>
+              <w:rPr>
+                <w:lang w:val="en-US"/>
+              </w:rPr>
+            </w:pPr>
+            <w:r>
+              <w:rPr>
+                <w:lang w:val="en-US"/>
+              </w:rPr>
+              <w:t xml:space="preserve">Get-DataFromILO </w:t>
+            </w:r>
+          </w:p>
+        </w:tc>
+      </w:tr>
+      <w:tr>
+        <w:tc>
+          <w:tcPr>
+            <w:tcW w:w="2254" w:type="dxa"/>
+          </w:tcPr>
+          <w:p>
+            <w:r>
+              <w:t>Erwartetes Ergebnis</w:t>
+            </w:r>
+          </w:p>
+        </w:tc>
+        <w:tc>
+          <w:tcPr>
+            <w:tcW w:w="6762" w:type="dxa"/>
+            <w:gridSpan w:val="3"/>
+          </w:tcPr>
+          <w:p>
+            <w:r>
+              <w:t>Es werden 2 CSV-Dateien generiert (generell.csv &amp; SerialNumber.csv).</w:t>
+            </w:r>
+          </w:p>
+          <w:p/>
+          <w:p>
+            <w:r>
+              <w:t>Beim Verbindungsaufbau per ILO wird der Stand angezeigt und haben einen Zeitstempel</w:t>
+            </w:r>
+          </w:p>
+        </w:tc>
+      </w:tr>
+    </w:tbl>
+    <w:p/>
     <w:p/>
     <w:p>
       <w:pPr>
@@ -25371,7 +26064,6 @@
         <w:pStyle w:val="berschrift3nummeriert"/>
       </w:pPr>
       <w:r>
-        <w:lastRenderedPageBreak/>
         <w:t xml:space="preserve"> </w:t>
       </w:r>
       <w:r>
@@ -25821,7 +26513,6 @@
     <w:p/>
     <w:p>
       <w:r>
-        <w:lastRenderedPageBreak/>
         <w:t xml:space="preserve">Falls das der Benützer wünscht, kann er mittels </w:t>
       </w:r>
       <w:r>
@@ -28006,7 +28697,6 @@
     <w:p/>
     <w:p>
       <w:r>
-        <w:lastRenderedPageBreak/>
         <w:t>Um es als grobes strukturelles Template verwenden zu können braucht es mehr Details. Anhand des bisherigen Templates und der Anforderungsanalyse ergibt sich das folgende PAP:</w:t>
       </w:r>
     </w:p>
@@ -28106,7 +28796,6 @@
       </w:pPr>
       <w:bookmarkStart w:id="37" w:name="_Toc191907076"/>
       <w:r>
-        <w:lastRenderedPageBreak/>
         <w:t>Entscheiden</w:t>
       </w:r>
       <w:bookmarkEnd w:id="37"/>
@@ -30489,11 +31178,7 @@
         <w:t xml:space="preserve">. </w:t>
       </w:r>
       <w:r>
-        <w:t xml:space="preserve">Ein Nachteil ist zugleich aber, das für die Ausführung des Programmes nun nicht über eine einzelne Zeile gestartet werden </w:t>
-      </w:r>
-      <w:r>
-        <w:lastRenderedPageBreak/>
-        <w:t xml:space="preserve">kann, sondern nun mit 2 Zeilen. Dies ist aber nicht so dramatisch und es kann darüber hinweggesehen werden. </w:t>
+        <w:t xml:space="preserve">Ein Nachteil ist zugleich aber, das für die Ausführung des Programmes nun nicht über eine einzelne Zeile gestartet werden kann, sondern nun mit 2 Zeilen. Dies ist aber nicht so dramatisch und es kann darüber hinweggesehen werden. </w:t>
       </w:r>
     </w:p>
     <w:p/>
@@ -30980,11 +31665,7 @@
         <w:t>h</w:t>
       </w:r>
       <w:r>
-        <w:t xml:space="preserve"> als Parameter implementiert werden und kann nicht wie die anderen direkt als String abgefangen werden. Das ist sehr </w:t>
-      </w:r>
-      <w:r>
-        <w:lastRenderedPageBreak/>
-        <w:t xml:space="preserve">einfach durch den Parametertyp </w:t>
+        <w:t xml:space="preserve"> als Parameter implementiert werden und kann nicht wie die anderen direkt als String abgefangen werden. Das ist sehr einfach durch den Parametertyp </w:t>
       </w:r>
       <w:r>
         <w:rPr>
@@ -32644,7 +33325,6 @@
           <w:szCs w:val="21"/>
           <w:lang w:eastAsia="de-CH"/>
         </w:rPr>
-        <w:lastRenderedPageBreak/>
         <w:t>        }</w:t>
       </w:r>
     </w:p>
@@ -34059,7 +34739,6 @@
           <w:szCs w:val="16"/>
           <w:lang w:val="en-US" w:eastAsia="de-CH"/>
         </w:rPr>
-        <w:lastRenderedPageBreak/>
         <w:t>Get-HWInfofromILO -server &lt;array&gt; -Username &lt;string&gt; -Password &lt;string&gt; [Other Parameters]</w:t>
       </w:r>
     </w:p>
@@ -34406,7 +35085,6 @@
         <w:pStyle w:val="berschrift3nummeriert"/>
       </w:pPr>
       <w:r>
-        <w:lastRenderedPageBreak/>
         <w:t>Logfunktion</w:t>
       </w:r>
     </w:p>
@@ -35391,7 +36069,6 @@
           <w:szCs w:val="16"/>
           <w:lang w:val="en-US" w:eastAsia="de-CH"/>
         </w:rPr>
-        <w:lastRenderedPageBreak/>
         <w:t>2025.03.10 14:30:49</w:t>
       </w:r>
       <w:r>
@@ -36500,7 +37177,6 @@
           <w:szCs w:val="18"/>
           <w:lang w:val="en-US" w:eastAsia="de-CH"/>
         </w:rPr>
-        <w:lastRenderedPageBreak/>
         <w:t xml:space="preserve">            </w:t>
       </w:r>
       <w:r>
@@ -40362,7 +41038,6 @@
           <w:szCs w:val="21"/>
           <w:lang w:val="en-US" w:eastAsia="de-CH"/>
         </w:rPr>
-        <w:lastRenderedPageBreak/>
         <w:t># If LogActive is ignored, log only to console.</w:t>
       </w:r>
     </w:p>
@@ -41731,7 +42406,6 @@
           <w:szCs w:val="18"/>
           <w:lang w:val="en-US" w:eastAsia="de-CH"/>
         </w:rPr>
-        <w:lastRenderedPageBreak/>
         <w:t xml:space="preserve">        </w:t>
       </w:r>
       <w:r>
@@ -43337,7 +44011,6 @@
         <w:rPr>
           <w:b/>
         </w:rPr>
-        <w:lastRenderedPageBreak/>
         <w:t>MAC</w:t>
       </w:r>
       <w:r>
@@ -44799,7 +45472,6 @@
         <w:pStyle w:val="berschrift3nummeriert"/>
       </w:pPr>
       <w:r>
-        <w:lastRenderedPageBreak/>
         <w:t>Hilfestellungen</w:t>
       </w:r>
     </w:p>
@@ -45024,11 +45696,7 @@
     <w:p/>
     <w:p>
       <w:r>
-        <w:t xml:space="preserve">Um die Sicherheit zu gewährleisten wird deswegen intern das Passwort immer als Secure-String gehandelt; Bei dem Start per Parameter ist die Eingabe in Form eines Secure-Strings, beim </w:t>
-      </w:r>
-      <w:r>
-        <w:lastRenderedPageBreak/>
-        <w:t>Auslesen aus einer Datei wird es von PlainText in einen SecureString konvertiert.</w:t>
+        <w:t>Um die Sicherheit zu gewährleisten wird deswegen intern das Passwort immer als Secure-String gehandelt; Bei dem Start per Parameter ist die Eingabe in Form eines Secure-Strings, beim Auslesen aus einer Datei wird es von PlainText in einen SecureString konvertiert.</w:t>
       </w:r>
       <w:r>
         <w:t xml:space="preserve"> D.h. sobald das Passwort sich im Scope des Moduls befindet, wird es sicher behandelt. </w:t>
@@ -45562,7 +46230,6 @@
       </w:pPr>
       <w:bookmarkStart w:id="39" w:name="_Toc191907078"/>
       <w:r>
-        <w:lastRenderedPageBreak/>
         <w:t>Kontrollieren</w:t>
       </w:r>
       <w:bookmarkEnd w:id="39"/>
@@ -45886,7 +46553,6 @@
       </w:pPr>
       <w:bookmarkStart w:id="41" w:name="_Toc191907080"/>
       <w:r>
-        <w:lastRenderedPageBreak/>
         <w:t>Auswerten</w:t>
       </w:r>
       <w:bookmarkEnd w:id="41"/>
@@ -46829,7 +47495,6 @@
       </w:pPr>
       <w:bookmarkStart w:id="50" w:name="_Toc191907090"/>
       <w:r>
-        <w:lastRenderedPageBreak/>
         <w:t>Abkürzungsverzeichnis</w:t>
       </w:r>
       <w:bookmarkEnd w:id="50"/>
@@ -47362,7 +48027,6 @@
         <w:pStyle w:val="berschrift2nummeriert"/>
       </w:pPr>
       <w:r>
-        <w:lastRenderedPageBreak/>
         <w:t>Protokoll Zweiter Expertenbesuch</w:t>
       </w:r>
     </w:p>
@@ -50386,7 +51050,7 @@
     </w:lvl>
   </w:abstractNum>
   <w:abstractNum w:abstractNumId="16" w15:restartNumberingAfterBreak="0">
-    <w:nsid w:val="2E1818C7"/>
+    <w:nsid w:val="2C61311E"/>
     <w:multiLevelType w:val="hybridMultilevel"/>
     <w:tmpl w:val="7AEE6512"/>
     <w:lvl w:ilvl="0" w:tplc="FFFFFFFF">
@@ -50475,13 +51139,7 @@
     </w:lvl>
   </w:abstractNum>
   <w:abstractNum w:abstractNumId="17" w15:restartNumberingAfterBreak="0">
-    <w:nsid w:val="327860DE"/>
-    <w:multiLevelType w:val="multilevel"/>
-    <w:tmpl w:val="8CEE2828"/>
-    <w:numStyleLink w:val="BulletsList"/>
-  </w:abstractNum>
-  <w:abstractNum w:abstractNumId="18" w15:restartNumberingAfterBreak="0">
-    <w:nsid w:val="37F315C7"/>
+    <w:nsid w:val="2E1818C7"/>
     <w:multiLevelType w:val="hybridMultilevel"/>
     <w:tmpl w:val="7AEE6512"/>
     <w:lvl w:ilvl="0" w:tplc="FFFFFFFF">
@@ -50569,7 +51227,191 @@
       </w:pPr>
     </w:lvl>
   </w:abstractNum>
+  <w:abstractNum w:abstractNumId="18" w15:restartNumberingAfterBreak="0">
+    <w:nsid w:val="327860DE"/>
+    <w:multiLevelType w:val="multilevel"/>
+    <w:tmpl w:val="8CEE2828"/>
+    <w:numStyleLink w:val="BulletsList"/>
+  </w:abstractNum>
   <w:abstractNum w:abstractNumId="19" w15:restartNumberingAfterBreak="0">
+    <w:nsid w:val="330467DF"/>
+    <w:multiLevelType w:val="hybridMultilevel"/>
+    <w:tmpl w:val="7AEE6512"/>
+    <w:lvl w:ilvl="0" w:tplc="FFFFFFFF">
+      <w:start w:val="1"/>
+      <w:numFmt w:val="decimal"/>
+      <w:lvlText w:val="%1."/>
+      <w:lvlJc w:val="left"/>
+      <w:pPr>
+        <w:ind w:left="720" w:hanging="360"/>
+      </w:pPr>
+      <w:rPr>
+        <w:rFonts w:hint="default"/>
+      </w:rPr>
+    </w:lvl>
+    <w:lvl w:ilvl="1" w:tplc="FFFFFFFF" w:tentative="1">
+      <w:start w:val="1"/>
+      <w:numFmt w:val="lowerLetter"/>
+      <w:lvlText w:val="%2."/>
+      <w:lvlJc w:val="left"/>
+      <w:pPr>
+        <w:ind w:left="1440" w:hanging="360"/>
+      </w:pPr>
+    </w:lvl>
+    <w:lvl w:ilvl="2" w:tplc="FFFFFFFF" w:tentative="1">
+      <w:start w:val="1"/>
+      <w:numFmt w:val="lowerRoman"/>
+      <w:lvlText w:val="%3."/>
+      <w:lvlJc w:val="right"/>
+      <w:pPr>
+        <w:ind w:left="2160" w:hanging="180"/>
+      </w:pPr>
+    </w:lvl>
+    <w:lvl w:ilvl="3" w:tplc="FFFFFFFF" w:tentative="1">
+      <w:start w:val="1"/>
+      <w:numFmt w:val="decimal"/>
+      <w:lvlText w:val="%4."/>
+      <w:lvlJc w:val="left"/>
+      <w:pPr>
+        <w:ind w:left="2880" w:hanging="360"/>
+      </w:pPr>
+    </w:lvl>
+    <w:lvl w:ilvl="4" w:tplc="FFFFFFFF" w:tentative="1">
+      <w:start w:val="1"/>
+      <w:numFmt w:val="lowerLetter"/>
+      <w:lvlText w:val="%5."/>
+      <w:lvlJc w:val="left"/>
+      <w:pPr>
+        <w:ind w:left="3600" w:hanging="360"/>
+      </w:pPr>
+    </w:lvl>
+    <w:lvl w:ilvl="5" w:tplc="FFFFFFFF" w:tentative="1">
+      <w:start w:val="1"/>
+      <w:numFmt w:val="lowerRoman"/>
+      <w:lvlText w:val="%6."/>
+      <w:lvlJc w:val="right"/>
+      <w:pPr>
+        <w:ind w:left="4320" w:hanging="180"/>
+      </w:pPr>
+    </w:lvl>
+    <w:lvl w:ilvl="6" w:tplc="FFFFFFFF" w:tentative="1">
+      <w:start w:val="1"/>
+      <w:numFmt w:val="decimal"/>
+      <w:lvlText w:val="%7."/>
+      <w:lvlJc w:val="left"/>
+      <w:pPr>
+        <w:ind w:left="5040" w:hanging="360"/>
+      </w:pPr>
+    </w:lvl>
+    <w:lvl w:ilvl="7" w:tplc="FFFFFFFF" w:tentative="1">
+      <w:start w:val="1"/>
+      <w:numFmt w:val="lowerLetter"/>
+      <w:lvlText w:val="%8."/>
+      <w:lvlJc w:val="left"/>
+      <w:pPr>
+        <w:ind w:left="5760" w:hanging="360"/>
+      </w:pPr>
+    </w:lvl>
+    <w:lvl w:ilvl="8" w:tplc="FFFFFFFF" w:tentative="1">
+      <w:start w:val="1"/>
+      <w:numFmt w:val="lowerRoman"/>
+      <w:lvlText w:val="%9."/>
+      <w:lvlJc w:val="right"/>
+      <w:pPr>
+        <w:ind w:left="6480" w:hanging="180"/>
+      </w:pPr>
+    </w:lvl>
+  </w:abstractNum>
+  <w:abstractNum w:abstractNumId="20" w15:restartNumberingAfterBreak="0">
+    <w:nsid w:val="37F315C7"/>
+    <w:multiLevelType w:val="hybridMultilevel"/>
+    <w:tmpl w:val="7AEE6512"/>
+    <w:lvl w:ilvl="0" w:tplc="FFFFFFFF">
+      <w:start w:val="1"/>
+      <w:numFmt w:val="decimal"/>
+      <w:lvlText w:val="%1."/>
+      <w:lvlJc w:val="left"/>
+      <w:pPr>
+        <w:ind w:left="720" w:hanging="360"/>
+      </w:pPr>
+      <w:rPr>
+        <w:rFonts w:hint="default"/>
+      </w:rPr>
+    </w:lvl>
+    <w:lvl w:ilvl="1" w:tplc="FFFFFFFF" w:tentative="1">
+      <w:start w:val="1"/>
+      <w:numFmt w:val="lowerLetter"/>
+      <w:lvlText w:val="%2."/>
+      <w:lvlJc w:val="left"/>
+      <w:pPr>
+        <w:ind w:left="1440" w:hanging="360"/>
+      </w:pPr>
+    </w:lvl>
+    <w:lvl w:ilvl="2" w:tplc="FFFFFFFF" w:tentative="1">
+      <w:start w:val="1"/>
+      <w:numFmt w:val="lowerRoman"/>
+      <w:lvlText w:val="%3."/>
+      <w:lvlJc w:val="right"/>
+      <w:pPr>
+        <w:ind w:left="2160" w:hanging="180"/>
+      </w:pPr>
+    </w:lvl>
+    <w:lvl w:ilvl="3" w:tplc="FFFFFFFF" w:tentative="1">
+      <w:start w:val="1"/>
+      <w:numFmt w:val="decimal"/>
+      <w:lvlText w:val="%4."/>
+      <w:lvlJc w:val="left"/>
+      <w:pPr>
+        <w:ind w:left="2880" w:hanging="360"/>
+      </w:pPr>
+    </w:lvl>
+    <w:lvl w:ilvl="4" w:tplc="FFFFFFFF" w:tentative="1">
+      <w:start w:val="1"/>
+      <w:numFmt w:val="lowerLetter"/>
+      <w:lvlText w:val="%5."/>
+      <w:lvlJc w:val="left"/>
+      <w:pPr>
+        <w:ind w:left="3600" w:hanging="360"/>
+      </w:pPr>
+    </w:lvl>
+    <w:lvl w:ilvl="5" w:tplc="FFFFFFFF" w:tentative="1">
+      <w:start w:val="1"/>
+      <w:numFmt w:val="lowerRoman"/>
+      <w:lvlText w:val="%6."/>
+      <w:lvlJc w:val="right"/>
+      <w:pPr>
+        <w:ind w:left="4320" w:hanging="180"/>
+      </w:pPr>
+    </w:lvl>
+    <w:lvl w:ilvl="6" w:tplc="FFFFFFFF" w:tentative="1">
+      <w:start w:val="1"/>
+      <w:numFmt w:val="decimal"/>
+      <w:lvlText w:val="%7."/>
+      <w:lvlJc w:val="left"/>
+      <w:pPr>
+        <w:ind w:left="5040" w:hanging="360"/>
+      </w:pPr>
+    </w:lvl>
+    <w:lvl w:ilvl="7" w:tplc="FFFFFFFF" w:tentative="1">
+      <w:start w:val="1"/>
+      <w:numFmt w:val="lowerLetter"/>
+      <w:lvlText w:val="%8."/>
+      <w:lvlJc w:val="left"/>
+      <w:pPr>
+        <w:ind w:left="5760" w:hanging="360"/>
+      </w:pPr>
+    </w:lvl>
+    <w:lvl w:ilvl="8" w:tplc="FFFFFFFF" w:tentative="1">
+      <w:start w:val="1"/>
+      <w:numFmt w:val="lowerRoman"/>
+      <w:lvlText w:val="%9."/>
+      <w:lvlJc w:val="right"/>
+      <w:pPr>
+        <w:ind w:left="6480" w:hanging="180"/>
+      </w:pPr>
+    </w:lvl>
+  </w:abstractNum>
+  <w:abstractNum w:abstractNumId="21" w15:restartNumberingAfterBreak="0">
     <w:nsid w:val="3A214EBC"/>
     <w:multiLevelType w:val="hybridMultilevel"/>
     <w:tmpl w:val="0512E006"/>
@@ -50682,7 +51524,7 @@
       </w:rPr>
     </w:lvl>
   </w:abstractNum>
-  <w:abstractNum w:abstractNumId="20" w15:restartNumberingAfterBreak="0">
+  <w:abstractNum w:abstractNumId="22" w15:restartNumberingAfterBreak="0">
     <w:nsid w:val="3FDB0353"/>
     <w:multiLevelType w:val="hybridMultilevel"/>
     <w:tmpl w:val="AB5C5682"/>
@@ -50795,7 +51637,7 @@
       </w:rPr>
     </w:lvl>
   </w:abstractNum>
-  <w:abstractNum w:abstractNumId="21" w15:restartNumberingAfterBreak="0">
+  <w:abstractNum w:abstractNumId="23" w15:restartNumberingAfterBreak="0">
     <w:nsid w:val="437948C8"/>
     <w:multiLevelType w:val="hybridMultilevel"/>
     <w:tmpl w:val="7AEE6512"/>
@@ -50884,7 +51726,7 @@
       </w:pPr>
     </w:lvl>
   </w:abstractNum>
-  <w:abstractNum w:abstractNumId="22" w15:restartNumberingAfterBreak="0">
+  <w:abstractNum w:abstractNumId="24" w15:restartNumberingAfterBreak="0">
     <w:nsid w:val="461848BF"/>
     <w:multiLevelType w:val="hybridMultilevel"/>
     <w:tmpl w:val="7AEE6512"/>
@@ -50973,7 +51815,7 @@
       </w:pPr>
     </w:lvl>
   </w:abstractNum>
-  <w:abstractNum w:abstractNumId="23" w15:restartNumberingAfterBreak="0">
+  <w:abstractNum w:abstractNumId="25" w15:restartNumberingAfterBreak="0">
     <w:nsid w:val="4D796D3A"/>
     <w:multiLevelType w:val="hybridMultilevel"/>
     <w:tmpl w:val="33F81284"/>
@@ -51086,7 +51928,7 @@
       </w:rPr>
     </w:lvl>
   </w:abstractNum>
-  <w:abstractNum w:abstractNumId="24" w15:restartNumberingAfterBreak="0">
+  <w:abstractNum w:abstractNumId="26" w15:restartNumberingAfterBreak="0">
     <w:nsid w:val="55C81278"/>
     <w:multiLevelType w:val="hybridMultilevel"/>
     <w:tmpl w:val="A5C03FCE"/>
@@ -51199,7 +52041,7 @@
       </w:rPr>
     </w:lvl>
   </w:abstractNum>
-  <w:abstractNum w:abstractNumId="25" w15:restartNumberingAfterBreak="0">
+  <w:abstractNum w:abstractNumId="27" w15:restartNumberingAfterBreak="0">
     <w:nsid w:val="58613E6B"/>
     <w:multiLevelType w:val="multilevel"/>
     <w:tmpl w:val="98B28E36"/>
@@ -51315,7 +52157,96 @@
       </w:rPr>
     </w:lvl>
   </w:abstractNum>
-  <w:abstractNum w:abstractNumId="26" w15:restartNumberingAfterBreak="0">
+  <w:abstractNum w:abstractNumId="28" w15:restartNumberingAfterBreak="0">
+    <w:nsid w:val="5A652D83"/>
+    <w:multiLevelType w:val="hybridMultilevel"/>
+    <w:tmpl w:val="7AEE6512"/>
+    <w:lvl w:ilvl="0" w:tplc="FFFFFFFF">
+      <w:start w:val="1"/>
+      <w:numFmt w:val="decimal"/>
+      <w:lvlText w:val="%1."/>
+      <w:lvlJc w:val="left"/>
+      <w:pPr>
+        <w:ind w:left="720" w:hanging="360"/>
+      </w:pPr>
+      <w:rPr>
+        <w:rFonts w:hint="default"/>
+      </w:rPr>
+    </w:lvl>
+    <w:lvl w:ilvl="1" w:tplc="FFFFFFFF" w:tentative="1">
+      <w:start w:val="1"/>
+      <w:numFmt w:val="lowerLetter"/>
+      <w:lvlText w:val="%2."/>
+      <w:lvlJc w:val="left"/>
+      <w:pPr>
+        <w:ind w:left="1440" w:hanging="360"/>
+      </w:pPr>
+    </w:lvl>
+    <w:lvl w:ilvl="2" w:tplc="FFFFFFFF" w:tentative="1">
+      <w:start w:val="1"/>
+      <w:numFmt w:val="lowerRoman"/>
+      <w:lvlText w:val="%3."/>
+      <w:lvlJc w:val="right"/>
+      <w:pPr>
+        <w:ind w:left="2160" w:hanging="180"/>
+      </w:pPr>
+    </w:lvl>
+    <w:lvl w:ilvl="3" w:tplc="FFFFFFFF" w:tentative="1">
+      <w:start w:val="1"/>
+      <w:numFmt w:val="decimal"/>
+      <w:lvlText w:val="%4."/>
+      <w:lvlJc w:val="left"/>
+      <w:pPr>
+        <w:ind w:left="2880" w:hanging="360"/>
+      </w:pPr>
+    </w:lvl>
+    <w:lvl w:ilvl="4" w:tplc="FFFFFFFF" w:tentative="1">
+      <w:start w:val="1"/>
+      <w:numFmt w:val="lowerLetter"/>
+      <w:lvlText w:val="%5."/>
+      <w:lvlJc w:val="left"/>
+      <w:pPr>
+        <w:ind w:left="3600" w:hanging="360"/>
+      </w:pPr>
+    </w:lvl>
+    <w:lvl w:ilvl="5" w:tplc="FFFFFFFF" w:tentative="1">
+      <w:start w:val="1"/>
+      <w:numFmt w:val="lowerRoman"/>
+      <w:lvlText w:val="%6."/>
+      <w:lvlJc w:val="right"/>
+      <w:pPr>
+        <w:ind w:left="4320" w:hanging="180"/>
+      </w:pPr>
+    </w:lvl>
+    <w:lvl w:ilvl="6" w:tplc="FFFFFFFF" w:tentative="1">
+      <w:start w:val="1"/>
+      <w:numFmt w:val="decimal"/>
+      <w:lvlText w:val="%7."/>
+      <w:lvlJc w:val="left"/>
+      <w:pPr>
+        <w:ind w:left="5040" w:hanging="360"/>
+      </w:pPr>
+    </w:lvl>
+    <w:lvl w:ilvl="7" w:tplc="FFFFFFFF" w:tentative="1">
+      <w:start w:val="1"/>
+      <w:numFmt w:val="lowerLetter"/>
+      <w:lvlText w:val="%8."/>
+      <w:lvlJc w:val="left"/>
+      <w:pPr>
+        <w:ind w:left="5760" w:hanging="360"/>
+      </w:pPr>
+    </w:lvl>
+    <w:lvl w:ilvl="8" w:tplc="FFFFFFFF" w:tentative="1">
+      <w:start w:val="1"/>
+      <w:numFmt w:val="lowerRoman"/>
+      <w:lvlText w:val="%9."/>
+      <w:lvlJc w:val="right"/>
+      <w:pPr>
+        <w:ind w:left="6480" w:hanging="180"/>
+      </w:pPr>
+    </w:lvl>
+  </w:abstractNum>
+  <w:abstractNum w:abstractNumId="29" w15:restartNumberingAfterBreak="0">
     <w:nsid w:val="5DA83466"/>
     <w:multiLevelType w:val="hybridMultilevel"/>
     <w:tmpl w:val="F00C877A"/>
@@ -51428,7 +52359,7 @@
       </w:rPr>
     </w:lvl>
   </w:abstractNum>
-  <w:abstractNum w:abstractNumId="27" w15:restartNumberingAfterBreak="0">
+  <w:abstractNum w:abstractNumId="30" w15:restartNumberingAfterBreak="0">
     <w:nsid w:val="628C6663"/>
     <w:multiLevelType w:val="hybridMultilevel"/>
     <w:tmpl w:val="7AEE6512"/>
@@ -51517,7 +52448,7 @@
       </w:pPr>
     </w:lvl>
   </w:abstractNum>
-  <w:abstractNum w:abstractNumId="28" w15:restartNumberingAfterBreak="0">
+  <w:abstractNum w:abstractNumId="31" w15:restartNumberingAfterBreak="0">
     <w:nsid w:val="62DC59F8"/>
     <w:multiLevelType w:val="hybridMultilevel"/>
     <w:tmpl w:val="9822C01E"/>
@@ -51630,7 +52561,7 @@
       </w:rPr>
     </w:lvl>
   </w:abstractNum>
-  <w:abstractNum w:abstractNumId="29" w15:restartNumberingAfterBreak="0">
+  <w:abstractNum w:abstractNumId="32" w15:restartNumberingAfterBreak="0">
     <w:nsid w:val="660461F7"/>
     <w:multiLevelType w:val="multilevel"/>
     <w:tmpl w:val="8CEE2828"/>
@@ -51747,7 +52678,7 @@
       </w:rPr>
     </w:lvl>
   </w:abstractNum>
-  <w:abstractNum w:abstractNumId="30" w15:restartNumberingAfterBreak="0">
+  <w:abstractNum w:abstractNumId="33" w15:restartNumberingAfterBreak="0">
     <w:nsid w:val="6B561F0B"/>
     <w:multiLevelType w:val="hybridMultilevel"/>
     <w:tmpl w:val="0BF2AE00"/>
@@ -51860,7 +52791,7 @@
       </w:rPr>
     </w:lvl>
   </w:abstractNum>
-  <w:abstractNum w:abstractNumId="31" w15:restartNumberingAfterBreak="0">
+  <w:abstractNum w:abstractNumId="34" w15:restartNumberingAfterBreak="0">
     <w:nsid w:val="6C17055D"/>
     <w:multiLevelType w:val="hybridMultilevel"/>
     <w:tmpl w:val="7AEE6512"/>
@@ -51949,7 +52880,7 @@
       </w:pPr>
     </w:lvl>
   </w:abstractNum>
-  <w:abstractNum w:abstractNumId="32" w15:restartNumberingAfterBreak="0">
+  <w:abstractNum w:abstractNumId="35" w15:restartNumberingAfterBreak="0">
     <w:nsid w:val="753A0C75"/>
     <w:multiLevelType w:val="hybridMultilevel"/>
     <w:tmpl w:val="7AEE6512"/>
@@ -52038,7 +52969,7 @@
       </w:pPr>
     </w:lvl>
   </w:abstractNum>
-  <w:abstractNum w:abstractNumId="33" w15:restartNumberingAfterBreak="0">
+  <w:abstractNum w:abstractNumId="36" w15:restartNumberingAfterBreak="0">
     <w:nsid w:val="75A92A54"/>
     <w:multiLevelType w:val="hybridMultilevel"/>
     <w:tmpl w:val="BE7ADAD4"/>
@@ -52150,7 +53081,7 @@
       </w:rPr>
     </w:lvl>
   </w:abstractNum>
-  <w:abstractNum w:abstractNumId="34" w15:restartNumberingAfterBreak="0">
+  <w:abstractNum w:abstractNumId="37" w15:restartNumberingAfterBreak="0">
     <w:nsid w:val="7A3E7C47"/>
     <w:multiLevelType w:val="hybridMultilevel"/>
     <w:tmpl w:val="6360AEC8"/>
@@ -52264,7 +53195,7 @@
     </w:lvl>
   </w:abstractNum>
   <w:num w:numId="1" w16cid:durableId="956832184">
-    <w:abstractNumId w:val="25"/>
+    <w:abstractNumId w:val="27"/>
   </w:num>
   <w:num w:numId="2" w16cid:durableId="1254821494">
     <w:abstractNumId w:val="13"/>
@@ -52276,25 +53207,25 @@
     <w:abstractNumId w:val="12"/>
   </w:num>
   <w:num w:numId="5" w16cid:durableId="1074162686">
-    <w:abstractNumId w:val="29"/>
+    <w:abstractNumId w:val="32"/>
   </w:num>
   <w:num w:numId="6" w16cid:durableId="1038356840">
     <w:abstractNumId w:val="1"/>
   </w:num>
   <w:num w:numId="7" w16cid:durableId="1447237123">
-    <w:abstractNumId w:val="17"/>
+    <w:abstractNumId w:val="18"/>
   </w:num>
   <w:num w:numId="8" w16cid:durableId="184052842">
-    <w:abstractNumId w:val="34"/>
+    <w:abstractNumId w:val="37"/>
   </w:num>
   <w:num w:numId="9" w16cid:durableId="827865991">
-    <w:abstractNumId w:val="30"/>
+    <w:abstractNumId w:val="33"/>
   </w:num>
   <w:num w:numId="10" w16cid:durableId="594362341">
     <w:abstractNumId w:val="11"/>
   </w:num>
   <w:num w:numId="11" w16cid:durableId="26563742">
-    <w:abstractNumId w:val="26"/>
+    <w:abstractNumId w:val="29"/>
   </w:num>
   <w:num w:numId="12" w16cid:durableId="152915950">
     <w:abstractNumId w:val="10"/>
@@ -52303,10 +53234,10 @@
     <w:abstractNumId w:val="4"/>
   </w:num>
   <w:num w:numId="14" w16cid:durableId="1073816086">
-    <w:abstractNumId w:val="28"/>
+    <w:abstractNumId w:val="31"/>
   </w:num>
   <w:num w:numId="15" w16cid:durableId="376902603">
-    <w:abstractNumId w:val="20"/>
+    <w:abstractNumId w:val="22"/>
   </w:num>
   <w:num w:numId="16" w16cid:durableId="182015386">
     <w:abstractNumId w:val="15"/>
@@ -52315,10 +53246,10 @@
     <w:abstractNumId w:val="0"/>
   </w:num>
   <w:num w:numId="18" w16cid:durableId="1410351905">
-    <w:abstractNumId w:val="19"/>
+    <w:abstractNumId w:val="21"/>
   </w:num>
   <w:num w:numId="19" w16cid:durableId="1811821112">
-    <w:abstractNumId w:val="24"/>
+    <w:abstractNumId w:val="26"/>
   </w:num>
   <w:num w:numId="20" w16cid:durableId="1168640662">
     <w:abstractNumId w:val="5"/>
@@ -52327,16 +53258,16 @@
     <w:abstractNumId w:val="9"/>
   </w:num>
   <w:num w:numId="22" w16cid:durableId="789397621">
-    <w:abstractNumId w:val="18"/>
+    <w:abstractNumId w:val="20"/>
   </w:num>
   <w:num w:numId="23" w16cid:durableId="1104612128">
-    <w:abstractNumId w:val="16"/>
+    <w:abstractNumId w:val="17"/>
   </w:num>
   <w:num w:numId="24" w16cid:durableId="113838461">
-    <w:abstractNumId w:val="22"/>
+    <w:abstractNumId w:val="24"/>
   </w:num>
   <w:num w:numId="25" w16cid:durableId="1695810971">
-    <w:abstractNumId w:val="21"/>
+    <w:abstractNumId w:val="23"/>
   </w:num>
   <w:num w:numId="26" w16cid:durableId="1493259483">
     <w:abstractNumId w:val="3"/>
@@ -52345,16 +53276,16 @@
     <w:abstractNumId w:val="7"/>
   </w:num>
   <w:num w:numId="28" w16cid:durableId="881939344">
-    <w:abstractNumId w:val="33"/>
+    <w:abstractNumId w:val="36"/>
   </w:num>
   <w:num w:numId="29" w16cid:durableId="1744327840">
-    <w:abstractNumId w:val="23"/>
+    <w:abstractNumId w:val="25"/>
   </w:num>
   <w:num w:numId="30" w16cid:durableId="400913418">
     <w:abstractNumId w:val="2"/>
   </w:num>
   <w:num w:numId="31" w16cid:durableId="1818690182">
-    <w:abstractNumId w:val="31"/>
+    <w:abstractNumId w:val="34"/>
   </w:num>
   <w:num w:numId="32" w16cid:durableId="442454508">
     <w:abstractNumId w:val="6"/>
@@ -52363,10 +53294,19 @@
     <w:abstractNumId w:val="14"/>
   </w:num>
   <w:num w:numId="34" w16cid:durableId="541751150">
-    <w:abstractNumId w:val="32"/>
+    <w:abstractNumId w:val="35"/>
   </w:num>
   <w:num w:numId="35" w16cid:durableId="967973166">
-    <w:abstractNumId w:val="27"/>
+    <w:abstractNumId w:val="30"/>
+  </w:num>
+  <w:num w:numId="36" w16cid:durableId="24143230">
+    <w:abstractNumId w:val="16"/>
+  </w:num>
+  <w:num w:numId="37" w16cid:durableId="998918943">
+    <w:abstractNumId w:val="28"/>
+  </w:num>
+  <w:num w:numId="38" w16cid:durableId="711804884">
+    <w:abstractNumId w:val="19"/>
   </w:num>
   <w:numIdMacAtCleanup w:val="25"/>
 </w:numbering>

</xml_diff>

<commit_message>
Added some error corrections and TFs
</commit_message>
<xml_diff>
--- a/docs/IPA_YannickWernle_iLO.docx
+++ b/docs/IPA_YannickWernle_iLO.docx
@@ -266,7 +266,7 @@
                     <w:sz w:val="28"/>
                     <w:szCs w:val="28"/>
                   </w:rPr>
-                  <w:t>18. März 2025</w:t>
+                  <w:t>19. März 2025</w:t>
                 </w:r>
                 <w:r>
                   <w:rPr>
@@ -21996,6 +21996,7 @@
             <w:tcW w:w="2254" w:type="dxa"/>
           </w:tcPr>
           <w:p>
+            <w:bookmarkStart w:id="36" w:name="_Hlk193281811"/>
             <w:r>
               <w:t>Testfall:</w:t>
             </w:r>
@@ -22406,7 +22407,13 @@
               <w:t xml:space="preserve">Get-HWInfoFromILO </w:t>
             </w:r>
             <w:r>
-              <w:t>-Path 0</w:t>
+              <w:t>-</w:t>
+            </w:r>
+            <w:r>
+              <w:t>config</w:t>
+            </w:r>
+            <w:r>
+              <w:t>Path 0</w:t>
             </w:r>
           </w:p>
         </w:tc>
@@ -22605,7 +22612,19 @@
               <w:rPr>
                 <w:lang w:val="en-US"/>
               </w:rPr>
-              <w:t>-Path C:\P</w:t>
+              <w:t>-</w:t>
+            </w:r>
+            <w:r>
+              <w:rPr>
+                <w:lang w:val="en-US"/>
+              </w:rPr>
+              <w:t>config</w:t>
+            </w:r>
+            <w:r>
+              <w:rPr>
+                <w:lang w:val="en-US"/>
+              </w:rPr>
+              <w:t>Path C:\P</w:t>
             </w:r>
             <w:r>
               <w:rPr>
@@ -24158,10 +24177,13 @@
               <w:t>Inventory ist</w:t>
             </w:r>
             <w:r>
-              <w:t xml:space="preserve"> nicht</w:t>
-            </w:r>
-            <w:r>
-              <w:t xml:space="preserve"> erreichbar.</w:t>
+              <w:t xml:space="preserve"> </w:t>
+            </w:r>
+            <w:r>
+              <w:t>ausgeschaltet</w:t>
+            </w:r>
+            <w:r>
+              <w:t>.</w:t>
             </w:r>
           </w:p>
         </w:tc>
@@ -24423,19 +24445,46 @@
               <w:rPr>
                 <w:lang w:val="en-US"/>
               </w:rPr>
-              <w:t>Get-DataFromILO -Servers @{«rmgfa-sioc-cs-dev», «rmgfa-sioc-cs-d</w:t>
+              <w:t>Get-</w:t>
+            </w:r>
+            <w:r>
+              <w:t xml:space="preserve"> HWInfoFromILO</w:t>
             </w:r>
             <w:r>
               <w:rPr>
                 <w:lang w:val="en-US"/>
               </w:rPr>
+              <w:t xml:space="preserve"> </w:t>
+            </w:r>
+            <w:r>
+              <w:rPr>
+                <w:lang w:val="en-US"/>
+              </w:rPr>
+              <w:t>-Servers @</w:t>
+            </w:r>
+            <w:r>
+              <w:rPr>
+                <w:lang w:val="en-US"/>
+              </w:rPr>
+              <w:t>(</w:t>
+            </w:r>
+            <w:r>
+              <w:rPr>
+                <w:lang w:val="en-US"/>
+              </w:rPr>
+              <w:t>«rmgfa-sioc-cs-dev», «rmgfa-sioc-cs-d</w:t>
+            </w:r>
+            <w:r>
+              <w:rPr>
+                <w:lang w:val="en-US"/>
+              </w:rPr>
               <w:t>e4”</w:t>
             </w:r>
             <w:r>
               <w:rPr>
                 <w:lang w:val="en-US"/>
               </w:rPr>
-              <w:t>}</w:t>
+              <w:t>)</w:t>
             </w:r>
           </w:p>
         </w:tc>
@@ -24631,7 +24680,25 @@
               <w:rPr>
                 <w:lang w:val="en-US"/>
               </w:rPr>
-              <w:t>Get-DataFromILO -</w:t>
+              <w:t>Get-</w:t>
+            </w:r>
+            <w:r>
+              <w:rPr>
+                <w:lang w:val="en-US"/>
+              </w:rPr>
+              <w:t>HWInfoFromILO</w:t>
+            </w:r>
+            <w:r>
+              <w:rPr>
+                <w:lang w:val="en-US"/>
+              </w:rPr>
+              <w:t xml:space="preserve"> </w:t>
+            </w:r>
+            <w:r>
+              <w:rPr>
+                <w:lang w:val="en-US"/>
+              </w:rPr>
+              <w:t>-</w:t>
             </w:r>
             <w:r>
               <w:rPr>
@@ -24831,7 +24898,13 @@
               <w:t>.json»</w:t>
             </w:r>
             <w:r>
-              <w:t xml:space="preserve"> mit dem Wert «rmgfa-sioc-cs-dev»</w:t>
+              <w:t xml:space="preserve"> mit dem Wert «rmgfa-sioc-cs-de</w:t>
+            </w:r>
+            <w:r>
+              <w:t>3</w:t>
+            </w:r>
+            <w:r>
+              <w:t>»</w:t>
             </w:r>
             <w:r>
               <w:t>.</w:t>
@@ -24870,7 +24943,31 @@
               <w:rPr>
                 <w:lang w:val="en-US"/>
               </w:rPr>
-              <w:t>Get-DataFromILO -</w:t>
+              <w:t>Get</w:t>
+            </w:r>
+            <w:r>
+              <w:rPr>
+                <w:lang w:val="en-US"/>
+              </w:rPr>
+              <w:t>-</w:t>
+            </w:r>
+            <w:r>
+              <w:rPr>
+                <w:lang w:val="en-US"/>
+              </w:rPr>
+              <w:t>HWInfoFromILO</w:t>
+            </w:r>
+            <w:r>
+              <w:rPr>
+                <w:lang w:val="en-US"/>
+              </w:rPr>
+              <w:t xml:space="preserve"> </w:t>
+            </w:r>
+            <w:r>
+              <w:rPr>
+                <w:lang w:val="en-US"/>
+              </w:rPr>
+              <w:t>-</w:t>
             </w:r>
             <w:r>
               <w:rPr>
@@ -25069,7 +25166,10 @@
           </w:tcPr>
           <w:p>
             <w:r>
-              <w:t>Skript ist gestartet, es exisitiert eine Server.json-Datei unter «C:\Users\wernle_y\Download\ Server.json» mit dem Wert «rmgfa-sioc-cs-dev».</w:t>
+              <w:t xml:space="preserve">Skript ist gestartet, </w:t>
+            </w:r>
+            <w:r>
+              <w:t>Inventory ist erreichbar.</w:t>
             </w:r>
           </w:p>
         </w:tc>
@@ -25105,19 +25205,37 @@
               <w:rPr>
                 <w:lang w:val="en-US"/>
               </w:rPr>
-              <w:t>Get-DataFromILO -</w:t>
+              <w:t>Get-</w:t>
             </w:r>
             <w:r>
               <w:rPr>
                 <w:lang w:val="en-US"/>
               </w:rPr>
+              <w:t>HWInfoFromILO</w:t>
+            </w:r>
+            <w:r>
+              <w:rPr>
+                <w:lang w:val="en-US"/>
+              </w:rPr>
+              <w:t xml:space="preserve"> </w:t>
+            </w:r>
+            <w:r>
+              <w:rPr>
+                <w:lang w:val="en-US"/>
+              </w:rPr>
+              <w:t>-</w:t>
+            </w:r>
+            <w:r>
+              <w:rPr>
+                <w:lang w:val="en-US"/>
+              </w:rPr>
               <w:t xml:space="preserve">SearchStringInventory </w:t>
             </w:r>
             <w:r>
               <w:rPr>
                 <w:lang w:val="en-US"/>
               </w:rPr>
-              <w:t>“rmgfa-sioc-cs-de”</w:t>
+              <w:t>“gfa-sioc-cs-de”</w:t>
             </w:r>
           </w:p>
         </w:tc>
@@ -25319,7 +25437,25 @@
               <w:rPr>
                 <w:lang w:val="en-US"/>
               </w:rPr>
-              <w:t>Get-DataFromILO -</w:t>
+              <w:t>Get-</w:t>
+            </w:r>
+            <w:r>
+              <w:rPr>
+                <w:lang w:val="en-US"/>
+              </w:rPr>
+              <w:t>HWInfoFromILO</w:t>
+            </w:r>
+            <w:r>
+              <w:rPr>
+                <w:lang w:val="en-US"/>
+              </w:rPr>
+              <w:t xml:space="preserve"> </w:t>
+            </w:r>
+            <w:r>
+              <w:rPr>
+                <w:lang w:val="en-US"/>
+              </w:rPr>
+              <w:t>-</w:t>
             </w:r>
             <w:r>
               <w:rPr>
@@ -25355,6 +25491,211 @@
           <w:p>
             <w:r>
               <w:t>Warnung: Die Verwendete Bibliotheksversion ist nicht die empfohlene Version</w:t>
+            </w:r>
+          </w:p>
+        </w:tc>
+      </w:tr>
+    </w:tbl>
+    <w:p/>
+    <w:p>
+      <w:pPr>
+        <w:spacing w:line="280" w:lineRule="atLeast"/>
+      </w:pPr>
+      <w:r>
+        <w:br w:type="page"/>
+      </w:r>
+    </w:p>
+    <w:tbl>
+      <w:tblPr>
+        <w:tblStyle w:val="PSITabelle1"/>
+        <w:tblW w:w="0" w:type="auto"/>
+        <w:tblLook w:val="04A0" w:firstRow="1" w:lastRow="0" w:firstColumn="1" w:lastColumn="0" w:noHBand="0" w:noVBand="1"/>
+      </w:tblPr>
+      <w:tblGrid>
+        <w:gridCol w:w="2254"/>
+        <w:gridCol w:w="2254"/>
+        <w:gridCol w:w="2254"/>
+        <w:gridCol w:w="2254"/>
+      </w:tblGrid>
+      <w:tr>
+        <w:trPr>
+          <w:cnfStyle w:val="100000000000" w:firstRow="1" w:lastRow="0" w:firstColumn="0" w:lastColumn="0" w:oddVBand="0" w:evenVBand="0" w:oddHBand="0" w:evenHBand="0" w:firstRowFirstColumn="0" w:firstRowLastColumn="0" w:lastRowFirstColumn="0" w:lastRowLastColumn="0"/>
+        </w:trPr>
+        <w:tc>
+          <w:tcPr>
+            <w:tcW w:w="2254" w:type="dxa"/>
+          </w:tcPr>
+          <w:p>
+            <w:r>
+              <w:lastRenderedPageBreak/>
+              <w:t>Testfall:</w:t>
+            </w:r>
+          </w:p>
+        </w:tc>
+        <w:tc>
+          <w:tcPr>
+            <w:tcW w:w="2254" w:type="dxa"/>
+          </w:tcPr>
+          <w:p>
+            <w:r>
+              <w:t>TF-1</w:t>
+            </w:r>
+            <w:r>
+              <w:t>6</w:t>
+            </w:r>
+          </w:p>
+        </w:tc>
+        <w:tc>
+          <w:tcPr>
+            <w:tcW w:w="2254" w:type="dxa"/>
+          </w:tcPr>
+          <w:p>
+            <w:r>
+              <w:t>Anforderung:</w:t>
+            </w:r>
+          </w:p>
+        </w:tc>
+        <w:tc>
+          <w:tcPr>
+            <w:tcW w:w="2254" w:type="dxa"/>
+          </w:tcPr>
+          <w:p>
+            <w:r>
+              <w:t>ANF-09</w:t>
+            </w:r>
+          </w:p>
+        </w:tc>
+      </w:tr>
+      <w:tr>
+        <w:tc>
+          <w:tcPr>
+            <w:tcW w:w="2254" w:type="dxa"/>
+          </w:tcPr>
+          <w:p>
+            <w:r>
+              <w:t>Testart</w:t>
+            </w:r>
+          </w:p>
+        </w:tc>
+        <w:tc>
+          <w:tcPr>
+            <w:tcW w:w="6762" w:type="dxa"/>
+            <w:gridSpan w:val="3"/>
+          </w:tcPr>
+          <w:p>
+            <w:r>
+              <w:t>Funktionaler Test</w:t>
+            </w:r>
+          </w:p>
+        </w:tc>
+      </w:tr>
+      <w:tr>
+        <w:tc>
+          <w:tcPr>
+            <w:tcW w:w="2254" w:type="dxa"/>
+          </w:tcPr>
+          <w:p>
+            <w:r>
+              <w:t>Beschrieb</w:t>
+            </w:r>
+          </w:p>
+        </w:tc>
+        <w:tc>
+          <w:tcPr>
+            <w:tcW w:w="6762" w:type="dxa"/>
+            <w:gridSpan w:val="3"/>
+          </w:tcPr>
+          <w:p>
+            <w:r>
+              <w:t xml:space="preserve">Logfunktion </w:t>
+            </w:r>
+          </w:p>
+        </w:tc>
+      </w:tr>
+      <w:tr>
+        <w:trPr>
+          <w:trHeight w:val="747"/>
+        </w:trPr>
+        <w:tc>
+          <w:tcPr>
+            <w:tcW w:w="2254" w:type="dxa"/>
+          </w:tcPr>
+          <w:p>
+            <w:r>
+              <w:t>Voraussetzungen</w:t>
+            </w:r>
+          </w:p>
+        </w:tc>
+        <w:tc>
+          <w:tcPr>
+            <w:tcW w:w="6762" w:type="dxa"/>
+            <w:gridSpan w:val="3"/>
+          </w:tcPr>
+          <w:p>
+            <w:r>
+              <w:t>Skript ist gestartet, eine Konfigurationsdatei ist konfiguriert mit Loglevel 1, ein LogPfad ist gesetzt &amp; die Aktivierung ist auf true gesetzt</w:t>
+            </w:r>
+          </w:p>
+        </w:tc>
+      </w:tr>
+      <w:tr>
+        <w:tc>
+          <w:tcPr>
+            <w:tcW w:w="2254" w:type="dxa"/>
+          </w:tcPr>
+          <w:p>
+            <w:r>
+              <w:t>Testschritte</w:t>
+            </w:r>
+          </w:p>
+        </w:tc>
+        <w:tc>
+          <w:tcPr>
+            <w:tcW w:w="6762" w:type="dxa"/>
+            <w:gridSpan w:val="3"/>
+          </w:tcPr>
+          <w:p>
+            <w:pPr>
+              <w:pStyle w:val="Listenabsatz"/>
+              <w:numPr>
+                <w:ilvl w:val="0"/>
+                <w:numId w:val="37"/>
+              </w:numPr>
+              <w:rPr>
+                <w:lang w:val="en-US"/>
+              </w:rPr>
+            </w:pPr>
+            <w:r>
+              <w:rPr>
+                <w:lang w:val="en-US"/>
+              </w:rPr>
+              <w:t>Get-</w:t>
+            </w:r>
+            <w:r>
+              <w:t>HWInfoFromILO</w:t>
+            </w:r>
+          </w:p>
+        </w:tc>
+      </w:tr>
+      <w:tr>
+        <w:tc>
+          <w:tcPr>
+            <w:tcW w:w="2254" w:type="dxa"/>
+          </w:tcPr>
+          <w:p>
+            <w:r>
+              <w:t>Erwartetes Ergebnis</w:t>
+            </w:r>
+          </w:p>
+        </w:tc>
+        <w:tc>
+          <w:tcPr>
+            <w:tcW w:w="6762" w:type="dxa"/>
+            <w:gridSpan w:val="3"/>
+          </w:tcPr>
+          <w:p>
+            <w:r>
+              <w:t>Es werden die gröberen Schritte des Programms am spezifizierten Ort hingespeichert.</w:t>
             </w:r>
           </w:p>
         </w:tc>
@@ -25396,7 +25737,7 @@
               <w:t>TF-1</w:t>
             </w:r>
             <w:r>
-              <w:t>6</w:t>
+              <w:t>7</w:t>
             </w:r>
           </w:p>
         </w:tc>
@@ -25416,7 +25757,10 @@
           </w:tcPr>
           <w:p>
             <w:r>
-              <w:t>ANF-09</w:t>
+              <w:t>ANF-</w:t>
+            </w:r>
+            <w:r>
+              <w:t>18, ANF-19, ANF-20, ANF-21, ANF-22, ANF-23</w:t>
             </w:r>
           </w:p>
         </w:tc>
@@ -25462,7 +25806,7 @@
           </w:tcPr>
           <w:p>
             <w:r>
-              <w:t xml:space="preserve">Logfunktion </w:t>
+              <w:t>Überprüfung der Speicherung in CSV</w:t>
             </w:r>
           </w:p>
         </w:tc>
@@ -25477,7 +25821,6 @@
           </w:tcPr>
           <w:p>
             <w:r>
-              <w:lastRenderedPageBreak/>
               <w:t>Voraussetzungen</w:t>
             </w:r>
           </w:p>
@@ -25489,7 +25832,10 @@
           </w:tcPr>
           <w:p>
             <w:r>
-              <w:t>Skript ist gestartet, eine Konfigurationsdatei ist konfiguriert mit Loglevel 1, ein LogPfad ist gesetzt &amp; die Aktivierung ist auf true gesetzt</w:t>
+              <w:t xml:space="preserve">Skript ist gestartet, die </w:t>
+            </w:r>
+            <w:r>
+              <w:t>Konfigurationsdatei enthält ignoreMACAddresses = true und einen ReportPath</w:t>
             </w:r>
           </w:p>
         </w:tc>
@@ -25515,7 +25861,7 @@
               <w:pStyle w:val="Listenabsatz"/>
               <w:numPr>
                 <w:ilvl w:val="0"/>
-                <w:numId w:val="37"/>
+                <w:numId w:val="38"/>
               </w:numPr>
               <w:rPr>
                 <w:lang w:val="en-US"/>
@@ -25525,7 +25871,10 @@
               <w:rPr>
                 <w:lang w:val="en-US"/>
               </w:rPr>
-              <w:t xml:space="preserve">Get-DataFromILO </w:t>
+              <w:t>Get-</w:t>
+            </w:r>
+            <w:r>
+              <w:t>HWInfoFromILO</w:t>
             </w:r>
           </w:p>
         </w:tc>
@@ -25548,7 +25897,13 @@
           </w:tcPr>
           <w:p>
             <w:r>
-              <w:t>Es werden die gröberen Schritte des Programms am spezifizierten Ort hingespeichert.</w:t>
+              <w:t>Es werden 2 CSV-Dateien generiert (generell.csv &amp; SerialNumber.csv).</w:t>
+            </w:r>
+          </w:p>
+          <w:p/>
+          <w:p>
+            <w:r>
+              <w:t>Beim Verbindungsaufbau per ILO wird der Stand angezeigt und haben einen Zeitstempel</w:t>
             </w:r>
           </w:p>
         </w:tc>
@@ -25587,10 +25942,7 @@
           </w:tcPr>
           <w:p>
             <w:r>
-              <w:t>TF-1</w:t>
-            </w:r>
-            <w:r>
-              <w:t>7</w:t>
+              <w:t>TF-18</w:t>
             </w:r>
           </w:p>
         </w:tc>
@@ -25610,10 +25962,7 @@
           </w:tcPr>
           <w:p>
             <w:r>
-              <w:t>ANF-</w:t>
-            </w:r>
-            <w:r>
-              <w:t>18, ANF-19, ANF-20, ANF-21, ANF-22, ANF-23</w:t>
+              <w:t>ANF-17</w:t>
             </w:r>
           </w:p>
         </w:tc>
@@ -25659,7 +26008,7 @@
           </w:tcPr>
           <w:p>
             <w:r>
-              <w:t>Überprüfung der Speicherung in CSV</w:t>
+              <w:t>Überprüfung ob Pingtest ausschaltbar ist</w:t>
             </w:r>
           </w:p>
         </w:tc>
@@ -25685,205 +26034,6 @@
           </w:tcPr>
           <w:p>
             <w:r>
-              <w:t xml:space="preserve">Skript ist gestartet, die </w:t>
-            </w:r>
-            <w:r>
-              <w:t>Konfigurationsdatei enthält ignoreMACAddresses = true und einen ReportPath</w:t>
-            </w:r>
-          </w:p>
-        </w:tc>
-      </w:tr>
-      <w:tr>
-        <w:tc>
-          <w:tcPr>
-            <w:tcW w:w="2254" w:type="dxa"/>
-          </w:tcPr>
-          <w:p>
-            <w:r>
-              <w:t>Testschritte</w:t>
-            </w:r>
-          </w:p>
-        </w:tc>
-        <w:tc>
-          <w:tcPr>
-            <w:tcW w:w="6762" w:type="dxa"/>
-            <w:gridSpan w:val="3"/>
-          </w:tcPr>
-          <w:p>
-            <w:pPr>
-              <w:pStyle w:val="Listenabsatz"/>
-              <w:numPr>
-                <w:ilvl w:val="0"/>
-                <w:numId w:val="38"/>
-              </w:numPr>
-              <w:rPr>
-                <w:lang w:val="en-US"/>
-              </w:rPr>
-            </w:pPr>
-            <w:r>
-              <w:rPr>
-                <w:lang w:val="en-US"/>
-              </w:rPr>
-              <w:t xml:space="preserve">Get-DataFromILO </w:t>
-            </w:r>
-          </w:p>
-        </w:tc>
-      </w:tr>
-      <w:tr>
-        <w:tc>
-          <w:tcPr>
-            <w:tcW w:w="2254" w:type="dxa"/>
-          </w:tcPr>
-          <w:p>
-            <w:r>
-              <w:t>Erwartetes Ergebnis</w:t>
-            </w:r>
-          </w:p>
-        </w:tc>
-        <w:tc>
-          <w:tcPr>
-            <w:tcW w:w="6762" w:type="dxa"/>
-            <w:gridSpan w:val="3"/>
-          </w:tcPr>
-          <w:p>
-            <w:r>
-              <w:t>Es werden 2 CSV-Dateien generiert (generell.csv &amp; SerialNumber.csv).</w:t>
-            </w:r>
-          </w:p>
-          <w:p/>
-          <w:p>
-            <w:r>
-              <w:t>Beim Verbindungsaufbau per ILO wird der Stand angezeigt und haben einen Zeitstempel</w:t>
-            </w:r>
-          </w:p>
-        </w:tc>
-      </w:tr>
-    </w:tbl>
-    <w:p/>
-    <w:tbl>
-      <w:tblPr>
-        <w:tblStyle w:val="PSITabelle1"/>
-        <w:tblW w:w="0" w:type="auto"/>
-        <w:tblLook w:val="04A0" w:firstRow="1" w:lastRow="0" w:firstColumn="1" w:lastColumn="0" w:noHBand="0" w:noVBand="1"/>
-      </w:tblPr>
-      <w:tblGrid>
-        <w:gridCol w:w="2254"/>
-        <w:gridCol w:w="2254"/>
-        <w:gridCol w:w="2254"/>
-        <w:gridCol w:w="2254"/>
-      </w:tblGrid>
-      <w:tr>
-        <w:trPr>
-          <w:cnfStyle w:val="100000000000" w:firstRow="1" w:lastRow="0" w:firstColumn="0" w:lastColumn="0" w:oddVBand="0" w:evenVBand="0" w:oddHBand="0" w:evenHBand="0" w:firstRowFirstColumn="0" w:firstRowLastColumn="0" w:lastRowFirstColumn="0" w:lastRowLastColumn="0"/>
-        </w:trPr>
-        <w:tc>
-          <w:tcPr>
-            <w:tcW w:w="2254" w:type="dxa"/>
-          </w:tcPr>
-          <w:p>
-            <w:r>
-              <w:t>Testfall:</w:t>
-            </w:r>
-          </w:p>
-        </w:tc>
-        <w:tc>
-          <w:tcPr>
-            <w:tcW w:w="2254" w:type="dxa"/>
-          </w:tcPr>
-          <w:p>
-            <w:r>
-              <w:t>TF-18</w:t>
-            </w:r>
-          </w:p>
-        </w:tc>
-        <w:tc>
-          <w:tcPr>
-            <w:tcW w:w="2254" w:type="dxa"/>
-          </w:tcPr>
-          <w:p>
-            <w:r>
-              <w:t>Anforderung:</w:t>
-            </w:r>
-          </w:p>
-        </w:tc>
-        <w:tc>
-          <w:tcPr>
-            <w:tcW w:w="2254" w:type="dxa"/>
-          </w:tcPr>
-          <w:p>
-            <w:r>
-              <w:t>ANF-17</w:t>
-            </w:r>
-          </w:p>
-        </w:tc>
-      </w:tr>
-      <w:tr>
-        <w:tc>
-          <w:tcPr>
-            <w:tcW w:w="2254" w:type="dxa"/>
-          </w:tcPr>
-          <w:p>
-            <w:r>
-              <w:t>Testart</w:t>
-            </w:r>
-          </w:p>
-        </w:tc>
-        <w:tc>
-          <w:tcPr>
-            <w:tcW w:w="6762" w:type="dxa"/>
-            <w:gridSpan w:val="3"/>
-          </w:tcPr>
-          <w:p>
-            <w:r>
-              <w:t>Funktionaler Test</w:t>
-            </w:r>
-          </w:p>
-        </w:tc>
-      </w:tr>
-      <w:tr>
-        <w:tc>
-          <w:tcPr>
-            <w:tcW w:w="2254" w:type="dxa"/>
-          </w:tcPr>
-          <w:p>
-            <w:r>
-              <w:t>Beschrieb</w:t>
-            </w:r>
-          </w:p>
-        </w:tc>
-        <w:tc>
-          <w:tcPr>
-            <w:tcW w:w="6762" w:type="dxa"/>
-            <w:gridSpan w:val="3"/>
-          </w:tcPr>
-          <w:p>
-            <w:r>
-              <w:t>Überprüfung ob Pingtest ausschaltbar ist</w:t>
-            </w:r>
-          </w:p>
-        </w:tc>
-      </w:tr>
-      <w:tr>
-        <w:trPr>
-          <w:trHeight w:val="747"/>
-        </w:trPr>
-        <w:tc>
-          <w:tcPr>
-            <w:tcW w:w="2254" w:type="dxa"/>
-          </w:tcPr>
-          <w:p>
-            <w:r>
-              <w:t>Voraussetzungen</w:t>
-            </w:r>
-          </w:p>
-        </w:tc>
-        <w:tc>
-          <w:tcPr>
-            <w:tcW w:w="6762" w:type="dxa"/>
-            <w:gridSpan w:val="3"/>
-          </w:tcPr>
-          <w:p>
-            <w:r>
               <w:t>Skript ist gestartet, die Konfigurationsdatei korrekt konfiguriert und enthält «deactivatePingtest=true».</w:t>
             </w:r>
           </w:p>
@@ -25920,7 +26070,10 @@
               <w:rPr>
                 <w:lang w:val="en-US"/>
               </w:rPr>
-              <w:t xml:space="preserve">Get-DataFromILO </w:t>
+              <w:t>Get-</w:t>
+            </w:r>
+            <w:r>
+              <w:t>HWInfoFromILO</w:t>
             </w:r>
           </w:p>
         </w:tc>
@@ -25951,17 +26104,27 @@
           </w:p>
         </w:tc>
       </w:tr>
+      <w:bookmarkEnd w:id="36"/>
     </w:tbl>
     <w:p/>
     <w:p>
       <w:pPr>
+        <w:spacing w:line="280" w:lineRule="atLeast"/>
+      </w:pPr>
+      <w:r>
+        <w:br w:type="page"/>
+      </w:r>
+    </w:p>
+    <w:p>
+      <w:pPr>
         <w:pStyle w:val="berschrift3nummeriert"/>
       </w:pPr>
-      <w:bookmarkStart w:id="36" w:name="_Toc191907074"/>
-      <w:r>
+      <w:bookmarkStart w:id="37" w:name="_Toc191907074"/>
+      <w:r>
+        <w:lastRenderedPageBreak/>
         <w:t>Verwendete Technologien</w:t>
       </w:r>
-      <w:bookmarkEnd w:id="36"/>
+      <w:bookmarkEnd w:id="37"/>
     </w:p>
     <w:p>
       <w:pPr>
@@ -26055,7 +26218,6 @@
     <w:p/>
     <w:p>
       <w:r>
-        <w:lastRenderedPageBreak/>
         <w:t>In der Dokumentation und den Darstellungen darin kamen die folgenden Programme zur Anwendung:</w:t>
       </w:r>
     </w:p>
@@ -28881,12 +29043,12 @@
       <w:pPr>
         <w:pStyle w:val="berschrift2nummeriert"/>
       </w:pPr>
-      <w:bookmarkStart w:id="37" w:name="_Toc191907076"/>
+      <w:bookmarkStart w:id="38" w:name="_Toc191907076"/>
       <w:r>
         <w:lastRenderedPageBreak/>
         <w:t>Entscheiden</w:t>
       </w:r>
-      <w:bookmarkEnd w:id="37"/>
+      <w:bookmarkEnd w:id="38"/>
     </w:p>
     <w:p>
       <w:r>
@@ -31278,11 +31440,11 @@
       <w:pPr>
         <w:pStyle w:val="berschrift2nummeriert"/>
       </w:pPr>
-      <w:bookmarkStart w:id="38" w:name="_Toc191907077"/>
+      <w:bookmarkStart w:id="39" w:name="_Toc191907077"/>
       <w:r>
         <w:t>Realisieren</w:t>
       </w:r>
-      <w:bookmarkEnd w:id="38"/>
+      <w:bookmarkEnd w:id="39"/>
     </w:p>
     <w:p>
       <w:pPr>
@@ -46433,197 +46595,42 @@
       </w:r>
     </w:p>
     <w:p/>
-    <w:p>
-      <w:r>
-        <w:t>Bei Umsetzung beantwortung der Fragen:</w:t>
-      </w:r>
-    </w:p>
-    <w:p>
-      <w:pPr>
-        <w:pStyle w:val="Listenabsatz"/>
-        <w:numPr>
-          <w:ilvl w:val="0"/>
-          <w:numId w:val="14"/>
-        </w:numPr>
-      </w:pPr>
-      <w:r>
-        <w:t xml:space="preserve">Was, </w:t>
-      </w:r>
-    </w:p>
-    <w:p>
-      <w:pPr>
-        <w:pStyle w:val="Listenabsatz"/>
-        <w:numPr>
-          <w:ilvl w:val="0"/>
-          <w:numId w:val="14"/>
-        </w:numPr>
-      </w:pPr>
-      <w:r>
-        <w:t>Warum,</w:t>
-      </w:r>
-    </w:p>
-    <w:p>
-      <w:pPr>
-        <w:pStyle w:val="Listenabsatz"/>
-        <w:numPr>
-          <w:ilvl w:val="0"/>
-          <w:numId w:val="14"/>
-        </w:numPr>
-      </w:pPr>
-      <w:r>
-        <w:lastRenderedPageBreak/>
-        <w:t>Wie</w:t>
-      </w:r>
-    </w:p>
-    <w:p>
-      <w:pPr>
-        <w:pStyle w:val="Listenabsatz"/>
-        <w:numPr>
-          <w:ilvl w:val="0"/>
-          <w:numId w:val="14"/>
-        </w:numPr>
-      </w:pPr>
-      <w:r>
-        <w:t xml:space="preserve">Mit Wem </w:t>
-      </w:r>
-    </w:p>
-    <w:p>
-      <w:pPr>
-        <w:pStyle w:val="Listenabsatz"/>
-        <w:numPr>
-          <w:ilvl w:val="0"/>
-          <w:numId w:val="14"/>
-        </w:numPr>
-      </w:pPr>
-      <w:r>
-        <w:t>Welche Begründung</w:t>
-      </w:r>
-    </w:p>
-    <w:p>
-      <w:pPr>
-        <w:pStyle w:val="Listenabsatz"/>
-      </w:pPr>
-    </w:p>
-    <w:p>
-      <w:r>
-        <w:t>[BILDER/CODE]</w:t>
-      </w:r>
-    </w:p>
     <w:p/>
-    <w:p/>
-    <w:p>
-      <w:r>
-        <w:rPr>
-          <w:noProof/>
-        </w:rPr>
-        <mc:AlternateContent>
-          <mc:Choice Requires="wps">
-            <w:drawing>
-              <wp:anchor distT="0" distB="0" distL="114300" distR="114300" simplePos="0" relativeHeight="251659264" behindDoc="0" locked="0" layoutInCell="1" allowOverlap="1" wp14:anchorId="4BAD4AFB" wp14:editId="3433D89E">
-                <wp:simplePos x="0" y="0"/>
-                <wp:positionH relativeFrom="column">
-                  <wp:posOffset>1877765</wp:posOffset>
-                </wp:positionH>
-                <wp:positionV relativeFrom="paragraph">
-                  <wp:posOffset>5498465</wp:posOffset>
-                </wp:positionV>
-                <wp:extent cx="1775460" cy="635"/>
-                <wp:effectExtent l="0" t="0" r="0" b="0"/>
-                <wp:wrapSquare wrapText="bothSides"/>
-                <wp:docPr id="32" name="Text Box 32"/>
-                <wp:cNvGraphicFramePr/>
-                <a:graphic xmlns:a="http://schemas.openxmlformats.org/drawingml/2006/main">
-                  <a:graphicData uri="http://schemas.microsoft.com/office/word/2010/wordprocessingShape">
-                    <wps:wsp>
-                      <wps:cNvSpPr txBox="1"/>
-                      <wps:spPr>
-                        <a:xfrm>
-                          <a:off x="0" y="0"/>
-                          <a:ext cx="1775460" cy="635"/>
-                        </a:xfrm>
-                        <a:prstGeom prst="rect">
-                          <a:avLst/>
-                        </a:prstGeom>
-                        <a:solidFill>
-                          <a:prstClr val="white"/>
-                        </a:solidFill>
-                        <a:ln>
-                          <a:noFill/>
-                        </a:ln>
-                      </wps:spPr>
-                      <wps:txbx>
-                        <w:txbxContent>
-                          <w:p>
-                            <w:pPr>
-                              <w:pStyle w:val="Beschriftung"/>
-                              <w:rPr>
-                                <w:noProof/>
-                              </w:rPr>
-                            </w:pPr>
-                          </w:p>
-                        </w:txbxContent>
-                      </wps:txbx>
-                      <wps:bodyPr rot="0" spcFirstLastPara="0" vertOverflow="overflow" horzOverflow="overflow" vert="horz" wrap="square" lIns="0" tIns="0" rIns="0" bIns="0" numCol="1" spcCol="0" rtlCol="0" fromWordArt="0" anchor="t" anchorCtr="0" forceAA="0" compatLnSpc="1">
-                        <a:prstTxWarp prst="textNoShape">
-                          <a:avLst/>
-                        </a:prstTxWarp>
-                        <a:spAutoFit/>
-                      </wps:bodyPr>
-                    </wps:wsp>
-                  </a:graphicData>
-                </a:graphic>
-              </wp:anchor>
-            </w:drawing>
-          </mc:Choice>
-          <mc:Fallback>
-            <w:pict>
-              <v:shapetype w14:anchorId="4BAD4AFB" id="_x0000_t202" coordsize="21600,21600" o:spt="202" path="m,l,21600r21600,l21600,xe">
-                <v:stroke joinstyle="miter"/>
-                <v:path gradientshapeok="t" o:connecttype="rect"/>
-              </v:shapetype>
-              <v:shape id="Text Box 32" o:spid="_x0000_s1026" type="#_x0000_t202" style="position:absolute;margin-left:147.85pt;margin-top:432.95pt;width:139.8pt;height:.05pt;z-index:251659264;visibility:visible;mso-wrap-style:square;mso-wrap-distance-left:9pt;mso-wrap-distance-top:0;mso-wrap-distance-right:9pt;mso-wrap-distance-bottom:0;mso-position-horizontal:absolute;mso-position-horizontal-relative:text;mso-position-vertical:absolute;mso-position-vertical-relative:text;v-text-anchor:top" o:gfxdata="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" stroked="f">
-                <v:textbox style="mso-fit-shape-to-text:t" inset="0,0,0,0">
-                  <w:txbxContent>
-                    <w:p>
-                      <w:pPr>
-                        <w:pStyle w:val="Beschriftung"/>
-                        <w:rPr>
-                          <w:noProof/>
-                        </w:rPr>
-                      </w:pPr>
-                    </w:p>
-                  </w:txbxContent>
-                </v:textbox>
-                <w10:wrap type="square"/>
-              </v:shape>
-            </w:pict>
-          </mc:Fallback>
-        </mc:AlternateContent>
-      </w:r>
-      <w:r>
-        <w:br w:type="page"/>
-      </w:r>
-    </w:p>
     <w:p>
       <w:pPr>
         <w:pStyle w:val="berschrift2nummeriert"/>
       </w:pPr>
-      <w:bookmarkStart w:id="39" w:name="_Toc191907078"/>
+      <w:bookmarkStart w:id="40" w:name="_Toc191907078"/>
       <w:r>
         <w:lastRenderedPageBreak/>
         <w:t>Kontrollieren</w:t>
       </w:r>
-      <w:bookmarkEnd w:id="39"/>
+      <w:bookmarkEnd w:id="40"/>
     </w:p>
     <w:p>
       <w:pPr>
         <w:pStyle w:val="berschrift3nummeriert"/>
       </w:pPr>
-      <w:bookmarkStart w:id="40" w:name="_Toc191907079"/>
-      <w:r>
-        <w:t>Testprotokoll [NUMMER]</w:t>
-      </w:r>
-      <w:bookmarkEnd w:id="40"/>
+      <w:bookmarkStart w:id="41" w:name="_Toc191907079"/>
+      <w:r>
+        <w:t>Testprotokoll</w:t>
+      </w:r>
+      <w:r>
+        <w:t xml:space="preserve"> 1</w:t>
+      </w:r>
+      <w:r>
+        <w:t xml:space="preserve"> -</w:t>
+      </w:r>
+      <w:r>
+        <w:t xml:space="preserve"> </w:t>
+      </w:r>
+      <w:bookmarkEnd w:id="41"/>
+      <w:r>
+        <w:t>19.03.202</w:t>
+      </w:r>
+      <w:r>
+        <w:t>5</w:t>
+      </w:r>
     </w:p>
     <w:p/>
     <w:p>
@@ -46637,19 +46644,19 @@
     <w:tbl>
       <w:tblPr>
         <w:tblStyle w:val="PSITabelle1"/>
-        <w:tblW w:w="9067" w:type="dxa"/>
+        <w:tblW w:w="10477" w:type="dxa"/>
         <w:tblLook w:val="04A0" w:firstRow="1" w:lastRow="0" w:firstColumn="1" w:lastColumn="0" w:noHBand="0" w:noVBand="1"/>
       </w:tblPr>
       <w:tblGrid>
         <w:gridCol w:w="1245"/>
-        <w:gridCol w:w="1604"/>
         <w:gridCol w:w="1121"/>
-        <w:gridCol w:w="5097"/>
+        <w:gridCol w:w="1121"/>
+        <w:gridCol w:w="6990"/>
       </w:tblGrid>
       <w:tr>
         <w:trPr>
           <w:cnfStyle w:val="100000000000" w:firstRow="1" w:lastRow="0" w:firstColumn="0" w:lastColumn="0" w:oddVBand="0" w:evenVBand="0" w:oddHBand="0" w:evenHBand="0" w:firstRowFirstColumn="0" w:firstRowLastColumn="0" w:lastRowFirstColumn="0" w:lastRowLastColumn="0"/>
-          <w:trHeight w:val="296"/>
+          <w:trHeight w:val="265"/>
         </w:trPr>
         <w:tc>
           <w:tcPr>
@@ -46667,53 +46674,60 @@
                 <w:sz w:val="18"/>
                 <w:szCs w:val="20"/>
               </w:rPr>
-              <w:t>Testfall-Nr</w:t>
-            </w:r>
-          </w:p>
-        </w:tc>
-        <w:tc>
-          <w:tcPr>
-            <w:tcW w:w="1604" w:type="dxa"/>
-          </w:tcPr>
-          <w:p>
-            <w:pPr>
+              <w:t>Test</w:t>
+            </w:r>
+            <w:r>
               <w:rPr>
                 <w:sz w:val="18"/>
                 <w:szCs w:val="20"/>
               </w:rPr>
-            </w:pPr>
-            <w:r>
+              <w:t>nr.</w:t>
+            </w:r>
+          </w:p>
+        </w:tc>
+        <w:tc>
+          <w:tcPr>
+            <w:tcW w:w="1121" w:type="dxa"/>
+          </w:tcPr>
+          <w:p>
+            <w:pPr>
               <w:rPr>
                 <w:sz w:val="18"/>
                 <w:szCs w:val="20"/>
               </w:rPr>
-              <w:t>Testfallspez.nr.</w:t>
-            </w:r>
-          </w:p>
-        </w:tc>
-        <w:tc>
-          <w:tcPr>
-            <w:tcW w:w="1121" w:type="dxa"/>
-          </w:tcPr>
-          <w:p>
-            <w:pPr>
+            </w:pPr>
+            <w:r>
               <w:rPr>
                 <w:sz w:val="18"/>
                 <w:szCs w:val="20"/>
               </w:rPr>
-            </w:pPr>
-            <w:r>
+              <w:t>Testfallnr.</w:t>
+            </w:r>
+          </w:p>
+        </w:tc>
+        <w:tc>
+          <w:tcPr>
+            <w:tcW w:w="1121" w:type="dxa"/>
+          </w:tcPr>
+          <w:p>
+            <w:pPr>
               <w:rPr>
                 <w:sz w:val="18"/>
                 <w:szCs w:val="20"/>
               </w:rPr>
+            </w:pPr>
+            <w:r>
+              <w:rPr>
+                <w:sz w:val="18"/>
+                <w:szCs w:val="20"/>
+              </w:rPr>
               <w:t>Resultat</w:t>
             </w:r>
           </w:p>
         </w:tc>
         <w:tc>
           <w:tcPr>
-            <w:tcW w:w="5097" w:type="dxa"/>
+            <w:tcW w:w="6990" w:type="dxa"/>
           </w:tcPr>
           <w:p>
             <w:pPr>
@@ -46752,49 +46766,60 @@
                 <w:sz w:val="18"/>
                 <w:szCs w:val="20"/>
               </w:rPr>
-              <w:t>TF-01</w:t>
-            </w:r>
-          </w:p>
-        </w:tc>
-        <w:tc>
-          <w:tcPr>
-            <w:tcW w:w="1604" w:type="dxa"/>
-          </w:tcPr>
-          <w:p>
-            <w:pPr>
-              <w:rPr>
+              <w:t>01</w:t>
+            </w:r>
+          </w:p>
+        </w:tc>
+        <w:tc>
+          <w:tcPr>
+            <w:tcW w:w="1121" w:type="dxa"/>
+          </w:tcPr>
+          <w:p>
+            <w:pPr>
+              <w:rPr>
+                <w:color w:val="00B050"/>
                 <w:sz w:val="18"/>
                 <w:szCs w:val="20"/>
               </w:rPr>
             </w:pPr>
-          </w:p>
-        </w:tc>
-        <w:tc>
-          <w:tcPr>
-            <w:tcW w:w="1121" w:type="dxa"/>
-          </w:tcPr>
-          <w:p>
-            <w:pPr>
+            <w:r>
               <w:rPr>
                 <w:sz w:val="18"/>
                 <w:szCs w:val="20"/>
               </w:rPr>
-            </w:pPr>
-            <w:r>
-              <w:rPr>
+              <w:t>TF-01</w:t>
+            </w:r>
+          </w:p>
+        </w:tc>
+        <w:tc>
+          <w:tcPr>
+            <w:tcW w:w="1121" w:type="dxa"/>
+          </w:tcPr>
+          <w:p>
+            <w:pPr>
+              <w:rPr>
+                <w:color w:val="00B050"/>
                 <w:sz w:val="18"/>
                 <w:szCs w:val="20"/>
               </w:rPr>
+            </w:pPr>
+            <w:r>
+              <w:rPr>
+                <w:color w:val="00B050"/>
+                <w:sz w:val="18"/>
+                <w:szCs w:val="20"/>
+              </w:rPr>
               <w:t>OK</w:t>
             </w:r>
           </w:p>
         </w:tc>
         <w:tc>
           <w:tcPr>
-            <w:tcW w:w="5097" w:type="dxa"/>
-          </w:tcPr>
-          <w:p>
-            <w:pPr>
+            <w:tcW w:w="6990" w:type="dxa"/>
+          </w:tcPr>
+          <w:p>
+            <w:pPr>
+              <w:ind w:left="284" w:hanging="284"/>
               <w:rPr>
                 <w:sz w:val="18"/>
                 <w:szCs w:val="20"/>
@@ -46830,61 +46855,311 @@
                 <w:sz w:val="18"/>
                 <w:szCs w:val="20"/>
               </w:rPr>
-              <w:t>TF-02</w:t>
-            </w:r>
-          </w:p>
-        </w:tc>
-        <w:tc>
-          <w:tcPr>
-            <w:tcW w:w="1604" w:type="dxa"/>
-          </w:tcPr>
-          <w:p>
-            <w:pPr>
-              <w:rPr>
+              <w:t>02</w:t>
+            </w:r>
+          </w:p>
+        </w:tc>
+        <w:tc>
+          <w:tcPr>
+            <w:tcW w:w="1121" w:type="dxa"/>
+          </w:tcPr>
+          <w:p>
+            <w:pPr>
+              <w:rPr>
+                <w:color w:val="00B050"/>
                 <w:sz w:val="18"/>
                 <w:szCs w:val="20"/>
               </w:rPr>
             </w:pPr>
-          </w:p>
-        </w:tc>
-        <w:tc>
-          <w:tcPr>
-            <w:tcW w:w="1121" w:type="dxa"/>
-          </w:tcPr>
-          <w:p>
-            <w:pPr>
+            <w:r>
               <w:rPr>
                 <w:sz w:val="18"/>
                 <w:szCs w:val="20"/>
               </w:rPr>
-            </w:pPr>
-            <w:r>
+              <w:t>TF-02</w:t>
+            </w:r>
+          </w:p>
+        </w:tc>
+        <w:tc>
+          <w:tcPr>
+            <w:tcW w:w="1121" w:type="dxa"/>
+          </w:tcPr>
+          <w:p>
+            <w:pPr>
               <w:rPr>
                 <w:sz w:val="18"/>
                 <w:szCs w:val="20"/>
               </w:rPr>
-              <w:t>OK</w:t>
-            </w:r>
-          </w:p>
-        </w:tc>
-        <w:tc>
-          <w:tcPr>
-            <w:tcW w:w="5097" w:type="dxa"/>
-          </w:tcPr>
-          <w:p>
-            <w:pPr>
-              <w:rPr>
+            </w:pPr>
+            <w:r>
+              <w:rPr>
+                <w:color w:val="00B050"/>
                 <w:sz w:val="18"/>
                 <w:szCs w:val="20"/>
               </w:rPr>
-            </w:pPr>
-            <w:r>
+              <w:t>OK</w:t>
+            </w:r>
+          </w:p>
+        </w:tc>
+        <w:tc>
+          <w:tcPr>
+            <w:tcW w:w="6990" w:type="dxa"/>
+          </w:tcPr>
+          <w:p>
+            <w:pPr>
               <w:rPr>
                 <w:sz w:val="18"/>
                 <w:szCs w:val="20"/>
               </w:rPr>
-              <w:t>-</w:t>
-            </w:r>
+            </w:pPr>
+            <w:r>
+              <w:rPr>
+                <w:sz w:val="18"/>
+                <w:szCs w:val="20"/>
+              </w:rPr>
+              <w:t>Fehler wird geworfen, Beschreibung könnte besser sein</w:t>
+            </w:r>
+          </w:p>
+        </w:tc>
+      </w:tr>
+      <w:tr>
+        <w:trPr>
+          <w:trHeight w:val="238"/>
+        </w:trPr>
+        <w:tc>
+          <w:tcPr>
+            <w:tcW w:w="1245" w:type="dxa"/>
+          </w:tcPr>
+          <w:p>
+            <w:pPr>
+              <w:rPr>
+                <w:sz w:val="18"/>
+                <w:szCs w:val="20"/>
+              </w:rPr>
+            </w:pPr>
+            <w:r>
+              <w:rPr>
+                <w:sz w:val="18"/>
+                <w:szCs w:val="20"/>
+              </w:rPr>
+              <w:t>03</w:t>
+            </w:r>
+          </w:p>
+        </w:tc>
+        <w:tc>
+          <w:tcPr>
+            <w:tcW w:w="1121" w:type="dxa"/>
+          </w:tcPr>
+          <w:p>
+            <w:pPr>
+              <w:rPr>
+                <w:color w:val="00B050"/>
+                <w:sz w:val="18"/>
+                <w:szCs w:val="20"/>
+              </w:rPr>
+            </w:pPr>
+            <w:r>
+              <w:rPr>
+                <w:sz w:val="18"/>
+                <w:szCs w:val="20"/>
+              </w:rPr>
+              <w:t>TF-03</w:t>
+            </w:r>
+          </w:p>
+        </w:tc>
+        <w:tc>
+          <w:tcPr>
+            <w:tcW w:w="1121" w:type="dxa"/>
+          </w:tcPr>
+          <w:p>
+            <w:pPr>
+              <w:rPr>
+                <w:color w:val="00B050"/>
+                <w:sz w:val="18"/>
+                <w:szCs w:val="20"/>
+              </w:rPr>
+            </w:pPr>
+            <w:r>
+              <w:rPr>
+                <w:color w:val="00B050"/>
+                <w:sz w:val="18"/>
+                <w:szCs w:val="20"/>
+              </w:rPr>
+              <w:t>NOK</w:t>
+            </w:r>
+          </w:p>
+        </w:tc>
+        <w:tc>
+          <w:tcPr>
+            <w:tcW w:w="6990" w:type="dxa"/>
+          </w:tcPr>
+          <w:p>
+            <w:pPr>
+              <w:rPr>
+                <w:sz w:val="18"/>
+                <w:szCs w:val="20"/>
+              </w:rPr>
+            </w:pPr>
+            <w:r>
+              <w:rPr>
+                <w:sz w:val="18"/>
+                <w:szCs w:val="20"/>
+              </w:rPr>
+              <w:t>Es wird zwar ein Fehler geworfen, jedoch nicht wegen des Typs, sondern aufgrund eines Loops in der Logfile  --&gt; Angepasst und wird nun abgefangen</w:t>
+            </w:r>
+          </w:p>
+        </w:tc>
+      </w:tr>
+      <w:tr>
+        <w:trPr>
+          <w:trHeight w:val="238"/>
+        </w:trPr>
+        <w:tc>
+          <w:tcPr>
+            <w:tcW w:w="1245" w:type="dxa"/>
+          </w:tcPr>
+          <w:p>
+            <w:pPr>
+              <w:rPr>
+                <w:sz w:val="18"/>
+                <w:szCs w:val="20"/>
+              </w:rPr>
+            </w:pPr>
+            <w:r>
+              <w:rPr>
+                <w:sz w:val="18"/>
+                <w:szCs w:val="20"/>
+              </w:rPr>
+              <w:t>04</w:t>
+            </w:r>
+          </w:p>
+        </w:tc>
+        <w:tc>
+          <w:tcPr>
+            <w:tcW w:w="1121" w:type="dxa"/>
+          </w:tcPr>
+          <w:p>
+            <w:pPr>
+              <w:rPr>
+                <w:color w:val="00B050"/>
+                <w:sz w:val="18"/>
+                <w:szCs w:val="20"/>
+              </w:rPr>
+            </w:pPr>
+            <w:r>
+              <w:rPr>
+                <w:sz w:val="18"/>
+                <w:szCs w:val="20"/>
+              </w:rPr>
+              <w:t>TF-03</w:t>
+            </w:r>
+          </w:p>
+        </w:tc>
+        <w:tc>
+          <w:tcPr>
+            <w:tcW w:w="1121" w:type="dxa"/>
+          </w:tcPr>
+          <w:p>
+            <w:pPr>
+              <w:rPr>
+                <w:color w:val="00B050"/>
+                <w:sz w:val="18"/>
+                <w:szCs w:val="20"/>
+              </w:rPr>
+            </w:pPr>
+            <w:r>
+              <w:rPr>
+                <w:color w:val="00B050"/>
+                <w:sz w:val="18"/>
+                <w:szCs w:val="20"/>
+              </w:rPr>
+              <w:t>OK</w:t>
+            </w:r>
+          </w:p>
+        </w:tc>
+        <w:tc>
+          <w:tcPr>
+            <w:tcW w:w="6990" w:type="dxa"/>
+          </w:tcPr>
+          <w:p>
+            <w:pPr>
+              <w:rPr>
+                <w:sz w:val="18"/>
+                <w:szCs w:val="20"/>
+              </w:rPr>
+            </w:pPr>
+          </w:p>
+        </w:tc>
+      </w:tr>
+      <w:tr>
+        <w:trPr>
+          <w:trHeight w:val="238"/>
+        </w:trPr>
+        <w:tc>
+          <w:tcPr>
+            <w:tcW w:w="1245" w:type="dxa"/>
+          </w:tcPr>
+          <w:p>
+            <w:pPr>
+              <w:rPr>
+                <w:sz w:val="18"/>
+                <w:szCs w:val="20"/>
+              </w:rPr>
+            </w:pPr>
+            <w:r>
+              <w:rPr>
+                <w:sz w:val="18"/>
+                <w:szCs w:val="20"/>
+              </w:rPr>
+              <w:t>05</w:t>
+            </w:r>
+          </w:p>
+        </w:tc>
+        <w:tc>
+          <w:tcPr>
+            <w:tcW w:w="1121" w:type="dxa"/>
+          </w:tcPr>
+          <w:p>
+            <w:pPr>
+              <w:rPr>
+                <w:sz w:val="18"/>
+                <w:szCs w:val="20"/>
+              </w:rPr>
+            </w:pPr>
+            <w:r>
+              <w:rPr>
+                <w:sz w:val="18"/>
+                <w:szCs w:val="20"/>
+              </w:rPr>
+              <w:t>TF-04</w:t>
+            </w:r>
+          </w:p>
+        </w:tc>
+        <w:tc>
+          <w:tcPr>
+            <w:tcW w:w="1121" w:type="dxa"/>
+          </w:tcPr>
+          <w:p>
+            <w:pPr>
+              <w:rPr>
+                <w:color w:val="00B050"/>
+                <w:sz w:val="18"/>
+                <w:szCs w:val="20"/>
+              </w:rPr>
+            </w:pPr>
+          </w:p>
+        </w:tc>
+        <w:tc>
+          <w:tcPr>
+            <w:tcW w:w="6990" w:type="dxa"/>
+          </w:tcPr>
+          <w:p>
+            <w:pPr>
+              <w:rPr>
+                <w:sz w:val="18"/>
+                <w:szCs w:val="20"/>
+              </w:rPr>
+            </w:pPr>
           </w:p>
         </w:tc>
       </w:tr>
@@ -46932,22 +47207,22 @@
       <w:pPr>
         <w:pStyle w:val="berschrift2nummeriert"/>
       </w:pPr>
-      <w:bookmarkStart w:id="41" w:name="_Toc191907080"/>
+      <w:bookmarkStart w:id="42" w:name="_Toc191907080"/>
       <w:r>
         <w:lastRenderedPageBreak/>
         <w:t>Auswerten</w:t>
       </w:r>
-      <w:bookmarkEnd w:id="41"/>
+      <w:bookmarkEnd w:id="42"/>
     </w:p>
     <w:p>
       <w:pPr>
         <w:pStyle w:val="berschrift3nummeriert"/>
       </w:pPr>
-      <w:bookmarkStart w:id="42" w:name="_Toc191907081"/>
+      <w:bookmarkStart w:id="43" w:name="_Toc191907081"/>
       <w:r>
         <w:t>Technisches Fazit</w:t>
       </w:r>
-      <w:bookmarkEnd w:id="42"/>
+      <w:bookmarkEnd w:id="43"/>
     </w:p>
     <w:p>
       <w:r>
@@ -46974,11 +47249,11 @@
       <w:pPr>
         <w:pStyle w:val="berschrift3nummeriert"/>
       </w:pPr>
-      <w:bookmarkStart w:id="43" w:name="_Toc191907082"/>
+      <w:bookmarkStart w:id="44" w:name="_Toc191907082"/>
       <w:r>
         <w:t>Zukunftsaussichten</w:t>
       </w:r>
-      <w:bookmarkEnd w:id="43"/>
+      <w:bookmarkEnd w:id="44"/>
     </w:p>
     <w:p>
       <w:r>
@@ -46995,11 +47270,11 @@
       <w:pPr>
         <w:pStyle w:val="berschrift3nummeriert"/>
       </w:pPr>
-      <w:bookmarkStart w:id="44" w:name="_Toc191907083"/>
+      <w:bookmarkStart w:id="45" w:name="_Toc191907083"/>
       <w:r>
         <w:t>Selbstreflexion</w:t>
       </w:r>
-      <w:bookmarkEnd w:id="44"/>
+      <w:bookmarkEnd w:id="45"/>
     </w:p>
     <w:p>
       <w:pPr>
@@ -47184,11 +47459,11 @@
       <w:pPr>
         <w:pStyle w:val="berschrift3nummeriert"/>
       </w:pPr>
-      <w:bookmarkStart w:id="45" w:name="_Toc191907084"/>
+      <w:bookmarkStart w:id="46" w:name="_Toc191907084"/>
       <w:r>
         <w:t>Persönliches Fazit</w:t>
       </w:r>
-      <w:bookmarkEnd w:id="45"/>
+      <w:bookmarkEnd w:id="46"/>
     </w:p>
     <w:p>
       <w:r>
@@ -47330,11 +47605,11 @@
           <w:noProof/>
         </w:rPr>
       </w:pPr>
-      <w:bookmarkStart w:id="46" w:name="_Toc191907086"/>
+      <w:bookmarkStart w:id="47" w:name="_Toc191907086"/>
       <w:r>
         <w:t>Abbildungsverzeichnis</w:t>
       </w:r>
-      <w:bookmarkEnd w:id="46"/>
+      <w:bookmarkEnd w:id="47"/>
     </w:p>
     <w:p>
       <w:pPr>
@@ -47477,11 +47752,11 @@
       <w:pPr>
         <w:pStyle w:val="berschrift1nummeriert"/>
       </w:pPr>
-      <w:bookmarkStart w:id="47" w:name="_Toc191907087"/>
+      <w:bookmarkStart w:id="48" w:name="_Toc191907087"/>
       <w:r>
         <w:t>Tabellenverzeichnis</w:t>
       </w:r>
-      <w:bookmarkEnd w:id="47"/>
+      <w:bookmarkEnd w:id="48"/>
     </w:p>
     <w:p>
       <w:r>
@@ -47555,11 +47830,11 @@
       <w:pPr>
         <w:pStyle w:val="berschrift1nummeriert"/>
       </w:pPr>
-      <w:bookmarkStart w:id="48" w:name="_Toc191907088"/>
+      <w:bookmarkStart w:id="49" w:name="_Toc191907088"/>
       <w:r>
         <w:t>Codesnippetverzeichnis</w:t>
       </w:r>
-      <w:bookmarkEnd w:id="48"/>
+      <w:bookmarkEnd w:id="49"/>
     </w:p>
     <w:p>
       <w:pPr>
@@ -47666,11 +47941,11 @@
       <w:pPr>
         <w:pStyle w:val="berschrift1nummeriert"/>
       </w:pPr>
-      <w:bookmarkStart w:id="49" w:name="_Toc191907089"/>
+      <w:bookmarkStart w:id="50" w:name="_Toc191907089"/>
       <w:r>
         <w:t>Glossar</w:t>
       </w:r>
-      <w:bookmarkEnd w:id="49"/>
+      <w:bookmarkEnd w:id="50"/>
       <w:r>
         <w:t xml:space="preserve"> (Alphabetisch sortiert)</w:t>
       </w:r>
@@ -47875,12 +48150,12 @@
       <w:pPr>
         <w:pStyle w:val="berschrift1nummeriert"/>
       </w:pPr>
-      <w:bookmarkStart w:id="50" w:name="_Toc191907090"/>
+      <w:bookmarkStart w:id="51" w:name="_Toc191907090"/>
       <w:r>
         <w:lastRenderedPageBreak/>
         <w:t>Abkürzungsverzeichnis</w:t>
       </w:r>
-      <w:bookmarkEnd w:id="50"/>
+      <w:bookmarkEnd w:id="51"/>
     </w:p>
     <w:tbl>
       <w:tblPr>
@@ -48020,11 +48295,11 @@
       <w:pPr>
         <w:pStyle w:val="berschrift1nummeriert"/>
       </w:pPr>
-      <w:bookmarkStart w:id="51" w:name="_Toc191907091"/>
+      <w:bookmarkStart w:id="52" w:name="_Toc191907091"/>
       <w:r>
         <w:t>Selbstständigkeitserklärung</w:t>
       </w:r>
-      <w:bookmarkEnd w:id="51"/>
+      <w:bookmarkEnd w:id="52"/>
     </w:p>
     <w:p>
       <w:r>
@@ -49034,7 +49309,7 @@
           <w:rPr>
             <w:noProof/>
           </w:rPr>
-          <w:t>18.03.2025</w:t>
+          <w:t>19.03.2025</w:t>
         </w:r>
         <w:r>
           <w:fldChar w:fldCharType="end"/>
@@ -49227,7 +49502,7 @@
           <w:rPr>
             <w:noProof/>
           </w:rPr>
-          <w:t>18.03.2025</w:t>
+          <w:t>19.03.2025</w:t>
         </w:r>
         <w:r>
           <w:fldChar w:fldCharType="end"/>
@@ -49414,7 +49689,7 @@
           <w:rPr>
             <w:noProof/>
           </w:rPr>
-          <w:t>18.03.2025</w:t>
+          <w:t>19.03.2025</w:t>
         </w:r>
         <w:r>
           <w:fldChar w:fldCharType="end"/>
@@ -56194,7 +56469,9 @@
     <w:rsidRoot w:val="006B2A61"/>
     <w:rsid w:val="0027563B"/>
     <w:rsid w:val="004E4DD4"/>
+    <w:rsid w:val="00561B52"/>
     <w:rsid w:val="006B2A61"/>
+    <w:rsid w:val="00761E53"/>
     <w:rsid w:val="007B606F"/>
     <w:rsid w:val="00A43C5A"/>
     <w:rsid w:val="00B10631"/>
@@ -56957,26 +57234,6 @@
 </file>
 
 <file path=customXml/item1.xml><?xml version="1.0" encoding="utf-8"?>
-<p:properties xmlns:p="http://schemas.microsoft.com/office/2006/metadata/properties" xmlns:xsi="http://www.w3.org/2001/XMLSchema-instance" xmlns:pc="http://schemas.microsoft.com/office/infopath/2007/PartnerControls">
-  <documentManagement>
-    <TaxCatchAll xmlns="bc24777f-78b6-4f3c-a73a-d5fa08e4d537" xsi:nil="true"/>
-    <lcf76f155ced4ddcb4097134ff3c332f xmlns="c9077d15-72ed-4fec-bcfe-3472729e9195">
-      <Terms xmlns="http://schemas.microsoft.com/office/infopath/2007/PartnerControls"/>
-    </lcf76f155ced4ddcb4097134ff3c332f>
-  </documentManagement>
-</p:properties>
-</file>
-
-<file path=customXml/item2.xml><?xml version="1.0" encoding="utf-8"?>
-<?mso-contentType ?>
-<FormTemplates xmlns="http://schemas.microsoft.com/sharepoint/v3/contenttype/forms">
-  <Display>DocumentLibraryForm</Display>
-  <Edit>DocumentLibraryForm</Edit>
-  <New>DocumentLibraryForm</New>
-</FormTemplates>
-</file>
-
-<file path=customXml/item3.xml><?xml version="1.0" encoding="utf-8"?>
 <ct:contentTypeSchema xmlns:ct="http://schemas.microsoft.com/office/2006/metadata/contentType" xmlns:ma="http://schemas.microsoft.com/office/2006/metadata/properties/metaAttributes" ct:_="" ma:_="" ma:contentTypeName="Dokument" ma:contentTypeID="0x0101000E594130A2AF244FBF3F304D904ED593" ma:contentTypeVersion="18" ma:contentTypeDescription="Ein neues Dokument erstellen." ma:contentTypeScope="" ma:versionID="9c227ad3ab8d826471e210bb857ebfda">
   <xsd:schema xmlns:xsd="http://www.w3.org/2001/XMLSchema" xmlns:xs="http://www.w3.org/2001/XMLSchema" xmlns:p="http://schemas.microsoft.com/office/2006/metadata/properties" xmlns:ns2="c9077d15-72ed-4fec-bcfe-3472729e9195" xmlns:ns3="bc24777f-78b6-4f3c-a73a-d5fa08e4d537" targetNamespace="http://schemas.microsoft.com/office/2006/metadata/properties" ma:root="true" ma:fieldsID="2a0acd45fe6cc66a06723547185abeb0" ns2:_="" ns3:_="">
     <xsd:import namespace="c9077d15-72ed-4fec-bcfe-3472729e9195"/>
@@ -57229,6 +57486,26 @@
     <xs:element name="TermId" type="xs:string"/>
   </xs:schema>
 </ct:contentTypeSchema>
+</file>
+
+<file path=customXml/item2.xml><?xml version="1.0" encoding="utf-8"?>
+<p:properties xmlns:p="http://schemas.microsoft.com/office/2006/metadata/properties" xmlns:xsi="http://www.w3.org/2001/XMLSchema-instance" xmlns:pc="http://schemas.microsoft.com/office/infopath/2007/PartnerControls">
+  <documentManagement>
+    <TaxCatchAll xmlns="bc24777f-78b6-4f3c-a73a-d5fa08e4d537" xsi:nil="true"/>
+    <lcf76f155ced4ddcb4097134ff3c332f xmlns="c9077d15-72ed-4fec-bcfe-3472729e9195">
+      <Terms xmlns="http://schemas.microsoft.com/office/infopath/2007/PartnerControls"/>
+    </lcf76f155ced4ddcb4097134ff3c332f>
+  </documentManagement>
+</p:properties>
+</file>
+
+<file path=customXml/item3.xml><?xml version="1.0" encoding="utf-8"?>
+<?mso-contentType ?>
+<FormTemplates xmlns="http://schemas.microsoft.com/sharepoint/v3/contenttype/forms">
+  <Display>DocumentLibraryForm</Display>
+  <Edit>DocumentLibraryForm</Edit>
+  <New>DocumentLibraryForm</New>
+</FormTemplates>
 </file>
 
 <file path=customXml/item4.xml><?xml version="1.0" encoding="utf-8"?>
@@ -57643,25 +57920,6 @@
 </file>
 
 <file path=customXml/itemProps1.xml><?xml version="1.0" encoding="utf-8"?>
-<ds:datastoreItem xmlns:ds="http://schemas.openxmlformats.org/officeDocument/2006/customXml" ds:itemID="{A000BED3-F54C-414D-A2A4-3CB9371644D5}">
-  <ds:schemaRefs>
-    <ds:schemaRef ds:uri="http://schemas.microsoft.com/office/2006/metadata/properties"/>
-    <ds:schemaRef ds:uri="http://schemas.microsoft.com/office/infopath/2007/PartnerControls"/>
-    <ds:schemaRef ds:uri="bc24777f-78b6-4f3c-a73a-d5fa08e4d537"/>
-    <ds:schemaRef ds:uri="c9077d15-72ed-4fec-bcfe-3472729e9195"/>
-  </ds:schemaRefs>
-</ds:datastoreItem>
-</file>
-
-<file path=customXml/itemProps2.xml><?xml version="1.0" encoding="utf-8"?>
-<ds:datastoreItem xmlns:ds="http://schemas.openxmlformats.org/officeDocument/2006/customXml" ds:itemID="{691B9E7B-1F5D-4650-8E1E-7519107C4315}">
-  <ds:schemaRefs>
-    <ds:schemaRef ds:uri="http://schemas.microsoft.com/sharepoint/v3/contenttype/forms"/>
-  </ds:schemaRefs>
-</ds:datastoreItem>
-</file>
-
-<file path=customXml/itemProps3.xml><?xml version="1.0" encoding="utf-8"?>
 <ds:datastoreItem xmlns:ds="http://schemas.openxmlformats.org/officeDocument/2006/customXml" ds:itemID="{26B821B1-DB57-412F-801F-E3F9A38BE314}">
   <ds:schemaRefs>
     <ds:schemaRef ds:uri="http://schemas.microsoft.com/office/2006/metadata/contentType"/>
@@ -57680,6 +57938,25 @@
 </ds:datastoreItem>
 </file>
 
+<file path=customXml/itemProps2.xml><?xml version="1.0" encoding="utf-8"?>
+<ds:datastoreItem xmlns:ds="http://schemas.openxmlformats.org/officeDocument/2006/customXml" ds:itemID="{A000BED3-F54C-414D-A2A4-3CB9371644D5}">
+  <ds:schemaRefs>
+    <ds:schemaRef ds:uri="http://schemas.microsoft.com/office/2006/metadata/properties"/>
+    <ds:schemaRef ds:uri="http://schemas.microsoft.com/office/infopath/2007/PartnerControls"/>
+    <ds:schemaRef ds:uri="bc24777f-78b6-4f3c-a73a-d5fa08e4d537"/>
+    <ds:schemaRef ds:uri="c9077d15-72ed-4fec-bcfe-3472729e9195"/>
+  </ds:schemaRefs>
+</ds:datastoreItem>
+</file>
+
+<file path=customXml/itemProps3.xml><?xml version="1.0" encoding="utf-8"?>
+<ds:datastoreItem xmlns:ds="http://schemas.openxmlformats.org/officeDocument/2006/customXml" ds:itemID="{691B9E7B-1F5D-4650-8E1E-7519107C4315}">
+  <ds:schemaRefs>
+    <ds:schemaRef ds:uri="http://schemas.microsoft.com/sharepoint/v3/contenttype/forms"/>
+  </ds:schemaRefs>
+</ds:datastoreItem>
+</file>
+
 <file path=customXml/itemProps4.xml><?xml version="1.0" encoding="utf-8"?>
 <ds:datastoreItem xmlns:ds="http://schemas.openxmlformats.org/officeDocument/2006/customXml" ds:itemID="{23E5A01E-D447-4AA1-AD8E-08317BF014E8}">
   <ds:schemaRefs>

</xml_diff>

<commit_message>
Removed another round of errors
</commit_message>
<xml_diff>
--- a/docs/IPA_YannickWernle_iLO.docx
+++ b/docs/IPA_YannickWernle_iLO.docx
@@ -47132,6 +47132,230 @@
                 <w:szCs w:val="20"/>
               </w:rPr>
               <w:t>TF-04</w:t>
+            </w:r>
+          </w:p>
+        </w:tc>
+        <w:tc>
+          <w:tcPr>
+            <w:tcW w:w="1121" w:type="dxa"/>
+          </w:tcPr>
+          <w:p>
+            <w:pPr>
+              <w:rPr>
+                <w:color w:val="00B050"/>
+                <w:sz w:val="18"/>
+                <w:szCs w:val="20"/>
+              </w:rPr>
+            </w:pPr>
+            <w:r>
+              <w:rPr>
+                <w:color w:val="00B050"/>
+                <w:sz w:val="18"/>
+                <w:szCs w:val="20"/>
+              </w:rPr>
+              <w:t>OK</w:t>
+            </w:r>
+          </w:p>
+        </w:tc>
+        <w:tc>
+          <w:tcPr>
+            <w:tcW w:w="6990" w:type="dxa"/>
+          </w:tcPr>
+          <w:p>
+            <w:pPr>
+              <w:rPr>
+                <w:sz w:val="18"/>
+                <w:szCs w:val="20"/>
+              </w:rPr>
+            </w:pPr>
+          </w:p>
+        </w:tc>
+      </w:tr>
+      <w:tr>
+        <w:trPr>
+          <w:trHeight w:val="238"/>
+        </w:trPr>
+        <w:tc>
+          <w:tcPr>
+            <w:tcW w:w="1245" w:type="dxa"/>
+          </w:tcPr>
+          <w:p>
+            <w:pPr>
+              <w:rPr>
+                <w:sz w:val="18"/>
+                <w:szCs w:val="20"/>
+              </w:rPr>
+            </w:pPr>
+            <w:r>
+              <w:rPr>
+                <w:sz w:val="18"/>
+                <w:szCs w:val="20"/>
+              </w:rPr>
+              <w:t>06</w:t>
+            </w:r>
+          </w:p>
+        </w:tc>
+        <w:tc>
+          <w:tcPr>
+            <w:tcW w:w="1121" w:type="dxa"/>
+          </w:tcPr>
+          <w:p>
+            <w:pPr>
+              <w:rPr>
+                <w:sz w:val="18"/>
+                <w:szCs w:val="20"/>
+              </w:rPr>
+            </w:pPr>
+            <w:r>
+              <w:rPr>
+                <w:sz w:val="18"/>
+                <w:szCs w:val="20"/>
+              </w:rPr>
+              <w:t>TF-05</w:t>
+            </w:r>
+          </w:p>
+        </w:tc>
+        <w:tc>
+          <w:tcPr>
+            <w:tcW w:w="1121" w:type="dxa"/>
+          </w:tcPr>
+          <w:p>
+            <w:pPr>
+              <w:rPr>
+                <w:color w:val="00B050"/>
+                <w:sz w:val="18"/>
+                <w:szCs w:val="20"/>
+              </w:rPr>
+            </w:pPr>
+          </w:p>
+        </w:tc>
+        <w:tc>
+          <w:tcPr>
+            <w:tcW w:w="6990" w:type="dxa"/>
+          </w:tcPr>
+          <w:p>
+            <w:pPr>
+              <w:rPr>
+                <w:sz w:val="18"/>
+                <w:szCs w:val="20"/>
+              </w:rPr>
+            </w:pPr>
+          </w:p>
+        </w:tc>
+      </w:tr>
+      <w:tr>
+        <w:trPr>
+          <w:trHeight w:val="238"/>
+        </w:trPr>
+        <w:tc>
+          <w:tcPr>
+            <w:tcW w:w="1245" w:type="dxa"/>
+          </w:tcPr>
+          <w:p>
+            <w:pPr>
+              <w:rPr>
+                <w:sz w:val="18"/>
+                <w:szCs w:val="20"/>
+              </w:rPr>
+            </w:pPr>
+          </w:p>
+        </w:tc>
+        <w:tc>
+          <w:tcPr>
+            <w:tcW w:w="1121" w:type="dxa"/>
+          </w:tcPr>
+          <w:p>
+            <w:pPr>
+              <w:rPr>
+                <w:sz w:val="18"/>
+                <w:szCs w:val="20"/>
+              </w:rPr>
+            </w:pPr>
+            <w:r>
+              <w:rPr>
+                <w:sz w:val="18"/>
+                <w:szCs w:val="20"/>
+              </w:rPr>
+              <w:t>TF-0</w:t>
+            </w:r>
+            <w:r>
+              <w:rPr>
+                <w:sz w:val="18"/>
+                <w:szCs w:val="20"/>
+              </w:rPr>
+              <w:t>6</w:t>
+            </w:r>
+          </w:p>
+        </w:tc>
+        <w:tc>
+          <w:tcPr>
+            <w:tcW w:w="1121" w:type="dxa"/>
+          </w:tcPr>
+          <w:p>
+            <w:pPr>
+              <w:rPr>
+                <w:color w:val="00B050"/>
+                <w:sz w:val="18"/>
+                <w:szCs w:val="20"/>
+              </w:rPr>
+            </w:pPr>
+          </w:p>
+        </w:tc>
+        <w:tc>
+          <w:tcPr>
+            <w:tcW w:w="6990" w:type="dxa"/>
+          </w:tcPr>
+          <w:p>
+            <w:pPr>
+              <w:rPr>
+                <w:sz w:val="18"/>
+                <w:szCs w:val="20"/>
+              </w:rPr>
+            </w:pPr>
+          </w:p>
+        </w:tc>
+      </w:tr>
+      <w:tr>
+        <w:trPr>
+          <w:trHeight w:val="238"/>
+        </w:trPr>
+        <w:tc>
+          <w:tcPr>
+            <w:tcW w:w="1245" w:type="dxa"/>
+          </w:tcPr>
+          <w:p>
+            <w:pPr>
+              <w:rPr>
+                <w:sz w:val="18"/>
+                <w:szCs w:val="20"/>
+              </w:rPr>
+            </w:pPr>
+          </w:p>
+        </w:tc>
+        <w:tc>
+          <w:tcPr>
+            <w:tcW w:w="1121" w:type="dxa"/>
+          </w:tcPr>
+          <w:p>
+            <w:pPr>
+              <w:rPr>
+                <w:sz w:val="18"/>
+                <w:szCs w:val="20"/>
+              </w:rPr>
+            </w:pPr>
+            <w:r>
+              <w:rPr>
+                <w:sz w:val="18"/>
+                <w:szCs w:val="20"/>
+              </w:rPr>
+              <w:t>TF-0</w:t>
+            </w:r>
+            <w:r>
+              <w:rPr>
+                <w:sz w:val="18"/>
+                <w:szCs w:val="20"/>
+              </w:rPr>
+              <w:t>7</w:t>
             </w:r>
           </w:p>
         </w:tc>

</xml_diff>

<commit_message>
Removed a boatload of bugs --> all Tests have now been passed successfully
</commit_message>
<xml_diff>
--- a/docs/IPA_YannickWernle_iLO.docx
+++ b/docs/IPA_YannickWernle_iLO.docx
@@ -46644,14 +46644,14 @@
     <w:tbl>
       <w:tblPr>
         <w:tblStyle w:val="PSITabelle1"/>
-        <w:tblW w:w="10477" w:type="dxa"/>
+        <w:tblW w:w="9356" w:type="dxa"/>
         <w:tblLook w:val="04A0" w:firstRow="1" w:lastRow="0" w:firstColumn="1" w:lastColumn="0" w:noHBand="0" w:noVBand="1"/>
       </w:tblPr>
       <w:tblGrid>
         <w:gridCol w:w="1245"/>
         <w:gridCol w:w="1121"/>
         <w:gridCol w:w="1121"/>
-        <w:gridCol w:w="6990"/>
+        <w:gridCol w:w="5869"/>
       </w:tblGrid>
       <w:tr>
         <w:trPr>
@@ -46727,7 +46727,7 @@
         </w:tc>
         <w:tc>
           <w:tcPr>
-            <w:tcW w:w="6990" w:type="dxa"/>
+            <w:tcW w:w="5869" w:type="dxa"/>
           </w:tcPr>
           <w:p>
             <w:pPr>
@@ -46815,7 +46815,7 @@
         </w:tc>
         <w:tc>
           <w:tcPr>
-            <w:tcW w:w="6990" w:type="dxa"/>
+            <w:tcW w:w="5869" w:type="dxa"/>
           </w:tcPr>
           <w:p>
             <w:pPr>
@@ -46903,7 +46903,7 @@
         </w:tc>
         <w:tc>
           <w:tcPr>
-            <w:tcW w:w="6990" w:type="dxa"/>
+            <w:tcW w:w="5869" w:type="dxa"/>
           </w:tcPr>
           <w:p>
             <w:pPr>
@@ -46974,14 +46974,14 @@
           <w:p>
             <w:pPr>
               <w:rPr>
-                <w:color w:val="00B050"/>
+                <w:color w:val="C00000"/>
                 <w:sz w:val="18"/>
                 <w:szCs w:val="20"/>
               </w:rPr>
             </w:pPr>
             <w:r>
               <w:rPr>
-                <w:color w:val="00B050"/>
+                <w:color w:val="C00000"/>
                 <w:sz w:val="18"/>
                 <w:szCs w:val="20"/>
               </w:rPr>
@@ -46991,7 +46991,7 @@
         </w:tc>
         <w:tc>
           <w:tcPr>
-            <w:tcW w:w="6990" w:type="dxa"/>
+            <w:tcW w:w="5869" w:type="dxa"/>
           </w:tcPr>
           <w:p>
             <w:pPr>
@@ -47079,7 +47079,7 @@
         </w:tc>
         <w:tc>
           <w:tcPr>
-            <w:tcW w:w="6990" w:type="dxa"/>
+            <w:tcW w:w="5869" w:type="dxa"/>
           </w:tcPr>
           <w:p>
             <w:pPr>
@@ -47149,25 +47149,40 @@
             </w:pPr>
             <w:r>
               <w:rPr>
-                <w:color w:val="00B050"/>
+                <w:color w:val="C00000"/>
                 <w:sz w:val="18"/>
                 <w:szCs w:val="20"/>
               </w:rPr>
-              <w:t>OK</w:t>
-            </w:r>
-          </w:p>
-        </w:tc>
-        <w:tc>
-          <w:tcPr>
-            <w:tcW w:w="6990" w:type="dxa"/>
-          </w:tcPr>
-          <w:p>
-            <w:pPr>
-              <w:rPr>
+              <w:t>N</w:t>
+            </w:r>
+            <w:r>
+              <w:rPr>
+                <w:color w:val="C00000"/>
                 <w:sz w:val="18"/>
                 <w:szCs w:val="20"/>
               </w:rPr>
-            </w:pPr>
+              <w:t>OK</w:t>
+            </w:r>
+          </w:p>
+        </w:tc>
+        <w:tc>
+          <w:tcPr>
+            <w:tcW w:w="5869" w:type="dxa"/>
+          </w:tcPr>
+          <w:p>
+            <w:pPr>
+              <w:rPr>
+                <w:sz w:val="18"/>
+                <w:szCs w:val="20"/>
+              </w:rPr>
+            </w:pPr>
+            <w:r>
+              <w:rPr>
+                <w:sz w:val="18"/>
+                <w:szCs w:val="20"/>
+              </w:rPr>
+              <w:t>Fehler wird geworfen, dass ein Parameter namens ‘-‘ nicht existiert --&gt; Übersicht im Code, wurde entfernt</w:t>
+            </w:r>
           </w:p>
         </w:tc>
       </w:tr>
@@ -47211,7 +47226,7 @@
                 <w:sz w:val="18"/>
                 <w:szCs w:val="20"/>
               </w:rPr>
-              <w:t>TF-05</w:t>
+              <w:t>TF-04</w:t>
             </w:r>
           </w:p>
         </w:tc>
@@ -47227,11 +47242,19 @@
                 <w:szCs w:val="20"/>
               </w:rPr>
             </w:pPr>
-          </w:p>
-        </w:tc>
-        <w:tc>
-          <w:tcPr>
-            <w:tcW w:w="6990" w:type="dxa"/>
+            <w:r>
+              <w:rPr>
+                <w:color w:val="00B050"/>
+                <w:sz w:val="18"/>
+                <w:szCs w:val="20"/>
+              </w:rPr>
+              <w:t>OK</w:t>
+            </w:r>
+          </w:p>
+        </w:tc>
+        <w:tc>
+          <w:tcPr>
+            <w:tcW w:w="5869" w:type="dxa"/>
           </w:tcPr>
           <w:p>
             <w:pPr>
@@ -47276,14 +47299,7 @@
                 <w:sz w:val="18"/>
                 <w:szCs w:val="20"/>
               </w:rPr>
-              <w:t>TF-0</w:t>
-            </w:r>
-            <w:r>
-              <w:rPr>
-                <w:sz w:val="18"/>
-                <w:szCs w:val="20"/>
-              </w:rPr>
-              <w:t>6</w:t>
+              <w:t>TF-05</w:t>
             </w:r>
           </w:p>
         </w:tc>
@@ -47299,19 +47315,34 @@
                 <w:szCs w:val="20"/>
               </w:rPr>
             </w:pPr>
-          </w:p>
-        </w:tc>
-        <w:tc>
-          <w:tcPr>
-            <w:tcW w:w="6990" w:type="dxa"/>
-          </w:tcPr>
-          <w:p>
-            <w:pPr>
-              <w:rPr>
+            <w:r>
+              <w:rPr>
+                <w:color w:val="C00000"/>
                 <w:sz w:val="18"/>
                 <w:szCs w:val="20"/>
               </w:rPr>
-            </w:pPr>
+              <w:t>NOK</w:t>
+            </w:r>
+          </w:p>
+        </w:tc>
+        <w:tc>
+          <w:tcPr>
+            <w:tcW w:w="5869" w:type="dxa"/>
+          </w:tcPr>
+          <w:p>
+            <w:pPr>
+              <w:rPr>
+                <w:sz w:val="18"/>
+                <w:szCs w:val="20"/>
+              </w:rPr>
+            </w:pPr>
+            <w:r>
+              <w:rPr>
+                <w:sz w:val="18"/>
+                <w:szCs w:val="20"/>
+              </w:rPr>
+              <w:t>Fehler wird geworfen beim erstellen des Dummy-Logpfades, da eine Referenz auf einen Ordner gemacht wird, der nicht existiert -&gt; wurde entfernt</w:t>
+            </w:r>
           </w:p>
         </w:tc>
       </w:tr>
@@ -47330,32 +47361,39 @@
                 <w:szCs w:val="20"/>
               </w:rPr>
             </w:pPr>
-          </w:p>
-        </w:tc>
-        <w:tc>
-          <w:tcPr>
-            <w:tcW w:w="1121" w:type="dxa"/>
-          </w:tcPr>
-          <w:p>
-            <w:pPr>
+            <w:r>
               <w:rPr>
                 <w:sz w:val="18"/>
                 <w:szCs w:val="20"/>
               </w:rPr>
-            </w:pPr>
-            <w:r>
+              <w:t>07</w:t>
+            </w:r>
+          </w:p>
+        </w:tc>
+        <w:tc>
+          <w:tcPr>
+            <w:tcW w:w="1121" w:type="dxa"/>
+          </w:tcPr>
+          <w:p>
+            <w:pPr>
               <w:rPr>
                 <w:sz w:val="18"/>
                 <w:szCs w:val="20"/>
               </w:rPr>
-              <w:t>TF-0</w:t>
-            </w:r>
+            </w:pPr>
             <w:r>
               <w:rPr>
                 <w:sz w:val="18"/>
                 <w:szCs w:val="20"/>
               </w:rPr>
-              <w:t>7</w:t>
+              <w:t>TF-0</w:t>
+            </w:r>
+            <w:r>
+              <w:rPr>
+                <w:sz w:val="18"/>
+                <w:szCs w:val="20"/>
+              </w:rPr>
+              <w:t>5</w:t>
             </w:r>
           </w:p>
         </w:tc>
@@ -47371,11 +47409,1544 @@
                 <w:szCs w:val="20"/>
               </w:rPr>
             </w:pPr>
-          </w:p>
-        </w:tc>
-        <w:tc>
-          <w:tcPr>
-            <w:tcW w:w="6990" w:type="dxa"/>
+            <w:r>
+              <w:rPr>
+                <w:color w:val="00B050"/>
+                <w:sz w:val="18"/>
+                <w:szCs w:val="20"/>
+              </w:rPr>
+              <w:t>OK</w:t>
+            </w:r>
+          </w:p>
+        </w:tc>
+        <w:tc>
+          <w:tcPr>
+            <w:tcW w:w="5869" w:type="dxa"/>
+          </w:tcPr>
+          <w:p>
+            <w:pPr>
+              <w:rPr>
+                <w:sz w:val="18"/>
+                <w:szCs w:val="20"/>
+              </w:rPr>
+            </w:pPr>
+          </w:p>
+        </w:tc>
+      </w:tr>
+      <w:tr>
+        <w:trPr>
+          <w:trHeight w:val="238"/>
+        </w:trPr>
+        <w:tc>
+          <w:tcPr>
+            <w:tcW w:w="1245" w:type="dxa"/>
+          </w:tcPr>
+          <w:p>
+            <w:pPr>
+              <w:rPr>
+                <w:sz w:val="18"/>
+                <w:szCs w:val="20"/>
+              </w:rPr>
+            </w:pPr>
+            <w:r>
+              <w:rPr>
+                <w:sz w:val="18"/>
+                <w:szCs w:val="20"/>
+              </w:rPr>
+              <w:t>08</w:t>
+            </w:r>
+          </w:p>
+        </w:tc>
+        <w:tc>
+          <w:tcPr>
+            <w:tcW w:w="1121" w:type="dxa"/>
+          </w:tcPr>
+          <w:p>
+            <w:pPr>
+              <w:rPr>
+                <w:sz w:val="18"/>
+                <w:szCs w:val="20"/>
+              </w:rPr>
+            </w:pPr>
+            <w:r>
+              <w:rPr>
+                <w:sz w:val="18"/>
+                <w:szCs w:val="20"/>
+              </w:rPr>
+              <w:t>TF-0</w:t>
+            </w:r>
+            <w:r>
+              <w:rPr>
+                <w:sz w:val="18"/>
+                <w:szCs w:val="20"/>
+              </w:rPr>
+              <w:t>6</w:t>
+            </w:r>
+          </w:p>
+        </w:tc>
+        <w:tc>
+          <w:tcPr>
+            <w:tcW w:w="1121" w:type="dxa"/>
+          </w:tcPr>
+          <w:p>
+            <w:pPr>
+              <w:rPr>
+                <w:color w:val="00B050"/>
+                <w:sz w:val="18"/>
+                <w:szCs w:val="20"/>
+              </w:rPr>
+            </w:pPr>
+            <w:r>
+              <w:rPr>
+                <w:color w:val="00B050"/>
+                <w:sz w:val="18"/>
+                <w:szCs w:val="20"/>
+              </w:rPr>
+              <w:t>OK</w:t>
+            </w:r>
+          </w:p>
+        </w:tc>
+        <w:tc>
+          <w:tcPr>
+            <w:tcW w:w="5869" w:type="dxa"/>
+          </w:tcPr>
+          <w:p>
+            <w:pPr>
+              <w:rPr>
+                <w:sz w:val="18"/>
+                <w:szCs w:val="20"/>
+              </w:rPr>
+            </w:pPr>
+          </w:p>
+        </w:tc>
+      </w:tr>
+      <w:tr>
+        <w:trPr>
+          <w:trHeight w:val="238"/>
+        </w:trPr>
+        <w:tc>
+          <w:tcPr>
+            <w:tcW w:w="1245" w:type="dxa"/>
+          </w:tcPr>
+          <w:p>
+            <w:pPr>
+              <w:rPr>
+                <w:sz w:val="18"/>
+                <w:szCs w:val="20"/>
+              </w:rPr>
+            </w:pPr>
+            <w:r>
+              <w:rPr>
+                <w:sz w:val="18"/>
+                <w:szCs w:val="20"/>
+              </w:rPr>
+              <w:t>09</w:t>
+            </w:r>
+          </w:p>
+        </w:tc>
+        <w:tc>
+          <w:tcPr>
+            <w:tcW w:w="1121" w:type="dxa"/>
+          </w:tcPr>
+          <w:p>
+            <w:pPr>
+              <w:rPr>
+                <w:sz w:val="18"/>
+                <w:szCs w:val="20"/>
+              </w:rPr>
+            </w:pPr>
+            <w:r>
+              <w:rPr>
+                <w:sz w:val="18"/>
+                <w:szCs w:val="20"/>
+              </w:rPr>
+              <w:t>TF-07</w:t>
+            </w:r>
+          </w:p>
+        </w:tc>
+        <w:tc>
+          <w:tcPr>
+            <w:tcW w:w="1121" w:type="dxa"/>
+          </w:tcPr>
+          <w:p>
+            <w:pPr>
+              <w:rPr>
+                <w:color w:val="00B050"/>
+                <w:sz w:val="18"/>
+                <w:szCs w:val="20"/>
+              </w:rPr>
+            </w:pPr>
+            <w:r>
+              <w:rPr>
+                <w:color w:val="00B050"/>
+                <w:sz w:val="18"/>
+                <w:szCs w:val="20"/>
+              </w:rPr>
+              <w:t>OK</w:t>
+            </w:r>
+          </w:p>
+        </w:tc>
+        <w:tc>
+          <w:tcPr>
+            <w:tcW w:w="5869" w:type="dxa"/>
+          </w:tcPr>
+          <w:p>
+            <w:pPr>
+              <w:rPr>
+                <w:sz w:val="18"/>
+                <w:szCs w:val="20"/>
+              </w:rPr>
+            </w:pPr>
+          </w:p>
+        </w:tc>
+      </w:tr>
+      <w:tr>
+        <w:trPr>
+          <w:trHeight w:val="238"/>
+        </w:trPr>
+        <w:tc>
+          <w:tcPr>
+            <w:tcW w:w="1245" w:type="dxa"/>
+          </w:tcPr>
+          <w:p>
+            <w:pPr>
+              <w:rPr>
+                <w:sz w:val="18"/>
+                <w:szCs w:val="20"/>
+              </w:rPr>
+            </w:pPr>
+            <w:r>
+              <w:rPr>
+                <w:sz w:val="18"/>
+                <w:szCs w:val="20"/>
+              </w:rPr>
+              <w:t>10</w:t>
+            </w:r>
+          </w:p>
+        </w:tc>
+        <w:tc>
+          <w:tcPr>
+            <w:tcW w:w="1121" w:type="dxa"/>
+          </w:tcPr>
+          <w:p>
+            <w:pPr>
+              <w:rPr>
+                <w:sz w:val="18"/>
+                <w:szCs w:val="20"/>
+              </w:rPr>
+            </w:pPr>
+            <w:r>
+              <w:rPr>
+                <w:sz w:val="18"/>
+                <w:szCs w:val="20"/>
+              </w:rPr>
+              <w:t>TF-08</w:t>
+            </w:r>
+          </w:p>
+        </w:tc>
+        <w:tc>
+          <w:tcPr>
+            <w:tcW w:w="1121" w:type="dxa"/>
+          </w:tcPr>
+          <w:p>
+            <w:pPr>
+              <w:rPr>
+                <w:color w:val="00B050"/>
+                <w:sz w:val="18"/>
+                <w:szCs w:val="20"/>
+              </w:rPr>
+            </w:pPr>
+            <w:r>
+              <w:rPr>
+                <w:color w:val="C00000"/>
+                <w:sz w:val="18"/>
+                <w:szCs w:val="20"/>
+              </w:rPr>
+              <w:t>NOK</w:t>
+            </w:r>
+          </w:p>
+        </w:tc>
+        <w:tc>
+          <w:tcPr>
+            <w:tcW w:w="5869" w:type="dxa"/>
+          </w:tcPr>
+          <w:p>
+            <w:pPr>
+              <w:rPr>
+                <w:sz w:val="18"/>
+                <w:szCs w:val="20"/>
+              </w:rPr>
+            </w:pPr>
+            <w:r>
+              <w:rPr>
+                <w:sz w:val="18"/>
+                <w:szCs w:val="20"/>
+              </w:rPr>
+              <w:t>Property ‘Serial’ does not exist -&gt; es lag an einem Fehle</w:t>
+            </w:r>
+            <w:r>
+              <w:rPr>
+                <w:sz w:val="18"/>
+                <w:szCs w:val="20"/>
+              </w:rPr>
+              <w:t>r in der Abfangung der ILO-Version -&gt; wurde nun behoben</w:t>
+            </w:r>
+          </w:p>
+        </w:tc>
+      </w:tr>
+      <w:tr>
+        <w:trPr>
+          <w:trHeight w:val="238"/>
+        </w:trPr>
+        <w:tc>
+          <w:tcPr>
+            <w:tcW w:w="1245" w:type="dxa"/>
+          </w:tcPr>
+          <w:p>
+            <w:pPr>
+              <w:rPr>
+                <w:sz w:val="18"/>
+                <w:szCs w:val="20"/>
+              </w:rPr>
+            </w:pPr>
+            <w:r>
+              <w:rPr>
+                <w:sz w:val="18"/>
+                <w:szCs w:val="20"/>
+              </w:rPr>
+              <w:t>11</w:t>
+            </w:r>
+          </w:p>
+        </w:tc>
+        <w:tc>
+          <w:tcPr>
+            <w:tcW w:w="1121" w:type="dxa"/>
+          </w:tcPr>
+          <w:p>
+            <w:pPr>
+              <w:rPr>
+                <w:sz w:val="18"/>
+                <w:szCs w:val="20"/>
+              </w:rPr>
+            </w:pPr>
+            <w:r>
+              <w:rPr>
+                <w:sz w:val="18"/>
+                <w:szCs w:val="20"/>
+              </w:rPr>
+              <w:t>TF-08</w:t>
+            </w:r>
+          </w:p>
+        </w:tc>
+        <w:tc>
+          <w:tcPr>
+            <w:tcW w:w="1121" w:type="dxa"/>
+          </w:tcPr>
+          <w:p>
+            <w:pPr>
+              <w:rPr>
+                <w:color w:val="00B050"/>
+                <w:sz w:val="18"/>
+                <w:szCs w:val="20"/>
+              </w:rPr>
+            </w:pPr>
+            <w:r>
+              <w:rPr>
+                <w:color w:val="00B050"/>
+                <w:sz w:val="18"/>
+                <w:szCs w:val="20"/>
+              </w:rPr>
+              <w:t>OK</w:t>
+            </w:r>
+          </w:p>
+        </w:tc>
+        <w:tc>
+          <w:tcPr>
+            <w:tcW w:w="5869" w:type="dxa"/>
+          </w:tcPr>
+          <w:p>
+            <w:pPr>
+              <w:rPr>
+                <w:sz w:val="18"/>
+                <w:szCs w:val="20"/>
+              </w:rPr>
+            </w:pPr>
+          </w:p>
+        </w:tc>
+      </w:tr>
+      <w:tr>
+        <w:trPr>
+          <w:trHeight w:val="238"/>
+        </w:trPr>
+        <w:tc>
+          <w:tcPr>
+            <w:tcW w:w="1245" w:type="dxa"/>
+          </w:tcPr>
+          <w:p>
+            <w:pPr>
+              <w:rPr>
+                <w:sz w:val="18"/>
+                <w:szCs w:val="20"/>
+              </w:rPr>
+            </w:pPr>
+            <w:r>
+              <w:rPr>
+                <w:sz w:val="18"/>
+                <w:szCs w:val="20"/>
+              </w:rPr>
+              <w:t>12</w:t>
+            </w:r>
+          </w:p>
+        </w:tc>
+        <w:tc>
+          <w:tcPr>
+            <w:tcW w:w="1121" w:type="dxa"/>
+          </w:tcPr>
+          <w:p>
+            <w:pPr>
+              <w:rPr>
+                <w:sz w:val="18"/>
+                <w:szCs w:val="20"/>
+              </w:rPr>
+            </w:pPr>
+            <w:r>
+              <w:rPr>
+                <w:sz w:val="18"/>
+                <w:szCs w:val="20"/>
+              </w:rPr>
+              <w:t>TF-09</w:t>
+            </w:r>
+          </w:p>
+        </w:tc>
+        <w:tc>
+          <w:tcPr>
+            <w:tcW w:w="1121" w:type="dxa"/>
+          </w:tcPr>
+          <w:p>
+            <w:pPr>
+              <w:rPr>
+                <w:color w:val="00B050"/>
+                <w:sz w:val="18"/>
+                <w:szCs w:val="20"/>
+              </w:rPr>
+            </w:pPr>
+            <w:r>
+              <w:rPr>
+                <w:color w:val="00B050"/>
+                <w:sz w:val="18"/>
+                <w:szCs w:val="20"/>
+              </w:rPr>
+              <w:t>OK</w:t>
+            </w:r>
+          </w:p>
+        </w:tc>
+        <w:tc>
+          <w:tcPr>
+            <w:tcW w:w="5869" w:type="dxa"/>
+          </w:tcPr>
+          <w:p>
+            <w:pPr>
+              <w:rPr>
+                <w:sz w:val="18"/>
+                <w:szCs w:val="20"/>
+              </w:rPr>
+            </w:pPr>
+          </w:p>
+        </w:tc>
+      </w:tr>
+      <w:tr>
+        <w:trPr>
+          <w:trHeight w:val="238"/>
+        </w:trPr>
+        <w:tc>
+          <w:tcPr>
+            <w:tcW w:w="1245" w:type="dxa"/>
+          </w:tcPr>
+          <w:p>
+            <w:pPr>
+              <w:rPr>
+                <w:sz w:val="18"/>
+                <w:szCs w:val="20"/>
+              </w:rPr>
+            </w:pPr>
+            <w:r>
+              <w:rPr>
+                <w:sz w:val="18"/>
+                <w:szCs w:val="20"/>
+              </w:rPr>
+              <w:t>13</w:t>
+            </w:r>
+          </w:p>
+        </w:tc>
+        <w:tc>
+          <w:tcPr>
+            <w:tcW w:w="1121" w:type="dxa"/>
+          </w:tcPr>
+          <w:p>
+            <w:pPr>
+              <w:rPr>
+                <w:sz w:val="18"/>
+                <w:szCs w:val="20"/>
+              </w:rPr>
+            </w:pPr>
+            <w:r>
+              <w:rPr>
+                <w:sz w:val="18"/>
+                <w:szCs w:val="20"/>
+              </w:rPr>
+              <w:t>TF-10</w:t>
+            </w:r>
+          </w:p>
+        </w:tc>
+        <w:tc>
+          <w:tcPr>
+            <w:tcW w:w="1121" w:type="dxa"/>
+          </w:tcPr>
+          <w:p>
+            <w:pPr>
+              <w:rPr>
+                <w:color w:val="00B050"/>
+                <w:sz w:val="18"/>
+                <w:szCs w:val="20"/>
+              </w:rPr>
+            </w:pPr>
+            <w:r>
+              <w:rPr>
+                <w:color w:val="00B050"/>
+                <w:sz w:val="18"/>
+                <w:szCs w:val="20"/>
+              </w:rPr>
+              <w:t>OK</w:t>
+            </w:r>
+          </w:p>
+        </w:tc>
+        <w:tc>
+          <w:tcPr>
+            <w:tcW w:w="5869" w:type="dxa"/>
+          </w:tcPr>
+          <w:p>
+            <w:pPr>
+              <w:rPr>
+                <w:sz w:val="18"/>
+                <w:szCs w:val="20"/>
+              </w:rPr>
+            </w:pPr>
+          </w:p>
+        </w:tc>
+      </w:tr>
+      <w:tr>
+        <w:trPr>
+          <w:trHeight w:val="238"/>
+        </w:trPr>
+        <w:tc>
+          <w:tcPr>
+            <w:tcW w:w="1245" w:type="dxa"/>
+          </w:tcPr>
+          <w:p>
+            <w:pPr>
+              <w:rPr>
+                <w:sz w:val="18"/>
+                <w:szCs w:val="20"/>
+              </w:rPr>
+            </w:pPr>
+            <w:r>
+              <w:rPr>
+                <w:sz w:val="18"/>
+                <w:szCs w:val="20"/>
+              </w:rPr>
+              <w:t>14</w:t>
+            </w:r>
+          </w:p>
+        </w:tc>
+        <w:tc>
+          <w:tcPr>
+            <w:tcW w:w="1121" w:type="dxa"/>
+          </w:tcPr>
+          <w:p>
+            <w:pPr>
+              <w:rPr>
+                <w:sz w:val="18"/>
+                <w:szCs w:val="20"/>
+              </w:rPr>
+            </w:pPr>
+            <w:r>
+              <w:rPr>
+                <w:sz w:val="18"/>
+                <w:szCs w:val="20"/>
+              </w:rPr>
+              <w:t>TF-11</w:t>
+            </w:r>
+          </w:p>
+        </w:tc>
+        <w:tc>
+          <w:tcPr>
+            <w:tcW w:w="1121" w:type="dxa"/>
+          </w:tcPr>
+          <w:p>
+            <w:pPr>
+              <w:rPr>
+                <w:color w:val="00B050"/>
+                <w:sz w:val="18"/>
+                <w:szCs w:val="20"/>
+              </w:rPr>
+            </w:pPr>
+            <w:r>
+              <w:rPr>
+                <w:color w:val="C00000"/>
+                <w:sz w:val="18"/>
+                <w:szCs w:val="20"/>
+              </w:rPr>
+              <w:t>NOK</w:t>
+            </w:r>
+          </w:p>
+        </w:tc>
+        <w:tc>
+          <w:tcPr>
+            <w:tcW w:w="5869" w:type="dxa"/>
+          </w:tcPr>
+          <w:p>
+            <w:pPr>
+              <w:rPr>
+                <w:sz w:val="18"/>
+                <w:szCs w:val="20"/>
+              </w:rPr>
+            </w:pPr>
+            <w:r>
+              <w:rPr>
+                <w:sz w:val="18"/>
+                <w:szCs w:val="20"/>
+              </w:rPr>
+              <w:t>Konfigurationsdatei wird nicht richtig generiert --&gt; habe es angepasst und wird wieder richtig konfiguriert.</w:t>
+            </w:r>
+          </w:p>
+        </w:tc>
+      </w:tr>
+      <w:tr>
+        <w:trPr>
+          <w:trHeight w:val="238"/>
+        </w:trPr>
+        <w:tc>
+          <w:tcPr>
+            <w:tcW w:w="1245" w:type="dxa"/>
+          </w:tcPr>
+          <w:p>
+            <w:pPr>
+              <w:rPr>
+                <w:sz w:val="18"/>
+                <w:szCs w:val="20"/>
+              </w:rPr>
+            </w:pPr>
+            <w:r>
+              <w:rPr>
+                <w:sz w:val="18"/>
+                <w:szCs w:val="20"/>
+              </w:rPr>
+              <w:t>15</w:t>
+            </w:r>
+          </w:p>
+        </w:tc>
+        <w:tc>
+          <w:tcPr>
+            <w:tcW w:w="1121" w:type="dxa"/>
+          </w:tcPr>
+          <w:p>
+            <w:pPr>
+              <w:rPr>
+                <w:sz w:val="18"/>
+                <w:szCs w:val="20"/>
+              </w:rPr>
+            </w:pPr>
+            <w:r>
+              <w:rPr>
+                <w:sz w:val="18"/>
+                <w:szCs w:val="20"/>
+              </w:rPr>
+              <w:t>TF-1</w:t>
+            </w:r>
+            <w:r>
+              <w:rPr>
+                <w:sz w:val="18"/>
+                <w:szCs w:val="20"/>
+              </w:rPr>
+              <w:t>1</w:t>
+            </w:r>
+          </w:p>
+        </w:tc>
+        <w:tc>
+          <w:tcPr>
+            <w:tcW w:w="1121" w:type="dxa"/>
+          </w:tcPr>
+          <w:p>
+            <w:pPr>
+              <w:rPr>
+                <w:color w:val="00B050"/>
+                <w:sz w:val="18"/>
+                <w:szCs w:val="20"/>
+              </w:rPr>
+            </w:pPr>
+            <w:r>
+              <w:rPr>
+                <w:color w:val="00B050"/>
+                <w:sz w:val="18"/>
+                <w:szCs w:val="20"/>
+              </w:rPr>
+              <w:t>OK</w:t>
+            </w:r>
+          </w:p>
+        </w:tc>
+        <w:tc>
+          <w:tcPr>
+            <w:tcW w:w="5869" w:type="dxa"/>
+          </w:tcPr>
+          <w:p>
+            <w:pPr>
+              <w:rPr>
+                <w:sz w:val="18"/>
+                <w:szCs w:val="20"/>
+              </w:rPr>
+            </w:pPr>
+          </w:p>
+        </w:tc>
+      </w:tr>
+      <w:tr>
+        <w:trPr>
+          <w:trHeight w:val="238"/>
+        </w:trPr>
+        <w:tc>
+          <w:tcPr>
+            <w:tcW w:w="1245" w:type="dxa"/>
+          </w:tcPr>
+          <w:p>
+            <w:pPr>
+              <w:rPr>
+                <w:sz w:val="18"/>
+                <w:szCs w:val="20"/>
+              </w:rPr>
+            </w:pPr>
+            <w:r>
+              <w:rPr>
+                <w:sz w:val="18"/>
+                <w:szCs w:val="20"/>
+              </w:rPr>
+              <w:t>16</w:t>
+            </w:r>
+          </w:p>
+        </w:tc>
+        <w:tc>
+          <w:tcPr>
+            <w:tcW w:w="1121" w:type="dxa"/>
+          </w:tcPr>
+          <w:p>
+            <w:pPr>
+              <w:rPr>
+                <w:sz w:val="18"/>
+                <w:szCs w:val="20"/>
+              </w:rPr>
+            </w:pPr>
+            <w:r>
+              <w:rPr>
+                <w:sz w:val="18"/>
+                <w:szCs w:val="20"/>
+              </w:rPr>
+              <w:t>TF-12</w:t>
+            </w:r>
+          </w:p>
+        </w:tc>
+        <w:tc>
+          <w:tcPr>
+            <w:tcW w:w="1121" w:type="dxa"/>
+          </w:tcPr>
+          <w:p>
+            <w:pPr>
+              <w:rPr>
+                <w:color w:val="00B050"/>
+                <w:sz w:val="18"/>
+                <w:szCs w:val="20"/>
+              </w:rPr>
+            </w:pPr>
+            <w:r>
+              <w:rPr>
+                <w:color w:val="00B050"/>
+                <w:sz w:val="18"/>
+                <w:szCs w:val="20"/>
+              </w:rPr>
+              <w:t>OK</w:t>
+            </w:r>
+          </w:p>
+        </w:tc>
+        <w:tc>
+          <w:tcPr>
+            <w:tcW w:w="5869" w:type="dxa"/>
+          </w:tcPr>
+          <w:p>
+            <w:pPr>
+              <w:rPr>
+                <w:sz w:val="18"/>
+                <w:szCs w:val="20"/>
+              </w:rPr>
+            </w:pPr>
+          </w:p>
+        </w:tc>
+      </w:tr>
+      <w:tr>
+        <w:trPr>
+          <w:trHeight w:val="238"/>
+        </w:trPr>
+        <w:tc>
+          <w:tcPr>
+            <w:tcW w:w="1245" w:type="dxa"/>
+          </w:tcPr>
+          <w:p>
+            <w:pPr>
+              <w:rPr>
+                <w:sz w:val="18"/>
+                <w:szCs w:val="20"/>
+              </w:rPr>
+            </w:pPr>
+            <w:r>
+              <w:rPr>
+                <w:sz w:val="18"/>
+                <w:szCs w:val="20"/>
+              </w:rPr>
+              <w:t>17</w:t>
+            </w:r>
+          </w:p>
+        </w:tc>
+        <w:tc>
+          <w:tcPr>
+            <w:tcW w:w="1121" w:type="dxa"/>
+          </w:tcPr>
+          <w:p>
+            <w:pPr>
+              <w:rPr>
+                <w:sz w:val="18"/>
+                <w:szCs w:val="20"/>
+              </w:rPr>
+            </w:pPr>
+            <w:r>
+              <w:rPr>
+                <w:sz w:val="18"/>
+                <w:szCs w:val="20"/>
+              </w:rPr>
+              <w:t>TF-13</w:t>
+            </w:r>
+          </w:p>
+        </w:tc>
+        <w:tc>
+          <w:tcPr>
+            <w:tcW w:w="1121" w:type="dxa"/>
+          </w:tcPr>
+          <w:p>
+            <w:pPr>
+              <w:rPr>
+                <w:color w:val="00B050"/>
+                <w:sz w:val="18"/>
+                <w:szCs w:val="20"/>
+              </w:rPr>
+            </w:pPr>
+            <w:r>
+              <w:rPr>
+                <w:color w:val="00B050"/>
+                <w:sz w:val="18"/>
+                <w:szCs w:val="20"/>
+              </w:rPr>
+              <w:t>OK</w:t>
+            </w:r>
+          </w:p>
+        </w:tc>
+        <w:tc>
+          <w:tcPr>
+            <w:tcW w:w="5869" w:type="dxa"/>
+          </w:tcPr>
+          <w:p>
+            <w:pPr>
+              <w:rPr>
+                <w:sz w:val="18"/>
+                <w:szCs w:val="20"/>
+              </w:rPr>
+            </w:pPr>
+          </w:p>
+        </w:tc>
+      </w:tr>
+      <w:tr>
+        <w:trPr>
+          <w:trHeight w:val="238"/>
+        </w:trPr>
+        <w:tc>
+          <w:tcPr>
+            <w:tcW w:w="1245" w:type="dxa"/>
+          </w:tcPr>
+          <w:p>
+            <w:pPr>
+              <w:rPr>
+                <w:sz w:val="18"/>
+                <w:szCs w:val="20"/>
+              </w:rPr>
+            </w:pPr>
+            <w:r>
+              <w:rPr>
+                <w:sz w:val="18"/>
+                <w:szCs w:val="20"/>
+              </w:rPr>
+              <w:t>18</w:t>
+            </w:r>
+          </w:p>
+        </w:tc>
+        <w:tc>
+          <w:tcPr>
+            <w:tcW w:w="1121" w:type="dxa"/>
+          </w:tcPr>
+          <w:p>
+            <w:pPr>
+              <w:rPr>
+                <w:sz w:val="18"/>
+                <w:szCs w:val="20"/>
+              </w:rPr>
+            </w:pPr>
+            <w:r>
+              <w:rPr>
+                <w:sz w:val="18"/>
+                <w:szCs w:val="20"/>
+              </w:rPr>
+              <w:t>TF-14</w:t>
+            </w:r>
+          </w:p>
+        </w:tc>
+        <w:tc>
+          <w:tcPr>
+            <w:tcW w:w="1121" w:type="dxa"/>
+          </w:tcPr>
+          <w:p>
+            <w:pPr>
+              <w:rPr>
+                <w:color w:val="00B050"/>
+                <w:sz w:val="18"/>
+                <w:szCs w:val="20"/>
+              </w:rPr>
+            </w:pPr>
+            <w:r>
+              <w:rPr>
+                <w:color w:val="C00000"/>
+                <w:sz w:val="18"/>
+                <w:szCs w:val="20"/>
+              </w:rPr>
+              <w:t>NOK</w:t>
+            </w:r>
+          </w:p>
+        </w:tc>
+        <w:tc>
+          <w:tcPr>
+            <w:tcW w:w="5869" w:type="dxa"/>
+          </w:tcPr>
+          <w:p>
+            <w:pPr>
+              <w:rPr>
+                <w:sz w:val="18"/>
+                <w:szCs w:val="20"/>
+              </w:rPr>
+            </w:pPr>
+            <w:r>
+              <w:rPr>
+                <w:sz w:val="18"/>
+                <w:szCs w:val="20"/>
+              </w:rPr>
+              <w:t>Konfiguration wurde überschrieben und nicht korrekt gepsiechert. --&gt; Angepasst.</w:t>
+            </w:r>
+          </w:p>
+        </w:tc>
+      </w:tr>
+      <w:tr>
+        <w:trPr>
+          <w:trHeight w:val="238"/>
+        </w:trPr>
+        <w:tc>
+          <w:tcPr>
+            <w:tcW w:w="1245" w:type="dxa"/>
+          </w:tcPr>
+          <w:p>
+            <w:pPr>
+              <w:rPr>
+                <w:sz w:val="18"/>
+                <w:szCs w:val="20"/>
+              </w:rPr>
+            </w:pPr>
+            <w:r>
+              <w:rPr>
+                <w:sz w:val="18"/>
+                <w:szCs w:val="20"/>
+              </w:rPr>
+              <w:t>19</w:t>
+            </w:r>
+          </w:p>
+        </w:tc>
+        <w:tc>
+          <w:tcPr>
+            <w:tcW w:w="1121" w:type="dxa"/>
+          </w:tcPr>
+          <w:p>
+            <w:pPr>
+              <w:rPr>
+                <w:sz w:val="18"/>
+                <w:szCs w:val="20"/>
+              </w:rPr>
+            </w:pPr>
+            <w:r>
+              <w:rPr>
+                <w:sz w:val="18"/>
+                <w:szCs w:val="20"/>
+              </w:rPr>
+              <w:t>TF-14</w:t>
+            </w:r>
+          </w:p>
+        </w:tc>
+        <w:tc>
+          <w:tcPr>
+            <w:tcW w:w="1121" w:type="dxa"/>
+          </w:tcPr>
+          <w:p>
+            <w:pPr>
+              <w:rPr>
+                <w:color w:val="C00000"/>
+                <w:sz w:val="18"/>
+                <w:szCs w:val="20"/>
+              </w:rPr>
+            </w:pPr>
+            <w:r>
+              <w:rPr>
+                <w:color w:val="C00000"/>
+                <w:sz w:val="18"/>
+                <w:szCs w:val="20"/>
+              </w:rPr>
+              <w:t>NOK</w:t>
+            </w:r>
+          </w:p>
+        </w:tc>
+        <w:tc>
+          <w:tcPr>
+            <w:tcW w:w="5869" w:type="dxa"/>
+          </w:tcPr>
+          <w:p>
+            <w:pPr>
+              <w:rPr>
+                <w:sz w:val="18"/>
+                <w:szCs w:val="20"/>
+              </w:rPr>
+            </w:pPr>
+            <w:r>
+              <w:rPr>
+                <w:sz w:val="18"/>
+                <w:szCs w:val="20"/>
+              </w:rPr>
+              <w:t>Pfad zur Reportdatei zeigte noch auf einen Pfad der nicht existiert --&gt; behoben</w:t>
+            </w:r>
+          </w:p>
+        </w:tc>
+      </w:tr>
+      <w:tr>
+        <w:trPr>
+          <w:trHeight w:val="238"/>
+        </w:trPr>
+        <w:tc>
+          <w:tcPr>
+            <w:tcW w:w="1245" w:type="dxa"/>
+          </w:tcPr>
+          <w:p>
+            <w:pPr>
+              <w:rPr>
+                <w:sz w:val="18"/>
+                <w:szCs w:val="20"/>
+              </w:rPr>
+            </w:pPr>
+            <w:r>
+              <w:rPr>
+                <w:sz w:val="18"/>
+                <w:szCs w:val="20"/>
+              </w:rPr>
+              <w:t>20</w:t>
+            </w:r>
+          </w:p>
+        </w:tc>
+        <w:tc>
+          <w:tcPr>
+            <w:tcW w:w="1121" w:type="dxa"/>
+          </w:tcPr>
+          <w:p>
+            <w:pPr>
+              <w:rPr>
+                <w:sz w:val="18"/>
+                <w:szCs w:val="20"/>
+              </w:rPr>
+            </w:pPr>
+            <w:r>
+              <w:rPr>
+                <w:sz w:val="18"/>
+                <w:szCs w:val="20"/>
+              </w:rPr>
+              <w:t>TF-14</w:t>
+            </w:r>
+          </w:p>
+        </w:tc>
+        <w:tc>
+          <w:tcPr>
+            <w:tcW w:w="1121" w:type="dxa"/>
+          </w:tcPr>
+          <w:p>
+            <w:pPr>
+              <w:rPr>
+                <w:color w:val="C00000"/>
+                <w:sz w:val="18"/>
+                <w:szCs w:val="20"/>
+              </w:rPr>
+            </w:pPr>
+            <w:r>
+              <w:rPr>
+                <w:color w:val="00B050"/>
+                <w:sz w:val="18"/>
+                <w:szCs w:val="20"/>
+              </w:rPr>
+              <w:t>OK</w:t>
+            </w:r>
+          </w:p>
+        </w:tc>
+        <w:tc>
+          <w:tcPr>
+            <w:tcW w:w="5869" w:type="dxa"/>
+          </w:tcPr>
+          <w:p>
+            <w:pPr>
+              <w:rPr>
+                <w:sz w:val="18"/>
+                <w:szCs w:val="20"/>
+              </w:rPr>
+            </w:pPr>
+          </w:p>
+        </w:tc>
+      </w:tr>
+      <w:tr>
+        <w:trPr>
+          <w:trHeight w:val="238"/>
+        </w:trPr>
+        <w:tc>
+          <w:tcPr>
+            <w:tcW w:w="1245" w:type="dxa"/>
+          </w:tcPr>
+          <w:p>
+            <w:pPr>
+              <w:rPr>
+                <w:sz w:val="18"/>
+                <w:szCs w:val="20"/>
+              </w:rPr>
+            </w:pPr>
+            <w:r>
+              <w:rPr>
+                <w:sz w:val="18"/>
+                <w:szCs w:val="20"/>
+              </w:rPr>
+              <w:t>21</w:t>
+            </w:r>
+          </w:p>
+        </w:tc>
+        <w:tc>
+          <w:tcPr>
+            <w:tcW w:w="1121" w:type="dxa"/>
+          </w:tcPr>
+          <w:p>
+            <w:pPr>
+              <w:rPr>
+                <w:sz w:val="18"/>
+                <w:szCs w:val="20"/>
+              </w:rPr>
+            </w:pPr>
+            <w:r>
+              <w:rPr>
+                <w:sz w:val="18"/>
+                <w:szCs w:val="20"/>
+              </w:rPr>
+              <w:t>TF-15</w:t>
+            </w:r>
+          </w:p>
+        </w:tc>
+        <w:tc>
+          <w:tcPr>
+            <w:tcW w:w="1121" w:type="dxa"/>
+          </w:tcPr>
+          <w:p>
+            <w:pPr>
+              <w:rPr>
+                <w:color w:val="00B050"/>
+                <w:sz w:val="18"/>
+                <w:szCs w:val="20"/>
+              </w:rPr>
+            </w:pPr>
+            <w:r>
+              <w:rPr>
+                <w:color w:val="00B050"/>
+                <w:sz w:val="18"/>
+                <w:szCs w:val="20"/>
+              </w:rPr>
+              <w:t>OK</w:t>
+            </w:r>
+          </w:p>
+        </w:tc>
+        <w:tc>
+          <w:tcPr>
+            <w:tcW w:w="5869" w:type="dxa"/>
+          </w:tcPr>
+          <w:p>
+            <w:pPr>
+              <w:rPr>
+                <w:sz w:val="18"/>
+                <w:szCs w:val="20"/>
+              </w:rPr>
+            </w:pPr>
+          </w:p>
+        </w:tc>
+      </w:tr>
+      <w:tr>
+        <w:trPr>
+          <w:trHeight w:val="238"/>
+        </w:trPr>
+        <w:tc>
+          <w:tcPr>
+            <w:tcW w:w="1245" w:type="dxa"/>
+          </w:tcPr>
+          <w:p>
+            <w:pPr>
+              <w:rPr>
+                <w:sz w:val="18"/>
+                <w:szCs w:val="20"/>
+              </w:rPr>
+            </w:pPr>
+            <w:r>
+              <w:rPr>
+                <w:sz w:val="18"/>
+                <w:szCs w:val="20"/>
+              </w:rPr>
+              <w:t>22</w:t>
+            </w:r>
+          </w:p>
+        </w:tc>
+        <w:tc>
+          <w:tcPr>
+            <w:tcW w:w="1121" w:type="dxa"/>
+          </w:tcPr>
+          <w:p>
+            <w:pPr>
+              <w:rPr>
+                <w:sz w:val="18"/>
+                <w:szCs w:val="20"/>
+              </w:rPr>
+            </w:pPr>
+            <w:r>
+              <w:rPr>
+                <w:sz w:val="18"/>
+                <w:szCs w:val="20"/>
+              </w:rPr>
+              <w:t>TF-1</w:t>
+            </w:r>
+            <w:r>
+              <w:rPr>
+                <w:sz w:val="18"/>
+                <w:szCs w:val="20"/>
+              </w:rPr>
+              <w:t>6</w:t>
+            </w:r>
+          </w:p>
+        </w:tc>
+        <w:tc>
+          <w:tcPr>
+            <w:tcW w:w="1121" w:type="dxa"/>
+          </w:tcPr>
+          <w:p>
+            <w:pPr>
+              <w:rPr>
+                <w:color w:val="00B050"/>
+                <w:sz w:val="18"/>
+                <w:szCs w:val="20"/>
+              </w:rPr>
+            </w:pPr>
+            <w:r>
+              <w:rPr>
+                <w:color w:val="00B050"/>
+                <w:sz w:val="18"/>
+                <w:szCs w:val="20"/>
+              </w:rPr>
+              <w:t>OK</w:t>
+            </w:r>
+          </w:p>
+        </w:tc>
+        <w:tc>
+          <w:tcPr>
+            <w:tcW w:w="5869" w:type="dxa"/>
+          </w:tcPr>
+          <w:p>
+            <w:pPr>
+              <w:rPr>
+                <w:sz w:val="18"/>
+                <w:szCs w:val="20"/>
+              </w:rPr>
+            </w:pPr>
+          </w:p>
+        </w:tc>
+      </w:tr>
+      <w:tr>
+        <w:trPr>
+          <w:trHeight w:val="238"/>
+        </w:trPr>
+        <w:tc>
+          <w:tcPr>
+            <w:tcW w:w="1245" w:type="dxa"/>
+          </w:tcPr>
+          <w:p>
+            <w:pPr>
+              <w:rPr>
+                <w:sz w:val="18"/>
+                <w:szCs w:val="20"/>
+              </w:rPr>
+            </w:pPr>
+            <w:r>
+              <w:rPr>
+                <w:sz w:val="18"/>
+                <w:szCs w:val="20"/>
+              </w:rPr>
+              <w:t>23</w:t>
+            </w:r>
+          </w:p>
+        </w:tc>
+        <w:tc>
+          <w:tcPr>
+            <w:tcW w:w="1121" w:type="dxa"/>
+          </w:tcPr>
+          <w:p>
+            <w:pPr>
+              <w:rPr>
+                <w:sz w:val="18"/>
+                <w:szCs w:val="20"/>
+              </w:rPr>
+            </w:pPr>
+            <w:r>
+              <w:rPr>
+                <w:sz w:val="18"/>
+                <w:szCs w:val="20"/>
+              </w:rPr>
+              <w:t>TF-17</w:t>
+            </w:r>
+          </w:p>
+        </w:tc>
+        <w:tc>
+          <w:tcPr>
+            <w:tcW w:w="1121" w:type="dxa"/>
+          </w:tcPr>
+          <w:p>
+            <w:pPr>
+              <w:rPr>
+                <w:color w:val="00B050"/>
+                <w:sz w:val="18"/>
+                <w:szCs w:val="20"/>
+              </w:rPr>
+            </w:pPr>
+            <w:r>
+              <w:rPr>
+                <w:color w:val="00B050"/>
+                <w:sz w:val="18"/>
+                <w:szCs w:val="20"/>
+              </w:rPr>
+              <w:t>NOK</w:t>
+            </w:r>
+          </w:p>
+        </w:tc>
+        <w:tc>
+          <w:tcPr>
+            <w:tcW w:w="5869" w:type="dxa"/>
+          </w:tcPr>
+          <w:p>
+            <w:pPr>
+              <w:rPr>
+                <w:sz w:val="18"/>
+                <w:szCs w:val="20"/>
+              </w:rPr>
+            </w:pPr>
+            <w:r>
+              <w:rPr>
+                <w:sz w:val="18"/>
+                <w:szCs w:val="20"/>
+              </w:rPr>
+              <w:t>ignoreMACAddresse wurde durch Update-Config immer</w:t>
+            </w:r>
+            <w:r>
+              <w:rPr>
+                <w:sz w:val="18"/>
+                <w:szCs w:val="20"/>
+              </w:rPr>
+              <w:t xml:space="preserve"> wieder überschrieben</w:t>
+            </w:r>
+            <w:r>
+              <w:rPr>
+                <w:sz w:val="18"/>
+                <w:szCs w:val="20"/>
+              </w:rPr>
+              <w:t xml:space="preserve"> --&gt; behoben</w:t>
+            </w:r>
+          </w:p>
+        </w:tc>
+      </w:tr>
+      <w:tr>
+        <w:trPr>
+          <w:trHeight w:val="238"/>
+        </w:trPr>
+        <w:tc>
+          <w:tcPr>
+            <w:tcW w:w="1245" w:type="dxa"/>
+          </w:tcPr>
+          <w:p>
+            <w:pPr>
+              <w:rPr>
+                <w:sz w:val="18"/>
+                <w:szCs w:val="20"/>
+              </w:rPr>
+            </w:pPr>
+            <w:r>
+              <w:rPr>
+                <w:sz w:val="18"/>
+                <w:szCs w:val="20"/>
+              </w:rPr>
+              <w:lastRenderedPageBreak/>
+              <w:t>24</w:t>
+            </w:r>
+          </w:p>
+        </w:tc>
+        <w:tc>
+          <w:tcPr>
+            <w:tcW w:w="1121" w:type="dxa"/>
+          </w:tcPr>
+          <w:p>
+            <w:pPr>
+              <w:rPr>
+                <w:sz w:val="18"/>
+                <w:szCs w:val="20"/>
+              </w:rPr>
+            </w:pPr>
+            <w:r>
+              <w:rPr>
+                <w:sz w:val="18"/>
+                <w:szCs w:val="20"/>
+              </w:rPr>
+              <w:t>TF-1</w:t>
+            </w:r>
+            <w:r>
+              <w:rPr>
+                <w:sz w:val="18"/>
+                <w:szCs w:val="20"/>
+              </w:rPr>
+              <w:t>7</w:t>
+            </w:r>
+          </w:p>
+        </w:tc>
+        <w:tc>
+          <w:tcPr>
+            <w:tcW w:w="1121" w:type="dxa"/>
+          </w:tcPr>
+          <w:p>
+            <w:pPr>
+              <w:rPr>
+                <w:color w:val="00B050"/>
+                <w:sz w:val="18"/>
+                <w:szCs w:val="20"/>
+              </w:rPr>
+            </w:pPr>
+            <w:r>
+              <w:rPr>
+                <w:color w:val="00B050"/>
+                <w:sz w:val="18"/>
+                <w:szCs w:val="20"/>
+              </w:rPr>
+              <w:t>OK</w:t>
+            </w:r>
+          </w:p>
+        </w:tc>
+        <w:tc>
+          <w:tcPr>
+            <w:tcW w:w="5869" w:type="dxa"/>
+          </w:tcPr>
+          <w:p>
+            <w:pPr>
+              <w:rPr>
+                <w:sz w:val="18"/>
+                <w:szCs w:val="20"/>
+              </w:rPr>
+            </w:pPr>
+          </w:p>
+        </w:tc>
+      </w:tr>
+      <w:tr>
+        <w:trPr>
+          <w:trHeight w:val="238"/>
+        </w:trPr>
+        <w:tc>
+          <w:tcPr>
+            <w:tcW w:w="1245" w:type="dxa"/>
+          </w:tcPr>
+          <w:p>
+            <w:pPr>
+              <w:rPr>
+                <w:sz w:val="18"/>
+                <w:szCs w:val="20"/>
+              </w:rPr>
+            </w:pPr>
+            <w:r>
+              <w:rPr>
+                <w:sz w:val="18"/>
+                <w:szCs w:val="20"/>
+              </w:rPr>
+              <w:t>25</w:t>
+            </w:r>
+          </w:p>
+        </w:tc>
+        <w:tc>
+          <w:tcPr>
+            <w:tcW w:w="1121" w:type="dxa"/>
+          </w:tcPr>
+          <w:p>
+            <w:pPr>
+              <w:rPr>
+                <w:sz w:val="18"/>
+                <w:szCs w:val="20"/>
+              </w:rPr>
+            </w:pPr>
+            <w:r>
+              <w:rPr>
+                <w:sz w:val="18"/>
+                <w:szCs w:val="20"/>
+              </w:rPr>
+              <w:t>TF-18</w:t>
+            </w:r>
+          </w:p>
+        </w:tc>
+        <w:tc>
+          <w:tcPr>
+            <w:tcW w:w="1121" w:type="dxa"/>
+          </w:tcPr>
+          <w:p>
+            <w:pPr>
+              <w:rPr>
+                <w:color w:val="00B050"/>
+                <w:sz w:val="18"/>
+                <w:szCs w:val="20"/>
+              </w:rPr>
+            </w:pPr>
+            <w:r>
+              <w:rPr>
+                <w:color w:val="00B050"/>
+                <w:sz w:val="18"/>
+                <w:szCs w:val="20"/>
+              </w:rPr>
+              <w:t>OK</w:t>
+            </w:r>
+          </w:p>
+        </w:tc>
+        <w:tc>
+          <w:tcPr>
+            <w:tcW w:w="5869" w:type="dxa"/>
           </w:tcPr>
           <w:p>
             <w:pPr>

</xml_diff>

<commit_message>
Refactoring: PascalCase for parameters, camelCase for all others
</commit_message>
<xml_diff>
--- a/docs/IPA_YannickWernle_iLO.docx
+++ b/docs/IPA_YannickWernle_iLO.docx
@@ -266,7 +266,7 @@
                     <w:sz w:val="28"/>
                     <w:szCs w:val="28"/>
                   </w:rPr>
-                  <w:t>19. März 2025</w:t>
+                  <w:t>21. März 2025</w:t>
                 </w:r>
                 <w:r>
                   <w:rPr>
@@ -18200,6 +18200,7 @@
                 <w:id w:val="1724791272"/>
                 <w:citation/>
               </w:sdtPr>
+              <w:sdtEndPr/>
               <w:sdtContent>
                 <w:r>
                   <w:rPr>
@@ -18359,8 +18360,8 @@
       <w:tblGrid>
         <w:gridCol w:w="3518"/>
         <w:gridCol w:w="730"/>
-        <w:gridCol w:w="4111"/>
-        <w:gridCol w:w="657"/>
+        <w:gridCol w:w="3690"/>
+        <w:gridCol w:w="1078"/>
       </w:tblGrid>
       <w:tr>
         <w:trPr>
@@ -18388,7 +18389,7 @@
         </w:tc>
         <w:tc>
           <w:tcPr>
-            <w:tcW w:w="4111" w:type="dxa"/>
+            <w:tcW w:w="3690" w:type="dxa"/>
           </w:tcPr>
           <w:p>
             <w:r>
@@ -18398,7 +18399,7 @@
         </w:tc>
         <w:tc>
           <w:tcPr>
-            <w:tcW w:w="657" w:type="dxa"/>
+            <w:tcW w:w="1078" w:type="dxa"/>
           </w:tcPr>
           <w:p>
             <w:r>
@@ -18511,34 +18512,8 @@
         </w:tc>
         <w:tc>
           <w:tcPr>
-            <w:tcW w:w="4111" w:type="dxa"/>
-          </w:tcPr>
-          <w:p>
-            <w:pPr>
-              <w:pStyle w:val="Listenabsatz"/>
-              <w:numPr>
-                <w:ilvl w:val="0"/>
-                <w:numId w:val="9"/>
-              </w:numPr>
-              <w:ind w:left="480"/>
-            </w:pPr>
-            <w:r>
-              <w:t>Informieren:</w:t>
-            </w:r>
-          </w:p>
-          <w:p>
-            <w:pPr>
-              <w:pStyle w:val="Listenabsatz"/>
-              <w:numPr>
-                <w:ilvl w:val="0"/>
-                <w:numId w:val="10"/>
-              </w:numPr>
-              <w:ind w:left="480"/>
-            </w:pPr>
-            <w:r>
-              <w:t>Dokumentation:</w:t>
-            </w:r>
-          </w:p>
+            <w:tcW w:w="3690" w:type="dxa"/>
+          </w:tcPr>
           <w:p>
             <w:pPr>
               <w:pStyle w:val="Listenabsatz"/>
@@ -18546,10 +18521,9 @@
                 <w:ilvl w:val="0"/>
                 <w:numId w:val="12"/>
               </w:numPr>
-              <w:ind w:left="480"/>
-            </w:pPr>
-            <w:r>
-              <w:t>Zeitplan erstellen</w:t>
+            </w:pPr>
+            <w:r>
+              <w:t>Refactoring,</w:t>
             </w:r>
           </w:p>
           <w:p>
@@ -18559,21 +18533,93 @@
                 <w:ilvl w:val="0"/>
                 <w:numId w:val="12"/>
               </w:numPr>
-              <w:ind w:left="480"/>
-            </w:pPr>
-            <w:r>
-              <w:t>Arbeiten für nächsten Tag geplant</w:t>
-            </w:r>
-          </w:p>
-        </w:tc>
-        <w:tc>
-          <w:tcPr>
-            <w:tcW w:w="657" w:type="dxa"/>
+            </w:pPr>
+            <w:r>
+              <w:t>Logs nachführen</w:t>
+            </w:r>
+          </w:p>
+          <w:p>
+            <w:pPr>
+              <w:pStyle w:val="Listenabsatz"/>
+              <w:numPr>
+                <w:ilvl w:val="0"/>
+                <w:numId w:val="12"/>
+              </w:numPr>
+            </w:pPr>
+            <w:r>
+              <w:t>Logging Testen</w:t>
+            </w:r>
+          </w:p>
+          <w:p>
+            <w:pPr>
+              <w:pStyle w:val="Listenabsatz"/>
+              <w:numPr>
+                <w:ilvl w:val="0"/>
+                <w:numId w:val="12"/>
+              </w:numPr>
+            </w:pPr>
+            <w:r>
+              <w:t>Kommentare nachführen</w:t>
+            </w:r>
+          </w:p>
+          <w:p>
+            <w:pPr>
+              <w:pStyle w:val="Listenabsatz"/>
+              <w:numPr>
+                <w:ilvl w:val="0"/>
+                <w:numId w:val="12"/>
+              </w:numPr>
+            </w:pPr>
+            <w:r>
+              <w:t>Modulmanifest</w:t>
+            </w:r>
+          </w:p>
+          <w:p>
+            <w:pPr>
+              <w:pStyle w:val="Listenabsatz"/>
+              <w:numPr>
+                <w:ilvl w:val="0"/>
+                <w:numId w:val="12"/>
+              </w:numPr>
+            </w:pPr>
+            <w:r>
+              <w:t>Nachführung Dokumentation</w:t>
+            </w:r>
+          </w:p>
+          <w:p>
+            <w:pPr>
+              <w:pStyle w:val="Listenabsatz"/>
+              <w:numPr>
+                <w:ilvl w:val="0"/>
+                <w:numId w:val="12"/>
+              </w:numPr>
+            </w:pPr>
+            <w:r>
+              <w:t>Auswerten Phase</w:t>
+            </w:r>
+          </w:p>
+        </w:tc>
+        <w:tc>
+          <w:tcPr>
+            <w:tcW w:w="1078" w:type="dxa"/>
           </w:tcPr>
           <w:p>
             <w:pPr>
               <w:jc w:val="both"/>
             </w:pPr>
+          </w:p>
+          <w:p>
+            <w:pPr>
+              <w:jc w:val="both"/>
+            </w:pPr>
+          </w:p>
+          <w:p>
+            <w:pPr>
+              <w:jc w:val="both"/>
+            </w:pPr>
+            <w:r>
+              <w:t>0.3h</w:t>
+            </w:r>
           </w:p>
         </w:tc>
       </w:tr>
@@ -18624,7 +18670,7 @@
         </w:tc>
         <w:tc>
           <w:tcPr>
-            <w:tcW w:w="4111" w:type="dxa"/>
+            <w:tcW w:w="3690" w:type="dxa"/>
           </w:tcPr>
           <w:p>
             <w:pPr>
@@ -18638,7 +18684,7 @@
         </w:tc>
         <w:tc>
           <w:tcPr>
-            <w:tcW w:w="657" w:type="dxa"/>
+            <w:tcW w:w="1078" w:type="dxa"/>
           </w:tcPr>
           <w:p>
             <w:pPr>
@@ -18678,13 +18724,13 @@
         </w:tc>
         <w:tc>
           <w:tcPr>
-            <w:tcW w:w="4111" w:type="dxa"/>
+            <w:tcW w:w="3690" w:type="dxa"/>
           </w:tcPr>
           <w:p/>
         </w:tc>
         <w:tc>
           <w:tcPr>
-            <w:tcW w:w="657" w:type="dxa"/>
+            <w:tcW w:w="1078" w:type="dxa"/>
           </w:tcPr>
           <w:p/>
         </w:tc>
@@ -18822,6 +18868,102 @@
           <w:tcPr>
             <w:tcW w:w="9016" w:type="dxa"/>
           </w:tcPr>
+          <w:p>
+            <w:pPr>
+              <w:ind w:left="284" w:hanging="284"/>
+              <w:rPr>
+                <w:bCs/>
+              </w:rPr>
+            </w:pPr>
+            <w:r>
+              <w:rPr>
+                <w:bCs/>
+              </w:rPr>
+              <w:t xml:space="preserve">Als erstes habe ich heute morgen das Logging getestet, welches auf der Testmaschine nicht funktioniert hat: Ich habe hierfür die Remote-Maschine </w:t>
+            </w:r>
+            <w:r>
+              <w:rPr>
+                <w:bCs/>
+              </w:rPr>
+              <w:t>gfa-cinteg0</w:t>
+            </w:r>
+            <w:r>
+              <w:rPr>
+                <w:bCs/>
+              </w:rPr>
+              <w:t>1</w:t>
+            </w:r>
+            <w:r>
+              <w:rPr>
+                <w:bCs/>
+              </w:rPr>
+              <w:t>.psi.ch</w:t>
+            </w:r>
+            <w:r>
+              <w:rPr>
+                <w:bCs/>
+              </w:rPr>
+              <w:t xml:space="preserve"> verwenden können, dass als «leere» Maschine perfekt fürs testen geeignet war. Ich konnte den Fehler nicht replizieren. </w:t>
+            </w:r>
+          </w:p>
+          <w:p>
+            <w:pPr>
+              <w:ind w:left="284" w:hanging="284"/>
+              <w:rPr>
+                <w:bCs/>
+              </w:rPr>
+            </w:pPr>
+          </w:p>
+          <w:p>
+            <w:pPr>
+              <w:ind w:left="284" w:hanging="284"/>
+              <w:rPr>
+                <w:bCs/>
+              </w:rPr>
+            </w:pPr>
+            <w:r>
+              <w:rPr>
+                <w:bCs/>
+              </w:rPr>
+              <w:t>Ansonsten stand heute vor allem noch das nachführen der Logs, ein kurzes Refactoring an einigen Stellen im Code (Vereinheitlichung der Schreibweise der Variablen)</w:t>
+            </w:r>
+            <w:r>
+              <w:rPr>
+                <w:bCs/>
+              </w:rPr>
+              <w:t>, sowie das ausfüllen des Modulmanifests. Schlussendlich kommt noch die Auswerten-Phase dazu, welche IPERKA abschliesst.</w:t>
+            </w:r>
+          </w:p>
+          <w:p>
+            <w:pPr>
+              <w:ind w:left="284" w:hanging="284"/>
+              <w:rPr>
+                <w:bCs/>
+              </w:rPr>
+            </w:pPr>
+          </w:p>
+          <w:p>
+            <w:pPr>
+              <w:ind w:left="284" w:hanging="284"/>
+              <w:rPr>
+                <w:bCs/>
+              </w:rPr>
+            </w:pPr>
+            <w:r>
+              <w:rPr>
+                <w:bCs/>
+              </w:rPr>
+              <w:t>Und natürlich habe ich auch die Dokumentation noch angepasst und verbessert, wo immer möglich.</w:t>
+            </w:r>
+          </w:p>
+          <w:p>
+            <w:pPr>
+              <w:ind w:left="284" w:hanging="284"/>
+              <w:rPr>
+                <w:bCs/>
+              </w:rPr>
+            </w:pPr>
+          </w:p>
           <w:p>
             <w:pPr>
               <w:pStyle w:val="Listenabsatz"/>
@@ -22201,8 +22343,6 @@
             <w:tcW w:w="2254" w:type="dxa"/>
           </w:tcPr>
           <w:p>
-            <w:bookmarkStart w:id="36" w:name="_GoBack"/>
-            <w:bookmarkEnd w:id="36"/>
             <w:r>
               <w:t>Testfall:</w:t>
             </w:r>
@@ -26079,12 +26219,12 @@
       <w:pPr>
         <w:pStyle w:val="berschrift3nummeriert"/>
       </w:pPr>
-      <w:bookmarkStart w:id="37" w:name="_Toc191907074"/>
+      <w:bookmarkStart w:id="36" w:name="_Toc191907074"/>
       <w:r>
         <w:lastRenderedPageBreak/>
         <w:t>Verwendete Technologien</w:t>
       </w:r>
-      <w:bookmarkEnd w:id="37"/>
+      <w:bookmarkEnd w:id="36"/>
     </w:p>
     <w:p>
       <w:pPr>
@@ -29003,12 +29143,12 @@
       <w:pPr>
         <w:pStyle w:val="berschrift2nummeriert"/>
       </w:pPr>
-      <w:bookmarkStart w:id="38" w:name="_Toc191907076"/>
+      <w:bookmarkStart w:id="37" w:name="_Toc191907076"/>
       <w:r>
         <w:lastRenderedPageBreak/>
         <w:t>Entscheiden</w:t>
       </w:r>
-      <w:bookmarkEnd w:id="38"/>
+      <w:bookmarkEnd w:id="37"/>
     </w:p>
     <w:p>
       <w:r>
@@ -31400,11 +31540,11 @@
       <w:pPr>
         <w:pStyle w:val="berschrift2nummeriert"/>
       </w:pPr>
-      <w:bookmarkStart w:id="39" w:name="_Toc191907077"/>
+      <w:bookmarkStart w:id="38" w:name="_Toc191907077"/>
       <w:r>
         <w:t>Realisieren</w:t>
       </w:r>
-      <w:bookmarkEnd w:id="39"/>
+      <w:bookmarkEnd w:id="38"/>
     </w:p>
     <w:p>
       <w:pPr>
@@ -46560,31 +46700,31 @@
       <w:pPr>
         <w:pStyle w:val="berschrift2nummeriert"/>
       </w:pPr>
-      <w:bookmarkStart w:id="40" w:name="_Toc191907078"/>
+      <w:bookmarkStart w:id="39" w:name="_Toc191907078"/>
       <w:r>
         <w:lastRenderedPageBreak/>
         <w:t>Kontrollieren</w:t>
       </w:r>
+      <w:bookmarkEnd w:id="39"/>
+    </w:p>
+    <w:p>
+      <w:pPr>
+        <w:pStyle w:val="berschrift3nummeriert"/>
+      </w:pPr>
+      <w:bookmarkStart w:id="40" w:name="_Toc191907079"/>
+      <w:r>
+        <w:t>Testprotokoll</w:t>
+      </w:r>
+      <w:r>
+        <w:t xml:space="preserve"> 1</w:t>
+      </w:r>
+      <w:r>
+        <w:t xml:space="preserve"> -</w:t>
+      </w:r>
+      <w:r>
+        <w:t xml:space="preserve"> </w:t>
+      </w:r>
       <w:bookmarkEnd w:id="40"/>
-    </w:p>
-    <w:p>
-      <w:pPr>
-        <w:pStyle w:val="berschrift3nummeriert"/>
-      </w:pPr>
-      <w:bookmarkStart w:id="41" w:name="_Toc191907079"/>
-      <w:r>
-        <w:t>Testprotokoll</w:t>
-      </w:r>
-      <w:r>
-        <w:t xml:space="preserve"> 1</w:t>
-      </w:r>
-      <w:r>
-        <w:t xml:space="preserve"> -</w:t>
-      </w:r>
-      <w:r>
-        <w:t xml:space="preserve"> </w:t>
-      </w:r>
-      <w:bookmarkEnd w:id="41"/>
       <w:r>
         <w:t>19.03.202</w:t>
       </w:r>
@@ -49046,41 +49186,62 @@
       <w:pPr>
         <w:pStyle w:val="berschrift2nummeriert"/>
       </w:pPr>
-      <w:bookmarkStart w:id="42" w:name="_Toc191907080"/>
+      <w:bookmarkStart w:id="41" w:name="_Toc191907080"/>
       <w:r>
         <w:lastRenderedPageBreak/>
         <w:t>Auswerten</w:t>
       </w:r>
+      <w:bookmarkEnd w:id="41"/>
+    </w:p>
+    <w:p>
+      <w:pPr>
+        <w:pStyle w:val="berschrift3nummeriert"/>
+      </w:pPr>
+      <w:bookmarkStart w:id="42" w:name="_Toc191907081"/>
+      <w:r>
+        <w:t>Technisches Fazit</w:t>
+      </w:r>
       <w:bookmarkEnd w:id="42"/>
     </w:p>
     <w:p>
+      <w:r>
+        <w:t>Wurden die Anforderungen erfüllt?</w:t>
+      </w:r>
+    </w:p>
+    <w:p>
+      <w:r>
+        <w:t>Wurde genügend Dokumentiert?</w:t>
+      </w:r>
+    </w:p>
+    <w:p>
+      <w:r>
+        <w:t>Wurden Code-Best-Practices eingehalten?</w:t>
+      </w:r>
+    </w:p>
+    <w:p>
+      <w:r>
+        <w:t>Was läuft noch nicht?</w:t>
+      </w:r>
+    </w:p>
+    <w:p/>
+    <w:p>
       <w:pPr>
         <w:pStyle w:val="berschrift3nummeriert"/>
       </w:pPr>
-      <w:bookmarkStart w:id="43" w:name="_Toc191907081"/>
-      <w:r>
-        <w:t>Technisches Fazit</w:t>
+      <w:bookmarkStart w:id="43" w:name="_Toc191907082"/>
+      <w:r>
+        <w:t>Zukunftsaussichten</w:t>
       </w:r>
       <w:bookmarkEnd w:id="43"/>
     </w:p>
     <w:p>
       <w:r>
-        <w:t>Wurden die Anforderungen erfüllt?</w:t>
-      </w:r>
-    </w:p>
-    <w:p>
-      <w:r>
-        <w:t>Wurde genügend Dokumentiert?</w:t>
-      </w:r>
-    </w:p>
-    <w:p>
-      <w:r>
-        <w:t>Wurden Code-Best-Practices eingehalten?</w:t>
-      </w:r>
-    </w:p>
-    <w:p>
-      <w:r>
-        <w:t>Was läuft noch nicht?</w:t>
+        <w:t>Wo gibt es Verbesserungspotential?</w:t>
+      </w:r>
+    </w:p>
+    <w:p>
+      <w:r>
+        <w:t>Was sind mögliche Features, die erweitert werden könnten?</w:t>
       </w:r>
     </w:p>
     <w:p/>
@@ -49088,32 +49249,11 @@
       <w:pPr>
         <w:pStyle w:val="berschrift3nummeriert"/>
       </w:pPr>
-      <w:bookmarkStart w:id="44" w:name="_Toc191907082"/>
-      <w:r>
-        <w:t>Zukunftsaussichten</w:t>
+      <w:bookmarkStart w:id="44" w:name="_Toc191907083"/>
+      <w:r>
+        <w:t>Selbstreflexion</w:t>
       </w:r>
       <w:bookmarkEnd w:id="44"/>
-    </w:p>
-    <w:p>
-      <w:r>
-        <w:t>Wo gibt es Verbesserungspotential?</w:t>
-      </w:r>
-    </w:p>
-    <w:p>
-      <w:r>
-        <w:t>Was sind mögliche Features, die erweitert werden könnten?</w:t>
-      </w:r>
-    </w:p>
-    <w:p/>
-    <w:p>
-      <w:pPr>
-        <w:pStyle w:val="berschrift3nummeriert"/>
-      </w:pPr>
-      <w:bookmarkStart w:id="45" w:name="_Toc191907083"/>
-      <w:r>
-        <w:t>Selbstreflexion</w:t>
-      </w:r>
-      <w:bookmarkEnd w:id="45"/>
     </w:p>
     <w:p>
       <w:pPr>
@@ -49298,11 +49438,11 @@
       <w:pPr>
         <w:pStyle w:val="berschrift3nummeriert"/>
       </w:pPr>
-      <w:bookmarkStart w:id="46" w:name="_Toc191907084"/>
+      <w:bookmarkStart w:id="45" w:name="_Toc191907084"/>
       <w:r>
         <w:t>Persönliches Fazit</w:t>
       </w:r>
-      <w:bookmarkEnd w:id="46"/>
+      <w:bookmarkEnd w:id="45"/>
     </w:p>
     <w:p>
       <w:r>
@@ -49444,11 +49584,11 @@
           <w:noProof/>
         </w:rPr>
       </w:pPr>
-      <w:bookmarkStart w:id="47" w:name="_Toc191907086"/>
+      <w:bookmarkStart w:id="46" w:name="_Toc191907086"/>
       <w:r>
         <w:t>Abbildungsverzeichnis</w:t>
       </w:r>
-      <w:bookmarkEnd w:id="47"/>
+      <w:bookmarkEnd w:id="46"/>
     </w:p>
     <w:p>
       <w:pPr>
@@ -49591,11 +49731,11 @@
       <w:pPr>
         <w:pStyle w:val="berschrift1nummeriert"/>
       </w:pPr>
-      <w:bookmarkStart w:id="48" w:name="_Toc191907087"/>
+      <w:bookmarkStart w:id="47" w:name="_Toc191907087"/>
       <w:r>
         <w:t>Tabellenverzeichnis</w:t>
       </w:r>
-      <w:bookmarkEnd w:id="48"/>
+      <w:bookmarkEnd w:id="47"/>
     </w:p>
     <w:p>
       <w:r>
@@ -49669,11 +49809,11 @@
       <w:pPr>
         <w:pStyle w:val="berschrift1nummeriert"/>
       </w:pPr>
-      <w:bookmarkStart w:id="49" w:name="_Toc191907088"/>
+      <w:bookmarkStart w:id="48" w:name="_Toc191907088"/>
       <w:r>
         <w:t>Codesnippetverzeichnis</w:t>
       </w:r>
-      <w:bookmarkEnd w:id="49"/>
+      <w:bookmarkEnd w:id="48"/>
     </w:p>
     <w:p>
       <w:pPr>
@@ -49780,11 +49920,11 @@
       <w:pPr>
         <w:pStyle w:val="berschrift1nummeriert"/>
       </w:pPr>
-      <w:bookmarkStart w:id="50" w:name="_Toc191907089"/>
+      <w:bookmarkStart w:id="49" w:name="_Toc191907089"/>
       <w:r>
         <w:t>Glossar</w:t>
       </w:r>
-      <w:bookmarkEnd w:id="50"/>
+      <w:bookmarkEnd w:id="49"/>
       <w:r>
         <w:t xml:space="preserve"> (Alphabetisch sortiert)</w:t>
       </w:r>
@@ -49989,12 +50129,12 @@
       <w:pPr>
         <w:pStyle w:val="berschrift1nummeriert"/>
       </w:pPr>
-      <w:bookmarkStart w:id="51" w:name="_Toc191907090"/>
+      <w:bookmarkStart w:id="50" w:name="_Toc191907090"/>
       <w:r>
         <w:lastRenderedPageBreak/>
         <w:t>Abkürzungsverzeichnis</w:t>
       </w:r>
-      <w:bookmarkEnd w:id="51"/>
+      <w:bookmarkEnd w:id="50"/>
     </w:p>
     <w:tbl>
       <w:tblPr>
@@ -50134,11 +50274,11 @@
       <w:pPr>
         <w:pStyle w:val="berschrift1nummeriert"/>
       </w:pPr>
-      <w:bookmarkStart w:id="52" w:name="_Toc191907091"/>
+      <w:bookmarkStart w:id="51" w:name="_Toc191907091"/>
       <w:r>
         <w:t>Selbstständigkeitserklärung</w:t>
       </w:r>
-      <w:bookmarkEnd w:id="52"/>
+      <w:bookmarkEnd w:id="51"/>
     </w:p>
     <w:p>
       <w:r>
@@ -51148,7 +51288,7 @@
           <w:rPr>
             <w:noProof/>
           </w:rPr>
-          <w:t>19.03.2025</w:t>
+          <w:t>21.03.2025</w:t>
         </w:r>
         <w:r>
           <w:fldChar w:fldCharType="end"/>
@@ -51341,7 +51481,7 @@
           <w:rPr>
             <w:noProof/>
           </w:rPr>
-          <w:t>19.03.2025</w:t>
+          <w:t>21.03.2025</w:t>
         </w:r>
         <w:r>
           <w:fldChar w:fldCharType="end"/>
@@ -51528,7 +51668,7 @@
           <w:rPr>
             <w:noProof/>
           </w:rPr>
-          <w:t>19.03.2025</w:t>
+          <w:t>21.03.2025</w:t>
         </w:r>
         <w:r>
           <w:fldChar w:fldCharType="end"/>
@@ -59073,6 +59213,26 @@
 </file>
 
 <file path=customXml/item1.xml><?xml version="1.0" encoding="utf-8"?>
+<p:properties xmlns:p="http://schemas.microsoft.com/office/2006/metadata/properties" xmlns:xsi="http://www.w3.org/2001/XMLSchema-instance" xmlns:pc="http://schemas.microsoft.com/office/infopath/2007/PartnerControls">
+  <documentManagement>
+    <TaxCatchAll xmlns="bc24777f-78b6-4f3c-a73a-d5fa08e4d537" xsi:nil="true"/>
+    <lcf76f155ced4ddcb4097134ff3c332f xmlns="c9077d15-72ed-4fec-bcfe-3472729e9195">
+      <Terms xmlns="http://schemas.microsoft.com/office/infopath/2007/PartnerControls"/>
+    </lcf76f155ced4ddcb4097134ff3c332f>
+  </documentManagement>
+</p:properties>
+</file>
+
+<file path=customXml/item2.xml><?xml version="1.0" encoding="utf-8"?>
+<?mso-contentType ?>
+<FormTemplates xmlns="http://schemas.microsoft.com/sharepoint/v3/contenttype/forms">
+  <Display>DocumentLibraryForm</Display>
+  <Edit>DocumentLibraryForm</Edit>
+  <New>DocumentLibraryForm</New>
+</FormTemplates>
+</file>
+
+<file path=customXml/item3.xml><?xml version="1.0" encoding="utf-8"?>
 <ct:contentTypeSchema xmlns:ct="http://schemas.microsoft.com/office/2006/metadata/contentType" xmlns:ma="http://schemas.microsoft.com/office/2006/metadata/properties/metaAttributes" ct:_="" ma:_="" ma:contentTypeName="Dokument" ma:contentTypeID="0x0101000E594130A2AF244FBF3F304D904ED593" ma:contentTypeVersion="18" ma:contentTypeDescription="Ein neues Dokument erstellen." ma:contentTypeScope="" ma:versionID="9c227ad3ab8d826471e210bb857ebfda">
   <xsd:schema xmlns:xsd="http://www.w3.org/2001/XMLSchema" xmlns:xs="http://www.w3.org/2001/XMLSchema" xmlns:p="http://schemas.microsoft.com/office/2006/metadata/properties" xmlns:ns2="c9077d15-72ed-4fec-bcfe-3472729e9195" xmlns:ns3="bc24777f-78b6-4f3c-a73a-d5fa08e4d537" targetNamespace="http://schemas.microsoft.com/office/2006/metadata/properties" ma:root="true" ma:fieldsID="2a0acd45fe6cc66a06723547185abeb0" ns2:_="" ns3:_="">
     <xsd:import namespace="c9077d15-72ed-4fec-bcfe-3472729e9195"/>
@@ -59325,26 +59485,6 @@
     <xs:element name="TermId" type="xs:string"/>
   </xs:schema>
 </ct:contentTypeSchema>
-</file>
-
-<file path=customXml/item2.xml><?xml version="1.0" encoding="utf-8"?>
-<p:properties xmlns:p="http://schemas.microsoft.com/office/2006/metadata/properties" xmlns:xsi="http://www.w3.org/2001/XMLSchema-instance" xmlns:pc="http://schemas.microsoft.com/office/infopath/2007/PartnerControls">
-  <documentManagement>
-    <TaxCatchAll xmlns="bc24777f-78b6-4f3c-a73a-d5fa08e4d537" xsi:nil="true"/>
-    <lcf76f155ced4ddcb4097134ff3c332f xmlns="c9077d15-72ed-4fec-bcfe-3472729e9195">
-      <Terms xmlns="http://schemas.microsoft.com/office/infopath/2007/PartnerControls"/>
-    </lcf76f155ced4ddcb4097134ff3c332f>
-  </documentManagement>
-</p:properties>
-</file>
-
-<file path=customXml/item3.xml><?xml version="1.0" encoding="utf-8"?>
-<?mso-contentType ?>
-<FormTemplates xmlns="http://schemas.microsoft.com/sharepoint/v3/contenttype/forms">
-  <Display>DocumentLibraryForm</Display>
-  <Edit>DocumentLibraryForm</Edit>
-  <New>DocumentLibraryForm</New>
-</FormTemplates>
 </file>
 
 <file path=customXml/item4.xml><?xml version="1.0" encoding="utf-8"?>
@@ -59781,6 +59921,25 @@
 </file>
 
 <file path=customXml/itemProps1.xml><?xml version="1.0" encoding="utf-8"?>
+<ds:datastoreItem xmlns:ds="http://schemas.openxmlformats.org/officeDocument/2006/customXml" ds:itemID="{A000BED3-F54C-414D-A2A4-3CB9371644D5}">
+  <ds:schemaRefs>
+    <ds:schemaRef ds:uri="http://schemas.microsoft.com/office/2006/metadata/properties"/>
+    <ds:schemaRef ds:uri="http://schemas.microsoft.com/office/infopath/2007/PartnerControls"/>
+    <ds:schemaRef ds:uri="bc24777f-78b6-4f3c-a73a-d5fa08e4d537"/>
+    <ds:schemaRef ds:uri="c9077d15-72ed-4fec-bcfe-3472729e9195"/>
+  </ds:schemaRefs>
+</ds:datastoreItem>
+</file>
+
+<file path=customXml/itemProps2.xml><?xml version="1.0" encoding="utf-8"?>
+<ds:datastoreItem xmlns:ds="http://schemas.openxmlformats.org/officeDocument/2006/customXml" ds:itemID="{691B9E7B-1F5D-4650-8E1E-7519107C4315}">
+  <ds:schemaRefs>
+    <ds:schemaRef ds:uri="http://schemas.microsoft.com/sharepoint/v3/contenttype/forms"/>
+  </ds:schemaRefs>
+</ds:datastoreItem>
+</file>
+
+<file path=customXml/itemProps3.xml><?xml version="1.0" encoding="utf-8"?>
 <ds:datastoreItem xmlns:ds="http://schemas.openxmlformats.org/officeDocument/2006/customXml" ds:itemID="{26B821B1-DB57-412F-801F-E3F9A38BE314}">
   <ds:schemaRefs>
     <ds:schemaRef ds:uri="http://schemas.microsoft.com/office/2006/metadata/contentType"/>
@@ -59799,25 +59958,6 @@
 </ds:datastoreItem>
 </file>
 
-<file path=customXml/itemProps2.xml><?xml version="1.0" encoding="utf-8"?>
-<ds:datastoreItem xmlns:ds="http://schemas.openxmlformats.org/officeDocument/2006/customXml" ds:itemID="{A000BED3-F54C-414D-A2A4-3CB9371644D5}">
-  <ds:schemaRefs>
-    <ds:schemaRef ds:uri="http://schemas.microsoft.com/office/2006/metadata/properties"/>
-    <ds:schemaRef ds:uri="http://schemas.microsoft.com/office/infopath/2007/PartnerControls"/>
-    <ds:schemaRef ds:uri="bc24777f-78b6-4f3c-a73a-d5fa08e4d537"/>
-    <ds:schemaRef ds:uri="c9077d15-72ed-4fec-bcfe-3472729e9195"/>
-  </ds:schemaRefs>
-</ds:datastoreItem>
-</file>
-
-<file path=customXml/itemProps3.xml><?xml version="1.0" encoding="utf-8"?>
-<ds:datastoreItem xmlns:ds="http://schemas.openxmlformats.org/officeDocument/2006/customXml" ds:itemID="{691B9E7B-1F5D-4650-8E1E-7519107C4315}">
-  <ds:schemaRefs>
-    <ds:schemaRef ds:uri="http://schemas.microsoft.com/sharepoint/v3/contenttype/forms"/>
-  </ds:schemaRefs>
-</ds:datastoreItem>
-</file>
-
 <file path=customXml/itemProps4.xml><?xml version="1.0" encoding="utf-8"?>
 <ds:datastoreItem xmlns:ds="http://schemas.openxmlformats.org/officeDocument/2006/customXml" ds:itemID="{FD542C48-4238-4C06-A048-64926A4B9489}">
   <ds:schemaRefs>

</xml_diff>